<commit_message>
Several sources related to Cavin3 and cavin functions
</commit_message>
<xml_diff>
--- a/BackgroundInfo/Background.docx
+++ b/BackgroundInfo/Background.docx
@@ -67,8 +67,13 @@
       <w:r>
         <w:t xml:space="preserve">, flask-like invaginations of the plasma membrane, </w:t>
       </w:r>
-      <w:r>
-        <w:t xml:space="preserve">exosome and </w:t>
+      <w:proofErr w:type="spellStart"/>
+      <w:r>
+        <w:t>exosome</w:t>
+      </w:r>
+      <w:proofErr w:type="spellEnd"/>
+      <w:r>
+        <w:t xml:space="preserve"> and </w:t>
       </w:r>
       <w:proofErr w:type="spellStart"/>
       <w:r>
@@ -158,8 +163,13 @@
         <w:pStyle w:val="NoSpacing"/>
         <w:ind w:firstLine="142"/>
       </w:pPr>
-      <w:r>
-        <w:t xml:space="preserve">Exosomes and </w:t>
+      <w:proofErr w:type="spellStart"/>
+      <w:r>
+        <w:t>Exosomes</w:t>
+      </w:r>
+      <w:proofErr w:type="spellEnd"/>
+      <w:r>
+        <w:t xml:space="preserve"> and </w:t>
       </w:r>
       <w:proofErr w:type="spellStart"/>
       <w:r>
@@ -176,7 +186,15 @@
         <w:ind w:firstLine="142"/>
       </w:pPr>
       <w:r>
-        <w:t xml:space="preserve">Long range intercellular communication takes advantage of membrane bound vesicles, exosomes and </w:t>
+        <w:t xml:space="preserve">Long range intercellular communication takes advantage of membrane bound vesicles, </w:t>
+      </w:r>
+      <w:proofErr w:type="spellStart"/>
+      <w:r>
+        <w:t>exosomes</w:t>
+      </w:r>
+      <w:proofErr w:type="spellEnd"/>
+      <w:r>
+        <w:t xml:space="preserve"> and </w:t>
       </w:r>
       <w:proofErr w:type="spellStart"/>
       <w:r>
@@ -184,7 +202,15 @@
       </w:r>
       <w:proofErr w:type="spellEnd"/>
       <w:r>
-        <w:t xml:space="preserve">, secreted from a cell to allow for cell-specific homing of cargo and enhanced stability in interstitial fluid. These extracellular vesicles, which only differ by route of release, require cholesterol, sphingolipid and ceramide rich lipid </w:t>
+        <w:t xml:space="preserve">, secreted from a cell to allow for cell-specific homing of cargo and enhanced stability in interstitial fluid. These extracellular vesicles, which only differ by route of release, require cholesterol, sphingolipid and </w:t>
+      </w:r>
+      <w:proofErr w:type="spellStart"/>
+      <w:r>
+        <w:t>ceramide</w:t>
+      </w:r>
+      <w:proofErr w:type="spellEnd"/>
+      <w:r>
+        <w:t xml:space="preserve"> rich lipid </w:t>
       </w:r>
       <w:proofErr w:type="spellStart"/>
       <w:r>
@@ -266,7 +292,15 @@
       </w:r>
       <w:proofErr w:type="spellEnd"/>
       <w:r>
-        <w:t xml:space="preserve"> and exosome formation, which have been implicated in the progression of prostate cancer. Furthermore, this occurrence reveals gaps in knowledge regarding </w:t>
+        <w:t xml:space="preserve"> and </w:t>
+      </w:r>
+      <w:proofErr w:type="spellStart"/>
+      <w:r>
+        <w:t>exosome</w:t>
+      </w:r>
+      <w:proofErr w:type="spellEnd"/>
+      <w:r>
+        <w:t xml:space="preserve"> formation, which have been implicated in the progression of prostate cancer. Furthermore, this occurrence reveals gaps in knowledge regarding </w:t>
       </w:r>
       <w:proofErr w:type="spellStart"/>
       <w:r>
@@ -299,8 +333,13 @@
         <w:pStyle w:val="NoSpacing"/>
         <w:ind w:firstLine="142"/>
       </w:pPr>
-      <w:r>
-        <w:t xml:space="preserve">Exosomes and </w:t>
+      <w:proofErr w:type="spellStart"/>
+      <w:r>
+        <w:t>Exosomes</w:t>
+      </w:r>
+      <w:proofErr w:type="spellEnd"/>
+      <w:r>
+        <w:t xml:space="preserve"> and </w:t>
       </w:r>
       <w:proofErr w:type="spellStart"/>
       <w:r>
@@ -359,7 +398,15 @@
       </w:r>
       <w:proofErr w:type="spellEnd"/>
       <w:r>
-        <w:t xml:space="preserve"> differ from exosomes by being released directly from budd</w:t>
+        <w:t xml:space="preserve"> differ from </w:t>
+      </w:r>
+      <w:proofErr w:type="spellStart"/>
+      <w:r>
+        <w:t>exosomes</w:t>
+      </w:r>
+      <w:proofErr w:type="spellEnd"/>
+      <w:r>
+        <w:t xml:space="preserve"> by being released directly from budd</w:t>
       </w:r>
       <w:r>
         <w:t>ing of</w:t>
@@ -379,10 +426,7 @@
       </w:r>
       <w:proofErr w:type="spellEnd"/>
       <w:r>
-        <w:t xml:space="preserve"> body biogenesis require membrane budding proceeding the formation of small invaginations of the membrane</w:t>
-      </w:r>
-      <w:r>
-        <w:t xml:space="preserve">, deemed </w:t>
+        <w:t xml:space="preserve"> body biogenesis require membrane budding proceeding the formation of small invaginations of the membrane, deemed </w:t>
       </w:r>
       <w:proofErr w:type="spellStart"/>
       <w:r>
@@ -390,10 +434,7 @@
       </w:r>
       <w:proofErr w:type="spellEnd"/>
       <w:r>
-        <w:t>.</w:t>
-      </w:r>
-      <w:r>
-        <w:t xml:space="preserve"> This process is where </w:t>
+        <w:t xml:space="preserve">. This process is where </w:t>
       </w:r>
       <w:proofErr w:type="spellStart"/>
       <w:r>
@@ -419,10 +460,7 @@
         <w:t>dependent methods</w:t>
       </w:r>
       <w:r>
-        <w:t>.</w:t>
-      </w:r>
-      <w:r>
-        <w:t xml:space="preserve"> </w:t>
+        <w:t xml:space="preserve">. </w:t>
       </w:r>
       <w:r>
         <w:t>Cargo consists of</w:t>
@@ -1006,64 +1044,253 @@
       <w:r>
         <w:t xml:space="preserve"> </w:t>
       </w:r>
+      <w:r>
+        <w:t xml:space="preserve"> </w:t>
+      </w:r>
+      <w:r>
+        <w:t xml:space="preserve"> </w:t>
+      </w:r>
+      <w:r>
+        <w:t xml:space="preserve">Cavin-4 is only present in cardiac and skeletal muscle, so, whilst still fulfilling its function in </w:t>
+      </w:r>
+      <w:proofErr w:type="spellStart"/>
+      <w:r>
+        <w:t>caveolae</w:t>
+      </w:r>
+      <w:proofErr w:type="spellEnd"/>
+      <w:r>
+        <w:t>, its role is not germane to this report.</w:t>
+      </w:r>
+    </w:p>
+    <w:p>
+      <w:pPr>
+        <w:pStyle w:val="NoSpacing"/>
+      </w:pPr>
+      <w:r>
+        <w:t xml:space="preserve">Use PLOS ONE paper with </w:t>
+      </w:r>
+      <w:proofErr w:type="spellStart"/>
+      <w:r>
+        <w:t>Mhill</w:t>
+      </w:r>
+      <w:proofErr w:type="spellEnd"/>
+      <w:r>
+        <w:t xml:space="preserve"> in it for localisation data and migration data. </w:t>
+      </w:r>
       <w:bookmarkStart w:id="0" w:name="_GoBack"/>
       <w:bookmarkEnd w:id="0"/>
+    </w:p>
+    <w:p>
+      <w:pPr>
+        <w:pStyle w:val="NoSpacing"/>
+      </w:pPr>
+    </w:p>
+    <w:p>
+      <w:pPr>
+        <w:pStyle w:val="NoSpacing"/>
+        <w:ind w:firstLine="142"/>
+      </w:pPr>
+      <w:proofErr w:type="spellStart"/>
+      <w:r>
+        <w:t>Cavins</w:t>
+      </w:r>
+      <w:proofErr w:type="spellEnd"/>
       <w:r>
         <w:t xml:space="preserve"> </w:t>
       </w:r>
       <w:r>
+        <w:t>in cancer</w:t>
+      </w:r>
+      <w:r>
+        <w:t>: 2</w:t>
+      </w:r>
+      <w:r>
+        <w:t>00w</w:t>
+      </w:r>
+    </w:p>
+    <w:p>
+      <w:pPr>
+        <w:pStyle w:val="NoSpacing"/>
+        <w:ind w:firstLine="142"/>
+      </w:pPr>
+      <w:r>
+        <w:t xml:space="preserve">Reiterate that </w:t>
+      </w:r>
+      <w:proofErr w:type="spellStart"/>
+      <w:r>
+        <w:t>cavins</w:t>
+      </w:r>
+      <w:proofErr w:type="spellEnd"/>
+      <w:r>
+        <w:t xml:space="preserve"> are </w:t>
+      </w:r>
+      <w:proofErr w:type="spellStart"/>
+      <w:r>
+        <w:t>involed</w:t>
+      </w:r>
+      <w:proofErr w:type="spellEnd"/>
+      <w:r>
+        <w:t xml:space="preserve"> in the stabilisation of interactions. Explain that when </w:t>
+      </w:r>
+      <w:proofErr w:type="spellStart"/>
+      <w:r>
+        <w:t>cavins</w:t>
+      </w:r>
+      <w:proofErr w:type="spellEnd"/>
+      <w:r>
+        <w:t xml:space="preserve"> are introduced it attenuated the cancer progression. </w:t>
+      </w:r>
+      <w:r>
+        <w:t>Introduce</w:t>
+      </w:r>
+      <w:r>
+        <w:t xml:space="preserve"> that recent evidence reveals that </w:t>
+      </w:r>
+      <w:proofErr w:type="spellStart"/>
+      <w:r>
+        <w:t>cavin</w:t>
+      </w:r>
+      <w:proofErr w:type="spellEnd"/>
+      <w:r>
+        <w:t xml:space="preserve"> differential expression </w:t>
+      </w:r>
+      <w:r>
+        <w:t xml:space="preserve">in regards to cancer caused a flux of miRNAs (miR148a). </w:t>
+      </w:r>
+      <w:proofErr w:type="gramStart"/>
+      <w:r>
+        <w:t>add</w:t>
+      </w:r>
+      <w:proofErr w:type="gramEnd"/>
+      <w:r>
+        <w:t xml:space="preserve"> unpublished info about the pellet changes, and that </w:t>
+      </w:r>
+      <w:proofErr w:type="spellStart"/>
+      <w:r>
+        <w:t>cavins</w:t>
+      </w:r>
+      <w:proofErr w:type="spellEnd"/>
+      <w:r>
+        <w:t xml:space="preserve"> are strongly linked to this flux. Follow up with info about why we study the exosomes in respects to </w:t>
+      </w:r>
+      <w:proofErr w:type="spellStart"/>
+      <w:r>
+        <w:t>mirnas</w:t>
+      </w:r>
+      <w:proofErr w:type="spellEnd"/>
+      <w:r>
+        <w:t xml:space="preserve"> and </w:t>
+      </w:r>
+      <w:proofErr w:type="spellStart"/>
+      <w:r>
+        <w:t>cavins</w:t>
+      </w:r>
+      <w:proofErr w:type="spellEnd"/>
+      <w:r>
+        <w:t>. (</w:t>
+      </w:r>
+      <w:proofErr w:type="spellStart"/>
+      <w:proofErr w:type="gramStart"/>
+      <w:r>
+        <w:t>eg</w:t>
+      </w:r>
+      <w:proofErr w:type="spellEnd"/>
+      <w:proofErr w:type="gramEnd"/>
+      <w:r>
+        <w:t xml:space="preserve">. Hereby this may indicate that </w:t>
+      </w:r>
+      <w:proofErr w:type="spellStart"/>
+      <w:r>
+        <w:t>Cavins</w:t>
+      </w:r>
+      <w:proofErr w:type="spellEnd"/>
+      <w:r>
+        <w:t xml:space="preserve"> may play a role in selectivity of miRNA export.)</w:t>
+      </w:r>
+    </w:p>
+    <w:p>
+      <w:pPr>
+        <w:pStyle w:val="NoSpacing"/>
+        <w:ind w:firstLine="142"/>
+      </w:pPr>
+    </w:p>
+    <w:p>
+      <w:pPr>
+        <w:pStyle w:val="NoSpacing"/>
+        <w:ind w:firstLine="142"/>
+      </w:pPr>
+      <w:proofErr w:type="gramStart"/>
+      <w:r>
+        <w:t>microRNAs</w:t>
+      </w:r>
+      <w:proofErr w:type="gramEnd"/>
+      <w:r>
+        <w:t xml:space="preserve"> in Cancer</w:t>
+      </w:r>
+      <w:r>
+        <w:t>:</w:t>
+      </w:r>
+      <w:r>
+        <w:t xml:space="preserve"> 5</w:t>
+      </w:r>
+      <w:r>
+        <w:t>00w</w:t>
+      </w:r>
+    </w:p>
+    <w:p>
+      <w:pPr>
+        <w:pStyle w:val="NoSpacing"/>
+        <w:ind w:firstLine="142"/>
+      </w:pPr>
+      <w:r>
+        <w:t xml:space="preserve">State what miRNAs </w:t>
+      </w:r>
+      <w:proofErr w:type="gramStart"/>
+      <w:r>
+        <w:t>are.</w:t>
+      </w:r>
+      <w:proofErr w:type="gramEnd"/>
+      <w:r>
+        <w:t xml:space="preserve"> Provide evidence that miRNAs appear to be playing part in cancer progression. </w:t>
+      </w:r>
+    </w:p>
+    <w:p>
+      <w:pPr>
+        <w:pStyle w:val="NoSpacing"/>
+      </w:pPr>
+    </w:p>
+    <w:p>
+      <w:pPr>
+        <w:pStyle w:val="NoSpacing"/>
+        <w:ind w:firstLine="142"/>
+      </w:pPr>
+      <w:proofErr w:type="spellStart"/>
+      <w:r>
+        <w:t>Cavins</w:t>
+      </w:r>
+      <w:proofErr w:type="spellEnd"/>
+      <w:r>
+        <w:t xml:space="preserve"> and </w:t>
+      </w:r>
+      <w:proofErr w:type="spellStart"/>
+      <w:r>
+        <w:t>miRNAs</w:t>
+      </w:r>
+      <w:proofErr w:type="spellEnd"/>
+      <w:r>
+        <w:t>: 200w</w:t>
+      </w:r>
+      <w:r>
         <w:t xml:space="preserve"> </w:t>
       </w:r>
-      <w:r>
-        <w:t xml:space="preserve">Cavin-4 is only present in cardiac and skeletal muscle, so, whilst still fulfilling its function in </w:t>
-      </w:r>
-      <w:proofErr w:type="spellStart"/>
-      <w:r>
-        <w:t>caveolae</w:t>
-      </w:r>
-      <w:proofErr w:type="spellEnd"/>
-      <w:r>
-        <w:t>, its role is not germane to this report.</w:t>
-      </w:r>
-      <w:r>
-        <w:t xml:space="preserve"> </w:t>
-      </w:r>
-    </w:p>
-    <w:p>
-      <w:pPr>
-        <w:pStyle w:val="NoSpacing"/>
-      </w:pPr>
-    </w:p>
-    <w:p>
-      <w:pPr>
-        <w:pStyle w:val="NoSpacing"/>
-        <w:ind w:firstLine="142"/>
-      </w:pPr>
-      <w:proofErr w:type="spellStart"/>
-      <w:r>
-        <w:t>Cavins</w:t>
-      </w:r>
-      <w:proofErr w:type="spellEnd"/>
-      <w:r>
-        <w:t xml:space="preserve"> </w:t>
-      </w:r>
-      <w:r>
-        <w:t>in cancer</w:t>
-      </w:r>
-      <w:r>
-        <w:t>: 2</w:t>
-      </w:r>
-      <w:r>
-        <w:t>00w</w:t>
-      </w:r>
-    </w:p>
-    <w:p>
-      <w:pPr>
-        <w:pStyle w:val="NoSpacing"/>
-        <w:ind w:firstLine="142"/>
-      </w:pPr>
-      <w:r>
-        <w:t xml:space="preserve">Reiterate that </w:t>
+    </w:p>
+    <w:p>
+      <w:pPr>
+        <w:pStyle w:val="NoSpacing"/>
+        <w:ind w:firstLine="142"/>
+      </w:pPr>
+      <w:r>
+        <w:t xml:space="preserve">Include evidence that miRNA148 supports this and that it is selectively exported. That </w:t>
       </w:r>
       <w:proofErr w:type="spellStart"/>
       <w:r>
@@ -1071,174 +1298,6 @@
       </w:r>
       <w:proofErr w:type="spellEnd"/>
       <w:r>
-        <w:t xml:space="preserve"> are </w:t>
-      </w:r>
-      <w:proofErr w:type="spellStart"/>
-      <w:r>
-        <w:t>involed</w:t>
-      </w:r>
-      <w:proofErr w:type="spellEnd"/>
-      <w:r>
-        <w:t xml:space="preserve"> in the stabilisation of interactions. Explain that when </w:t>
-      </w:r>
-      <w:proofErr w:type="spellStart"/>
-      <w:r>
-        <w:t>cavins</w:t>
-      </w:r>
-      <w:proofErr w:type="spellEnd"/>
-      <w:r>
-        <w:t xml:space="preserve"> are introduced it attenuated the cancer progression. </w:t>
-      </w:r>
-      <w:r>
-        <w:t>Introduce</w:t>
-      </w:r>
-      <w:r>
-        <w:t xml:space="preserve"> that recent evidence reveals that </w:t>
-      </w:r>
-      <w:proofErr w:type="spellStart"/>
-      <w:r>
-        <w:t>cavin</w:t>
-      </w:r>
-      <w:proofErr w:type="spellEnd"/>
-      <w:r>
-        <w:t xml:space="preserve"> differential expression </w:t>
-      </w:r>
-      <w:r>
-        <w:t xml:space="preserve">in regards to cancer caused a flux of miRNAs (miR148a). </w:t>
-      </w:r>
-      <w:proofErr w:type="gramStart"/>
-      <w:r>
-        <w:t>add</w:t>
-      </w:r>
-      <w:proofErr w:type="gramEnd"/>
-      <w:r>
-        <w:t xml:space="preserve"> unpublished info about the pellet changes, and that </w:t>
-      </w:r>
-      <w:proofErr w:type="spellStart"/>
-      <w:r>
-        <w:t>cavins</w:t>
-      </w:r>
-      <w:proofErr w:type="spellEnd"/>
-      <w:r>
-        <w:t xml:space="preserve"> are strongly linked to this flux. Follow up with info about why we study the exosomes in respects to </w:t>
-      </w:r>
-      <w:proofErr w:type="spellStart"/>
-      <w:r>
-        <w:t>mirnas</w:t>
-      </w:r>
-      <w:proofErr w:type="spellEnd"/>
-      <w:r>
-        <w:t xml:space="preserve"> and </w:t>
-      </w:r>
-      <w:proofErr w:type="spellStart"/>
-      <w:r>
-        <w:t>cavins</w:t>
-      </w:r>
-      <w:proofErr w:type="spellEnd"/>
-      <w:r>
-        <w:t>. (</w:t>
-      </w:r>
-      <w:proofErr w:type="spellStart"/>
-      <w:proofErr w:type="gramStart"/>
-      <w:r>
-        <w:t>eg</w:t>
-      </w:r>
-      <w:proofErr w:type="spellEnd"/>
-      <w:proofErr w:type="gramEnd"/>
-      <w:r>
-        <w:t xml:space="preserve">. Hereby this may indicate that </w:t>
-      </w:r>
-      <w:proofErr w:type="spellStart"/>
-      <w:r>
-        <w:t>Cavins</w:t>
-      </w:r>
-      <w:proofErr w:type="spellEnd"/>
-      <w:r>
-        <w:t xml:space="preserve"> may play a role in selectivity of miRNA export.)</w:t>
-      </w:r>
-    </w:p>
-    <w:p>
-      <w:pPr>
-        <w:pStyle w:val="NoSpacing"/>
-        <w:ind w:firstLine="142"/>
-      </w:pPr>
-    </w:p>
-    <w:p>
-      <w:pPr>
-        <w:pStyle w:val="NoSpacing"/>
-        <w:ind w:firstLine="142"/>
-      </w:pPr>
-      <w:proofErr w:type="gramStart"/>
-      <w:r>
-        <w:t>microRNAs</w:t>
-      </w:r>
-      <w:proofErr w:type="gramEnd"/>
-      <w:r>
-        <w:t xml:space="preserve"> in Cancer</w:t>
-      </w:r>
-      <w:r>
-        <w:t>:</w:t>
-      </w:r>
-      <w:r>
-        <w:t xml:space="preserve"> 5</w:t>
-      </w:r>
-      <w:r>
-        <w:t>00w</w:t>
-      </w:r>
-    </w:p>
-    <w:p>
-      <w:pPr>
-        <w:pStyle w:val="NoSpacing"/>
-        <w:ind w:firstLine="142"/>
-      </w:pPr>
-      <w:r>
-        <w:t xml:space="preserve">State what miRNAs </w:t>
-      </w:r>
-      <w:proofErr w:type="gramStart"/>
-      <w:r>
-        <w:t>are.</w:t>
-      </w:r>
-      <w:proofErr w:type="gramEnd"/>
-      <w:r>
-        <w:t xml:space="preserve"> Provide evidence that miRNAs appear to be playing part in cancer progression. </w:t>
-      </w:r>
-    </w:p>
-    <w:p>
-      <w:pPr>
-        <w:pStyle w:val="NoSpacing"/>
-      </w:pPr>
-    </w:p>
-    <w:p>
-      <w:pPr>
-        <w:pStyle w:val="NoSpacing"/>
-        <w:ind w:firstLine="142"/>
-      </w:pPr>
-      <w:proofErr w:type="spellStart"/>
-      <w:r>
-        <w:t>Cavins</w:t>
-      </w:r>
-      <w:proofErr w:type="spellEnd"/>
-      <w:r>
-        <w:t xml:space="preserve"> and miRNAs: 200w</w:t>
-      </w:r>
-      <w:r>
-        <w:t xml:space="preserve"> </w:t>
-      </w:r>
-    </w:p>
-    <w:p>
-      <w:pPr>
-        <w:pStyle w:val="NoSpacing"/>
-        <w:ind w:firstLine="142"/>
-      </w:pPr>
-      <w:r>
-        <w:t xml:space="preserve">Include evidence that miRNA148 supports this and that it is selectively exported. That </w:t>
-      </w:r>
-      <w:proofErr w:type="spellStart"/>
-      <w:r>
-        <w:t>cavins</w:t>
-      </w:r>
-      <w:proofErr w:type="spellEnd"/>
-      <w:r>
         <w:t xml:space="preserve"> may be recruit or taking part in selection of exported material. </w:t>
       </w:r>
     </w:p>
@@ -1284,7 +1343,15 @@
         <w:ind w:firstLine="142"/>
       </w:pPr>
       <w:r>
-        <w:t xml:space="preserve">This project will assess the hypothesis that miRNAs are selectively exported via exosomes, and that </w:t>
+        <w:t xml:space="preserve">This project will assess the hypothesis that miRNAs are selectively exported via </w:t>
+      </w:r>
+      <w:proofErr w:type="spellStart"/>
+      <w:r>
+        <w:t>exosomes</w:t>
+      </w:r>
+      <w:proofErr w:type="spellEnd"/>
+      <w:r>
+        <w:t xml:space="preserve">, and that </w:t>
       </w:r>
       <w:proofErr w:type="spellStart"/>
       <w:r>
@@ -1382,7 +1449,15 @@
         </w:numPr>
       </w:pPr>
       <w:r>
-        <w:t xml:space="preserve">Identify potential interaction partners involved with miRNA sorting by </w:t>
+        <w:t xml:space="preserve">Identify potential interaction partners involved with </w:t>
+      </w:r>
+      <w:proofErr w:type="spellStart"/>
+      <w:r>
+        <w:t>miRNA</w:t>
+      </w:r>
+      <w:proofErr w:type="spellEnd"/>
+      <w:r>
+        <w:t xml:space="preserve"> sorting by </w:t>
       </w:r>
       <w:proofErr w:type="spellStart"/>
       <w:r>
@@ -1413,8 +1488,13 @@
       </w:r>
       <w:proofErr w:type="spellEnd"/>
       <w:r>
-        <w:t xml:space="preserve"> and exosomes</w:t>
-      </w:r>
+        <w:t xml:space="preserve"> and </w:t>
+      </w:r>
+      <w:proofErr w:type="spellStart"/>
+      <w:r>
+        <w:t>exosomes</w:t>
+      </w:r>
+      <w:proofErr w:type="spellEnd"/>
       <w:r>
         <w:t xml:space="preserve">. </w:t>
       </w:r>
@@ -1431,7 +1511,7 @@
 
 <file path=word/numbering.xml><?xml version="1.0" encoding="utf-8"?>
 <w:numbering xmlns:wpc="http://schemas.microsoft.com/office/word/2010/wordprocessingCanvas" xmlns:mc="http://schemas.openxmlformats.org/markup-compatibility/2006" xmlns:o="urn:schemas-microsoft-com:office:office" xmlns:r="http://schemas.openxmlformats.org/officeDocument/2006/relationships" xmlns:m="http://schemas.openxmlformats.org/officeDocument/2006/math" xmlns:v="urn:schemas-microsoft-com:vml" xmlns:wp14="http://schemas.microsoft.com/office/word/2010/wordprocessingDrawing" xmlns:wp="http://schemas.openxmlformats.org/drawingml/2006/wordprocessingDrawing" xmlns:w10="urn:schemas-microsoft-com:office:word" xmlns:w="http://schemas.openxmlformats.org/wordprocessingml/2006/main" xmlns:w14="http://schemas.microsoft.com/office/word/2010/wordml" xmlns:w15="http://schemas.microsoft.com/office/word/2012/wordml" xmlns:wpg="http://schemas.microsoft.com/office/word/2010/wordprocessingGroup" xmlns:wpi="http://schemas.microsoft.com/office/word/2010/wordprocessingInk" xmlns:wne="http://schemas.microsoft.com/office/word/2006/wordml" xmlns:wps="http://schemas.microsoft.com/office/word/2010/wordprocessingShape" mc:Ignorable="w14 w15 wp14">
-  <w:abstractNum w:abstractNumId="0" w15:restartNumberingAfterBreak="0">
+  <w:abstractNum w:abstractNumId="0">
     <w:nsid w:val="37D82A04"/>
     <w:multiLevelType w:val="hybridMultilevel"/>
     <w:tmpl w:val="21D8DF4A"/>

</xml_diff>

<commit_message>
21/1/16, modification to Background, into of two r files dealing with miRNAtap
</commit_message>
<xml_diff>
--- a/BackgroundInfo/Background.docx
+++ b/BackgroundInfo/Background.docx
@@ -67,13 +67,8 @@
       <w:r>
         <w:t xml:space="preserve">, flask-like invaginations of the plasma membrane, </w:t>
       </w:r>
-      <w:proofErr w:type="spellStart"/>
-      <w:r>
-        <w:t>exosome</w:t>
-      </w:r>
-      <w:proofErr w:type="spellEnd"/>
-      <w:r>
-        <w:t xml:space="preserve"> and </w:t>
+      <w:r>
+        <w:t xml:space="preserve">exosome and </w:t>
       </w:r>
       <w:proofErr w:type="spellStart"/>
       <w:r>
@@ -163,13 +158,8 @@
         <w:pStyle w:val="NoSpacing"/>
         <w:ind w:firstLine="142"/>
       </w:pPr>
-      <w:proofErr w:type="spellStart"/>
-      <w:r>
-        <w:t>Exosomes</w:t>
-      </w:r>
-      <w:proofErr w:type="spellEnd"/>
-      <w:r>
-        <w:t xml:space="preserve"> and </w:t>
+      <w:r>
+        <w:t xml:space="preserve">Exosomes and </w:t>
       </w:r>
       <w:proofErr w:type="spellStart"/>
       <w:r>
@@ -186,15 +176,7 @@
         <w:ind w:firstLine="142"/>
       </w:pPr>
       <w:r>
-        <w:t xml:space="preserve">Long range intercellular communication takes advantage of membrane bound vesicles, </w:t>
-      </w:r>
-      <w:proofErr w:type="spellStart"/>
-      <w:r>
-        <w:t>exosomes</w:t>
-      </w:r>
-      <w:proofErr w:type="spellEnd"/>
-      <w:r>
-        <w:t xml:space="preserve"> and </w:t>
+        <w:t xml:space="preserve">Long range intercellular communication takes advantage of membrane bound vesicles, exosomes and </w:t>
       </w:r>
       <w:proofErr w:type="spellStart"/>
       <w:r>
@@ -202,15 +184,7 @@
       </w:r>
       <w:proofErr w:type="spellEnd"/>
       <w:r>
-        <w:t xml:space="preserve">, secreted from a cell to allow for cell-specific homing of cargo and enhanced stability in interstitial fluid. These extracellular vesicles, which only differ by route of release, require cholesterol, sphingolipid and </w:t>
-      </w:r>
-      <w:proofErr w:type="spellStart"/>
-      <w:r>
-        <w:t>ceramide</w:t>
-      </w:r>
-      <w:proofErr w:type="spellEnd"/>
-      <w:r>
-        <w:t xml:space="preserve"> rich lipid </w:t>
+        <w:t xml:space="preserve">, secreted from a cell to allow for cell-specific homing of cargo and enhanced stability in interstitial fluid. These extracellular vesicles, which only differ by route of release, require cholesterol, sphingolipid and ceramide rich lipid </w:t>
       </w:r>
       <w:proofErr w:type="spellStart"/>
       <w:r>
@@ -292,15 +266,7 @@
       </w:r>
       <w:proofErr w:type="spellEnd"/>
       <w:r>
-        <w:t xml:space="preserve"> and </w:t>
-      </w:r>
-      <w:proofErr w:type="spellStart"/>
-      <w:r>
-        <w:t>exosome</w:t>
-      </w:r>
-      <w:proofErr w:type="spellEnd"/>
-      <w:r>
-        <w:t xml:space="preserve"> formation, which have been implicated in the progression of prostate cancer. Furthermore, this occurrence reveals gaps in knowledge regarding </w:t>
+        <w:t xml:space="preserve"> and exosome formation, which have been implicated in the progression of prostate cancer. Furthermore, this occurrence reveals gaps in knowledge regarding </w:t>
       </w:r>
       <w:proofErr w:type="spellStart"/>
       <w:r>
@@ -333,13 +299,8 @@
         <w:pStyle w:val="NoSpacing"/>
         <w:ind w:firstLine="142"/>
       </w:pPr>
-      <w:proofErr w:type="spellStart"/>
-      <w:r>
-        <w:t>Exosomes</w:t>
-      </w:r>
-      <w:proofErr w:type="spellEnd"/>
-      <w:r>
-        <w:t xml:space="preserve"> and </w:t>
+      <w:r>
+        <w:t xml:space="preserve">Exosomes and </w:t>
       </w:r>
       <w:proofErr w:type="spellStart"/>
       <w:r>
@@ -356,13 +317,61 @@
         <w:t xml:space="preserve"> currently 1</w:t>
       </w:r>
       <w:r>
-        <w:t>58</w:t>
+        <w:t>83</w:t>
       </w:r>
       <w:r>
         <w:t>w</w:t>
       </w:r>
       <w:r>
-        <w:t xml:space="preserve">, add more about </w:t>
+        <w:t xml:space="preserve">, </w:t>
+      </w:r>
+    </w:p>
+    <w:p>
+      <w:pPr>
+        <w:pStyle w:val="NoSpacing"/>
+        <w:ind w:firstLine="142"/>
+      </w:pPr>
+      <w:r>
+        <w:t xml:space="preserve">Exosomes are defined as 40-100nm diameter extracellular vesicles formed by exocytosis of </w:t>
+      </w:r>
+      <w:proofErr w:type="spellStart"/>
+      <w:r>
+        <w:t>multivesicular</w:t>
+      </w:r>
+      <w:proofErr w:type="spellEnd"/>
+      <w:r>
+        <w:t xml:space="preserve"> bodies. </w:t>
+      </w:r>
+      <w:r>
+        <w:t xml:space="preserve">Whilst similar in size and biochemical markers, </w:t>
+      </w:r>
+      <w:proofErr w:type="spellStart"/>
+      <w:r>
+        <w:t>microvesicles</w:t>
+      </w:r>
+      <w:proofErr w:type="spellEnd"/>
+      <w:r>
+        <w:t xml:space="preserve"> differ from exosomes by being released directly from budd</w:t>
+      </w:r>
+      <w:r>
+        <w:t>ing of</w:t>
+      </w:r>
+      <w:r>
+        <w:t>f</w:t>
+      </w:r>
+      <w:r>
+        <w:t xml:space="preserve"> the plasma membrane. Despite being two different vesicle subtypes, their similarities make these difficult to distinguish experimentally.</w:t>
+      </w:r>
+      <w:r>
+        <w:t xml:space="preserve"> </w:t>
+      </w:r>
+      <w:proofErr w:type="spellStart"/>
+      <w:r>
+        <w:t>Multivesicular</w:t>
+      </w:r>
+      <w:proofErr w:type="spellEnd"/>
+      <w:r>
+        <w:t xml:space="preserve"> body biogenesis require membrane budding proceeding the formation of small invaginations of the membrane, deemed </w:t>
       </w:r>
       <w:proofErr w:type="spellStart"/>
       <w:r>
@@ -370,121 +379,320 @@
       </w:r>
       <w:proofErr w:type="spellEnd"/>
       <w:r>
-        <w:t xml:space="preserve">, lipid rafts and exosome production. </w:t>
-      </w:r>
-    </w:p>
-    <w:p>
-      <w:pPr>
-        <w:pStyle w:val="NoSpacing"/>
-        <w:ind w:firstLine="142"/>
-      </w:pPr>
-      <w:r>
-        <w:t xml:space="preserve">Exosomes are defined as 40-100nm diameter extracellular vesicles formed by exocytosis of </w:t>
-      </w:r>
-      <w:proofErr w:type="spellStart"/>
-      <w:r>
-        <w:t>multivesicular</w:t>
-      </w:r>
-      <w:proofErr w:type="spellEnd"/>
-      <w:r>
-        <w:t xml:space="preserve"> bodies. </w:t>
-      </w:r>
-      <w:r>
-        <w:t xml:space="preserve">Whilst similar in size and biochemical markers, </w:t>
-      </w:r>
-      <w:proofErr w:type="spellStart"/>
-      <w:r>
-        <w:t>microvesicles</w:t>
-      </w:r>
-      <w:proofErr w:type="spellEnd"/>
-      <w:r>
-        <w:t xml:space="preserve"> differ from </w:t>
-      </w:r>
-      <w:proofErr w:type="spellStart"/>
-      <w:r>
-        <w:t>exosomes</w:t>
-      </w:r>
-      <w:proofErr w:type="spellEnd"/>
-      <w:r>
-        <w:t xml:space="preserve"> by being released directly from budd</w:t>
-      </w:r>
-      <w:r>
-        <w:t>ing of</w:t>
-      </w:r>
-      <w:r>
-        <w:t>f</w:t>
-      </w:r>
-      <w:r>
-        <w:t xml:space="preserve"> the plasma membrane. Despite being two different vesicle subtypes, their similarities make these difficult to distinguish experimentally.</w:t>
+        <w:t xml:space="preserve">. </w:t>
+      </w:r>
+      <w:r>
+        <w:t xml:space="preserve">The membrane composition, being lipid raft-like and cholesterol rich, recruits the </w:t>
+      </w:r>
+      <w:proofErr w:type="spellStart"/>
+      <w:r>
+        <w:t>caveolin</w:t>
+      </w:r>
+      <w:proofErr w:type="spellEnd"/>
+      <w:r>
+        <w:t xml:space="preserve"> family proteins to mediate </w:t>
+      </w:r>
+      <w:proofErr w:type="spellStart"/>
+      <w:r>
+        <w:t>caveolae</w:t>
+      </w:r>
+      <w:proofErr w:type="spellEnd"/>
+      <w:r>
+        <w:t xml:space="preserve"> formation. Additionally, cytoplasmic coat proteins, from the </w:t>
+      </w:r>
+      <w:proofErr w:type="spellStart"/>
+      <w:r>
+        <w:t>Cavin</w:t>
+      </w:r>
+      <w:proofErr w:type="spellEnd"/>
+      <w:r>
+        <w:t xml:space="preserve"> family, regulate the </w:t>
+      </w:r>
+      <w:proofErr w:type="spellStart"/>
+      <w:r>
+        <w:t>caveolin</w:t>
+      </w:r>
+      <w:proofErr w:type="spellEnd"/>
+      <w:r>
+        <w:t xml:space="preserve"> interaction. </w:t>
+      </w:r>
+      <w:r>
+        <w:t xml:space="preserve">This process is where </w:t>
+      </w:r>
+      <w:proofErr w:type="spellStart"/>
+      <w:r>
+        <w:t>exosomal</w:t>
+      </w:r>
+      <w:proofErr w:type="spellEnd"/>
+      <w:r>
+        <w:t xml:space="preserve"> cargo is loaded</w:t>
+      </w:r>
+      <w:r>
+        <w:t xml:space="preserve"> and mediated</w:t>
+      </w:r>
+      <w:r>
+        <w:t xml:space="preserve">. </w:t>
+      </w:r>
+      <w:r>
+        <w:t>Cargo consists of</w:t>
+      </w:r>
+      <w:r>
+        <w:t xml:space="preserve"> cytoplasmic material with selectively exported ribonucleic acids (RNA), proteins and lipids due loading mechanisms</w:t>
+      </w:r>
+      <w:r>
+        <w:t xml:space="preserve"> with integral surface proteins</w:t>
+      </w:r>
+      <w:r>
+        <w:t xml:space="preserve">. </w:t>
+      </w:r>
+      <w:r>
+        <w:t>As such, this secretion facilitates long range intercellular communication, benefiting from homing mechanisms</w:t>
+      </w:r>
+      <w:r>
+        <w:t xml:space="preserve"> by surface proteins</w:t>
+      </w:r>
+      <w:r>
+        <w:t xml:space="preserve"> and enhanced stability of the contents due to being membrane bound. </w:t>
+      </w:r>
+      <w:r>
+        <w:t xml:space="preserve">Secretion and reabsorption of the extracellular vesicles has </w:t>
+      </w:r>
+      <w:r>
+        <w:t>been attributed to a range of biological processes</w:t>
+      </w:r>
+      <w:r>
+        <w:rPr>
+          <w:color w:val="FF0000"/>
+        </w:rPr>
+        <w:t xml:space="preserve">. </w:t>
+      </w:r>
+      <w:r>
+        <w:rPr>
+          <w:color w:val="FF0000"/>
+        </w:rPr>
+        <w:t xml:space="preserve">Maybe list? </w:t>
+      </w:r>
+      <w:r>
+        <w:t xml:space="preserve">Hereby, abnormalities in these processes may be attributed in cargo loading mechanism irregularities and mediation.  </w:t>
+      </w:r>
+    </w:p>
+    <w:p>
+      <w:pPr>
+        <w:pStyle w:val="NoSpacing"/>
+        <w:ind w:firstLine="142"/>
+      </w:pPr>
+    </w:p>
+    <w:p>
+      <w:pPr>
+        <w:pStyle w:val="NoSpacing"/>
+        <w:ind w:firstLine="142"/>
+      </w:pPr>
+      <w:proofErr w:type="spellStart"/>
+      <w:r>
+        <w:t>Caveolin</w:t>
+      </w:r>
+      <w:proofErr w:type="spellEnd"/>
+      <w:r>
+        <w:t xml:space="preserve">: </w:t>
+      </w:r>
+      <w:r>
+        <w:t>120w</w:t>
+      </w:r>
+      <w:r>
+        <w:t>, currently 1</w:t>
+      </w:r>
+      <w:r>
+        <w:t>92</w:t>
+      </w:r>
+      <w:r>
+        <w:t>w</w:t>
+      </w:r>
+      <w:r>
+        <w:t xml:space="preserve">. </w:t>
+      </w:r>
+      <w:r>
+        <w:rPr>
+          <w:color w:val="FF0000"/>
+        </w:rPr>
+        <w:t xml:space="preserve">May need to indicate that </w:t>
+      </w:r>
+      <w:proofErr w:type="spellStart"/>
+      <w:r>
+        <w:rPr>
+          <w:color w:val="FF0000"/>
+        </w:rPr>
+        <w:t>caveolin</w:t>
+      </w:r>
+      <w:proofErr w:type="spellEnd"/>
+      <w:r>
+        <w:rPr>
+          <w:color w:val="FF0000"/>
+        </w:rPr>
+        <w:t xml:space="preserve"> cannot function on its own. </w:t>
+      </w:r>
+      <w:r>
+        <w:rPr>
+          <w:color w:val="FF0000"/>
+        </w:rPr>
+        <w:t>Non-</w:t>
+      </w:r>
+      <w:proofErr w:type="spellStart"/>
+      <w:r>
+        <w:rPr>
+          <w:color w:val="FF0000"/>
+        </w:rPr>
+        <w:t>caveolar</w:t>
+      </w:r>
+      <w:proofErr w:type="spellEnd"/>
+      <w:r>
+        <w:rPr>
+          <w:color w:val="FF0000"/>
+        </w:rPr>
+        <w:t xml:space="preserve"> caveolelin-1 mention. </w:t>
+      </w:r>
+    </w:p>
+    <w:p>
+      <w:pPr>
+        <w:pStyle w:val="NoSpacing"/>
+        <w:ind w:firstLine="142"/>
+      </w:pPr>
+      <w:r>
+        <w:t xml:space="preserve">The </w:t>
+      </w:r>
+      <w:proofErr w:type="spellStart"/>
+      <w:r>
+        <w:t>caveolin</w:t>
+      </w:r>
+      <w:proofErr w:type="spellEnd"/>
+      <w:r>
+        <w:t xml:space="preserve"> protein family are integral membrane proteins that dictate the formation of 50-nanometer-sized invaginations of the plasma membrane, called </w:t>
+      </w:r>
+      <w:proofErr w:type="spellStart"/>
+      <w:r>
+        <w:t>caveolae</w:t>
+      </w:r>
+      <w:proofErr w:type="spellEnd"/>
+      <w:r>
+        <w:t xml:space="preserve">. </w:t>
+      </w:r>
+      <w:r>
+        <w:t xml:space="preserve">The three isoforms of </w:t>
+      </w:r>
+      <w:proofErr w:type="spellStart"/>
+      <w:r>
+        <w:t>caveolin</w:t>
+      </w:r>
+      <w:proofErr w:type="spellEnd"/>
+      <w:r>
+        <w:t>, named CAV1-3, are typically expressed in different types of tissues. CAV1-2 are expressed in epithelial, endothelial and smooth muscle cells, whereas CAV3 is predominately express</w:t>
+      </w:r>
+      <w:r>
+        <w:t>ed</w:t>
+      </w:r>
+      <w:r>
+        <w:t xml:space="preserve"> in cytoskeletal muscle cells. These proteins </w:t>
+      </w:r>
+      <w:proofErr w:type="spellStart"/>
+      <w:r>
+        <w:t>oligomerise</w:t>
+      </w:r>
+      <w:proofErr w:type="spellEnd"/>
+      <w:r>
+        <w:t xml:space="preserve"> and bind to cholesterol when in proximity within the lipid raft domain. Here, they promote a variety of signalling activities</w:t>
+      </w:r>
+      <w:r>
+        <w:t>, including the mediation of growth, secretion and adhesion</w:t>
+      </w:r>
+      <w:r>
+        <w:t xml:space="preserve">. </w:t>
+      </w:r>
+      <w:r>
+        <w:t>L</w:t>
+      </w:r>
+      <w:r>
+        <w:t xml:space="preserve">ack of CAV1 and 3, through genetic ablation, causes a loss of </w:t>
+      </w:r>
+      <w:proofErr w:type="spellStart"/>
+      <w:r>
+        <w:t>caveolae</w:t>
+      </w:r>
+      <w:proofErr w:type="spellEnd"/>
+      <w:r>
+        <w:t xml:space="preserve"> formation, </w:t>
+      </w:r>
+      <w:r>
+        <w:t>unlike</w:t>
+      </w:r>
+      <w:r>
+        <w:t xml:space="preserve"> CAV2. </w:t>
+      </w:r>
+      <w:r>
+        <w:t xml:space="preserve">Furthermore, </w:t>
+      </w:r>
+      <w:r>
+        <w:rPr>
+          <w:i/>
+        </w:rPr>
+        <w:t>de novo</w:t>
       </w:r>
       <w:r>
         <w:t xml:space="preserve"> </w:t>
       </w:r>
       <w:proofErr w:type="spellStart"/>
       <w:r>
-        <w:t>Multivesicular</w:t>
-      </w:r>
-      <w:proofErr w:type="spellEnd"/>
-      <w:r>
-        <w:t xml:space="preserve"> body biogenesis require membrane budding proceeding the formation of small invaginations of the membrane, deemed </w:t>
-      </w:r>
-      <w:proofErr w:type="spellStart"/>
-      <w:r>
         <w:t>caveolae</w:t>
       </w:r>
       <w:proofErr w:type="spellEnd"/>
       <w:r>
-        <w:t xml:space="preserve">. This process is where </w:t>
-      </w:r>
-      <w:proofErr w:type="spellStart"/>
-      <w:r>
-        <w:t>exosomal</w:t>
-      </w:r>
-      <w:proofErr w:type="spellEnd"/>
-      <w:r>
-        <w:t xml:space="preserve"> cargo is loaded, either </w:t>
-      </w:r>
-      <w:r>
-        <w:t xml:space="preserve">by </w:t>
-      </w:r>
-      <w:r>
-        <w:t>ESCRT</w:t>
-      </w:r>
-      <w:r>
-        <w:t>-</w:t>
-      </w:r>
-      <w:r>
-        <w:t xml:space="preserve">independent or </w:t>
-      </w:r>
-      <w:r>
-        <w:t>dependent methods</w:t>
-      </w:r>
-      <w:r>
-        <w:t xml:space="preserve">. </w:t>
-      </w:r>
-      <w:r>
-        <w:t>Cargo consists of</w:t>
-      </w:r>
-      <w:r>
-        <w:t xml:space="preserve"> cytoplasmic material with selectively exported ribonucleic acids (RNA), proteins and lipids due loading mechanisms</w:t>
-      </w:r>
-      <w:r>
-        <w:t xml:space="preserve"> with integral surface proteins</w:t>
-      </w:r>
-      <w:r>
-        <w:t xml:space="preserve">. </w:t>
-      </w:r>
-      <w:r>
-        <w:t>As such, this secretion facilitates long range intercellular communication, benefiting from homing mechanisms</w:t>
-      </w:r>
-      <w:r>
-        <w:t xml:space="preserve"> by surface proteins</w:t>
-      </w:r>
-      <w:r>
-        <w:t xml:space="preserve"> and enhanced stability of the contents due to being membrane bound. The </w:t>
-      </w:r>
-      <w:r>
-        <w:t xml:space="preserve">membrane composition, being lipid raft like and cholesterol rich, recruits the </w:t>
+        <w:t xml:space="preserve"> formation in lymphocytes occur following ectopic expression of CAV1. </w:t>
+      </w:r>
+      <w:r>
+        <w:t xml:space="preserve">This exemplifies the necessity for CAV1 production in </w:t>
+      </w:r>
+      <w:proofErr w:type="spellStart"/>
+      <w:r>
+        <w:t>caveolae</w:t>
+      </w:r>
+      <w:proofErr w:type="spellEnd"/>
+      <w:r>
+        <w:t xml:space="preserve"> formation, required for </w:t>
+      </w:r>
+      <w:r>
+        <w:lastRenderedPageBreak/>
+        <w:t xml:space="preserve">exosome production. </w:t>
+      </w:r>
+      <w:r>
+        <w:t>However, it should be noted that these knockdown/over-expression studies were performed in a cell model that still contains other associated proteins</w:t>
+      </w:r>
+      <w:r>
+        <w:t xml:space="preserve"> required to facilitate the formation of </w:t>
+      </w:r>
+      <w:proofErr w:type="spellStart"/>
+      <w:r>
+        <w:t>caveolae</w:t>
+      </w:r>
+      <w:proofErr w:type="spellEnd"/>
+      <w:r>
+        <w:t>.</w:t>
+      </w:r>
+      <w:r>
+        <w:t xml:space="preserve"> As such, the findings that non-</w:t>
+      </w:r>
+      <w:proofErr w:type="spellStart"/>
+      <w:r>
+        <w:t>caveolar</w:t>
+      </w:r>
+      <w:proofErr w:type="spellEnd"/>
+      <w:r>
+        <w:t xml:space="preserve"> </w:t>
+      </w:r>
+      <w:proofErr w:type="spellStart"/>
+      <w:r>
+        <w:t>caveolae</w:t>
+      </w:r>
+      <w:proofErr w:type="spellEnd"/>
+      <w:r>
+        <w:t xml:space="preserve"> exists demonstrates that, while </w:t>
       </w:r>
       <w:proofErr w:type="spellStart"/>
       <w:r>
@@ -492,7 +700,7 @@
       </w:r>
       <w:proofErr w:type="spellEnd"/>
       <w:r>
-        <w:t xml:space="preserve"> family proteins to mediate </w:t>
+        <w:t xml:space="preserve"> is present, it is not sufficient for </w:t>
       </w:r>
       <w:proofErr w:type="spellStart"/>
       <w:r>
@@ -500,23 +708,29 @@
       </w:r>
       <w:proofErr w:type="spellEnd"/>
       <w:r>
-        <w:t xml:space="preserve"> formation. Additionally, cytoplasmic coat proteins, from the </w:t>
-      </w:r>
-      <w:proofErr w:type="spellStart"/>
-      <w:r>
-        <w:t>Cavin</w:t>
-      </w:r>
-      <w:proofErr w:type="spellEnd"/>
-      <w:r>
-        <w:t xml:space="preserve"> family, regulate the </w:t>
-      </w:r>
-      <w:proofErr w:type="spellStart"/>
-      <w:r>
-        <w:t>caveolin</w:t>
-      </w:r>
-      <w:proofErr w:type="spellEnd"/>
-      <w:r>
-        <w:t xml:space="preserve"> interaction. </w:t>
+        <w:t xml:space="preserve"> production on its own. </w:t>
+      </w:r>
+      <w:r>
+        <w:t xml:space="preserve"> </w:t>
+      </w:r>
+      <w:r>
+        <w:t>Additionally, non-</w:t>
+      </w:r>
+      <w:proofErr w:type="spellStart"/>
+      <w:r>
+        <w:t>caveolar</w:t>
+      </w:r>
+      <w:proofErr w:type="spellEnd"/>
+      <w:r>
+        <w:t xml:space="preserve"> </w:t>
+      </w:r>
+      <w:proofErr w:type="spellStart"/>
+      <w:r>
+        <w:t>caveolae</w:t>
+      </w:r>
+      <w:proofErr w:type="spellEnd"/>
+      <w:r>
+        <w:t xml:space="preserve"> has been implicated in additional pathways and pathologies. </w:t>
       </w:r>
     </w:p>
     <w:p>
@@ -536,30 +750,69 @@
       </w:r>
       <w:proofErr w:type="spellEnd"/>
       <w:r>
-        <w:t xml:space="preserve">: </w:t>
-      </w:r>
-      <w:r>
-        <w:t>120w</w:t>
-      </w:r>
-      <w:r>
-        <w:t>, currently 140w</w:t>
-      </w:r>
-    </w:p>
-    <w:p>
-      <w:pPr>
-        <w:pStyle w:val="NoSpacing"/>
-        <w:ind w:firstLine="142"/>
-      </w:pPr>
-      <w:r>
-        <w:t xml:space="preserve">The </w:t>
-      </w:r>
-      <w:proofErr w:type="spellStart"/>
-      <w:r>
-        <w:t>caveolin</w:t>
-      </w:r>
-      <w:proofErr w:type="spellEnd"/>
-      <w:r>
-        <w:t xml:space="preserve"> protein family are integral membrane proteins that dictate the formation of 50-nanometer-sized invaginations of the plasma membrane, called </w:t>
+        <w:t xml:space="preserve"> in Cancer: 100w</w:t>
+      </w:r>
+      <w:r>
+        <w:t xml:space="preserve"> currently </w:t>
+      </w:r>
+      <w:r>
+        <w:t xml:space="preserve">157. </w:t>
+      </w:r>
+      <w:r>
+        <w:t xml:space="preserve"> </w:t>
+      </w:r>
+    </w:p>
+    <w:p>
+      <w:pPr>
+        <w:pStyle w:val="NoSpacing"/>
+        <w:ind w:firstLine="142"/>
+      </w:pPr>
+      <w:proofErr w:type="spellStart"/>
+      <w:r>
+        <w:t>Caveolin</w:t>
+      </w:r>
+      <w:proofErr w:type="spellEnd"/>
+      <w:r>
+        <w:t xml:space="preserve"> 1 expression has been </w:t>
+      </w:r>
+      <w:r>
+        <w:t>associated with aggressive late stage prostate cancer</w:t>
+      </w:r>
+      <w:r>
+        <w:t>.</w:t>
+      </w:r>
+      <w:r>
+        <w:t xml:space="preserve"> This was unveiled by observing its abnormal expression in prostate epithelial cells, where</w:t>
+      </w:r>
+      <w:r>
+        <w:t xml:space="preserve"> CAV-1 expression does not occur</w:t>
+      </w:r>
+      <w:r>
+        <w:t xml:space="preserve"> in previously healthy cells. Additionally, the absence of CAV-1 in a prostate cancer model had resulted in hindered progression into a highly invasive and metastatic form. Hence, this demonstrates the role of CAV1 in prostate cancer as a tumour promotor. </w:t>
+      </w:r>
+      <w:r>
+        <w:t xml:space="preserve">Similarly, </w:t>
+      </w:r>
+      <w:r>
+        <w:rPr>
+          <w:color w:val="FF0000"/>
+        </w:rPr>
+        <w:t>some</w:t>
+      </w:r>
+      <w:r>
+        <w:t xml:space="preserve"> oesophageal, breast, renal, brain and lung cancers had also revealed CAV1 to correlate with angiogenesis, cancer recurrence and elevated metastasis, solidifying its tumour promotor function. </w:t>
+      </w:r>
+      <w:r>
+        <w:t xml:space="preserve">In contrast, some breast and pancreatic cancers revealed a tumour suppressor function where CAV1 deficiency promotes MAPK and PI3K signalling to induce growth. Hereby, the function of CAV1 in cancers appears to be tissue specific. </w:t>
+      </w:r>
+      <w:r>
+        <w:t>Due to a high prevalence of overexpressed CAV1 in</w:t>
+      </w:r>
+      <w:r>
+        <w:t xml:space="preserve"> metastatic</w:t>
+      </w:r>
+      <w:r>
+        <w:t xml:space="preserve"> cancers, expression pattern and detriment on </w:t>
       </w:r>
       <w:proofErr w:type="spellStart"/>
       <w:r>
@@ -567,515 +820,7 @@
       </w:r>
       <w:proofErr w:type="spellEnd"/>
       <w:r>
-        <w:t xml:space="preserve">. </w:t>
-      </w:r>
-      <w:r>
-        <w:t xml:space="preserve">The three isoforms of </w:t>
-      </w:r>
-      <w:proofErr w:type="spellStart"/>
-      <w:r>
-        <w:t>caveolin</w:t>
-      </w:r>
-      <w:proofErr w:type="spellEnd"/>
-      <w:r>
-        <w:t xml:space="preserve">, named CAV1-3, are typically expressed in different types of tissues. CAV1-2 are expressed in epithelial, endothelial and smooth muscle cells, whereas CAV3 is predominately express in cytoskeletal muscle cells. These proteins </w:t>
-      </w:r>
-      <w:proofErr w:type="spellStart"/>
-      <w:r>
-        <w:t>oligomerise</w:t>
-      </w:r>
-      <w:proofErr w:type="spellEnd"/>
-      <w:r>
-        <w:t xml:space="preserve"> and bind to cholesterol when in proximity within the lipid raft domain. Here, they promote a variety of signalling activities</w:t>
-      </w:r>
-      <w:r>
-        <w:t>, including the mediation of growth, secretion and adhesion</w:t>
-      </w:r>
-      <w:r>
-        <w:t xml:space="preserve">. </w:t>
-      </w:r>
-      <w:r>
-        <w:t>L</w:t>
-      </w:r>
-      <w:r>
-        <w:t xml:space="preserve">ack of CAV1 and 3, through genetic ablation, causes a loss of </w:t>
-      </w:r>
-      <w:proofErr w:type="spellStart"/>
-      <w:r>
-        <w:t>caveolae</w:t>
-      </w:r>
-      <w:proofErr w:type="spellEnd"/>
-      <w:r>
-        <w:t xml:space="preserve"> formation, </w:t>
-      </w:r>
-      <w:r>
-        <w:t>unlike</w:t>
-      </w:r>
-      <w:r>
-        <w:t xml:space="preserve"> CAV2. </w:t>
-      </w:r>
-      <w:r>
-        <w:t xml:space="preserve">Furthermore, </w:t>
-      </w:r>
-      <w:r>
-        <w:rPr>
-          <w:i/>
-        </w:rPr>
-        <w:t>de novo</w:t>
-      </w:r>
-      <w:r>
-        <w:t xml:space="preserve"> </w:t>
-      </w:r>
-      <w:proofErr w:type="spellStart"/>
-      <w:r>
-        <w:t>caveolae</w:t>
-      </w:r>
-      <w:proofErr w:type="spellEnd"/>
-      <w:r>
-        <w:t xml:space="preserve"> formation in lymphocytes occur following ectopic expression of CAV1. </w:t>
-      </w:r>
-      <w:r>
-        <w:t>Due to a high prevalence of overexpressed CAV1 in cancers,</w:t>
-      </w:r>
-      <w:r>
-        <w:t xml:space="preserve"> expression pattern and detriment on </w:t>
-      </w:r>
-      <w:proofErr w:type="spellStart"/>
-      <w:r>
-        <w:t>caveolae</w:t>
-      </w:r>
-      <w:proofErr w:type="spellEnd"/>
-      <w:r>
-        <w:t xml:space="preserve"> formation,</w:t>
-      </w:r>
-      <w:r>
-        <w:t xml:space="preserve"> it will be the focus of this report.  </w:t>
-      </w:r>
-    </w:p>
-    <w:p>
-      <w:pPr>
-        <w:pStyle w:val="NoSpacing"/>
-        <w:ind w:firstLine="142"/>
-      </w:pPr>
-    </w:p>
-    <w:p>
-      <w:pPr>
-        <w:pStyle w:val="NoSpacing"/>
-        <w:ind w:firstLine="142"/>
-      </w:pPr>
-      <w:proofErr w:type="spellStart"/>
-      <w:r>
-        <w:t>Caveolin</w:t>
-      </w:r>
-      <w:proofErr w:type="spellEnd"/>
-      <w:r>
-        <w:t xml:space="preserve"> in Cancer: 100w</w:t>
-      </w:r>
-      <w:r>
-        <w:t xml:space="preserve"> currently 131. </w:t>
-      </w:r>
-    </w:p>
-    <w:p>
-      <w:pPr>
-        <w:pStyle w:val="NoSpacing"/>
-        <w:ind w:firstLine="142"/>
-      </w:pPr>
-      <w:proofErr w:type="spellStart"/>
-      <w:r>
-        <w:lastRenderedPageBreak/>
-        <w:t>Caveolin</w:t>
-      </w:r>
-      <w:proofErr w:type="spellEnd"/>
-      <w:r>
-        <w:t xml:space="preserve"> 1 expression has been </w:t>
-      </w:r>
-      <w:r>
-        <w:t>associated with aggressive late stage prostate cancer</w:t>
-      </w:r>
-      <w:r>
-        <w:t>.</w:t>
-      </w:r>
-      <w:r>
-        <w:t xml:space="preserve"> This was unveiled by observing its abnormal expression in prostate epithelial cells, where</w:t>
-      </w:r>
-      <w:r>
-        <w:t xml:space="preserve"> CAV-1 expression does not occur</w:t>
-      </w:r>
-      <w:r>
-        <w:t xml:space="preserve"> in previously healthy cells. Additionally, the absence of CAV-1 in a prostate cancer model had resulted in hindered progression into a highly invasive and metastatic form. Hence, this demonstrates the role of CAV1 in prostate cancer as a tumour promotor. </w:t>
-      </w:r>
-      <w:r>
-        <w:t xml:space="preserve">Similarly, some oesophageal, breast, renal, brain and lung cancers had also revealed CAV1 to correlate with angiogenesis, cancer recurrence and elevated metastasis, solidifying its tumour promotor function. </w:t>
-      </w:r>
-      <w:r>
-        <w:t xml:space="preserve">In contrast, some breast and pancreatic cancers revealed a tumour suppressor function where CAV1 deficiency promotes MAPK and PI3K signalling to induce growth. Hereby, the function of CAV1 in cancers appears to be tissue specific. </w:t>
-      </w:r>
-    </w:p>
-    <w:p>
-      <w:pPr>
-        <w:pStyle w:val="NoSpacing"/>
-        <w:ind w:firstLine="142"/>
-        <w:rPr>
-          <w:color w:val="FF0000"/>
-        </w:rPr>
-      </w:pPr>
-      <w:r>
-        <w:rPr>
-          <w:color w:val="FF0000"/>
-        </w:rPr>
-        <w:t>^^</w:t>
-      </w:r>
-      <w:r>
-        <w:rPr>
-          <w:color w:val="FF0000"/>
-        </w:rPr>
-        <w:t>Total of 517 words thus far (exc</w:t>
-      </w:r>
-      <w:r>
-        <w:rPr>
-          <w:color w:val="FF0000"/>
-        </w:rPr>
-        <w:t>l. titles and no references yet</w:t>
-      </w:r>
-      <w:r>
-        <w:rPr>
-          <w:color w:val="FF0000"/>
-        </w:rPr>
-        <w:t>)</w:t>
-      </w:r>
-      <w:r>
-        <w:rPr>
-          <w:color w:val="FF0000"/>
-        </w:rPr>
-        <w:t>.</w:t>
-      </w:r>
-    </w:p>
-    <w:p>
-      <w:pPr>
-        <w:pStyle w:val="NoSpacing"/>
-        <w:ind w:firstLine="142"/>
-      </w:pPr>
-    </w:p>
-    <w:p>
-      <w:pPr>
-        <w:pStyle w:val="NoSpacing"/>
-        <w:ind w:firstLine="142"/>
-      </w:pPr>
-      <w:proofErr w:type="spellStart"/>
-      <w:r>
-        <w:t>Cavins</w:t>
-      </w:r>
-      <w:proofErr w:type="spellEnd"/>
-      <w:r>
-        <w:t>:</w:t>
-      </w:r>
-      <w:r>
-        <w:t xml:space="preserve"> 100w</w:t>
-      </w:r>
-      <w:r>
-        <w:t xml:space="preserve"> #Need to explain abbreviations</w:t>
-      </w:r>
-      <w:r>
-        <w:t xml:space="preserve">, currently </w:t>
-      </w:r>
-      <w:r>
-        <w:t>60</w:t>
-      </w:r>
-      <w:r>
-        <w:t xml:space="preserve">w. </w:t>
-      </w:r>
-      <w:r>
-        <w:t xml:space="preserve">  </w:t>
-      </w:r>
-    </w:p>
-    <w:p>
-      <w:pPr>
-        <w:pStyle w:val="NoSpacing"/>
-        <w:ind w:firstLine="142"/>
-      </w:pPr>
-      <w:r>
-        <w:t xml:space="preserve">In addition to CAV1, </w:t>
-      </w:r>
-      <w:proofErr w:type="spellStart"/>
-      <w:r>
-        <w:t>cavins</w:t>
-      </w:r>
-      <w:proofErr w:type="spellEnd"/>
-      <w:r>
-        <w:t xml:space="preserve"> </w:t>
-      </w:r>
-      <w:r>
-        <w:t xml:space="preserve">are required in exosome production by acting as </w:t>
-      </w:r>
-      <w:proofErr w:type="spellStart"/>
-      <w:r>
-        <w:t>caveolar</w:t>
-      </w:r>
-      <w:proofErr w:type="spellEnd"/>
-      <w:r>
-        <w:t xml:space="preserve"> coat proteins that stabilise </w:t>
-      </w:r>
-      <w:proofErr w:type="spellStart"/>
-      <w:r>
-        <w:t>caveolae</w:t>
-      </w:r>
-      <w:proofErr w:type="spellEnd"/>
-      <w:r>
-        <w:t xml:space="preserve">. The </w:t>
-      </w:r>
-      <w:proofErr w:type="spellStart"/>
-      <w:r>
-        <w:t>cavin</w:t>
-      </w:r>
-      <w:proofErr w:type="spellEnd"/>
-      <w:r>
-        <w:t xml:space="preserve"> family consists of 4 </w:t>
-      </w:r>
-      <w:proofErr w:type="spellStart"/>
-      <w:r>
-        <w:t>cavins</w:t>
-      </w:r>
-      <w:proofErr w:type="spellEnd"/>
-      <w:r>
-        <w:t xml:space="preserve">, named </w:t>
-      </w:r>
-      <w:proofErr w:type="spellStart"/>
-      <w:r>
-        <w:t>cavin</w:t>
-      </w:r>
-      <w:proofErr w:type="spellEnd"/>
-      <w:r>
-        <w:t xml:space="preserve"> 1-4 or </w:t>
-      </w:r>
-      <w:r>
-        <w:rPr>
-          <w:color w:val="FF0000"/>
-        </w:rPr>
-        <w:t xml:space="preserve">PTRF, SDPR, SRBC and MURC </w:t>
-      </w:r>
-      <w:r>
-        <w:t xml:space="preserve">respectively. These proteins are co-expressed and co-distributed with </w:t>
-      </w:r>
-      <w:proofErr w:type="spellStart"/>
-      <w:r>
-        <w:t>caveolin</w:t>
-      </w:r>
-      <w:proofErr w:type="spellEnd"/>
-      <w:r>
-        <w:t xml:space="preserve"> and interact with each other as </w:t>
-      </w:r>
-      <w:proofErr w:type="spellStart"/>
-      <w:r>
-        <w:t>oligomeric</w:t>
-      </w:r>
-      <w:proofErr w:type="spellEnd"/>
-      <w:r>
-        <w:t xml:space="preserve"> </w:t>
-      </w:r>
-      <w:proofErr w:type="spellStart"/>
-      <w:r>
-        <w:t>cavin</w:t>
-      </w:r>
-      <w:proofErr w:type="spellEnd"/>
-      <w:r>
-        <w:t xml:space="preserve"> complexes. </w:t>
-      </w:r>
-      <w:r>
-        <w:t xml:space="preserve">Interaction with </w:t>
-      </w:r>
-      <w:proofErr w:type="spellStart"/>
-      <w:r>
-        <w:t>caveolin</w:t>
-      </w:r>
-      <w:proofErr w:type="spellEnd"/>
-      <w:r>
-        <w:t xml:space="preserve"> causes </w:t>
-      </w:r>
-      <w:proofErr w:type="spellStart"/>
-      <w:r>
-        <w:t>caveolae</w:t>
-      </w:r>
-      <w:proofErr w:type="spellEnd"/>
-      <w:r>
-        <w:t xml:space="preserve"> to form. </w:t>
-      </w:r>
-    </w:p>
-    <w:p>
-      <w:pPr>
-        <w:pStyle w:val="NoSpacing"/>
-        <w:ind w:firstLine="142"/>
-      </w:pPr>
-    </w:p>
-    <w:p>
-      <w:pPr>
-        <w:pStyle w:val="NoSpacing"/>
-        <w:ind w:firstLine="142"/>
-      </w:pPr>
-      <w:r>
-        <w:t xml:space="preserve">Cavin-1, 2 and 3. </w:t>
-      </w:r>
-      <w:r>
-        <w:t>114w</w:t>
-      </w:r>
-    </w:p>
-    <w:p>
-      <w:pPr>
-        <w:pStyle w:val="NoSpacing"/>
-      </w:pPr>
-      <w:r>
-        <w:t xml:space="preserve">Cavin-1 plays a major role in the formation of </w:t>
-      </w:r>
-      <w:proofErr w:type="spellStart"/>
-      <w:r>
-        <w:t>caveola</w:t>
-      </w:r>
-      <w:r>
-        <w:t>e</w:t>
-      </w:r>
-      <w:proofErr w:type="spellEnd"/>
-      <w:r>
-        <w:t xml:space="preserve">. Expression of cavin-1 in cells with </w:t>
-      </w:r>
-      <w:proofErr w:type="spellStart"/>
-      <w:r>
-        <w:t>caveolae</w:t>
-      </w:r>
-      <w:proofErr w:type="spellEnd"/>
-      <w:r>
-        <w:t xml:space="preserve"> expression dramatically increases the </w:t>
-      </w:r>
-      <w:proofErr w:type="spellStart"/>
-      <w:r>
-        <w:t>caveolae</w:t>
-      </w:r>
-      <w:proofErr w:type="spellEnd"/>
-      <w:r>
-        <w:t xml:space="preserve"> density. </w:t>
-      </w:r>
-      <w:r>
-        <w:t>In contrast, cavin-1 knockdown in mice</w:t>
-      </w:r>
-      <w:r>
-        <w:t xml:space="preserve"> yielded a significant decrease in </w:t>
-      </w:r>
-      <w:proofErr w:type="spellStart"/>
-      <w:r>
-        <w:t>caveolae</w:t>
-      </w:r>
-      <w:proofErr w:type="spellEnd"/>
-      <w:r>
-        <w:t xml:space="preserve"> formation. Hereby, cavin-1 must be required for formation of </w:t>
-      </w:r>
-      <w:proofErr w:type="spellStart"/>
-      <w:r>
-        <w:t>caveloae</w:t>
-      </w:r>
-      <w:proofErr w:type="spellEnd"/>
-      <w:r>
-        <w:t xml:space="preserve"> with the presence of CAV1. </w:t>
-      </w:r>
-      <w:r>
-        <w:t>Co-</w:t>
-      </w:r>
-      <w:proofErr w:type="spellStart"/>
-      <w:r>
-        <w:t>immuprecipation</w:t>
-      </w:r>
-      <w:proofErr w:type="spellEnd"/>
-      <w:r>
-        <w:t xml:space="preserve"> studies with the </w:t>
-      </w:r>
-      <w:proofErr w:type="spellStart"/>
-      <w:r>
-        <w:t>cavin</w:t>
-      </w:r>
-      <w:proofErr w:type="spellEnd"/>
-      <w:r>
-        <w:t xml:space="preserve"> members and CAV1 reveal that </w:t>
-      </w:r>
-      <w:proofErr w:type="spellStart"/>
-      <w:r>
-        <w:t>cavin</w:t>
-      </w:r>
-      <w:proofErr w:type="spellEnd"/>
-      <w:r>
-        <w:t xml:space="preserve"> form distinct complexes. </w:t>
-      </w:r>
-      <w:r>
-        <w:t>These complexes require the presence of cavin-1 and either cavin-2 or cavin-3 to form and initiate its function. On</w:t>
-      </w:r>
-      <w:r>
-        <w:t xml:space="preserve">ce associated to CAV1, </w:t>
-      </w:r>
-      <w:proofErr w:type="spellStart"/>
-      <w:r>
-        <w:t>caveolae</w:t>
-      </w:r>
-      <w:proofErr w:type="spellEnd"/>
-      <w:r>
-        <w:t xml:space="preserve"> formation initiates. </w:t>
-      </w:r>
-      <w:r>
-        <w:t xml:space="preserve">While cavin-2 presence is not mandatory, its addition to these </w:t>
-      </w:r>
-      <w:r>
-        <w:t>complexes</w:t>
-      </w:r>
-      <w:r>
-        <w:t xml:space="preserve"> play roles in</w:t>
-      </w:r>
-      <w:r>
-        <w:t xml:space="preserve"> size and tabulation of </w:t>
-      </w:r>
-      <w:proofErr w:type="spellStart"/>
-      <w:r>
-        <w:t>caveolae</w:t>
-      </w:r>
-      <w:proofErr w:type="spellEnd"/>
-      <w:r>
-        <w:rPr>
-          <w:color w:val="FF0000"/>
-        </w:rPr>
-        <w:t>. PUT IN EVIDENCE.</w:t>
-      </w:r>
-      <w:r>
-        <w:t xml:space="preserve"> This may indicate that cavin-2 recruit differential signalling to cavin-1 only due to this change in morphology. Additionally, cavin-3 in the cavin-1/3 complex has been associated with</w:t>
-      </w:r>
-      <w:r>
-        <w:t xml:space="preserve"> </w:t>
-      </w:r>
-      <w:r>
-        <w:t xml:space="preserve"> </w:t>
-      </w:r>
-      <w:r>
-        <w:t xml:space="preserve"> </w:t>
-      </w:r>
-      <w:r>
-        <w:t xml:space="preserve">Cavin-4 is only present in cardiac and skeletal muscle, so, whilst still fulfilling its function in </w:t>
-      </w:r>
-      <w:proofErr w:type="spellStart"/>
-      <w:r>
-        <w:t>caveolae</w:t>
-      </w:r>
-      <w:proofErr w:type="spellEnd"/>
-      <w:r>
-        <w:t>, its role is not germane to this report.</w:t>
-      </w:r>
-    </w:p>
-    <w:p>
-      <w:pPr>
-        <w:pStyle w:val="NoSpacing"/>
-      </w:pPr>
-      <w:r>
-        <w:t xml:space="preserve">Use PLOS ONE paper with </w:t>
-      </w:r>
-      <w:proofErr w:type="spellStart"/>
-      <w:r>
-        <w:t>Mhill</w:t>
-      </w:r>
-      <w:proofErr w:type="spellEnd"/>
-      <w:r>
-        <w:t xml:space="preserve"> in it for localisation data and migration data. </w:t>
+        <w:t xml:space="preserve"> formation, it will be the focus of this report.  </w:t>
       </w:r>
       <w:bookmarkStart w:id="0" w:name="_GoBack"/>
       <w:bookmarkEnd w:id="0"/>
@@ -1083,6 +828,70 @@
     <w:p>
       <w:pPr>
         <w:pStyle w:val="NoSpacing"/>
+        <w:ind w:firstLine="142"/>
+        <w:rPr>
+          <w:color w:val="FF0000"/>
+        </w:rPr>
+      </w:pPr>
+      <w:r>
+        <w:rPr>
+          <w:color w:val="FF0000"/>
+        </w:rPr>
+        <w:t>^^</w:t>
+      </w:r>
+      <w:r>
+        <w:rPr>
+          <w:color w:val="FF0000"/>
+        </w:rPr>
+        <w:t>Total of 5</w:t>
+      </w:r>
+      <w:r>
+        <w:rPr>
+          <w:color w:val="FF0000"/>
+        </w:rPr>
+        <w:t>89</w:t>
+      </w:r>
+      <w:r>
+        <w:rPr>
+          <w:color w:val="FF0000"/>
+        </w:rPr>
+        <w:t xml:space="preserve"> words thus far (exc</w:t>
+      </w:r>
+      <w:r>
+        <w:rPr>
+          <w:color w:val="FF0000"/>
+        </w:rPr>
+        <w:t>l. titles and no references yet</w:t>
+      </w:r>
+      <w:r>
+        <w:rPr>
+          <w:color w:val="FF0000"/>
+        </w:rPr>
+        <w:t>)</w:t>
+      </w:r>
+      <w:r>
+        <w:rPr>
+          <w:color w:val="FF0000"/>
+        </w:rPr>
+        <w:t>.</w:t>
+      </w:r>
+      <w:r>
+        <w:rPr>
+          <w:rStyle w:val="NoSpacing"/>
+        </w:rPr>
+        <w:t xml:space="preserve"> </w:t>
+      </w:r>
+      <w:r>
+        <w:rPr>
+          <w:rStyle w:val="doi"/>
+        </w:rPr>
+        <w:t>doi:10.1038/nrurol.2013.168</w:t>
+      </w:r>
+    </w:p>
+    <w:p>
+      <w:pPr>
+        <w:pStyle w:val="NoSpacing"/>
+        <w:ind w:firstLine="142"/>
       </w:pPr>
     </w:p>
     <w:p>
@@ -1096,9 +905,353 @@
       </w:r>
       <w:proofErr w:type="spellEnd"/>
       <w:r>
+        <w:t>:</w:t>
+      </w:r>
+      <w:r>
+        <w:t xml:space="preserve"> 100w</w:t>
+      </w:r>
+      <w:r>
+        <w:t xml:space="preserve"> #Need to explain abbreviations</w:t>
+      </w:r>
+      <w:r>
+        <w:t xml:space="preserve">, currently </w:t>
+      </w:r>
+      <w:r>
+        <w:t>60</w:t>
+      </w:r>
+      <w:r>
+        <w:t xml:space="preserve">w. </w:t>
+      </w:r>
+      <w:r>
+        <w:t xml:space="preserve">  </w:t>
+      </w:r>
+    </w:p>
+    <w:p>
+      <w:pPr>
+        <w:pStyle w:val="NoSpacing"/>
+        <w:ind w:firstLine="142"/>
+      </w:pPr>
+      <w:r>
+        <w:t xml:space="preserve">In addition to CAV1, </w:t>
+      </w:r>
+      <w:proofErr w:type="spellStart"/>
+      <w:r>
+        <w:t>cavins</w:t>
+      </w:r>
+      <w:proofErr w:type="spellEnd"/>
+      <w:r>
         <w:t xml:space="preserve"> </w:t>
       </w:r>
       <w:r>
+        <w:t xml:space="preserve">are required in exosome production by acting as </w:t>
+      </w:r>
+      <w:proofErr w:type="spellStart"/>
+      <w:r>
+        <w:t>caveolar</w:t>
+      </w:r>
+      <w:proofErr w:type="spellEnd"/>
+      <w:r>
+        <w:t xml:space="preserve"> coat proteins that stabilise </w:t>
+      </w:r>
+      <w:proofErr w:type="spellStart"/>
+      <w:r>
+        <w:t>caveolae</w:t>
+      </w:r>
+      <w:proofErr w:type="spellEnd"/>
+      <w:r>
+        <w:t xml:space="preserve">. The </w:t>
+      </w:r>
+      <w:proofErr w:type="spellStart"/>
+      <w:r>
+        <w:t>cavin</w:t>
+      </w:r>
+      <w:proofErr w:type="spellEnd"/>
+      <w:r>
+        <w:t xml:space="preserve"> family consists of 4 </w:t>
+      </w:r>
+      <w:proofErr w:type="spellStart"/>
+      <w:r>
+        <w:t>cavins</w:t>
+      </w:r>
+      <w:proofErr w:type="spellEnd"/>
+      <w:r>
+        <w:t xml:space="preserve">, named </w:t>
+      </w:r>
+      <w:proofErr w:type="spellStart"/>
+      <w:r>
+        <w:t>cavin</w:t>
+      </w:r>
+      <w:proofErr w:type="spellEnd"/>
+      <w:r>
+        <w:t xml:space="preserve"> 1-4 or </w:t>
+      </w:r>
+      <w:r>
+        <w:rPr>
+          <w:color w:val="FF0000"/>
+        </w:rPr>
+        <w:t xml:space="preserve">PTRF, SDPR, SRBC and MURC </w:t>
+      </w:r>
+      <w:r>
+        <w:t xml:space="preserve">respectively. These proteins are co-expressed and co-distributed with </w:t>
+      </w:r>
+      <w:proofErr w:type="spellStart"/>
+      <w:r>
+        <w:t>caveolin</w:t>
+      </w:r>
+      <w:proofErr w:type="spellEnd"/>
+      <w:r>
+        <w:t xml:space="preserve"> and interact with each other as </w:t>
+      </w:r>
+      <w:proofErr w:type="spellStart"/>
+      <w:r>
+        <w:t>oligomeric</w:t>
+      </w:r>
+      <w:proofErr w:type="spellEnd"/>
+      <w:r>
+        <w:t xml:space="preserve"> </w:t>
+      </w:r>
+      <w:proofErr w:type="spellStart"/>
+      <w:r>
+        <w:t>cavin</w:t>
+      </w:r>
+      <w:proofErr w:type="spellEnd"/>
+      <w:r>
+        <w:t xml:space="preserve"> complexes. </w:t>
+      </w:r>
+      <w:r>
+        <w:t xml:space="preserve">Interaction with </w:t>
+      </w:r>
+      <w:proofErr w:type="spellStart"/>
+      <w:r>
+        <w:t>caveolin</w:t>
+      </w:r>
+      <w:proofErr w:type="spellEnd"/>
+      <w:r>
+        <w:t xml:space="preserve"> causes </w:t>
+      </w:r>
+      <w:proofErr w:type="spellStart"/>
+      <w:r>
+        <w:t>caveolae</w:t>
+      </w:r>
+      <w:proofErr w:type="spellEnd"/>
+      <w:r>
+        <w:t xml:space="preserve"> to form. </w:t>
+      </w:r>
+    </w:p>
+    <w:p>
+      <w:pPr>
+        <w:pStyle w:val="NoSpacing"/>
+        <w:ind w:firstLine="142"/>
+      </w:pPr>
+    </w:p>
+    <w:p>
+      <w:pPr>
+        <w:pStyle w:val="NoSpacing"/>
+        <w:ind w:firstLine="142"/>
+      </w:pPr>
+      <w:r>
+        <w:t xml:space="preserve">Cavin-1, 2 and 3. </w:t>
+      </w:r>
+      <w:r>
+        <w:t>1</w:t>
+      </w:r>
+      <w:r>
+        <w:t>95</w:t>
+      </w:r>
+      <w:r>
+        <w:t>w</w:t>
+      </w:r>
+    </w:p>
+    <w:p>
+      <w:pPr>
+        <w:pStyle w:val="NoSpacing"/>
+      </w:pPr>
+      <w:r>
+        <w:t xml:space="preserve">Cavin-1 plays a major role in the formation of </w:t>
+      </w:r>
+      <w:proofErr w:type="spellStart"/>
+      <w:r>
+        <w:t>caveola</w:t>
+      </w:r>
+      <w:r>
+        <w:t>e</w:t>
+      </w:r>
+      <w:proofErr w:type="spellEnd"/>
+      <w:r>
+        <w:t xml:space="preserve">. Expression of cavin-1 in cells with </w:t>
+      </w:r>
+      <w:proofErr w:type="spellStart"/>
+      <w:r>
+        <w:t>caveolae</w:t>
+      </w:r>
+      <w:proofErr w:type="spellEnd"/>
+      <w:r>
+        <w:t xml:space="preserve"> expression dramatically increases the </w:t>
+      </w:r>
+      <w:proofErr w:type="spellStart"/>
+      <w:r>
+        <w:t>caveolae</w:t>
+      </w:r>
+      <w:proofErr w:type="spellEnd"/>
+      <w:r>
+        <w:t xml:space="preserve"> density. </w:t>
+      </w:r>
+      <w:r>
+        <w:t>In contrast, cavin-1 knockdown in mice</w:t>
+      </w:r>
+      <w:r>
+        <w:t xml:space="preserve"> yielded a significant decrease in </w:t>
+      </w:r>
+      <w:proofErr w:type="spellStart"/>
+      <w:r>
+        <w:t>caveolae</w:t>
+      </w:r>
+      <w:proofErr w:type="spellEnd"/>
+      <w:r>
+        <w:t xml:space="preserve"> formation. Hereby, cavin-1 must be required for formation of </w:t>
+      </w:r>
+      <w:proofErr w:type="spellStart"/>
+      <w:r>
+        <w:t>caveloae</w:t>
+      </w:r>
+      <w:proofErr w:type="spellEnd"/>
+      <w:r>
+        <w:t xml:space="preserve"> with the presence of CAV1. </w:t>
+      </w:r>
+      <w:r>
+        <w:t>Co-</w:t>
+      </w:r>
+      <w:proofErr w:type="spellStart"/>
+      <w:r>
+        <w:t>immuprecipation</w:t>
+      </w:r>
+      <w:proofErr w:type="spellEnd"/>
+      <w:r>
+        <w:t xml:space="preserve"> studies with the </w:t>
+      </w:r>
+      <w:proofErr w:type="spellStart"/>
+      <w:r>
+        <w:t>cavin</w:t>
+      </w:r>
+      <w:proofErr w:type="spellEnd"/>
+      <w:r>
+        <w:t xml:space="preserve"> members and CAV1 reveal that </w:t>
+      </w:r>
+      <w:proofErr w:type="spellStart"/>
+      <w:r>
+        <w:t>cavin</w:t>
+      </w:r>
+      <w:proofErr w:type="spellEnd"/>
+      <w:r>
+        <w:t xml:space="preserve"> form distinct complexes. </w:t>
+      </w:r>
+      <w:r>
+        <w:t>These complexes require the presence of cavin-1 and either cavin-2 or cavin-3 to form and initiate its function. On</w:t>
+      </w:r>
+      <w:r>
+        <w:t xml:space="preserve">ce associated to CAV1, </w:t>
+      </w:r>
+      <w:proofErr w:type="spellStart"/>
+      <w:r>
+        <w:t>caveolae</w:t>
+      </w:r>
+      <w:proofErr w:type="spellEnd"/>
+      <w:r>
+        <w:t xml:space="preserve"> formation initiates. </w:t>
+      </w:r>
+      <w:r>
+        <w:t xml:space="preserve">While cavin-2 presence is not mandatory, its addition to these </w:t>
+      </w:r>
+      <w:r>
+        <w:t>complexes</w:t>
+      </w:r>
+      <w:r>
+        <w:t xml:space="preserve"> play roles in</w:t>
+      </w:r>
+      <w:r>
+        <w:t xml:space="preserve"> size and tabulation of </w:t>
+      </w:r>
+      <w:proofErr w:type="spellStart"/>
+      <w:r>
+        <w:t>caveolae</w:t>
+      </w:r>
+      <w:proofErr w:type="spellEnd"/>
+      <w:r>
+        <w:rPr>
+          <w:color w:val="FF0000"/>
+        </w:rPr>
+        <w:t>. PUT IN EVIDENCE.</w:t>
+      </w:r>
+      <w:r>
+        <w:t xml:space="preserve"> This may indicate that cavin-2 recruit differential signalling to cavin-1 only due to this change in morphology. Additionally, cavin-3 in the cavin-1/3 complex has been associated with</w:t>
+      </w:r>
+      <w:r>
+        <w:t xml:space="preserve"> </w:t>
+      </w:r>
+      <w:r>
+        <w:t>internalisation and trafficking by further knockdown and ectopic expression studies.</w:t>
+      </w:r>
+      <w:r>
+        <w:t xml:space="preserve"> </w:t>
+      </w:r>
+      <w:r>
+        <w:t xml:space="preserve">Again, due to the secondary function of cavin-3 in </w:t>
+      </w:r>
+      <w:proofErr w:type="spellStart"/>
+      <w:r>
+        <w:t>cavin</w:t>
+      </w:r>
+      <w:proofErr w:type="spellEnd"/>
+      <w:r>
+        <w:t xml:space="preserve"> complexes, it is likely that its activity facilitates a currently uncharacterised pathway. </w:t>
+      </w:r>
+      <w:r>
+        <w:t xml:space="preserve">Cavin-4 is only present in cardiac and skeletal muscle, so, whilst still fulfilling its function in </w:t>
+      </w:r>
+      <w:proofErr w:type="spellStart"/>
+      <w:r>
+        <w:t>caveolae</w:t>
+      </w:r>
+      <w:proofErr w:type="spellEnd"/>
+      <w:r>
+        <w:t>, its role is not germane to this report.</w:t>
+      </w:r>
+    </w:p>
+    <w:p>
+      <w:pPr>
+        <w:pStyle w:val="NoSpacing"/>
+      </w:pPr>
+      <w:r>
+        <w:t xml:space="preserve">Use PLOS ONE paper with </w:t>
+      </w:r>
+      <w:proofErr w:type="spellStart"/>
+      <w:r>
+        <w:t>Mhill</w:t>
+      </w:r>
+      <w:proofErr w:type="spellEnd"/>
+      <w:r>
+        <w:t xml:space="preserve"> in it for localisation data and migration data. </w:t>
+      </w:r>
+    </w:p>
+    <w:p>
+      <w:pPr>
+        <w:pStyle w:val="NoSpacing"/>
+      </w:pPr>
+    </w:p>
+    <w:p>
+      <w:pPr>
+        <w:pStyle w:val="NoSpacing"/>
+        <w:ind w:firstLine="142"/>
+      </w:pPr>
+      <w:proofErr w:type="spellStart"/>
+      <w:r>
+        <w:t>Cavins</w:t>
+      </w:r>
+      <w:proofErr w:type="spellEnd"/>
+      <w:r>
+        <w:t xml:space="preserve"> </w:t>
+      </w:r>
+      <w:r>
         <w:t>in cancer</w:t>
       </w:r>
       <w:r>
@@ -1113,6 +1266,12 @@
         <w:pStyle w:val="NoSpacing"/>
         <w:ind w:firstLine="142"/>
       </w:pPr>
+    </w:p>
+    <w:p>
+      <w:pPr>
+        <w:pStyle w:val="NoSpacing"/>
+        <w:ind w:firstLine="142"/>
+      </w:pPr>
       <w:r>
         <w:t xml:space="preserve">Reiterate that </w:t>
       </w:r>
@@ -1270,15 +1429,7 @@
       </w:r>
       <w:proofErr w:type="spellEnd"/>
       <w:r>
-        <w:t xml:space="preserve"> and </w:t>
-      </w:r>
-      <w:proofErr w:type="spellStart"/>
-      <w:r>
-        <w:t>miRNAs</w:t>
-      </w:r>
-      <w:proofErr w:type="spellEnd"/>
-      <w:r>
-        <w:t>: 200w</w:t>
+        <w:t xml:space="preserve"> and miRNAs: 200w</w:t>
       </w:r>
       <w:r>
         <w:t xml:space="preserve"> </w:t>
@@ -1334,6 +1485,7 @@
         <w:ind w:firstLine="142"/>
       </w:pPr>
       <w:r>
+        <w:lastRenderedPageBreak/>
         <w:t>Hypothesis:</w:t>
       </w:r>
     </w:p>
@@ -1343,15 +1495,7 @@
         <w:ind w:firstLine="142"/>
       </w:pPr>
       <w:r>
-        <w:t xml:space="preserve">This project will assess the hypothesis that miRNAs are selectively exported via </w:t>
-      </w:r>
-      <w:proofErr w:type="spellStart"/>
-      <w:r>
-        <w:t>exosomes</w:t>
-      </w:r>
-      <w:proofErr w:type="spellEnd"/>
-      <w:r>
-        <w:t xml:space="preserve">, and that </w:t>
+        <w:t xml:space="preserve">This project will assess the hypothesis that miRNAs are selectively exported via exosomes, and that </w:t>
       </w:r>
       <w:proofErr w:type="spellStart"/>
       <w:r>
@@ -1449,15 +1593,7 @@
         </w:numPr>
       </w:pPr>
       <w:r>
-        <w:t xml:space="preserve">Identify potential interaction partners involved with </w:t>
-      </w:r>
-      <w:proofErr w:type="spellStart"/>
-      <w:r>
-        <w:t>miRNA</w:t>
-      </w:r>
-      <w:proofErr w:type="spellEnd"/>
-      <w:r>
-        <w:t xml:space="preserve"> sorting by </w:t>
+        <w:t xml:space="preserve">Identify potential interaction partners involved with miRNA sorting by </w:t>
       </w:r>
       <w:proofErr w:type="spellStart"/>
       <w:r>
@@ -1488,13 +1624,8 @@
       </w:r>
       <w:proofErr w:type="spellEnd"/>
       <w:r>
-        <w:t xml:space="preserve"> and </w:t>
-      </w:r>
-      <w:proofErr w:type="spellStart"/>
-      <w:r>
-        <w:t>exosomes</w:t>
-      </w:r>
-      <w:proofErr w:type="spellEnd"/>
+        <w:t xml:space="preserve"> and exosomes</w:t>
+      </w:r>
       <w:r>
         <w:t xml:space="preserve">. </w:t>
       </w:r>
@@ -1511,7 +1642,7 @@
 
 <file path=word/numbering.xml><?xml version="1.0" encoding="utf-8"?>
 <w:numbering xmlns:wpc="http://schemas.microsoft.com/office/word/2010/wordprocessingCanvas" xmlns:mc="http://schemas.openxmlformats.org/markup-compatibility/2006" xmlns:o="urn:schemas-microsoft-com:office:office" xmlns:r="http://schemas.openxmlformats.org/officeDocument/2006/relationships" xmlns:m="http://schemas.openxmlformats.org/officeDocument/2006/math" xmlns:v="urn:schemas-microsoft-com:vml" xmlns:wp14="http://schemas.microsoft.com/office/word/2010/wordprocessingDrawing" xmlns:wp="http://schemas.openxmlformats.org/drawingml/2006/wordprocessingDrawing" xmlns:w10="urn:schemas-microsoft-com:office:word" xmlns:w="http://schemas.openxmlformats.org/wordprocessingml/2006/main" xmlns:w14="http://schemas.microsoft.com/office/word/2010/wordml" xmlns:w15="http://schemas.microsoft.com/office/word/2012/wordml" xmlns:wpg="http://schemas.microsoft.com/office/word/2010/wordprocessingGroup" xmlns:wpi="http://schemas.microsoft.com/office/word/2010/wordprocessingInk" xmlns:wne="http://schemas.microsoft.com/office/word/2006/wordml" xmlns:wps="http://schemas.microsoft.com/office/word/2010/wordprocessingShape" mc:Ignorable="w14 w15 wp14">
-  <w:abstractNum w:abstractNumId="0">
+  <w:abstractNum w:abstractNumId="0" w15:restartNumberingAfterBreak="0">
     <w:nsid w:val="37D82A04"/>
     <w:multiLevelType w:val="hybridMultilevel"/>
     <w:tmpl w:val="21D8DF4A"/>
@@ -2036,6 +2167,11 @@
       <w:spacing w:after="0" w:line="240" w:lineRule="auto"/>
     </w:pPr>
   </w:style>
+  <w:style w:type="character" w:customStyle="1" w:styleId="doi">
+    <w:name w:val="doi"/>
+    <w:basedOn w:val="DefaultParagraphFont"/>
+    <w:rsid w:val="006E2A06"/>
+  </w:style>
 </w:styles>
 </file>
 

</xml_diff>

<commit_message>
22-1-16 background info addition and wrote up methodology and results so far
</commit_message>
<xml_diff>
--- a/BackgroundInfo/Background.docx
+++ b/BackgroundInfo/Background.docx
@@ -417,7 +417,13 @@
         <w:t xml:space="preserve"> interaction. </w:t>
       </w:r>
       <w:r>
-        <w:t xml:space="preserve">This process is where </w:t>
+        <w:t xml:space="preserve">This process is </w:t>
+      </w:r>
+      <w:r>
+        <w:t xml:space="preserve">said to be </w:t>
+      </w:r>
+      <w:r>
+        <w:t xml:space="preserve">where </w:t>
       </w:r>
       <w:proofErr w:type="spellStart"/>
       <w:r>
@@ -455,10 +461,7 @@
         <w:t xml:space="preserve"> and enhanced stability of the contents due to being membrane bound. </w:t>
       </w:r>
       <w:r>
-        <w:t xml:space="preserve">Secretion and reabsorption of the extracellular vesicles has </w:t>
-      </w:r>
-      <w:r>
-        <w:t>been attributed to a range of biological processes</w:t>
+        <w:t>Secretion and reabsorption of the extracellular vesicles has been attributed to a range of biological processes</w:t>
       </w:r>
       <w:r>
         <w:rPr>
@@ -473,6 +476,12 @@
         <w:t xml:space="preserve">Maybe list? </w:t>
       </w:r>
       <w:r>
+        <w:rPr>
+          <w:color w:val="FF0000"/>
+        </w:rPr>
+        <w:t xml:space="preserve">Include something about establishing a pre-metastatic niche </w:t>
+      </w:r>
+      <w:r>
         <w:t xml:space="preserve">Hereby, abnormalities in these processes may be attributed in cargo loading mechanism irregularities and mediation.  </w:t>
       </w:r>
     </w:p>
@@ -644,7 +653,11 @@
       </w:r>
       <w:proofErr w:type="spellEnd"/>
       <w:r>
-        <w:t xml:space="preserve"> formation in lymphocytes occur following ectopic expression of CAV1. </w:t>
+        <w:t xml:space="preserve"> formation in lymphocytes occur following </w:t>
+      </w:r>
+      <w:r>
+        <w:lastRenderedPageBreak/>
+        <w:t xml:space="preserve">ectopic expression of CAV1. </w:t>
       </w:r>
       <w:r>
         <w:t xml:space="preserve">This exemplifies the necessity for CAV1 production in </w:t>
@@ -655,11 +668,7 @@
       </w:r>
       <w:proofErr w:type="spellEnd"/>
       <w:r>
-        <w:t xml:space="preserve"> formation, required for </w:t>
-      </w:r>
-      <w:r>
-        <w:lastRenderedPageBreak/>
-        <w:t xml:space="preserve">exosome production. </w:t>
+        <w:t xml:space="preserve"> formation, required for exosome production. </w:t>
       </w:r>
       <w:r>
         <w:t>However, it should be noted that these knockdown/over-expression studies were performed in a cell model that still contains other associated proteins</w:t>
@@ -756,11 +765,57 @@
         <w:t xml:space="preserve"> currently </w:t>
       </w:r>
       <w:r>
-        <w:t xml:space="preserve">157. </w:t>
+        <w:t>1</w:t>
+      </w:r>
+      <w:r>
+        <w:t>82</w:t>
+      </w:r>
+      <w:r>
+        <w:t xml:space="preserve">. </w:t>
       </w:r>
       <w:r>
         <w:t xml:space="preserve"> </w:t>
       </w:r>
+      <w:r>
+        <w:rPr>
+          <w:color w:val="FF0000"/>
+        </w:rPr>
+        <w:t>Include non-</w:t>
+      </w:r>
+      <w:proofErr w:type="spellStart"/>
+      <w:r>
+        <w:rPr>
+          <w:color w:val="FF0000"/>
+        </w:rPr>
+        <w:t>caveolar</w:t>
+      </w:r>
+      <w:proofErr w:type="spellEnd"/>
+      <w:r>
+        <w:rPr>
+          <w:color w:val="FF0000"/>
+        </w:rPr>
+        <w:t xml:space="preserve"> </w:t>
+      </w:r>
+      <w:proofErr w:type="spellStart"/>
+      <w:r>
+        <w:rPr>
+          <w:color w:val="FF0000"/>
+        </w:rPr>
+        <w:t>caveolae</w:t>
+      </w:r>
+      <w:proofErr w:type="spellEnd"/>
+      <w:r>
+        <w:rPr>
+          <w:color w:val="FF0000"/>
+        </w:rPr>
+        <w:t xml:space="preserve"> in here. </w:t>
+      </w:r>
+      <w:r>
+        <w:rPr>
+          <w:color w:val="FF0000"/>
+        </w:rPr>
+        <w:t xml:space="preserve">Maybe include something about being a biomarker. </w:t>
+      </w:r>
     </w:p>
     <w:p>
       <w:pPr>
@@ -800,19 +855,25 @@
         <w:t>some</w:t>
       </w:r>
       <w:r>
-        <w:t xml:space="preserve"> oesophageal, breast, renal, brain and lung cancers had also revealed CAV1 to correlate with angiogenesis, cancer recurrence and elevated metastasis, solidifying its tumour promotor function. </w:t>
-      </w:r>
-      <w:r>
-        <w:t xml:space="preserve">In contrast, some breast and pancreatic cancers revealed a tumour suppressor function where CAV1 deficiency promotes MAPK and PI3K signalling to induce growth. Hereby, the function of CAV1 in cancers appears to be tissue specific. </w:t>
-      </w:r>
-      <w:r>
-        <w:t>Due to a high prevalence of overexpressed CAV1 in</w:t>
-      </w:r>
-      <w:r>
-        <w:t xml:space="preserve"> metastatic</w:t>
-      </w:r>
-      <w:r>
-        <w:t xml:space="preserve"> cancers, expression pattern and detriment on </w:t>
+        <w:t xml:space="preserve"> oesophageal, breast, renal, brain and lung cancers had also revealed CAV1 to correlate with angiogenesis, cancer recurrence and elevated metastasis, solidifying its tumour promotor function.</w:t>
+      </w:r>
+      <w:r>
+        <w:t xml:space="preserve"> The mechanism in which this occurs is said to be due to the CAV1 direct interaction with G-proteins involved with cellular replication and differentiation. </w:t>
+      </w:r>
+      <w:r>
+        <w:t xml:space="preserve">In contrast, </w:t>
+      </w:r>
+      <w:r>
+        <w:rPr>
+          <w:color w:val="FF0000"/>
+        </w:rPr>
+        <w:t>some</w:t>
+      </w:r>
+      <w:r>
+        <w:t xml:space="preserve"> breast and pancreatic cancers revealed a tumour suppressor function where CAV1 deficiency promotes MAPK and PI3K signalling to induce growth. Hereby, the function of CAV1 in cancers appears to be tissue specific. </w:t>
+      </w:r>
+      <w:r>
+        <w:t xml:space="preserve">Due to a high prevalence of overexpressed CAV1 in metastatic cancers, expression pattern and detriment on </w:t>
       </w:r>
       <w:proofErr w:type="spellStart"/>
       <w:r>
@@ -821,6 +882,649 @@
       <w:proofErr w:type="spellEnd"/>
       <w:r>
         <w:t xml:space="preserve"> formation, it will be the focus of this report.  </w:t>
+      </w:r>
+    </w:p>
+    <w:p>
+      <w:pPr>
+        <w:pStyle w:val="NoSpacing"/>
+        <w:ind w:firstLine="142"/>
+        <w:rPr>
+          <w:color w:val="FF0000"/>
+        </w:rPr>
+      </w:pPr>
+      <w:r>
+        <w:rPr>
+          <w:color w:val="FF0000"/>
+        </w:rPr>
+        <w:t>^^</w:t>
+      </w:r>
+      <w:r>
+        <w:rPr>
+          <w:color w:val="FF0000"/>
+        </w:rPr>
+        <w:t xml:space="preserve">Total of </w:t>
+      </w:r>
+      <w:r>
+        <w:rPr>
+          <w:color w:val="FF0000"/>
+        </w:rPr>
+        <w:t>688</w:t>
+      </w:r>
+      <w:r>
+        <w:rPr>
+          <w:color w:val="FF0000"/>
+        </w:rPr>
+        <w:t xml:space="preserve"> words thus far (exc</w:t>
+      </w:r>
+      <w:r>
+        <w:rPr>
+          <w:color w:val="FF0000"/>
+        </w:rPr>
+        <w:t>l. titles and no references yet</w:t>
+      </w:r>
+      <w:r>
+        <w:rPr>
+          <w:color w:val="FF0000"/>
+        </w:rPr>
+        <w:t>)</w:t>
+      </w:r>
+      <w:r>
+        <w:rPr>
+          <w:color w:val="FF0000"/>
+        </w:rPr>
+        <w:t>.</w:t>
+      </w:r>
+      <w:r>
+        <w:t xml:space="preserve"> </w:t>
+      </w:r>
+      <w:r>
+        <w:rPr>
+          <w:rStyle w:val="doi"/>
+        </w:rPr>
+        <w:t>doi:10.1038/nrurol.2013.168</w:t>
+      </w:r>
+    </w:p>
+    <w:p>
+      <w:pPr>
+        <w:pStyle w:val="NoSpacing"/>
+        <w:ind w:firstLine="142"/>
+      </w:pPr>
+    </w:p>
+    <w:p>
+      <w:pPr>
+        <w:pStyle w:val="NoSpacing"/>
+        <w:ind w:firstLine="142"/>
+      </w:pPr>
+      <w:proofErr w:type="spellStart"/>
+      <w:r>
+        <w:t>Cavins</w:t>
+      </w:r>
+      <w:proofErr w:type="spellEnd"/>
+      <w:r>
+        <w:t>:</w:t>
+      </w:r>
+      <w:r>
+        <w:t xml:space="preserve"> 100w</w:t>
+      </w:r>
+      <w:r>
+        <w:t xml:space="preserve"> #Need to explain abbreviations</w:t>
+      </w:r>
+      <w:r>
+        <w:t xml:space="preserve">, currently </w:t>
+      </w:r>
+      <w:r>
+        <w:t>60</w:t>
+      </w:r>
+      <w:r>
+        <w:t xml:space="preserve">w. </w:t>
+      </w:r>
+      <w:r>
+        <w:t xml:space="preserve">  </w:t>
+      </w:r>
+    </w:p>
+    <w:p>
+      <w:pPr>
+        <w:pStyle w:val="NoSpacing"/>
+        <w:ind w:firstLine="142"/>
+      </w:pPr>
+      <w:r>
+        <w:t xml:space="preserve">In addition to CAV1, </w:t>
+      </w:r>
+      <w:proofErr w:type="spellStart"/>
+      <w:r>
+        <w:t>cavins</w:t>
+      </w:r>
+      <w:proofErr w:type="spellEnd"/>
+      <w:r>
+        <w:t xml:space="preserve"> </w:t>
+      </w:r>
+      <w:r>
+        <w:t xml:space="preserve">are required in exosome production by acting as </w:t>
+      </w:r>
+      <w:proofErr w:type="spellStart"/>
+      <w:r>
+        <w:t>caveolar</w:t>
+      </w:r>
+      <w:proofErr w:type="spellEnd"/>
+      <w:r>
+        <w:t xml:space="preserve"> coat proteins that stabilise </w:t>
+      </w:r>
+      <w:proofErr w:type="spellStart"/>
+      <w:r>
+        <w:t>caveolae</w:t>
+      </w:r>
+      <w:proofErr w:type="spellEnd"/>
+      <w:r>
+        <w:t xml:space="preserve">. The </w:t>
+      </w:r>
+      <w:proofErr w:type="spellStart"/>
+      <w:r>
+        <w:t>cavin</w:t>
+      </w:r>
+      <w:proofErr w:type="spellEnd"/>
+      <w:r>
+        <w:t xml:space="preserve"> family consists of 4 </w:t>
+      </w:r>
+      <w:proofErr w:type="spellStart"/>
+      <w:r>
+        <w:t>cavins</w:t>
+      </w:r>
+      <w:proofErr w:type="spellEnd"/>
+      <w:r>
+        <w:t xml:space="preserve">, named </w:t>
+      </w:r>
+      <w:proofErr w:type="spellStart"/>
+      <w:r>
+        <w:t>cavin</w:t>
+      </w:r>
+      <w:proofErr w:type="spellEnd"/>
+      <w:r>
+        <w:t xml:space="preserve"> 1-4 or </w:t>
+      </w:r>
+      <w:r>
+        <w:rPr>
+          <w:color w:val="FF0000"/>
+        </w:rPr>
+        <w:t xml:space="preserve">PTRF, SDPR, SRBC and MURC </w:t>
+      </w:r>
+      <w:r>
+        <w:t xml:space="preserve">respectively. These proteins are co-expressed and co-distributed with </w:t>
+      </w:r>
+      <w:proofErr w:type="spellStart"/>
+      <w:r>
+        <w:t>caveolin</w:t>
+      </w:r>
+      <w:proofErr w:type="spellEnd"/>
+      <w:r>
+        <w:t xml:space="preserve"> and interact with each other as </w:t>
+      </w:r>
+      <w:proofErr w:type="spellStart"/>
+      <w:r>
+        <w:t>oligomeric</w:t>
+      </w:r>
+      <w:proofErr w:type="spellEnd"/>
+      <w:r>
+        <w:t xml:space="preserve"> </w:t>
+      </w:r>
+      <w:proofErr w:type="spellStart"/>
+      <w:r>
+        <w:t>cavin</w:t>
+      </w:r>
+      <w:proofErr w:type="spellEnd"/>
+      <w:r>
+        <w:t xml:space="preserve"> complexes. </w:t>
+      </w:r>
+      <w:r>
+        <w:t xml:space="preserve">Interaction with </w:t>
+      </w:r>
+      <w:proofErr w:type="spellStart"/>
+      <w:r>
+        <w:t>caveolin</w:t>
+      </w:r>
+      <w:proofErr w:type="spellEnd"/>
+      <w:r>
+        <w:t xml:space="preserve"> </w:t>
+      </w:r>
+      <w:r>
+        <w:t xml:space="preserve">initiates </w:t>
+      </w:r>
+      <w:proofErr w:type="spellStart"/>
+      <w:r>
+        <w:t>caveolae</w:t>
+      </w:r>
+      <w:proofErr w:type="spellEnd"/>
+      <w:r>
+        <w:t xml:space="preserve"> </w:t>
+      </w:r>
+      <w:r>
+        <w:t>form</w:t>
+      </w:r>
+      <w:r>
+        <w:t>ation</w:t>
+      </w:r>
+      <w:r>
+        <w:t xml:space="preserve">. </w:t>
+      </w:r>
+    </w:p>
+    <w:p>
+      <w:pPr>
+        <w:pStyle w:val="NoSpacing"/>
+        <w:ind w:firstLine="142"/>
+      </w:pPr>
+    </w:p>
+    <w:p>
+      <w:pPr>
+        <w:pStyle w:val="NoSpacing"/>
+        <w:ind w:firstLine="142"/>
+      </w:pPr>
+      <w:r>
+        <w:t xml:space="preserve">Cavin-1, 2 and 3. </w:t>
+      </w:r>
+      <w:r>
+        <w:t>1</w:t>
+      </w:r>
+      <w:r>
+        <w:t>97</w:t>
+      </w:r>
+      <w:r>
+        <w:t>w</w:t>
+      </w:r>
+    </w:p>
+    <w:p>
+      <w:pPr>
+        <w:pStyle w:val="NoSpacing"/>
+      </w:pPr>
+      <w:r>
+        <w:t xml:space="preserve">Cavin-1 plays a major role in the formation of </w:t>
+      </w:r>
+      <w:proofErr w:type="spellStart"/>
+      <w:r>
+        <w:t>caveola</w:t>
+      </w:r>
+      <w:r>
+        <w:t>e</w:t>
+      </w:r>
+      <w:proofErr w:type="spellEnd"/>
+      <w:r>
+        <w:t xml:space="preserve">. Expression of cavin-1 in cells with </w:t>
+      </w:r>
+      <w:proofErr w:type="spellStart"/>
+      <w:r>
+        <w:t>caveolae</w:t>
+      </w:r>
+      <w:proofErr w:type="spellEnd"/>
+      <w:r>
+        <w:t xml:space="preserve"> expression dramatically increases the </w:t>
+      </w:r>
+      <w:proofErr w:type="spellStart"/>
+      <w:r>
+        <w:t>caveolae</w:t>
+      </w:r>
+      <w:proofErr w:type="spellEnd"/>
+      <w:r>
+        <w:t xml:space="preserve"> density. </w:t>
+      </w:r>
+      <w:r>
+        <w:t>In contrast, cavin-1 knockdown in mice</w:t>
+      </w:r>
+      <w:r>
+        <w:t xml:space="preserve"> yielded a significant decrease in </w:t>
+      </w:r>
+      <w:proofErr w:type="spellStart"/>
+      <w:r>
+        <w:t>caveolae</w:t>
+      </w:r>
+      <w:proofErr w:type="spellEnd"/>
+      <w:r>
+        <w:t xml:space="preserve"> formation. Hereby, cavin-1 must be required for formation of </w:t>
+      </w:r>
+      <w:proofErr w:type="spellStart"/>
+      <w:r>
+        <w:t>caveloae</w:t>
+      </w:r>
+      <w:proofErr w:type="spellEnd"/>
+      <w:r>
+        <w:t xml:space="preserve"> with the presence of CAV1. </w:t>
+      </w:r>
+      <w:r>
+        <w:t>Co-</w:t>
+      </w:r>
+      <w:proofErr w:type="spellStart"/>
+      <w:r>
+        <w:t>immuprecipation</w:t>
+      </w:r>
+      <w:proofErr w:type="spellEnd"/>
+      <w:r>
+        <w:t xml:space="preserve"> studies with the </w:t>
+      </w:r>
+      <w:proofErr w:type="spellStart"/>
+      <w:r>
+        <w:t>cavin</w:t>
+      </w:r>
+      <w:proofErr w:type="spellEnd"/>
+      <w:r>
+        <w:t xml:space="preserve"> members and CAV1 reveal that </w:t>
+      </w:r>
+      <w:proofErr w:type="spellStart"/>
+      <w:r>
+        <w:t>cavin</w:t>
+      </w:r>
+      <w:proofErr w:type="spellEnd"/>
+      <w:r>
+        <w:t xml:space="preserve"> form distinct complexes. </w:t>
+      </w:r>
+      <w:r>
+        <w:t>These complexes require the presence of cavin-1 and either cavin-2 or cavin-3 to form and initiate its function. On</w:t>
+      </w:r>
+      <w:r>
+        <w:t xml:space="preserve">ce associated to CAV1, </w:t>
+      </w:r>
+      <w:proofErr w:type="spellStart"/>
+      <w:r>
+        <w:t>caveolae</w:t>
+      </w:r>
+      <w:proofErr w:type="spellEnd"/>
+      <w:r>
+        <w:t xml:space="preserve"> formation initiates. </w:t>
+      </w:r>
+      <w:r>
+        <w:t xml:space="preserve">While cavin-2 presence is not mandatory, its addition to these </w:t>
+      </w:r>
+      <w:r>
+        <w:t>complexes</w:t>
+      </w:r>
+      <w:r>
+        <w:t xml:space="preserve"> play roles in</w:t>
+      </w:r>
+      <w:r>
+        <w:t xml:space="preserve"> size and tabulation of </w:t>
+      </w:r>
+      <w:proofErr w:type="spellStart"/>
+      <w:r>
+        <w:t>caveolae</w:t>
+      </w:r>
+      <w:proofErr w:type="spellEnd"/>
+      <w:r>
+        <w:rPr>
+          <w:color w:val="FF0000"/>
+        </w:rPr>
+        <w:t>. PUT IN EVIDENCE.</w:t>
+      </w:r>
+      <w:r>
+        <w:t xml:space="preserve"> This may indicate that cavin-2 recruit differential signalling</w:t>
+      </w:r>
+      <w:r>
+        <w:t xml:space="preserve"> compared</w:t>
+      </w:r>
+      <w:r>
+        <w:t xml:space="preserve"> to cavin-1 only</w:t>
+      </w:r>
+      <w:r>
+        <w:t xml:space="preserve"> complexes</w:t>
+      </w:r>
+      <w:r>
+        <w:t xml:space="preserve"> due to this change in morphology. Additionally, cavin-3 in the cavin-1/3 complex has been associated with</w:t>
+      </w:r>
+      <w:r>
+        <w:t xml:space="preserve"> </w:t>
+      </w:r>
+      <w:r>
+        <w:t>internalisation and trafficking by further knockdown and ectopic expression studies.</w:t>
+      </w:r>
+      <w:r>
+        <w:t xml:space="preserve"> </w:t>
+      </w:r>
+      <w:r>
+        <w:t xml:space="preserve">Again, due to the secondary function of cavin-3 in </w:t>
+      </w:r>
+      <w:proofErr w:type="spellStart"/>
+      <w:r>
+        <w:t>cavin</w:t>
+      </w:r>
+      <w:proofErr w:type="spellEnd"/>
+      <w:r>
+        <w:t xml:space="preserve"> complexes, it is likely that its activity facilitates a currently uncharacterised pathway. </w:t>
+      </w:r>
+      <w:r>
+        <w:t xml:space="preserve">Cavin-4 is only present in cardiac and skeletal muscle, so, whilst still fulfilling its function in </w:t>
+      </w:r>
+      <w:proofErr w:type="spellStart"/>
+      <w:r>
+        <w:t>caveolae</w:t>
+      </w:r>
+      <w:proofErr w:type="spellEnd"/>
+      <w:r>
+        <w:t>, its role is not germane to this report.</w:t>
+      </w:r>
+    </w:p>
+    <w:p>
+      <w:pPr>
+        <w:pStyle w:val="NoSpacing"/>
+      </w:pPr>
+      <w:r>
+        <w:t xml:space="preserve">Use PLOS ONE paper with </w:t>
+      </w:r>
+      <w:proofErr w:type="spellStart"/>
+      <w:r>
+        <w:t>Mhill</w:t>
+      </w:r>
+      <w:proofErr w:type="spellEnd"/>
+      <w:r>
+        <w:t xml:space="preserve"> in it for localisation data and migration data. </w:t>
+      </w:r>
+    </w:p>
+    <w:p>
+      <w:pPr>
+        <w:pStyle w:val="NoSpacing"/>
+      </w:pPr>
+    </w:p>
+    <w:p>
+      <w:pPr>
+        <w:pStyle w:val="NoSpacing"/>
+        <w:ind w:firstLine="142"/>
+      </w:pPr>
+      <w:proofErr w:type="spellStart"/>
+      <w:r>
+        <w:t>Cavins</w:t>
+      </w:r>
+      <w:proofErr w:type="spellEnd"/>
+      <w:r>
+        <w:t xml:space="preserve"> </w:t>
+      </w:r>
+      <w:r>
+        <w:t>in cancer</w:t>
+      </w:r>
+      <w:r>
+        <w:t>: 2</w:t>
+      </w:r>
+      <w:r>
+        <w:t>00w</w:t>
+      </w:r>
+    </w:p>
+    <w:p>
+      <w:pPr>
+        <w:pStyle w:val="NoSpacing"/>
+        <w:ind w:firstLine="142"/>
+      </w:pPr>
+      <w:r>
+        <w:t xml:space="preserve">The addition of </w:t>
+      </w:r>
+      <w:proofErr w:type="spellStart"/>
+      <w:r>
+        <w:t>cavin</w:t>
+      </w:r>
+      <w:proofErr w:type="spellEnd"/>
+      <w:r>
+        <w:t xml:space="preserve"> complexes to non-</w:t>
+      </w:r>
+      <w:proofErr w:type="spellStart"/>
+      <w:r>
+        <w:t>caveolar</w:t>
+      </w:r>
+      <w:proofErr w:type="spellEnd"/>
+      <w:r>
+        <w:t xml:space="preserve"> </w:t>
+      </w:r>
+      <w:proofErr w:type="spellStart"/>
+      <w:r>
+        <w:t>caveolin</w:t>
+      </w:r>
+      <w:proofErr w:type="spellEnd"/>
+      <w:r>
+        <w:t xml:space="preserve"> initiates the formation of </w:t>
+      </w:r>
+      <w:proofErr w:type="spellStart"/>
+      <w:r>
+        <w:t>caveolae</w:t>
+      </w:r>
+      <w:proofErr w:type="spellEnd"/>
+      <w:r>
+        <w:t xml:space="preserve">, thus truncating the tumour promoting role of the </w:t>
+      </w:r>
+      <w:proofErr w:type="spellStart"/>
+      <w:r>
+        <w:t>caveolin</w:t>
+      </w:r>
+      <w:proofErr w:type="spellEnd"/>
+      <w:r>
+        <w:t xml:space="preserve">. </w:t>
+      </w:r>
+      <w:r>
+        <w:t xml:space="preserve">THIS will be </w:t>
+      </w:r>
+      <w:proofErr w:type="spellStart"/>
+      <w:proofErr w:type="gramStart"/>
+      <w:r>
+        <w:t>amandas</w:t>
+      </w:r>
+      <w:proofErr w:type="spellEnd"/>
+      <w:proofErr w:type="gramEnd"/>
+      <w:r>
+        <w:t xml:space="preserve"> honours thesis summary, also include data from elsewhere that considers a proteomic change</w:t>
+      </w:r>
+      <w:r>
+        <w:t xml:space="preserve">. </w:t>
+      </w:r>
+      <w:r>
+        <w:t xml:space="preserve"> </w:t>
+      </w:r>
+    </w:p>
+    <w:p>
+      <w:pPr>
+        <w:pStyle w:val="NoSpacing"/>
+        <w:ind w:firstLine="142"/>
+      </w:pPr>
+      <w:r>
+        <w:t xml:space="preserve">Reiterate that </w:t>
+      </w:r>
+      <w:proofErr w:type="spellStart"/>
+      <w:r>
+        <w:t>cavins</w:t>
+      </w:r>
+      <w:proofErr w:type="spellEnd"/>
+      <w:r>
+        <w:t xml:space="preserve"> are </w:t>
+      </w:r>
+      <w:proofErr w:type="spellStart"/>
+      <w:r>
+        <w:t>involed</w:t>
+      </w:r>
+      <w:proofErr w:type="spellEnd"/>
+      <w:r>
+        <w:t xml:space="preserve"> in the stabilisation of interactions. Explain that when </w:t>
+      </w:r>
+      <w:proofErr w:type="spellStart"/>
+      <w:r>
+        <w:t>cavins</w:t>
+      </w:r>
+      <w:proofErr w:type="spellEnd"/>
+      <w:r>
+        <w:t xml:space="preserve"> are introduced it attenuated the cancer progression. </w:t>
+      </w:r>
+      <w:r>
+        <w:t>Introduce</w:t>
+      </w:r>
+      <w:r>
+        <w:t xml:space="preserve"> that recent evidence reveals that </w:t>
+      </w:r>
+      <w:proofErr w:type="spellStart"/>
+      <w:r>
+        <w:t>cavin</w:t>
+      </w:r>
+      <w:proofErr w:type="spellEnd"/>
+      <w:r>
+        <w:t xml:space="preserve"> differential expression </w:t>
+      </w:r>
+      <w:r>
+        <w:t>in regards to cancer caused a flux of miRNAs (miR148a).</w:t>
+      </w:r>
+    </w:p>
+    <w:p>
+      <w:pPr>
+        <w:pStyle w:val="NoSpacing"/>
+        <w:ind w:firstLine="142"/>
+      </w:pPr>
+    </w:p>
+    <w:p>
+      <w:pPr>
+        <w:pStyle w:val="NoSpacing"/>
+        <w:ind w:firstLine="142"/>
+      </w:pPr>
+      <w:proofErr w:type="gramStart"/>
+      <w:r>
+        <w:t>microRNAs</w:t>
+      </w:r>
+      <w:proofErr w:type="gramEnd"/>
+      <w:r>
+        <w:t xml:space="preserve"> in Cancer</w:t>
+      </w:r>
+      <w:r>
+        <w:t>:</w:t>
+      </w:r>
+      <w:r>
+        <w:t xml:space="preserve"> 5</w:t>
+      </w:r>
+      <w:r>
+        <w:t>00w</w:t>
+      </w:r>
+    </w:p>
+    <w:p>
+      <w:pPr>
+        <w:pStyle w:val="NoSpacing"/>
+        <w:ind w:firstLine="142"/>
+      </w:pPr>
+      <w:r>
+        <w:t xml:space="preserve">State what miRNAs </w:t>
+      </w:r>
+      <w:proofErr w:type="gramStart"/>
+      <w:r>
+        <w:t>are.</w:t>
+      </w:r>
+      <w:proofErr w:type="gramEnd"/>
+      <w:r>
+        <w:t xml:space="preserve"> Provide evidence that miRNAs appear to be playing part in cancer progression. </w:t>
+      </w:r>
+    </w:p>
+    <w:p>
+      <w:pPr>
+        <w:pStyle w:val="NoSpacing"/>
+      </w:pPr>
+    </w:p>
+    <w:p>
+      <w:pPr>
+        <w:pStyle w:val="NoSpacing"/>
+        <w:ind w:firstLine="142"/>
+      </w:pPr>
+      <w:proofErr w:type="spellStart"/>
+      <w:r>
+        <w:t>Cavins</w:t>
+      </w:r>
+      <w:proofErr w:type="spellEnd"/>
+      <w:r>
+        <w:t xml:space="preserve"> and miRNAs: 200w</w:t>
+      </w:r>
+      <w:r>
+        <w:t xml:space="preserve"> </w:t>
       </w:r>
       <w:bookmarkStart w:id="0" w:name="_GoBack"/>
       <w:bookmarkEnd w:id="0"/>
@@ -829,663 +1533,106 @@
       <w:pPr>
         <w:pStyle w:val="NoSpacing"/>
         <w:ind w:firstLine="142"/>
-        <w:rPr>
-          <w:color w:val="FF0000"/>
-        </w:rPr>
-      </w:pPr>
-      <w:r>
-        <w:rPr>
-          <w:color w:val="FF0000"/>
-        </w:rPr>
-        <w:t>^^</w:t>
-      </w:r>
-      <w:r>
-        <w:rPr>
-          <w:color w:val="FF0000"/>
-        </w:rPr>
-        <w:t>Total of 5</w:t>
-      </w:r>
-      <w:r>
-        <w:rPr>
-          <w:color w:val="FF0000"/>
-        </w:rPr>
-        <w:t>89</w:t>
-      </w:r>
-      <w:r>
-        <w:rPr>
-          <w:color w:val="FF0000"/>
-        </w:rPr>
-        <w:t xml:space="preserve"> words thus far (exc</w:t>
-      </w:r>
-      <w:r>
-        <w:rPr>
-          <w:color w:val="FF0000"/>
-        </w:rPr>
-        <w:t>l. titles and no references yet</w:t>
-      </w:r>
-      <w:r>
-        <w:rPr>
-          <w:color w:val="FF0000"/>
-        </w:rPr>
+      </w:pPr>
+      <w:r>
+        <w:t xml:space="preserve">Include evidence that miRNA148 supports this and that it is selectively exported. That </w:t>
+      </w:r>
+      <w:proofErr w:type="spellStart"/>
+      <w:r>
+        <w:t>cavins</w:t>
+      </w:r>
+      <w:proofErr w:type="spellEnd"/>
+      <w:r>
+        <w:t xml:space="preserve"> may be recruit or taking part in selection of exported material. </w:t>
+      </w:r>
+      <w:proofErr w:type="gramStart"/>
+      <w:r>
+        <w:t>add</w:t>
+      </w:r>
+      <w:proofErr w:type="gramEnd"/>
+      <w:r>
+        <w:t xml:space="preserve"> unpublished info about the pellet changes, and that </w:t>
+      </w:r>
+      <w:proofErr w:type="spellStart"/>
+      <w:r>
+        <w:t>cavins</w:t>
+      </w:r>
+      <w:proofErr w:type="spellEnd"/>
+      <w:r>
+        <w:t xml:space="preserve"> are </w:t>
+      </w:r>
+      <w:r>
+        <w:lastRenderedPageBreak/>
+        <w:t xml:space="preserve">strongly linked to this flux. Follow up with info about why we study the exosomes in respects to </w:t>
+      </w:r>
+      <w:proofErr w:type="spellStart"/>
+      <w:r>
+        <w:t>mirnas</w:t>
+      </w:r>
+      <w:proofErr w:type="spellEnd"/>
+      <w:r>
+        <w:t xml:space="preserve"> and </w:t>
+      </w:r>
+      <w:proofErr w:type="spellStart"/>
+      <w:r>
+        <w:t>cavins</w:t>
+      </w:r>
+      <w:proofErr w:type="spellEnd"/>
+      <w:r>
+        <w:t>. (</w:t>
+      </w:r>
+      <w:proofErr w:type="spellStart"/>
+      <w:proofErr w:type="gramStart"/>
+      <w:r>
+        <w:t>eg</w:t>
+      </w:r>
+      <w:proofErr w:type="spellEnd"/>
+      <w:proofErr w:type="gramEnd"/>
+      <w:r>
+        <w:t xml:space="preserve">. Hereby this may indicate that </w:t>
+      </w:r>
+      <w:proofErr w:type="spellStart"/>
+      <w:r>
+        <w:t>Cavins</w:t>
+      </w:r>
+      <w:proofErr w:type="spellEnd"/>
+      <w:r>
+        <w:t xml:space="preserve"> may play a role in selectivity of miRNA export.)</w:t>
+      </w:r>
+    </w:p>
+    <w:p>
+      <w:pPr>
+        <w:pStyle w:val="NoSpacing"/>
+        <w:ind w:firstLine="142"/>
+      </w:pPr>
+    </w:p>
+    <w:p>
+      <w:pPr>
+        <w:pStyle w:val="NoSpacing"/>
+        <w:ind w:firstLine="142"/>
+      </w:pPr>
+      <w:r>
+        <w:t>INCLUDE CRITICAL REVIEW OF RELAVNT LITERATURE (60% of the report</w:t>
+      </w:r>
+      <w:r>
+        <w:t xml:space="preserve"> so ~2400words</w:t>
+      </w:r>
+      <w:r>
         <w:t>)</w:t>
       </w:r>
-      <w:r>
-        <w:rPr>
-          <w:color w:val="FF0000"/>
-        </w:rPr>
-        <w:t>.</w:t>
-      </w:r>
-      <w:r>
-        <w:rPr>
-          <w:rStyle w:val="NoSpacing"/>
-        </w:rPr>
-        <w:t xml:space="preserve"> </w:t>
-      </w:r>
-      <w:r>
-        <w:rPr>
-          <w:rStyle w:val="doi"/>
-        </w:rPr>
-        <w:t>doi:10.1038/nrurol.2013.168</w:t>
-      </w:r>
-    </w:p>
-    <w:p>
-      <w:pPr>
-        <w:pStyle w:val="NoSpacing"/>
-        <w:ind w:firstLine="142"/>
-      </w:pPr>
-    </w:p>
-    <w:p>
-      <w:pPr>
-        <w:pStyle w:val="NoSpacing"/>
-        <w:ind w:firstLine="142"/>
-      </w:pPr>
-      <w:proofErr w:type="spellStart"/>
-      <w:r>
-        <w:t>Cavins</w:t>
-      </w:r>
-      <w:proofErr w:type="spellEnd"/>
-      <w:r>
-        <w:t>:</w:t>
-      </w:r>
-      <w:r>
-        <w:t xml:space="preserve"> 100w</w:t>
-      </w:r>
-      <w:r>
-        <w:t xml:space="preserve"> #Need to explain abbreviations</w:t>
-      </w:r>
-      <w:r>
-        <w:t xml:space="preserve">, currently </w:t>
-      </w:r>
-      <w:r>
-        <w:t>60</w:t>
-      </w:r>
-      <w:r>
-        <w:t xml:space="preserve">w. </w:t>
-      </w:r>
-      <w:r>
-        <w:t xml:space="preserve">  </w:t>
-      </w:r>
-    </w:p>
-    <w:p>
-      <w:pPr>
-        <w:pStyle w:val="NoSpacing"/>
-        <w:ind w:firstLine="142"/>
-      </w:pPr>
-      <w:r>
-        <w:t xml:space="preserve">In addition to CAV1, </w:t>
-      </w:r>
-      <w:proofErr w:type="spellStart"/>
-      <w:r>
-        <w:t>cavins</w:t>
-      </w:r>
-      <w:proofErr w:type="spellEnd"/>
-      <w:r>
-        <w:t xml:space="preserve"> </w:t>
-      </w:r>
-      <w:r>
-        <w:t xml:space="preserve">are required in exosome production by acting as </w:t>
-      </w:r>
-      <w:proofErr w:type="spellStart"/>
-      <w:r>
-        <w:t>caveolar</w:t>
-      </w:r>
-      <w:proofErr w:type="spellEnd"/>
-      <w:r>
-        <w:t xml:space="preserve"> coat proteins that stabilise </w:t>
-      </w:r>
-      <w:proofErr w:type="spellStart"/>
-      <w:r>
-        <w:t>caveolae</w:t>
-      </w:r>
-      <w:proofErr w:type="spellEnd"/>
-      <w:r>
-        <w:t xml:space="preserve">. The </w:t>
-      </w:r>
-      <w:proofErr w:type="spellStart"/>
-      <w:r>
-        <w:t>cavin</w:t>
-      </w:r>
-      <w:proofErr w:type="spellEnd"/>
-      <w:r>
-        <w:t xml:space="preserve"> family consists of 4 </w:t>
-      </w:r>
-      <w:proofErr w:type="spellStart"/>
-      <w:r>
-        <w:t>cavins</w:t>
-      </w:r>
-      <w:proofErr w:type="spellEnd"/>
-      <w:r>
-        <w:t xml:space="preserve">, named </w:t>
-      </w:r>
-      <w:proofErr w:type="spellStart"/>
-      <w:r>
-        <w:t>cavin</w:t>
-      </w:r>
-      <w:proofErr w:type="spellEnd"/>
-      <w:r>
-        <w:t xml:space="preserve"> 1-4 or </w:t>
-      </w:r>
-      <w:r>
-        <w:rPr>
-          <w:color w:val="FF0000"/>
-        </w:rPr>
-        <w:t xml:space="preserve">PTRF, SDPR, SRBC and MURC </w:t>
-      </w:r>
-      <w:r>
-        <w:t xml:space="preserve">respectively. These proteins are co-expressed and co-distributed with </w:t>
-      </w:r>
-      <w:proofErr w:type="spellStart"/>
-      <w:r>
-        <w:t>caveolin</w:t>
-      </w:r>
-      <w:proofErr w:type="spellEnd"/>
-      <w:r>
-        <w:t xml:space="preserve"> and interact with each other as </w:t>
-      </w:r>
-      <w:proofErr w:type="spellStart"/>
-      <w:r>
-        <w:t>oligomeric</w:t>
-      </w:r>
-      <w:proofErr w:type="spellEnd"/>
-      <w:r>
-        <w:t xml:space="preserve"> </w:t>
-      </w:r>
-      <w:proofErr w:type="spellStart"/>
-      <w:r>
-        <w:t>cavin</w:t>
-      </w:r>
-      <w:proofErr w:type="spellEnd"/>
-      <w:r>
-        <w:t xml:space="preserve"> complexes. </w:t>
-      </w:r>
-      <w:r>
-        <w:t xml:space="preserve">Interaction with </w:t>
-      </w:r>
-      <w:proofErr w:type="spellStart"/>
-      <w:r>
-        <w:t>caveolin</w:t>
-      </w:r>
-      <w:proofErr w:type="spellEnd"/>
-      <w:r>
-        <w:t xml:space="preserve"> causes </w:t>
-      </w:r>
-      <w:proofErr w:type="spellStart"/>
-      <w:r>
-        <w:t>caveolae</w:t>
-      </w:r>
-      <w:proofErr w:type="spellEnd"/>
-      <w:r>
-        <w:t xml:space="preserve"> to form. </w:t>
-      </w:r>
-    </w:p>
-    <w:p>
-      <w:pPr>
-        <w:pStyle w:val="NoSpacing"/>
-        <w:ind w:firstLine="142"/>
-      </w:pPr>
-    </w:p>
-    <w:p>
-      <w:pPr>
-        <w:pStyle w:val="NoSpacing"/>
-        <w:ind w:firstLine="142"/>
-      </w:pPr>
-      <w:r>
-        <w:t xml:space="preserve">Cavin-1, 2 and 3. </w:t>
-      </w:r>
-      <w:r>
-        <w:t>1</w:t>
-      </w:r>
-      <w:r>
-        <w:t>95</w:t>
-      </w:r>
-      <w:r>
-        <w:t>w</w:t>
-      </w:r>
-    </w:p>
-    <w:p>
-      <w:pPr>
-        <w:pStyle w:val="NoSpacing"/>
-      </w:pPr>
-      <w:r>
-        <w:t xml:space="preserve">Cavin-1 plays a major role in the formation of </w:t>
-      </w:r>
-      <w:proofErr w:type="spellStart"/>
-      <w:r>
-        <w:t>caveola</w:t>
-      </w:r>
-      <w:r>
-        <w:t>e</w:t>
-      </w:r>
-      <w:proofErr w:type="spellEnd"/>
-      <w:r>
-        <w:t xml:space="preserve">. Expression of cavin-1 in cells with </w:t>
-      </w:r>
-      <w:proofErr w:type="spellStart"/>
-      <w:r>
-        <w:t>caveolae</w:t>
-      </w:r>
-      <w:proofErr w:type="spellEnd"/>
-      <w:r>
-        <w:t xml:space="preserve"> expression dramatically increases the </w:t>
-      </w:r>
-      <w:proofErr w:type="spellStart"/>
-      <w:r>
-        <w:t>caveolae</w:t>
-      </w:r>
-      <w:proofErr w:type="spellEnd"/>
-      <w:r>
-        <w:t xml:space="preserve"> density. </w:t>
-      </w:r>
-      <w:r>
-        <w:t>In contrast, cavin-1 knockdown in mice</w:t>
-      </w:r>
-      <w:r>
-        <w:t xml:space="preserve"> yielded a significant decrease in </w:t>
-      </w:r>
-      <w:proofErr w:type="spellStart"/>
-      <w:r>
-        <w:t>caveolae</w:t>
-      </w:r>
-      <w:proofErr w:type="spellEnd"/>
-      <w:r>
-        <w:t xml:space="preserve"> formation. Hereby, cavin-1 must be required for formation of </w:t>
-      </w:r>
-      <w:proofErr w:type="spellStart"/>
-      <w:r>
-        <w:t>caveloae</w:t>
-      </w:r>
-      <w:proofErr w:type="spellEnd"/>
-      <w:r>
-        <w:t xml:space="preserve"> with the presence of CAV1. </w:t>
-      </w:r>
-      <w:r>
-        <w:t>Co-</w:t>
-      </w:r>
-      <w:proofErr w:type="spellStart"/>
-      <w:r>
-        <w:t>immuprecipation</w:t>
-      </w:r>
-      <w:proofErr w:type="spellEnd"/>
-      <w:r>
-        <w:t xml:space="preserve"> studies with the </w:t>
-      </w:r>
-      <w:proofErr w:type="spellStart"/>
-      <w:r>
-        <w:t>cavin</w:t>
-      </w:r>
-      <w:proofErr w:type="spellEnd"/>
-      <w:r>
-        <w:t xml:space="preserve"> members and CAV1 reveal that </w:t>
-      </w:r>
-      <w:proofErr w:type="spellStart"/>
-      <w:r>
-        <w:t>cavin</w:t>
-      </w:r>
-      <w:proofErr w:type="spellEnd"/>
-      <w:r>
-        <w:t xml:space="preserve"> form distinct complexes. </w:t>
-      </w:r>
-      <w:r>
-        <w:t>These complexes require the presence of cavin-1 and either cavin-2 or cavin-3 to form and initiate its function. On</w:t>
-      </w:r>
-      <w:r>
-        <w:t xml:space="preserve">ce associated to CAV1, </w:t>
-      </w:r>
-      <w:proofErr w:type="spellStart"/>
-      <w:r>
-        <w:t>caveolae</w:t>
-      </w:r>
-      <w:proofErr w:type="spellEnd"/>
-      <w:r>
-        <w:t xml:space="preserve"> formation initiates. </w:t>
-      </w:r>
-      <w:r>
-        <w:t xml:space="preserve">While cavin-2 presence is not mandatory, its addition to these </w:t>
-      </w:r>
-      <w:r>
-        <w:t>complexes</w:t>
-      </w:r>
-      <w:r>
-        <w:t xml:space="preserve"> play roles in</w:t>
-      </w:r>
-      <w:r>
-        <w:t xml:space="preserve"> size and tabulation of </w:t>
-      </w:r>
-      <w:proofErr w:type="spellStart"/>
-      <w:r>
-        <w:t>caveolae</w:t>
-      </w:r>
-      <w:proofErr w:type="spellEnd"/>
-      <w:r>
-        <w:rPr>
-          <w:color w:val="FF0000"/>
-        </w:rPr>
-        <w:t>. PUT IN EVIDENCE.</w:t>
-      </w:r>
-      <w:r>
-        <w:t xml:space="preserve"> This may indicate that cavin-2 recruit differential signalling to cavin-1 only due to this change in morphology. Additionally, cavin-3 in the cavin-1/3 complex has been associated with</w:t>
-      </w:r>
-      <w:r>
-        <w:t xml:space="preserve"> </w:t>
-      </w:r>
-      <w:r>
-        <w:t>internalisation and trafficking by further knockdown and ectopic expression studies.</w:t>
-      </w:r>
-      <w:r>
-        <w:t xml:space="preserve"> </w:t>
-      </w:r>
-      <w:r>
-        <w:t xml:space="preserve">Again, due to the secondary function of cavin-3 in </w:t>
-      </w:r>
-      <w:proofErr w:type="spellStart"/>
-      <w:r>
-        <w:t>cavin</w:t>
-      </w:r>
-      <w:proofErr w:type="spellEnd"/>
-      <w:r>
-        <w:t xml:space="preserve"> complexes, it is likely that its activity facilitates a currently uncharacterised pathway. </w:t>
-      </w:r>
-      <w:r>
-        <w:t xml:space="preserve">Cavin-4 is only present in cardiac and skeletal muscle, so, whilst still fulfilling its function in </w:t>
-      </w:r>
-      <w:proofErr w:type="spellStart"/>
-      <w:r>
-        <w:t>caveolae</w:t>
-      </w:r>
-      <w:proofErr w:type="spellEnd"/>
-      <w:r>
-        <w:t>, its role is not germane to this report.</w:t>
-      </w:r>
-    </w:p>
-    <w:p>
-      <w:pPr>
-        <w:pStyle w:val="NoSpacing"/>
-      </w:pPr>
-      <w:r>
-        <w:t xml:space="preserve">Use PLOS ONE paper with </w:t>
-      </w:r>
-      <w:proofErr w:type="spellStart"/>
-      <w:r>
-        <w:t>Mhill</w:t>
-      </w:r>
-      <w:proofErr w:type="spellEnd"/>
-      <w:r>
-        <w:t xml:space="preserve"> in it for localisation data and migration data. </w:t>
-      </w:r>
-    </w:p>
-    <w:p>
-      <w:pPr>
-        <w:pStyle w:val="NoSpacing"/>
-      </w:pPr>
-    </w:p>
-    <w:p>
-      <w:pPr>
-        <w:pStyle w:val="NoSpacing"/>
-        <w:ind w:firstLine="142"/>
-      </w:pPr>
-      <w:proofErr w:type="spellStart"/>
-      <w:r>
-        <w:t>Cavins</w:t>
-      </w:r>
-      <w:proofErr w:type="spellEnd"/>
-      <w:r>
-        <w:t xml:space="preserve"> </w:t>
-      </w:r>
-      <w:r>
-        <w:t>in cancer</w:t>
-      </w:r>
-      <w:r>
-        <w:t>: 2</w:t>
-      </w:r>
-      <w:r>
-        <w:t>00w</w:t>
-      </w:r>
-    </w:p>
-    <w:p>
-      <w:pPr>
-        <w:pStyle w:val="NoSpacing"/>
-        <w:ind w:firstLine="142"/>
-      </w:pPr>
-    </w:p>
-    <w:p>
-      <w:pPr>
-        <w:pStyle w:val="NoSpacing"/>
-        <w:ind w:firstLine="142"/>
-      </w:pPr>
-      <w:r>
-        <w:t xml:space="preserve">Reiterate that </w:t>
-      </w:r>
-      <w:proofErr w:type="spellStart"/>
-      <w:r>
-        <w:t>cavins</w:t>
-      </w:r>
-      <w:proofErr w:type="spellEnd"/>
-      <w:r>
-        <w:t xml:space="preserve"> are </w:t>
-      </w:r>
-      <w:proofErr w:type="spellStart"/>
-      <w:r>
-        <w:t>involed</w:t>
-      </w:r>
-      <w:proofErr w:type="spellEnd"/>
-      <w:r>
-        <w:t xml:space="preserve"> in the stabilisation of interactions. Explain that when </w:t>
-      </w:r>
-      <w:proofErr w:type="spellStart"/>
-      <w:r>
-        <w:t>cavins</w:t>
-      </w:r>
-      <w:proofErr w:type="spellEnd"/>
-      <w:r>
-        <w:t xml:space="preserve"> are introduced it attenuated the cancer progression. </w:t>
-      </w:r>
-      <w:r>
-        <w:t>Introduce</w:t>
-      </w:r>
-      <w:r>
-        <w:t xml:space="preserve"> that recent evidence reveals that </w:t>
-      </w:r>
-      <w:proofErr w:type="spellStart"/>
-      <w:r>
-        <w:t>cavin</w:t>
-      </w:r>
-      <w:proofErr w:type="spellEnd"/>
-      <w:r>
-        <w:t xml:space="preserve"> differential expression </w:t>
-      </w:r>
-      <w:r>
-        <w:t xml:space="preserve">in regards to cancer caused a flux of miRNAs (miR148a). </w:t>
-      </w:r>
-      <w:proofErr w:type="gramStart"/>
-      <w:r>
-        <w:t>add</w:t>
-      </w:r>
-      <w:proofErr w:type="gramEnd"/>
-      <w:r>
-        <w:t xml:space="preserve"> unpublished info about the pellet changes, and that </w:t>
-      </w:r>
-      <w:proofErr w:type="spellStart"/>
-      <w:r>
-        <w:t>cavins</w:t>
-      </w:r>
-      <w:proofErr w:type="spellEnd"/>
-      <w:r>
-        <w:t xml:space="preserve"> are strongly linked to this flux. Follow up with info about why we study the exosomes in respects to </w:t>
-      </w:r>
-      <w:proofErr w:type="spellStart"/>
-      <w:r>
-        <w:t>mirnas</w:t>
-      </w:r>
-      <w:proofErr w:type="spellEnd"/>
-      <w:r>
-        <w:t xml:space="preserve"> and </w:t>
-      </w:r>
-      <w:proofErr w:type="spellStart"/>
-      <w:r>
-        <w:t>cavins</w:t>
-      </w:r>
-      <w:proofErr w:type="spellEnd"/>
-      <w:r>
-        <w:t>. (</w:t>
-      </w:r>
-      <w:proofErr w:type="spellStart"/>
-      <w:proofErr w:type="gramStart"/>
-      <w:r>
-        <w:t>eg</w:t>
-      </w:r>
-      <w:proofErr w:type="spellEnd"/>
-      <w:proofErr w:type="gramEnd"/>
-      <w:r>
-        <w:t xml:space="preserve">. Hereby this may indicate that </w:t>
-      </w:r>
-      <w:proofErr w:type="spellStart"/>
-      <w:r>
-        <w:t>Cavins</w:t>
-      </w:r>
-      <w:proofErr w:type="spellEnd"/>
-      <w:r>
-        <w:t xml:space="preserve"> may play a role in selectivity of miRNA export.)</w:t>
-      </w:r>
-    </w:p>
-    <w:p>
-      <w:pPr>
-        <w:pStyle w:val="NoSpacing"/>
-        <w:ind w:firstLine="142"/>
-      </w:pPr>
-    </w:p>
-    <w:p>
-      <w:pPr>
-        <w:pStyle w:val="NoSpacing"/>
-        <w:ind w:firstLine="142"/>
-      </w:pPr>
-      <w:proofErr w:type="gramStart"/>
-      <w:r>
-        <w:t>microRNAs</w:t>
-      </w:r>
-      <w:proofErr w:type="gramEnd"/>
-      <w:r>
-        <w:t xml:space="preserve"> in Cancer</w:t>
-      </w:r>
-      <w:r>
-        <w:t>:</w:t>
-      </w:r>
-      <w:r>
-        <w:t xml:space="preserve"> 5</w:t>
-      </w:r>
-      <w:r>
-        <w:t>00w</w:t>
-      </w:r>
-    </w:p>
-    <w:p>
-      <w:pPr>
-        <w:pStyle w:val="NoSpacing"/>
-        <w:ind w:firstLine="142"/>
-      </w:pPr>
-      <w:r>
-        <w:t xml:space="preserve">State what miRNAs </w:t>
-      </w:r>
-      <w:proofErr w:type="gramStart"/>
-      <w:r>
-        <w:t>are.</w:t>
-      </w:r>
-      <w:proofErr w:type="gramEnd"/>
-      <w:r>
-        <w:t xml:space="preserve"> Provide evidence that miRNAs appear to be playing part in cancer progression. </w:t>
-      </w:r>
-    </w:p>
-    <w:p>
-      <w:pPr>
-        <w:pStyle w:val="NoSpacing"/>
-      </w:pPr>
-    </w:p>
-    <w:p>
-      <w:pPr>
-        <w:pStyle w:val="NoSpacing"/>
-        <w:ind w:firstLine="142"/>
-      </w:pPr>
-      <w:proofErr w:type="spellStart"/>
-      <w:r>
-        <w:t>Cavins</w:t>
-      </w:r>
-      <w:proofErr w:type="spellEnd"/>
-      <w:r>
-        <w:t xml:space="preserve"> and miRNAs: 200w</w:t>
-      </w:r>
-      <w:r>
-        <w:t xml:space="preserve"> </w:t>
-      </w:r>
-    </w:p>
-    <w:p>
-      <w:pPr>
-        <w:pStyle w:val="NoSpacing"/>
-        <w:ind w:firstLine="142"/>
-      </w:pPr>
-      <w:r>
-        <w:t xml:space="preserve">Include evidence that miRNA148 supports this and that it is selectively exported. That </w:t>
-      </w:r>
-      <w:proofErr w:type="spellStart"/>
-      <w:r>
-        <w:t>cavins</w:t>
-      </w:r>
-      <w:proofErr w:type="spellEnd"/>
-      <w:r>
-        <w:t xml:space="preserve"> may be recruit or taking part in selection of exported material. </w:t>
-      </w:r>
-    </w:p>
-    <w:p>
-      <w:pPr>
-        <w:pStyle w:val="NoSpacing"/>
-        <w:ind w:firstLine="142"/>
-      </w:pPr>
-    </w:p>
-    <w:p>
-      <w:pPr>
-        <w:pStyle w:val="NoSpacing"/>
-        <w:ind w:firstLine="142"/>
-      </w:pPr>
-      <w:r>
-        <w:t>INCLUDE CRITICAL REVIEW OF RELAVNT LITERATURE (60% of the report</w:t>
-      </w:r>
-      <w:r>
-        <w:t xml:space="preserve"> so ~2400words</w:t>
-      </w:r>
-      <w:r>
-        <w:t>)</w:t>
-      </w:r>
-    </w:p>
-    <w:p>
-      <w:pPr>
-        <w:pStyle w:val="NoSpacing"/>
-        <w:ind w:firstLine="142"/>
-      </w:pPr>
-    </w:p>
-    <w:p>
-      <w:pPr>
-        <w:pStyle w:val="NoSpacing"/>
-        <w:ind w:firstLine="142"/>
-      </w:pPr>
-      <w:r>
-        <w:lastRenderedPageBreak/>
+    </w:p>
+    <w:p>
+      <w:pPr>
+        <w:pStyle w:val="NoSpacing"/>
+        <w:ind w:firstLine="142"/>
+      </w:pPr>
+    </w:p>
+    <w:p>
+      <w:pPr>
+        <w:pStyle w:val="NoSpacing"/>
+        <w:ind w:firstLine="142"/>
+      </w:pPr>
+      <w:r>
         <w:t>Hypothesis:</w:t>
       </w:r>
     </w:p>

</xml_diff>

<commit_message>
27/1/16, analysis (GO) of targets and additoin to background
</commit_message>
<xml_diff>
--- a/BackgroundInfo/Background.docx
+++ b/BackgroundInfo/Background.docx
@@ -296,7 +296,13 @@
         <w:t xml:space="preserve">-associated proteins and their molecular consequence. </w:t>
       </w:r>
       <w:r>
-        <w:t xml:space="preserve">Understanding this mechanism benefits clinical research and furthers the current knowledge regarding exosome cargo export. </w:t>
+        <w:t xml:space="preserve">Understanding this mechanism benefits </w:t>
+      </w:r>
+      <w:r>
+        <w:t>cancer</w:t>
+      </w:r>
+      <w:r>
+        <w:t xml:space="preserve"> research and furthers the current knowledge regarding exosome cargo export. </w:t>
       </w:r>
     </w:p>
     <w:p>
@@ -1113,32 +1119,430 @@
       </w:r>
       <w:proofErr w:type="spellEnd"/>
       <w:r>
-        <w:t xml:space="preserve"> and interact with each other as </w:t>
-      </w:r>
-      <w:proofErr w:type="spellStart"/>
-      <w:r>
-        <w:t>oligomeric</w:t>
+        <w:t xml:space="preserve"> and interact with each other as oligomeric </w:t>
+      </w:r>
+      <w:proofErr w:type="spellStart"/>
+      <w:r>
+        <w:t>cavin</w:t>
+      </w:r>
+      <w:proofErr w:type="spellEnd"/>
+      <w:r>
+        <w:t xml:space="preserve"> complexes</w:t>
+      </w:r>
+      <w:r>
+        <w:t xml:space="preserve"> in healthy cells</w:t>
+      </w:r>
+      <w:r>
+        <w:t xml:space="preserve">. </w:t>
+      </w:r>
+      <w:r>
+        <w:t xml:space="preserve">Interaction with </w:t>
+      </w:r>
+      <w:proofErr w:type="spellStart"/>
+      <w:r>
+        <w:t>caveolin</w:t>
       </w:r>
       <w:proofErr w:type="spellEnd"/>
       <w:r>
         <w:t xml:space="preserve"> </w:t>
       </w:r>
+      <w:r>
+        <w:t xml:space="preserve">initiates </w:t>
+      </w:r>
+      <w:proofErr w:type="spellStart"/>
+      <w:r>
+        <w:t>caveolae</w:t>
+      </w:r>
+      <w:proofErr w:type="spellEnd"/>
+      <w:r>
+        <w:t xml:space="preserve"> </w:t>
+      </w:r>
+      <w:r>
+        <w:t>form</w:t>
+      </w:r>
+      <w:r>
+        <w:t>ation</w:t>
+      </w:r>
+      <w:r>
+        <w:t xml:space="preserve">. </w:t>
+      </w:r>
+    </w:p>
+    <w:p>
+      <w:pPr>
+        <w:pStyle w:val="NoSpacing"/>
+        <w:ind w:firstLine="142"/>
+      </w:pPr>
+    </w:p>
+    <w:p>
+      <w:pPr>
+        <w:pStyle w:val="NoSpacing"/>
+        <w:ind w:firstLine="142"/>
+      </w:pPr>
+      <w:r>
+        <w:t xml:space="preserve">Cavin-1, 2 and 3. </w:t>
+      </w:r>
+      <w:r>
+        <w:t>1</w:t>
+      </w:r>
+      <w:r>
+        <w:t>97</w:t>
+      </w:r>
+      <w:r>
+        <w:t>w</w:t>
+      </w:r>
+    </w:p>
+    <w:p>
+      <w:pPr>
+        <w:pStyle w:val="NoSpacing"/>
+      </w:pPr>
+      <w:r>
+        <w:t xml:space="preserve">Cavin-1 plays a major role in the formation of </w:t>
+      </w:r>
+      <w:proofErr w:type="spellStart"/>
+      <w:r>
+        <w:t>caveola</w:t>
+      </w:r>
+      <w:r>
+        <w:t>e</w:t>
+      </w:r>
+      <w:proofErr w:type="spellEnd"/>
+      <w:r>
+        <w:t xml:space="preserve">. Expression of cavin-1 in cells with </w:t>
+      </w:r>
+      <w:r>
+        <w:t xml:space="preserve">functional </w:t>
+      </w:r>
+      <w:proofErr w:type="spellStart"/>
+      <w:r>
+        <w:t>caveolin</w:t>
+      </w:r>
+      <w:proofErr w:type="spellEnd"/>
+      <w:r>
+        <w:t xml:space="preserve"> </w:t>
+      </w:r>
+      <w:r>
+        <w:t xml:space="preserve">dramatically increases the </w:t>
+      </w:r>
+      <w:proofErr w:type="spellStart"/>
+      <w:r>
+        <w:t>caveolae</w:t>
+      </w:r>
+      <w:proofErr w:type="spellEnd"/>
+      <w:r>
+        <w:t xml:space="preserve"> density. </w:t>
+      </w:r>
+      <w:r>
+        <w:t>In contrast, cavin-1 knockdown in mice</w:t>
+      </w:r>
+      <w:r>
+        <w:t xml:space="preserve"> yielded a significant decrease in </w:t>
+      </w:r>
+      <w:proofErr w:type="spellStart"/>
+      <w:r>
+        <w:t>caveolae</w:t>
+      </w:r>
+      <w:proofErr w:type="spellEnd"/>
+      <w:r>
+        <w:t xml:space="preserve"> formation. Hereby, cavin-1 must be required for formation of </w:t>
+      </w:r>
+      <w:proofErr w:type="spellStart"/>
+      <w:r>
+        <w:t>caveloae</w:t>
+      </w:r>
+      <w:proofErr w:type="spellEnd"/>
+      <w:r>
+        <w:t xml:space="preserve"> with the presence of CAV1. </w:t>
+      </w:r>
+      <w:r>
+        <w:t>Co-</w:t>
+      </w:r>
+      <w:proofErr w:type="spellStart"/>
+      <w:r>
+        <w:t>immuprecipation</w:t>
+      </w:r>
+      <w:proofErr w:type="spellEnd"/>
+      <w:r>
+        <w:t xml:space="preserve"> studies with the </w:t>
+      </w:r>
       <w:proofErr w:type="spellStart"/>
       <w:r>
         <w:t>cavin</w:t>
       </w:r>
       <w:proofErr w:type="spellEnd"/>
       <w:r>
-        <w:t xml:space="preserve"> complexes</w:t>
-      </w:r>
-      <w:r>
-        <w:t xml:space="preserve"> in healthy cells</w:t>
-      </w:r>
+        <w:t xml:space="preserve"> members and CAV1 reveal that </w:t>
+      </w:r>
+      <w:proofErr w:type="spellStart"/>
+      <w:r>
+        <w:t>cavin</w:t>
+      </w:r>
+      <w:proofErr w:type="spellEnd"/>
+      <w:r>
+        <w:t xml:space="preserve"> form distinct complexes. </w:t>
+      </w:r>
+      <w:r>
+        <w:t>These complexes require the presence of cavin-1 and either cavin-2 or cavin-3 to form and initiate its function. On</w:t>
+      </w:r>
+      <w:r>
+        <w:t xml:space="preserve">ce associated to CAV1, </w:t>
+      </w:r>
+      <w:proofErr w:type="spellStart"/>
+      <w:r>
+        <w:t>caveolae</w:t>
+      </w:r>
+      <w:proofErr w:type="spellEnd"/>
+      <w:r>
+        <w:t xml:space="preserve"> formation initiates. </w:t>
+      </w:r>
+      <w:r>
+        <w:t xml:space="preserve">While cavin-2 presence is not mandatory, its addition to these </w:t>
+      </w:r>
+      <w:r>
+        <w:t>complexes</w:t>
+      </w:r>
+      <w:r>
+        <w:t xml:space="preserve"> play roles in</w:t>
+      </w:r>
+      <w:r>
+        <w:t xml:space="preserve"> size and tabulation of </w:t>
+      </w:r>
+      <w:proofErr w:type="spellStart"/>
+      <w:r>
+        <w:t>caveolae</w:t>
+      </w:r>
+      <w:proofErr w:type="spellEnd"/>
+      <w:r>
+        <w:rPr>
+          <w:color w:val="FF0000"/>
+        </w:rPr>
+        <w:t>. PUT IN EVIDENCE.</w:t>
+      </w:r>
+      <w:r>
+        <w:t xml:space="preserve"> This may indicate that cavin-2 recruit differential signalling</w:t>
+      </w:r>
+      <w:r>
+        <w:t xml:space="preserve"> compared</w:t>
+      </w:r>
+      <w:r>
+        <w:t xml:space="preserve"> to cavin-1 </w:t>
+      </w:r>
+      <w:proofErr w:type="spellStart"/>
+      <w:r>
+        <w:t>homomeric</w:t>
+      </w:r>
+      <w:proofErr w:type="spellEnd"/>
+      <w:r>
+        <w:t xml:space="preserve"> </w:t>
+      </w:r>
+      <w:r>
+        <w:t>complexes</w:t>
+      </w:r>
+      <w:r>
+        <w:t xml:space="preserve"> due to this change in morphology. Additionally, cavin-3 in the cavin-1/3 complex has been associated with</w:t>
+      </w:r>
+      <w:r>
+        <w:t xml:space="preserve"> </w:t>
+      </w:r>
+      <w:r>
+        <w:t>internalisation and trafficking by further knockdown and ectopic expression studies.</w:t>
+      </w:r>
+      <w:r>
+        <w:t xml:space="preserve"> </w:t>
+      </w:r>
+      <w:r>
+        <w:t xml:space="preserve">Again, due to the secondary function of cavin-3 in </w:t>
+      </w:r>
+      <w:proofErr w:type="spellStart"/>
+      <w:r>
+        <w:t>cavin</w:t>
+      </w:r>
+      <w:proofErr w:type="spellEnd"/>
+      <w:r>
+        <w:t xml:space="preserve"> complexes, it is likely that its activity facilitates a currently uncharacterised pathway. </w:t>
+      </w:r>
+      <w:r>
+        <w:t xml:space="preserve">Cavin-4 is only present in cardiac and skeletal muscle, so, whilst still fulfilling its function in </w:t>
+      </w:r>
+      <w:proofErr w:type="spellStart"/>
+      <w:r>
+        <w:t>caveolae</w:t>
+      </w:r>
+      <w:proofErr w:type="spellEnd"/>
+      <w:r>
+        <w:t>, its role is not germane to this report.</w:t>
+      </w:r>
+    </w:p>
+    <w:p>
+      <w:pPr>
+        <w:pStyle w:val="NoSpacing"/>
+      </w:pPr>
+      <w:r>
+        <w:t xml:space="preserve">Use PLOS ONE paper with </w:t>
+      </w:r>
+      <w:proofErr w:type="spellStart"/>
+      <w:r>
+        <w:t>Mhill</w:t>
+      </w:r>
+      <w:proofErr w:type="spellEnd"/>
+      <w:r>
+        <w:t xml:space="preserve"> in it for localisation data and migration data. </w:t>
+      </w:r>
+    </w:p>
+    <w:p>
+      <w:pPr>
+        <w:pStyle w:val="NoSpacing"/>
+      </w:pPr>
+    </w:p>
+    <w:p>
+      <w:pPr>
+        <w:pStyle w:val="NoSpacing"/>
+        <w:ind w:firstLine="142"/>
+      </w:pPr>
+      <w:proofErr w:type="spellStart"/>
+      <w:r>
+        <w:t>Cavins</w:t>
+      </w:r>
+      <w:proofErr w:type="spellEnd"/>
+      <w:r>
+        <w:t xml:space="preserve"> </w:t>
+      </w:r>
+      <w:r>
+        <w:t>in cancer</w:t>
+      </w:r>
+      <w:r>
+        <w:t xml:space="preserve">: </w:t>
+      </w:r>
+      <w:r>
+        <w:rPr>
+          <w:color w:val="FF0000"/>
+        </w:rPr>
+        <w:t>1</w:t>
+      </w:r>
+      <w:r>
+        <w:rPr>
+          <w:color w:val="FF0000"/>
+        </w:rPr>
+        <w:t>36</w:t>
+      </w:r>
+      <w:r>
+        <w:rPr>
+          <w:color w:val="FF0000"/>
+        </w:rPr>
+        <w:t>w</w:t>
+      </w:r>
+      <w:r>
+        <w:rPr>
+          <w:color w:val="FF0000"/>
+        </w:rPr>
+        <w:t xml:space="preserve"> </w:t>
+      </w:r>
+      <w:proofErr w:type="spellStart"/>
+      <w:r>
+        <w:rPr>
+          <w:color w:val="FF0000"/>
+        </w:rPr>
+        <w:t>Convience</w:t>
+      </w:r>
+      <w:proofErr w:type="spellEnd"/>
+      <w:r>
+        <w:rPr>
+          <w:color w:val="FF0000"/>
+        </w:rPr>
+        <w:t xml:space="preserve"> me that the </w:t>
+      </w:r>
+      <w:proofErr w:type="spellStart"/>
+      <w:r>
+        <w:rPr>
+          <w:color w:val="FF0000"/>
+        </w:rPr>
+        <w:t>cavin</w:t>
+      </w:r>
+      <w:proofErr w:type="spellEnd"/>
+      <w:r>
+        <w:rPr>
+          <w:color w:val="FF0000"/>
+        </w:rPr>
+        <w:t xml:space="preserve"> interacting with the </w:t>
+      </w:r>
+      <w:proofErr w:type="spellStart"/>
+      <w:r>
+        <w:rPr>
+          <w:color w:val="FF0000"/>
+        </w:rPr>
+        <w:t>caveolin</w:t>
+      </w:r>
+      <w:proofErr w:type="spellEnd"/>
+      <w:r>
+        <w:rPr>
+          <w:color w:val="FF0000"/>
+        </w:rPr>
+        <w:t xml:space="preserve"> causes the attenuated TP function. </w:t>
+      </w:r>
+    </w:p>
+    <w:p>
+      <w:pPr>
+        <w:pStyle w:val="NoSpacing"/>
+        <w:ind w:firstLine="142"/>
+      </w:pPr>
+      <w:r>
+        <w:t xml:space="preserve">The addition of </w:t>
+      </w:r>
+      <w:proofErr w:type="spellStart"/>
+      <w:r>
+        <w:t>cavin</w:t>
+      </w:r>
+      <w:proofErr w:type="spellEnd"/>
+      <w:r>
+        <w:t xml:space="preserve"> complexes to non-</w:t>
+      </w:r>
+      <w:proofErr w:type="spellStart"/>
+      <w:r>
+        <w:t>caveolar</w:t>
+      </w:r>
+      <w:proofErr w:type="spellEnd"/>
+      <w:r>
+        <w:t xml:space="preserve"> </w:t>
+      </w:r>
+      <w:proofErr w:type="spellStart"/>
+      <w:r>
+        <w:t>caveolin</w:t>
+      </w:r>
+      <w:proofErr w:type="spellEnd"/>
+      <w:r>
+        <w:t xml:space="preserve"> initiates the formation of </w:t>
+      </w:r>
+      <w:proofErr w:type="spellStart"/>
+      <w:r>
+        <w:t>caveolae</w:t>
+      </w:r>
+      <w:proofErr w:type="spellEnd"/>
+      <w:r>
+        <w:t xml:space="preserve">, thus truncating the tumour promoting role of the </w:t>
+      </w:r>
+      <w:proofErr w:type="spellStart"/>
+      <w:r>
+        <w:t>caveolin</w:t>
+      </w:r>
+      <w:proofErr w:type="spellEnd"/>
       <w:r>
         <w:t xml:space="preserve">. </w:t>
       </w:r>
       <w:r>
-        <w:t xml:space="preserve">Interaction with </w:t>
+        <w:t>Several hypotheses are present to explain this occurrence</w:t>
+      </w:r>
+      <w:r>
+        <w:t>. One suggests that the presence</w:t>
+      </w:r>
+      <w:r>
+        <w:t xml:space="preserve"> of the </w:t>
+      </w:r>
+      <w:proofErr w:type="spellStart"/>
+      <w:r>
+        <w:t>cavins</w:t>
+      </w:r>
+      <w:proofErr w:type="spellEnd"/>
+      <w:r>
+        <w:t xml:space="preserve"> truncate the secondary tumour promoting function of the </w:t>
       </w:r>
       <w:proofErr w:type="spellStart"/>
       <w:r>
@@ -1146,354 +1550,123 @@
       </w:r>
       <w:proofErr w:type="spellEnd"/>
       <w:r>
+        <w:t xml:space="preserve"> by physically hindering the interaction. </w:t>
+      </w:r>
+      <w:r>
+        <w:rPr>
+          <w:color w:val="FF0000"/>
+        </w:rPr>
+        <w:t>EVIDENCE to either support or not</w:t>
+      </w:r>
+      <w:r>
+        <w:t xml:space="preserve">. </w:t>
+      </w:r>
+      <w:r>
+        <w:t xml:space="preserve">Another hypothesis implicates that protein </w:t>
+      </w:r>
+      <w:r>
+        <w:t xml:space="preserve">export by selective sequestering into extracellular vesicles are mediated by the </w:t>
+      </w:r>
+      <w:proofErr w:type="spellStart"/>
+      <w:r>
+        <w:t>cavin-caveolin</w:t>
+      </w:r>
+      <w:proofErr w:type="spellEnd"/>
+      <w:r>
+        <w:t xml:space="preserve"> interaction to change phenotypic response. </w:t>
+      </w:r>
+      <w:r>
+        <w:rPr>
+          <w:color w:val="FF0000"/>
+        </w:rPr>
+        <w:t xml:space="preserve">EVIDENCE (look for rob </w:t>
+      </w:r>
+      <w:proofErr w:type="spellStart"/>
+      <w:proofErr w:type="gramStart"/>
+      <w:r>
+        <w:rPr>
+          <w:color w:val="FF0000"/>
+        </w:rPr>
+        <w:t>patons</w:t>
+      </w:r>
+      <w:proofErr w:type="spellEnd"/>
+      <w:proofErr w:type="gramEnd"/>
+      <w:r>
+        <w:rPr>
+          <w:color w:val="FF0000"/>
+        </w:rPr>
+        <w:t xml:space="preserve"> paper)</w:t>
+      </w:r>
+      <w:r>
+        <w:t xml:space="preserve">. Earlier work from our lab revealed that, while proteomic changes were true, additional selective transport of microRNAs had been observed following the </w:t>
+      </w:r>
+      <w:proofErr w:type="spellStart"/>
+      <w:r>
+        <w:t>cavin</w:t>
+      </w:r>
+      <w:proofErr w:type="spellEnd"/>
+      <w:r>
+        <w:t>/</w:t>
+      </w:r>
+      <w:proofErr w:type="spellStart"/>
+      <w:r>
+        <w:t>caveolin</w:t>
+      </w:r>
+      <w:proofErr w:type="spellEnd"/>
+      <w:r>
+        <w:t xml:space="preserve"> interaction. </w:t>
+      </w:r>
+      <w:r>
+        <w:lastRenderedPageBreak/>
+        <w:t xml:space="preserve">Hereby, prior evidence strongly implements that </w:t>
+      </w:r>
+      <w:proofErr w:type="spellStart"/>
+      <w:r>
+        <w:t>cavin</w:t>
+      </w:r>
+      <w:proofErr w:type="spellEnd"/>
+      <w:r>
+        <w:t>/</w:t>
+      </w:r>
+      <w:proofErr w:type="spellStart"/>
+      <w:r>
+        <w:t>caveolin</w:t>
+      </w:r>
+      <w:proofErr w:type="spellEnd"/>
+      <w:r>
+        <w:t xml:space="preserve"> interaction is having an impact on </w:t>
+      </w:r>
+      <w:proofErr w:type="spellStart"/>
+      <w:r>
+        <w:t>exosomal</w:t>
+      </w:r>
+      <w:proofErr w:type="spellEnd"/>
+      <w:r>
+        <w:t xml:space="preserve"> cargo export by selecting for particular protein and, as recently suggested, microRNAs. </w:t>
+      </w:r>
+      <w:r>
         <w:t xml:space="preserve"> </w:t>
       </w:r>
-      <w:r>
-        <w:t xml:space="preserve">initiates </w:t>
-      </w:r>
-      <w:proofErr w:type="spellStart"/>
-      <w:r>
-        <w:t>caveolae</w:t>
-      </w:r>
-      <w:proofErr w:type="spellEnd"/>
-      <w:r>
-        <w:t xml:space="preserve"> </w:t>
-      </w:r>
-      <w:r>
-        <w:t>form</w:t>
-      </w:r>
-      <w:r>
-        <w:t>ation</w:t>
-      </w:r>
-      <w:r>
-        <w:t xml:space="preserve">. </w:t>
-      </w:r>
-    </w:p>
-    <w:p>
-      <w:pPr>
-        <w:pStyle w:val="NoSpacing"/>
-        <w:ind w:firstLine="142"/>
-      </w:pPr>
-    </w:p>
-    <w:p>
-      <w:pPr>
-        <w:pStyle w:val="NoSpacing"/>
-        <w:ind w:firstLine="142"/>
-      </w:pPr>
-      <w:r>
-        <w:t xml:space="preserve">Cavin-1, 2 and 3. </w:t>
-      </w:r>
-      <w:r>
-        <w:t>1</w:t>
-      </w:r>
-      <w:r>
-        <w:t>97</w:t>
-      </w:r>
-      <w:r>
-        <w:t>w</w:t>
-      </w:r>
-    </w:p>
-    <w:p>
-      <w:pPr>
-        <w:pStyle w:val="NoSpacing"/>
-      </w:pPr>
-      <w:r>
-        <w:t xml:space="preserve">Cavin-1 plays a major role in the formation of </w:t>
-      </w:r>
-      <w:proofErr w:type="spellStart"/>
-      <w:r>
-        <w:t>caveola</w:t>
-      </w:r>
-      <w:r>
-        <w:t>e</w:t>
-      </w:r>
-      <w:proofErr w:type="spellEnd"/>
-      <w:r>
-        <w:t xml:space="preserve">. Expression of cavin-1 in cells with </w:t>
-      </w:r>
-      <w:r>
-        <w:t xml:space="preserve">functional </w:t>
-      </w:r>
-      <w:proofErr w:type="spellStart"/>
-      <w:r>
-        <w:t>caveolin</w:t>
-      </w:r>
-      <w:proofErr w:type="spellEnd"/>
-      <w:r>
-        <w:t xml:space="preserve"> </w:t>
-      </w:r>
-      <w:r>
-        <w:t xml:space="preserve">dramatically increases the </w:t>
-      </w:r>
-      <w:proofErr w:type="spellStart"/>
-      <w:r>
-        <w:t>caveolae</w:t>
-      </w:r>
-      <w:proofErr w:type="spellEnd"/>
-      <w:r>
-        <w:t xml:space="preserve"> density. </w:t>
-      </w:r>
-      <w:r>
-        <w:t>In contrast, cavin-1 knockdown in mice</w:t>
-      </w:r>
-      <w:r>
-        <w:t xml:space="preserve"> yielded a significant decrease in </w:t>
-      </w:r>
-      <w:proofErr w:type="spellStart"/>
-      <w:r>
-        <w:t>caveolae</w:t>
-      </w:r>
-      <w:proofErr w:type="spellEnd"/>
-      <w:r>
-        <w:t xml:space="preserve"> formation. Hereby, cavin-1 must be required for formation of </w:t>
-      </w:r>
-      <w:proofErr w:type="spellStart"/>
-      <w:r>
-        <w:t>caveloae</w:t>
-      </w:r>
-      <w:proofErr w:type="spellEnd"/>
-      <w:r>
-        <w:t xml:space="preserve"> with the presence of CAV1. </w:t>
-      </w:r>
-      <w:r>
-        <w:t>Co-</w:t>
-      </w:r>
-      <w:proofErr w:type="spellStart"/>
-      <w:r>
-        <w:t>immuprecipation</w:t>
-      </w:r>
-      <w:proofErr w:type="spellEnd"/>
-      <w:r>
-        <w:t xml:space="preserve"> studies with the </w:t>
-      </w:r>
-      <w:proofErr w:type="spellStart"/>
-      <w:r>
-        <w:t>cavin</w:t>
-      </w:r>
-      <w:proofErr w:type="spellEnd"/>
-      <w:r>
-        <w:t xml:space="preserve"> members and CAV1 reveal that </w:t>
-      </w:r>
-      <w:proofErr w:type="spellStart"/>
-      <w:r>
-        <w:t>cavin</w:t>
-      </w:r>
-      <w:proofErr w:type="spellEnd"/>
-      <w:r>
-        <w:t xml:space="preserve"> form distinct complexes. </w:t>
-      </w:r>
-      <w:r>
-        <w:t>These complexes require the presence of cavin-1 and either cavin-2 or cavin-3 to form and initiate its function. On</w:t>
-      </w:r>
-      <w:r>
-        <w:t xml:space="preserve">ce associated to CAV1, </w:t>
-      </w:r>
-      <w:proofErr w:type="spellStart"/>
-      <w:r>
-        <w:t>caveolae</w:t>
-      </w:r>
-      <w:proofErr w:type="spellEnd"/>
-      <w:r>
-        <w:t xml:space="preserve"> formation initiates. </w:t>
-      </w:r>
-      <w:r>
-        <w:t xml:space="preserve">While cavin-2 presence is not mandatory, its addition to these </w:t>
-      </w:r>
-      <w:r>
-        <w:t>complexes</w:t>
-      </w:r>
-      <w:r>
-        <w:t xml:space="preserve"> play roles in</w:t>
-      </w:r>
-      <w:r>
-        <w:t xml:space="preserve"> size and tabulation of </w:t>
-      </w:r>
-      <w:proofErr w:type="spellStart"/>
-      <w:r>
-        <w:t>caveolae</w:t>
-      </w:r>
-      <w:proofErr w:type="spellEnd"/>
-      <w:r>
-        <w:rPr>
-          <w:color w:val="FF0000"/>
-        </w:rPr>
-        <w:t>. PUT IN EVIDENCE.</w:t>
-      </w:r>
-      <w:r>
-        <w:t xml:space="preserve"> This may indicate that cavin-2 recruit differential signalling</w:t>
-      </w:r>
-      <w:r>
-        <w:t xml:space="preserve"> compared</w:t>
-      </w:r>
-      <w:r>
-        <w:t xml:space="preserve"> to cavin-1 </w:t>
-      </w:r>
-      <w:proofErr w:type="spellStart"/>
-      <w:r>
-        <w:t>homomeric</w:t>
-      </w:r>
-      <w:proofErr w:type="spellEnd"/>
-      <w:r>
-        <w:t xml:space="preserve"> </w:t>
-      </w:r>
-      <w:r>
-        <w:t>complexes</w:t>
-      </w:r>
-      <w:r>
-        <w:t xml:space="preserve"> due to this change in morphology. Additionally, cavin-3 in the cavin-1/3 complex has been associated with</w:t>
-      </w:r>
-      <w:r>
-        <w:t xml:space="preserve"> </w:t>
-      </w:r>
-      <w:r>
-        <w:t>internalisation and trafficking by further knockdown and ectopic expression studies.</w:t>
-      </w:r>
-      <w:r>
-        <w:t xml:space="preserve"> </w:t>
-      </w:r>
-      <w:r>
-        <w:t xml:space="preserve">Again, due to the secondary function of cavin-3 in </w:t>
-      </w:r>
-      <w:proofErr w:type="spellStart"/>
-      <w:r>
-        <w:t>cavin</w:t>
-      </w:r>
-      <w:proofErr w:type="spellEnd"/>
-      <w:r>
-        <w:t xml:space="preserve"> complexes, it is likely that its activity facilitates a currently uncharacterised pathway. </w:t>
-      </w:r>
-      <w:r>
-        <w:t xml:space="preserve">Cavin-4 is only present in cardiac and skeletal muscle, so, whilst still fulfilling its function in </w:t>
-      </w:r>
-      <w:proofErr w:type="spellStart"/>
-      <w:r>
-        <w:t>caveolae</w:t>
-      </w:r>
-      <w:proofErr w:type="spellEnd"/>
-      <w:r>
-        <w:t>, its role is not germane to this report.</w:t>
-      </w:r>
-    </w:p>
-    <w:p>
-      <w:pPr>
-        <w:pStyle w:val="NoSpacing"/>
-      </w:pPr>
-      <w:r>
-        <w:t xml:space="preserve">Use PLOS ONE paper with </w:t>
-      </w:r>
-      <w:proofErr w:type="spellStart"/>
-      <w:r>
-        <w:t>Mhill</w:t>
-      </w:r>
-      <w:proofErr w:type="spellEnd"/>
-      <w:r>
-        <w:t xml:space="preserve"> in it for localisation data and migration data. </w:t>
-      </w:r>
-    </w:p>
-    <w:p>
-      <w:pPr>
-        <w:pStyle w:val="NoSpacing"/>
-      </w:pPr>
-    </w:p>
-    <w:p>
-      <w:pPr>
-        <w:pStyle w:val="NoSpacing"/>
-        <w:ind w:firstLine="142"/>
-      </w:pPr>
-      <w:proofErr w:type="spellStart"/>
-      <w:r>
-        <w:t>Cavins</w:t>
-      </w:r>
-      <w:proofErr w:type="spellEnd"/>
-      <w:r>
-        <w:t xml:space="preserve"> </w:t>
-      </w:r>
-      <w:r>
-        <w:t>in cancer</w:t>
-      </w:r>
-      <w:r>
-        <w:t>: 1</w:t>
-      </w:r>
-      <w:r>
-        <w:t>00w</w:t>
-      </w:r>
-    </w:p>
-    <w:p>
-      <w:pPr>
-        <w:pStyle w:val="NoSpacing"/>
-        <w:ind w:firstLine="142"/>
-      </w:pPr>
-      <w:r>
-        <w:t xml:space="preserve">The addition of </w:t>
-      </w:r>
-      <w:proofErr w:type="spellStart"/>
-      <w:r>
-        <w:t>cavin</w:t>
-      </w:r>
-      <w:proofErr w:type="spellEnd"/>
-      <w:r>
-        <w:t xml:space="preserve"> complexes to non-</w:t>
-      </w:r>
-      <w:proofErr w:type="spellStart"/>
-      <w:r>
-        <w:t>caveolar</w:t>
-      </w:r>
-      <w:proofErr w:type="spellEnd"/>
-      <w:r>
-        <w:t xml:space="preserve"> </w:t>
-      </w:r>
-      <w:proofErr w:type="spellStart"/>
-      <w:r>
-        <w:t>caveolin</w:t>
-      </w:r>
-      <w:proofErr w:type="spellEnd"/>
-      <w:r>
-        <w:t xml:space="preserve"> initiates the formation of </w:t>
-      </w:r>
-      <w:proofErr w:type="spellStart"/>
-      <w:r>
-        <w:t>caveolae</w:t>
-      </w:r>
-      <w:proofErr w:type="spellEnd"/>
-      <w:r>
-        <w:t xml:space="preserve">, thus truncating the tumour promoting role of the </w:t>
-      </w:r>
-      <w:proofErr w:type="spellStart"/>
-      <w:r>
-        <w:t>caveolin</w:t>
-      </w:r>
-      <w:proofErr w:type="spellEnd"/>
-      <w:r>
-        <w:t xml:space="preserve">. </w:t>
-      </w:r>
-      <w:r>
-        <w:t xml:space="preserve">Several hypotheses are present to explain this occurrence. One suggests that the presents of the </w:t>
-      </w:r>
-      <w:proofErr w:type="spellStart"/>
-      <w:r>
-        <w:t>cavins</w:t>
-      </w:r>
-      <w:proofErr w:type="spellEnd"/>
-      <w:r>
-        <w:t xml:space="preserve"> truncate the secondary tumour promoting function of the </w:t>
-      </w:r>
-      <w:proofErr w:type="spellStart"/>
-      <w:r>
-        <w:t>caveolin</w:t>
-      </w:r>
-      <w:proofErr w:type="spellEnd"/>
-      <w:r>
-        <w:t xml:space="preserve"> by physically hindering the interaction. </w:t>
-      </w:r>
-      <w:r>
-        <w:rPr>
-          <w:color w:val="FF0000"/>
-        </w:rPr>
-        <w:t>EVIDENCE to either support or not</w:t>
-      </w:r>
-      <w:r>
-        <w:t xml:space="preserve">.  </w:t>
-      </w:r>
+    </w:p>
+    <w:p>
+      <w:pPr>
+        <w:pStyle w:val="NoSpacing"/>
+        <w:ind w:firstLine="142"/>
+        <w:rPr>
+          <w:color w:val="FF0000"/>
+        </w:rPr>
+      </w:pPr>
+      <w:r>
+        <w:rPr>
+          <w:color w:val="FF0000"/>
+        </w:rPr>
+        <w:t xml:space="preserve">^^1139w currently. </w:t>
+      </w:r>
+    </w:p>
+    <w:p>
+      <w:pPr>
+        <w:pStyle w:val="NoSpacing"/>
+      </w:pPr>
       <w:r>
         <w:t xml:space="preserve">THIS will be </w:t>
       </w:r>
@@ -1505,72 +1678,75 @@
       <w:proofErr w:type="spellEnd"/>
       <w:proofErr w:type="gramEnd"/>
       <w:r>
-        <w:t xml:space="preserve"> honours thesis summary, also include data from elsewhere that considers a proteomic change</w:t>
-      </w:r>
-      <w:r>
-        <w:t xml:space="preserve">. </w:t>
-      </w:r>
-      <w:r>
-        <w:t xml:space="preserve"> </w:t>
-      </w:r>
-    </w:p>
-    <w:p>
-      <w:pPr>
-        <w:pStyle w:val="NoSpacing"/>
-        <w:ind w:firstLine="142"/>
-      </w:pPr>
-      <w:r>
-        <w:t xml:space="preserve">Reiterate that </w:t>
-      </w:r>
-      <w:proofErr w:type="spellStart"/>
-      <w:r>
-        <w:t>cavins</w:t>
-      </w:r>
-      <w:proofErr w:type="spellEnd"/>
-      <w:r>
-        <w:t xml:space="preserve"> are </w:t>
-      </w:r>
-      <w:proofErr w:type="spellStart"/>
-      <w:r>
-        <w:t>involed</w:t>
-      </w:r>
-      <w:proofErr w:type="spellEnd"/>
-      <w:r>
-        <w:t xml:space="preserve"> in the stabilisation of interactions. Explain that when </w:t>
-      </w:r>
-      <w:proofErr w:type="spellStart"/>
-      <w:r>
-        <w:t>cavins</w:t>
-      </w:r>
-      <w:proofErr w:type="spellEnd"/>
-      <w:r>
-        <w:t xml:space="preserve"> are introduced it attenuated the cancer progression. </w:t>
-      </w:r>
-      <w:r>
-        <w:t>Introduce</w:t>
-      </w:r>
-      <w:r>
-        <w:t xml:space="preserve"> that recent evidence reveals that </w:t>
-      </w:r>
-      <w:proofErr w:type="spellStart"/>
-      <w:r>
-        <w:t>cavin</w:t>
-      </w:r>
-      <w:proofErr w:type="spellEnd"/>
-      <w:r>
-        <w:t xml:space="preserve"> differential expression </w:t>
-      </w:r>
-      <w:r>
-        <w:t>in regards to cancer caused a flux of miRNAs (miR148a).</w:t>
-      </w:r>
-    </w:p>
-    <w:p>
-      <w:pPr>
-        <w:pStyle w:val="NoSpacing"/>
-        <w:ind w:firstLine="142"/>
-      </w:pPr>
+        <w:t xml:space="preserve"> honours thesis summary, also includ</w:t>
+      </w:r>
       <w:bookmarkStart w:id="0" w:name="_GoBack"/>
       <w:bookmarkEnd w:id="0"/>
+      <w:r>
+        <w:t>e data from elsewhere that considers a proteomic change</w:t>
+      </w:r>
+      <w:r>
+        <w:t xml:space="preserve">. </w:t>
+      </w:r>
+      <w:r>
+        <w:t xml:space="preserve"> </w:t>
+      </w:r>
+    </w:p>
+    <w:p>
+      <w:pPr>
+        <w:pStyle w:val="NoSpacing"/>
+        <w:ind w:firstLine="142"/>
+      </w:pPr>
+      <w:r>
+        <w:t xml:space="preserve">Reiterate that </w:t>
+      </w:r>
+      <w:proofErr w:type="spellStart"/>
+      <w:r>
+        <w:t>cavins</w:t>
+      </w:r>
+      <w:proofErr w:type="spellEnd"/>
+      <w:r>
+        <w:t xml:space="preserve"> are </w:t>
+      </w:r>
+      <w:proofErr w:type="spellStart"/>
+      <w:r>
+        <w:t>involed</w:t>
+      </w:r>
+      <w:proofErr w:type="spellEnd"/>
+      <w:r>
+        <w:t xml:space="preserve"> in the stabilisation of interactions. Explain that when </w:t>
+      </w:r>
+      <w:proofErr w:type="spellStart"/>
+      <w:r>
+        <w:t>cavins</w:t>
+      </w:r>
+      <w:proofErr w:type="spellEnd"/>
+      <w:r>
+        <w:t xml:space="preserve"> are introduced it attenuated the cancer progression. </w:t>
+      </w:r>
+      <w:r>
+        <w:t>Introduce</w:t>
+      </w:r>
+      <w:r>
+        <w:t xml:space="preserve"> that recent evidence reveals that </w:t>
+      </w:r>
+      <w:proofErr w:type="spellStart"/>
+      <w:r>
+        <w:t>cavin</w:t>
+      </w:r>
+      <w:proofErr w:type="spellEnd"/>
+      <w:r>
+        <w:t xml:space="preserve"> differential expression </w:t>
+      </w:r>
+      <w:r>
+        <w:t>in regards to cancer caused a flux of miRNAs (miR148a).</w:t>
+      </w:r>
+    </w:p>
+    <w:p>
+      <w:pPr>
+        <w:pStyle w:val="NoSpacing"/>
+        <w:ind w:firstLine="142"/>
+      </w:pPr>
     </w:p>
     <w:p>
       <w:pPr>
@@ -1579,7 +1755,6 @@
       </w:pPr>
       <w:proofErr w:type="gramStart"/>
       <w:r>
-        <w:lastRenderedPageBreak/>
         <w:t>microRNAs</w:t>
       </w:r>
       <w:proofErr w:type="gramEnd"/>

</xml_diff>

<commit_message>
27/1/16 at home modificiation
</commit_message>
<xml_diff>
--- a/BackgroundInfo/Background.docx
+++ b/BackgroundInfo/Background.docx
@@ -67,8 +67,13 @@
       <w:r>
         <w:t xml:space="preserve">, flask-like invaginations of the plasma membrane, </w:t>
       </w:r>
-      <w:r>
-        <w:t xml:space="preserve">exosome and </w:t>
+      <w:proofErr w:type="spellStart"/>
+      <w:r>
+        <w:t>exosome</w:t>
+      </w:r>
+      <w:proofErr w:type="spellEnd"/>
+      <w:r>
+        <w:t xml:space="preserve"> and </w:t>
       </w:r>
       <w:proofErr w:type="spellStart"/>
       <w:r>
@@ -158,8 +163,13 @@
         <w:pStyle w:val="NoSpacing"/>
         <w:ind w:firstLine="142"/>
       </w:pPr>
-      <w:r>
-        <w:t xml:space="preserve">Exosomes and </w:t>
+      <w:proofErr w:type="spellStart"/>
+      <w:r>
+        <w:t>Exosomes</w:t>
+      </w:r>
+      <w:proofErr w:type="spellEnd"/>
+      <w:r>
+        <w:t xml:space="preserve"> and </w:t>
       </w:r>
       <w:proofErr w:type="spellStart"/>
       <w:r>
@@ -176,7 +186,15 @@
         <w:ind w:firstLine="142"/>
       </w:pPr>
       <w:r>
-        <w:t xml:space="preserve">Long range intercellular communication takes advantage of membrane bound vesicles, exosomes and </w:t>
+        <w:t xml:space="preserve">Long range intercellular communication takes advantage of membrane bound vesicles, </w:t>
+      </w:r>
+      <w:proofErr w:type="spellStart"/>
+      <w:r>
+        <w:t>exosomes</w:t>
+      </w:r>
+      <w:proofErr w:type="spellEnd"/>
+      <w:r>
+        <w:t xml:space="preserve"> and </w:t>
       </w:r>
       <w:proofErr w:type="spellStart"/>
       <w:r>
@@ -184,7 +202,15 @@
       </w:r>
       <w:proofErr w:type="spellEnd"/>
       <w:r>
-        <w:t xml:space="preserve">, secreted from a cell to allow for cell-specific homing of cargo and enhanced stability in interstitial fluid. These extracellular vesicles, which only differ by route of release, require cholesterol, sphingolipid and ceramide rich lipid </w:t>
+        <w:t xml:space="preserve">, secreted from a cell to allow for cell-specific homing of cargo and enhanced stability in interstitial fluid. These extracellular vesicles, which only differ by route of release, require cholesterol, sphingolipid and </w:t>
+      </w:r>
+      <w:proofErr w:type="spellStart"/>
+      <w:r>
+        <w:t>ceramide</w:t>
+      </w:r>
+      <w:proofErr w:type="spellEnd"/>
+      <w:r>
+        <w:t xml:space="preserve"> rich lipid </w:t>
       </w:r>
       <w:proofErr w:type="spellStart"/>
       <w:r>
@@ -277,7 +303,15 @@
       </w:r>
       <w:proofErr w:type="spellEnd"/>
       <w:r>
-        <w:t xml:space="preserve"> and exosome formation, which have been implicated in the progression of prostate cancer. Furthermore, this occurrence reveals gaps in knowledge regarding </w:t>
+        <w:t xml:space="preserve"> and </w:t>
+      </w:r>
+      <w:proofErr w:type="spellStart"/>
+      <w:r>
+        <w:t>exosome</w:t>
+      </w:r>
+      <w:proofErr w:type="spellEnd"/>
+      <w:r>
+        <w:t xml:space="preserve"> formation, which have been implicated in the progression of prostate cancer. Furthermore, this occurrence reveals gaps in knowledge regarding </w:t>
       </w:r>
       <w:proofErr w:type="spellStart"/>
       <w:r>
@@ -316,8 +350,13 @@
         <w:pStyle w:val="NoSpacing"/>
         <w:ind w:firstLine="142"/>
       </w:pPr>
-      <w:r>
-        <w:t xml:space="preserve">Exosomes and </w:t>
+      <w:proofErr w:type="spellStart"/>
+      <w:r>
+        <w:t>Exosomes</w:t>
+      </w:r>
+      <w:proofErr w:type="spellEnd"/>
+      <w:r>
+        <w:t xml:space="preserve"> and </w:t>
       </w:r>
       <w:proofErr w:type="spellStart"/>
       <w:r>
@@ -362,7 +401,15 @@
       </w:r>
       <w:proofErr w:type="spellEnd"/>
       <w:r>
-        <w:t xml:space="preserve"> differ from exosomes by being released directly from budd</w:t>
+        <w:t xml:space="preserve"> differ from </w:t>
+      </w:r>
+      <w:proofErr w:type="spellStart"/>
+      <w:r>
+        <w:t>exosomes</w:t>
+      </w:r>
+      <w:proofErr w:type="spellEnd"/>
+      <w:r>
+        <w:t xml:space="preserve"> by being released directly from budd</w:t>
       </w:r>
       <w:r>
         <w:t>ing of</w:t>
@@ -760,933 +807,1088 @@
         <w:t xml:space="preserve"> currently </w:t>
       </w:r>
       <w:r>
+        <w:t>191</w:t>
+      </w:r>
+      <w:r>
+        <w:t xml:space="preserve">. </w:t>
+      </w:r>
+    </w:p>
+    <w:p>
+      <w:pPr>
+        <w:pStyle w:val="NoSpacing"/>
+        <w:ind w:firstLine="142"/>
+      </w:pPr>
+      <w:proofErr w:type="spellStart"/>
+      <w:r>
+        <w:t>Caveolin</w:t>
+      </w:r>
+      <w:proofErr w:type="spellEnd"/>
+      <w:r>
+        <w:t xml:space="preserve"> 1 expression has been </w:t>
+      </w:r>
+      <w:r>
+        <w:t>associated with aggressive late stage prostate cancer</w:t>
+      </w:r>
+      <w:r>
+        <w:t>.</w:t>
+      </w:r>
+      <w:r>
+        <w:t xml:space="preserve"> This was unveiled by observing its abnormal expression in prostate epithelial cells, where</w:t>
+      </w:r>
+      <w:r>
+        <w:t xml:space="preserve"> CAV-1 expression does not occur</w:t>
+      </w:r>
+      <w:r>
+        <w:t xml:space="preserve"> in previously healthy cells. </w:t>
+      </w:r>
+      <w:r>
+        <w:t>This formation of non-</w:t>
+      </w:r>
+      <w:proofErr w:type="spellStart"/>
+      <w:r>
+        <w:t>caveolar</w:t>
+      </w:r>
+      <w:proofErr w:type="spellEnd"/>
+      <w:r>
+        <w:t xml:space="preserve"> </w:t>
+      </w:r>
+      <w:proofErr w:type="spellStart"/>
+      <w:r>
+        <w:t>caveolin</w:t>
+      </w:r>
+      <w:proofErr w:type="spellEnd"/>
+      <w:r>
+        <w:t xml:space="preserve"> was shown to facilitate </w:t>
+      </w:r>
+      <w:r>
+        <w:t xml:space="preserve">anchorage-independent growth and metastasis. </w:t>
+      </w:r>
+      <w:r>
+        <w:t xml:space="preserve">Additionally, the absence of CAV-1 in a prostate cancer model had resulted in hindered progression into a highly invasive and metastatic form. Hence, this demonstrates the role of CAV1 in prostate cancer as a tumour promotor. </w:t>
+      </w:r>
+      <w:r>
+        <w:t xml:space="preserve">Similarly, </w:t>
+      </w:r>
+      <w:r>
+        <w:rPr>
+          <w:color w:val="FF0000"/>
+        </w:rPr>
+        <w:t>some</w:t>
+      </w:r>
+      <w:r>
+        <w:t xml:space="preserve"> oesophageal, breast, renal, brain and lung cancers had also revealed CAV1 to correlate with angiogenesis, cancer recurrence and elevated metastasis, solidifying its tumour </w:t>
+      </w:r>
+      <w:proofErr w:type="spellStart"/>
+      <w:r>
+        <w:t>promotor</w:t>
+      </w:r>
+      <w:proofErr w:type="spellEnd"/>
+      <w:r>
+        <w:t xml:space="preserve"> function</w:t>
+      </w:r>
+      <w:r>
+        <w:t xml:space="preserve"> and introducing its potential as a biomarker</w:t>
+      </w:r>
+      <w:r>
+        <w:t>.</w:t>
+      </w:r>
+      <w:r>
+        <w:t xml:space="preserve"> The mechanism in which this occurs is said to be due to the CAV1 direct interaction with G-proteins involved with cellular replication and differentiation. </w:t>
+      </w:r>
+      <w:r>
+        <w:t xml:space="preserve">In contrast, </w:t>
+      </w:r>
+      <w:r>
+        <w:rPr>
+          <w:color w:val="FF0000"/>
+        </w:rPr>
+        <w:t>some</w:t>
+      </w:r>
+      <w:r>
+        <w:t xml:space="preserve"> breast and pancreatic cancers revealed a tumour suppressor function where CAV1 deficiency promotes MAPK and PI3K signalling to induce growth. Hereby, the function of CAV1 in cancers appears to be tissue</w:t>
+      </w:r>
+      <w:r>
+        <w:t xml:space="preserve"> or case</w:t>
+      </w:r>
+      <w:r>
+        <w:t xml:space="preserve"> specific. </w:t>
+      </w:r>
+      <w:r>
+        <w:t xml:space="preserve">Due to a high prevalence of overexpressed CAV1 in metastatic cancers, expression pattern and detriment on </w:t>
+      </w:r>
+      <w:proofErr w:type="spellStart"/>
+      <w:r>
+        <w:t>caveolae</w:t>
+      </w:r>
+      <w:proofErr w:type="spellEnd"/>
+      <w:r>
+        <w:t xml:space="preserve"> formation, it will be the focus of this report.  </w:t>
+      </w:r>
+    </w:p>
+    <w:p>
+      <w:pPr>
+        <w:pStyle w:val="NoSpacing"/>
+        <w:ind w:firstLine="142"/>
+        <w:rPr>
+          <w:color w:val="FF0000"/>
+        </w:rPr>
+      </w:pPr>
+      <w:r>
+        <w:rPr>
+          <w:color w:val="FF0000"/>
+        </w:rPr>
+        <w:t>^^</w:t>
+      </w:r>
+      <w:r>
+        <w:rPr>
+          <w:color w:val="FF0000"/>
+        </w:rPr>
+        <w:t xml:space="preserve">Total of </w:t>
+      </w:r>
+      <w:r>
+        <w:rPr>
+          <w:color w:val="FF0000"/>
+        </w:rPr>
+        <w:t>740</w:t>
+      </w:r>
+      <w:r>
+        <w:rPr>
+          <w:color w:val="FF0000"/>
+        </w:rPr>
+        <w:t xml:space="preserve"> words thus far (exc</w:t>
+      </w:r>
+      <w:r>
+        <w:rPr>
+          <w:color w:val="FF0000"/>
+        </w:rPr>
+        <w:t>l. titles and no references yet</w:t>
+      </w:r>
+      <w:r>
+        <w:rPr>
+          <w:color w:val="FF0000"/>
+        </w:rPr>
+        <w:t>)</w:t>
+      </w:r>
+      <w:r>
+        <w:rPr>
+          <w:color w:val="FF0000"/>
+        </w:rPr>
+        <w:t>.</w:t>
+      </w:r>
+      <w:r>
+        <w:t xml:space="preserve"> </w:t>
+      </w:r>
+      <w:r>
+        <w:rPr>
+          <w:rStyle w:val="doi"/>
+        </w:rPr>
+        <w:t>doi:10.1038/nrurol.2013.168</w:t>
+      </w:r>
+    </w:p>
+    <w:p>
+      <w:pPr>
+        <w:pStyle w:val="NoSpacing"/>
+        <w:ind w:firstLine="142"/>
+      </w:pPr>
+    </w:p>
+    <w:p>
+      <w:pPr>
+        <w:pStyle w:val="NoSpacing"/>
+        <w:ind w:firstLine="142"/>
+      </w:pPr>
+      <w:proofErr w:type="spellStart"/>
+      <w:r>
+        <w:t>Cavins</w:t>
+      </w:r>
+      <w:proofErr w:type="spellEnd"/>
+      <w:r>
+        <w:t>:</w:t>
+      </w:r>
+      <w:r>
+        <w:t xml:space="preserve"> 100w</w:t>
+      </w:r>
+      <w:r>
+        <w:t xml:space="preserve"> #Need to explain abbreviations</w:t>
+      </w:r>
+      <w:r>
+        <w:t xml:space="preserve">, currently </w:t>
+      </w:r>
+      <w:r>
+        <w:t>60</w:t>
+      </w:r>
+      <w:r>
+        <w:t xml:space="preserve">w. </w:t>
+      </w:r>
+      <w:r>
+        <w:t xml:space="preserve">  </w:t>
+      </w:r>
+    </w:p>
+    <w:p>
+      <w:pPr>
+        <w:pStyle w:val="NoSpacing"/>
+        <w:ind w:firstLine="142"/>
+      </w:pPr>
+      <w:r>
+        <w:t xml:space="preserve">In addition to CAV1, </w:t>
+      </w:r>
+      <w:proofErr w:type="spellStart"/>
+      <w:r>
+        <w:t>cavins</w:t>
+      </w:r>
+      <w:proofErr w:type="spellEnd"/>
+      <w:r>
+        <w:t xml:space="preserve"> </w:t>
+      </w:r>
+      <w:r>
+        <w:t xml:space="preserve">are required in exosome production by acting as </w:t>
+      </w:r>
+      <w:proofErr w:type="spellStart"/>
+      <w:r>
+        <w:t>caveolar</w:t>
+      </w:r>
+      <w:proofErr w:type="spellEnd"/>
+      <w:r>
+        <w:t xml:space="preserve"> coat proteins that stabilise </w:t>
+      </w:r>
+      <w:proofErr w:type="spellStart"/>
+      <w:r>
+        <w:t>caveolae</w:t>
+      </w:r>
+      <w:proofErr w:type="spellEnd"/>
+      <w:r>
+        <w:t xml:space="preserve">. The </w:t>
+      </w:r>
+      <w:proofErr w:type="spellStart"/>
+      <w:r>
+        <w:t>cavin</w:t>
+      </w:r>
+      <w:proofErr w:type="spellEnd"/>
+      <w:r>
+        <w:t xml:space="preserve"> family consists of 4 </w:t>
+      </w:r>
+      <w:proofErr w:type="spellStart"/>
+      <w:r>
+        <w:t>cavins</w:t>
+      </w:r>
+      <w:proofErr w:type="spellEnd"/>
+      <w:r>
+        <w:t xml:space="preserve">, named </w:t>
+      </w:r>
+      <w:proofErr w:type="spellStart"/>
+      <w:r>
+        <w:t>cavin</w:t>
+      </w:r>
+      <w:proofErr w:type="spellEnd"/>
+      <w:r>
+        <w:t xml:space="preserve"> 1-4 or </w:t>
+      </w:r>
+      <w:r>
+        <w:rPr>
+          <w:color w:val="FF0000"/>
+        </w:rPr>
+        <w:t xml:space="preserve">PTRF, SDPR, SRBC and MURC </w:t>
+      </w:r>
+      <w:r>
+        <w:t xml:space="preserve">respectively. These proteins are co-expressed and co-distributed with </w:t>
+      </w:r>
+      <w:proofErr w:type="spellStart"/>
+      <w:r>
+        <w:t>caveolin</w:t>
+      </w:r>
+      <w:proofErr w:type="spellEnd"/>
+      <w:r>
+        <w:t xml:space="preserve"> and interact with each other as </w:t>
+      </w:r>
+      <w:proofErr w:type="spellStart"/>
+      <w:r>
+        <w:t>oligomeric</w:t>
+      </w:r>
+      <w:proofErr w:type="spellEnd"/>
+      <w:r>
+        <w:t xml:space="preserve"> </w:t>
+      </w:r>
+      <w:proofErr w:type="spellStart"/>
+      <w:r>
+        <w:t>cavin</w:t>
+      </w:r>
+      <w:proofErr w:type="spellEnd"/>
+      <w:r>
+        <w:t xml:space="preserve"> complexes</w:t>
+      </w:r>
+      <w:r>
+        <w:t xml:space="preserve"> in healthy cells</w:t>
+      </w:r>
+      <w:r>
+        <w:t xml:space="preserve">. </w:t>
+      </w:r>
+      <w:r>
+        <w:t xml:space="preserve">Interaction with </w:t>
+      </w:r>
+      <w:proofErr w:type="spellStart"/>
+      <w:r>
+        <w:t>caveolin</w:t>
+      </w:r>
+      <w:proofErr w:type="spellEnd"/>
+      <w:r>
+        <w:t xml:space="preserve"> </w:t>
+      </w:r>
+      <w:r>
+        <w:t xml:space="preserve">initiates </w:t>
+      </w:r>
+      <w:proofErr w:type="spellStart"/>
+      <w:r>
+        <w:t>caveolae</w:t>
+      </w:r>
+      <w:proofErr w:type="spellEnd"/>
+      <w:r>
+        <w:t xml:space="preserve"> </w:t>
+      </w:r>
+      <w:r>
+        <w:t>form</w:t>
+      </w:r>
+      <w:r>
+        <w:t>ation</w:t>
+      </w:r>
+      <w:r>
+        <w:t xml:space="preserve">. </w:t>
+      </w:r>
+    </w:p>
+    <w:p>
+      <w:pPr>
+        <w:pStyle w:val="NoSpacing"/>
+        <w:ind w:firstLine="142"/>
+      </w:pPr>
+    </w:p>
+    <w:p>
+      <w:pPr>
+        <w:pStyle w:val="NoSpacing"/>
+        <w:ind w:firstLine="142"/>
+      </w:pPr>
+      <w:r>
+        <w:t xml:space="preserve">Cavin-1, 2 and 3. </w:t>
+      </w:r>
+      <w:r>
         <w:t>1</w:t>
       </w:r>
       <w:r>
-        <w:t>82</w:t>
-      </w:r>
+        <w:t>97</w:t>
+      </w:r>
+      <w:r>
+        <w:t>w</w:t>
+      </w:r>
+    </w:p>
+    <w:p>
+      <w:pPr>
+        <w:pStyle w:val="NoSpacing"/>
+      </w:pPr>
+      <w:r>
+        <w:t xml:space="preserve">Cavin-1 plays a major role in the formation of </w:t>
+      </w:r>
+      <w:proofErr w:type="spellStart"/>
+      <w:r>
+        <w:t>caveola</w:t>
+      </w:r>
+      <w:r>
+        <w:t>e</w:t>
+      </w:r>
+      <w:proofErr w:type="spellEnd"/>
+      <w:r>
+        <w:t xml:space="preserve">. Expression of cavin-1 in cells with </w:t>
+      </w:r>
+      <w:r>
+        <w:t xml:space="preserve">functional </w:t>
+      </w:r>
+      <w:proofErr w:type="spellStart"/>
+      <w:r>
+        <w:t>caveolin</w:t>
+      </w:r>
+      <w:proofErr w:type="spellEnd"/>
+      <w:r>
+        <w:t xml:space="preserve"> </w:t>
+      </w:r>
+      <w:r>
+        <w:t xml:space="preserve">dramatically increases the </w:t>
+      </w:r>
+      <w:proofErr w:type="spellStart"/>
+      <w:r>
+        <w:t>caveolae</w:t>
+      </w:r>
+      <w:proofErr w:type="spellEnd"/>
+      <w:r>
+        <w:t xml:space="preserve"> density. </w:t>
+      </w:r>
+      <w:r>
+        <w:t>In contrast, cavin-1 knockdown in mice</w:t>
+      </w:r>
+      <w:r>
+        <w:t xml:space="preserve"> yielded a significant decrease in </w:t>
+      </w:r>
+      <w:proofErr w:type="spellStart"/>
+      <w:r>
+        <w:t>caveolae</w:t>
+      </w:r>
+      <w:proofErr w:type="spellEnd"/>
+      <w:r>
+        <w:t xml:space="preserve"> formation. Hereby, cavin-1 must be required for formation of </w:t>
+      </w:r>
+      <w:proofErr w:type="spellStart"/>
+      <w:r>
+        <w:t>caveloae</w:t>
+      </w:r>
+      <w:proofErr w:type="spellEnd"/>
+      <w:r>
+        <w:t xml:space="preserve"> with the presence of CAV1. </w:t>
+      </w:r>
+      <w:r>
+        <w:t>Co-</w:t>
+      </w:r>
+      <w:proofErr w:type="spellStart"/>
+      <w:r>
+        <w:t>immu</w:t>
+      </w:r>
+      <w:r>
+        <w:t>no</w:t>
+      </w:r>
+      <w:r>
+        <w:t>precipation</w:t>
+      </w:r>
+      <w:proofErr w:type="spellEnd"/>
+      <w:r>
+        <w:t xml:space="preserve"> studies with the </w:t>
+      </w:r>
+      <w:proofErr w:type="spellStart"/>
+      <w:r>
+        <w:t>cavin</w:t>
+      </w:r>
+      <w:proofErr w:type="spellEnd"/>
+      <w:r>
+        <w:t xml:space="preserve"> members and CAV1 reveal that </w:t>
+      </w:r>
+      <w:proofErr w:type="spellStart"/>
+      <w:r>
+        <w:t>cavin</w:t>
+      </w:r>
+      <w:proofErr w:type="spellEnd"/>
+      <w:r>
+        <w:t xml:space="preserve"> form distinct complexes. </w:t>
+      </w:r>
+      <w:r>
+        <w:t>These complexes require the presence of cavin-1 and either cavin-2 or cavin-3 to form and initiate its function. On</w:t>
+      </w:r>
+      <w:r>
+        <w:t xml:space="preserve">ce associated to CAV1, </w:t>
+      </w:r>
+      <w:proofErr w:type="spellStart"/>
+      <w:r>
+        <w:t>caveolae</w:t>
+      </w:r>
+      <w:proofErr w:type="spellEnd"/>
+      <w:r>
+        <w:t xml:space="preserve"> formation initiates. </w:t>
+      </w:r>
+      <w:r>
+        <w:t xml:space="preserve">While cavin-2 presence is not mandatory, its addition to these </w:t>
+      </w:r>
+      <w:r>
+        <w:t>complexes</w:t>
+      </w:r>
+      <w:r>
+        <w:t xml:space="preserve"> play roles in</w:t>
+      </w:r>
+      <w:r>
+        <w:t xml:space="preserve"> size and tabulation of </w:t>
+      </w:r>
+      <w:proofErr w:type="spellStart"/>
+      <w:r>
+        <w:t>caveolae</w:t>
+      </w:r>
+      <w:proofErr w:type="spellEnd"/>
+      <w:r>
+        <w:rPr>
+          <w:color w:val="FF0000"/>
+        </w:rPr>
+        <w:t>. PUT IN EVIDENCE.</w:t>
+      </w:r>
+      <w:r>
+        <w:t xml:space="preserve"> This may indicate that cavin-2 recruit differential signalling</w:t>
+      </w:r>
+      <w:r>
+        <w:t xml:space="preserve"> compared</w:t>
+      </w:r>
+      <w:r>
+        <w:t xml:space="preserve"> to cavin-1 </w:t>
+      </w:r>
+      <w:proofErr w:type="spellStart"/>
+      <w:r>
+        <w:t>homomeric</w:t>
+      </w:r>
+      <w:proofErr w:type="spellEnd"/>
+      <w:r>
+        <w:t xml:space="preserve"> </w:t>
+      </w:r>
+      <w:r>
+        <w:t>complexes</w:t>
+      </w:r>
+      <w:r>
+        <w:t xml:space="preserve"> due to this change in morphology. Additionally, cavin-3 in the cavin-1/3 complex has been associated with</w:t>
+      </w:r>
+      <w:r>
+        <w:t xml:space="preserve"> </w:t>
+      </w:r>
+      <w:r>
+        <w:t>internalisation and trafficking by further knockdown and ectopic expression studies.</w:t>
+      </w:r>
+      <w:r>
+        <w:t xml:space="preserve"> </w:t>
+      </w:r>
+      <w:r>
+        <w:t xml:space="preserve">Again, due to the secondary function of cavin-3 in </w:t>
+      </w:r>
+      <w:proofErr w:type="spellStart"/>
+      <w:r>
+        <w:t>cavin</w:t>
+      </w:r>
+      <w:proofErr w:type="spellEnd"/>
+      <w:r>
+        <w:t xml:space="preserve"> complexes, it is likely that its activity facilitates a currently uncharacterised pathway. </w:t>
+      </w:r>
+      <w:r>
+        <w:t xml:space="preserve">Cavin-4 is only present in cardiac and skeletal muscle, so, whilst still fulfilling its function in </w:t>
+      </w:r>
+      <w:proofErr w:type="spellStart"/>
+      <w:r>
+        <w:t>caveolae</w:t>
+      </w:r>
+      <w:proofErr w:type="spellEnd"/>
+      <w:r>
+        <w:t>, its role is not germane to this report.</w:t>
+      </w:r>
+    </w:p>
+    <w:p>
+      <w:pPr>
+        <w:pStyle w:val="NoSpacing"/>
+      </w:pPr>
+      <w:r>
+        <w:t xml:space="preserve">Use PLOS ONE paper with </w:t>
+      </w:r>
+      <w:proofErr w:type="spellStart"/>
+      <w:r>
+        <w:t>Mhill</w:t>
+      </w:r>
+      <w:proofErr w:type="spellEnd"/>
+      <w:r>
+        <w:t xml:space="preserve"> in it for localisation data and migration data. </w:t>
+      </w:r>
+    </w:p>
+    <w:p>
+      <w:pPr>
+        <w:pStyle w:val="NoSpacing"/>
+      </w:pPr>
+    </w:p>
+    <w:p>
+      <w:pPr>
+        <w:pStyle w:val="NoSpacing"/>
+        <w:ind w:firstLine="142"/>
+      </w:pPr>
+      <w:proofErr w:type="spellStart"/>
+      <w:r>
+        <w:t>Cavins</w:t>
+      </w:r>
+      <w:proofErr w:type="spellEnd"/>
+      <w:r>
+        <w:t xml:space="preserve"> </w:t>
+      </w:r>
+      <w:r>
+        <w:t>in cancer</w:t>
+      </w:r>
+      <w:r>
+        <w:t xml:space="preserve">: </w:t>
+      </w:r>
+      <w:r>
+        <w:rPr>
+          <w:color w:val="FF0000"/>
+        </w:rPr>
+        <w:t>1</w:t>
+      </w:r>
+      <w:r>
+        <w:rPr>
+          <w:color w:val="FF0000"/>
+        </w:rPr>
+        <w:t>94</w:t>
+      </w:r>
+      <w:r>
+        <w:rPr>
+          <w:color w:val="FF0000"/>
+        </w:rPr>
+        <w:t>w</w:t>
+      </w:r>
+      <w:r>
+        <w:rPr>
+          <w:color w:val="FF0000"/>
+        </w:rPr>
+        <w:t xml:space="preserve"> </w:t>
+      </w:r>
+      <w:proofErr w:type="spellStart"/>
+      <w:r>
+        <w:rPr>
+          <w:color w:val="FF0000"/>
+        </w:rPr>
+        <w:t>Convience</w:t>
+      </w:r>
+      <w:proofErr w:type="spellEnd"/>
+      <w:r>
+        <w:rPr>
+          <w:color w:val="FF0000"/>
+        </w:rPr>
+        <w:t xml:space="preserve"> me that the </w:t>
+      </w:r>
+      <w:proofErr w:type="spellStart"/>
+      <w:r>
+        <w:rPr>
+          <w:color w:val="FF0000"/>
+        </w:rPr>
+        <w:t>cavin</w:t>
+      </w:r>
+      <w:proofErr w:type="spellEnd"/>
+      <w:r>
+        <w:rPr>
+          <w:color w:val="FF0000"/>
+        </w:rPr>
+        <w:t xml:space="preserve"> interacting with the </w:t>
+      </w:r>
+      <w:proofErr w:type="spellStart"/>
+      <w:r>
+        <w:rPr>
+          <w:color w:val="FF0000"/>
+        </w:rPr>
+        <w:t>caveolin</w:t>
+      </w:r>
+      <w:proofErr w:type="spellEnd"/>
+      <w:r>
+        <w:rPr>
+          <w:color w:val="FF0000"/>
+        </w:rPr>
+        <w:t xml:space="preserve"> causes the attenuated TP function. </w:t>
+      </w:r>
+    </w:p>
+    <w:p>
+      <w:pPr>
+        <w:pStyle w:val="NoSpacing"/>
+        <w:ind w:firstLine="142"/>
+      </w:pPr>
+      <w:r>
+        <w:t xml:space="preserve">As </w:t>
+      </w:r>
+      <w:proofErr w:type="spellStart"/>
+      <w:r>
+        <w:t>cavins</w:t>
+      </w:r>
+      <w:proofErr w:type="spellEnd"/>
+      <w:r>
+        <w:t xml:space="preserve"> are typically co-expressed with </w:t>
+      </w:r>
+      <w:proofErr w:type="spellStart"/>
+      <w:r>
+        <w:t>caveolin</w:t>
+      </w:r>
+      <w:proofErr w:type="spellEnd"/>
+      <w:r>
+        <w:t xml:space="preserve">, the lack of this complete system in cancer has been researched. </w:t>
+      </w:r>
+      <w:r>
+        <w:t xml:space="preserve">It </w:t>
+      </w:r>
+      <w:r>
+        <w:t xml:space="preserve">was found that in some cancers, </w:t>
+      </w:r>
+      <w:proofErr w:type="spellStart"/>
+      <w:r>
+        <w:t>cavin</w:t>
+      </w:r>
+      <w:proofErr w:type="spellEnd"/>
+      <w:r>
+        <w:t xml:space="preserve"> expression had been </w:t>
+      </w:r>
+      <w:r>
+        <w:t xml:space="preserve">reduced </w:t>
+      </w:r>
+      <w:r>
+        <w:t xml:space="preserve">by </w:t>
+      </w:r>
+      <w:proofErr w:type="spellStart"/>
+      <w:r>
+        <w:t>hypermethylation</w:t>
+      </w:r>
+      <w:proofErr w:type="spellEnd"/>
+      <w:r>
+        <w:t xml:space="preserve">, allowing for the establishment a </w:t>
+      </w:r>
+      <w:proofErr w:type="spellStart"/>
+      <w:r>
+        <w:t>caveolin</w:t>
+      </w:r>
+      <w:proofErr w:type="spellEnd"/>
+      <w:r>
+        <w:t>-positive/</w:t>
+      </w:r>
+      <w:proofErr w:type="spellStart"/>
+      <w:r>
+        <w:t>cavin</w:t>
+      </w:r>
+      <w:proofErr w:type="spellEnd"/>
+      <w:r>
+        <w:t>-negative cell type, thus permitting for the aforementioned phenotype. However, in cell types that exhibit this relationship, it was found that t</w:t>
+      </w:r>
+      <w:r>
+        <w:t xml:space="preserve">he addition of </w:t>
+      </w:r>
+      <w:proofErr w:type="spellStart"/>
+      <w:r>
+        <w:t>cavin</w:t>
+      </w:r>
+      <w:proofErr w:type="spellEnd"/>
+      <w:r>
+        <w:t xml:space="preserve"> comp</w:t>
+      </w:r>
+      <w:r>
+        <w:t>lexes to non-</w:t>
+      </w:r>
+      <w:proofErr w:type="spellStart"/>
+      <w:r>
+        <w:t>caveolar</w:t>
+      </w:r>
+      <w:proofErr w:type="spellEnd"/>
+      <w:r>
+        <w:t xml:space="preserve"> </w:t>
+      </w:r>
+      <w:proofErr w:type="spellStart"/>
+      <w:r>
+        <w:t>caveolin</w:t>
+      </w:r>
+      <w:proofErr w:type="spellEnd"/>
+      <w:r>
+        <w:t xml:space="preserve"> re-establishes</w:t>
+      </w:r>
+      <w:r>
+        <w:t xml:space="preserve"> the formation of </w:t>
+      </w:r>
+      <w:proofErr w:type="spellStart"/>
+      <w:r>
+        <w:t>caveolae</w:t>
+      </w:r>
+      <w:proofErr w:type="spellEnd"/>
+      <w:r>
+        <w:t xml:space="preserve">, thus truncating the tumour promoting role of the </w:t>
+      </w:r>
+      <w:proofErr w:type="spellStart"/>
+      <w:r>
+        <w:t>caveolin</w:t>
+      </w:r>
+      <w:proofErr w:type="spellEnd"/>
       <w:r>
         <w:t xml:space="preserve">. </w:t>
       </w:r>
       <w:r>
+        <w:t>Several hypotheses are present to explain this occurrence</w:t>
+      </w:r>
+      <w:r>
+        <w:t>. One suggests that the presence</w:t>
+      </w:r>
+      <w:r>
+        <w:t xml:space="preserve"> of the </w:t>
+      </w:r>
+      <w:proofErr w:type="spellStart"/>
+      <w:r>
+        <w:t>cavins</w:t>
+      </w:r>
+      <w:proofErr w:type="spellEnd"/>
+      <w:r>
+        <w:t xml:space="preserve"> truncate the secondary tumour promoting function of the </w:t>
+      </w:r>
+      <w:proofErr w:type="spellStart"/>
+      <w:r>
+        <w:t>caveolin</w:t>
+      </w:r>
+      <w:proofErr w:type="spellEnd"/>
+      <w:r>
+        <w:t xml:space="preserve"> by physically hindering the interaction. </w:t>
+      </w:r>
+      <w:r>
+        <w:rPr>
+          <w:color w:val="FF0000"/>
+        </w:rPr>
+        <w:t>EVIDENCE to either support or not</w:t>
+      </w:r>
+      <w:r>
+        <w:t xml:space="preserve">. </w:t>
+      </w:r>
+      <w:r>
+        <w:t xml:space="preserve">Another hypothesis implicates that protein </w:t>
+      </w:r>
+      <w:r>
+        <w:t xml:space="preserve">export by selective sequestering into </w:t>
+      </w:r>
+      <w:r>
+        <w:lastRenderedPageBreak/>
+        <w:t xml:space="preserve">extracellular vesicles are mediated by the </w:t>
+      </w:r>
+      <w:proofErr w:type="spellStart"/>
+      <w:r>
+        <w:t>cavin-caveolin</w:t>
+      </w:r>
+      <w:proofErr w:type="spellEnd"/>
+      <w:r>
+        <w:t xml:space="preserve"> interaction to change phenotypic response. </w:t>
+      </w:r>
+      <w:r>
+        <w:rPr>
+          <w:color w:val="FF0000"/>
+        </w:rPr>
+        <w:t xml:space="preserve">EVIDENCE (look for rob </w:t>
+      </w:r>
+      <w:proofErr w:type="spellStart"/>
+      <w:proofErr w:type="gramStart"/>
+      <w:r>
+        <w:rPr>
+          <w:color w:val="FF0000"/>
+        </w:rPr>
+        <w:t>patons</w:t>
+      </w:r>
+      <w:proofErr w:type="spellEnd"/>
+      <w:proofErr w:type="gramEnd"/>
+      <w:r>
+        <w:rPr>
+          <w:color w:val="FF0000"/>
+        </w:rPr>
+        <w:t xml:space="preserve"> paper)</w:t>
+      </w:r>
+      <w:r>
+        <w:t xml:space="preserve">. Earlier work from our lab revealed that, while proteomic changes were true, additional selective transport of microRNAs had been observed following the </w:t>
+      </w:r>
+      <w:proofErr w:type="spellStart"/>
+      <w:r>
+        <w:t>cavin</w:t>
+      </w:r>
+      <w:proofErr w:type="spellEnd"/>
+      <w:r>
+        <w:t>/</w:t>
+      </w:r>
+      <w:proofErr w:type="spellStart"/>
+      <w:r>
+        <w:t>caveolin</w:t>
+      </w:r>
+      <w:proofErr w:type="spellEnd"/>
+      <w:r>
+        <w:t xml:space="preserve"> interaction. </w:t>
+      </w:r>
+      <w:r>
+        <w:t xml:space="preserve">Hereby, prior evidence strongly implements that </w:t>
+      </w:r>
+      <w:proofErr w:type="spellStart"/>
+      <w:r>
+        <w:t>cavin</w:t>
+      </w:r>
+      <w:proofErr w:type="spellEnd"/>
+      <w:r>
+        <w:t>/</w:t>
+      </w:r>
+      <w:proofErr w:type="spellStart"/>
+      <w:r>
+        <w:t>caveolin</w:t>
+      </w:r>
+      <w:proofErr w:type="spellEnd"/>
+      <w:r>
+        <w:t xml:space="preserve"> interaction is having an impact on </w:t>
+      </w:r>
+      <w:proofErr w:type="spellStart"/>
+      <w:r>
+        <w:t>exosomal</w:t>
+      </w:r>
+      <w:proofErr w:type="spellEnd"/>
+      <w:r>
+        <w:t xml:space="preserve"> cargo export by selecting for particular protein and, as recently suggested, microRNAs. </w:t>
+      </w:r>
+      <w:r>
         <w:t xml:space="preserve"> </w:t>
       </w:r>
-      <w:r>
-        <w:rPr>
-          <w:color w:val="FF0000"/>
-        </w:rPr>
-        <w:t>Include non-</w:t>
-      </w:r>
-      <w:proofErr w:type="spellStart"/>
-      <w:r>
-        <w:rPr>
-          <w:color w:val="FF0000"/>
-        </w:rPr>
-        <w:t>caveolar</w:t>
-      </w:r>
-      <w:proofErr w:type="spellEnd"/>
-      <w:r>
-        <w:rPr>
-          <w:color w:val="FF0000"/>
-        </w:rPr>
+    </w:p>
+    <w:p>
+      <w:pPr>
+        <w:pStyle w:val="NoSpacing"/>
+        <w:ind w:firstLine="142"/>
+        <w:rPr>
+          <w:color w:val="FF0000"/>
+        </w:rPr>
+      </w:pPr>
+      <w:r>
+        <w:rPr>
+          <w:color w:val="FF0000"/>
+        </w:rPr>
+        <w:t>^^1</w:t>
+      </w:r>
+      <w:r>
+        <w:rPr>
+          <w:color w:val="FF0000"/>
+        </w:rPr>
+        <w:t>213</w:t>
+      </w:r>
+      <w:r>
+        <w:rPr>
+          <w:color w:val="FF0000"/>
+        </w:rPr>
+        <w:t xml:space="preserve">w currently. </w:t>
+      </w:r>
+    </w:p>
+    <w:p>
+      <w:pPr>
+        <w:pStyle w:val="NoSpacing"/>
+      </w:pPr>
+      <w:r>
+        <w:t xml:space="preserve">THIS will be </w:t>
+      </w:r>
+      <w:proofErr w:type="spellStart"/>
+      <w:proofErr w:type="gramStart"/>
+      <w:r>
+        <w:t>amandas</w:t>
+      </w:r>
+      <w:proofErr w:type="spellEnd"/>
+      <w:proofErr w:type="gramEnd"/>
+      <w:r>
+        <w:t xml:space="preserve"> honours thesis summary, also include data from elsewhere that considers a proteomic change</w:t>
+      </w:r>
+      <w:r>
+        <w:t xml:space="preserve">. </w:t>
+      </w:r>
+      <w:r>
         <w:t xml:space="preserve"> </w:t>
       </w:r>
-      <w:proofErr w:type="spellStart"/>
-      <w:r>
-        <w:rPr>
-          <w:color w:val="FF0000"/>
-        </w:rPr>
-        <w:t>caveolae</w:t>
-      </w:r>
-      <w:proofErr w:type="spellEnd"/>
-      <w:r>
-        <w:rPr>
-          <w:color w:val="FF0000"/>
-        </w:rPr>
-        <w:t xml:space="preserve"> in here. </w:t>
-      </w:r>
-      <w:r>
-        <w:rPr>
-          <w:color w:val="FF0000"/>
-        </w:rPr>
-        <w:t xml:space="preserve">Maybe include something about being a biomarker. </w:t>
-      </w:r>
-      <w:r>
-        <w:rPr>
-          <w:color w:val="FF0000"/>
-        </w:rPr>
-        <w:t>Further assessment reveals that its non-</w:t>
-      </w:r>
-      <w:proofErr w:type="spellStart"/>
-      <w:r>
-        <w:rPr>
-          <w:color w:val="FF0000"/>
-        </w:rPr>
-        <w:t>caveolar</w:t>
-      </w:r>
-      <w:proofErr w:type="spellEnd"/>
-      <w:r>
-        <w:rPr>
-          <w:color w:val="FF0000"/>
-        </w:rPr>
-        <w:t xml:space="preserve"> </w:t>
-      </w:r>
-      <w:proofErr w:type="spellStart"/>
-      <w:r>
-        <w:rPr>
-          <w:color w:val="FF0000"/>
-        </w:rPr>
-        <w:t>caveolae</w:t>
-      </w:r>
-      <w:proofErr w:type="spellEnd"/>
-      <w:r>
-        <w:rPr>
-          <w:color w:val="FF0000"/>
-        </w:rPr>
-        <w:t xml:space="preserve"> that are causing this, where the presence of </w:t>
-      </w:r>
-      <w:proofErr w:type="spellStart"/>
-      <w:r>
-        <w:rPr>
-          <w:color w:val="FF0000"/>
-        </w:rPr>
-        <w:t>caveolin</w:t>
-      </w:r>
-      <w:proofErr w:type="spellEnd"/>
-      <w:r>
-        <w:rPr>
-          <w:color w:val="FF0000"/>
-        </w:rPr>
-        <w:t xml:space="preserve"> occurs without </w:t>
-      </w:r>
-      <w:proofErr w:type="spellStart"/>
-      <w:r>
-        <w:rPr>
-          <w:color w:val="FF0000"/>
-        </w:rPr>
+    </w:p>
+    <w:p>
+      <w:pPr>
+        <w:pStyle w:val="NoSpacing"/>
+        <w:ind w:firstLine="142"/>
+      </w:pPr>
+      <w:r>
+        <w:t xml:space="preserve">Reiterate that </w:t>
+      </w:r>
+      <w:proofErr w:type="spellStart"/>
+      <w:r>
+        <w:t>cavins</w:t>
+      </w:r>
+      <w:proofErr w:type="spellEnd"/>
+      <w:r>
+        <w:t xml:space="preserve"> are </w:t>
+      </w:r>
+      <w:proofErr w:type="spellStart"/>
+      <w:r>
+        <w:t>involed</w:t>
+      </w:r>
+      <w:proofErr w:type="spellEnd"/>
+      <w:r>
+        <w:t xml:space="preserve"> in the stabilisation of interactions. Explain that when </w:t>
+      </w:r>
+      <w:proofErr w:type="spellStart"/>
+      <w:r>
+        <w:t>cavins</w:t>
+      </w:r>
+      <w:proofErr w:type="spellEnd"/>
+      <w:r>
+        <w:t xml:space="preserve"> are introduced it attenuated the cancer progression. </w:t>
+      </w:r>
+      <w:r>
+        <w:t>Introduce</w:t>
+      </w:r>
+      <w:r>
+        <w:t xml:space="preserve"> that recent evidence reveals that </w:t>
+      </w:r>
+      <w:proofErr w:type="spellStart"/>
+      <w:r>
         <w:t>cavin</w:t>
       </w:r>
       <w:proofErr w:type="spellEnd"/>
       <w:r>
-        <w:rPr>
-          <w:color w:val="FF0000"/>
-        </w:rPr>
-        <w:t xml:space="preserve">? Will need a source if you plan on including that. </w:t>
-      </w:r>
-    </w:p>
-    <w:p>
-      <w:pPr>
-        <w:pStyle w:val="NoSpacing"/>
-        <w:ind w:firstLine="142"/>
-      </w:pPr>
-      <w:proofErr w:type="spellStart"/>
-      <w:r>
-        <w:t>Caveolin</w:t>
-      </w:r>
-      <w:proofErr w:type="spellEnd"/>
-      <w:r>
-        <w:t xml:space="preserve"> 1 expression has been </w:t>
-      </w:r>
-      <w:r>
-        <w:t>associated with aggressive late stage prostate cancer</w:t>
-      </w:r>
-      <w:r>
-        <w:t>.</w:t>
-      </w:r>
-      <w:r>
-        <w:t xml:space="preserve"> This was unveiled by observing its abnormal expression in prostate epithelial cells, where</w:t>
-      </w:r>
-      <w:r>
-        <w:t xml:space="preserve"> CAV-1 expression does not occur</w:t>
-      </w:r>
-      <w:r>
-        <w:t xml:space="preserve"> in previously healthy cells. Additionally, the absence of CAV-1 in a prostate cancer model had resulted in hindered progression into a highly invasive and metastatic form. Hence, this demonstrates the role of CAV1 in prostate cancer as a tumour promotor. </w:t>
-      </w:r>
-      <w:r>
-        <w:t xml:space="preserve">Similarly, </w:t>
-      </w:r>
-      <w:r>
-        <w:rPr>
-          <w:color w:val="FF0000"/>
-        </w:rPr>
-        <w:t>some</w:t>
-      </w:r>
-      <w:r>
-        <w:t xml:space="preserve"> oesophageal, breast, renal, brain and lung cancers had also revealed CAV1 to correlate with angiogenesis, cancer recurrence and elevated metastasis, solidifying its tumour promotor function.</w:t>
-      </w:r>
-      <w:r>
-        <w:t xml:space="preserve"> The mechanism in which this occurs is said to be due to the CAV1 direct interaction with G-proteins involved with cellular replication and differentiation. </w:t>
-      </w:r>
-      <w:r>
-        <w:t xml:space="preserve">In contrast, </w:t>
-      </w:r>
-      <w:r>
-        <w:rPr>
-          <w:color w:val="FF0000"/>
-        </w:rPr>
-        <w:t>some</w:t>
-      </w:r>
-      <w:r>
-        <w:t xml:space="preserve"> breast and pancreatic cancers revealed a tumour suppressor function where CAV1 deficiency promotes MAPK and PI3K signalling to induce growth. Hereby, the function of CAV1 in cancers appears to be tissue</w:t>
-      </w:r>
-      <w:r>
-        <w:t xml:space="preserve"> or case</w:t>
-      </w:r>
-      <w:r>
-        <w:t xml:space="preserve"> specific. </w:t>
-      </w:r>
-      <w:r>
-        <w:t xml:space="preserve">Due to a high prevalence of overexpressed CAV1 in metastatic cancers, expression pattern and detriment on </w:t>
-      </w:r>
-      <w:proofErr w:type="spellStart"/>
-      <w:r>
-        <w:t>caveolae</w:t>
-      </w:r>
-      <w:proofErr w:type="spellEnd"/>
-      <w:r>
-        <w:t xml:space="preserve"> formation, it will be the focus of this report.  </w:t>
-      </w:r>
-    </w:p>
-    <w:p>
-      <w:pPr>
-        <w:pStyle w:val="NoSpacing"/>
-        <w:ind w:firstLine="142"/>
-        <w:rPr>
-          <w:color w:val="FF0000"/>
-        </w:rPr>
-      </w:pPr>
-      <w:r>
-        <w:rPr>
-          <w:color w:val="FF0000"/>
-        </w:rPr>
-        <w:t>^^</w:t>
-      </w:r>
-      <w:r>
-        <w:rPr>
-          <w:color w:val="FF0000"/>
-        </w:rPr>
-        <w:t xml:space="preserve">Total of </w:t>
-      </w:r>
-      <w:r>
-        <w:rPr>
-          <w:color w:val="FF0000"/>
-        </w:rPr>
-        <w:t>740</w:t>
-      </w:r>
-      <w:r>
-        <w:rPr>
-          <w:color w:val="FF0000"/>
-        </w:rPr>
-        <w:t xml:space="preserve"> words thus far (exc</w:t>
-      </w:r>
-      <w:r>
-        <w:rPr>
-          <w:color w:val="FF0000"/>
-        </w:rPr>
-        <w:t>l. titles and no references yet</w:t>
-      </w:r>
-      <w:r>
-        <w:rPr>
-          <w:color w:val="FF0000"/>
-        </w:rPr>
-        <w:t>)</w:t>
-      </w:r>
-      <w:r>
-        <w:rPr>
-          <w:color w:val="FF0000"/>
-        </w:rPr>
-        <w:t>.</w:t>
-      </w:r>
-      <w:r>
-        <w:t xml:space="preserve"> </w:t>
-      </w:r>
-      <w:r>
-        <w:rPr>
-          <w:rStyle w:val="doi"/>
-        </w:rPr>
-        <w:t>doi:10.1038/nrurol.2013.168</w:t>
-      </w:r>
-    </w:p>
-    <w:p>
-      <w:pPr>
-        <w:pStyle w:val="NoSpacing"/>
-        <w:ind w:firstLine="142"/>
-      </w:pPr>
-    </w:p>
-    <w:p>
-      <w:pPr>
-        <w:pStyle w:val="NoSpacing"/>
-        <w:ind w:firstLine="142"/>
-      </w:pPr>
-      <w:proofErr w:type="spellStart"/>
-      <w:r>
-        <w:t>Cavins</w:t>
-      </w:r>
-      <w:proofErr w:type="spellEnd"/>
-      <w:r>
-        <w:t>:</w:t>
-      </w:r>
-      <w:r>
-        <w:t xml:space="preserve"> 100w</w:t>
-      </w:r>
-      <w:r>
-        <w:t xml:space="preserve"> #Need to explain abbreviations</w:t>
-      </w:r>
-      <w:r>
-        <w:t xml:space="preserve">, currently </w:t>
-      </w:r>
-      <w:r>
-        <w:t>60</w:t>
-      </w:r>
-      <w:r>
-        <w:t xml:space="preserve">w. </w:t>
-      </w:r>
-      <w:r>
-        <w:t xml:space="preserve">  </w:t>
-      </w:r>
-    </w:p>
-    <w:p>
-      <w:pPr>
-        <w:pStyle w:val="NoSpacing"/>
-        <w:ind w:firstLine="142"/>
-      </w:pPr>
-      <w:r>
-        <w:t xml:space="preserve">In addition to CAV1, </w:t>
-      </w:r>
-      <w:proofErr w:type="spellStart"/>
-      <w:r>
-        <w:t>cavins</w:t>
-      </w:r>
-      <w:proofErr w:type="spellEnd"/>
-      <w:r>
-        <w:t xml:space="preserve"> </w:t>
-      </w:r>
-      <w:r>
-        <w:t xml:space="preserve">are required in exosome production by acting as </w:t>
-      </w:r>
-      <w:proofErr w:type="spellStart"/>
-      <w:r>
-        <w:t>caveolar</w:t>
-      </w:r>
-      <w:proofErr w:type="spellEnd"/>
-      <w:r>
-        <w:t xml:space="preserve"> coat proteins that stabilise </w:t>
-      </w:r>
-      <w:proofErr w:type="spellStart"/>
-      <w:r>
-        <w:t>caveolae</w:t>
-      </w:r>
-      <w:proofErr w:type="spellEnd"/>
-      <w:r>
-        <w:t xml:space="preserve">. The </w:t>
-      </w:r>
-      <w:proofErr w:type="spellStart"/>
-      <w:r>
-        <w:t>cavin</w:t>
-      </w:r>
-      <w:proofErr w:type="spellEnd"/>
-      <w:r>
-        <w:t xml:space="preserve"> family consists of 4 </w:t>
-      </w:r>
-      <w:proofErr w:type="spellStart"/>
-      <w:r>
-        <w:t>cavins</w:t>
-      </w:r>
-      <w:proofErr w:type="spellEnd"/>
-      <w:r>
-        <w:t xml:space="preserve">, named </w:t>
-      </w:r>
-      <w:proofErr w:type="spellStart"/>
-      <w:r>
-        <w:t>cavin</w:t>
-      </w:r>
-      <w:proofErr w:type="spellEnd"/>
-      <w:r>
-        <w:t xml:space="preserve"> 1-4 or </w:t>
-      </w:r>
-      <w:r>
-        <w:rPr>
-          <w:color w:val="FF0000"/>
-        </w:rPr>
-        <w:t xml:space="preserve">PTRF, SDPR, SRBC and MURC </w:t>
-      </w:r>
-      <w:r>
-        <w:t xml:space="preserve">respectively. These proteins are co-expressed and co-distributed with </w:t>
-      </w:r>
-      <w:proofErr w:type="spellStart"/>
-      <w:r>
-        <w:t>caveolin</w:t>
-      </w:r>
-      <w:proofErr w:type="spellEnd"/>
-      <w:r>
-        <w:t xml:space="preserve"> and interact with each other as oligomeric </w:t>
-      </w:r>
-      <w:proofErr w:type="spellStart"/>
-      <w:r>
-        <w:t>cavin</w:t>
-      </w:r>
-      <w:proofErr w:type="spellEnd"/>
-      <w:r>
-        <w:t xml:space="preserve"> complexes</w:t>
-      </w:r>
-      <w:r>
-        <w:t xml:space="preserve"> in healthy cells</w:t>
-      </w:r>
-      <w:r>
-        <w:t xml:space="preserve">. </w:t>
-      </w:r>
-      <w:r>
-        <w:t xml:space="preserve">Interaction with </w:t>
-      </w:r>
-      <w:proofErr w:type="spellStart"/>
-      <w:r>
-        <w:t>caveolin</w:t>
-      </w:r>
-      <w:proofErr w:type="spellEnd"/>
-      <w:r>
-        <w:t xml:space="preserve"> </w:t>
-      </w:r>
-      <w:r>
-        <w:t xml:space="preserve">initiates </w:t>
-      </w:r>
-      <w:proofErr w:type="spellStart"/>
-      <w:r>
-        <w:t>caveolae</w:t>
-      </w:r>
-      <w:proofErr w:type="spellEnd"/>
-      <w:r>
-        <w:t xml:space="preserve"> </w:t>
-      </w:r>
-      <w:r>
-        <w:t>form</w:t>
-      </w:r>
-      <w:r>
-        <w:t>ation</w:t>
-      </w:r>
-      <w:r>
-        <w:t xml:space="preserve">. </w:t>
-      </w:r>
-    </w:p>
-    <w:p>
-      <w:pPr>
-        <w:pStyle w:val="NoSpacing"/>
-        <w:ind w:firstLine="142"/>
-      </w:pPr>
-    </w:p>
-    <w:p>
-      <w:pPr>
-        <w:pStyle w:val="NoSpacing"/>
-        <w:ind w:firstLine="142"/>
-      </w:pPr>
-      <w:r>
-        <w:t xml:space="preserve">Cavin-1, 2 and 3. </w:t>
-      </w:r>
-      <w:r>
-        <w:t>1</w:t>
-      </w:r>
-      <w:r>
-        <w:t>97</w:t>
-      </w:r>
-      <w:r>
-        <w:t>w</w:t>
-      </w:r>
-    </w:p>
-    <w:p>
-      <w:pPr>
-        <w:pStyle w:val="NoSpacing"/>
-      </w:pPr>
-      <w:r>
-        <w:t xml:space="preserve">Cavin-1 plays a major role in the formation of </w:t>
-      </w:r>
-      <w:proofErr w:type="spellStart"/>
-      <w:r>
-        <w:t>caveola</w:t>
-      </w:r>
-      <w:r>
-        <w:t>e</w:t>
-      </w:r>
-      <w:proofErr w:type="spellEnd"/>
-      <w:r>
-        <w:t xml:space="preserve">. Expression of cavin-1 in cells with </w:t>
-      </w:r>
-      <w:r>
-        <w:t xml:space="preserve">functional </w:t>
-      </w:r>
-      <w:proofErr w:type="spellStart"/>
-      <w:r>
-        <w:t>caveolin</w:t>
-      </w:r>
-      <w:proofErr w:type="spellEnd"/>
-      <w:r>
-        <w:t xml:space="preserve"> </w:t>
-      </w:r>
-      <w:r>
-        <w:t xml:space="preserve">dramatically increases the </w:t>
-      </w:r>
-      <w:proofErr w:type="spellStart"/>
-      <w:r>
-        <w:t>caveolae</w:t>
-      </w:r>
-      <w:proofErr w:type="spellEnd"/>
-      <w:r>
-        <w:t xml:space="preserve"> density. </w:t>
-      </w:r>
-      <w:r>
-        <w:t>In contrast, cavin-1 knockdown in mice</w:t>
-      </w:r>
-      <w:r>
-        <w:t xml:space="preserve"> yielded a significant decrease in </w:t>
-      </w:r>
-      <w:proofErr w:type="spellStart"/>
-      <w:r>
-        <w:t>caveolae</w:t>
-      </w:r>
-      <w:proofErr w:type="spellEnd"/>
-      <w:r>
-        <w:t xml:space="preserve"> formation. Hereby, cavin-1 must be required for formation of </w:t>
-      </w:r>
-      <w:proofErr w:type="spellStart"/>
-      <w:r>
-        <w:t>caveloae</w:t>
-      </w:r>
-      <w:proofErr w:type="spellEnd"/>
-      <w:r>
-        <w:t xml:space="preserve"> with the presence of CAV1. </w:t>
-      </w:r>
-      <w:r>
-        <w:t>Co-</w:t>
-      </w:r>
-      <w:proofErr w:type="spellStart"/>
-      <w:r>
-        <w:t>immuprecipation</w:t>
-      </w:r>
-      <w:proofErr w:type="spellEnd"/>
-      <w:r>
-        <w:t xml:space="preserve"> studies with the </w:t>
-      </w:r>
-      <w:proofErr w:type="spellStart"/>
-      <w:r>
-        <w:t>cavin</w:t>
-      </w:r>
-      <w:proofErr w:type="spellEnd"/>
-      <w:r>
-        <w:t xml:space="preserve"> members and CAV1 reveal that </w:t>
-      </w:r>
-      <w:proofErr w:type="spellStart"/>
-      <w:r>
-        <w:t>cavin</w:t>
-      </w:r>
-      <w:proofErr w:type="spellEnd"/>
-      <w:r>
-        <w:t xml:space="preserve"> form distinct complexes. </w:t>
-      </w:r>
-      <w:r>
-        <w:t>These complexes require the presence of cavin-1 and either cavin-2 or cavin-3 to form and initiate its function. On</w:t>
-      </w:r>
-      <w:r>
-        <w:t xml:space="preserve">ce associated to CAV1, </w:t>
-      </w:r>
-      <w:proofErr w:type="spellStart"/>
-      <w:r>
-        <w:t>caveolae</w:t>
-      </w:r>
-      <w:proofErr w:type="spellEnd"/>
-      <w:r>
-        <w:t xml:space="preserve"> formation initiates. </w:t>
-      </w:r>
-      <w:r>
-        <w:t xml:space="preserve">While cavin-2 presence is not mandatory, its addition to these </w:t>
-      </w:r>
-      <w:r>
-        <w:t>complexes</w:t>
-      </w:r>
-      <w:r>
-        <w:t xml:space="preserve"> play roles in</w:t>
-      </w:r>
-      <w:r>
-        <w:t xml:space="preserve"> size and tabulation of </w:t>
-      </w:r>
-      <w:proofErr w:type="spellStart"/>
-      <w:r>
-        <w:t>caveolae</w:t>
-      </w:r>
-      <w:proofErr w:type="spellEnd"/>
-      <w:r>
-        <w:rPr>
-          <w:color w:val="FF0000"/>
-        </w:rPr>
-        <w:t>. PUT IN EVIDENCE.</w:t>
-      </w:r>
-      <w:r>
-        <w:t xml:space="preserve"> This may indicate that cavin-2 recruit differential signalling</w:t>
-      </w:r>
-      <w:r>
-        <w:t xml:space="preserve"> compared</w:t>
-      </w:r>
-      <w:r>
-        <w:t xml:space="preserve"> to cavin-1 </w:t>
-      </w:r>
-      <w:proofErr w:type="spellStart"/>
-      <w:r>
-        <w:t>homomeric</w:t>
-      </w:r>
-      <w:proofErr w:type="spellEnd"/>
-      <w:r>
-        <w:t xml:space="preserve"> </w:t>
-      </w:r>
-      <w:r>
-        <w:t>complexes</w:t>
-      </w:r>
-      <w:r>
-        <w:t xml:space="preserve"> due to this change in morphology. Additionally, cavin-3 in the cavin-1/3 complex has been associated with</w:t>
-      </w:r>
-      <w:r>
-        <w:t xml:space="preserve"> </w:t>
-      </w:r>
-      <w:r>
-        <w:t>internalisation and trafficking by further knockdown and ectopic expression studies.</w:t>
-      </w:r>
-      <w:r>
-        <w:t xml:space="preserve"> </w:t>
-      </w:r>
-      <w:r>
-        <w:t xml:space="preserve">Again, due to the secondary function of cavin-3 in </w:t>
-      </w:r>
-      <w:proofErr w:type="spellStart"/>
-      <w:r>
-        <w:t>cavin</w:t>
-      </w:r>
-      <w:proofErr w:type="spellEnd"/>
-      <w:r>
-        <w:t xml:space="preserve"> complexes, it is likely that its activity facilitates a currently uncharacterised pathway. </w:t>
-      </w:r>
-      <w:r>
-        <w:t xml:space="preserve">Cavin-4 is only present in cardiac and skeletal muscle, so, whilst still fulfilling its function in </w:t>
-      </w:r>
-      <w:proofErr w:type="spellStart"/>
-      <w:r>
-        <w:t>caveolae</w:t>
-      </w:r>
-      <w:proofErr w:type="spellEnd"/>
-      <w:r>
-        <w:t>, its role is not germane to this report.</w:t>
-      </w:r>
-    </w:p>
-    <w:p>
-      <w:pPr>
-        <w:pStyle w:val="NoSpacing"/>
-      </w:pPr>
-      <w:r>
-        <w:t xml:space="preserve">Use PLOS ONE paper with </w:t>
-      </w:r>
-      <w:proofErr w:type="spellStart"/>
-      <w:r>
-        <w:t>Mhill</w:t>
-      </w:r>
-      <w:proofErr w:type="spellEnd"/>
-      <w:r>
-        <w:t xml:space="preserve"> in it for localisation data and migration data. </w:t>
-      </w:r>
-    </w:p>
-    <w:p>
-      <w:pPr>
-        <w:pStyle w:val="NoSpacing"/>
-      </w:pPr>
-    </w:p>
-    <w:p>
-      <w:pPr>
-        <w:pStyle w:val="NoSpacing"/>
-        <w:ind w:firstLine="142"/>
-      </w:pPr>
-      <w:proofErr w:type="spellStart"/>
-      <w:r>
-        <w:t>Cavins</w:t>
-      </w:r>
-      <w:proofErr w:type="spellEnd"/>
-      <w:r>
-        <w:t xml:space="preserve"> </w:t>
-      </w:r>
-      <w:r>
-        <w:t>in cancer</w:t>
-      </w:r>
-      <w:r>
-        <w:t xml:space="preserve">: </w:t>
-      </w:r>
-      <w:r>
-        <w:rPr>
-          <w:color w:val="FF0000"/>
-        </w:rPr>
-        <w:t>1</w:t>
-      </w:r>
-      <w:r>
-        <w:rPr>
-          <w:color w:val="FF0000"/>
-        </w:rPr>
-        <w:t>36</w:t>
-      </w:r>
-      <w:r>
-        <w:rPr>
-          <w:color w:val="FF0000"/>
-        </w:rPr>
-        <w:t>w</w:t>
-      </w:r>
-      <w:r>
-        <w:rPr>
-          <w:color w:val="FF0000"/>
-        </w:rPr>
-        <w:t xml:space="preserve"> </w:t>
-      </w:r>
-      <w:proofErr w:type="spellStart"/>
-      <w:r>
-        <w:rPr>
-          <w:color w:val="FF0000"/>
-        </w:rPr>
-        <w:t>Convience</w:t>
-      </w:r>
-      <w:proofErr w:type="spellEnd"/>
-      <w:r>
-        <w:rPr>
-          <w:color w:val="FF0000"/>
-        </w:rPr>
-        <w:t xml:space="preserve"> me that the </w:t>
-      </w:r>
-      <w:proofErr w:type="spellStart"/>
-      <w:r>
-        <w:rPr>
-          <w:color w:val="FF0000"/>
-        </w:rPr>
-        <w:t>cavin</w:t>
-      </w:r>
-      <w:proofErr w:type="spellEnd"/>
-      <w:r>
-        <w:rPr>
-          <w:color w:val="FF0000"/>
-        </w:rPr>
-        <w:t xml:space="preserve"> interacting with the </w:t>
-      </w:r>
-      <w:proofErr w:type="spellStart"/>
-      <w:r>
-        <w:rPr>
-          <w:color w:val="FF0000"/>
-        </w:rPr>
-        <w:t>caveolin</w:t>
-      </w:r>
-      <w:proofErr w:type="spellEnd"/>
-      <w:r>
-        <w:rPr>
-          <w:color w:val="FF0000"/>
-        </w:rPr>
-        <w:t xml:space="preserve"> causes the attenuated TP function. </w:t>
-      </w:r>
-    </w:p>
-    <w:p>
-      <w:pPr>
-        <w:pStyle w:val="NoSpacing"/>
-        <w:ind w:firstLine="142"/>
-      </w:pPr>
-      <w:r>
-        <w:t xml:space="preserve">The addition of </w:t>
-      </w:r>
-      <w:proofErr w:type="spellStart"/>
-      <w:r>
-        <w:t>cavin</w:t>
-      </w:r>
-      <w:proofErr w:type="spellEnd"/>
-      <w:r>
-        <w:t xml:space="preserve"> complexes to non-</w:t>
-      </w:r>
-      <w:proofErr w:type="spellStart"/>
-      <w:r>
-        <w:t>caveolar</w:t>
-      </w:r>
-      <w:proofErr w:type="spellEnd"/>
-      <w:r>
-        <w:t xml:space="preserve"> </w:t>
-      </w:r>
-      <w:proofErr w:type="spellStart"/>
-      <w:r>
-        <w:t>caveolin</w:t>
-      </w:r>
-      <w:proofErr w:type="spellEnd"/>
-      <w:r>
-        <w:t xml:space="preserve"> initiates the formation of </w:t>
-      </w:r>
-      <w:proofErr w:type="spellStart"/>
-      <w:r>
-        <w:t>caveolae</w:t>
-      </w:r>
-      <w:proofErr w:type="spellEnd"/>
-      <w:r>
-        <w:t xml:space="preserve">, thus truncating the tumour promoting role of the </w:t>
-      </w:r>
-      <w:proofErr w:type="spellStart"/>
-      <w:r>
-        <w:t>caveolin</w:t>
-      </w:r>
-      <w:proofErr w:type="spellEnd"/>
-      <w:r>
-        <w:t xml:space="preserve">. </w:t>
-      </w:r>
-      <w:r>
-        <w:t>Several hypotheses are present to explain this occurrence</w:t>
-      </w:r>
-      <w:r>
-        <w:t>. One suggests that the presence</w:t>
-      </w:r>
-      <w:r>
-        <w:t xml:space="preserve"> of the </w:t>
-      </w:r>
-      <w:proofErr w:type="spellStart"/>
-      <w:r>
-        <w:t>cavins</w:t>
-      </w:r>
-      <w:proofErr w:type="spellEnd"/>
-      <w:r>
-        <w:t xml:space="preserve"> truncate the secondary tumour promoting function of the </w:t>
-      </w:r>
-      <w:proofErr w:type="spellStart"/>
-      <w:r>
-        <w:t>caveolin</w:t>
-      </w:r>
-      <w:proofErr w:type="spellEnd"/>
-      <w:r>
-        <w:t xml:space="preserve"> by physically hindering the interaction. </w:t>
-      </w:r>
-      <w:r>
-        <w:rPr>
-          <w:color w:val="FF0000"/>
-        </w:rPr>
-        <w:t>EVIDENCE to either support or not</w:t>
-      </w:r>
-      <w:r>
-        <w:t xml:space="preserve">. </w:t>
-      </w:r>
-      <w:r>
-        <w:t xml:space="preserve">Another hypothesis implicates that protein </w:t>
-      </w:r>
-      <w:r>
-        <w:t xml:space="preserve">export by selective sequestering into extracellular vesicles are mediated by the </w:t>
-      </w:r>
-      <w:proofErr w:type="spellStart"/>
-      <w:r>
-        <w:t>cavin-caveolin</w:t>
-      </w:r>
-      <w:proofErr w:type="spellEnd"/>
-      <w:r>
-        <w:t xml:space="preserve"> interaction to change phenotypic response. </w:t>
-      </w:r>
-      <w:r>
-        <w:rPr>
-          <w:color w:val="FF0000"/>
-        </w:rPr>
-        <w:t xml:space="preserve">EVIDENCE (look for rob </w:t>
-      </w:r>
-      <w:proofErr w:type="spellStart"/>
-      <w:proofErr w:type="gramStart"/>
-      <w:r>
-        <w:rPr>
-          <w:color w:val="FF0000"/>
-        </w:rPr>
-        <w:t>patons</w:t>
-      </w:r>
-      <w:proofErr w:type="spellEnd"/>
-      <w:proofErr w:type="gramEnd"/>
-      <w:r>
-        <w:rPr>
-          <w:color w:val="FF0000"/>
-        </w:rPr>
-        <w:t xml:space="preserve"> paper)</w:t>
-      </w:r>
-      <w:r>
-        <w:t xml:space="preserve">. Earlier work from our lab revealed that, while proteomic changes were true, additional selective transport of microRNAs had been observed following the </w:t>
-      </w:r>
-      <w:proofErr w:type="spellStart"/>
-      <w:r>
-        <w:t>cavin</w:t>
-      </w:r>
-      <w:proofErr w:type="spellEnd"/>
-      <w:r>
-        <w:t>/</w:t>
-      </w:r>
-      <w:proofErr w:type="spellStart"/>
-      <w:r>
-        <w:t>caveolin</w:t>
-      </w:r>
-      <w:proofErr w:type="spellEnd"/>
-      <w:r>
-        <w:t xml:space="preserve"> interaction. </w:t>
-      </w:r>
-      <w:r>
-        <w:lastRenderedPageBreak/>
-        <w:t xml:space="preserve">Hereby, prior evidence strongly implements that </w:t>
-      </w:r>
-      <w:proofErr w:type="spellStart"/>
-      <w:r>
-        <w:t>cavin</w:t>
-      </w:r>
-      <w:proofErr w:type="spellEnd"/>
-      <w:r>
-        <w:t>/</w:t>
-      </w:r>
-      <w:proofErr w:type="spellStart"/>
-      <w:r>
-        <w:t>caveolin</w:t>
-      </w:r>
-      <w:proofErr w:type="spellEnd"/>
-      <w:r>
-        <w:t xml:space="preserve"> interaction is having an impact on </w:t>
-      </w:r>
-      <w:proofErr w:type="spellStart"/>
-      <w:r>
-        <w:t>exosomal</w:t>
-      </w:r>
-      <w:proofErr w:type="spellEnd"/>
-      <w:r>
-        <w:t xml:space="preserve"> cargo export by selecting for particular protein and, as recently suggested, microRNAs. </w:t>
-      </w:r>
-      <w:r>
-        <w:t xml:space="preserve"> </w:t>
-      </w:r>
-    </w:p>
-    <w:p>
-      <w:pPr>
-        <w:pStyle w:val="NoSpacing"/>
-        <w:ind w:firstLine="142"/>
-        <w:rPr>
-          <w:color w:val="FF0000"/>
-        </w:rPr>
-      </w:pPr>
-      <w:r>
-        <w:rPr>
-          <w:color w:val="FF0000"/>
-        </w:rPr>
-        <w:t xml:space="preserve">^^1139w currently. </w:t>
-      </w:r>
-    </w:p>
-    <w:p>
-      <w:pPr>
-        <w:pStyle w:val="NoSpacing"/>
-      </w:pPr>
-      <w:r>
-        <w:t xml:space="preserve">THIS will be </w:t>
-      </w:r>
-      <w:proofErr w:type="spellStart"/>
-      <w:proofErr w:type="gramStart"/>
-      <w:r>
-        <w:t>amandas</w:t>
-      </w:r>
-      <w:proofErr w:type="spellEnd"/>
-      <w:proofErr w:type="gramEnd"/>
-      <w:r>
-        <w:t xml:space="preserve"> honours thesis summary, also includ</w:t>
+        <w:t xml:space="preserve"> differential expression </w:t>
+      </w:r>
+      <w:r>
+        <w:t xml:space="preserve">in regards to cancer caused a flux of </w:t>
       </w:r>
       <w:bookmarkStart w:id="0" w:name="_GoBack"/>
       <w:bookmarkEnd w:id="0"/>
       <w:r>
-        <w:t>e data from elsewhere that considers a proteomic change</w:t>
-      </w:r>
-      <w:r>
-        <w:t xml:space="preserve">. </w:t>
+        <w:t>miRNAs (miR148a).</w:t>
+      </w:r>
+    </w:p>
+    <w:p>
+      <w:pPr>
+        <w:pStyle w:val="NoSpacing"/>
+        <w:ind w:firstLine="142"/>
+      </w:pPr>
+    </w:p>
+    <w:p>
+      <w:pPr>
+        <w:pStyle w:val="NoSpacing"/>
+        <w:ind w:firstLine="142"/>
+      </w:pPr>
+      <w:proofErr w:type="gramStart"/>
+      <w:r>
+        <w:t>microRNAs</w:t>
+      </w:r>
+      <w:proofErr w:type="gramEnd"/>
+      <w:r>
+        <w:t xml:space="preserve"> in Cancer</w:t>
+      </w:r>
+      <w:r>
+        <w:t>:</w:t>
+      </w:r>
+      <w:r>
+        <w:t xml:space="preserve"> 5</w:t>
+      </w:r>
+      <w:r>
+        <w:t>00w</w:t>
+      </w:r>
+    </w:p>
+    <w:p>
+      <w:pPr>
+        <w:pStyle w:val="NoSpacing"/>
+        <w:ind w:firstLine="142"/>
+      </w:pPr>
+      <w:r>
+        <w:t xml:space="preserve">State what miRNAs </w:t>
+      </w:r>
+      <w:proofErr w:type="gramStart"/>
+      <w:r>
+        <w:t>are.</w:t>
+      </w:r>
+      <w:proofErr w:type="gramEnd"/>
+      <w:r>
+        <w:t xml:space="preserve"> Provide evidence that miRNAs appear to be playing part in cancer progression. </w:t>
+      </w:r>
+    </w:p>
+    <w:p>
+      <w:pPr>
+        <w:pStyle w:val="NoSpacing"/>
+      </w:pPr>
+    </w:p>
+    <w:p>
+      <w:pPr>
+        <w:pStyle w:val="NoSpacing"/>
+        <w:ind w:firstLine="142"/>
+      </w:pPr>
+      <w:proofErr w:type="spellStart"/>
+      <w:r>
+        <w:t>Cavins</w:t>
+      </w:r>
+      <w:proofErr w:type="spellEnd"/>
+      <w:r>
+        <w:t xml:space="preserve"> and </w:t>
+      </w:r>
+      <w:proofErr w:type="spellStart"/>
+      <w:r>
+        <w:t>miRNAs</w:t>
+      </w:r>
+      <w:proofErr w:type="spellEnd"/>
+      <w:r>
+        <w:t>: 200w</w:t>
       </w:r>
       <w:r>
         <w:t xml:space="preserve"> </w:t>
@@ -1698,7 +1900,7 @@
         <w:ind w:firstLine="142"/>
       </w:pPr>
       <w:r>
-        <w:t xml:space="preserve">Reiterate that </w:t>
+        <w:t xml:space="preserve">Include evidence that miRNA148 supports this and that it is selectively exported. That </w:t>
       </w:r>
       <w:proofErr w:type="spellStart"/>
       <w:r>
@@ -1706,15 +1908,15 @@
       </w:r>
       <w:proofErr w:type="spellEnd"/>
       <w:r>
-        <w:t xml:space="preserve"> are </w:t>
-      </w:r>
-      <w:proofErr w:type="spellStart"/>
-      <w:r>
-        <w:t>involed</w:t>
-      </w:r>
-      <w:proofErr w:type="spellEnd"/>
-      <w:r>
-        <w:t xml:space="preserve"> in the stabilisation of interactions. Explain that when </w:t>
+        <w:t xml:space="preserve"> may be recruit or taking part in selection of exported material. </w:t>
+      </w:r>
+      <w:proofErr w:type="gramStart"/>
+      <w:r>
+        <w:t>add</w:t>
+      </w:r>
+      <w:proofErr w:type="gramEnd"/>
+      <w:r>
+        <w:t xml:space="preserve"> unpublished info about the pellet changes, and that </w:t>
       </w:r>
       <w:proofErr w:type="spellStart"/>
       <w:r>
@@ -1722,158 +1924,40 @@
       </w:r>
       <w:proofErr w:type="spellEnd"/>
       <w:r>
-        <w:t xml:space="preserve"> are introduced it attenuated the cancer progression. </w:t>
-      </w:r>
-      <w:r>
-        <w:t>Introduce</w:t>
-      </w:r>
-      <w:r>
-        <w:t xml:space="preserve"> that recent evidence reveals that </w:t>
-      </w:r>
-      <w:proofErr w:type="spellStart"/>
-      <w:r>
-        <w:t>cavin</w:t>
-      </w:r>
-      <w:proofErr w:type="spellEnd"/>
-      <w:r>
-        <w:t xml:space="preserve"> differential expression </w:t>
-      </w:r>
-      <w:r>
-        <w:t>in regards to cancer caused a flux of miRNAs (miR148a).</w:t>
-      </w:r>
-    </w:p>
-    <w:p>
-      <w:pPr>
-        <w:pStyle w:val="NoSpacing"/>
-        <w:ind w:firstLine="142"/>
-      </w:pPr>
-    </w:p>
-    <w:p>
-      <w:pPr>
-        <w:pStyle w:val="NoSpacing"/>
-        <w:ind w:firstLine="142"/>
-      </w:pPr>
+        <w:t xml:space="preserve"> are strongly linked to this flux. Follow up with info about why we study the exosomes in respects to </w:t>
+      </w:r>
+      <w:proofErr w:type="spellStart"/>
+      <w:r>
+        <w:t>mirnas</w:t>
+      </w:r>
+      <w:proofErr w:type="spellEnd"/>
+      <w:r>
+        <w:t xml:space="preserve"> and </w:t>
+      </w:r>
+      <w:proofErr w:type="spellStart"/>
+      <w:r>
+        <w:t>cavins</w:t>
+      </w:r>
+      <w:proofErr w:type="spellEnd"/>
+      <w:r>
+        <w:t>. (</w:t>
+      </w:r>
+      <w:proofErr w:type="spellStart"/>
       <w:proofErr w:type="gramStart"/>
       <w:r>
-        <w:t>microRNAs</w:t>
-      </w:r>
+        <w:t>eg</w:t>
+      </w:r>
+      <w:proofErr w:type="spellEnd"/>
       <w:proofErr w:type="gramEnd"/>
       <w:r>
-        <w:t xml:space="preserve"> in Cancer</w:t>
-      </w:r>
-      <w:r>
-        <w:t>:</w:t>
-      </w:r>
-      <w:r>
-        <w:t xml:space="preserve"> 5</w:t>
-      </w:r>
-      <w:r>
-        <w:t>00w</w:t>
-      </w:r>
-    </w:p>
-    <w:p>
-      <w:pPr>
-        <w:pStyle w:val="NoSpacing"/>
-        <w:ind w:firstLine="142"/>
-      </w:pPr>
-      <w:r>
-        <w:t xml:space="preserve">State what miRNAs </w:t>
-      </w:r>
-      <w:proofErr w:type="gramStart"/>
-      <w:r>
-        <w:t>are.</w:t>
-      </w:r>
-      <w:proofErr w:type="gramEnd"/>
-      <w:r>
-        <w:t xml:space="preserve"> Provide evidence that miRNAs appear to be playing part in cancer progression. </w:t>
-      </w:r>
-    </w:p>
-    <w:p>
-      <w:pPr>
-        <w:pStyle w:val="NoSpacing"/>
-      </w:pPr>
-    </w:p>
-    <w:p>
-      <w:pPr>
-        <w:pStyle w:val="NoSpacing"/>
-        <w:ind w:firstLine="142"/>
-      </w:pPr>
+        <w:t xml:space="preserve">. Hereby this may indicate that </w:t>
+      </w:r>
       <w:proofErr w:type="spellStart"/>
       <w:r>
         <w:t>Cavins</w:t>
       </w:r>
       <w:proofErr w:type="spellEnd"/>
       <w:r>
-        <w:t xml:space="preserve"> and miRNAs: 200w</w:t>
-      </w:r>
-      <w:r>
-        <w:t xml:space="preserve"> </w:t>
-      </w:r>
-    </w:p>
-    <w:p>
-      <w:pPr>
-        <w:pStyle w:val="NoSpacing"/>
-        <w:ind w:firstLine="142"/>
-      </w:pPr>
-      <w:r>
-        <w:t xml:space="preserve">Include evidence that miRNA148 supports this and that it is selectively exported. That </w:t>
-      </w:r>
-      <w:proofErr w:type="spellStart"/>
-      <w:r>
-        <w:t>cavins</w:t>
-      </w:r>
-      <w:proofErr w:type="spellEnd"/>
-      <w:r>
-        <w:t xml:space="preserve"> may be recruit or taking part in selection of exported material. </w:t>
-      </w:r>
-      <w:proofErr w:type="gramStart"/>
-      <w:r>
-        <w:t>add</w:t>
-      </w:r>
-      <w:proofErr w:type="gramEnd"/>
-      <w:r>
-        <w:t xml:space="preserve"> unpublished info about the pellet changes, and that </w:t>
-      </w:r>
-      <w:proofErr w:type="spellStart"/>
-      <w:r>
-        <w:t>cavins</w:t>
-      </w:r>
-      <w:proofErr w:type="spellEnd"/>
-      <w:r>
-        <w:t xml:space="preserve"> are strongly linked to this flux. Follow up with info about why we study the exosomes in respects to </w:t>
-      </w:r>
-      <w:proofErr w:type="spellStart"/>
-      <w:r>
-        <w:t>mirnas</w:t>
-      </w:r>
-      <w:proofErr w:type="spellEnd"/>
-      <w:r>
-        <w:t xml:space="preserve"> and </w:t>
-      </w:r>
-      <w:proofErr w:type="spellStart"/>
-      <w:r>
-        <w:t>cavins</w:t>
-      </w:r>
-      <w:proofErr w:type="spellEnd"/>
-      <w:r>
-        <w:t>. (</w:t>
-      </w:r>
-      <w:proofErr w:type="spellStart"/>
-      <w:proofErr w:type="gramStart"/>
-      <w:r>
-        <w:t>eg</w:t>
-      </w:r>
-      <w:proofErr w:type="spellEnd"/>
-      <w:proofErr w:type="gramEnd"/>
-      <w:r>
-        <w:t xml:space="preserve">. Hereby this may indicate that </w:t>
-      </w:r>
-      <w:proofErr w:type="spellStart"/>
-      <w:r>
-        <w:t>Cavins</w:t>
-      </w:r>
-      <w:proofErr w:type="spellEnd"/>
-      <w:r>
         <w:t xml:space="preserve"> may play a role in selectivity of miRNA export.)</w:t>
       </w:r>
     </w:p>
@@ -1919,7 +2003,15 @@
         <w:ind w:firstLine="142"/>
       </w:pPr>
       <w:r>
-        <w:t xml:space="preserve">This project will assess the hypothesis that miRNAs are selectively exported via exosomes, and that </w:t>
+        <w:t xml:space="preserve">This project will assess the hypothesis that miRNAs are selectively exported via </w:t>
+      </w:r>
+      <w:proofErr w:type="spellStart"/>
+      <w:r>
+        <w:t>exosomes</w:t>
+      </w:r>
+      <w:proofErr w:type="spellEnd"/>
+      <w:r>
+        <w:t xml:space="preserve">, and that </w:t>
       </w:r>
       <w:proofErr w:type="spellStart"/>
       <w:r>
@@ -2017,7 +2109,15 @@
         </w:numPr>
       </w:pPr>
       <w:r>
-        <w:t xml:space="preserve">Identify potential interaction partners involved with miRNA sorting by </w:t>
+        <w:t xml:space="preserve">Identify potential interaction partners involved with </w:t>
+      </w:r>
+      <w:proofErr w:type="spellStart"/>
+      <w:r>
+        <w:t>miRNA</w:t>
+      </w:r>
+      <w:proofErr w:type="spellEnd"/>
+      <w:r>
+        <w:t xml:space="preserve"> sorting by </w:t>
       </w:r>
       <w:proofErr w:type="spellStart"/>
       <w:r>
@@ -2048,8 +2148,13 @@
       </w:r>
       <w:proofErr w:type="spellEnd"/>
       <w:r>
-        <w:t xml:space="preserve"> and exosomes</w:t>
-      </w:r>
+        <w:t xml:space="preserve"> and </w:t>
+      </w:r>
+      <w:proofErr w:type="spellStart"/>
+      <w:r>
+        <w:t>exosomes</w:t>
+      </w:r>
+      <w:proofErr w:type="spellEnd"/>
       <w:r>
         <w:t xml:space="preserve">. </w:t>
       </w:r>
@@ -2079,7 +2184,7 @@
 
 <file path=word/numbering.xml><?xml version="1.0" encoding="utf-8"?>
 <w:numbering xmlns:wpc="http://schemas.microsoft.com/office/word/2010/wordprocessingCanvas" xmlns:mc="http://schemas.openxmlformats.org/markup-compatibility/2006" xmlns:o="urn:schemas-microsoft-com:office:office" xmlns:r="http://schemas.openxmlformats.org/officeDocument/2006/relationships" xmlns:m="http://schemas.openxmlformats.org/officeDocument/2006/math" xmlns:v="urn:schemas-microsoft-com:vml" xmlns:wp14="http://schemas.microsoft.com/office/word/2010/wordprocessingDrawing" xmlns:wp="http://schemas.openxmlformats.org/drawingml/2006/wordprocessingDrawing" xmlns:w10="urn:schemas-microsoft-com:office:word" xmlns:w="http://schemas.openxmlformats.org/wordprocessingml/2006/main" xmlns:w14="http://schemas.microsoft.com/office/word/2010/wordml" xmlns:w15="http://schemas.microsoft.com/office/word/2012/wordml" xmlns:wpg="http://schemas.microsoft.com/office/word/2010/wordprocessingGroup" xmlns:wpi="http://schemas.microsoft.com/office/word/2010/wordprocessingInk" xmlns:wne="http://schemas.microsoft.com/office/word/2006/wordml" xmlns:wps="http://schemas.microsoft.com/office/word/2010/wordprocessingShape" mc:Ignorable="w14 w15 wp14">
-  <w:abstractNum w:abstractNumId="0" w15:restartNumberingAfterBreak="0">
+  <w:abstractNum w:abstractNumId="0">
     <w:nsid w:val="37D82A04"/>
     <w:multiLevelType w:val="hybridMultilevel"/>
     <w:tmpl w:val="21D8DF4A"/>

</xml_diff>

<commit_message>
30/1/16 Modification to background and referencing proving some info
</commit_message>
<xml_diff>
--- a/BackgroundInfo/Background.docx
+++ b/BackgroundInfo/Background.docx
@@ -67,8 +67,13 @@
       <w:r>
         <w:t xml:space="preserve">, flask-like invaginations of the plasma membrane, </w:t>
       </w:r>
-      <w:r>
-        <w:t xml:space="preserve">exosome and </w:t>
+      <w:proofErr w:type="spellStart"/>
+      <w:r>
+        <w:t>exosome</w:t>
+      </w:r>
+      <w:proofErr w:type="spellEnd"/>
+      <w:r>
+        <w:t xml:space="preserve"> and </w:t>
       </w:r>
       <w:proofErr w:type="spellStart"/>
       <w:r>
@@ -158,8 +163,13 @@
         <w:pStyle w:val="NoSpacing"/>
         <w:ind w:firstLine="142"/>
       </w:pPr>
-      <w:r>
-        <w:t xml:space="preserve">Exosomes and </w:t>
+      <w:proofErr w:type="spellStart"/>
+      <w:r>
+        <w:t>Exosomes</w:t>
+      </w:r>
+      <w:proofErr w:type="spellEnd"/>
+      <w:r>
+        <w:t xml:space="preserve"> and </w:t>
       </w:r>
       <w:proofErr w:type="spellStart"/>
       <w:r>
@@ -176,7 +186,15 @@
         <w:ind w:firstLine="142"/>
       </w:pPr>
       <w:r>
-        <w:t xml:space="preserve">Long range intercellular communication takes advantage of membrane bound vesicles, exosomes and </w:t>
+        <w:t xml:space="preserve">Long range intercellular communication takes advantage of membrane bound vesicles, </w:t>
+      </w:r>
+      <w:proofErr w:type="spellStart"/>
+      <w:r>
+        <w:t>exosomes</w:t>
+      </w:r>
+      <w:proofErr w:type="spellEnd"/>
+      <w:r>
+        <w:t xml:space="preserve"> and </w:t>
       </w:r>
       <w:proofErr w:type="spellStart"/>
       <w:r>
@@ -184,7 +202,15 @@
       </w:r>
       <w:proofErr w:type="spellEnd"/>
       <w:r>
-        <w:t xml:space="preserve">, secreted from a cell to allow for cell-specific homing of cargo and enhanced stability in interstitial fluid. These extracellular vesicles, which only differ by route of release, require cholesterol, sphingolipid and ceramide rich lipid </w:t>
+        <w:t xml:space="preserve">, secreted from a cell to allow for cell-specific homing of cargo and enhanced stability in interstitial fluid. These extracellular vesicles, which only differ by route of release, require cholesterol, sphingolipid and </w:t>
+      </w:r>
+      <w:proofErr w:type="spellStart"/>
+      <w:r>
+        <w:t>ceramide</w:t>
+      </w:r>
+      <w:proofErr w:type="spellEnd"/>
+      <w:r>
+        <w:t xml:space="preserve"> rich lipid </w:t>
       </w:r>
       <w:proofErr w:type="spellStart"/>
       <w:r>
@@ -277,7 +303,15 @@
       </w:r>
       <w:proofErr w:type="spellEnd"/>
       <w:r>
-        <w:t xml:space="preserve"> and exosome formation, which have been implicated in the progression of prostate cancer. Furthermore, this occurrence reveals gaps in knowledge regarding </w:t>
+        <w:t xml:space="preserve"> and </w:t>
+      </w:r>
+      <w:proofErr w:type="spellStart"/>
+      <w:r>
+        <w:t>exosome</w:t>
+      </w:r>
+      <w:proofErr w:type="spellEnd"/>
+      <w:r>
+        <w:t xml:space="preserve"> formation, which have been implicated in the progression of prostate cancer. Furthermore, this occurrence reveals gaps in knowledge regarding </w:t>
       </w:r>
       <w:proofErr w:type="spellStart"/>
       <w:r>
@@ -316,8 +350,13 @@
         <w:pStyle w:val="NoSpacing"/>
         <w:ind w:firstLine="142"/>
       </w:pPr>
-      <w:r>
-        <w:t xml:space="preserve">Exosomes and </w:t>
+      <w:proofErr w:type="spellStart"/>
+      <w:r>
+        <w:t>Exosomes</w:t>
+      </w:r>
+      <w:proofErr w:type="spellEnd"/>
+      <w:r>
+        <w:t xml:space="preserve"> and </w:t>
       </w:r>
       <w:proofErr w:type="spellStart"/>
       <w:r>
@@ -362,7 +401,15 @@
       </w:r>
       <w:proofErr w:type="spellEnd"/>
       <w:r>
-        <w:t xml:space="preserve"> differ from exosomes by being released directly from budd</w:t>
+        <w:t xml:space="preserve"> differ from </w:t>
+      </w:r>
+      <w:proofErr w:type="spellStart"/>
+      <w:r>
+        <w:t>exosomes</w:t>
+      </w:r>
+      <w:proofErr w:type="spellEnd"/>
+      <w:r>
+        <w:t xml:space="preserve"> by being released directly from budd</w:t>
       </w:r>
       <w:r>
         <w:t>ing of</w:t>
@@ -499,7 +546,13 @@
         <w:t xml:space="preserve">. </w:t>
       </w:r>
       <w:r>
-        <w:t xml:space="preserve">Additionally, the selective export of proteins has been well documented as a function in exosomes that allow for a certain level of control over protein concentration. </w:t>
+        <w:t xml:space="preserve">Additionally, the selective export of proteins has been well documented as a function in exosomes that allow for a certain level of control over </w:t>
+      </w:r>
+      <w:r>
+        <w:t xml:space="preserve">intracellular </w:t>
+      </w:r>
+      <w:r>
+        <w:t xml:space="preserve">protein concentration. </w:t>
       </w:r>
       <w:r>
         <w:t xml:space="preserve">Hereby, </w:t>
@@ -859,14 +912,23 @@
         <w:t xml:space="preserve"> specific. </w:t>
       </w:r>
       <w:r>
+        <w:rPr>
+          <w:color w:val="FF0000"/>
+        </w:rPr>
         <w:t xml:space="preserve">Due to a high prevalence of overexpressed CAV1 in metastatic cancers, expression pattern and detriment on </w:t>
       </w:r>
       <w:proofErr w:type="spellStart"/>
       <w:r>
+        <w:rPr>
+          <w:color w:val="FF0000"/>
+        </w:rPr>
         <w:t>caveolae</w:t>
       </w:r>
       <w:proofErr w:type="spellEnd"/>
       <w:r>
+        <w:rPr>
+          <w:color w:val="FF0000"/>
+        </w:rPr>
         <w:t xml:space="preserve"> formation, it will be the focus of this report.  </w:t>
       </w:r>
     </w:p>
@@ -1042,7 +1104,15 @@
       </w:r>
       <w:proofErr w:type="spellEnd"/>
       <w:r>
-        <w:t xml:space="preserve"> and interact with each other as oligomeric </w:t>
+        <w:t xml:space="preserve"> and interact with each other as </w:t>
+      </w:r>
+      <w:proofErr w:type="spellStart"/>
+      <w:r>
+        <w:t>oligomeric</w:t>
+      </w:r>
+      <w:proofErr w:type="spellEnd"/>
+      <w:r>
+        <w:t xml:space="preserve"> </w:t>
       </w:r>
       <w:proofErr w:type="spellStart"/>
       <w:r>
@@ -1115,88 +1185,524 @@
       </w:r>
       <w:r>
         <w:t xml:space="preserve">. expand. This info isn’t completely correct. See new source. </w:t>
+      </w:r>
+    </w:p>
+    <w:p>
+      <w:pPr>
+        <w:pStyle w:val="NoSpacing"/>
+      </w:pPr>
+      <w:r>
+        <w:t xml:space="preserve">Cavin-1 plays a major role in the formation of </w:t>
+      </w:r>
+      <w:proofErr w:type="spellStart"/>
+      <w:r>
+        <w:t>caveola</w:t>
+      </w:r>
+      <w:r>
+        <w:t>e</w:t>
+      </w:r>
+      <w:proofErr w:type="spellEnd"/>
+      <w:r>
+        <w:t xml:space="preserve">. Expression of cavin-1 in cells with </w:t>
+      </w:r>
+      <w:r>
+        <w:t xml:space="preserve">functional </w:t>
+      </w:r>
+      <w:proofErr w:type="spellStart"/>
+      <w:r>
+        <w:t>caveolin</w:t>
+      </w:r>
+      <w:proofErr w:type="spellEnd"/>
+      <w:r>
+        <w:t xml:space="preserve"> </w:t>
+      </w:r>
+      <w:r>
+        <w:t xml:space="preserve">dramatically increases the </w:t>
+      </w:r>
+      <w:proofErr w:type="spellStart"/>
+      <w:r>
+        <w:t>caveolae</w:t>
+      </w:r>
+      <w:proofErr w:type="spellEnd"/>
+      <w:r>
+        <w:t xml:space="preserve"> density. </w:t>
+      </w:r>
+      <w:r>
+        <w:t>In contrast, cavin-1 knockdown in mice</w:t>
+      </w:r>
+      <w:r>
+        <w:t xml:space="preserve"> yielded a significant decrease in </w:t>
+      </w:r>
+      <w:proofErr w:type="spellStart"/>
+      <w:r>
+        <w:t>caveolae</w:t>
+      </w:r>
+      <w:proofErr w:type="spellEnd"/>
+      <w:r>
+        <w:t xml:space="preserve"> formation. Hereby, cavin-1 must be required for formation of </w:t>
+      </w:r>
+      <w:proofErr w:type="spellStart"/>
+      <w:r>
+        <w:t>caveloae</w:t>
+      </w:r>
+      <w:proofErr w:type="spellEnd"/>
+      <w:r>
+        <w:t xml:space="preserve"> with the presence of CAV1. </w:t>
+      </w:r>
+      <w:r>
+        <w:t>Co-</w:t>
+      </w:r>
+      <w:proofErr w:type="spellStart"/>
+      <w:r>
+        <w:t>immu</w:t>
+      </w:r>
+      <w:r>
+        <w:t>no</w:t>
+      </w:r>
+      <w:r>
+        <w:t>precipation</w:t>
+      </w:r>
+      <w:proofErr w:type="spellEnd"/>
+      <w:r>
+        <w:t xml:space="preserve"> studies with the </w:t>
+      </w:r>
+      <w:proofErr w:type="spellStart"/>
+      <w:r>
+        <w:t>cavin</w:t>
+      </w:r>
+      <w:proofErr w:type="spellEnd"/>
+      <w:r>
+        <w:t xml:space="preserve"> members and CAV1 reveal that </w:t>
+      </w:r>
+      <w:proofErr w:type="spellStart"/>
+      <w:r>
+        <w:t>cavin</w:t>
+      </w:r>
+      <w:proofErr w:type="spellEnd"/>
+      <w:r>
+        <w:t xml:space="preserve"> form distinct complexes. </w:t>
+      </w:r>
+      <w:r>
+        <w:t>These complexes require the presence of cavin-1 and either cavin-2 or cavin-3 to form and initiate its function. On</w:t>
+      </w:r>
+      <w:r>
+        <w:t xml:space="preserve">ce associated to CAV1, </w:t>
+      </w:r>
+      <w:proofErr w:type="spellStart"/>
+      <w:r>
+        <w:t>caveolae</w:t>
+      </w:r>
+      <w:proofErr w:type="spellEnd"/>
+      <w:r>
+        <w:t xml:space="preserve"> formation initiates. </w:t>
+      </w:r>
+      <w:r>
+        <w:t xml:space="preserve">While cavin-2 presence is not mandatory, its addition to these </w:t>
+      </w:r>
+      <w:r>
+        <w:t>complexes</w:t>
+      </w:r>
+      <w:r>
+        <w:t xml:space="preserve"> play roles in</w:t>
+      </w:r>
+      <w:r>
+        <w:t xml:space="preserve"> size and tabulation of </w:t>
+      </w:r>
+      <w:proofErr w:type="spellStart"/>
+      <w:r>
+        <w:t>caveolae</w:t>
+      </w:r>
+      <w:proofErr w:type="spellEnd"/>
+      <w:r>
+        <w:rPr>
+          <w:color w:val="FF0000"/>
+        </w:rPr>
+        <w:t>. PUT IN EVIDENCE.</w:t>
+      </w:r>
+      <w:r>
+        <w:t xml:space="preserve"> This may indicate that cavin-2 recruit differential signalling</w:t>
+      </w:r>
+      <w:r>
+        <w:t xml:space="preserve"> compared</w:t>
+      </w:r>
+      <w:r>
+        <w:t xml:space="preserve"> to cavin-1 </w:t>
+      </w:r>
+      <w:proofErr w:type="spellStart"/>
+      <w:r>
+        <w:t>homomeric</w:t>
+      </w:r>
+      <w:proofErr w:type="spellEnd"/>
+      <w:r>
+        <w:t xml:space="preserve"> </w:t>
+      </w:r>
+      <w:r>
+        <w:t>complexes</w:t>
+      </w:r>
+      <w:r>
+        <w:t xml:space="preserve"> due to this change in morphology. Additionally, cavin-3 has been associated with</w:t>
+      </w:r>
+      <w:r>
+        <w:t xml:space="preserve"> </w:t>
+      </w:r>
+      <w:r>
+        <w:t>internalisation and trafficking by further knockdown and ectopic expression studies.</w:t>
+      </w:r>
+      <w:r>
+        <w:t xml:space="preserve"> </w:t>
+      </w:r>
+      <w:r>
+        <w:t xml:space="preserve">Again, due to the secondary function of cavin-3 in </w:t>
+      </w:r>
+      <w:proofErr w:type="spellStart"/>
+      <w:r>
+        <w:t>cavin</w:t>
+      </w:r>
+      <w:proofErr w:type="spellEnd"/>
+      <w:r>
+        <w:t xml:space="preserve"> complexes, it is likely that its activity facilitates a currently uncharacterised pathway. </w:t>
+      </w:r>
+      <w:r>
+        <w:t xml:space="preserve">Cavin-4 is only present in cardiac and skeletal muscle, so, whilst still fulfilling its function in </w:t>
+      </w:r>
+      <w:proofErr w:type="spellStart"/>
+      <w:r>
+        <w:t>caveolae</w:t>
+      </w:r>
+      <w:proofErr w:type="spellEnd"/>
+      <w:r>
+        <w:t>, its role is not germane to this report.</w:t>
+      </w:r>
+    </w:p>
+    <w:p>
+      <w:pPr>
+        <w:pStyle w:val="NoSpacing"/>
+      </w:pPr>
+      <w:r>
+        <w:t xml:space="preserve">Use PLOS ONE paper with </w:t>
+      </w:r>
+      <w:proofErr w:type="spellStart"/>
+      <w:r>
+        <w:t>Mhill</w:t>
+      </w:r>
+      <w:proofErr w:type="spellEnd"/>
+      <w:r>
+        <w:t xml:space="preserve"> in it for localisation data and migration data. </w:t>
+      </w:r>
+    </w:p>
+    <w:p>
+      <w:pPr>
+        <w:pStyle w:val="NoSpacing"/>
+      </w:pPr>
+    </w:p>
+    <w:p>
+      <w:pPr>
+        <w:pStyle w:val="NoSpacing"/>
+        <w:ind w:firstLine="142"/>
+      </w:pPr>
+      <w:proofErr w:type="spellStart"/>
+      <w:r>
+        <w:t>Cavins</w:t>
+      </w:r>
+      <w:proofErr w:type="spellEnd"/>
+      <w:r>
+        <w:t xml:space="preserve"> </w:t>
+      </w:r>
+      <w:r>
+        <w:t>in cancer</w:t>
+      </w:r>
+      <w:r>
+        <w:t xml:space="preserve">: </w:t>
+      </w:r>
+      <w:r>
+        <w:rPr>
+          <w:color w:val="FF0000"/>
+        </w:rPr>
+        <w:t>225</w:t>
+      </w:r>
+      <w:r>
+        <w:rPr>
+          <w:color w:val="FF0000"/>
+        </w:rPr>
+        <w:t>w</w:t>
+      </w:r>
+      <w:r>
+        <w:rPr>
+          <w:color w:val="FF0000"/>
+        </w:rPr>
+        <w:t xml:space="preserve"> </w:t>
+      </w:r>
+      <w:proofErr w:type="spellStart"/>
+      <w:r>
+        <w:rPr>
+          <w:color w:val="FF0000"/>
+        </w:rPr>
+        <w:t>Convience</w:t>
+      </w:r>
+      <w:proofErr w:type="spellEnd"/>
+      <w:r>
+        <w:rPr>
+          <w:color w:val="FF0000"/>
+        </w:rPr>
+        <w:t xml:space="preserve"> me that the </w:t>
+      </w:r>
+      <w:proofErr w:type="spellStart"/>
+      <w:r>
+        <w:rPr>
+          <w:color w:val="FF0000"/>
+        </w:rPr>
+        <w:t>cavin</w:t>
+      </w:r>
+      <w:proofErr w:type="spellEnd"/>
+      <w:r>
+        <w:rPr>
+          <w:color w:val="FF0000"/>
+        </w:rPr>
+        <w:t xml:space="preserve"> interacting with the </w:t>
+      </w:r>
+      <w:proofErr w:type="spellStart"/>
+      <w:r>
+        <w:rPr>
+          <w:color w:val="FF0000"/>
+        </w:rPr>
+        <w:t>caveolin</w:t>
+      </w:r>
+      <w:proofErr w:type="spellEnd"/>
+      <w:r>
+        <w:rPr>
+          <w:color w:val="FF0000"/>
+        </w:rPr>
+        <w:t xml:space="preserve"> causes the attenuated TP function. </w:t>
+      </w:r>
+    </w:p>
+    <w:p>
+      <w:pPr>
+        <w:pStyle w:val="NoSpacing"/>
+        <w:ind w:firstLine="142"/>
+      </w:pPr>
+      <w:r>
+        <w:t xml:space="preserve">As </w:t>
+      </w:r>
+      <w:proofErr w:type="spellStart"/>
+      <w:r>
+        <w:t>cavins</w:t>
+      </w:r>
+      <w:proofErr w:type="spellEnd"/>
+      <w:r>
+        <w:t xml:space="preserve"> are typically co-expressed with </w:t>
+      </w:r>
+      <w:proofErr w:type="spellStart"/>
+      <w:r>
+        <w:t>caveolin</w:t>
+      </w:r>
+      <w:proofErr w:type="spellEnd"/>
+      <w:r>
+        <w:t>, the lack of this complete system in cancer has been researched</w:t>
+      </w:r>
+      <w:r>
+        <w:t xml:space="preserve"> as a potential target for therapy</w:t>
+      </w:r>
+      <w:r>
+        <w:t xml:space="preserve">. </w:t>
+      </w:r>
+      <w:r>
+        <w:t xml:space="preserve">It </w:t>
+      </w:r>
+      <w:r>
+        <w:t xml:space="preserve">was found that in some cancers, </w:t>
+      </w:r>
+      <w:proofErr w:type="spellStart"/>
+      <w:r>
+        <w:t>cavin</w:t>
+      </w:r>
+      <w:proofErr w:type="spellEnd"/>
+      <w:r>
+        <w:t xml:space="preserve"> expression had been </w:t>
+      </w:r>
+      <w:r>
+        <w:t xml:space="preserve">reduced </w:t>
+      </w:r>
+      <w:r>
+        <w:t xml:space="preserve">by </w:t>
+      </w:r>
+      <w:proofErr w:type="spellStart"/>
+      <w:r>
+        <w:t>hypermethylation</w:t>
+      </w:r>
+      <w:proofErr w:type="spellEnd"/>
+      <w:r>
+        <w:t xml:space="preserve">, allowing for the establishment a </w:t>
+      </w:r>
+      <w:proofErr w:type="spellStart"/>
+      <w:r>
+        <w:t>caveolin</w:t>
+      </w:r>
+      <w:proofErr w:type="spellEnd"/>
+      <w:r>
+        <w:t>-positive/</w:t>
+      </w:r>
+      <w:proofErr w:type="spellStart"/>
+      <w:r>
+        <w:t>cavin</w:t>
+      </w:r>
+      <w:proofErr w:type="spellEnd"/>
+      <w:r>
+        <w:t>-negative cell type, thus permitting for the aforementioned phenotype. However, in cell types that exhibit this relationship, it was found that t</w:t>
+      </w:r>
+      <w:r>
+        <w:t xml:space="preserve">he addition of </w:t>
+      </w:r>
+      <w:proofErr w:type="spellStart"/>
+      <w:r>
+        <w:t>cavin</w:t>
+      </w:r>
+      <w:proofErr w:type="spellEnd"/>
+      <w:r>
+        <w:t xml:space="preserve"> comp</w:t>
+      </w:r>
+      <w:r>
+        <w:t>lexes to non-</w:t>
+      </w:r>
+      <w:proofErr w:type="spellStart"/>
+      <w:r>
+        <w:t>caveolar</w:t>
+      </w:r>
+      <w:proofErr w:type="spellEnd"/>
+      <w:r>
+        <w:t xml:space="preserve"> </w:t>
+      </w:r>
+      <w:proofErr w:type="spellStart"/>
+      <w:r>
+        <w:t>caveolin</w:t>
+      </w:r>
+      <w:proofErr w:type="spellEnd"/>
+      <w:r>
+        <w:t xml:space="preserve"> re-establishes</w:t>
+      </w:r>
+      <w:r>
+        <w:t xml:space="preserve"> the formation of </w:t>
+      </w:r>
+      <w:proofErr w:type="spellStart"/>
+      <w:r>
+        <w:t>caveolae</w:t>
+      </w:r>
+      <w:proofErr w:type="spellEnd"/>
+      <w:r>
+        <w:t xml:space="preserve">, thus truncating the tumour promoting role of the </w:t>
+      </w:r>
+      <w:proofErr w:type="spellStart"/>
+      <w:r>
+        <w:t>caveolin</w:t>
+      </w:r>
+      <w:proofErr w:type="spellEnd"/>
+      <w:r>
+        <w:t xml:space="preserve">. </w:t>
+      </w:r>
+      <w:r>
+        <w:t>Several hypotheses are present to explain this occurrence</w:t>
+      </w:r>
+      <w:r>
+        <w:t>. One suggests that the presence</w:t>
+      </w:r>
+      <w:r>
+        <w:t xml:space="preserve"> of the </w:t>
+      </w:r>
+      <w:proofErr w:type="spellStart"/>
+      <w:r>
+        <w:t>cavins</w:t>
+      </w:r>
+      <w:proofErr w:type="spellEnd"/>
+      <w:r>
+        <w:t xml:space="preserve"> truncate the secondary tumour promoting function of the </w:t>
+      </w:r>
+      <w:proofErr w:type="spellStart"/>
+      <w:r>
+        <w:t>caveolin</w:t>
+      </w:r>
+      <w:proofErr w:type="spellEnd"/>
+      <w:r>
+        <w:t xml:space="preserve"> by physically hindering the interaction</w:t>
+      </w:r>
+      <w:r>
+        <w:t xml:space="preserve"> by trapping </w:t>
+      </w:r>
+      <w:proofErr w:type="spellStart"/>
+      <w:r>
+        <w:t>caveolin</w:t>
+      </w:r>
+      <w:proofErr w:type="spellEnd"/>
+      <w:r>
+        <w:t xml:space="preserve"> in </w:t>
+      </w:r>
+      <w:proofErr w:type="spellStart"/>
+      <w:r>
+        <w:t>caveolae</w:t>
+      </w:r>
+      <w:proofErr w:type="spellEnd"/>
+      <w:r>
+        <w:t xml:space="preserve">. </w:t>
+      </w:r>
+      <w:r>
+        <w:t>While studies h</w:t>
       </w:r>
       <w:bookmarkStart w:id="0" w:name="_GoBack"/>
       <w:bookmarkEnd w:id="0"/>
-    </w:p>
-    <w:p>
-      <w:pPr>
-        <w:pStyle w:val="NoSpacing"/>
-      </w:pPr>
-      <w:r>
-        <w:t xml:space="preserve">Cavin-1 plays a major role in the formation of </w:t>
-      </w:r>
-      <w:proofErr w:type="spellStart"/>
-      <w:r>
-        <w:t>caveola</w:t>
-      </w:r>
-      <w:r>
-        <w:t>e</w:t>
-      </w:r>
-      <w:proofErr w:type="spellEnd"/>
-      <w:r>
-        <w:t xml:space="preserve">. Expression of cavin-1 in cells with </w:t>
-      </w:r>
-      <w:r>
-        <w:t xml:space="preserve">functional </w:t>
-      </w:r>
-      <w:proofErr w:type="spellStart"/>
-      <w:r>
+      <w:r>
+        <w:t xml:space="preserve">ad confirmed that cavin-1 does indeed sequester </w:t>
+      </w:r>
+      <w:proofErr w:type="spellStart"/>
+      <w:r>
+        <w:lastRenderedPageBreak/>
         <w:t>caveolin</w:t>
       </w:r>
       <w:proofErr w:type="spellEnd"/>
       <w:r>
+        <w:t>, this hypothesis is no longer supported when considering cavin-2 and 3 do not exhibit this function</w:t>
+      </w:r>
+      <w:r>
+        <w:t>.</w:t>
+      </w:r>
+      <w:r>
         <w:t xml:space="preserve"> </w:t>
       </w:r>
       <w:r>
-        <w:t xml:space="preserve">dramatically increases the </w:t>
-      </w:r>
-      <w:proofErr w:type="spellStart"/>
-      <w:r>
-        <w:t>caveolae</w:t>
-      </w:r>
-      <w:proofErr w:type="spellEnd"/>
-      <w:r>
-        <w:t xml:space="preserve"> density. </w:t>
-      </w:r>
-      <w:r>
-        <w:t>In contrast, cavin-1 knockdown in mice</w:t>
-      </w:r>
-      <w:r>
-        <w:t xml:space="preserve"> yielded a significant decrease in </w:t>
-      </w:r>
-      <w:proofErr w:type="spellStart"/>
-      <w:r>
-        <w:t>caveolae</w:t>
-      </w:r>
-      <w:proofErr w:type="spellEnd"/>
-      <w:r>
-        <w:t xml:space="preserve"> formation. Hereby, cavin-1 must be required for formation of </w:t>
-      </w:r>
-      <w:proofErr w:type="spellStart"/>
-      <w:r>
-        <w:t>caveloae</w:t>
-      </w:r>
-      <w:proofErr w:type="spellEnd"/>
-      <w:r>
-        <w:t xml:space="preserve"> with the presence of CAV1. </w:t>
-      </w:r>
-      <w:r>
-        <w:t>Co-</w:t>
-      </w:r>
-      <w:proofErr w:type="spellStart"/>
-      <w:r>
-        <w:t>immu</w:t>
-      </w:r>
-      <w:r>
-        <w:t>no</w:t>
-      </w:r>
-      <w:r>
-        <w:t>precipation</w:t>
-      </w:r>
-      <w:proofErr w:type="spellEnd"/>
-      <w:r>
-        <w:t xml:space="preserve"> studies with the </w:t>
+        <w:t xml:space="preserve">Another hypothesis implicates that protein </w:t>
+      </w:r>
+      <w:r>
+        <w:t xml:space="preserve">export by selective sequestering into extracellular vesicles are mediated by the </w:t>
+      </w:r>
+      <w:proofErr w:type="spellStart"/>
+      <w:r>
+        <w:t>cavin-caveolin</w:t>
+      </w:r>
+      <w:proofErr w:type="spellEnd"/>
+      <w:r>
+        <w:t xml:space="preserve"> interaction to change phenotypic response. </w:t>
+      </w:r>
+      <w:r>
+        <w:rPr>
+          <w:color w:val="FF0000"/>
+        </w:rPr>
+        <w:t xml:space="preserve">EVIDENCE (look for rob </w:t>
+      </w:r>
+      <w:proofErr w:type="spellStart"/>
+      <w:proofErr w:type="gramStart"/>
+      <w:r>
+        <w:rPr>
+          <w:color w:val="FF0000"/>
+        </w:rPr>
+        <w:t>patons</w:t>
+      </w:r>
+      <w:proofErr w:type="spellEnd"/>
+      <w:proofErr w:type="gramEnd"/>
+      <w:r>
+        <w:rPr>
+          <w:color w:val="FF0000"/>
+        </w:rPr>
+        <w:t xml:space="preserve"> paper)</w:t>
+      </w:r>
+      <w:r>
+        <w:t xml:space="preserve">. Earlier work from our lab revealed that, while proteomic changes were true, additional selective transport of microRNAs had been observed following the </w:t>
       </w:r>
       <w:proofErr w:type="spellStart"/>
       <w:r>
@@ -1204,7 +1710,18 @@
       </w:r>
       <w:proofErr w:type="spellEnd"/>
       <w:r>
-        <w:t xml:space="preserve"> members and CAV1 reveal that </w:t>
+        <w:t>/</w:t>
+      </w:r>
+      <w:proofErr w:type="spellStart"/>
+      <w:r>
+        <w:t>caveolin</w:t>
+      </w:r>
+      <w:proofErr w:type="spellEnd"/>
+      <w:r>
+        <w:t xml:space="preserve"> interaction. </w:t>
+      </w:r>
+      <w:r>
+        <w:t xml:space="preserve">Hereby, prior evidence strongly implements that </w:t>
       </w:r>
       <w:proofErr w:type="spellStart"/>
       <w:r>
@@ -1212,681 +1729,269 @@
       </w:r>
       <w:proofErr w:type="spellEnd"/>
       <w:r>
-        <w:t xml:space="preserve"> form distinct complexes. </w:t>
-      </w:r>
-      <w:r>
-        <w:t>These complexes require the presence of cavin-1 and either cavin-2 or cavin-3 to form and initiate its function. On</w:t>
-      </w:r>
-      <w:r>
-        <w:t xml:space="preserve">ce associated to CAV1, </w:t>
-      </w:r>
-      <w:proofErr w:type="spellStart"/>
-      <w:r>
-        <w:t>caveolae</w:t>
-      </w:r>
-      <w:proofErr w:type="spellEnd"/>
-      <w:r>
-        <w:t xml:space="preserve"> formation initiates. </w:t>
-      </w:r>
-      <w:r>
-        <w:t xml:space="preserve">While cavin-2 presence is not mandatory, its addition to these </w:t>
-      </w:r>
-      <w:r>
-        <w:t>complexes</w:t>
-      </w:r>
-      <w:r>
-        <w:t xml:space="preserve"> play roles in</w:t>
-      </w:r>
-      <w:r>
-        <w:t xml:space="preserve"> size and tabulation of </w:t>
-      </w:r>
-      <w:proofErr w:type="spellStart"/>
-      <w:r>
-        <w:t>caveolae</w:t>
-      </w:r>
-      <w:proofErr w:type="spellEnd"/>
-      <w:r>
-        <w:rPr>
-          <w:color w:val="FF0000"/>
-        </w:rPr>
-        <w:t>. PUT IN EVIDENCE.</w:t>
-      </w:r>
-      <w:r>
-        <w:t xml:space="preserve"> This may indicate that cavin-2 recruit differential signalling</w:t>
-      </w:r>
-      <w:r>
-        <w:t xml:space="preserve"> compared</w:t>
-      </w:r>
-      <w:r>
-        <w:t xml:space="preserve"> to cavin-1 </w:t>
-      </w:r>
-      <w:proofErr w:type="spellStart"/>
-      <w:r>
-        <w:t>homomeric</w:t>
-      </w:r>
-      <w:proofErr w:type="spellEnd"/>
+        <w:t>/</w:t>
+      </w:r>
+      <w:proofErr w:type="spellStart"/>
+      <w:r>
+        <w:t>caveolin</w:t>
+      </w:r>
+      <w:proofErr w:type="spellEnd"/>
+      <w:r>
+        <w:t xml:space="preserve"> interaction is having an impact on </w:t>
+      </w:r>
+      <w:proofErr w:type="spellStart"/>
+      <w:r>
+        <w:t>exosomal</w:t>
+      </w:r>
+      <w:proofErr w:type="spellEnd"/>
+      <w:r>
+        <w:t xml:space="preserve"> cargo export by selecting for particular protein and, as recently suggested, microRNAs. </w:t>
+      </w:r>
       <w:r>
         <w:t xml:space="preserve"> </w:t>
       </w:r>
-      <w:r>
-        <w:t>complexes</w:t>
-      </w:r>
-      <w:r>
-        <w:t xml:space="preserve"> due to this change in morphology. Additionally, cavin-3 in the cavin-1/3 complex has been associated with</w:t>
+    </w:p>
+    <w:p>
+      <w:pPr>
+        <w:pStyle w:val="NoSpacing"/>
+        <w:ind w:firstLine="142"/>
+        <w:rPr>
+          <w:color w:val="FF0000"/>
+        </w:rPr>
+      </w:pPr>
+      <w:r>
+        <w:rPr>
+          <w:color w:val="FF0000"/>
+        </w:rPr>
+        <w:t>^^1</w:t>
+      </w:r>
+      <w:r>
+        <w:rPr>
+          <w:color w:val="FF0000"/>
+        </w:rPr>
+        <w:t>213</w:t>
+      </w:r>
+      <w:r>
+        <w:rPr>
+          <w:color w:val="FF0000"/>
+        </w:rPr>
+        <w:t xml:space="preserve">w currently. </w:t>
+      </w:r>
+    </w:p>
+    <w:p>
+      <w:pPr>
+        <w:pStyle w:val="NoSpacing"/>
+      </w:pPr>
+      <w:r>
+        <w:t xml:space="preserve">THIS will be </w:t>
+      </w:r>
+      <w:proofErr w:type="spellStart"/>
+      <w:proofErr w:type="gramStart"/>
+      <w:r>
+        <w:t>amandas</w:t>
+      </w:r>
+      <w:proofErr w:type="spellEnd"/>
+      <w:proofErr w:type="gramEnd"/>
+      <w:r>
+        <w:t xml:space="preserve"> honours thesis summary, also include data from elsewhere that considers a proteomic change</w:t>
+      </w:r>
+      <w:r>
+        <w:t xml:space="preserve">. </w:t>
       </w:r>
       <w:r>
         <w:t xml:space="preserve"> </w:t>
       </w:r>
-      <w:r>
-        <w:t>internalisation and trafficking by further knockdown and ectopic expression studies.</w:t>
+    </w:p>
+    <w:p>
+      <w:pPr>
+        <w:pStyle w:val="NoSpacing"/>
+        <w:ind w:firstLine="142"/>
+      </w:pPr>
+      <w:r>
+        <w:t xml:space="preserve">Reiterate that </w:t>
+      </w:r>
+      <w:proofErr w:type="spellStart"/>
+      <w:r>
+        <w:t>cavins</w:t>
+      </w:r>
+      <w:proofErr w:type="spellEnd"/>
+      <w:r>
+        <w:t xml:space="preserve"> are </w:t>
+      </w:r>
+      <w:proofErr w:type="spellStart"/>
+      <w:r>
+        <w:t>involed</w:t>
+      </w:r>
+      <w:proofErr w:type="spellEnd"/>
+      <w:r>
+        <w:t xml:space="preserve"> in the stabilisation of interactions. Explain that when </w:t>
+      </w:r>
+      <w:proofErr w:type="spellStart"/>
+      <w:r>
+        <w:t>cavins</w:t>
+      </w:r>
+      <w:proofErr w:type="spellEnd"/>
+      <w:r>
+        <w:t xml:space="preserve"> are introduced it attenuated the cancer progression. </w:t>
+      </w:r>
+      <w:r>
+        <w:t>Introduce</w:t>
+      </w:r>
+      <w:r>
+        <w:t xml:space="preserve"> that recent evidence reveals that </w:t>
+      </w:r>
+      <w:proofErr w:type="spellStart"/>
+      <w:r>
+        <w:t>cavin</w:t>
+      </w:r>
+      <w:proofErr w:type="spellEnd"/>
+      <w:r>
+        <w:t xml:space="preserve"> differential expression </w:t>
+      </w:r>
+      <w:r>
+        <w:t>in regards to cancer caused a flux of miRNAs (miR148a).</w:t>
+      </w:r>
+    </w:p>
+    <w:p>
+      <w:pPr>
+        <w:pStyle w:val="NoSpacing"/>
+        <w:ind w:firstLine="142"/>
+      </w:pPr>
+    </w:p>
+    <w:p>
+      <w:pPr>
+        <w:pStyle w:val="NoSpacing"/>
+        <w:ind w:firstLine="142"/>
+      </w:pPr>
+      <w:proofErr w:type="gramStart"/>
+      <w:r>
+        <w:t>microRNAs</w:t>
+      </w:r>
+      <w:proofErr w:type="gramEnd"/>
+      <w:r>
+        <w:t xml:space="preserve"> in Cancer</w:t>
+      </w:r>
+      <w:r>
+        <w:t>:</w:t>
+      </w:r>
+      <w:r>
+        <w:t xml:space="preserve"> 5</w:t>
+      </w:r>
+      <w:r>
+        <w:t>00w</w:t>
+      </w:r>
+    </w:p>
+    <w:p>
+      <w:pPr>
+        <w:pStyle w:val="NoSpacing"/>
+        <w:ind w:firstLine="142"/>
+      </w:pPr>
+      <w:r>
+        <w:t xml:space="preserve">State what miRNAs </w:t>
+      </w:r>
+      <w:proofErr w:type="gramStart"/>
+      <w:r>
+        <w:t>are.</w:t>
+      </w:r>
+      <w:proofErr w:type="gramEnd"/>
+      <w:r>
+        <w:t xml:space="preserve"> Provide evidence that miRNAs appear to be playing part in cancer progression. </w:t>
+      </w:r>
+    </w:p>
+    <w:p>
+      <w:pPr>
+        <w:pStyle w:val="NoSpacing"/>
+      </w:pPr>
+    </w:p>
+    <w:p>
+      <w:pPr>
+        <w:pStyle w:val="NoSpacing"/>
+        <w:ind w:firstLine="142"/>
+      </w:pPr>
+      <w:proofErr w:type="spellStart"/>
+      <w:r>
+        <w:t>Cavins</w:t>
+      </w:r>
+      <w:proofErr w:type="spellEnd"/>
+      <w:r>
+        <w:t xml:space="preserve"> and </w:t>
+      </w:r>
+      <w:proofErr w:type="spellStart"/>
+      <w:r>
+        <w:t>miRNAs</w:t>
+      </w:r>
+      <w:proofErr w:type="spellEnd"/>
+      <w:r>
+        <w:t>: 200w</w:t>
       </w:r>
       <w:r>
         <w:t xml:space="preserve"> </w:t>
       </w:r>
-      <w:r>
-        <w:t xml:space="preserve">Again, due to the secondary function of cavin-3 in </w:t>
-      </w:r>
-      <w:proofErr w:type="spellStart"/>
-      <w:r>
-        <w:t>cavin</w:t>
-      </w:r>
-      <w:proofErr w:type="spellEnd"/>
-      <w:r>
-        <w:t xml:space="preserve"> complexes, it is likely that its activity facilitates a currently uncharacterised pathway. </w:t>
-      </w:r>
-      <w:r>
-        <w:t xml:space="preserve">Cavin-4 is only present in cardiac and skeletal muscle, so, whilst still fulfilling its function in </w:t>
-      </w:r>
-      <w:proofErr w:type="spellStart"/>
-      <w:r>
-        <w:t>caveolae</w:t>
-      </w:r>
-      <w:proofErr w:type="spellEnd"/>
-      <w:r>
-        <w:t>, its role is not germane to this report.</w:t>
-      </w:r>
-    </w:p>
-    <w:p>
-      <w:pPr>
-        <w:pStyle w:val="NoSpacing"/>
-      </w:pPr>
-      <w:r>
-        <w:t xml:space="preserve">Use PLOS ONE paper with </w:t>
-      </w:r>
-      <w:proofErr w:type="spellStart"/>
-      <w:r>
-        <w:t>Mhill</w:t>
-      </w:r>
-      <w:proofErr w:type="spellEnd"/>
-      <w:r>
-        <w:t xml:space="preserve"> in it for localisation data and migration data. </w:t>
-      </w:r>
-    </w:p>
-    <w:p>
-      <w:pPr>
-        <w:pStyle w:val="NoSpacing"/>
-      </w:pPr>
-    </w:p>
-    <w:p>
-      <w:pPr>
-        <w:pStyle w:val="NoSpacing"/>
-        <w:ind w:firstLine="142"/>
-      </w:pPr>
+    </w:p>
+    <w:p>
+      <w:pPr>
+        <w:pStyle w:val="NoSpacing"/>
+        <w:ind w:firstLine="142"/>
+      </w:pPr>
+      <w:r>
+        <w:t xml:space="preserve">Include evidence that miRNA148 supports this and that it is selectively exported. That </w:t>
+      </w:r>
+      <w:proofErr w:type="spellStart"/>
+      <w:r>
+        <w:t>cavins</w:t>
+      </w:r>
+      <w:proofErr w:type="spellEnd"/>
+      <w:r>
+        <w:t xml:space="preserve"> may be recruit or taking part in selection of exported material. </w:t>
+      </w:r>
+      <w:proofErr w:type="gramStart"/>
+      <w:r>
+        <w:t>add</w:t>
+      </w:r>
+      <w:proofErr w:type="gramEnd"/>
+      <w:r>
+        <w:t xml:space="preserve"> unpublished info about the pellet changes, and that </w:t>
+      </w:r>
+      <w:proofErr w:type="spellStart"/>
+      <w:r>
+        <w:t>cavins</w:t>
+      </w:r>
+      <w:proofErr w:type="spellEnd"/>
+      <w:r>
+        <w:t xml:space="preserve"> are strongly linked to this flux. Follow up with info about why we study the exosomes in respects to </w:t>
+      </w:r>
+      <w:proofErr w:type="spellStart"/>
+      <w:r>
+        <w:t>mirnas</w:t>
+      </w:r>
+      <w:proofErr w:type="spellEnd"/>
+      <w:r>
+        <w:t xml:space="preserve"> and </w:t>
+      </w:r>
+      <w:proofErr w:type="spellStart"/>
+      <w:r>
+        <w:t>cavins</w:t>
+      </w:r>
+      <w:proofErr w:type="spellEnd"/>
+      <w:r>
+        <w:t>. (</w:t>
+      </w:r>
+      <w:proofErr w:type="spellStart"/>
+      <w:proofErr w:type="gramStart"/>
+      <w:r>
+        <w:t>eg</w:t>
+      </w:r>
+      <w:proofErr w:type="spellEnd"/>
+      <w:proofErr w:type="gramEnd"/>
+      <w:r>
+        <w:t xml:space="preserve">. Hereby this may indicate that </w:t>
+      </w:r>
       <w:proofErr w:type="spellStart"/>
       <w:r>
         <w:t>Cavins</w:t>
       </w:r>
       <w:proofErr w:type="spellEnd"/>
       <w:r>
-        <w:t xml:space="preserve"> </w:t>
-      </w:r>
-      <w:r>
-        <w:t>in cancer</w:t>
-      </w:r>
-      <w:r>
-        <w:t xml:space="preserve">: </w:t>
-      </w:r>
-      <w:r>
-        <w:rPr>
-          <w:color w:val="FF0000"/>
-        </w:rPr>
-        <w:t>1</w:t>
-      </w:r>
-      <w:r>
-        <w:rPr>
-          <w:color w:val="FF0000"/>
-        </w:rPr>
-        <w:t>94</w:t>
-      </w:r>
-      <w:r>
-        <w:rPr>
-          <w:color w:val="FF0000"/>
-        </w:rPr>
-        <w:t>w</w:t>
-      </w:r>
-      <w:r>
-        <w:rPr>
-          <w:color w:val="FF0000"/>
-        </w:rPr>
-        <w:t xml:space="preserve"> </w:t>
-      </w:r>
-      <w:proofErr w:type="spellStart"/>
-      <w:r>
-        <w:rPr>
-          <w:color w:val="FF0000"/>
-        </w:rPr>
-        <w:t>Convience</w:t>
-      </w:r>
-      <w:proofErr w:type="spellEnd"/>
-      <w:r>
-        <w:rPr>
-          <w:color w:val="FF0000"/>
-        </w:rPr>
-        <w:t xml:space="preserve"> me that the </w:t>
-      </w:r>
-      <w:proofErr w:type="spellStart"/>
-      <w:r>
-        <w:rPr>
-          <w:color w:val="FF0000"/>
-        </w:rPr>
-        <w:t>cavin</w:t>
-      </w:r>
-      <w:proofErr w:type="spellEnd"/>
-      <w:r>
-        <w:rPr>
-          <w:color w:val="FF0000"/>
-        </w:rPr>
-        <w:t xml:space="preserve"> interacting with the </w:t>
-      </w:r>
-      <w:proofErr w:type="spellStart"/>
-      <w:r>
-        <w:rPr>
-          <w:color w:val="FF0000"/>
-        </w:rPr>
-        <w:t>caveolin</w:t>
-      </w:r>
-      <w:proofErr w:type="spellEnd"/>
-      <w:r>
-        <w:rPr>
-          <w:color w:val="FF0000"/>
-        </w:rPr>
-        <w:t xml:space="preserve"> causes the attenuated TP function. </w:t>
-      </w:r>
-    </w:p>
-    <w:p>
-      <w:pPr>
-        <w:pStyle w:val="NoSpacing"/>
-        <w:ind w:firstLine="142"/>
-      </w:pPr>
-      <w:r>
-        <w:t xml:space="preserve">As </w:t>
-      </w:r>
-      <w:proofErr w:type="spellStart"/>
-      <w:r>
-        <w:t>cavins</w:t>
-      </w:r>
-      <w:proofErr w:type="spellEnd"/>
-      <w:r>
-        <w:t xml:space="preserve"> are typically co-expressed with </w:t>
-      </w:r>
-      <w:proofErr w:type="spellStart"/>
-      <w:r>
-        <w:t>caveolin</w:t>
-      </w:r>
-      <w:proofErr w:type="spellEnd"/>
-      <w:r>
-        <w:t xml:space="preserve">, the lack of this complete system in cancer has been researched. </w:t>
-      </w:r>
-      <w:r>
-        <w:t xml:space="preserve">It </w:t>
-      </w:r>
-      <w:r>
-        <w:t xml:space="preserve">was found that in some cancers, </w:t>
-      </w:r>
-      <w:proofErr w:type="spellStart"/>
-      <w:r>
-        <w:t>cavin</w:t>
-      </w:r>
-      <w:proofErr w:type="spellEnd"/>
-      <w:r>
-        <w:t xml:space="preserve"> expression had been </w:t>
-      </w:r>
-      <w:r>
-        <w:t xml:space="preserve">reduced </w:t>
-      </w:r>
-      <w:r>
-        <w:t xml:space="preserve">by </w:t>
-      </w:r>
-      <w:proofErr w:type="spellStart"/>
-      <w:r>
-        <w:t>hypermethylation</w:t>
-      </w:r>
-      <w:proofErr w:type="spellEnd"/>
-      <w:r>
-        <w:t xml:space="preserve">, allowing for the establishment a </w:t>
-      </w:r>
-      <w:proofErr w:type="spellStart"/>
-      <w:r>
-        <w:t>caveolin</w:t>
-      </w:r>
-      <w:proofErr w:type="spellEnd"/>
-      <w:r>
-        <w:t>-positive/</w:t>
-      </w:r>
-      <w:proofErr w:type="spellStart"/>
-      <w:r>
-        <w:t>cavin</w:t>
-      </w:r>
-      <w:proofErr w:type="spellEnd"/>
-      <w:r>
-        <w:t>-negative cell type, thus permitting for the aforementioned phenotype. However, in cell types that exhibit this relationship, it was found that t</w:t>
-      </w:r>
-      <w:r>
-        <w:t xml:space="preserve">he addition of </w:t>
-      </w:r>
-      <w:proofErr w:type="spellStart"/>
-      <w:r>
-        <w:t>cavin</w:t>
-      </w:r>
-      <w:proofErr w:type="spellEnd"/>
-      <w:r>
-        <w:t xml:space="preserve"> comp</w:t>
-      </w:r>
-      <w:r>
-        <w:t>lexes to non-</w:t>
-      </w:r>
-      <w:proofErr w:type="spellStart"/>
-      <w:r>
-        <w:t>caveolar</w:t>
-      </w:r>
-      <w:proofErr w:type="spellEnd"/>
-      <w:r>
-        <w:t xml:space="preserve"> </w:t>
-      </w:r>
-      <w:proofErr w:type="spellStart"/>
-      <w:r>
-        <w:t>caveolin</w:t>
-      </w:r>
-      <w:proofErr w:type="spellEnd"/>
-      <w:r>
-        <w:t xml:space="preserve"> re-establishes</w:t>
-      </w:r>
-      <w:r>
-        <w:t xml:space="preserve"> the formation of </w:t>
-      </w:r>
-      <w:proofErr w:type="spellStart"/>
-      <w:r>
-        <w:t>caveolae</w:t>
-      </w:r>
-      <w:proofErr w:type="spellEnd"/>
-      <w:r>
-        <w:t xml:space="preserve">, thus truncating the tumour promoting role of the </w:t>
-      </w:r>
-      <w:proofErr w:type="spellStart"/>
-      <w:r>
-        <w:t>caveolin</w:t>
-      </w:r>
-      <w:proofErr w:type="spellEnd"/>
-      <w:r>
-        <w:t xml:space="preserve">. </w:t>
-      </w:r>
-      <w:r>
-        <w:t>Several hypotheses are present to explain this occurrence</w:t>
-      </w:r>
-      <w:r>
-        <w:t>. One suggests that the presence</w:t>
-      </w:r>
-      <w:r>
-        <w:t xml:space="preserve"> of the </w:t>
-      </w:r>
-      <w:proofErr w:type="spellStart"/>
-      <w:r>
-        <w:t>cavins</w:t>
-      </w:r>
-      <w:proofErr w:type="spellEnd"/>
-      <w:r>
-        <w:t xml:space="preserve"> truncate the secondary tumour promoting function of the </w:t>
-      </w:r>
-      <w:proofErr w:type="spellStart"/>
-      <w:r>
-        <w:t>caveolin</w:t>
-      </w:r>
-      <w:proofErr w:type="spellEnd"/>
-      <w:r>
-        <w:t xml:space="preserve"> by physically hindering the interaction. </w:t>
-      </w:r>
-      <w:r>
-        <w:rPr>
-          <w:color w:val="FF0000"/>
-        </w:rPr>
-        <w:t>EVIDENCE to either support or not</w:t>
-      </w:r>
-      <w:r>
-        <w:t xml:space="preserve">. </w:t>
-      </w:r>
-      <w:r>
-        <w:t xml:space="preserve">Another hypothesis implicates that protein </w:t>
-      </w:r>
-      <w:r>
-        <w:t xml:space="preserve">export by selective sequestering into </w:t>
-      </w:r>
-      <w:r>
-        <w:lastRenderedPageBreak/>
-        <w:t xml:space="preserve">extracellular vesicles are mediated by the </w:t>
-      </w:r>
-      <w:proofErr w:type="spellStart"/>
-      <w:r>
-        <w:t>cavin-caveolin</w:t>
-      </w:r>
-      <w:proofErr w:type="spellEnd"/>
-      <w:r>
-        <w:t xml:space="preserve"> interaction to change phenotypic response. </w:t>
-      </w:r>
-      <w:r>
-        <w:rPr>
-          <w:color w:val="FF0000"/>
-        </w:rPr>
-        <w:t xml:space="preserve">EVIDENCE (look for rob </w:t>
-      </w:r>
-      <w:proofErr w:type="spellStart"/>
-      <w:proofErr w:type="gramStart"/>
-      <w:r>
-        <w:rPr>
-          <w:color w:val="FF0000"/>
-        </w:rPr>
-        <w:t>patons</w:t>
-      </w:r>
-      <w:proofErr w:type="spellEnd"/>
-      <w:proofErr w:type="gramEnd"/>
-      <w:r>
-        <w:rPr>
-          <w:color w:val="FF0000"/>
-        </w:rPr>
-        <w:t xml:space="preserve"> paper)</w:t>
-      </w:r>
-      <w:r>
-        <w:t xml:space="preserve">. Earlier work from our lab revealed that, while proteomic changes were true, additional selective transport of microRNAs had been observed following the </w:t>
-      </w:r>
-      <w:proofErr w:type="spellStart"/>
-      <w:r>
-        <w:t>cavin</w:t>
-      </w:r>
-      <w:proofErr w:type="spellEnd"/>
-      <w:r>
-        <w:t>/</w:t>
-      </w:r>
-      <w:proofErr w:type="spellStart"/>
-      <w:r>
-        <w:t>caveolin</w:t>
-      </w:r>
-      <w:proofErr w:type="spellEnd"/>
-      <w:r>
-        <w:t xml:space="preserve"> interaction. </w:t>
-      </w:r>
-      <w:r>
-        <w:t xml:space="preserve">Hereby, prior evidence strongly implements that </w:t>
-      </w:r>
-      <w:proofErr w:type="spellStart"/>
-      <w:r>
-        <w:t>cavin</w:t>
-      </w:r>
-      <w:proofErr w:type="spellEnd"/>
-      <w:r>
-        <w:t>/</w:t>
-      </w:r>
-      <w:proofErr w:type="spellStart"/>
-      <w:r>
-        <w:t>caveolin</w:t>
-      </w:r>
-      <w:proofErr w:type="spellEnd"/>
-      <w:r>
-        <w:t xml:space="preserve"> interaction is having an impact on </w:t>
-      </w:r>
-      <w:proofErr w:type="spellStart"/>
-      <w:r>
-        <w:t>exosomal</w:t>
-      </w:r>
-      <w:proofErr w:type="spellEnd"/>
-      <w:r>
-        <w:t xml:space="preserve"> cargo export by selecting for particular protein and, as recently suggested, microRNAs. </w:t>
-      </w:r>
-      <w:r>
-        <w:t xml:space="preserve"> </w:t>
-      </w:r>
-    </w:p>
-    <w:p>
-      <w:pPr>
-        <w:pStyle w:val="NoSpacing"/>
-        <w:ind w:firstLine="142"/>
-        <w:rPr>
-          <w:color w:val="FF0000"/>
-        </w:rPr>
-      </w:pPr>
-      <w:r>
-        <w:rPr>
-          <w:color w:val="FF0000"/>
-        </w:rPr>
-        <w:t>^^1</w:t>
-      </w:r>
-      <w:r>
-        <w:rPr>
-          <w:color w:val="FF0000"/>
-        </w:rPr>
-        <w:t>213</w:t>
-      </w:r>
-      <w:r>
-        <w:rPr>
-          <w:color w:val="FF0000"/>
-        </w:rPr>
-        <w:t xml:space="preserve">w currently. </w:t>
-      </w:r>
-    </w:p>
-    <w:p>
-      <w:pPr>
-        <w:pStyle w:val="NoSpacing"/>
-      </w:pPr>
-      <w:r>
-        <w:t xml:space="preserve">THIS will be </w:t>
-      </w:r>
-      <w:proofErr w:type="spellStart"/>
-      <w:proofErr w:type="gramStart"/>
-      <w:r>
-        <w:t>amandas</w:t>
-      </w:r>
-      <w:proofErr w:type="spellEnd"/>
-      <w:proofErr w:type="gramEnd"/>
-      <w:r>
-        <w:t xml:space="preserve"> honours thesis summary, also include data from elsewhere that considers a proteomic change</w:t>
-      </w:r>
-      <w:r>
-        <w:t xml:space="preserve">. </w:t>
-      </w:r>
-      <w:r>
-        <w:t xml:space="preserve"> </w:t>
-      </w:r>
-    </w:p>
-    <w:p>
-      <w:pPr>
-        <w:pStyle w:val="NoSpacing"/>
-        <w:ind w:firstLine="142"/>
-      </w:pPr>
-      <w:r>
-        <w:t xml:space="preserve">Reiterate that </w:t>
-      </w:r>
-      <w:proofErr w:type="spellStart"/>
-      <w:r>
-        <w:t>cavins</w:t>
-      </w:r>
-      <w:proofErr w:type="spellEnd"/>
-      <w:r>
-        <w:t xml:space="preserve"> are </w:t>
-      </w:r>
-      <w:proofErr w:type="spellStart"/>
-      <w:r>
-        <w:t>involed</w:t>
-      </w:r>
-      <w:proofErr w:type="spellEnd"/>
-      <w:r>
-        <w:t xml:space="preserve"> in the stabilisation of interactions. Explain that when </w:t>
-      </w:r>
-      <w:proofErr w:type="spellStart"/>
-      <w:r>
-        <w:t>cavins</w:t>
-      </w:r>
-      <w:proofErr w:type="spellEnd"/>
-      <w:r>
-        <w:t xml:space="preserve"> are introduced it attenuated the cancer progression. </w:t>
-      </w:r>
-      <w:r>
-        <w:t>Introduce</w:t>
-      </w:r>
-      <w:r>
-        <w:t xml:space="preserve"> that recent evidence reveals that </w:t>
-      </w:r>
-      <w:proofErr w:type="spellStart"/>
-      <w:r>
-        <w:t>cavin</w:t>
-      </w:r>
-      <w:proofErr w:type="spellEnd"/>
-      <w:r>
-        <w:t xml:space="preserve"> differential expression </w:t>
-      </w:r>
-      <w:r>
-        <w:t>in regards to cancer caused a flux of miRNAs (miR148a).</w:t>
-      </w:r>
-    </w:p>
-    <w:p>
-      <w:pPr>
-        <w:pStyle w:val="NoSpacing"/>
-        <w:ind w:firstLine="142"/>
-      </w:pPr>
-    </w:p>
-    <w:p>
-      <w:pPr>
-        <w:pStyle w:val="NoSpacing"/>
-        <w:ind w:firstLine="142"/>
-      </w:pPr>
-      <w:proofErr w:type="gramStart"/>
-      <w:r>
-        <w:t>microRNAs</w:t>
-      </w:r>
-      <w:proofErr w:type="gramEnd"/>
-      <w:r>
-        <w:t xml:space="preserve"> in Cancer</w:t>
-      </w:r>
-      <w:r>
-        <w:t>:</w:t>
-      </w:r>
-      <w:r>
-        <w:t xml:space="preserve"> 5</w:t>
-      </w:r>
-      <w:r>
-        <w:t>00w</w:t>
-      </w:r>
-    </w:p>
-    <w:p>
-      <w:pPr>
-        <w:pStyle w:val="NoSpacing"/>
-        <w:ind w:firstLine="142"/>
-      </w:pPr>
-      <w:r>
-        <w:t xml:space="preserve">State what miRNAs </w:t>
-      </w:r>
-      <w:proofErr w:type="gramStart"/>
-      <w:r>
-        <w:t>are.</w:t>
-      </w:r>
-      <w:proofErr w:type="gramEnd"/>
-      <w:r>
-        <w:t xml:space="preserve"> Provide evidence that miRNAs appear to be playing part in cancer progression. </w:t>
-      </w:r>
-    </w:p>
-    <w:p>
-      <w:pPr>
-        <w:pStyle w:val="NoSpacing"/>
-      </w:pPr>
-    </w:p>
-    <w:p>
-      <w:pPr>
-        <w:pStyle w:val="NoSpacing"/>
-        <w:ind w:firstLine="142"/>
-      </w:pPr>
-      <w:proofErr w:type="spellStart"/>
-      <w:r>
-        <w:t>Cavins</w:t>
-      </w:r>
-      <w:proofErr w:type="spellEnd"/>
-      <w:r>
-        <w:t xml:space="preserve"> and miRNAs: 200w</w:t>
-      </w:r>
-      <w:r>
-        <w:t xml:space="preserve"> </w:t>
-      </w:r>
-    </w:p>
-    <w:p>
-      <w:pPr>
-        <w:pStyle w:val="NoSpacing"/>
-        <w:ind w:firstLine="142"/>
-      </w:pPr>
-      <w:r>
-        <w:t xml:space="preserve">Include evidence that miRNA148 supports this and that it is selectively exported. That </w:t>
-      </w:r>
-      <w:proofErr w:type="spellStart"/>
-      <w:r>
-        <w:t>cavins</w:t>
-      </w:r>
-      <w:proofErr w:type="spellEnd"/>
-      <w:r>
-        <w:t xml:space="preserve"> may be recruit or taking part in selection of exported material. </w:t>
-      </w:r>
-      <w:proofErr w:type="gramStart"/>
-      <w:r>
-        <w:t>add</w:t>
-      </w:r>
-      <w:proofErr w:type="gramEnd"/>
-      <w:r>
-        <w:t xml:space="preserve"> unpublished info about the pellet changes, and that </w:t>
-      </w:r>
-      <w:proofErr w:type="spellStart"/>
-      <w:r>
-        <w:t>cavins</w:t>
-      </w:r>
-      <w:proofErr w:type="spellEnd"/>
-      <w:r>
-        <w:t xml:space="preserve"> are strongly linked to this flux. Follow up with info about why we study the exosomes in respects to </w:t>
-      </w:r>
-      <w:proofErr w:type="spellStart"/>
-      <w:r>
-        <w:t>mirnas</w:t>
-      </w:r>
-      <w:proofErr w:type="spellEnd"/>
-      <w:r>
-        <w:t xml:space="preserve"> and </w:t>
-      </w:r>
-      <w:proofErr w:type="spellStart"/>
-      <w:r>
-        <w:t>cavins</w:t>
-      </w:r>
-      <w:proofErr w:type="spellEnd"/>
-      <w:r>
-        <w:t>. (</w:t>
-      </w:r>
-      <w:proofErr w:type="spellStart"/>
-      <w:proofErr w:type="gramStart"/>
-      <w:r>
-        <w:t>eg</w:t>
-      </w:r>
-      <w:proofErr w:type="spellEnd"/>
-      <w:proofErr w:type="gramEnd"/>
-      <w:r>
-        <w:t xml:space="preserve">. Hereby this may indicate that </w:t>
-      </w:r>
-      <w:proofErr w:type="spellStart"/>
-      <w:r>
-        <w:t>Cavins</w:t>
-      </w:r>
-      <w:proofErr w:type="spellEnd"/>
-      <w:r>
         <w:t xml:space="preserve"> may play a role in selectivity of miRNA export.)</w:t>
       </w:r>
     </w:p>
@@ -1932,7 +2037,15 @@
         <w:ind w:firstLine="142"/>
       </w:pPr>
       <w:r>
-        <w:t xml:space="preserve">This project will assess the hypothesis that miRNAs are selectively exported via exosomes, and that </w:t>
+        <w:t xml:space="preserve">This project will assess the hypothesis that miRNAs are selectively exported via </w:t>
+      </w:r>
+      <w:proofErr w:type="spellStart"/>
+      <w:r>
+        <w:t>exosomes</w:t>
+      </w:r>
+      <w:proofErr w:type="spellEnd"/>
+      <w:r>
+        <w:t xml:space="preserve">, and that </w:t>
       </w:r>
       <w:proofErr w:type="spellStart"/>
       <w:r>
@@ -2030,7 +2143,15 @@
         </w:numPr>
       </w:pPr>
       <w:r>
-        <w:t xml:space="preserve">Identify potential interaction partners involved with miRNA sorting by </w:t>
+        <w:t xml:space="preserve">Identify potential interaction partners involved with </w:t>
+      </w:r>
+      <w:proofErr w:type="spellStart"/>
+      <w:r>
+        <w:t>miRNA</w:t>
+      </w:r>
+      <w:proofErr w:type="spellEnd"/>
+      <w:r>
+        <w:t xml:space="preserve"> sorting by </w:t>
       </w:r>
       <w:proofErr w:type="spellStart"/>
       <w:r>
@@ -2061,8 +2182,13 @@
       </w:r>
       <w:proofErr w:type="spellEnd"/>
       <w:r>
-        <w:t xml:space="preserve"> and exosomes</w:t>
-      </w:r>
+        <w:t xml:space="preserve"> and </w:t>
+      </w:r>
+      <w:proofErr w:type="spellStart"/>
+      <w:r>
+        <w:t>exosomes</w:t>
+      </w:r>
+      <w:proofErr w:type="spellEnd"/>
       <w:r>
         <w:t xml:space="preserve">. </w:t>
       </w:r>
@@ -2092,7 +2218,7 @@
 
 <file path=word/numbering.xml><?xml version="1.0" encoding="utf-8"?>
 <w:numbering xmlns:wpc="http://schemas.microsoft.com/office/word/2010/wordprocessingCanvas" xmlns:mc="http://schemas.openxmlformats.org/markup-compatibility/2006" xmlns:o="urn:schemas-microsoft-com:office:office" xmlns:r="http://schemas.openxmlformats.org/officeDocument/2006/relationships" xmlns:m="http://schemas.openxmlformats.org/officeDocument/2006/math" xmlns:v="urn:schemas-microsoft-com:vml" xmlns:wp14="http://schemas.microsoft.com/office/word/2010/wordprocessingDrawing" xmlns:wp="http://schemas.openxmlformats.org/drawingml/2006/wordprocessingDrawing" xmlns:w10="urn:schemas-microsoft-com:office:word" xmlns:w="http://schemas.openxmlformats.org/wordprocessingml/2006/main" xmlns:w14="http://schemas.microsoft.com/office/word/2010/wordml" xmlns:w15="http://schemas.microsoft.com/office/word/2012/wordml" xmlns:wpg="http://schemas.microsoft.com/office/word/2010/wordprocessingGroup" xmlns:wpi="http://schemas.microsoft.com/office/word/2010/wordprocessingInk" xmlns:wne="http://schemas.microsoft.com/office/word/2006/wordml" xmlns:wps="http://schemas.microsoft.com/office/word/2010/wordprocessingShape" mc:Ignorable="w14 w15 wp14">
-  <w:abstractNum w:abstractNumId="0" w15:restartNumberingAfterBreak="0">
+  <w:abstractNum w:abstractNumId="0">
     <w:nsid w:val="37D82A04"/>
     <w:multiLevelType w:val="hybridMultilevel"/>
     <w:tmpl w:val="21D8DF4A"/>

</xml_diff>

<commit_message>
31/1/16 changes to background info
</commit_message>
<xml_diff>
--- a/BackgroundInfo/Background.docx
+++ b/BackgroundInfo/Background.docx
@@ -202,7 +202,15 @@
       </w:r>
       <w:proofErr w:type="spellEnd"/>
       <w:r>
-        <w:t xml:space="preserve">, secreted from a cell to allow for cell-specific homing of cargo and enhanced stability in interstitial fluid. These extracellular vesicles, which only differ by route of release, require cholesterol, sphingolipid and </w:t>
+        <w:t xml:space="preserve">, secreted from a cell to allow for cell-specific homing of cargo and enhanced stability in interstitial fluid. These extracellular vesicles, which only differ by route of release, require cholesterol, </w:t>
+      </w:r>
+      <w:proofErr w:type="spellStart"/>
+      <w:r>
+        <w:t>sphingolipid</w:t>
+      </w:r>
+      <w:proofErr w:type="spellEnd"/>
+      <w:r>
+        <w:t xml:space="preserve"> and </w:t>
       </w:r>
       <w:proofErr w:type="spellStart"/>
       <w:r>
@@ -370,7 +378,13 @@
         <w:t xml:space="preserve">currently </w:t>
       </w:r>
       <w:r>
-        <w:t>247w</w:t>
+        <w:t>2</w:t>
+      </w:r>
+      <w:r>
+        <w:t>54</w:t>
+      </w:r>
+      <w:r>
+        <w:t>w</w:t>
       </w:r>
       <w:r>
         <w:t xml:space="preserve">, </w:t>
@@ -468,14 +482,36 @@
       </w:r>
       <w:proofErr w:type="spellStart"/>
       <w:r>
+        <w:t>caveolae</w:t>
+      </w:r>
+      <w:proofErr w:type="spellEnd"/>
+      <w:r>
+        <w:t xml:space="preserve"> formation and morphology.</w:t>
+      </w:r>
+      <w:r>
+        <w:t xml:space="preserve"> </w:t>
+      </w:r>
+      <w:r>
+        <w:t xml:space="preserve">This interaction between </w:t>
+      </w:r>
+      <w:proofErr w:type="spellStart"/>
+      <w:r>
+        <w:t>cavin</w:t>
+      </w:r>
+      <w:proofErr w:type="spellEnd"/>
+      <w:r>
+        <w:t xml:space="preserve"> and </w:t>
+      </w:r>
+      <w:proofErr w:type="spellStart"/>
+      <w:r>
         <w:t>caveolin</w:t>
       </w:r>
       <w:proofErr w:type="spellEnd"/>
       <w:r>
-        <w:t xml:space="preserve"> interaction. </w:t>
-      </w:r>
-      <w:r>
-        <w:t xml:space="preserve">This process is </w:t>
+        <w:t xml:space="preserve"> </w:t>
+      </w:r>
+      <w:r>
+        <w:t xml:space="preserve">is </w:t>
       </w:r>
       <w:r>
         <w:t xml:space="preserve">said to be </w:t>
@@ -1497,7 +1533,13 @@
       </w:r>
       <w:proofErr w:type="spellEnd"/>
       <w:r>
-        <w:t>, the lack of this complete system in cancer has been researched</w:t>
+        <w:t xml:space="preserve">, the </w:t>
+      </w:r>
+      <w:r>
+        <w:t xml:space="preserve">unusual </w:t>
+      </w:r>
+      <w:r>
+        <w:t>lack of this complete system in cancer has been researched</w:t>
       </w:r>
       <w:r>
         <w:t xml:space="preserve"> as a potential target for therapy</w:t>
@@ -1599,7 +1641,13 @@
         <w:t xml:space="preserve">. </w:t>
       </w:r>
       <w:r>
-        <w:t>Several hypotheses are present to explain this occurrence</w:t>
+        <w:t>Several hypotheses are p</w:t>
+      </w:r>
+      <w:r>
+        <w:t xml:space="preserve">roposed </w:t>
+      </w:r>
+      <w:r>
+        <w:t>to explain this occurrence</w:t>
       </w:r>
       <w:r>
         <w:t>. One suggests that the presence</w:t>
@@ -1643,243 +1691,198 @@
         <w:t xml:space="preserve">. </w:t>
       </w:r>
       <w:r>
-        <w:t>While studies h</w:t>
+        <w:t xml:space="preserve">While studies had confirmed that cavin-1 does indeed sequester </w:t>
+      </w:r>
+      <w:proofErr w:type="spellStart"/>
+      <w:r>
+        <w:lastRenderedPageBreak/>
+        <w:t>caveolin</w:t>
+      </w:r>
+      <w:proofErr w:type="spellEnd"/>
+      <w:r>
+        <w:t>, this hypothesis is no longer supported when considering cavin-2 and 3 do not exhibit this function</w:t>
+      </w:r>
+      <w:r>
+        <w:t>.</w:t>
+      </w:r>
+      <w:r>
+        <w:t xml:space="preserve"> </w:t>
+      </w:r>
+      <w:r>
+        <w:t xml:space="preserve">Another hypothesis implicates that protein </w:t>
+      </w:r>
+      <w:r>
+        <w:t xml:space="preserve">export by selective sequestering into extracellular vesicles are mediated by the </w:t>
+      </w:r>
+      <w:proofErr w:type="spellStart"/>
+      <w:r>
+        <w:t>cavin-caveolin</w:t>
+      </w:r>
+      <w:proofErr w:type="spellEnd"/>
+      <w:r>
+        <w:t xml:space="preserve"> interaction to change phenotypic response. </w:t>
+      </w:r>
+      <w:r>
+        <w:rPr>
+          <w:color w:val="FF0000"/>
+        </w:rPr>
+        <w:t xml:space="preserve">EVIDENCE (look for rob </w:t>
+      </w:r>
+      <w:proofErr w:type="spellStart"/>
+      <w:proofErr w:type="gramStart"/>
+      <w:r>
+        <w:rPr>
+          <w:color w:val="FF0000"/>
+        </w:rPr>
+        <w:t>patons</w:t>
+      </w:r>
+      <w:proofErr w:type="spellEnd"/>
+      <w:proofErr w:type="gramEnd"/>
+      <w:r>
+        <w:rPr>
+          <w:color w:val="FF0000"/>
+        </w:rPr>
+        <w:t xml:space="preserve"> paper)</w:t>
+      </w:r>
+      <w:r>
+        <w:t xml:space="preserve">. Earlier work from our lab revealed that, while proteomic changes were true, additional selective transport of microRNAs had been observed following the </w:t>
+      </w:r>
+      <w:proofErr w:type="spellStart"/>
+      <w:r>
+        <w:t>cavin</w:t>
+      </w:r>
+      <w:proofErr w:type="spellEnd"/>
+      <w:r>
+        <w:t>/</w:t>
+      </w:r>
+      <w:proofErr w:type="spellStart"/>
+      <w:r>
+        <w:t>caveolin</w:t>
+      </w:r>
+      <w:proofErr w:type="spellEnd"/>
+      <w:r>
+        <w:t xml:space="preserve"> interaction. </w:t>
+      </w:r>
+      <w:r>
+        <w:t xml:space="preserve">Hereby, prior evidence strongly implements that </w:t>
+      </w:r>
+      <w:proofErr w:type="spellStart"/>
+      <w:r>
+        <w:t>cavin</w:t>
+      </w:r>
+      <w:proofErr w:type="spellEnd"/>
+      <w:r>
+        <w:t>/</w:t>
+      </w:r>
+      <w:proofErr w:type="spellStart"/>
+      <w:r>
+        <w:t>caveolin</w:t>
+      </w:r>
+      <w:proofErr w:type="spellEnd"/>
+      <w:r>
+        <w:t xml:space="preserve"> interaction is having an impact on </w:t>
+      </w:r>
+      <w:proofErr w:type="spellStart"/>
+      <w:r>
+        <w:t>exosomal</w:t>
+      </w:r>
+      <w:proofErr w:type="spellEnd"/>
+      <w:r>
+        <w:t xml:space="preserve"> cargo export by selecting for particular protein and, as recently suggested, microRNAs. </w:t>
+      </w:r>
+      <w:r>
+        <w:t xml:space="preserve"> </w:t>
+      </w:r>
+    </w:p>
+    <w:p>
+      <w:pPr>
+        <w:pStyle w:val="NoSpacing"/>
+        <w:ind w:firstLine="142"/>
+        <w:rPr>
+          <w:color w:val="FF0000"/>
+        </w:rPr>
+      </w:pPr>
+      <w:r>
+        <w:rPr>
+          <w:color w:val="FF0000"/>
+        </w:rPr>
+        <w:t>^^1</w:t>
+      </w:r>
+      <w:r>
+        <w:rPr>
+          <w:color w:val="FF0000"/>
+        </w:rPr>
+        <w:t>222</w:t>
+      </w:r>
+      <w:r>
+        <w:rPr>
+          <w:color w:val="FF0000"/>
+        </w:rPr>
+        <w:t xml:space="preserve">w currently. </w:t>
+      </w:r>
+    </w:p>
+    <w:p>
+      <w:pPr>
+        <w:pStyle w:val="NoSpacing"/>
+        <w:ind w:firstLine="142"/>
+      </w:pPr>
+    </w:p>
+    <w:p>
+      <w:pPr>
+        <w:pStyle w:val="NoSpacing"/>
+        <w:ind w:firstLine="142"/>
+      </w:pPr>
+      <w:proofErr w:type="gramStart"/>
+      <w:r>
+        <w:t>microRNAs</w:t>
+      </w:r>
+      <w:proofErr w:type="gramEnd"/>
+      <w:r>
+        <w:t xml:space="preserve"> in Cancer</w:t>
+      </w:r>
+      <w:r>
+        <w:t>:</w:t>
+      </w:r>
+      <w:r>
+        <w:t xml:space="preserve"> 5</w:t>
+      </w:r>
+      <w:r>
+        <w:t>00w</w:t>
+      </w:r>
+    </w:p>
+    <w:p>
+      <w:pPr>
+        <w:pStyle w:val="NoSpacing"/>
+        <w:ind w:firstLine="142"/>
+      </w:pPr>
+      <w:r>
+        <w:t>The importance of microRNAs (</w:t>
+      </w:r>
+      <w:proofErr w:type="spellStart"/>
+      <w:r>
+        <w:t>miRNAs</w:t>
+      </w:r>
+      <w:proofErr w:type="spellEnd"/>
+      <w:r>
+        <w:t xml:space="preserve">) had only been recently suggested as a functional member </w:t>
+      </w:r>
+      <w:r>
+        <w:t>i</w:t>
+      </w:r>
+      <w:r>
+        <w:t xml:space="preserve">n biological processes. </w:t>
+      </w:r>
+      <w:r>
+        <w:t xml:space="preserve">These </w:t>
+      </w:r>
+      <w:r>
+        <w:t>RNAs for</w:t>
+      </w:r>
+      <w:r>
+        <w:t xml:space="preserve">m complementary base paring to the untranslated region of a gene, recruit complexes to either degrade the transcript or inhibit its translation, thus controlling protein function and processes.  </w:t>
       </w:r>
       <w:bookmarkStart w:id="0" w:name="_GoBack"/>
       <w:bookmarkEnd w:id="0"/>
-      <w:r>
-        <w:t xml:space="preserve">ad confirmed that cavin-1 does indeed sequester </w:t>
-      </w:r>
-      <w:proofErr w:type="spellStart"/>
-      <w:r>
-        <w:lastRenderedPageBreak/>
-        <w:t>caveolin</w:t>
-      </w:r>
-      <w:proofErr w:type="spellEnd"/>
-      <w:r>
-        <w:t>, this hypothesis is no longer supported when considering cavin-2 and 3 do not exhibit this function</w:t>
-      </w:r>
-      <w:r>
-        <w:t>.</w:t>
-      </w:r>
-      <w:r>
-        <w:t xml:space="preserve"> </w:t>
-      </w:r>
-      <w:r>
-        <w:t xml:space="preserve">Another hypothesis implicates that protein </w:t>
-      </w:r>
-      <w:r>
-        <w:t xml:space="preserve">export by selective sequestering into extracellular vesicles are mediated by the </w:t>
-      </w:r>
-      <w:proofErr w:type="spellStart"/>
-      <w:r>
-        <w:t>cavin-caveolin</w:t>
-      </w:r>
-      <w:proofErr w:type="spellEnd"/>
-      <w:r>
-        <w:t xml:space="preserve"> interaction to change phenotypic response. </w:t>
-      </w:r>
-      <w:r>
-        <w:rPr>
-          <w:color w:val="FF0000"/>
-        </w:rPr>
-        <w:t xml:space="preserve">EVIDENCE (look for rob </w:t>
-      </w:r>
-      <w:proofErr w:type="spellStart"/>
-      <w:proofErr w:type="gramStart"/>
-      <w:r>
-        <w:rPr>
-          <w:color w:val="FF0000"/>
-        </w:rPr>
-        <w:t>patons</w:t>
-      </w:r>
-      <w:proofErr w:type="spellEnd"/>
-      <w:proofErr w:type="gramEnd"/>
-      <w:r>
-        <w:rPr>
-          <w:color w:val="FF0000"/>
-        </w:rPr>
-        <w:t xml:space="preserve"> paper)</w:t>
-      </w:r>
-      <w:r>
-        <w:t xml:space="preserve">. Earlier work from our lab revealed that, while proteomic changes were true, additional selective transport of microRNAs had been observed following the </w:t>
-      </w:r>
-      <w:proofErr w:type="spellStart"/>
-      <w:r>
-        <w:t>cavin</w:t>
-      </w:r>
-      <w:proofErr w:type="spellEnd"/>
-      <w:r>
-        <w:t>/</w:t>
-      </w:r>
-      <w:proofErr w:type="spellStart"/>
-      <w:r>
-        <w:t>caveolin</w:t>
-      </w:r>
-      <w:proofErr w:type="spellEnd"/>
-      <w:r>
-        <w:t xml:space="preserve"> interaction. </w:t>
-      </w:r>
-      <w:r>
-        <w:t xml:space="preserve">Hereby, prior evidence strongly implements that </w:t>
-      </w:r>
-      <w:proofErr w:type="spellStart"/>
-      <w:r>
-        <w:t>cavin</w:t>
-      </w:r>
-      <w:proofErr w:type="spellEnd"/>
-      <w:r>
-        <w:t>/</w:t>
-      </w:r>
-      <w:proofErr w:type="spellStart"/>
-      <w:r>
-        <w:t>caveolin</w:t>
-      </w:r>
-      <w:proofErr w:type="spellEnd"/>
-      <w:r>
-        <w:t xml:space="preserve"> interaction is having an impact on </w:t>
-      </w:r>
-      <w:proofErr w:type="spellStart"/>
-      <w:r>
-        <w:t>exosomal</w:t>
-      </w:r>
-      <w:proofErr w:type="spellEnd"/>
-      <w:r>
-        <w:t xml:space="preserve"> cargo export by selecting for particular protein and, as recently suggested, microRNAs. </w:t>
-      </w:r>
-      <w:r>
-        <w:t xml:space="preserve"> </w:t>
-      </w:r>
-    </w:p>
-    <w:p>
-      <w:pPr>
-        <w:pStyle w:val="NoSpacing"/>
-        <w:ind w:firstLine="142"/>
-        <w:rPr>
-          <w:color w:val="FF0000"/>
-        </w:rPr>
-      </w:pPr>
-      <w:r>
-        <w:rPr>
-          <w:color w:val="FF0000"/>
-        </w:rPr>
-        <w:t>^^1</w:t>
-      </w:r>
-      <w:r>
-        <w:rPr>
-          <w:color w:val="FF0000"/>
-        </w:rPr>
-        <w:t>213</w:t>
-      </w:r>
-      <w:r>
-        <w:rPr>
-          <w:color w:val="FF0000"/>
-        </w:rPr>
-        <w:t xml:space="preserve">w currently. </w:t>
-      </w:r>
-    </w:p>
-    <w:p>
-      <w:pPr>
-        <w:pStyle w:val="NoSpacing"/>
-      </w:pPr>
-      <w:r>
-        <w:t xml:space="preserve">THIS will be </w:t>
-      </w:r>
-      <w:proofErr w:type="spellStart"/>
-      <w:proofErr w:type="gramStart"/>
-      <w:r>
-        <w:t>amandas</w:t>
-      </w:r>
-      <w:proofErr w:type="spellEnd"/>
-      <w:proofErr w:type="gramEnd"/>
-      <w:r>
-        <w:t xml:space="preserve"> honours thesis summary, also include data from elsewhere that considers a proteomic change</w:t>
-      </w:r>
-      <w:r>
-        <w:t xml:space="preserve">. </w:t>
-      </w:r>
-      <w:r>
-        <w:t xml:space="preserve"> </w:t>
-      </w:r>
-    </w:p>
-    <w:p>
-      <w:pPr>
-        <w:pStyle w:val="NoSpacing"/>
-        <w:ind w:firstLine="142"/>
-      </w:pPr>
-      <w:r>
-        <w:t xml:space="preserve">Reiterate that </w:t>
-      </w:r>
-      <w:proofErr w:type="spellStart"/>
-      <w:r>
-        <w:t>cavins</w:t>
-      </w:r>
-      <w:proofErr w:type="spellEnd"/>
-      <w:r>
-        <w:t xml:space="preserve"> are </w:t>
-      </w:r>
-      <w:proofErr w:type="spellStart"/>
-      <w:r>
-        <w:t>involed</w:t>
-      </w:r>
-      <w:proofErr w:type="spellEnd"/>
-      <w:r>
-        <w:t xml:space="preserve"> in the stabilisation of interactions. Explain that when </w:t>
-      </w:r>
-      <w:proofErr w:type="spellStart"/>
-      <w:r>
-        <w:t>cavins</w:t>
-      </w:r>
-      <w:proofErr w:type="spellEnd"/>
-      <w:r>
-        <w:t xml:space="preserve"> are introduced it attenuated the cancer progression. </w:t>
-      </w:r>
-      <w:r>
-        <w:t>Introduce</w:t>
-      </w:r>
-      <w:r>
-        <w:t xml:space="preserve"> that recent evidence reveals that </w:t>
-      </w:r>
-      <w:proofErr w:type="spellStart"/>
-      <w:r>
-        <w:t>cavin</w:t>
-      </w:r>
-      <w:proofErr w:type="spellEnd"/>
-      <w:r>
-        <w:t xml:space="preserve"> differential expression </w:t>
-      </w:r>
-      <w:r>
-        <w:t>in regards to cancer caused a flux of miRNAs (miR148a).</w:t>
-      </w:r>
-    </w:p>
-    <w:p>
-      <w:pPr>
-        <w:pStyle w:val="NoSpacing"/>
-        <w:ind w:firstLine="142"/>
-      </w:pPr>
-    </w:p>
-    <w:p>
-      <w:pPr>
-        <w:pStyle w:val="NoSpacing"/>
-        <w:ind w:firstLine="142"/>
-      </w:pPr>
-      <w:proofErr w:type="gramStart"/>
-      <w:r>
-        <w:t>microRNAs</w:t>
-      </w:r>
-      <w:proofErr w:type="gramEnd"/>
-      <w:r>
-        <w:t xml:space="preserve"> in Cancer</w:t>
-      </w:r>
-      <w:r>
-        <w:t>:</w:t>
-      </w:r>
-      <w:r>
-        <w:t xml:space="preserve"> 5</w:t>
-      </w:r>
-      <w:r>
-        <w:t>00w</w:t>
-      </w:r>
     </w:p>
     <w:p>
       <w:pPr>

</xml_diff>

<commit_message>
9/2/16 looking up references for all of the claims, background
</commit_message>
<xml_diff>
--- a/BackgroundInfo/Background.docx
+++ b/BackgroundInfo/Background.docx
@@ -34,13 +34,421 @@
         <w:t>P</w:t>
       </w:r>
       <w:r>
-        <w:t xml:space="preserve">rostate cancer currently rates as the second most diagnosed cancer, with its progression resulting in a high incidence of death in males. Once an advanced stage is reached, these tumours begin to exhibit androgen independence, uncontrolled proliferation, angiogenesis and general metastasis to adjacent bone and lymph nodes. </w:t>
-      </w:r>
-      <w:r>
-        <w:t xml:space="preserve">Such negative affects occur due to dysregulation of molecular entities, namely proteins and ribonucleic acids (RNA). </w:t>
-      </w:r>
-      <w:r>
-        <w:t xml:space="preserve">Some prostate cancers exhibit abnormal expression of proteins related to </w:t>
+        <w:t>rostate cancer currently rates</w:t>
+      </w:r>
+      <w:r>
+        <w:t xml:space="preserve"> worldwide</w:t>
+      </w:r>
+      <w:r>
+        <w:t xml:space="preserve"> as the second most diagnosed cancer</w:t>
+      </w:r>
+      <w:r>
+        <w:t xml:space="preserve"> in males</w:t>
+      </w:r>
+      <w:r>
+        <w:t xml:space="preserve">, with its progression resulting </w:t>
+      </w:r>
+      <w:r>
+        <w:t>in poor survival</w:t>
+      </w:r>
+      <w:r>
+        <w:fldChar w:fldCharType="begin"/>
+      </w:r>
+      <w:r>
+        <w:instrText xml:space="preserve"> ADDIN EN.CITE &lt;EndNote&gt;&lt;Cite&gt;&lt;Author&gt;Torre&lt;/Author&gt;&lt;Year&gt;2015&lt;/Year&gt;&lt;RecNum&gt;17&lt;/RecNum&gt;&lt;DisplayText&gt;(Torre&lt;style face="italic"&gt; et al.&lt;/style&gt; 2015)&lt;/DisplayText&gt;&lt;record&gt;&lt;rec-number&gt;17&lt;/rec-number&gt;&lt;foreign-keys&gt;&lt;key app="EN" db-id="fvaw9vd5rrfez2epavc5exebz02xt0vvvwrs" timestamp="1454976650"&gt;17&lt;/key&gt;&lt;/foreign-keys&gt;&lt;ref-type name="Journal Article"&gt;17&lt;/ref-type&gt;&lt;contributors&gt;&lt;authors&gt;&lt;author&gt;Torre, Lindsey A. Msph&lt;/author&gt;&lt;author&gt;Bray, Freddie PhD&lt;/author&gt;&lt;author&gt;Siegel, Rebecca L. M. P. H.&lt;/author&gt;&lt;author&gt;Ferlay, Jacques M. E.&lt;/author&gt;&lt;author&gt;Lortet-Tieulent, Joannie MSc&lt;/author&gt;&lt;author&gt;Jemal, Ahmedin D. V. M. PhD&lt;/author&gt;&lt;/authors&gt;&lt;/contributors&gt;&lt;titles&gt;&lt;title&gt;Global cancer statistics, 2012&lt;/title&gt;&lt;secondary-title&gt;Ca : a Cancer Journal for Clinicians&lt;/secondary-title&gt;&lt;/titles&gt;&lt;periodical&gt;&lt;full-title&gt;Ca : a Cancer Journal for Clinicians&lt;/full-title&gt;&lt;/periodical&gt;&lt;pages&gt;87&lt;/pages&gt;&lt;volume&gt;65&lt;/volume&gt;&lt;number&gt;2&lt;/number&gt;&lt;keywords&gt;&lt;keyword&gt;Medical Sciences--Oncology&lt;/keyword&gt;&lt;keyword&gt;Smoking cessation&lt;/keyword&gt;&lt;keyword&gt;Risk factors&lt;/keyword&gt;&lt;keyword&gt;Developing countries--LDCs&lt;/keyword&gt;&lt;keyword&gt;Cancer&lt;/keyword&gt;&lt;keyword&gt;Urbanization&lt;/keyword&gt;&lt;keyword&gt;Economic development&lt;/keyword&gt;&lt;keyword&gt;onlinelibrary.wiley.com/doi/10.3322/caac.21262/pdf&lt;/keyword&gt;&lt;/keywords&gt;&lt;dates&gt;&lt;year&gt;2015&lt;/year&gt;&lt;pub-dates&gt;&lt;date&gt;Mar-Apr&amp;#xD;Mar-Apr 2015&amp;#xD;2015-03-16&lt;/date&gt;&lt;/pub-dates&gt;&lt;/dates&gt;&lt;pub-location&gt;Atlanta&lt;/pub-location&gt;&lt;publisher&gt;Wiley Subscription Services, Inc.&lt;/publisher&gt;&lt;isbn&gt;00079235&lt;/isbn&gt;&lt;accession-num&gt;1663759483&lt;/accession-num&gt;&lt;urls&gt;&lt;related-urls&gt;&lt;url&gt;http://search.proquest.com/docview/1663759483?accountid=14723&lt;/url&gt;&lt;url&gt;http://onlinelibrary.wiley.com/doi/10.3322/caac.21262/pdf&lt;/url&gt;&lt;/related-urls&gt;&lt;/urls&gt;&lt;remote-database-name&gt;ProQuest Research Library&lt;/remote-database-name&gt;&lt;language&gt;English&lt;/language&gt;&lt;/record&gt;&lt;/Cite&gt;&lt;/EndNote&gt;</w:instrText>
+      </w:r>
+      <w:r>
+        <w:fldChar w:fldCharType="separate"/>
+      </w:r>
+      <w:r>
+        <w:rPr>
+          <w:noProof/>
+        </w:rPr>
+        <w:t>(Torre</w:t>
+      </w:r>
+      <w:r>
+        <w:rPr>
+          <w:i/>
+          <w:noProof/>
+        </w:rPr>
+        <w:t xml:space="preserve"> et al.</w:t>
+      </w:r>
+      <w:r>
+        <w:rPr>
+          <w:noProof/>
+        </w:rPr>
+        <w:t xml:space="preserve"> 2015)</w:t>
+      </w:r>
+      <w:r>
+        <w:fldChar w:fldCharType="end"/>
+      </w:r>
+      <w:r>
+        <w:t>.</w:t>
+      </w:r>
+      <w:r>
+        <w:t xml:space="preserve"> Despite only attributing to 6% of </w:t>
+      </w:r>
+      <w:r>
+        <w:t xml:space="preserve">total cancer deaths, </w:t>
+      </w:r>
+      <w:r>
+        <w:t>advanced prostate cancers begin to exhibit additional morbidities that limit survival. These advanced staged</w:t>
+      </w:r>
+      <w:r>
+        <w:t xml:space="preserve"> tumours </w:t>
+      </w:r>
+      <w:r>
+        <w:t xml:space="preserve">present with </w:t>
+      </w:r>
+      <w:r>
+        <w:t xml:space="preserve">androgen independence, uncontrolled proliferation, </w:t>
+      </w:r>
+      <w:r>
+        <w:t xml:space="preserve">increased </w:t>
+      </w:r>
+      <w:r>
+        <w:t xml:space="preserve">angiogenesis and general metastasis to adjacent bone and lymph </w:t>
+      </w:r>
+      <w:r>
+        <w:t xml:space="preserve">nodes </w:t>
+      </w:r>
+      <w:r>
+        <w:fldChar w:fldCharType="begin">
+          <w:fldData xml:space="preserve">PEVuZE5vdGU+PENpdGU+PEF1dGhvcj5Sb2JpbnNvbjwvQXV0aG9yPjxZZWFyPjIwMTU8L1llYXI+
+PFJlY051bT4xODwvUmVjTnVtPjxEaXNwbGF5VGV4dD4oQ29tcGFnbm88c3R5bGUgZmFjZT0iaXRh
+bGljIj4gZXQgYWwuPC9zdHlsZT4gMjAxNCwgUG9uZDxzdHlsZSBmYWNlPSJpdGFsaWMiPiBldCBh
+bC48L3N0eWxlPiAyMDE0LCBSb2JpbnNvbjxzdHlsZSBmYWNlPSJpdGFsaWMiPiBldCBhbC48L3N0
+eWxlPiAyMDE1KTwvRGlzcGxheVRleHQ+PHJlY29yZD48cmVjLW51bWJlcj4xODwvcmVjLW51bWJl
+cj48Zm9yZWlnbi1rZXlzPjxrZXkgYXBwPSJFTiIgZGItaWQ9ImZ2YXc5dmQ1cnJmZXoyZXBhdmM1
+ZXhlYnowMnh0MHZ2dndycyIgdGltZXN0YW1wPSIxNDU0OTc4MTkyIj4xODwva2V5PjwvZm9yZWln
+bi1rZXlzPjxyZWYtdHlwZSBuYW1lPSJKb3VybmFsIEFydGljbGUiPjE3PC9yZWYtdHlwZT48Y29u
+dHJpYnV0b3JzPjxhdXRob3JzPjxhdXRob3I+Um9iaW5zb24sIEQuPC9hdXRob3I+PGF1dGhvcj5W
+YW4gQWxsZW4sIEUuIE0uPC9hdXRob3I+PGF1dGhvcj5XdSwgWS4gTS48L2F1dGhvcj48YXV0aG9y
+PlNjaHVsdHosIE4uPC9hdXRob3I+PGF1dGhvcj5Mb25pZ3JvLCBSLiBKLjwvYXV0aG9yPjxhdXRo
+b3I+TW9zcXVlcmEsIEouIE0uPC9hdXRob3I+PGF1dGhvcj5Nb250Z29tZXJ5LCBCLjwvYXV0aG9y
+PjxhdXRob3I+VGFwbGluLCBNLiBFLjwvYXV0aG9yPjxhdXRob3I+UHJpdGNoYXJkLCBDLiBDLjwv
+YXV0aG9yPjxhdXRob3I+QXR0YXJkLCBHLjwvYXV0aG9yPjxhdXRob3I+QmVsdHJhbiwgSC48L2F1
+dGhvcj48YXV0aG9yPkFiaWRhLCBXLjwvYXV0aG9yPjxhdXRob3I+QnJhZGxleSwgUi4gSy48L2F1
+dGhvcj48YXV0aG9yPlZpbnNvbiwgSi48L2F1dGhvcj48YXV0aG9yPkNhbywgWC4gSC48L2F1dGhv
+cj48YXV0aG9yPlZhdHMsIFAuPC9hdXRob3I+PGF1dGhvcj5LdW5qdSwgTC4gUC48L2F1dGhvcj48
+YXV0aG9yPkh1c3NhaW4sIE0uPC9hdXRob3I+PGF1dGhvcj5GZW5nLCBGLiBZLjwvYXV0aG9yPjxh
+dXRob3I+VG9tbGlucywgUy4gQS48L2F1dGhvcj48YXV0aG9yPkNvb25leSwgSy4gQS48L2F1dGhv
+cj48YXV0aG9yPlNtaXRoLCBELiBDLjwvYXV0aG9yPjxhdXRob3I+QnJlbm5hbiwgQy48L2F1dGhv
+cj48YXV0aG9yPlNpZGRpcXVpLCBKLjwvYXV0aG9yPjxhdXRob3I+TWVocmEsIFIuPC9hdXRob3I+
+PGF1dGhvcj5DaGVuLCBZLjwvYXV0aG9yPjxhdXRob3I+UmF0aGtvcGYsIEQuIEUuPC9hdXRob3I+
+PGF1dGhvcj5Nb3JyaXMsIE0uIEouPC9hdXRob3I+PGF1dGhvcj5Tb2xvbW9uLCBTLiBCLjwvYXV0
+aG9yPjxhdXRob3I+RHVyYWNrLCBKLiBDLjwvYXV0aG9yPjxhdXRob3I+UmV1dGVyLCBWLiBFLjwv
+YXV0aG9yPjxhdXRob3I+R29wYWxhbiwgQS48L2F1dGhvcj48YXV0aG9yPkdhbywgSi4gSi48L2F1
+dGhvcj48YXV0aG9yPkxvZGEsIE0uPC9hdXRob3I+PGF1dGhvcj5MaXMsIFIuIFQuPC9hdXRob3I+
+PGF1dGhvcj5Cb3dkZW4sIE0uPC9hdXRob3I+PGF1dGhvcj5CYWxrLCBTLiBQLjwvYXV0aG9yPjxh
+dXRob3I+R2F2aW9sYSwgRy48L2F1dGhvcj48YXV0aG9yPlNvdWduZXosIEMuPC9hdXRob3I+PGF1
+dGhvcj5HdXB0YSwgTS48L2F1dGhvcj48YXV0aG9yPll1LCBFLiBZLjwvYXV0aG9yPjxhdXRob3I+
+TW9zdGFnaGVsLCBFLiBBLjwvYXV0aG9yPjxhdXRob3I+Q2hlbmcsIEguIEguPC9hdXRob3I+PGF1
+dGhvcj5NdWxjYWh5LCBILjwvYXV0aG9yPjxhdXRob3I+VHJ1ZSwgTC4gRC48L2F1dGhvcj48YXV0
+aG9yPlBseW1hdGUsIFMuIFIuPC9hdXRob3I+PGF1dGhvcj5EdmluZ2UsIEguPC9hdXRob3I+PGF1
+dGhvcj5GZXJyYWxkZXNjaGksIFIuPC9hdXRob3I+PGF1dGhvcj5GbG9ociwgUC48L2F1dGhvcj48
+YXV0aG9yPk1pcmFuZGEsIFMuPC9hdXRob3I+PGF1dGhvcj5aYWZlaXJpb3UsIFouPC9hdXRob3I+
+PGF1dGhvcj5UdW5hcml1LCBOLjwvYXV0aG9yPjxhdXRob3I+TWF0ZW8sIEouPC9hdXRob3I+PGF1
+dGhvcj5QZXJlei1Mb3BleiwgUi48L2F1dGhvcj48YXV0aG9yPkRlbWljaGVsaXMsIEYuPC9hdXRo
+b3I+PGF1dGhvcj5Sb2JpbnNvbiwgQi4gRC48L2F1dGhvcj48YXV0aG9yPlNjaGlmZm1hbiwgTS48
+L2F1dGhvcj48YXV0aG9yPk5hbnVzLCBELiBNLjwvYXV0aG9yPjxhdXRob3I+VGFnYXdhLCBTLiBU
+LjwvYXV0aG9yPjxhdXRob3I+U2lnYXJhcywgQS48L2F1dGhvcj48YXV0aG9yPkVuZywgSy4gVy48
+L2F1dGhvcj48YXV0aG9yPkVsZW1lbnRvLCBPLjwvYXV0aG9yPjxhdXRob3I+U2JvbmVyLCBBLjwv
+YXV0aG9yPjxhdXRob3I+SGVhdGgsIEUuIEkuPC9hdXRob3I+PGF1dGhvcj5TY2hlciwgSC4gSS48
+L2F1dGhvcj48YXV0aG9yPlBpZW50YSwgSy4gSi48L2F1dGhvcj48YXV0aG9yPkthbnRvZmYsIFAu
+PC9hdXRob3I+PGF1dGhvcj5kZSBCb25vLCBKLiBTLjwvYXV0aG9yPjxhdXRob3I+UnViaW4sIE0u
+IEEuPC9hdXRob3I+PGF1dGhvcj5OZWxzb24sIFAuIFMuPC9hdXRob3I+PGF1dGhvcj5HYXJyYXdh
+eSwgTC4gQS48L2F1dGhvcj48YXV0aG9yPlNhd3llcnMsIEMuIEwuPC9hdXRob3I+PGF1dGhvcj5D
+aGlubmFpeWFuLCBBLiBNLjwvYXV0aG9yPjwvYXV0aG9ycz48L2NvbnRyaWJ1dG9ycz48dGl0bGVz
+Pjx0aXRsZT5JbnRlZ3JhdGl2ZSBDbGluaWNhbCBHZW5vbWljcyBvZiBBZHZhbmNlZCBQcm9zdGF0
+ZSBDYW5jZXI8L3RpdGxlPjxzZWNvbmRhcnktdGl0bGU+Q0VMTDwvc2Vjb25kYXJ5LXRpdGxlPjwv
+dGl0bGVzPjxwZXJpb2RpY2FsPjxmdWxsLXRpdGxlPkNlbGw8L2Z1bGwtdGl0bGU+PC9wZXJpb2Rp
+Y2FsPjxwYWdlcz4xMjE1LTEyMjg8L3BhZ2VzPjx2b2x1bWU+MTYxPC92b2x1bWU+PG51bWJlcj41
+PC9udW1iZXI+PGtleXdvcmRzPjxrZXl3b3JkPkFCSVJBVEVST05FPC9rZXl3b3JkPjxrZXl3b3Jk
+PkNFTEwgQklPTE9HWTwva2V5d29yZD48a2V5d29yZD5FTlpBTFVUQU1JREU8L2tleXdvcmQ+PGtl
+eXdvcmQ+UkVBUlJBTkdFTUVOVFM8L2tleXdvcmQ+PGtleXdvcmQ+SU5DUkVBU0VEIFNVUlZJVkFM
+PC9rZXl3b3JkPjxrZXl3b3JkPkVUUyBHRU5FIEZVU0lPTlM8L2tleXdvcmQ+PGtleXdvcmQ+QklP
+Q0hFTUlTVFJZICZhbXA7IE1PTEVDVUxBUiBCSU9MT0dZPC9rZXl3b3JkPjxrZXl3b3JkPkNIRU1P
+VEhFUkFQWTwva2V5d29yZD48a2V5d29yZD5IRVRFUk9HRU5FSVRZPC9rZXl3b3JkPjxrZXl3b3Jk
+Pk1VVEFUSU9OUzwva2V5d29yZD48a2V5d29yZD5ESVNDT1ZFUlk8L2tleXdvcmQ+PGtleXdvcmQ+
+SU5ISUJJVElPTjwva2V5d29yZD48a2V5d29yZD5Qcm9zdGF0aWMgTmVvcGxhc21zLCBDYXN0cmF0
+aW9uLVJlc2lzdGFudCAtIGdlbmV0aWNzPC9rZXl3b3JkPjxrZXl3b3JkPlByb3N0YXRpYyBOZW9w
+bGFzbXMsIENhc3RyYXRpb24tUmVzaXN0YW50IC0gcGF0aG9sb2d5PC9rZXl3b3JkPjxrZXl3b3Jk
+Pk5lb3BsYXNtIE1ldGFzdGFzaXMgLSBwYXRob2xvZ3k8L2tleXdvcmQ+PGtleXdvcmQ+R2VuZSBF
+eHByZXNzaW9uIFByb2ZpbGluZyAtIG1ldGhvZHM8L2tleXdvcmQ+PGtleXdvcmQ+TmVvcGxhc20g
+TWV0YXN0YXNpcyAtIGRydWcgdGhlcmFweTwva2V5d29yZD48a2V5d29yZD5Qcm9zdGF0aWMgTmVv
+cGxhc21zLCBDYXN0cmF0aW9uLVJlc2lzdGFudCAtIGRydWcgdGhlcmFweTwva2V5d29yZD48a2V5
+d29yZD5OZW9wbGFzbSBNZXRhc3Rhc2lzIC0gZ2VuZXRpY3M8L2tleXdvcmQ+PC9rZXl3b3Jkcz48
+ZGF0ZXM+PHllYXI+MjAxNTwveWVhcj48L2RhdGVzPjxwdWItbG9jYXRpb24+Q0FNQlJJREdFPC9w
+dWItbG9jYXRpb24+PHB1Ymxpc2hlcj5DRUxMIFBSRVNTPC9wdWJsaXNoZXI+PGlzYm4+MDA5Mi04
+Njc0PC9pc2JuPjx1cmxzPjxyZWxhdGVkLXVybHM+PHVybD5odHRwOi8vdXEuc3VtbW9uLnNlcmlh
+bHNzb2x1dGlvbnMuY29tLzIuMC4wL2xpbmsvMC9lTHZIQ1hNdzNWMU5ieE14RUxYYUNxUktGUUpL
+NlZLUTlrQzVWQnV0N2JYWFB2UVFiY1BIQVFsQnkzWGxlTDBpYVFrb1RRN3RpWi1PeDE3dlJ5Z1NY
+SnRiRXN0eXZDX2pHYy1iTndoUk1rcVREWnZBRkJaQ1UxSVJvaFVIMWEtS20xd29KWFZOQ1o0T3J6
+LTJmdDNMQl8taEVZQUFTbEFSNmg3ZkdWZC03SGdiNDVEMl93UVZIOWJYUENuZ19iTHZweGJtcXFW
+ZTlFdkV6am93ZlZXTDQ0SWNqOU14ZEdOcEtHTG1Gbkx2OEdsM283TjJabjZXZkp4MVdaOXY2eXZY
+U05ZaThkSUcxOFBiQjh3NnJsLXdxTkphVk80NzdZeU1ONktwekpNTTUwTXJ5M0VQVHF4bk0wSGZv
+bmYtWXVLcnhmLXc3ZjZhWVQ2Q2pBWnc4cGlUWEcwV014RFMzampnV3RwaFlMVE5TNWlqaERuS2xB
+R3Q3dzBJclgtdlpucDFhaGJKeFpkdEc4VUxpT1VfRjVQMllCZU0tWVlZelU5dWFyQThYWEJ6VlFN
+X3AzVnVIa0N0MGZyNlRpX0hlVFRuajlHakpoU0p4eDVDVDlDV1dUeEZEMzF6MHB0OUpIdEFpZ09R
+NGdDay1FY2RCeURGQVVpeEI5SXpkUEYyY2w2OFQ1cEdHNG5HMWtGTGFpcE5wcXVxcGphY3BrS1Jx
+Y3pxM0pCVUNXTVVWaElUWFdPbGNwN2xGQWdBeGtZVlVoT2xNakZsZkVvUDBKNkNnb3pGeWhWdVZv
+Y296cWdRb0dWWFoweUJncE93TDZ4WlZ2R2FrTXJvQ0oyRV9TbF9lbUdWOHVfUEowTFBfUmEyWTZH
+eGdqMTlaSVFPX1o2MjMzQWJwVUItbjBUb2RYLVgyd0V1Zlc3OWVEY0Y0UkhDX3pLc2FEVHpRU3Rp
+OWVLX1ZuLUVkcnZfemt1MHMxcXV6U3NvdV80TjFoU1hnZzwvdXJsPjwvcmVsYXRlZC11cmxzPjwv
+dXJscz48ZWxlY3Ryb25pYy1yZXNvdXJjZS1udW0+MTAuMTAxNi9qLmNlbGwuMjAxNS4wNS4wMDE8
+L2VsZWN0cm9uaWMtcmVzb3VyY2UtbnVtPjwvcmVjb3JkPjwvQ2l0ZT48Q2l0ZT48QXV0aG9yPlBv
+bmQ8L0F1dGhvcj48WWVhcj4yMDE0PC9ZZWFyPjxSZWNOdW0+MTk8L1JlY051bT48cmVjb3JkPjxy
+ZWMtbnVtYmVyPjE5PC9yZWMtbnVtYmVyPjxmb3JlaWduLWtleXM+PGtleSBhcHA9IkVOIiBkYi1p
+ZD0iZnZhdzl2ZDVycmZlejJlcGF2YzVleGViejAyeHQwdnZ2d3JzIiB0aW1lc3RhbXA9IjE0NTQ5
+NzkwMTciPjE5PC9rZXk+PC9mb3JlaWduLWtleXM+PHJlZi10eXBlIG5hbWU9IkpvdXJuYWwgQXJ0
+aWNsZSI+MTc8L3JlZi10eXBlPjxjb250cmlidXRvcnM+PGF1dGhvcnM+PGF1dGhvcj5Qb25kLCBH
+cmVnb3J5IFIuPC9hdXRob3I+PGF1dGhvcj5Qb25kLCBHcmVnb3J5IFIuPC9hdXRob3I+PGF1dGhv
+cj5Tb25wYXZkZSwgR3VydTwvYXV0aG9yPjxhdXRob3I+RGUgV2l0LCBSb25hbGQ8L2F1dGhvcj48
+YXV0aG9yPkVpc2VuYmVyZ2VyLCBNYXJpbyBBLjwvYXV0aG9yPjwvYXV0aG9ycz48L2NvbnRyaWJ1
+dG9ycz48dGl0bGVzPjx0aXRsZT5UaGUgUHJvZ25vc3RpYyBJbXBvcnRhbmNlIG9mIE1ldGFzdGF0
+aWMgU2l0ZSBpbiBNZW4gd2l0aCBNZXRhc3RhdGljIENhc3RyYXRpb24tcmVzaXN0YW50IFByb3N0
+YXRlIENhbmNlcjwvdGl0bGU+PHNlY29uZGFyeS10aXRsZT5FdXJvcGVhbiB1cm9sb2d5PC9zZWNv
+bmRhcnktdGl0bGU+PC90aXRsZXM+PHBlcmlvZGljYWw+PGZ1bGwtdGl0bGU+RXVyb3BlYW4gdXJv
+bG9neTwvZnVsbC10aXRsZT48L3BlcmlvZGljYWw+PHBhZ2VzPjMtNjwvcGFnZXM+PHZvbHVtZT42
+NTwvdm9sdW1lPjxudW1iZXI+MTwvbnVtYmVyPjxkYXRlcz48eWVhcj4yMDE0PC95ZWFyPjwvZGF0
+ZXM+PHB1Ymxpc2hlcj5FbHNldmllcjwvcHVibGlzaGVyPjxpc2JuPjAzMDItMjgzODwvaXNibj48
+dXJscz48L3VybHM+PGVsZWN0cm9uaWMtcmVzb3VyY2UtbnVtPjEwLjEwMTYvai5ldXJ1cm8uMjAx
+My4wOS4wMjQ8L2VsZWN0cm9uaWMtcmVzb3VyY2UtbnVtPjwvcmVjb3JkPjwvQ2l0ZT48Q2l0ZT48
+QXV0aG9yPkNvbXBhZ25vPC9BdXRob3I+PFllYXI+MjAxNDwvWWVhcj48UmVjTnVtPjIwPC9SZWNO
+dW0+PHJlY29yZD48cmVjLW51bWJlcj4yMDwvcmVjLW51bWJlcj48Zm9yZWlnbi1rZXlzPjxrZXkg
+YXBwPSJFTiIgZGItaWQ9ImZ2YXc5dmQ1cnJmZXoyZXBhdmM1ZXhlYnowMnh0MHZ2dndycyIgdGlt
+ZXN0YW1wPSIxNDU0OTc5ODY1Ij4yMDwva2V5PjwvZm9yZWlnbi1rZXlzPjxyZWYtdHlwZSBuYW1l
+PSJKb3VybmFsIEFydGljbGUiPjE3PC9yZWYtdHlwZT48Y29udHJpYnV0b3JzPjxhdXRob3JzPjxh
+dXRob3I+Q29tcGFnbm8sIERhbmllbDwvYXV0aG9yPjxhdXRob3I+R2VudGlsaW5pLCBMdWNhcyBE
+PC9hdXRob3I+PGF1dGhvcj5KYXdvcnNraSwgRmVsaXBlIE08L2F1dGhvcj48YXV0aG9yPlDDqXJl
+eiwgSWduYWNpbyBHb256w6FsZXo8L2F1dGhvcj48YXV0aG9yPkNvbnRydWZvLCBHZXJhbGRpbmU8
+L2F1dGhvcj48YXV0aG9yPkxhZGVyYWNoLCBEaWVnbyBKPC9hdXRob3I+PC9hdXRob3JzPjwvY29u
+dHJpYnV0b3JzPjx0aXRsZXM+PHRpdGxlPkdseWNhbnMgYW5kIGdhbGVjdGlucyBpbiBwcm9zdGF0
+ZSBjYW5jZXIgYmlvbG9neSwgYW5naW9nZW5lc2lzIGFuZCBtZXRhc3Rhc2lzPC90aXRsZT48c2Vj
+b25kYXJ5LXRpdGxlPkdseWNvYmlvbG9neTwvc2Vjb25kYXJ5LXRpdGxlPjwvdGl0bGVzPjxwZXJp
+b2RpY2FsPjxmdWxsLXRpdGxlPkdseWNvYmlvbG9neTwvZnVsbC10aXRsZT48L3BlcmlvZGljYWw+
+PHBhZ2VzPjg5OS05MDY8L3BhZ2VzPjx2b2x1bWU+MjQ8L3ZvbHVtZT48bnVtYmVyPjEwPC9udW1i
+ZXI+PGRhdGVzPjx5ZWFyPjIwMTQ8L3llYXI+PHB1Yi1kYXRlcz48ZGF0ZT5PY3RvYmVyIDEsIDIw
+MTQ8L2RhdGU+PC9wdWItZGF0ZXM+PC9kYXRlcz48dXJscz48cmVsYXRlZC11cmxzPjx1cmw+aHR0
+cDovL2dseWNvYi5veGZvcmRqb3VybmFscy5vcmcvY29udGVudC8yNC8xMC84OTkuYWJzdHJhY3Q8
+L3VybD48L3JlbGF0ZWQtdXJscz48L3VybHM+PGVsZWN0cm9uaWMtcmVzb3VyY2UtbnVtPjEwLjEw
+OTMvZ2x5Y29iL2N3dTA1NTwvZWxlY3Ryb25pYy1yZXNvdXJjZS1udW0+PC9yZWNvcmQ+PC9DaXRl
+PjwvRW5kTm90ZT4A
+</w:fldData>
+        </w:fldChar>
+      </w:r>
+      <w:r>
+        <w:instrText xml:space="preserve"> ADDIN EN.CITE </w:instrText>
+      </w:r>
+      <w:r>
+        <w:fldChar w:fldCharType="begin">
+          <w:fldData xml:space="preserve">PEVuZE5vdGU+PENpdGU+PEF1dGhvcj5Sb2JpbnNvbjwvQXV0aG9yPjxZZWFyPjIwMTU8L1llYXI+
+PFJlY051bT4xODwvUmVjTnVtPjxEaXNwbGF5VGV4dD4oQ29tcGFnbm88c3R5bGUgZmFjZT0iaXRh
+bGljIj4gZXQgYWwuPC9zdHlsZT4gMjAxNCwgUG9uZDxzdHlsZSBmYWNlPSJpdGFsaWMiPiBldCBh
+bC48L3N0eWxlPiAyMDE0LCBSb2JpbnNvbjxzdHlsZSBmYWNlPSJpdGFsaWMiPiBldCBhbC48L3N0
+eWxlPiAyMDE1KTwvRGlzcGxheVRleHQ+PHJlY29yZD48cmVjLW51bWJlcj4xODwvcmVjLW51bWJl
+cj48Zm9yZWlnbi1rZXlzPjxrZXkgYXBwPSJFTiIgZGItaWQ9ImZ2YXc5dmQ1cnJmZXoyZXBhdmM1
+ZXhlYnowMnh0MHZ2dndycyIgdGltZXN0YW1wPSIxNDU0OTc4MTkyIj4xODwva2V5PjwvZm9yZWln
+bi1rZXlzPjxyZWYtdHlwZSBuYW1lPSJKb3VybmFsIEFydGljbGUiPjE3PC9yZWYtdHlwZT48Y29u
+dHJpYnV0b3JzPjxhdXRob3JzPjxhdXRob3I+Um9iaW5zb24sIEQuPC9hdXRob3I+PGF1dGhvcj5W
+YW4gQWxsZW4sIEUuIE0uPC9hdXRob3I+PGF1dGhvcj5XdSwgWS4gTS48L2F1dGhvcj48YXV0aG9y
+PlNjaHVsdHosIE4uPC9hdXRob3I+PGF1dGhvcj5Mb25pZ3JvLCBSLiBKLjwvYXV0aG9yPjxhdXRo
+b3I+TW9zcXVlcmEsIEouIE0uPC9hdXRob3I+PGF1dGhvcj5Nb250Z29tZXJ5LCBCLjwvYXV0aG9y
+PjxhdXRob3I+VGFwbGluLCBNLiBFLjwvYXV0aG9yPjxhdXRob3I+UHJpdGNoYXJkLCBDLiBDLjwv
+YXV0aG9yPjxhdXRob3I+QXR0YXJkLCBHLjwvYXV0aG9yPjxhdXRob3I+QmVsdHJhbiwgSC48L2F1
+dGhvcj48YXV0aG9yPkFiaWRhLCBXLjwvYXV0aG9yPjxhdXRob3I+QnJhZGxleSwgUi4gSy48L2F1
+dGhvcj48YXV0aG9yPlZpbnNvbiwgSi48L2F1dGhvcj48YXV0aG9yPkNhbywgWC4gSC48L2F1dGhv
+cj48YXV0aG9yPlZhdHMsIFAuPC9hdXRob3I+PGF1dGhvcj5LdW5qdSwgTC4gUC48L2F1dGhvcj48
+YXV0aG9yPkh1c3NhaW4sIE0uPC9hdXRob3I+PGF1dGhvcj5GZW5nLCBGLiBZLjwvYXV0aG9yPjxh
+dXRob3I+VG9tbGlucywgUy4gQS48L2F1dGhvcj48YXV0aG9yPkNvb25leSwgSy4gQS48L2F1dGhv
+cj48YXV0aG9yPlNtaXRoLCBELiBDLjwvYXV0aG9yPjxhdXRob3I+QnJlbm5hbiwgQy48L2F1dGhv
+cj48YXV0aG9yPlNpZGRpcXVpLCBKLjwvYXV0aG9yPjxhdXRob3I+TWVocmEsIFIuPC9hdXRob3I+
+PGF1dGhvcj5DaGVuLCBZLjwvYXV0aG9yPjxhdXRob3I+UmF0aGtvcGYsIEQuIEUuPC9hdXRob3I+
+PGF1dGhvcj5Nb3JyaXMsIE0uIEouPC9hdXRob3I+PGF1dGhvcj5Tb2xvbW9uLCBTLiBCLjwvYXV0
+aG9yPjxhdXRob3I+RHVyYWNrLCBKLiBDLjwvYXV0aG9yPjxhdXRob3I+UmV1dGVyLCBWLiBFLjwv
+YXV0aG9yPjxhdXRob3I+R29wYWxhbiwgQS48L2F1dGhvcj48YXV0aG9yPkdhbywgSi4gSi48L2F1
+dGhvcj48YXV0aG9yPkxvZGEsIE0uPC9hdXRob3I+PGF1dGhvcj5MaXMsIFIuIFQuPC9hdXRob3I+
+PGF1dGhvcj5Cb3dkZW4sIE0uPC9hdXRob3I+PGF1dGhvcj5CYWxrLCBTLiBQLjwvYXV0aG9yPjxh
+dXRob3I+R2F2aW9sYSwgRy48L2F1dGhvcj48YXV0aG9yPlNvdWduZXosIEMuPC9hdXRob3I+PGF1
+dGhvcj5HdXB0YSwgTS48L2F1dGhvcj48YXV0aG9yPll1LCBFLiBZLjwvYXV0aG9yPjxhdXRob3I+
+TW9zdGFnaGVsLCBFLiBBLjwvYXV0aG9yPjxhdXRob3I+Q2hlbmcsIEguIEguPC9hdXRob3I+PGF1
+dGhvcj5NdWxjYWh5LCBILjwvYXV0aG9yPjxhdXRob3I+VHJ1ZSwgTC4gRC48L2F1dGhvcj48YXV0
+aG9yPlBseW1hdGUsIFMuIFIuPC9hdXRob3I+PGF1dGhvcj5EdmluZ2UsIEguPC9hdXRob3I+PGF1
+dGhvcj5GZXJyYWxkZXNjaGksIFIuPC9hdXRob3I+PGF1dGhvcj5GbG9ociwgUC48L2F1dGhvcj48
+YXV0aG9yPk1pcmFuZGEsIFMuPC9hdXRob3I+PGF1dGhvcj5aYWZlaXJpb3UsIFouPC9hdXRob3I+
+PGF1dGhvcj5UdW5hcml1LCBOLjwvYXV0aG9yPjxhdXRob3I+TWF0ZW8sIEouPC9hdXRob3I+PGF1
+dGhvcj5QZXJlei1Mb3BleiwgUi48L2F1dGhvcj48YXV0aG9yPkRlbWljaGVsaXMsIEYuPC9hdXRo
+b3I+PGF1dGhvcj5Sb2JpbnNvbiwgQi4gRC48L2F1dGhvcj48YXV0aG9yPlNjaGlmZm1hbiwgTS48
+L2F1dGhvcj48YXV0aG9yPk5hbnVzLCBELiBNLjwvYXV0aG9yPjxhdXRob3I+VGFnYXdhLCBTLiBU
+LjwvYXV0aG9yPjxhdXRob3I+U2lnYXJhcywgQS48L2F1dGhvcj48YXV0aG9yPkVuZywgSy4gVy48
+L2F1dGhvcj48YXV0aG9yPkVsZW1lbnRvLCBPLjwvYXV0aG9yPjxhdXRob3I+U2JvbmVyLCBBLjwv
+YXV0aG9yPjxhdXRob3I+SGVhdGgsIEUuIEkuPC9hdXRob3I+PGF1dGhvcj5TY2hlciwgSC4gSS48
+L2F1dGhvcj48YXV0aG9yPlBpZW50YSwgSy4gSi48L2F1dGhvcj48YXV0aG9yPkthbnRvZmYsIFAu
+PC9hdXRob3I+PGF1dGhvcj5kZSBCb25vLCBKLiBTLjwvYXV0aG9yPjxhdXRob3I+UnViaW4sIE0u
+IEEuPC9hdXRob3I+PGF1dGhvcj5OZWxzb24sIFAuIFMuPC9hdXRob3I+PGF1dGhvcj5HYXJyYXdh
+eSwgTC4gQS48L2F1dGhvcj48YXV0aG9yPlNhd3llcnMsIEMuIEwuPC9hdXRob3I+PGF1dGhvcj5D
+aGlubmFpeWFuLCBBLiBNLjwvYXV0aG9yPjwvYXV0aG9ycz48L2NvbnRyaWJ1dG9ycz48dGl0bGVz
+Pjx0aXRsZT5JbnRlZ3JhdGl2ZSBDbGluaWNhbCBHZW5vbWljcyBvZiBBZHZhbmNlZCBQcm9zdGF0
+ZSBDYW5jZXI8L3RpdGxlPjxzZWNvbmRhcnktdGl0bGU+Q0VMTDwvc2Vjb25kYXJ5LXRpdGxlPjwv
+dGl0bGVzPjxwZXJpb2RpY2FsPjxmdWxsLXRpdGxlPkNlbGw8L2Z1bGwtdGl0bGU+PC9wZXJpb2Rp
+Y2FsPjxwYWdlcz4xMjE1LTEyMjg8L3BhZ2VzPjx2b2x1bWU+MTYxPC92b2x1bWU+PG51bWJlcj41
+PC9udW1iZXI+PGtleXdvcmRzPjxrZXl3b3JkPkFCSVJBVEVST05FPC9rZXl3b3JkPjxrZXl3b3Jk
+PkNFTEwgQklPTE9HWTwva2V5d29yZD48a2V5d29yZD5FTlpBTFVUQU1JREU8L2tleXdvcmQ+PGtl
+eXdvcmQ+UkVBUlJBTkdFTUVOVFM8L2tleXdvcmQ+PGtleXdvcmQ+SU5DUkVBU0VEIFNVUlZJVkFM
+PC9rZXl3b3JkPjxrZXl3b3JkPkVUUyBHRU5FIEZVU0lPTlM8L2tleXdvcmQ+PGtleXdvcmQ+QklP
+Q0hFTUlTVFJZICZhbXA7IE1PTEVDVUxBUiBCSU9MT0dZPC9rZXl3b3JkPjxrZXl3b3JkPkNIRU1P
+VEhFUkFQWTwva2V5d29yZD48a2V5d29yZD5IRVRFUk9HRU5FSVRZPC9rZXl3b3JkPjxrZXl3b3Jk
+Pk1VVEFUSU9OUzwva2V5d29yZD48a2V5d29yZD5ESVNDT1ZFUlk8L2tleXdvcmQ+PGtleXdvcmQ+
+SU5ISUJJVElPTjwva2V5d29yZD48a2V5d29yZD5Qcm9zdGF0aWMgTmVvcGxhc21zLCBDYXN0cmF0
+aW9uLVJlc2lzdGFudCAtIGdlbmV0aWNzPC9rZXl3b3JkPjxrZXl3b3JkPlByb3N0YXRpYyBOZW9w
+bGFzbXMsIENhc3RyYXRpb24tUmVzaXN0YW50IC0gcGF0aG9sb2d5PC9rZXl3b3JkPjxrZXl3b3Jk
+Pk5lb3BsYXNtIE1ldGFzdGFzaXMgLSBwYXRob2xvZ3k8L2tleXdvcmQ+PGtleXdvcmQ+R2VuZSBF
+eHByZXNzaW9uIFByb2ZpbGluZyAtIG1ldGhvZHM8L2tleXdvcmQ+PGtleXdvcmQ+TmVvcGxhc20g
+TWV0YXN0YXNpcyAtIGRydWcgdGhlcmFweTwva2V5d29yZD48a2V5d29yZD5Qcm9zdGF0aWMgTmVv
+cGxhc21zLCBDYXN0cmF0aW9uLVJlc2lzdGFudCAtIGRydWcgdGhlcmFweTwva2V5d29yZD48a2V5
+d29yZD5OZW9wbGFzbSBNZXRhc3Rhc2lzIC0gZ2VuZXRpY3M8L2tleXdvcmQ+PC9rZXl3b3Jkcz48
+ZGF0ZXM+PHllYXI+MjAxNTwveWVhcj48L2RhdGVzPjxwdWItbG9jYXRpb24+Q0FNQlJJREdFPC9w
+dWItbG9jYXRpb24+PHB1Ymxpc2hlcj5DRUxMIFBSRVNTPC9wdWJsaXNoZXI+PGlzYm4+MDA5Mi04
+Njc0PC9pc2JuPjx1cmxzPjxyZWxhdGVkLXVybHM+PHVybD5odHRwOi8vdXEuc3VtbW9uLnNlcmlh
+bHNzb2x1dGlvbnMuY29tLzIuMC4wL2xpbmsvMC9lTHZIQ1hNdzNWMU5ieE14RUxYYUNxUktGUUpL
+NlZLUTlrQzVWQnV0N2JYWFB2UVFiY1BIQVFsQnkzWGxlTDBpYVFrb1RRN3RpWi1PeDE3dlJ5Z1NY
+SnRiRXN0eXZDX2pHYy1iTndoUk1rcVREWnZBRkJaQ1UxSVJvaFVIMWEtS20xd29KWFZOQ1o0T3J6
+LTJmdDNMQl8taEVZQUFTbEFSNmg3ZkdWZC03SGdiNDVEMl93UVZIOWJYUENuZ19iTHZweGJtcXFW
+ZTlFdkV6am93ZlZXTDQ0SWNqOU14ZEdOcEtHTG1Gbkx2OEdsM283TjJabjZXZkp4MVdaOXY2eXZY
+U05ZaThkSUcxOFBiQjh3NnJsLXdxTkphVk80NzdZeU1ONktwekpNTTUwTXJ5M0VQVHF4bk0wSGZv
+bmYtWXVLcnhmLXc3ZjZhWVQ2Q2pBWnc4cGlUWEcwV014RFMzampnV3RwaFlMVE5TNWlqaERuS2xB
+R3Q3dzBJclgtdlpucDFhaGJKeFpkdEc4VUxpT1VfRjVQMllCZU0tWVlZelU5dWFyQThYWEJ6VlFN
+X3AzVnVIa0N0MGZyNlRpX0hlVFRuajlHakpoU0p4eDVDVDlDV1dUeEZEMzF6MHB0OUpIdEFpZ09R
+NGdDay1FY2RCeURGQVVpeEI5SXpkUEYyY2w2OFQ1cEdHNG5HMWtGTGFpcE5wcXVxcGphY3BrS1Jx
+Y3pxM0pCVUNXTVVWaElUWFdPbGNwN2xGQWdBeGtZVlVoT2xNakZsZkVvUDBKNkNnb3pGeWhWdVZv
+Y296cWdRb0dWWFoweUJncE93TDZ4WlZ2R2FrTXJvQ0oyRV9TbF9lbUdWOHVfUEowTFBfUmEyWTZH
+eGdqMTlaSVFPX1o2MjMzQWJwVUItbjBUb2RYLVgyd0V1Zlc3OWVEY0Y0UkhDX3pLc2FEVHpRU3Rp
+OWVLX1ZuLUVkcnZfemt1MHMxcXV6U3NvdV80TjFoU1hnZzwvdXJsPjwvcmVsYXRlZC11cmxzPjwv
+dXJscz48ZWxlY3Ryb25pYy1yZXNvdXJjZS1udW0+MTAuMTAxNi9qLmNlbGwuMjAxNS4wNS4wMDE8
+L2VsZWN0cm9uaWMtcmVzb3VyY2UtbnVtPjwvcmVjb3JkPjwvQ2l0ZT48Q2l0ZT48QXV0aG9yPlBv
+bmQ8L0F1dGhvcj48WWVhcj4yMDE0PC9ZZWFyPjxSZWNOdW0+MTk8L1JlY051bT48cmVjb3JkPjxy
+ZWMtbnVtYmVyPjE5PC9yZWMtbnVtYmVyPjxmb3JlaWduLWtleXM+PGtleSBhcHA9IkVOIiBkYi1p
+ZD0iZnZhdzl2ZDVycmZlejJlcGF2YzVleGViejAyeHQwdnZ2d3JzIiB0aW1lc3RhbXA9IjE0NTQ5
+NzkwMTciPjE5PC9rZXk+PC9mb3JlaWduLWtleXM+PHJlZi10eXBlIG5hbWU9IkpvdXJuYWwgQXJ0
+aWNsZSI+MTc8L3JlZi10eXBlPjxjb250cmlidXRvcnM+PGF1dGhvcnM+PGF1dGhvcj5Qb25kLCBH
+cmVnb3J5IFIuPC9hdXRob3I+PGF1dGhvcj5Qb25kLCBHcmVnb3J5IFIuPC9hdXRob3I+PGF1dGhv
+cj5Tb25wYXZkZSwgR3VydTwvYXV0aG9yPjxhdXRob3I+RGUgV2l0LCBSb25hbGQ8L2F1dGhvcj48
+YXV0aG9yPkVpc2VuYmVyZ2VyLCBNYXJpbyBBLjwvYXV0aG9yPjwvYXV0aG9ycz48L2NvbnRyaWJ1
+dG9ycz48dGl0bGVzPjx0aXRsZT5UaGUgUHJvZ25vc3RpYyBJbXBvcnRhbmNlIG9mIE1ldGFzdGF0
+aWMgU2l0ZSBpbiBNZW4gd2l0aCBNZXRhc3RhdGljIENhc3RyYXRpb24tcmVzaXN0YW50IFByb3N0
+YXRlIENhbmNlcjwvdGl0bGU+PHNlY29uZGFyeS10aXRsZT5FdXJvcGVhbiB1cm9sb2d5PC9zZWNv
+bmRhcnktdGl0bGU+PC90aXRsZXM+PHBlcmlvZGljYWw+PGZ1bGwtdGl0bGU+RXVyb3BlYW4gdXJv
+bG9neTwvZnVsbC10aXRsZT48L3BlcmlvZGljYWw+PHBhZ2VzPjMtNjwvcGFnZXM+PHZvbHVtZT42
+NTwvdm9sdW1lPjxudW1iZXI+MTwvbnVtYmVyPjxkYXRlcz48eWVhcj4yMDE0PC95ZWFyPjwvZGF0
+ZXM+PHB1Ymxpc2hlcj5FbHNldmllcjwvcHVibGlzaGVyPjxpc2JuPjAzMDItMjgzODwvaXNibj48
+dXJscz48L3VybHM+PGVsZWN0cm9uaWMtcmVzb3VyY2UtbnVtPjEwLjEwMTYvai5ldXJ1cm8uMjAx
+My4wOS4wMjQ8L2VsZWN0cm9uaWMtcmVzb3VyY2UtbnVtPjwvcmVjb3JkPjwvQ2l0ZT48Q2l0ZT48
+QXV0aG9yPkNvbXBhZ25vPC9BdXRob3I+PFllYXI+MjAxNDwvWWVhcj48UmVjTnVtPjIwPC9SZWNO
+dW0+PHJlY29yZD48cmVjLW51bWJlcj4yMDwvcmVjLW51bWJlcj48Zm9yZWlnbi1rZXlzPjxrZXkg
+YXBwPSJFTiIgZGItaWQ9ImZ2YXc5dmQ1cnJmZXoyZXBhdmM1ZXhlYnowMnh0MHZ2dndycyIgdGlt
+ZXN0YW1wPSIxNDU0OTc5ODY1Ij4yMDwva2V5PjwvZm9yZWlnbi1rZXlzPjxyZWYtdHlwZSBuYW1l
+PSJKb3VybmFsIEFydGljbGUiPjE3PC9yZWYtdHlwZT48Y29udHJpYnV0b3JzPjxhdXRob3JzPjxh
+dXRob3I+Q29tcGFnbm8sIERhbmllbDwvYXV0aG9yPjxhdXRob3I+R2VudGlsaW5pLCBMdWNhcyBE
+PC9hdXRob3I+PGF1dGhvcj5KYXdvcnNraSwgRmVsaXBlIE08L2F1dGhvcj48YXV0aG9yPlDDqXJl
+eiwgSWduYWNpbyBHb256w6FsZXo8L2F1dGhvcj48YXV0aG9yPkNvbnRydWZvLCBHZXJhbGRpbmU8
+L2F1dGhvcj48YXV0aG9yPkxhZGVyYWNoLCBEaWVnbyBKPC9hdXRob3I+PC9hdXRob3JzPjwvY29u
+dHJpYnV0b3JzPjx0aXRsZXM+PHRpdGxlPkdseWNhbnMgYW5kIGdhbGVjdGlucyBpbiBwcm9zdGF0
+ZSBjYW5jZXIgYmlvbG9neSwgYW5naW9nZW5lc2lzIGFuZCBtZXRhc3Rhc2lzPC90aXRsZT48c2Vj
+b25kYXJ5LXRpdGxlPkdseWNvYmlvbG9neTwvc2Vjb25kYXJ5LXRpdGxlPjwvdGl0bGVzPjxwZXJp
+b2RpY2FsPjxmdWxsLXRpdGxlPkdseWNvYmlvbG9neTwvZnVsbC10aXRsZT48L3BlcmlvZGljYWw+
+PHBhZ2VzPjg5OS05MDY8L3BhZ2VzPjx2b2x1bWU+MjQ8L3ZvbHVtZT48bnVtYmVyPjEwPC9udW1i
+ZXI+PGRhdGVzPjx5ZWFyPjIwMTQ8L3llYXI+PHB1Yi1kYXRlcz48ZGF0ZT5PY3RvYmVyIDEsIDIw
+MTQ8L2RhdGU+PC9wdWItZGF0ZXM+PC9kYXRlcz48dXJscz48cmVsYXRlZC11cmxzPjx1cmw+aHR0
+cDovL2dseWNvYi5veGZvcmRqb3VybmFscy5vcmcvY29udGVudC8yNC8xMC84OTkuYWJzdHJhY3Q8
+L3VybD48L3JlbGF0ZWQtdXJscz48L3VybHM+PGVsZWN0cm9uaWMtcmVzb3VyY2UtbnVtPjEwLjEw
+OTMvZ2x5Y29iL2N3dTA1NTwvZWxlY3Ryb25pYy1yZXNvdXJjZS1udW0+PC9yZWNvcmQ+PC9DaXRl
+PjwvRW5kTm90ZT4A
+</w:fldData>
+        </w:fldChar>
+      </w:r>
+      <w:r>
+        <w:instrText xml:space="preserve"> ADDIN EN.CITE.DATA </w:instrText>
+      </w:r>
+      <w:r>
+        <w:fldChar w:fldCharType="end"/>
+      </w:r>
+      <w:r>
+        <w:fldChar w:fldCharType="separate"/>
+      </w:r>
+      <w:r>
+        <w:rPr>
+          <w:noProof/>
+        </w:rPr>
+        <w:t>(Compagno</w:t>
+      </w:r>
+      <w:r>
+        <w:rPr>
+          <w:i/>
+          <w:noProof/>
+        </w:rPr>
+        <w:t xml:space="preserve"> et al.</w:t>
+      </w:r>
+      <w:r>
+        <w:rPr>
+          <w:noProof/>
+        </w:rPr>
+        <w:t xml:space="preserve"> 2014, Pond</w:t>
+      </w:r>
+      <w:r>
+        <w:rPr>
+          <w:i/>
+          <w:noProof/>
+        </w:rPr>
+        <w:t xml:space="preserve"> et al.</w:t>
+      </w:r>
+      <w:r>
+        <w:rPr>
+          <w:noProof/>
+        </w:rPr>
+        <w:t xml:space="preserve"> 2014, Robinson</w:t>
+      </w:r>
+      <w:r>
+        <w:rPr>
+          <w:i/>
+          <w:noProof/>
+        </w:rPr>
+        <w:t xml:space="preserve"> et al.</w:t>
+      </w:r>
+      <w:r>
+        <w:rPr>
+          <w:noProof/>
+        </w:rPr>
+        <w:t xml:space="preserve"> 2015)</w:t>
+      </w:r>
+      <w:r>
+        <w:fldChar w:fldCharType="end"/>
+      </w:r>
+      <w:r>
+        <w:t xml:space="preserve">. </w:t>
+      </w:r>
+      <w:r>
+        <w:t xml:space="preserve">While treating the primary tumour is highly successful through </w:t>
+      </w:r>
+      <w:proofErr w:type="spellStart"/>
+      <w:r>
+        <w:t>prostectomy</w:t>
+      </w:r>
+      <w:proofErr w:type="spellEnd"/>
+      <w:r>
+        <w:t xml:space="preserve">, radiation, chemo- and androgen deprivation therapies, the metastatic form faces limited treatment options. </w:t>
+      </w:r>
+      <w:r>
+        <w:t>This implicates the need for new therapeutic targets for advanced cancers</w:t>
+      </w:r>
+      <w:r>
+        <w:t>.</w:t>
+      </w:r>
+      <w:r>
+        <w:t xml:space="preserve"> A</w:t>
+      </w:r>
+      <w:r>
+        <w:t xml:space="preserve">bnormal expression of proteins related to </w:t>
       </w:r>
       <w:proofErr w:type="spellStart"/>
       <w:r>
@@ -51,16 +459,317 @@
         <w:t xml:space="preserve"> and exosome formation</w:t>
       </w:r>
       <w:r>
+        <w:t xml:space="preserve"> in prostate cancers</w:t>
+      </w:r>
+      <w:r>
         <w:t>, including mechanisms hypothesised to be involved with cargo sorting</w:t>
       </w:r>
       <w:r>
-        <w:t>, which have bee</w:t>
+        <w:t>, had</w:t>
+      </w:r>
+      <w:r>
+        <w:t xml:space="preserve"> bee</w:t>
       </w:r>
       <w:r>
         <w:t xml:space="preserve">n implicated in the progression and metastatic potential </w:t>
       </w:r>
       <w:r>
-        <w:t xml:space="preserve">of prostate cancer. Furthermore, this occurrence reveals gaps in knowledge regarding </w:t>
+        <w:t>of prostate cancer</w:t>
+      </w:r>
+      <w:r>
+        <w:t xml:space="preserve">, and thus may provide as a direction for </w:t>
+      </w:r>
+      <w:r>
+        <w:t xml:space="preserve">therapies </w:t>
+      </w:r>
+      <w:r>
+        <w:fldChar w:fldCharType="begin">
+          <w:fldData xml:space="preserve">PEVuZE5vdGU+PENpdGU+PEF1dGhvcj5JbmRlcjwvQXV0aG9yPjxZZWFyPjIwMTI8L1llYXI+PFJl
+Y051bT44PC9SZWNOdW0+PERpc3BsYXlUZXh0PihJbmRlcjxzdHlsZSBmYWNlPSJpdGFsaWMiPiBl
+dCBhbC48L3N0eWxlPiAyMDEyLCBNb29uPHN0eWxlIGZhY2U9Iml0YWxpYyI+IGV0IGFsLjwvc3R5
+bGU+IDIwMTQpPC9EaXNwbGF5VGV4dD48cmVjb3JkPjxyZWMtbnVtYmVyPjg8L3JlYy1udW1iZXI+
+PGZvcmVpZ24ta2V5cz48a2V5IGFwcD0iRU4iIGRiLWlkPSJmdmF3OXZkNXJyZmV6MmVwYXZjNWV4
+ZWJ6MDJ4dDB2dnZ3cnMiIHRpbWVzdGFtcD0iMTQ1MjEzMzI0NSI+ODwva2V5PjwvZm9yZWlnbi1r
+ZXlzPjxyZWYtdHlwZSBuYW1lPSJKb3VybmFsIEFydGljbGUiPjE3PC9yZWYtdHlwZT48Y29udHJp
+YnV0b3JzPjxhdXRob3JzPjxhdXRob3I+SW5kZXIsIEsuIEwuPC9hdXRob3I+PGF1dGhvcj5aaGVu
+ZywgWS4gWi48L2F1dGhvcj48YXV0aG9yPkRhdmlzLCBNLiBKLjwvYXV0aG9yPjxhdXRob3I+TW9v
+biwgSC48L2F1dGhvcj48YXV0aG9yPkxvbywgRC48L2F1dGhvcj48YXV0aG9yPk5ndXllbiwgSC48
+L2F1dGhvcj48YXV0aG9yPkNsZW1lbnRzLCBKLiBBLjwvYXV0aG9yPjxhdXRob3I+UGFydG9uLCBS
+LiBHLjwvYXV0aG9yPjxhdXRob3I+Rm9zdGVyLCBMLiBKLjwvYXV0aG9yPjxhdXRob3I+SGlsbCwg
+TS4gTS48L2F1dGhvcj48L2F1dGhvcnM+PC9jb250cmlidXRvcnM+PGF1dGgtYWRkcmVzcz5UaGUg
+VW5pdmVyc2l0eSBvZiBRdWVlbnNsYW5kIERpYW1hbnRpbmEgSW5zdGl0dXRlLCBUaGUgVW5pdmVy
+c2l0eSBvZiBRdWVlbnNsYW5kLCBCcmlzYmFuZSwgUXVlZW5zbGFuZCA0MTAyLCBBdXN0cmFsaWEu
+PC9hdXRoLWFkZHJlc3M+PHRpdGxlcz48dGl0bGU+RXhwcmVzc2lvbiBvZiBQVFJGIGluIFBDLTMg
+Q2VsbHMgbW9kdWxhdGVzIGNob2xlc3Rlcm9sIGR5bmFtaWNzIGFuZCB0aGUgYWN0aW4gY3l0b3Nr
+ZWxldG9uIGltcGFjdGluZyBzZWNyZXRpb24gcGF0aHdheXM8L3RpdGxlPjxzZWNvbmRhcnktdGl0
+bGU+TW9sIENlbGwgUHJvdGVvbWljczwvc2Vjb25kYXJ5LXRpdGxlPjxhbHQtdGl0bGU+TW9sZWN1
+bGFyICZhbXA7IGNlbGx1bGFyIHByb3Rlb21pY3MgOiBNQ1A8L2FsdC10aXRsZT48L3RpdGxlcz48
+cGVyaW9kaWNhbD48ZnVsbC10aXRsZT5Nb2wgQ2VsbCBQcm90ZW9taWNzPC9mdWxsLXRpdGxlPjxh
+YmJyLTE+TW9sZWN1bGFyICZhbXA7IGNlbGx1bGFyIHByb3Rlb21pY3MgOiBNQ1A8L2FiYnItMT48
+L3BlcmlvZGljYWw+PGFsdC1wZXJpb2RpY2FsPjxmdWxsLXRpdGxlPk1vbCBDZWxsIFByb3Rlb21p
+Y3M8L2Z1bGwtdGl0bGU+PGFiYnItMT5Nb2xlY3VsYXIgJmFtcDsgY2VsbHVsYXIgcHJvdGVvbWlj
+cyA6IE1DUDwvYWJici0xPjwvYWx0LXBlcmlvZGljYWw+PHBhZ2VzPk0xMTEuMDEyMjQ1PC9wYWdl
+cz48dm9sdW1lPjExPC92b2x1bWU+PG51bWJlcj4yPC9udW1iZXI+PGVkaXRpb24+MjAxMS8xMC8y
+ODwvZWRpdGlvbj48a2V5d29yZHM+PGtleXdvcmQ+QWN0aW4gQ3l0b3NrZWxldG9uLyptZXRhYm9s
+aXNtPC9rZXl3b3JkPjxrZXl3b3JkPkJsb3R0aW5nLCBXZXN0ZXJuPC9rZXl3b3JkPjxrZXl3b3Jk
+PkNhdmVvbGFlL21ldGFib2xpc208L2tleXdvcmQ+PGtleXdvcmQ+Q2F2ZW9saW4gMS8qbWV0YWJv
+bGlzbTwva2V5d29yZD48a2V5d29yZD5DaG9sZXN0ZXJvbC8qbWV0YWJvbGlzbTwva2V5d29yZD48
+a2V5d29yZD5DaHJvbWF0b2dyYXBoeSwgTGlxdWlkPC9rZXl3b3JkPjxrZXl3b3JkPkVuZG9jeXRv
+c2lzPC9rZXl3b3JkPjxrZXl3b3JkPkZsdW9yZXNjZW50IEFudGlib2R5IFRlY2huaXF1ZTwva2V5
+d29yZD48a2V5d29yZD5Hb2xnaSBBcHBhcmF0dXMvbWV0YWJvbGlzbTwva2V5d29yZD48a2V5d29y
+ZD5IdW1hbnM8L2tleXdvcmQ+PGtleXdvcmQ+TWFsZTwva2V5d29yZD48a2V5d29yZD5NZW1icmFu
+ZSBNaWNyb2RvbWFpbnMvbWV0YWJvbGlzbTwva2V5d29yZD48a2V5d29yZD5NZW1icmFuZSBQcm90
+ZWlucy9tZXRhYm9saXNtPC9rZXl3b3JkPjxrZXl3b3JkPlByb3N0YXRpYyBOZW9wbGFzbXMvKm1l
+dGFib2xpc208L2tleXdvcmQ+PGtleXdvcmQ+UHJvdGVpbiBUcmFuc3BvcnQ8L2tleXdvcmQ+PGtl
+eXdvcmQ+UHJvdGVvbWUvKmFuYWx5c2lzPC9rZXl3b3JkPjxrZXl3b3JkPlJOQS1CaW5kaW5nIFBy
+b3RlaW5zLyptZXRhYm9saXNtPC9rZXl3b3JkPjxrZXl3b3JkPipTZWNyZXRvcnkgUGF0aHdheTwv
+a2V5d29yZD48a2V5d29yZD5TcGVjdHJvbWV0cnksIE1hc3MsIE1hdHJpeC1Bc3Npc3RlZCBMYXNl
+ciBEZXNvcnB0aW9uLUlvbml6YXRpb248L2tleXdvcmQ+PGtleXdvcmQ+VHVtb3IgQ2VsbHMsIEN1
+bHR1cmVkPC9rZXl3b3JkPjwva2V5d29yZHM+PGRhdGVzPjx5ZWFyPjIwMTI8L3llYXI+PHB1Yi1k
+YXRlcz48ZGF0ZT5GZWI8L2RhdGU+PC9wdWItZGF0ZXM+PC9kYXRlcz48aXNibj4xNTM1LTk0NzY8
+L2lzYm4+PGFjY2Vzc2lvbi1udW0+MjIwMzAzNTE8L2FjY2Vzc2lvbi1udW0+PHVybHM+PC91cmxz
+PjxjdXN0b20yPlBtYzMyNzc3NjE8L2N1c3RvbTI+PGVsZWN0cm9uaWMtcmVzb3VyY2UtbnVtPjEw
+LjEwNzQvbWNwLk0xMTEuMDEyMjQ1PC9lbGVjdHJvbmljLXJlc291cmNlLW51bT48cmVtb3RlLWRh
+dGFiYXNlLXByb3ZpZGVyPk5MTTwvcmVtb3RlLWRhdGFiYXNlLXByb3ZpZGVyPjxsYW5ndWFnZT5l
+bmc8L2xhbmd1YWdlPjwvcmVjb3JkPjwvQ2l0ZT48Q2l0ZT48QXV0aG9yPk1vb248L0F1dGhvcj48
+WWVhcj4yMDE0PC9ZZWFyPjxSZWNOdW0+MTA8L1JlY051bT48cmVjb3JkPjxyZWMtbnVtYmVyPjEw
+PC9yZWMtbnVtYmVyPjxmb3JlaWduLWtleXM+PGtleSBhcHA9IkVOIiBkYi1pZD0iZnZhdzl2ZDVy
+cmZlejJlcGF2YzVleGViejAyeHQwdnZ2d3JzIiB0aW1lc3RhbXA9IjE0NTIxMzM0MTQiPjEwPC9r
+ZXk+PC9mb3JlaWduLWtleXM+PHJlZi10eXBlIG5hbWU9IkpvdXJuYWwgQXJ0aWNsZSI+MTc8L3Jl
+Zi10eXBlPjxjb250cmlidXRvcnM+PGF1dGhvcnM+PGF1dGhvcj5Nb29uLCBILjwvYXV0aG9yPjxh
+dXRob3I+TGVlLCBDLiBTLjwvYXV0aG9yPjxhdXRob3I+SW5kZXIsIEsuIEwuPC9hdXRob3I+PGF1
+dGhvcj5TaGFybWEsIFMuPC9hdXRob3I+PGF1dGhvcj5DaG9pLCBFLjwvYXV0aG9yPjxhdXRob3I+
+QmxhY2ssIEQuIE0uPC9hdXRob3I+PGF1dGhvcj5MZSBDYW8sIEsuIEEuPC9hdXRob3I+PGF1dGhv
+cj5XaW50ZXJmb3JkLCBDLjwvYXV0aG9yPjxhdXRob3I+Q293YXJkLCBKLiBJLjwvYXV0aG9yPjxh
+dXRob3I+TGluZywgTS4gVC48L2F1dGhvcj48YXV0aG9yPkNyYWlrLCBELiBKLjwvYXV0aG9yPjxh
+dXRob3I+UGFydG9uLCBSLiBHLjwvYXV0aG9yPjxhdXRob3I+UnVzc2VsbCwgUC4gSi48L2F1dGhv
+cj48YXV0aG9yPkhpbGwsIE0uIE0uPC9hdXRob3I+PC9hdXRob3JzPjwvY29udHJpYnV0b3JzPjxh
+dXRoLWFkZHJlc3M+VGhlIFVuaXZlcnNpdHkgb2YgUXVlZW5zbGFuZCBEaWFtYW50aW5hIEluc3Rp
+dHV0ZSwgVGhlIFVuaXZlcnNpdHkgb2YgUXVlZW5zbGFuZCwgQnJpc2JhbmUsIFF1ZWVuc2xhbmQs
+IEF1c3RyYWxpYS4mI3hEOzFdIERpc2NpcGxpbmUgb2YgUGF0aG9sb2d5LCBTY2hvb2wgb2YgTWVk
+aWNpbmUgYW5kIE1vbGVjdWxhciBNZWRpY2luZSBSZXNlYXJjaCBHcm91cCwgVW5pdmVyc2l0eSBv
+ZiBXZXN0ZXJuIFN5ZG5leSwgU3lkbmV5LCBOZXcgU291dGggV2FsZXMsIEF1c3RyYWxpYSBbMl0g
+RGVwYXJ0bWVudCBvZiBBbmF0b21pY2FsIFBhdGhvbG9neSwgTGl2ZXJwb29sIEhvc3BpdGFsLCBT
+eWRuZXksIE5ldyBTb3V0aCBXYWxlcywgQXVzdHJhbGlhLiYjeEQ7MV0gVGhlIFVuaXZlcnNpdHkg
+b2YgUXVlZW5zbGFuZCBEaWFtYW50aW5hIEluc3RpdHV0ZSwgVGhlIFVuaXZlcnNpdHkgb2YgUXVl
+ZW5zbGFuZCwgQnJpc2JhbmUsIFF1ZWVuc2xhbmQsIEF1c3RyYWxpYSBbMl0gU2Nob29sIG9mIFZl
+dGVyaW5hcnkgU2NpZW5jZSwgVGhlIFVuaXZlcnNpdHkgb2YgUXVlZW5zbGFuZCwgQnJpc2JhbmUs
+IFF1ZWVuc2xhbmQsIEF1c3RyYWxpYS4mI3hEO1F1ZWVuc2xhbmQgRmFjaWxpdHkgZm9yIEFkdmFu
+Y2VkIEJpb2luZm9ybWF0aWNzLCBUaGUgVW5pdmVyc2l0eSBvZiBRdWVlbnNsYW5kLCBCcmlzYmFu
+ZSwgUXVlZW5zbGFuZCwgQXVzdHJhbGlhLiYjeEQ7U2Nob29sIG9mIE1lZGljaW5lLCBUaGUgVW5p
+dmVyc2l0eSBvZiBRdWVlbnNsYW5kLCBCcmlzYmFuZSwgUXVlZW5zbGFuZCwgQXVzdHJhbGlhLiYj
+eEQ7TWF0ZXIgUmVzZWFyY2gsIFRyYW5zbGF0aW9uYWwgUmVzZWFyY2ggSW5zdGl0dXRlLCBCcmlz
+YmFuZSwgUXVlZW5zbGFuZCwgQXVzdHJhbGlhLiYjeEQ7QXVzdHJhbGlhbiBQcm9zdGF0ZSBDYW5j
+ZXIgUmVzZWFyY2ggQ2VudHJlLVF1ZWVuc2xhbmQgYW5kIEluc3RpdHV0ZSBmb3IgQmlvbWVkaWNh
+bCBIZWFsdGggJmFtcDsgSW5ub3ZhdGlvbiwgUXVlZW5zbGFuZCBVbml2ZXJzaXR5IG9mIFRlY2hu
+b2xvZ3ksIFRyYW5zbGF0aW9uYWwgUmVzZWFyY2ggSW5zdGl0dXRlLCBCcmlzYmFuZSwgUXVlZW5z
+bGFuZCwgQXVzdHJhbGlhLiYjeEQ7SW5zdGl0dXRlIGZvciBNb2xlY3VsYXIgQmlvc2NpZW5jZSwg
+VGhlIFVuaXZlcnNpdHkgb2YgUXVlZW5zbGFuZCwgQnJpc2JhbmUsIFF1ZWVuc2xhbmQsIEF1c3Ry
+YWxpYS48L2F1dGgtYWRkcmVzcz48dGl0bGVzPjx0aXRsZT5QVFJGL2NhdmluLTEgbmV1dHJhbGl6
+ZXMgbm9uLWNhdmVvbGFyIGNhdmVvbGluLTEgbWljcm9kb21haW5zIGluIHByb3N0YXRlIGNhbmNl
+cjwvdGl0bGU+PHNlY29uZGFyeS10aXRsZT5PbmNvZ2VuZTwvc2Vjb25kYXJ5LXRpdGxlPjxhbHQt
+dGl0bGU+T25jb2dlbmU8L2FsdC10aXRsZT48L3RpdGxlcz48cGVyaW9kaWNhbD48ZnVsbC10aXRs
+ZT5PbmNvZ2VuZTwvZnVsbC10aXRsZT48YWJici0xPk9uY29nZW5lPC9hYmJyLTE+PC9wZXJpb2Rp
+Y2FsPjxhbHQtcGVyaW9kaWNhbD48ZnVsbC10aXRsZT5PbmNvZ2VuZTwvZnVsbC10aXRsZT48YWJi
+ci0xPk9uY29nZW5lPC9hYmJyLTE+PC9hbHQtcGVyaW9kaWNhbD48cGFnZXM+MzU2MS03MDwvcGFn
+ZXM+PHZvbHVtZT4zMzwvdm9sdW1lPjxudW1iZXI+Mjc8L251bWJlcj48ZWRpdGlvbj4yMDEzLzA4
+LzEzPC9lZGl0aW9uPjxrZXl3b3Jkcz48a2V5d29yZD5BY3RpbnMvbWV0YWJvbGlzbTwva2V5d29y
+ZD48a2V5d29yZD5BZ2VkPC9rZXl3b3JkPjxrZXl3b3JkPkFuaW1hbHM8L2tleXdvcmQ+PGtleXdv
+cmQ+Q2F2ZW9saW4gMS8qbWV0YWJvbGlzbTwva2V5d29yZD48a2V5d29yZD5DZWxsIExpbmUsIFR1
+bW9yPC9rZXl3b3JkPjxrZXl3b3JkPkNlbGwgUHJvbGlmZXJhdGlvbjwva2V5d29yZD48a2V5d29y
+ZD5DZWxsIFRyYW5zZm9ybWF0aW9uLCBOZW9wbGFzdGljPC9rZXl3b3JkPjxrZXl3b3JkPkRpc2Vh
+c2UgUHJvZ3Jlc3Npb248L2tleXdvcmQ+PGtleXdvcmQ+R2VuZSBFeHByZXNzaW9uIFJlZ3VsYXRp
+b24sIE5lb3BsYXN0aWM8L2tleXdvcmQ+PGtleXdvcmQ+SHVtYW5zPC9rZXl3b3JkPjxrZXl3b3Jk
+PkludGVybGV1a2luLTYvbWV0YWJvbGlzbTwva2V5d29yZD48a2V5d29yZD5NYWxlPC9rZXl3b3Jk
+PjxrZXl3b3JkPk1lbWJyYW5lIE1pY3JvZG9tYWlucy8qbWV0YWJvbGlzbTwva2V5d29yZD48a2V5
+d29yZD5NaWNlPC9rZXl3b3JkPjxrZXl3b3JkPk1pZGRsZSBBZ2VkPC9rZXl3b3JkPjxrZXl3b3Jk
+Pk5lb3BsYXNtIE1ldGFzdGFzaXM8L2tleXdvcmQ+PGtleXdvcmQ+UGhvc3Bob3J5bGF0aW9uPC9r
+ZXl3b3JkPjxrZXl3b3JkPlByb3N0YXRpYyBOZW9wbGFzbXMvKm1ldGFib2xpc20vKnBhdGhvbG9n
+eTwva2V5d29yZD48a2V5d29yZD5Qcm90by1PbmNvZ2VuZSBQcm90ZWlucyBjLWFrdC9tZXRhYm9s
+aXNtPC9rZXl3b3JkPjxrZXl3b3JkPlJOQS1CaW5kaW5nIFByb3RlaW5zLyptZXRhYm9saXNtPC9r
+ZXl3b3JkPjxrZXl3b3JkPlJlY2VwdG9ycywgQW5kcm9nZW4vbWV0YWJvbGlzbTwva2V5d29yZD48
+L2tleXdvcmRzPjxkYXRlcz48eWVhcj4yMDE0PC95ZWFyPjxwdWItZGF0ZXM+PGRhdGU+SnVsIDM8
+L2RhdGU+PC9wdWItZGF0ZXM+PC9kYXRlcz48aXNibj4wOTUwLTkyMzI8L2lzYm4+PGFjY2Vzc2lv
+bi1udW0+MjM5MzQxODk8L2FjY2Vzc2lvbi1udW0+PHVybHM+PC91cmxzPjxlbGVjdHJvbmljLXJl
+c291cmNlLW51bT4xMC4xMDM4L29uYy4yMDEzLjMxNTwvZWxlY3Ryb25pYy1yZXNvdXJjZS1udW0+
+PHJlbW90ZS1kYXRhYmFzZS1wcm92aWRlcj5OTE08L3JlbW90ZS1kYXRhYmFzZS1wcm92aWRlcj48
+bGFuZ3VhZ2U+ZW5nPC9sYW5ndWFnZT48L3JlY29yZD48L0NpdGU+PC9FbmROb3RlPn==
+</w:fldData>
+        </w:fldChar>
+      </w:r>
+      <w:r>
+        <w:instrText xml:space="preserve"> ADDIN EN.CITE </w:instrText>
+      </w:r>
+      <w:r>
+        <w:fldChar w:fldCharType="begin">
+          <w:fldData xml:space="preserve">PEVuZE5vdGU+PENpdGU+PEF1dGhvcj5JbmRlcjwvQXV0aG9yPjxZZWFyPjIwMTI8L1llYXI+PFJl
+Y051bT44PC9SZWNOdW0+PERpc3BsYXlUZXh0PihJbmRlcjxzdHlsZSBmYWNlPSJpdGFsaWMiPiBl
+dCBhbC48L3N0eWxlPiAyMDEyLCBNb29uPHN0eWxlIGZhY2U9Iml0YWxpYyI+IGV0IGFsLjwvc3R5
+bGU+IDIwMTQpPC9EaXNwbGF5VGV4dD48cmVjb3JkPjxyZWMtbnVtYmVyPjg8L3JlYy1udW1iZXI+
+PGZvcmVpZ24ta2V5cz48a2V5IGFwcD0iRU4iIGRiLWlkPSJmdmF3OXZkNXJyZmV6MmVwYXZjNWV4
+ZWJ6MDJ4dDB2dnZ3cnMiIHRpbWVzdGFtcD0iMTQ1MjEzMzI0NSI+ODwva2V5PjwvZm9yZWlnbi1r
+ZXlzPjxyZWYtdHlwZSBuYW1lPSJKb3VybmFsIEFydGljbGUiPjE3PC9yZWYtdHlwZT48Y29udHJp
+YnV0b3JzPjxhdXRob3JzPjxhdXRob3I+SW5kZXIsIEsuIEwuPC9hdXRob3I+PGF1dGhvcj5aaGVu
+ZywgWS4gWi48L2F1dGhvcj48YXV0aG9yPkRhdmlzLCBNLiBKLjwvYXV0aG9yPjxhdXRob3I+TW9v
+biwgSC48L2F1dGhvcj48YXV0aG9yPkxvbywgRC48L2F1dGhvcj48YXV0aG9yPk5ndXllbiwgSC48
+L2F1dGhvcj48YXV0aG9yPkNsZW1lbnRzLCBKLiBBLjwvYXV0aG9yPjxhdXRob3I+UGFydG9uLCBS
+LiBHLjwvYXV0aG9yPjxhdXRob3I+Rm9zdGVyLCBMLiBKLjwvYXV0aG9yPjxhdXRob3I+SGlsbCwg
+TS4gTS48L2F1dGhvcj48L2F1dGhvcnM+PC9jb250cmlidXRvcnM+PGF1dGgtYWRkcmVzcz5UaGUg
+VW5pdmVyc2l0eSBvZiBRdWVlbnNsYW5kIERpYW1hbnRpbmEgSW5zdGl0dXRlLCBUaGUgVW5pdmVy
+c2l0eSBvZiBRdWVlbnNsYW5kLCBCcmlzYmFuZSwgUXVlZW5zbGFuZCA0MTAyLCBBdXN0cmFsaWEu
+PC9hdXRoLWFkZHJlc3M+PHRpdGxlcz48dGl0bGU+RXhwcmVzc2lvbiBvZiBQVFJGIGluIFBDLTMg
+Q2VsbHMgbW9kdWxhdGVzIGNob2xlc3Rlcm9sIGR5bmFtaWNzIGFuZCB0aGUgYWN0aW4gY3l0b3Nr
+ZWxldG9uIGltcGFjdGluZyBzZWNyZXRpb24gcGF0aHdheXM8L3RpdGxlPjxzZWNvbmRhcnktdGl0
+bGU+TW9sIENlbGwgUHJvdGVvbWljczwvc2Vjb25kYXJ5LXRpdGxlPjxhbHQtdGl0bGU+TW9sZWN1
+bGFyICZhbXA7IGNlbGx1bGFyIHByb3Rlb21pY3MgOiBNQ1A8L2FsdC10aXRsZT48L3RpdGxlcz48
+cGVyaW9kaWNhbD48ZnVsbC10aXRsZT5Nb2wgQ2VsbCBQcm90ZW9taWNzPC9mdWxsLXRpdGxlPjxh
+YmJyLTE+TW9sZWN1bGFyICZhbXA7IGNlbGx1bGFyIHByb3Rlb21pY3MgOiBNQ1A8L2FiYnItMT48
+L3BlcmlvZGljYWw+PGFsdC1wZXJpb2RpY2FsPjxmdWxsLXRpdGxlPk1vbCBDZWxsIFByb3Rlb21p
+Y3M8L2Z1bGwtdGl0bGU+PGFiYnItMT5Nb2xlY3VsYXIgJmFtcDsgY2VsbHVsYXIgcHJvdGVvbWlj
+cyA6IE1DUDwvYWJici0xPjwvYWx0LXBlcmlvZGljYWw+PHBhZ2VzPk0xMTEuMDEyMjQ1PC9wYWdl
+cz48dm9sdW1lPjExPC92b2x1bWU+PG51bWJlcj4yPC9udW1iZXI+PGVkaXRpb24+MjAxMS8xMC8y
+ODwvZWRpdGlvbj48a2V5d29yZHM+PGtleXdvcmQ+QWN0aW4gQ3l0b3NrZWxldG9uLyptZXRhYm9s
+aXNtPC9rZXl3b3JkPjxrZXl3b3JkPkJsb3R0aW5nLCBXZXN0ZXJuPC9rZXl3b3JkPjxrZXl3b3Jk
+PkNhdmVvbGFlL21ldGFib2xpc208L2tleXdvcmQ+PGtleXdvcmQ+Q2F2ZW9saW4gMS8qbWV0YWJv
+bGlzbTwva2V5d29yZD48a2V5d29yZD5DaG9sZXN0ZXJvbC8qbWV0YWJvbGlzbTwva2V5d29yZD48
+a2V5d29yZD5DaHJvbWF0b2dyYXBoeSwgTGlxdWlkPC9rZXl3b3JkPjxrZXl3b3JkPkVuZG9jeXRv
+c2lzPC9rZXl3b3JkPjxrZXl3b3JkPkZsdW9yZXNjZW50IEFudGlib2R5IFRlY2huaXF1ZTwva2V5
+d29yZD48a2V5d29yZD5Hb2xnaSBBcHBhcmF0dXMvbWV0YWJvbGlzbTwva2V5d29yZD48a2V5d29y
+ZD5IdW1hbnM8L2tleXdvcmQ+PGtleXdvcmQ+TWFsZTwva2V5d29yZD48a2V5d29yZD5NZW1icmFu
+ZSBNaWNyb2RvbWFpbnMvbWV0YWJvbGlzbTwva2V5d29yZD48a2V5d29yZD5NZW1icmFuZSBQcm90
+ZWlucy9tZXRhYm9saXNtPC9rZXl3b3JkPjxrZXl3b3JkPlByb3N0YXRpYyBOZW9wbGFzbXMvKm1l
+dGFib2xpc208L2tleXdvcmQ+PGtleXdvcmQ+UHJvdGVpbiBUcmFuc3BvcnQ8L2tleXdvcmQ+PGtl
+eXdvcmQ+UHJvdGVvbWUvKmFuYWx5c2lzPC9rZXl3b3JkPjxrZXl3b3JkPlJOQS1CaW5kaW5nIFBy
+b3RlaW5zLyptZXRhYm9saXNtPC9rZXl3b3JkPjxrZXl3b3JkPipTZWNyZXRvcnkgUGF0aHdheTwv
+a2V5d29yZD48a2V5d29yZD5TcGVjdHJvbWV0cnksIE1hc3MsIE1hdHJpeC1Bc3Npc3RlZCBMYXNl
+ciBEZXNvcnB0aW9uLUlvbml6YXRpb248L2tleXdvcmQ+PGtleXdvcmQ+VHVtb3IgQ2VsbHMsIEN1
+bHR1cmVkPC9rZXl3b3JkPjwva2V5d29yZHM+PGRhdGVzPjx5ZWFyPjIwMTI8L3llYXI+PHB1Yi1k
+YXRlcz48ZGF0ZT5GZWI8L2RhdGU+PC9wdWItZGF0ZXM+PC9kYXRlcz48aXNibj4xNTM1LTk0NzY8
+L2lzYm4+PGFjY2Vzc2lvbi1udW0+MjIwMzAzNTE8L2FjY2Vzc2lvbi1udW0+PHVybHM+PC91cmxz
+PjxjdXN0b20yPlBtYzMyNzc3NjE8L2N1c3RvbTI+PGVsZWN0cm9uaWMtcmVzb3VyY2UtbnVtPjEw
+LjEwNzQvbWNwLk0xMTEuMDEyMjQ1PC9lbGVjdHJvbmljLXJlc291cmNlLW51bT48cmVtb3RlLWRh
+dGFiYXNlLXByb3ZpZGVyPk5MTTwvcmVtb3RlLWRhdGFiYXNlLXByb3ZpZGVyPjxsYW5ndWFnZT5l
+bmc8L2xhbmd1YWdlPjwvcmVjb3JkPjwvQ2l0ZT48Q2l0ZT48QXV0aG9yPk1vb248L0F1dGhvcj48
+WWVhcj4yMDE0PC9ZZWFyPjxSZWNOdW0+MTA8L1JlY051bT48cmVjb3JkPjxyZWMtbnVtYmVyPjEw
+PC9yZWMtbnVtYmVyPjxmb3JlaWduLWtleXM+PGtleSBhcHA9IkVOIiBkYi1pZD0iZnZhdzl2ZDVy
+cmZlejJlcGF2YzVleGViejAyeHQwdnZ2d3JzIiB0aW1lc3RhbXA9IjE0NTIxMzM0MTQiPjEwPC9r
+ZXk+PC9mb3JlaWduLWtleXM+PHJlZi10eXBlIG5hbWU9IkpvdXJuYWwgQXJ0aWNsZSI+MTc8L3Jl
+Zi10eXBlPjxjb250cmlidXRvcnM+PGF1dGhvcnM+PGF1dGhvcj5Nb29uLCBILjwvYXV0aG9yPjxh
+dXRob3I+TGVlLCBDLiBTLjwvYXV0aG9yPjxhdXRob3I+SW5kZXIsIEsuIEwuPC9hdXRob3I+PGF1
+dGhvcj5TaGFybWEsIFMuPC9hdXRob3I+PGF1dGhvcj5DaG9pLCBFLjwvYXV0aG9yPjxhdXRob3I+
+QmxhY2ssIEQuIE0uPC9hdXRob3I+PGF1dGhvcj5MZSBDYW8sIEsuIEEuPC9hdXRob3I+PGF1dGhv
+cj5XaW50ZXJmb3JkLCBDLjwvYXV0aG9yPjxhdXRob3I+Q293YXJkLCBKLiBJLjwvYXV0aG9yPjxh
+dXRob3I+TGluZywgTS4gVC48L2F1dGhvcj48YXV0aG9yPkNyYWlrLCBELiBKLjwvYXV0aG9yPjxh
+dXRob3I+UGFydG9uLCBSLiBHLjwvYXV0aG9yPjxhdXRob3I+UnVzc2VsbCwgUC4gSi48L2F1dGhv
+cj48YXV0aG9yPkhpbGwsIE0uIE0uPC9hdXRob3I+PC9hdXRob3JzPjwvY29udHJpYnV0b3JzPjxh
+dXRoLWFkZHJlc3M+VGhlIFVuaXZlcnNpdHkgb2YgUXVlZW5zbGFuZCBEaWFtYW50aW5hIEluc3Rp
+dHV0ZSwgVGhlIFVuaXZlcnNpdHkgb2YgUXVlZW5zbGFuZCwgQnJpc2JhbmUsIFF1ZWVuc2xhbmQs
+IEF1c3RyYWxpYS4mI3hEOzFdIERpc2NpcGxpbmUgb2YgUGF0aG9sb2d5LCBTY2hvb2wgb2YgTWVk
+aWNpbmUgYW5kIE1vbGVjdWxhciBNZWRpY2luZSBSZXNlYXJjaCBHcm91cCwgVW5pdmVyc2l0eSBv
+ZiBXZXN0ZXJuIFN5ZG5leSwgU3lkbmV5LCBOZXcgU291dGggV2FsZXMsIEF1c3RyYWxpYSBbMl0g
+RGVwYXJ0bWVudCBvZiBBbmF0b21pY2FsIFBhdGhvbG9neSwgTGl2ZXJwb29sIEhvc3BpdGFsLCBT
+eWRuZXksIE5ldyBTb3V0aCBXYWxlcywgQXVzdHJhbGlhLiYjeEQ7MV0gVGhlIFVuaXZlcnNpdHkg
+b2YgUXVlZW5zbGFuZCBEaWFtYW50aW5hIEluc3RpdHV0ZSwgVGhlIFVuaXZlcnNpdHkgb2YgUXVl
+ZW5zbGFuZCwgQnJpc2JhbmUsIFF1ZWVuc2xhbmQsIEF1c3RyYWxpYSBbMl0gU2Nob29sIG9mIFZl
+dGVyaW5hcnkgU2NpZW5jZSwgVGhlIFVuaXZlcnNpdHkgb2YgUXVlZW5zbGFuZCwgQnJpc2JhbmUs
+IFF1ZWVuc2xhbmQsIEF1c3RyYWxpYS4mI3hEO1F1ZWVuc2xhbmQgRmFjaWxpdHkgZm9yIEFkdmFu
+Y2VkIEJpb2luZm9ybWF0aWNzLCBUaGUgVW5pdmVyc2l0eSBvZiBRdWVlbnNsYW5kLCBCcmlzYmFu
+ZSwgUXVlZW5zbGFuZCwgQXVzdHJhbGlhLiYjeEQ7U2Nob29sIG9mIE1lZGljaW5lLCBUaGUgVW5p
+dmVyc2l0eSBvZiBRdWVlbnNsYW5kLCBCcmlzYmFuZSwgUXVlZW5zbGFuZCwgQXVzdHJhbGlhLiYj
+eEQ7TWF0ZXIgUmVzZWFyY2gsIFRyYW5zbGF0aW9uYWwgUmVzZWFyY2ggSW5zdGl0dXRlLCBCcmlz
+YmFuZSwgUXVlZW5zbGFuZCwgQXVzdHJhbGlhLiYjeEQ7QXVzdHJhbGlhbiBQcm9zdGF0ZSBDYW5j
+ZXIgUmVzZWFyY2ggQ2VudHJlLVF1ZWVuc2xhbmQgYW5kIEluc3RpdHV0ZSBmb3IgQmlvbWVkaWNh
+bCBIZWFsdGggJmFtcDsgSW5ub3ZhdGlvbiwgUXVlZW5zbGFuZCBVbml2ZXJzaXR5IG9mIFRlY2hu
+b2xvZ3ksIFRyYW5zbGF0aW9uYWwgUmVzZWFyY2ggSW5zdGl0dXRlLCBCcmlzYmFuZSwgUXVlZW5z
+bGFuZCwgQXVzdHJhbGlhLiYjeEQ7SW5zdGl0dXRlIGZvciBNb2xlY3VsYXIgQmlvc2NpZW5jZSwg
+VGhlIFVuaXZlcnNpdHkgb2YgUXVlZW5zbGFuZCwgQnJpc2JhbmUsIFF1ZWVuc2xhbmQsIEF1c3Ry
+YWxpYS48L2F1dGgtYWRkcmVzcz48dGl0bGVzPjx0aXRsZT5QVFJGL2NhdmluLTEgbmV1dHJhbGl6
+ZXMgbm9uLWNhdmVvbGFyIGNhdmVvbGluLTEgbWljcm9kb21haW5zIGluIHByb3N0YXRlIGNhbmNl
+cjwvdGl0bGU+PHNlY29uZGFyeS10aXRsZT5PbmNvZ2VuZTwvc2Vjb25kYXJ5LXRpdGxlPjxhbHQt
+dGl0bGU+T25jb2dlbmU8L2FsdC10aXRsZT48L3RpdGxlcz48cGVyaW9kaWNhbD48ZnVsbC10aXRs
+ZT5PbmNvZ2VuZTwvZnVsbC10aXRsZT48YWJici0xPk9uY29nZW5lPC9hYmJyLTE+PC9wZXJpb2Rp
+Y2FsPjxhbHQtcGVyaW9kaWNhbD48ZnVsbC10aXRsZT5PbmNvZ2VuZTwvZnVsbC10aXRsZT48YWJi
+ci0xPk9uY29nZW5lPC9hYmJyLTE+PC9hbHQtcGVyaW9kaWNhbD48cGFnZXM+MzU2MS03MDwvcGFn
+ZXM+PHZvbHVtZT4zMzwvdm9sdW1lPjxudW1iZXI+Mjc8L251bWJlcj48ZWRpdGlvbj4yMDEzLzA4
+LzEzPC9lZGl0aW9uPjxrZXl3b3Jkcz48a2V5d29yZD5BY3RpbnMvbWV0YWJvbGlzbTwva2V5d29y
+ZD48a2V5d29yZD5BZ2VkPC9rZXl3b3JkPjxrZXl3b3JkPkFuaW1hbHM8L2tleXdvcmQ+PGtleXdv
+cmQ+Q2F2ZW9saW4gMS8qbWV0YWJvbGlzbTwva2V5d29yZD48a2V5d29yZD5DZWxsIExpbmUsIFR1
+bW9yPC9rZXl3b3JkPjxrZXl3b3JkPkNlbGwgUHJvbGlmZXJhdGlvbjwva2V5d29yZD48a2V5d29y
+ZD5DZWxsIFRyYW5zZm9ybWF0aW9uLCBOZW9wbGFzdGljPC9rZXl3b3JkPjxrZXl3b3JkPkRpc2Vh
+c2UgUHJvZ3Jlc3Npb248L2tleXdvcmQ+PGtleXdvcmQ+R2VuZSBFeHByZXNzaW9uIFJlZ3VsYXRp
+b24sIE5lb3BsYXN0aWM8L2tleXdvcmQ+PGtleXdvcmQ+SHVtYW5zPC9rZXl3b3JkPjxrZXl3b3Jk
+PkludGVybGV1a2luLTYvbWV0YWJvbGlzbTwva2V5d29yZD48a2V5d29yZD5NYWxlPC9rZXl3b3Jk
+PjxrZXl3b3JkPk1lbWJyYW5lIE1pY3JvZG9tYWlucy8qbWV0YWJvbGlzbTwva2V5d29yZD48a2V5
+d29yZD5NaWNlPC9rZXl3b3JkPjxrZXl3b3JkPk1pZGRsZSBBZ2VkPC9rZXl3b3JkPjxrZXl3b3Jk
+Pk5lb3BsYXNtIE1ldGFzdGFzaXM8L2tleXdvcmQ+PGtleXdvcmQ+UGhvc3Bob3J5bGF0aW9uPC9r
+ZXl3b3JkPjxrZXl3b3JkPlByb3N0YXRpYyBOZW9wbGFzbXMvKm1ldGFib2xpc20vKnBhdGhvbG9n
+eTwva2V5d29yZD48a2V5d29yZD5Qcm90by1PbmNvZ2VuZSBQcm90ZWlucyBjLWFrdC9tZXRhYm9s
+aXNtPC9rZXl3b3JkPjxrZXl3b3JkPlJOQS1CaW5kaW5nIFByb3RlaW5zLyptZXRhYm9saXNtPC9r
+ZXl3b3JkPjxrZXl3b3JkPlJlY2VwdG9ycywgQW5kcm9nZW4vbWV0YWJvbGlzbTwva2V5d29yZD48
+L2tleXdvcmRzPjxkYXRlcz48eWVhcj4yMDE0PC95ZWFyPjxwdWItZGF0ZXM+PGRhdGU+SnVsIDM8
+L2RhdGU+PC9wdWItZGF0ZXM+PC9kYXRlcz48aXNibj4wOTUwLTkyMzI8L2lzYm4+PGFjY2Vzc2lv
+bi1udW0+MjM5MzQxODk8L2FjY2Vzc2lvbi1udW0+PHVybHM+PC91cmxzPjxlbGVjdHJvbmljLXJl
+c291cmNlLW51bT4xMC4xMDM4L29uYy4yMDEzLjMxNTwvZWxlY3Ryb25pYy1yZXNvdXJjZS1udW0+
+PHJlbW90ZS1kYXRhYmFzZS1wcm92aWRlcj5OTE08L3JlbW90ZS1kYXRhYmFzZS1wcm92aWRlcj48
+bGFuZ3VhZ2U+ZW5nPC9sYW5ndWFnZT48L3JlY29yZD48L0NpdGU+PC9FbmROb3RlPn==
+</w:fldData>
+        </w:fldChar>
+      </w:r>
+      <w:r>
+        <w:instrText xml:space="preserve"> ADDIN EN.CITE.DATA </w:instrText>
+      </w:r>
+      <w:r>
+        <w:fldChar w:fldCharType="end"/>
+      </w:r>
+      <w:r>
+        <w:fldChar w:fldCharType="separate"/>
+      </w:r>
+      <w:r>
+        <w:rPr>
+          <w:noProof/>
+        </w:rPr>
+        <w:t>(Inder</w:t>
+      </w:r>
+      <w:r>
+        <w:rPr>
+          <w:i/>
+          <w:noProof/>
+        </w:rPr>
+        <w:t xml:space="preserve"> et al.</w:t>
+      </w:r>
+      <w:r>
+        <w:rPr>
+          <w:noProof/>
+        </w:rPr>
+        <w:t xml:space="preserve"> 2012, Moon</w:t>
+      </w:r>
+      <w:r>
+        <w:rPr>
+          <w:i/>
+          <w:noProof/>
+        </w:rPr>
+        <w:t xml:space="preserve"> et al.</w:t>
+      </w:r>
+      <w:r>
+        <w:rPr>
+          <w:noProof/>
+        </w:rPr>
+        <w:t xml:space="preserve"> 2014)</w:t>
+      </w:r>
+      <w:r>
+        <w:fldChar w:fldCharType="end"/>
+      </w:r>
+      <w:r>
+        <w:t>. T</w:t>
+      </w:r>
+      <w:r>
+        <w:t xml:space="preserve">his occurrence </w:t>
+      </w:r>
+      <w:r>
+        <w:t xml:space="preserve">also </w:t>
+      </w:r>
+      <w:r>
+        <w:t xml:space="preserve">reveals gaps in knowledge regarding </w:t>
       </w:r>
       <w:proofErr w:type="spellStart"/>
       <w:r>
@@ -131,7 +840,49 @@
       </w:r>
       <w:proofErr w:type="spellEnd"/>
       <w:r>
-        <w:t xml:space="preserve"> bodies. </w:t>
+        <w:t xml:space="preserve"> bodies</w:t>
+      </w:r>
+      <w:r>
+        <w:fldChar w:fldCharType="begin"/>
+      </w:r>
+      <w:r>
+        <w:instrText xml:space="preserve"> ADDIN EN.CITE &lt;EndNote&gt;&lt;Cite&gt;&lt;Author&gt;Gu&lt;/Author&gt;&lt;Year&gt;2014&lt;/Year&gt;&lt;RecNum&gt;21&lt;/RecNum&gt;&lt;DisplayText&gt;(Gu&lt;style face="italic"&gt; et al.&lt;/style&gt; 2014)&lt;/DisplayText&gt;&lt;record&gt;&lt;rec-number&gt;21&lt;/rec-number&gt;&lt;foreign-keys&gt;&lt;key app="EN" db-id="fvaw9vd5rrfez2epavc5exebz02xt0vvvwrs" timestamp="1454980769"&gt;21&lt;/key&gt;&lt;/foreign-keys&gt;&lt;ref-type name="Journal Article"&gt;17&lt;/ref-type&gt;&lt;contributors&gt;&lt;authors&gt;&lt;author&gt;Gu, Haitao&lt;/author&gt;&lt;author&gt;Overstreet, Anne-Marie C.&lt;/author&gt;&lt;author&gt;Yang, Yongguang&lt;/author&gt;&lt;/authors&gt;&lt;/contributors&gt;&lt;titles&gt;&lt;title&gt;Exosomes Biogenesis and Potentials in Disease Diagnosis and Drug Delivery&lt;/title&gt;&lt;secondary-title&gt;Nano LIFE&lt;/secondary-title&gt;&lt;/titles&gt;&lt;periodical&gt;&lt;full-title&gt;Nano LIFE&lt;/full-title&gt;&lt;/periodical&gt;&lt;pages&gt;1441017&lt;/pages&gt;&lt;volume&gt;04&lt;/volume&gt;&lt;number&gt;04&lt;/number&gt;&lt;dates&gt;&lt;year&gt;2014&lt;/year&gt;&lt;/dates&gt;&lt;urls&gt;&lt;related-urls&gt;&lt;url&gt;http://www.worldscientific.com/doi/abs/10.1142/S1793984414410177&lt;/url&gt;&lt;/related-urls&gt;&lt;/urls&gt;&lt;electronic-resource-num&gt;doi:10.1142/S1793984414410177&lt;/electronic-resource-num&gt;&lt;/record&gt;&lt;/Cite&gt;&lt;/EndNote&gt;</w:instrText>
+      </w:r>
+      <w:r>
+        <w:fldChar w:fldCharType="separate"/>
+      </w:r>
+      <w:r>
+        <w:rPr>
+          <w:noProof/>
+        </w:rPr>
+        <w:t>(</w:t>
+      </w:r>
+      <w:proofErr w:type="spellStart"/>
+      <w:r>
+        <w:rPr>
+          <w:noProof/>
+        </w:rPr>
+        <w:t>Gu</w:t>
+      </w:r>
+      <w:proofErr w:type="spellEnd"/>
+      <w:r>
+        <w:rPr>
+          <w:i/>
+          <w:noProof/>
+        </w:rPr>
+        <w:t xml:space="preserve"> et al.</w:t>
+      </w:r>
+      <w:r>
+        <w:rPr>
+          <w:noProof/>
+        </w:rPr>
+        <w:t xml:space="preserve"> 2014)</w:t>
+      </w:r>
+      <w:r>
+        <w:fldChar w:fldCharType="end"/>
+      </w:r>
+      <w:r>
+        <w:t xml:space="preserve">. </w:t>
       </w:r>
       <w:r>
         <w:t xml:space="preserve">Whilst similar in size and biochemical markers, </w:t>
@@ -151,7 +902,49 @@
         <w:t>f</w:t>
       </w:r>
       <w:r>
-        <w:t xml:space="preserve"> the plasma membrane. Despite being two different vesicle subtypes, their similarities make these difficult to distinguish experimentally.</w:t>
+        <w:t xml:space="preserve"> the plasma membrane</w:t>
+      </w:r>
+      <w:r>
+        <w:fldChar w:fldCharType="begin"/>
+      </w:r>
+      <w:r>
+        <w:instrText xml:space="preserve"> ADDIN EN.CITE &lt;EndNote&gt;&lt;Cite&gt;&lt;Author&gt;Minciacchi&lt;/Author&gt;&lt;Year&gt;2015&lt;/Year&gt;&lt;RecNum&gt;22&lt;/RecNum&gt;&lt;DisplayText&gt;(Minciacchi&lt;style face="italic"&gt; et al.&lt;/style&gt; 2015)&lt;/DisplayText&gt;&lt;record&gt;&lt;rec-number&gt;22&lt;/rec-number&gt;&lt;foreign-keys&gt;&lt;key app="EN" db-id="fvaw9vd5rrfez2epavc5exebz02xt0vvvwrs" timestamp="1454980994"&gt;22&lt;/key&gt;&lt;/foreign-keys&gt;&lt;ref-type name="Journal Article"&gt;17&lt;/ref-type&gt;&lt;contributors&gt;&lt;authors&gt;&lt;author&gt;Minciacchi, V. R.&lt;/author&gt;&lt;author&gt;Freeman, M. R.&lt;/author&gt;&lt;author&gt;Di Vizio, D.&lt;/author&gt;&lt;/authors&gt;&lt;/contributors&gt;&lt;titles&gt;&lt;title&gt;Extracellular Vesicles in Cancer: Exosomes, Microvesicles and the Emerging Role of Large Oncosomes&lt;/title&gt;&lt;secondary-title&gt;Seminars in cell &amp;amp; developmental biology&lt;/secondary-title&gt;&lt;/titles&gt;&lt;periodical&gt;&lt;full-title&gt;Seminars in cell &amp;amp; developmental biology&lt;/full-title&gt;&lt;/periodical&gt;&lt;pages&gt;41-51&lt;/pages&gt;&lt;volume&gt;40&lt;/volume&gt;&lt;dates&gt;&lt;year&gt;2015&lt;/year&gt;&lt;/dates&gt;&lt;publisher&gt;Academic Press&lt;/publisher&gt;&lt;isbn&gt;1084-9521&lt;/isbn&gt;&lt;urls&gt;&lt;/urls&gt;&lt;/record&gt;&lt;/Cite&gt;&lt;/EndNote&gt;</w:instrText>
+      </w:r>
+      <w:r>
+        <w:fldChar w:fldCharType="separate"/>
+      </w:r>
+      <w:r>
+        <w:rPr>
+          <w:noProof/>
+        </w:rPr>
+        <w:t>(</w:t>
+      </w:r>
+      <w:proofErr w:type="spellStart"/>
+      <w:r>
+        <w:rPr>
+          <w:noProof/>
+        </w:rPr>
+        <w:t>Minciacchi</w:t>
+      </w:r>
+      <w:proofErr w:type="spellEnd"/>
+      <w:r>
+        <w:rPr>
+          <w:i/>
+          <w:noProof/>
+        </w:rPr>
+        <w:t xml:space="preserve"> et al.</w:t>
+      </w:r>
+      <w:r>
+        <w:rPr>
+          <w:noProof/>
+        </w:rPr>
+        <w:t xml:space="preserve"> 2015)</w:t>
+      </w:r>
+      <w:r>
+        <w:fldChar w:fldCharType="end"/>
+      </w:r>
+      <w:r>
+        <w:t>. Despite being two different vesicle subtypes, their similarities make these difficult to distinguish experimentally.</w:t>
       </w:r>
       <w:r>
         <w:t xml:space="preserve"> </w:t>
@@ -203,7 +996,146 @@
       </w:r>
       <w:proofErr w:type="spellEnd"/>
       <w:r>
-        <w:t xml:space="preserve"> formation. </w:t>
+        <w:t xml:space="preserve"> </w:t>
+      </w:r>
+      <w:proofErr w:type="gramStart"/>
+      <w:r>
+        <w:t>formation</w:t>
+      </w:r>
+      <w:proofErr w:type="gramEnd"/>
+      <w:r>
+        <w:fldChar w:fldCharType="begin">
+          <w:fldData xml:space="preserve">PEVuZE5vdGU+PENpdGU+PEF1dGhvcj5IYWlsc3RvbmVzPC9BdXRob3I+PFllYXI+MTk5ODwvWWVh
+cj48UmVjTnVtPjIzPC9SZWNOdW0+PERpc3BsYXlUZXh0PihIYWlsc3RvbmVzPHN0eWxlIGZhY2U9
+Iml0YWxpYyI+IGV0IGFsLjwvc3R5bGU+IDE5OTgsIFRhbjxzdHlsZSBmYWNlPSJpdGFsaWMiPiBl
+dCBhbC48L3N0eWxlPiAyMDEzKTwvRGlzcGxheVRleHQ+PHJlY29yZD48cmVjLW51bWJlcj4yMzwv
+cmVjLW51bWJlcj48Zm9yZWlnbi1rZXlzPjxrZXkgYXBwPSJFTiIgZGItaWQ9ImZ2YXc5dmQ1cnJm
+ZXoyZXBhdmM1ZXhlYnowMnh0MHZ2dndycyIgdGltZXN0YW1wPSIxNDU0OTgyOTMxIj4yMzwva2V5
+PjwvZm9yZWlnbi1rZXlzPjxyZWYtdHlwZSBuYW1lPSJKb3VybmFsIEFydGljbGUiPjE3PC9yZWYt
+dHlwZT48Y29udHJpYnV0b3JzPjxhdXRob3JzPjxhdXRob3I+SGFpbHN0b25lcywgRGVib3JhaDwv
+YXV0aG9yPjxhdXRob3I+U2xlZXIsIExlYW5uZSBTLjwvYXV0aG9yPjxhdXRob3I+UGFydG9uLCBS
+b2JlcnQgRy48L2F1dGhvcj48YXV0aG9yPlN0YW5sZXksIEtlaXRoIEsuPC9hdXRob3I+PC9hdXRo
+b3JzPjwvY29udHJpYnV0b3JzPjx0aXRsZXM+PHRpdGxlPlJlZ3VsYXRpb24gb2YgY2F2ZW9saW4g
+YW5kIGNhdmVvbGFlIGJ5IGNob2xlc3Rlcm9sIGluIE1EQ0sgY2VsbHM8L3RpdGxlPjxzZWNvbmRh
+cnktdGl0bGU+Sm91cm5hbCBvZiBMaXBpZCBSZXNlYXJjaDwvc2Vjb25kYXJ5LXRpdGxlPjwvdGl0
+bGVzPjxwZXJpb2RpY2FsPjxmdWxsLXRpdGxlPkpvdXJuYWwgb2YgTGlwaWQgUmVzZWFyY2g8L2Z1
+bGwtdGl0bGU+PC9wZXJpb2RpY2FsPjxwYWdlcz4zNjktMzc5PC9wYWdlcz48dm9sdW1lPjM5PC92
+b2x1bWU+PG51bWJlcj4yPC9udW1iZXI+PGRhdGVzPjx5ZWFyPjE5OTg8L3llYXI+PHB1Yi1kYXRl
+cz48ZGF0ZT5GZWJydWFyeSAxLCAxOTk4PC9kYXRlPjwvcHViLWRhdGVzPjwvZGF0ZXM+PHVybHM+
+PHJlbGF0ZWQtdXJscz48dXJsPmh0dHA6Ly93d3cuamxyLm9yZy9jb250ZW50LzM5LzIvMzY5LmFi
+c3RyYWN0PC91cmw+PC9yZWxhdGVkLXVybHM+PC91cmxzPjwvcmVjb3JkPjwvQ2l0ZT48Q2l0ZT48
+QXV0aG9yPlRhbjwvQXV0aG9yPjxZZWFyPjIwMTM8L1llYXI+PFJlY051bT4yNDwvUmVjTnVtPjxy
+ZWNvcmQ+PHJlYy1udW1iZXI+MjQ8L3JlYy1udW1iZXI+PGZvcmVpZ24ta2V5cz48a2V5IGFwcD0i
+RU4iIGRiLWlkPSJmdmF3OXZkNXJyZmV6MmVwYXZjNWV4ZWJ6MDJ4dDB2dnZ3cnMiIHRpbWVzdGFt
+cD0iMTQ1NDk4MzIyMSI+MjQ8L2tleT48L2ZvcmVpZ24ta2V5cz48cmVmLXR5cGUgbmFtZT0iSm91
+cm5hbCBBcnRpY2xlIj4xNzwvcmVmLXR5cGU+PGNvbnRyaWJ1dG9ycz48YXV0aG9ycz48YXV0aG9y
+PlRhbiwgU29vbiBTaW08L2F1dGhvcj48YXV0aG9yPllpbiwgWWlqdW48L2F1dGhvcj48YXV0aG9y
+PkxlZSwgVHJpY2lhPC9hdXRob3I+PGF1dGhvcj5MYWksIFJ1ZW5uIENoYWk8L2F1dGhvcj48L2F1
+dGhvcnM+PC9jb250cmlidXRvcnM+PHRpdGxlcz48dGl0bGU+VGhlcmFwZXV0aWMgTVNDIGV4b3Nv
+bWVzIGFyZSBkZXJpdmVkIGZyb20gbGlwaWQgcmFmdCBtaWNyb2RvbWFpbnMgaW4gdGhlIHBsYXNt
+YSBtZW1icmFuZTwvdGl0bGU+PHNlY29uZGFyeS10aXRsZT5Kb3VybmFsIG9mIGV4dHJhY2VsbHVs
+YXIgdmVzaWNsZXM8L3NlY29uZGFyeS10aXRsZT48L3RpdGxlcz48cGVyaW9kaWNhbD48ZnVsbC10
+aXRsZT5KIEV4dHJhY2VsbCBWZXNpY2xlczwvZnVsbC10aXRsZT48YWJici0xPkpvdXJuYWwgb2Yg
+ZXh0cmFjZWxsdWxhciB2ZXNpY2xlczwvYWJici0xPjwvcGVyaW9kaWNhbD48cGFnZXM+MTc0NTwv
+cGFnZXM+PHZvbHVtZT4yPC92b2x1bWU+PG51bWJlcj4wPC9udW1iZXI+PGRhdGVzPjx5ZWFyPjIw
+MTM8L3llYXI+PC9kYXRlcz48cHVibGlzaGVyPkNvLUFjdGlvbiBwdWJsaXNoaW5nPC9wdWJsaXNo
+ZXI+PGlzYm4+MjAwMS0zMDc4PC9pc2JuPjx1cmxzPjwvdXJscz48ZWxlY3Ryb25pYy1yZXNvdXJj
+ZS1udW0+MTAuMzQwMi9qZXYudjJpMC4yMjYxNDwvZWxlY3Ryb25pYy1yZXNvdXJjZS1udW0+PC9y
+ZWNvcmQ+PC9DaXRlPjwvRW5kTm90ZT4A
+</w:fldData>
+        </w:fldChar>
+      </w:r>
+      <w:r>
+        <w:instrText xml:space="preserve"> ADDIN EN.CITE </w:instrText>
+      </w:r>
+      <w:r>
+        <w:fldChar w:fldCharType="begin">
+          <w:fldData xml:space="preserve">PEVuZE5vdGU+PENpdGU+PEF1dGhvcj5IYWlsc3RvbmVzPC9BdXRob3I+PFllYXI+MTk5ODwvWWVh
+cj48UmVjTnVtPjIzPC9SZWNOdW0+PERpc3BsYXlUZXh0PihIYWlsc3RvbmVzPHN0eWxlIGZhY2U9
+Iml0YWxpYyI+IGV0IGFsLjwvc3R5bGU+IDE5OTgsIFRhbjxzdHlsZSBmYWNlPSJpdGFsaWMiPiBl
+dCBhbC48L3N0eWxlPiAyMDEzKTwvRGlzcGxheVRleHQ+PHJlY29yZD48cmVjLW51bWJlcj4yMzwv
+cmVjLW51bWJlcj48Zm9yZWlnbi1rZXlzPjxrZXkgYXBwPSJFTiIgZGItaWQ9ImZ2YXc5dmQ1cnJm
+ZXoyZXBhdmM1ZXhlYnowMnh0MHZ2dndycyIgdGltZXN0YW1wPSIxNDU0OTgyOTMxIj4yMzwva2V5
+PjwvZm9yZWlnbi1rZXlzPjxyZWYtdHlwZSBuYW1lPSJKb3VybmFsIEFydGljbGUiPjE3PC9yZWYt
+dHlwZT48Y29udHJpYnV0b3JzPjxhdXRob3JzPjxhdXRob3I+SGFpbHN0b25lcywgRGVib3JhaDwv
+YXV0aG9yPjxhdXRob3I+U2xlZXIsIExlYW5uZSBTLjwvYXV0aG9yPjxhdXRob3I+UGFydG9uLCBS
+b2JlcnQgRy48L2F1dGhvcj48YXV0aG9yPlN0YW5sZXksIEtlaXRoIEsuPC9hdXRob3I+PC9hdXRo
+b3JzPjwvY29udHJpYnV0b3JzPjx0aXRsZXM+PHRpdGxlPlJlZ3VsYXRpb24gb2YgY2F2ZW9saW4g
+YW5kIGNhdmVvbGFlIGJ5IGNob2xlc3Rlcm9sIGluIE1EQ0sgY2VsbHM8L3RpdGxlPjxzZWNvbmRh
+cnktdGl0bGU+Sm91cm5hbCBvZiBMaXBpZCBSZXNlYXJjaDwvc2Vjb25kYXJ5LXRpdGxlPjwvdGl0
+bGVzPjxwZXJpb2RpY2FsPjxmdWxsLXRpdGxlPkpvdXJuYWwgb2YgTGlwaWQgUmVzZWFyY2g8L2Z1
+bGwtdGl0bGU+PC9wZXJpb2RpY2FsPjxwYWdlcz4zNjktMzc5PC9wYWdlcz48dm9sdW1lPjM5PC92
+b2x1bWU+PG51bWJlcj4yPC9udW1iZXI+PGRhdGVzPjx5ZWFyPjE5OTg8L3llYXI+PHB1Yi1kYXRl
+cz48ZGF0ZT5GZWJydWFyeSAxLCAxOTk4PC9kYXRlPjwvcHViLWRhdGVzPjwvZGF0ZXM+PHVybHM+
+PHJlbGF0ZWQtdXJscz48dXJsPmh0dHA6Ly93d3cuamxyLm9yZy9jb250ZW50LzM5LzIvMzY5LmFi
+c3RyYWN0PC91cmw+PC9yZWxhdGVkLXVybHM+PC91cmxzPjwvcmVjb3JkPjwvQ2l0ZT48Q2l0ZT48
+QXV0aG9yPlRhbjwvQXV0aG9yPjxZZWFyPjIwMTM8L1llYXI+PFJlY051bT4yNDwvUmVjTnVtPjxy
+ZWNvcmQ+PHJlYy1udW1iZXI+MjQ8L3JlYy1udW1iZXI+PGZvcmVpZ24ta2V5cz48a2V5IGFwcD0i
+RU4iIGRiLWlkPSJmdmF3OXZkNXJyZmV6MmVwYXZjNWV4ZWJ6MDJ4dDB2dnZ3cnMiIHRpbWVzdGFt
+cD0iMTQ1NDk4MzIyMSI+MjQ8L2tleT48L2ZvcmVpZ24ta2V5cz48cmVmLXR5cGUgbmFtZT0iSm91
+cm5hbCBBcnRpY2xlIj4xNzwvcmVmLXR5cGU+PGNvbnRyaWJ1dG9ycz48YXV0aG9ycz48YXV0aG9y
+PlRhbiwgU29vbiBTaW08L2F1dGhvcj48YXV0aG9yPllpbiwgWWlqdW48L2F1dGhvcj48YXV0aG9y
+PkxlZSwgVHJpY2lhPC9hdXRob3I+PGF1dGhvcj5MYWksIFJ1ZW5uIENoYWk8L2F1dGhvcj48L2F1
+dGhvcnM+PC9jb250cmlidXRvcnM+PHRpdGxlcz48dGl0bGU+VGhlcmFwZXV0aWMgTVNDIGV4b3Nv
+bWVzIGFyZSBkZXJpdmVkIGZyb20gbGlwaWQgcmFmdCBtaWNyb2RvbWFpbnMgaW4gdGhlIHBsYXNt
+YSBtZW1icmFuZTwvdGl0bGU+PHNlY29uZGFyeS10aXRsZT5Kb3VybmFsIG9mIGV4dHJhY2VsbHVs
+YXIgdmVzaWNsZXM8L3NlY29uZGFyeS10aXRsZT48L3RpdGxlcz48cGVyaW9kaWNhbD48ZnVsbC10
+aXRsZT5KIEV4dHJhY2VsbCBWZXNpY2xlczwvZnVsbC10aXRsZT48YWJici0xPkpvdXJuYWwgb2Yg
+ZXh0cmFjZWxsdWxhciB2ZXNpY2xlczwvYWJici0xPjwvcGVyaW9kaWNhbD48cGFnZXM+MTc0NTwv
+cGFnZXM+PHZvbHVtZT4yPC92b2x1bWU+PG51bWJlcj4wPC9udW1iZXI+PGRhdGVzPjx5ZWFyPjIw
+MTM8L3llYXI+PC9kYXRlcz48cHVibGlzaGVyPkNvLUFjdGlvbiBwdWJsaXNoaW5nPC9wdWJsaXNo
+ZXI+PGlzYm4+MjAwMS0zMDc4PC9pc2JuPjx1cmxzPjwvdXJscz48ZWxlY3Ryb25pYy1yZXNvdXJj
+ZS1udW0+MTAuMzQwMi9qZXYudjJpMC4yMjYxNDwvZWxlY3Ryb25pYy1yZXNvdXJjZS1udW0+PC9y
+ZWNvcmQ+PC9DaXRlPjwvRW5kTm90ZT4A
+</w:fldData>
+        </w:fldChar>
+      </w:r>
+      <w:r>
+        <w:instrText xml:space="preserve"> ADDIN EN.CITE.DATA </w:instrText>
+      </w:r>
+      <w:r>
+        <w:fldChar w:fldCharType="end"/>
+      </w:r>
+      <w:r>
+        <w:fldChar w:fldCharType="separate"/>
+      </w:r>
+      <w:r>
+        <w:rPr>
+          <w:noProof/>
+        </w:rPr>
+        <w:t>(Hailstones</w:t>
+      </w:r>
+      <w:r>
+        <w:rPr>
+          <w:i/>
+          <w:noProof/>
+        </w:rPr>
+        <w:t xml:space="preserve"> et al.</w:t>
+      </w:r>
+      <w:r>
+        <w:rPr>
+          <w:noProof/>
+        </w:rPr>
+        <w:t xml:space="preserve"> 1998, Tan</w:t>
+      </w:r>
+      <w:r>
+        <w:rPr>
+          <w:i/>
+          <w:noProof/>
+        </w:rPr>
+        <w:t xml:space="preserve"> et al.</w:t>
+      </w:r>
+      <w:r>
+        <w:rPr>
+          <w:noProof/>
+        </w:rPr>
+        <w:t xml:space="preserve"> 2013)</w:t>
+      </w:r>
+      <w:r>
+        <w:fldChar w:fldCharType="end"/>
+      </w:r>
+      <w:r>
+        <w:t xml:space="preserve">. </w:t>
       </w:r>
       <w:proofErr w:type="spellStart"/>
       <w:r>
@@ -231,10 +1163,151 @@
         <w:rPr>
           <w:color w:val="FF0000"/>
         </w:rPr>
-        <w:t>structural changes</w:t>
-      </w:r>
-      <w:r>
-        <w:t>. Additionally, cytoplasmic coat proteins, from the</w:t>
+        <w:t xml:space="preserve">structural </w:t>
+      </w:r>
+      <w:proofErr w:type="gramStart"/>
+      <w:r>
+        <w:rPr>
+          <w:color w:val="FF0000"/>
+        </w:rPr>
+        <w:t>changes</w:t>
+      </w:r>
+      <w:proofErr w:type="gramEnd"/>
+      <w:r>
+        <w:fldChar w:fldCharType="begin">
+          <w:fldData xml:space="preserve">PEVuZE5vdGU+PENpdGU+PEF1dGhvcj5QYXJ0b248L0F1dGhvcj48WWVhcj4yMDA2PC9ZZWFyPjxS
+ZWNOdW0+MjU8L1JlY051bT48RGlzcGxheVRleHQ+KFBhcnRvbjxzdHlsZSBmYWNlPSJpdGFsaWMi
+PiBldCBhbC48L3N0eWxlPiAyMDA2KTwvRGlzcGxheVRleHQ+PHJlY29yZD48cmVjLW51bWJlcj4y
+NTwvcmVjLW51bWJlcj48Zm9yZWlnbi1rZXlzPjxrZXkgYXBwPSJFTiIgZGItaWQ9ImZ2YXc5dmQ1
+cnJmZXoyZXBhdmM1ZXhlYnowMnh0MHZ2dndycyIgdGltZXN0YW1wPSIxNDU0OTg3OTE3Ij4yNTwv
+a2V5PjwvZm9yZWlnbi1rZXlzPjxyZWYtdHlwZSBuYW1lPSJKb3VybmFsIEFydGljbGUiPjE3PC9y
+ZWYtdHlwZT48Y29udHJpYnV0b3JzPjxhdXRob3JzPjxhdXRob3I+UGFydG9uLCBSb2JlcnQgRy48
+L2F1dGhvcj48YXV0aG9yPkhhbnphbC1CYXllciwgTWljaGFlbDwvYXV0aG9yPjxhdXRob3I+SGFu
+Y29jaywgSm9obiBGLjwvYXV0aG9yPjwvYXV0aG9ycz48L2NvbnRyaWJ1dG9ycz48dGl0bGVzPjx0
+aXRsZT5CaW9nZW5lc2lzIG9mIGNhdmVvbGFlOiBBIHN0cnVjdHVyYWwgbW9kZWwgZm9yIGNhdmVv
+bGluLWluZHVjZWQgZG9tYWluIGZvcm1hdGlvbjwvdGl0bGU+PHNlY29uZGFyeS10aXRsZT5Kb3Vy
+bmFsIG9mIENlbGwgU2NpZW5jZTwvc2Vjb25kYXJ5LXRpdGxlPjwvdGl0bGVzPjxwZXJpb2RpY2Fs
+PjxmdWxsLXRpdGxlPkpvdXJuYWwgb2YgQ2VsbCBTY2llbmNlPC9mdWxsLXRpdGxlPjwvcGVyaW9k
+aWNhbD48cGFnZXM+Nzg3LTc5NjwvcGFnZXM+PHZvbHVtZT4xMTk8L3ZvbHVtZT48bnVtYmVyPjU8
+L251bWJlcj48a2V5d29yZHM+PGtleXdvcmQ+TW9kZWw8L2tleXdvcmQ+PGtleXdvcmQ+Q2hvbGVz
+dGVyb2w8L2tleXdvcmQ+PGtleXdvcmQ+TWVtYnJhbmU8L2tleXdvcmQ+PGtleXdvcmQ+Q2F2ZW9s
+YWU8L2tleXdvcmQ+PGtleXdvcmQ+Q0VMTCBCSU9MT0dZPC9rZXl3b3JkPjxrZXl3b3JkPk1EQ0sg
+Q0VMTFM8L2tleXdvcmQ+PGtleXdvcmQ+R0lSRExFIE1VU0NVTEFSLURZU1RST1BIWTwva2V5d29y
+ZD48a2V5d29yZD5QTEFTTUEtTUVNQlJBTkU8L2tleXdvcmQ+PGtleXdvcmQ+RU5ET1RIRUxJQUwt
+Q0VMTFM8L2tleXdvcmQ+PGtleXdvcmQ+R09MR0ktQ09NUExFWDwva2V5d29yZD48a2V5d29yZD5T
+Q0FGRk9MRElORyBSRUdJT048L2tleXdvcmQ+PGtleXdvcmQ+TElQSUQgUkFGVFM8L2tleXdvcmQ+
+PGtleXdvcmQ+VFJBTlNNRU1CUkFORSBIRUxJQ0VTPC9rZXl3b3JkPjxrZXl3b3JkPkVQSVRIRUxJ
+QUwtQ0VMTFM8L2tleXdvcmQ+PGtleXdvcmQ+R0VORSBGQU1JTFk8L2tleXdvcmQ+PGtleXdvcmQ+
+Q2F2ZW9sYWUgLSBtZXRhYm9saXNtPC9rZXl3b3JkPjxrZXl3b3JkPkNhdmVvbGFlIC0gY2hlbWlz
+dHJ5PC9rZXl3b3JkPjxrZXl3b3JkPkNhdmVvbGFlIC0gcGh5c2lvbG9neTwva2V5d29yZD48a2V5
+d29yZD5DaG9sZXN0ZXJvbCAtIGNoZW1pc3RyeTwva2V5d29yZD48a2V5d29yZD5Qcm90ZWlucyAt
+IGNoZW1pc3RyeTwva2V5d29yZD48L2tleXdvcmRzPjxkYXRlcz48eWVhcj4yMDA2PC95ZWFyPjwv
+ZGF0ZXM+PHB1Yi1sb2NhdGlvbj5DQU1CUklER0U8L3B1Yi1sb2NhdGlvbj48cHVibGlzaGVyPkNP
+TVBBTlkgT0YgQklPTE9HSVNUUyBMVEQ8L3B1Ymxpc2hlcj48aXNibj4wMDIxLTk1MzM8L2lzYm4+
+PHVybHM+PHJlbGF0ZWQtdXJscz48dXJsPmh0dHA6Ly91cS5zdW1tb24uc2VyaWFsc3NvbHV0aW9u
+cy5jb20vMi4wLjAvbGluay8wL2VMdkhDWE13alYxWlM4UXdFQjVFRkFUeFB1b0J3ZU94YTVNMlBY
+elR4Y1ZISF9RNXBEbGtCYnNycmFMXzNrbmJyYnZMSXZ0V3lMU1FURHJmVENiekRVREllb0VfWnhN
+d3ptSVdYVjBlaDVZaEpLZGM1anFKcEpYbzB1cFl6eDFfWEM1TzZDT2MzTHlwc29lWXlCM0JKMC1T
+dW1TcmY5OFpYX1FWMnk2dDFHVW13NVpNYU9iTkdRanFjR2ZObFlGOGxnc0JxQWFid1RaTXVqSk5M
+cGwwbWVlUDZicWRHUzdIXzZhd0ExdXQyMG51bW4yeUN5dW0ySVAxcGhIbHp6NDg0ZE9yczNyRGtv
+d3NVZkxMWU1ocmJva2tEY0dzSS1jZ2RkY2NnbDV1S3pBc2ZJem9jVzlvb2tmdmNsaVFyaFR5QUY0
+R0Q4XzlSN190dGVBcnhIenFveGRoQTV0UW5hSUxwcUtVYTVWU21kZ2NQUVpGbGMwbzJrR0dzUTJQ
+YUo3SFNocXEzTjl1MEdUb0RISHdFRGFsdTVOZlZIWHRuajRHd21rZW04d3E2ZzZYZENabFFIWE9M
+ZFBTWUtDaXVRY1hFejJJY2NPdElWeE1nbXNrY0kxRXZVWWVIRFVhLWhPSk1haUxrc3lENjBabDNR
+Z1RKUk9CQ0YxcWxibnlDaXFxN3dxX01DY1hoUkdQUXBaNmNEV3Q2MjY4WmdGQ3c4VERPdm5oQVYx
+R3JOLVNxanN5Z2Vwa21ibWR3a1p6b3VPdXRKM0JLaXJVbkx0eTNGLWQ4UE9vPC91cmw+PC9yZWxh
+dGVkLXVybHM+PC91cmxzPjxlbGVjdHJvbmljLXJlc291cmNlLW51bT4xMC4xMjQyL2pjcy4wMjg1
+MzwvZWxlY3Ryb25pYy1yZXNvdXJjZS1udW0+PC9yZWNvcmQ+PC9DaXRlPjwvRW5kTm90ZT4A
+</w:fldData>
+        </w:fldChar>
+      </w:r>
+      <w:r>
+        <w:instrText xml:space="preserve"> ADDIN EN.CITE </w:instrText>
+      </w:r>
+      <w:r>
+        <w:fldChar w:fldCharType="begin">
+          <w:fldData xml:space="preserve">PEVuZE5vdGU+PENpdGU+PEF1dGhvcj5QYXJ0b248L0F1dGhvcj48WWVhcj4yMDA2PC9ZZWFyPjxS
+ZWNOdW0+MjU8L1JlY051bT48RGlzcGxheVRleHQ+KFBhcnRvbjxzdHlsZSBmYWNlPSJpdGFsaWMi
+PiBldCBhbC48L3N0eWxlPiAyMDA2KTwvRGlzcGxheVRleHQ+PHJlY29yZD48cmVjLW51bWJlcj4y
+NTwvcmVjLW51bWJlcj48Zm9yZWlnbi1rZXlzPjxrZXkgYXBwPSJFTiIgZGItaWQ9ImZ2YXc5dmQ1
+cnJmZXoyZXBhdmM1ZXhlYnowMnh0MHZ2dndycyIgdGltZXN0YW1wPSIxNDU0OTg3OTE3Ij4yNTwv
+a2V5PjwvZm9yZWlnbi1rZXlzPjxyZWYtdHlwZSBuYW1lPSJKb3VybmFsIEFydGljbGUiPjE3PC9y
+ZWYtdHlwZT48Y29udHJpYnV0b3JzPjxhdXRob3JzPjxhdXRob3I+UGFydG9uLCBSb2JlcnQgRy48
+L2F1dGhvcj48YXV0aG9yPkhhbnphbC1CYXllciwgTWljaGFlbDwvYXV0aG9yPjxhdXRob3I+SGFu
+Y29jaywgSm9obiBGLjwvYXV0aG9yPjwvYXV0aG9ycz48L2NvbnRyaWJ1dG9ycz48dGl0bGVzPjx0
+aXRsZT5CaW9nZW5lc2lzIG9mIGNhdmVvbGFlOiBBIHN0cnVjdHVyYWwgbW9kZWwgZm9yIGNhdmVv
+bGluLWluZHVjZWQgZG9tYWluIGZvcm1hdGlvbjwvdGl0bGU+PHNlY29uZGFyeS10aXRsZT5Kb3Vy
+bmFsIG9mIENlbGwgU2NpZW5jZTwvc2Vjb25kYXJ5LXRpdGxlPjwvdGl0bGVzPjxwZXJpb2RpY2Fs
+PjxmdWxsLXRpdGxlPkpvdXJuYWwgb2YgQ2VsbCBTY2llbmNlPC9mdWxsLXRpdGxlPjwvcGVyaW9k
+aWNhbD48cGFnZXM+Nzg3LTc5NjwvcGFnZXM+PHZvbHVtZT4xMTk8L3ZvbHVtZT48bnVtYmVyPjU8
+L251bWJlcj48a2V5d29yZHM+PGtleXdvcmQ+TW9kZWw8L2tleXdvcmQ+PGtleXdvcmQ+Q2hvbGVz
+dGVyb2w8L2tleXdvcmQ+PGtleXdvcmQ+TWVtYnJhbmU8L2tleXdvcmQ+PGtleXdvcmQ+Q2F2ZW9s
+YWU8L2tleXdvcmQ+PGtleXdvcmQ+Q0VMTCBCSU9MT0dZPC9rZXl3b3JkPjxrZXl3b3JkPk1EQ0sg
+Q0VMTFM8L2tleXdvcmQ+PGtleXdvcmQ+R0lSRExFIE1VU0NVTEFSLURZU1RST1BIWTwva2V5d29y
+ZD48a2V5d29yZD5QTEFTTUEtTUVNQlJBTkU8L2tleXdvcmQ+PGtleXdvcmQ+RU5ET1RIRUxJQUwt
+Q0VMTFM8L2tleXdvcmQ+PGtleXdvcmQ+R09MR0ktQ09NUExFWDwva2V5d29yZD48a2V5d29yZD5T
+Q0FGRk9MRElORyBSRUdJT048L2tleXdvcmQ+PGtleXdvcmQ+TElQSUQgUkFGVFM8L2tleXdvcmQ+
+PGtleXdvcmQ+VFJBTlNNRU1CUkFORSBIRUxJQ0VTPC9rZXl3b3JkPjxrZXl3b3JkPkVQSVRIRUxJ
+QUwtQ0VMTFM8L2tleXdvcmQ+PGtleXdvcmQ+R0VORSBGQU1JTFk8L2tleXdvcmQ+PGtleXdvcmQ+
+Q2F2ZW9sYWUgLSBtZXRhYm9saXNtPC9rZXl3b3JkPjxrZXl3b3JkPkNhdmVvbGFlIC0gY2hlbWlz
+dHJ5PC9rZXl3b3JkPjxrZXl3b3JkPkNhdmVvbGFlIC0gcGh5c2lvbG9neTwva2V5d29yZD48a2V5
+d29yZD5DaG9sZXN0ZXJvbCAtIGNoZW1pc3RyeTwva2V5d29yZD48a2V5d29yZD5Qcm90ZWlucyAt
+IGNoZW1pc3RyeTwva2V5d29yZD48L2tleXdvcmRzPjxkYXRlcz48eWVhcj4yMDA2PC95ZWFyPjwv
+ZGF0ZXM+PHB1Yi1sb2NhdGlvbj5DQU1CUklER0U8L3B1Yi1sb2NhdGlvbj48cHVibGlzaGVyPkNP
+TVBBTlkgT0YgQklPTE9HSVNUUyBMVEQ8L3B1Ymxpc2hlcj48aXNibj4wMDIxLTk1MzM8L2lzYm4+
+PHVybHM+PHJlbGF0ZWQtdXJscz48dXJsPmh0dHA6Ly91cS5zdW1tb24uc2VyaWFsc3NvbHV0aW9u
+cy5jb20vMi4wLjAvbGluay8wL2VMdkhDWE13alYxWlM4UXdFQjVFRkFUeFB1b0J3ZU94YTVNMlBY
+elR4Y1ZISF9RNXBEbGtCYnNycmFMXzNrbmJyYnZMSXZ0V3lMU1FURHJmVENiekRVREllb0VfWnhN
+d3ptSVdYVjBlaDVZaEpLZGM1anFKcEpYbzB1cFl6eDFfWEM1TzZDT2MzTHlwc29lWXlCM0JKMC1T
+dW1TcmY5OFpYX1FWMnk2dDFHVW13NVpNYU9iTkdRanFjR2ZObFlGOGxnc0JxQWFid1RaTXVqSk5M
+cGwwbWVlUDZicWRHUzdIXzZhd0ExdXQyMG51bW4yeUN5dW0ySVAxcGhIbHp6NDg0ZE9yczNyRGtv
+d3NVZkxMWU1ocmJva2tEY0dzSS1jZ2RkY2NnbDV1S3pBc2ZJem9jVzlvb2tmdmNsaVFyaFR5QUY0
+R0Q4XzlSN190dGVBcnhIenFveGRoQTV0UW5hSUxwcUtVYTVWU21kZ2NQUVpGbGMwbzJrR0dzUTJQ
+YUo3SFNocXEzTjl1MEdUb0RISHdFRGFsdTVOZlZIWHRuajRHd21rZW04d3E2ZzZYZENabFFIWE9M
+ZFBTWUtDaXVRY1hFejJJY2NPdElWeE1nbXNrY0kxRXZVWWVIRFVhLWhPSk1haUxrc3lENjBabDNR
+Z1RKUk9CQ0YxcWxibnlDaXFxN3dxX01DY1hoUkdQUXBaNmNEV3Q2MjY4WmdGQ3c4VERPdm5oQVYx
+R3JOLVNxanN5Z2Vwa21ibWR3a1p6b3VPdXRKM0JLaXJVbkx0eTNGLWQ4UE9vPC91cmw+PC9yZWxh
+dGVkLXVybHM+PC91cmxzPjxlbGVjdHJvbmljLXJlc291cmNlLW51bT4xMC4xMjQyL2pjcy4wMjg1
+MzwvZWxlY3Ryb25pYy1yZXNvdXJjZS1udW0+PC9yZWNvcmQ+PC9DaXRlPjwvRW5kTm90ZT4A
+</w:fldData>
+        </w:fldChar>
+      </w:r>
+      <w:r>
+        <w:instrText xml:space="preserve"> ADDIN EN.CITE.DATA </w:instrText>
+      </w:r>
+      <w:r>
+        <w:fldChar w:fldCharType="end"/>
+      </w:r>
+      <w:r>
+        <w:fldChar w:fldCharType="separate"/>
+      </w:r>
+      <w:r>
+        <w:rPr>
+          <w:noProof/>
+        </w:rPr>
+        <w:t>(Parton</w:t>
+      </w:r>
+      <w:r>
+        <w:rPr>
+          <w:i/>
+          <w:noProof/>
+        </w:rPr>
+        <w:t xml:space="preserve"> et al.</w:t>
+      </w:r>
+      <w:r>
+        <w:rPr>
+          <w:noProof/>
+        </w:rPr>
+        <w:t xml:space="preserve"> 2006)</w:t>
+      </w:r>
+      <w:r>
+        <w:fldChar w:fldCharType="end"/>
+      </w:r>
+      <w:r>
+        <w:t>. Additionally</w:t>
+      </w:r>
+      <w:r>
+        <w:t>, cytoplasmic coat proteins, from the</w:t>
       </w:r>
       <w:r>
         <w:t xml:space="preserve"> recently </w:t>
@@ -262,7 +1335,144 @@
       </w:r>
       <w:proofErr w:type="spellEnd"/>
       <w:r>
-        <w:t xml:space="preserve"> formation and morphology.</w:t>
+        <w:t xml:space="preserve"> formation and </w:t>
+      </w:r>
+      <w:proofErr w:type="gramStart"/>
+      <w:r>
+        <w:t>morphology</w:t>
+      </w:r>
+      <w:proofErr w:type="gramEnd"/>
+      <w:r>
+        <w:fldChar w:fldCharType="begin">
+          <w:fldData xml:space="preserve">PEVuZE5vdGU+PENpdGU+PEF1dGhvcj5OYWJpPC9BdXRob3I+PFllYXI+MjAwOTwvWWVhcj48UmVj
+TnVtPjI2PC9SZWNOdW0+PERpc3BsYXlUZXh0PihOYWJpIDIwMDkpPC9EaXNwbGF5VGV4dD48cmVj
+b3JkPjxyZWMtbnVtYmVyPjI2PC9yZWMtbnVtYmVyPjxmb3JlaWduLWtleXM+PGtleSBhcHA9IkVO
+IiBkYi1pZD0iZnZhdzl2ZDVycmZlejJlcGF2YzVleGViejAyeHQwdnZ2d3JzIiB0aW1lc3RhbXA9
+IjE0NTQ5ODgyNzIiPjI2PC9rZXk+PC9mb3JlaWduLWtleXM+PHJlZi10eXBlIG5hbWU9IkpvdXJu
+YWwgQXJ0aWNsZSI+MTc8L3JlZi10eXBlPjxjb250cmlidXRvcnM+PGF1dGhvcnM+PGF1dGhvcj5O
+YWJpLCBJdmFuIFIuPC9hdXRob3I+PC9hdXRob3JzPjwvY29udHJpYnV0b3JzPjx0aXRsZXM+PHRp
+dGxlPkNhdmluIGZldmVyOiByZWd1bGF0aW5nIGNhdmVvbGFlPC90aXRsZT48c2Vjb25kYXJ5LXRp
+dGxlPk5hdHVyZSBDZWxsIEJpb2xvZ3k8L3NlY29uZGFyeS10aXRsZT48L3RpdGxlcz48cGVyaW9k
+aWNhbD48ZnVsbC10aXRsZT5OYXR1cmUgQ2VsbCBCaW9sb2d5PC9mdWxsLXRpdGxlPjwvcGVyaW9k
+aWNhbD48cGFnZXM+Nzg5LTc5MTwvcGFnZXM+PHZvbHVtZT4xMTwvdm9sdW1lPjxudW1iZXI+Nzwv
+bnVtYmVyPjxrZXl3b3Jkcz48a2V5d29yZD5NVVJDPC9rZXl3b3JkPjxrZXl3b3JkPkNFTEwgQklP
+TE9HWTwva2V5d29yZD48a2V5d29yZD5DRUxMUzwva2V5d29yZD48a2V5d29yZD5QTEFTTUEtTUVN
+QlJBTkU8L2tleXdvcmQ+PGtleXdvcmQ+RU5ET0NZVE9TSVM8L2tleXdvcmQ+PGtleXdvcmQ+Q09J
+TEVELUNPSUwgUFJPVEVJTjwva2V5d29yZD48a2V5d29yZD5NZW1icmFuZSBQcm90ZWlucyAtIHBo
+eXNpb2xvZ3k8L2tleXdvcmQ+PGtleXdvcmQ+Uk5BLUJpbmRpbmcgUHJvdGVpbnMgLSBwaHlzaW9s
+b2d5PC9rZXl3b3JkPjxrZXl3b3JkPkNhcnJpZXIgUHJvdGVpbnMgLSBwaHlzaW9sb2d5PC9rZXl3
+b3JkPjxrZXl3b3JkPkNhdmVvbGFlIC0gbWV0YWJvbGlzbTwva2V5d29yZD48a2V5d29yZD5NZW1i
+cmFuZSBQcm90ZWlucyAtIG1ldGFib2xpc208L2tleXdvcmQ+PGtleXdvcmQ+Uk5BLUJpbmRpbmcg
+UHJvdGVpbnMgLSBtZXRhYm9saXNtPC9rZXl3b3JkPjxrZXl3b3JkPkNhcnJpZXIgUHJvdGVpbnMg
+LSBtZXRhYm9saXNtPC9rZXl3b3JkPjxrZXl3b3JkPkdlbmUgZXhwcmVzc2lvbjwva2V5d29yZD48
+a2V5d29yZD5SZXNlYXJjaDwva2V5d29yZD48a2V5d29yZD5NZW1icmFuZSBwcm90ZWluczwva2V5
+d29yZD48a2V5d29yZD5DYXZlb2xhZTwva2V5d29yZD48a2V5d29yZD5TdHJ1Y3R1cmU8L2tleXdv
+cmQ+PGtleXdvcmQ+UGh5c2lvbG9naWNhbCBhc3BlY3RzPC9rZXl3b3JkPjwva2V5d29yZHM+PGRh
+dGVzPjx5ZWFyPjIwMDk8L3llYXI+PC9kYXRlcz48cHViLWxvY2F0aW9uPkxPTkRPTjwvcHViLWxv
+Y2F0aW9uPjxwdWJsaXNoZXI+TkFUVVJFIFBVQkxJU0hJTkcgR1JPVVA8L3B1Ymxpc2hlcj48aXNi
+bj4xNDY1LTczOTI8L2lzYm4+PHVybHM+PHJlbGF0ZWQtdXJscz48dXJsPmh0dHA6Ly91cS5zdW1t
+b24uc2VyaWFsc3NvbHV0aW9ucy5jb20vMi4wLjAvbGluay8wL2VMdkhDWE13alYxTGI5UkFETFlR
+RWhJU0FzcXJhYW1VQXowR01vOU1acmloRlZWUFBWVGxIRG56cUpDcXRPeG1xX0x2c1pOc3RMdUNp
+dk40SnBteE03WmpmemFBa3BfTFl1OU9ZTDJLU3NreUlDWWZvak5WSFJQYXl0dlNZd3g3dno5T194
+SFFWX1pMNTF1U1VsZlVsbEY3V2p2MnVDNHZydWJRZ2RZRFJwcHVnS3FvU2Z0UG9MeTl1Zk1OdkZ0
+QWM4ZkE1T3FoX3ZadXZmcXJVaG9VME5rcjJMU2IzU1Nlek5Ib1g5dFlucDM2am85djZ6VzhuSXpS
+X05zb1BRZndKSFp2NE5uWW52TDNXOGdYZVAtenkxTWtjZi1hTDhldTlhVHFjb18za1Z6aS1BNS1u
+SDJfV3B3WFUwZUY0cG9jUFYzRW9JMUtiVnNIRVl3UVNVU2Z2Q2lEUlprQ0NtZERTRmhKSHlycnFt
+aHFWMWxqU19UU1lCM0pkVlB2NFFWeTVuM1hEd2k5Y0FoNVMxUkVybTBybGJiUnRSRXhsblZyMFpL
+MTRtVUdKM3pTRFJlYjZEaWI1UnJYcTFYREFWRERBSlVNUGt6ajZiWmZvdDhlT1JxWjA5eU5sVGVh
+clZPaWFSdUdOZUhtcGhFMW8ySXRiVE9ENDNsay1pRHBjWXo1RlU0Ym5qZHdkMTUwUUV4S296STRI
+ZGs5ajhobUpSdE9mU016dGxTa3VGM1RQX1FaSE83UktYTDdESG4wOU1hZnRnVmxKbUM5UTZ1VVl6
+UkZaeUQtaDJ3eFZXbm42Z1Q5MFdPSGNRelB4eWdYcHhGX2hLZjljaDFQR05mN0J3bTJCMXM8L3Vy
+bD48L3JlbGF0ZWQtdXJscz48L3VybHM+PGVsZWN0cm9uaWMtcmVzb3VyY2UtbnVtPjEwLjEwMzgv
+bmNiMDcwOS03ODk8L2VsZWN0cm9uaWMtcmVzb3VyY2UtbnVtPjwvcmVjb3JkPjwvQ2l0ZT48L0Vu
+ZE5vdGU+AG==
+</w:fldData>
+        </w:fldChar>
+      </w:r>
+      <w:r>
+        <w:instrText xml:space="preserve"> ADDIN EN.CITE </w:instrText>
+      </w:r>
+      <w:r>
+        <w:fldChar w:fldCharType="begin">
+          <w:fldData xml:space="preserve">PEVuZE5vdGU+PENpdGU+PEF1dGhvcj5OYWJpPC9BdXRob3I+PFllYXI+MjAwOTwvWWVhcj48UmVj
+TnVtPjI2PC9SZWNOdW0+PERpc3BsYXlUZXh0PihOYWJpIDIwMDkpPC9EaXNwbGF5VGV4dD48cmVj
+b3JkPjxyZWMtbnVtYmVyPjI2PC9yZWMtbnVtYmVyPjxmb3JlaWduLWtleXM+PGtleSBhcHA9IkVO
+IiBkYi1pZD0iZnZhdzl2ZDVycmZlejJlcGF2YzVleGViejAyeHQwdnZ2d3JzIiB0aW1lc3RhbXA9
+IjE0NTQ5ODgyNzIiPjI2PC9rZXk+PC9mb3JlaWduLWtleXM+PHJlZi10eXBlIG5hbWU9IkpvdXJu
+YWwgQXJ0aWNsZSI+MTc8L3JlZi10eXBlPjxjb250cmlidXRvcnM+PGF1dGhvcnM+PGF1dGhvcj5O
+YWJpLCBJdmFuIFIuPC9hdXRob3I+PC9hdXRob3JzPjwvY29udHJpYnV0b3JzPjx0aXRsZXM+PHRp
+dGxlPkNhdmluIGZldmVyOiByZWd1bGF0aW5nIGNhdmVvbGFlPC90aXRsZT48c2Vjb25kYXJ5LXRp
+dGxlPk5hdHVyZSBDZWxsIEJpb2xvZ3k8L3NlY29uZGFyeS10aXRsZT48L3RpdGxlcz48cGVyaW9k
+aWNhbD48ZnVsbC10aXRsZT5OYXR1cmUgQ2VsbCBCaW9sb2d5PC9mdWxsLXRpdGxlPjwvcGVyaW9k
+aWNhbD48cGFnZXM+Nzg5LTc5MTwvcGFnZXM+PHZvbHVtZT4xMTwvdm9sdW1lPjxudW1iZXI+Nzwv
+bnVtYmVyPjxrZXl3b3Jkcz48a2V5d29yZD5NVVJDPC9rZXl3b3JkPjxrZXl3b3JkPkNFTEwgQklP
+TE9HWTwva2V5d29yZD48a2V5d29yZD5DRUxMUzwva2V5d29yZD48a2V5d29yZD5QTEFTTUEtTUVN
+QlJBTkU8L2tleXdvcmQ+PGtleXdvcmQ+RU5ET0NZVE9TSVM8L2tleXdvcmQ+PGtleXdvcmQ+Q09J
+TEVELUNPSUwgUFJPVEVJTjwva2V5d29yZD48a2V5d29yZD5NZW1icmFuZSBQcm90ZWlucyAtIHBo
+eXNpb2xvZ3k8L2tleXdvcmQ+PGtleXdvcmQ+Uk5BLUJpbmRpbmcgUHJvdGVpbnMgLSBwaHlzaW9s
+b2d5PC9rZXl3b3JkPjxrZXl3b3JkPkNhcnJpZXIgUHJvdGVpbnMgLSBwaHlzaW9sb2d5PC9rZXl3
+b3JkPjxrZXl3b3JkPkNhdmVvbGFlIC0gbWV0YWJvbGlzbTwva2V5d29yZD48a2V5d29yZD5NZW1i
+cmFuZSBQcm90ZWlucyAtIG1ldGFib2xpc208L2tleXdvcmQ+PGtleXdvcmQ+Uk5BLUJpbmRpbmcg
+UHJvdGVpbnMgLSBtZXRhYm9saXNtPC9rZXl3b3JkPjxrZXl3b3JkPkNhcnJpZXIgUHJvdGVpbnMg
+LSBtZXRhYm9saXNtPC9rZXl3b3JkPjxrZXl3b3JkPkdlbmUgZXhwcmVzc2lvbjwva2V5d29yZD48
+a2V5d29yZD5SZXNlYXJjaDwva2V5d29yZD48a2V5d29yZD5NZW1icmFuZSBwcm90ZWluczwva2V5
+d29yZD48a2V5d29yZD5DYXZlb2xhZTwva2V5d29yZD48a2V5d29yZD5TdHJ1Y3R1cmU8L2tleXdv
+cmQ+PGtleXdvcmQ+UGh5c2lvbG9naWNhbCBhc3BlY3RzPC9rZXl3b3JkPjwva2V5d29yZHM+PGRh
+dGVzPjx5ZWFyPjIwMDk8L3llYXI+PC9kYXRlcz48cHViLWxvY2F0aW9uPkxPTkRPTjwvcHViLWxv
+Y2F0aW9uPjxwdWJsaXNoZXI+TkFUVVJFIFBVQkxJU0hJTkcgR1JPVVA8L3B1Ymxpc2hlcj48aXNi
+bj4xNDY1LTczOTI8L2lzYm4+PHVybHM+PHJlbGF0ZWQtdXJscz48dXJsPmh0dHA6Ly91cS5zdW1t
+b24uc2VyaWFsc3NvbHV0aW9ucy5jb20vMi4wLjAvbGluay8wL2VMdkhDWE13alYxTGI5UkFETFlR
+RWhJU0FzcXJhYW1VQXowR01vOU1acmloRlZWUFBWVGxIRG56cUpDcXRPeG1xX0x2c1pOc3RMdUNp
+dk40SnBteE03WmpmemFBa3BfTFl1OU9ZTDJLU3NreUlDWWZvak5WSFJQYXl0dlNZd3g3dno5T194
+SFFWX1pMNTF1U1VsZlVsbEY3V2p2MnVDNHZydWJRZ2RZRFJwcHVnS3FvU2Z0UG9MeTl1Zk1OdkZ0
+QWM4ZkE1T3FoX3ZadXZmcXJVaG9VME5rcjJMU2IzU1Nlek5Ib1g5dFlucDM2am85djZ6VzhuSXpS
+X05zb1BRZndKSFp2NE5uWW52TDNXOGdYZVAtenkxTWtjZi1hTDhldTlhVHFjb18za1Z6aS1BNS1u
+SDJfV3B3WFUwZUY0cG9jUFYzRW9JMUtiVnNIRVl3UVNVU2Z2Q2lEUlprQ0NtZERTRmhKSHlycnFt
+aHFWMWxqU19UU1lCM0pkVlB2NFFWeTVuM1hEd2k5Y0FoNVMxUkVybTBybGJiUnRSRXhsblZyMFpL
+MTRtVUdKM3pTRFJlYjZEaWI1UnJYcTFYREFWRERBSlVNUGt6ajZiWmZvdDhlT1JxWjA5eU5sVGVh
+clZPaWFSdUdOZUhtcGhFMW8ySXRiVE9ENDNsay1pRHBjWXo1RlU0Ym5qZHdkMTUwUUV4S296STRI
+ZGs5ajhobUpSdE9mU016dGxTa3VGM1RQX1FaSE83UktYTDdESG4wOU1hZnRnVmxKbUM5UTZ1VVl6
+UkZaeUQtaDJ3eFZXbm42Z1Q5MFdPSGNRelB4eWdYcHhGX2hLZjljaDFQR05mN0J3bTJCMXM8L3Vy
+bD48L3JlbGF0ZWQtdXJscz48L3VybHM+PGVsZWN0cm9uaWMtcmVzb3VyY2UtbnVtPjEwLjEwMzgv
+bmNiMDcwOS03ODk8L2VsZWN0cm9uaWMtcmVzb3VyY2UtbnVtPjwvcmVjb3JkPjwvQ2l0ZT48L0Vu
+ZE5vdGU+AG==
+</w:fldData>
+        </w:fldChar>
+      </w:r>
+      <w:r>
+        <w:instrText xml:space="preserve"> ADDIN EN.CITE.DATA </w:instrText>
+      </w:r>
+      <w:r>
+        <w:fldChar w:fldCharType="end"/>
+      </w:r>
+      <w:r>
+        <w:fldChar w:fldCharType="separate"/>
+      </w:r>
+      <w:r>
+        <w:rPr>
+          <w:noProof/>
+        </w:rPr>
+        <w:t>(</w:t>
+      </w:r>
+      <w:proofErr w:type="spellStart"/>
+      <w:r>
+        <w:rPr>
+          <w:noProof/>
+        </w:rPr>
+        <w:t>Nabi</w:t>
+      </w:r>
+      <w:proofErr w:type="spellEnd"/>
+      <w:r>
+        <w:rPr>
+          <w:noProof/>
+        </w:rPr>
+        <w:t xml:space="preserve"> 2009)</w:t>
+      </w:r>
+      <w:r>
+        <w:fldChar w:fldCharType="end"/>
+      </w:r>
+      <w:r>
+        <w:t>.</w:t>
       </w:r>
       <w:r>
         <w:t xml:space="preserve"> Furthermore, </w:t>
@@ -295,7 +1505,160 @@
       </w:r>
       <w:proofErr w:type="spellEnd"/>
       <w:r>
-        <w:t xml:space="preserve"> containing cells</w:t>
+        <w:t xml:space="preserve"> containing </w:t>
+      </w:r>
+      <w:proofErr w:type="gramStart"/>
+      <w:r>
+        <w:t>cells</w:t>
+      </w:r>
+      <w:proofErr w:type="gramEnd"/>
+      <w:r>
+        <w:fldChar w:fldCharType="begin">
+          <w:fldData xml:space="preserve">PEVuZE5vdGU+PENpdGU+PEF1dGhvcj5JbmRlcjwvQXV0aG9yPjxZZWFyPjIwMTQ8L1llYXI+PFJl
+Y051bT45PC9SZWNOdW0+PERpc3BsYXlUZXh0PihJbmRlcjxzdHlsZSBmYWNlPSJpdGFsaWMiPiBl
+dCBhbC48L3N0eWxlPiAyMDE0KTwvRGlzcGxheVRleHQ+PHJlY29yZD48cmVjLW51bWJlcj45PC9y
+ZWMtbnVtYmVyPjxmb3JlaWduLWtleXM+PGtleSBhcHA9IkVOIiBkYi1pZD0iZnZhdzl2ZDVycmZl
+ejJlcGF2YzVleGViejAyeHQwdnZ2d3JzIiB0aW1lc3RhbXA9IjE0NTIxMzMzNDkiPjk8L2tleT48
+L2ZvcmVpZ24ta2V5cz48cmVmLXR5cGUgbmFtZT0iSm91cm5hbCBBcnRpY2xlIj4xNzwvcmVmLXR5
+cGU+PGNvbnRyaWJ1dG9ycz48YXV0aG9ycz48YXV0aG9yPkluZGVyLCBLLiBMLjwvYXV0aG9yPjxh
+dXRob3I+UnVlbGNrZSwgSi4gRS48L2F1dGhvcj48YXV0aG9yPlBldGVsaW4sIEwuPC9hdXRob3I+
+PGF1dGhvcj5Nb29uLCBILjwvYXV0aG9yPjxhdXRob3I+Q2hvaSwgRS48L2F1dGhvcj48YXV0aG9y
+PlJhZSwgSi48L2F1dGhvcj48YXV0aG9yPkJsdW1lbnRoYWwsIEEuPC9hdXRob3I+PGF1dGhvcj5I
+dXRtYWNoZXIsIEQuPC9hdXRob3I+PGF1dGhvcj5TYXVuZGVycywgTi4gQS48L2F1dGhvcj48YXV0
+aG9yPlN0b3csIEouIEwuPC9hdXRob3I+PGF1dGhvcj5QYXJ0b24sIFIuIEcuPC9hdXRob3I+PGF1
+dGhvcj5IaWxsLCBNLiBNLjwvYXV0aG9yPjwvYXV0aG9ycz48L2NvbnRyaWJ1dG9ycz48YXV0aC1h
+ZGRyZXNzPlRoZSBVbml2ZXJzaXR5IG9mIFF1ZWVuc2xhbmQgRGlhbWFudGluYSBJbnN0aXR1dGUs
+IFRoZSBVbml2ZXJzaXR5IG9mIFF1ZWVuc2xhbmQsIFRyYW5zbGF0aW9uYWwgUmVzZWFyY2ggSW5z
+dGl0dXRlLCBCcmlzYmFuZSwgQXVzdHJhbGlhLiYjeEQ7SW5zdGl0dXRlIGZvciBNb2xlY3VsYXIg
+Qmlvc2NpZW5jZSwgVGhlIFVuaXZlcnNpdHkgb2YgUXVlZW5zbGFuZCwgQnJpc2JhbmUsIEF1c3Ry
+YWxpYS4mI3hEO1RoZSBVbml2ZXJzaXR5IG9mIFF1ZWVuc2xhbmQgRGlhbWFudGluYSBJbnN0aXR1
+dGUsIFRoZSBVbml2ZXJzaXR5IG9mIFF1ZWVuc2xhbmQsIFRyYW5zbGF0aW9uYWwgUmVzZWFyY2gg
+SW5zdGl0dXRlLCBCcmlzYmFuZSwgQXVzdHJhbGlhIDsgQXVzdHJhbGlhbiBJbmZlY3Rpb3VzIERp
+c2Vhc2VzIFJlc2VhcmNoIENlbnRyZSwgVGhlIFVuaXZlcnNpdHkgb2YgUXVlZW5zbGFuZCwgQnJp
+c2JhbmUsIEF1c3RyYWxpYS4mI3hEO0luc3RpdHV0ZSBmb3IgSGVhbHRoIGFuZCBCaW9tZWRpY2Fs
+IElubm92YXRpb24sIFF1ZWVuc2xhbmQgVW5pdmVyc2l0eSBvZiBUZWNobm9sb2d5LCBCcmlzYmFu
+ZSwgQXVzdHJhbGlhLiYjeEQ7SW5zdGl0dXRlIGZvciBNb2xlY3VsYXIgQmlvc2NpZW5jZSwgVGhl
+IFVuaXZlcnNpdHkgb2YgUXVlZW5zbGFuZCwgQnJpc2JhbmUsIEF1c3RyYWxpYSA7IENlbnRyZSBm
+b3IgTWljcm9zY29weSBhbmQgTWljcm9hbmFseXNpcywgVGhlIFVuaXZlcnNpdHkgb2YgUXVlZW5z
+bGFuZCwgQnJpc2JhbmUsIEF1c3RyYWxpYS48L2F1dGgtYWRkcmVzcz48dGl0bGVzPjx0aXRsZT5D
+YXZpbi0xL1BUUkYgYWx0ZXJzIHByb3N0YXRlIGNhbmNlciBjZWxsLWRlcml2ZWQgZXh0cmFjZWxs
+dWxhciB2ZXNpY2xlIGNvbnRlbnQgYW5kIGludGVybmFsaXphdGlvbiB0byBhdHRlbnVhdGUgZXh0
+cmFjZWxsdWxhciB2ZXNpY2xlLW1lZGlhdGVkIG9zdGVvY2xhc3RvZ2VuZXNpcyBhbmQgb3N0ZW9i
+bGFzdCBwcm9saWZlcmF0aW9uPC90aXRsZT48c2Vjb25kYXJ5LXRpdGxlPkogRXh0cmFjZWxsIFZl
+c2ljbGVzPC9zZWNvbmRhcnktdGl0bGU+PGFsdC10aXRsZT5Kb3VybmFsIG9mIGV4dHJhY2VsbHVs
+YXIgdmVzaWNsZXM8L2FsdC10aXRsZT48L3RpdGxlcz48cGVyaW9kaWNhbD48ZnVsbC10aXRsZT5K
+IEV4dHJhY2VsbCBWZXNpY2xlczwvZnVsbC10aXRsZT48YWJici0xPkpvdXJuYWwgb2YgZXh0cmFj
+ZWxsdWxhciB2ZXNpY2xlczwvYWJici0xPjwvcGVyaW9kaWNhbD48YWx0LXBlcmlvZGljYWw+PGZ1
+bGwtdGl0bGU+SiBFeHRyYWNlbGwgVmVzaWNsZXM8L2Z1bGwtdGl0bGU+PGFiYnItMT5Kb3VybmFs
+IG9mIGV4dHJhY2VsbHVsYXIgdmVzaWNsZXM8L2FiYnItMT48L2FsdC1wZXJpb2RpY2FsPjx2b2x1
+bWU+Mzwvdm9sdW1lPjxlZGl0aW9uPjIwMTQvMDcvMTY8L2VkaXRpb24+PGtleXdvcmRzPjxrZXl3
+b3JkPmNhdmVvbGFlPC9rZXl3b3JkPjxrZXl3b3JkPmNhdmVvbGluPC9rZXl3b3JkPjxrZXl3b3Jk
+PmV4b3NvbWVzPC9rZXl3b3JkPjxrZXl3b3JkPm1ldGFzdGFzaXM8L2tleXdvcmQ+PGtleXdvcmQ+
+b3N0ZW9jbGFzdDwva2V5d29yZD48a2V5d29yZD5wb2x5bWVyYXNlIEkgYW5kIHRyYW5zY3JpcHQg
+cmVsZWFzZSBmYWN0b3I8L2tleXdvcmQ+PGtleXdvcmQ+cHJvc3Rhc29tZTwva2V5d29yZD48L2tl
+eXdvcmRzPjxkYXRlcz48eWVhcj4yMDE0PC95ZWFyPjwvZGF0ZXM+PGlzYm4+MjAwMS0zMDc4PC9p
+c2JuPjxhY2Nlc3Npb24tbnVtPjI1MDE4ODY0PC9hY2Nlc3Npb24tbnVtPjx1cmxzPjwvdXJscz48
+Y3VzdG9tMj5QbWM0MDcyOTEyPC9jdXN0b20yPjxlbGVjdHJvbmljLXJlc291cmNlLW51bT4xMC4z
+NDAyL2pldi52My4yMzc4NDwvZWxlY3Ryb25pYy1yZXNvdXJjZS1udW0+PHJlbW90ZS1kYXRhYmFz
+ZS1wcm92aWRlcj5OTE08L3JlbW90ZS1kYXRhYmFzZS1wcm92aWRlcj48bGFuZ3VhZ2U+ZW5nPC9s
+YW5ndWFnZT48L3JlY29yZD48L0NpdGU+PC9FbmROb3RlPgB=
+</w:fldData>
+        </w:fldChar>
+      </w:r>
+      <w:r>
+        <w:instrText xml:space="preserve"> ADDIN EN.CITE </w:instrText>
+      </w:r>
+      <w:r>
+        <w:fldChar w:fldCharType="begin">
+          <w:fldData xml:space="preserve">PEVuZE5vdGU+PENpdGU+PEF1dGhvcj5JbmRlcjwvQXV0aG9yPjxZZWFyPjIwMTQ8L1llYXI+PFJl
+Y051bT45PC9SZWNOdW0+PERpc3BsYXlUZXh0PihJbmRlcjxzdHlsZSBmYWNlPSJpdGFsaWMiPiBl
+dCBhbC48L3N0eWxlPiAyMDE0KTwvRGlzcGxheVRleHQ+PHJlY29yZD48cmVjLW51bWJlcj45PC9y
+ZWMtbnVtYmVyPjxmb3JlaWduLWtleXM+PGtleSBhcHA9IkVOIiBkYi1pZD0iZnZhdzl2ZDVycmZl
+ejJlcGF2YzVleGViejAyeHQwdnZ2d3JzIiB0aW1lc3RhbXA9IjE0NTIxMzMzNDkiPjk8L2tleT48
+L2ZvcmVpZ24ta2V5cz48cmVmLXR5cGUgbmFtZT0iSm91cm5hbCBBcnRpY2xlIj4xNzwvcmVmLXR5
+cGU+PGNvbnRyaWJ1dG9ycz48YXV0aG9ycz48YXV0aG9yPkluZGVyLCBLLiBMLjwvYXV0aG9yPjxh
+dXRob3I+UnVlbGNrZSwgSi4gRS48L2F1dGhvcj48YXV0aG9yPlBldGVsaW4sIEwuPC9hdXRob3I+
+PGF1dGhvcj5Nb29uLCBILjwvYXV0aG9yPjxhdXRob3I+Q2hvaSwgRS48L2F1dGhvcj48YXV0aG9y
+PlJhZSwgSi48L2F1dGhvcj48YXV0aG9yPkJsdW1lbnRoYWwsIEEuPC9hdXRob3I+PGF1dGhvcj5I
+dXRtYWNoZXIsIEQuPC9hdXRob3I+PGF1dGhvcj5TYXVuZGVycywgTi4gQS48L2F1dGhvcj48YXV0
+aG9yPlN0b3csIEouIEwuPC9hdXRob3I+PGF1dGhvcj5QYXJ0b24sIFIuIEcuPC9hdXRob3I+PGF1
+dGhvcj5IaWxsLCBNLiBNLjwvYXV0aG9yPjwvYXV0aG9ycz48L2NvbnRyaWJ1dG9ycz48YXV0aC1h
+ZGRyZXNzPlRoZSBVbml2ZXJzaXR5IG9mIFF1ZWVuc2xhbmQgRGlhbWFudGluYSBJbnN0aXR1dGUs
+IFRoZSBVbml2ZXJzaXR5IG9mIFF1ZWVuc2xhbmQsIFRyYW5zbGF0aW9uYWwgUmVzZWFyY2ggSW5z
+dGl0dXRlLCBCcmlzYmFuZSwgQXVzdHJhbGlhLiYjeEQ7SW5zdGl0dXRlIGZvciBNb2xlY3VsYXIg
+Qmlvc2NpZW5jZSwgVGhlIFVuaXZlcnNpdHkgb2YgUXVlZW5zbGFuZCwgQnJpc2JhbmUsIEF1c3Ry
+YWxpYS4mI3hEO1RoZSBVbml2ZXJzaXR5IG9mIFF1ZWVuc2xhbmQgRGlhbWFudGluYSBJbnN0aXR1
+dGUsIFRoZSBVbml2ZXJzaXR5IG9mIFF1ZWVuc2xhbmQsIFRyYW5zbGF0aW9uYWwgUmVzZWFyY2gg
+SW5zdGl0dXRlLCBCcmlzYmFuZSwgQXVzdHJhbGlhIDsgQXVzdHJhbGlhbiBJbmZlY3Rpb3VzIERp
+c2Vhc2VzIFJlc2VhcmNoIENlbnRyZSwgVGhlIFVuaXZlcnNpdHkgb2YgUXVlZW5zbGFuZCwgQnJp
+c2JhbmUsIEF1c3RyYWxpYS4mI3hEO0luc3RpdHV0ZSBmb3IgSGVhbHRoIGFuZCBCaW9tZWRpY2Fs
+IElubm92YXRpb24sIFF1ZWVuc2xhbmQgVW5pdmVyc2l0eSBvZiBUZWNobm9sb2d5LCBCcmlzYmFu
+ZSwgQXVzdHJhbGlhLiYjeEQ7SW5zdGl0dXRlIGZvciBNb2xlY3VsYXIgQmlvc2NpZW5jZSwgVGhl
+IFVuaXZlcnNpdHkgb2YgUXVlZW5zbGFuZCwgQnJpc2JhbmUsIEF1c3RyYWxpYSA7IENlbnRyZSBm
+b3IgTWljcm9zY29weSBhbmQgTWljcm9hbmFseXNpcywgVGhlIFVuaXZlcnNpdHkgb2YgUXVlZW5z
+bGFuZCwgQnJpc2JhbmUsIEF1c3RyYWxpYS48L2F1dGgtYWRkcmVzcz48dGl0bGVzPjx0aXRsZT5D
+YXZpbi0xL1BUUkYgYWx0ZXJzIHByb3N0YXRlIGNhbmNlciBjZWxsLWRlcml2ZWQgZXh0cmFjZWxs
+dWxhciB2ZXNpY2xlIGNvbnRlbnQgYW5kIGludGVybmFsaXphdGlvbiB0byBhdHRlbnVhdGUgZXh0
+cmFjZWxsdWxhciB2ZXNpY2xlLW1lZGlhdGVkIG9zdGVvY2xhc3RvZ2VuZXNpcyBhbmQgb3N0ZW9i
+bGFzdCBwcm9saWZlcmF0aW9uPC90aXRsZT48c2Vjb25kYXJ5LXRpdGxlPkogRXh0cmFjZWxsIFZl
+c2ljbGVzPC9zZWNvbmRhcnktdGl0bGU+PGFsdC10aXRsZT5Kb3VybmFsIG9mIGV4dHJhY2VsbHVs
+YXIgdmVzaWNsZXM8L2FsdC10aXRsZT48L3RpdGxlcz48cGVyaW9kaWNhbD48ZnVsbC10aXRsZT5K
+IEV4dHJhY2VsbCBWZXNpY2xlczwvZnVsbC10aXRsZT48YWJici0xPkpvdXJuYWwgb2YgZXh0cmFj
+ZWxsdWxhciB2ZXNpY2xlczwvYWJici0xPjwvcGVyaW9kaWNhbD48YWx0LXBlcmlvZGljYWw+PGZ1
+bGwtdGl0bGU+SiBFeHRyYWNlbGwgVmVzaWNsZXM8L2Z1bGwtdGl0bGU+PGFiYnItMT5Kb3VybmFs
+IG9mIGV4dHJhY2VsbHVsYXIgdmVzaWNsZXM8L2FiYnItMT48L2FsdC1wZXJpb2RpY2FsPjx2b2x1
+bWU+Mzwvdm9sdW1lPjxlZGl0aW9uPjIwMTQvMDcvMTY8L2VkaXRpb24+PGtleXdvcmRzPjxrZXl3
+b3JkPmNhdmVvbGFlPC9rZXl3b3JkPjxrZXl3b3JkPmNhdmVvbGluPC9rZXl3b3JkPjxrZXl3b3Jk
+PmV4b3NvbWVzPC9rZXl3b3JkPjxrZXl3b3JkPm1ldGFzdGFzaXM8L2tleXdvcmQ+PGtleXdvcmQ+
+b3N0ZW9jbGFzdDwva2V5d29yZD48a2V5d29yZD5wb2x5bWVyYXNlIEkgYW5kIHRyYW5zY3JpcHQg
+cmVsZWFzZSBmYWN0b3I8L2tleXdvcmQ+PGtleXdvcmQ+cHJvc3Rhc29tZTwva2V5d29yZD48L2tl
+eXdvcmRzPjxkYXRlcz48eWVhcj4yMDE0PC95ZWFyPjwvZGF0ZXM+PGlzYm4+MjAwMS0zMDc4PC9p
+c2JuPjxhY2Nlc3Npb24tbnVtPjI1MDE4ODY0PC9hY2Nlc3Npb24tbnVtPjx1cmxzPjwvdXJscz48
+Y3VzdG9tMj5QbWM0MDcyOTEyPC9jdXN0b20yPjxlbGVjdHJvbmljLXJlc291cmNlLW51bT4xMC4z
+NDAyL2pldi52My4yMzc4NDwvZWxlY3Ryb25pYy1yZXNvdXJjZS1udW0+PHJlbW90ZS1kYXRhYmFz
+ZS1wcm92aWRlcj5OTE08L3JlbW90ZS1kYXRhYmFzZS1wcm92aWRlcj48bGFuZ3VhZ2U+ZW5nPC9s
+YW5ndWFnZT48L3JlY29yZD48L0NpdGU+PC9FbmROb3RlPgB=
+</w:fldData>
+        </w:fldChar>
+      </w:r>
+      <w:r>
+        <w:instrText xml:space="preserve"> ADDIN EN.CITE.DATA </w:instrText>
+      </w:r>
+      <w:r>
+        <w:fldChar w:fldCharType="end"/>
+      </w:r>
+      <w:r>
+        <w:fldChar w:fldCharType="separate"/>
+      </w:r>
+      <w:r>
+        <w:rPr>
+          <w:noProof/>
+        </w:rPr>
+        <w:t>(</w:t>
+      </w:r>
+      <w:proofErr w:type="spellStart"/>
+      <w:r>
+        <w:rPr>
+          <w:noProof/>
+        </w:rPr>
+        <w:t>Inder</w:t>
+      </w:r>
+      <w:proofErr w:type="spellEnd"/>
+      <w:r>
+        <w:rPr>
+          <w:i/>
+          <w:noProof/>
+        </w:rPr>
+        <w:t xml:space="preserve"> et al.</w:t>
+      </w:r>
+      <w:r>
+        <w:rPr>
+          <w:noProof/>
+        </w:rPr>
+        <w:t xml:space="preserve"> 2014)</w:t>
+      </w:r>
+      <w:r>
+        <w:fldChar w:fldCharType="end"/>
       </w:r>
       <w:r>
         <w:t xml:space="preserve">. This may indicate a cargo sorting role for this system. </w:t>
@@ -346,16 +1709,38 @@
         <w:t xml:space="preserve"> by sequestering growth factors to exosomes</w:t>
       </w:r>
       <w:r>
+        <w:fldChar w:fldCharType="begin"/>
+      </w:r>
+      <w:r>
+        <w:instrText xml:space="preserve"> ADDIN EN.CITE &lt;EndNote&gt;&lt;Cite&gt;&lt;Author&gt;De Toro&lt;/Author&gt;&lt;Year&gt;2015&lt;/Year&gt;&lt;RecNum&gt;27&lt;/RecNum&gt;&lt;DisplayText&gt;(De Toro&lt;style face="italic"&gt; et al.&lt;/style&gt; 2015)&lt;/DisplayText&gt;&lt;record&gt;&lt;rec-number&gt;27&lt;/rec-number&gt;&lt;foreign-keys&gt;&lt;key app="EN" db-id="fvaw9vd5rrfez2epavc5exebz02xt0vvvwrs" timestamp="1454988604"&gt;27&lt;/key&gt;&lt;/foreign-keys&gt;&lt;ref-type name="Journal Article"&gt;17&lt;/ref-type&gt;&lt;contributors&gt;&lt;authors&gt;&lt;author&gt;De Toro, J.&lt;/author&gt;&lt;author&gt;Herschlik, L.&lt;/author&gt;&lt;author&gt;Waldner, C.&lt;/author&gt;&lt;author&gt;Mongini, C.&lt;/author&gt;&lt;/authors&gt;&lt;/contributors&gt;&lt;auth-address&gt;Centro de Estudios Farmacologicos y Botanicos (CEFyBO), Consejo Nacional de Investigaciones Cientificas y Tecnicas (CONICET), Universidad de Buenos Aires , Buenos Aires , Argentina.&lt;/auth-address&gt;&lt;titles&gt;&lt;title&gt;Emerging roles of exosomes in normal and pathological conditions: new insights for diagnosis and therapeutic applications&lt;/title&gt;&lt;secondary-title&gt;Front Immunol&lt;/secondary-title&gt;&lt;alt-title&gt;Frontiers in immunology&lt;/alt-title&gt;&lt;/titles&gt;&lt;periodical&gt;&lt;full-title&gt;Front Immunol&lt;/full-title&gt;&lt;abbr-1&gt;Frontiers in immunology&lt;/abbr-1&gt;&lt;/periodical&gt;&lt;alt-periodical&gt;&lt;full-title&gt;Front Immunol&lt;/full-title&gt;&lt;abbr-1&gt;Frontiers in immunology&lt;/abbr-1&gt;&lt;/alt-periodical&gt;&lt;pages&gt;203&lt;/pages&gt;&lt;volume&gt;6&lt;/volume&gt;&lt;edition&gt;2015/05/23&lt;/edition&gt;&lt;keywords&gt;&lt;keyword&gt;biomarkers&lt;/keyword&gt;&lt;keyword&gt;cancer&lt;/keyword&gt;&lt;keyword&gt;exosomes&lt;/keyword&gt;&lt;keyword&gt;infectious disease therapy&lt;/keyword&gt;&lt;keyword&gt;neurodegenerative disorders&lt;/keyword&gt;&lt;keyword&gt;pharmacological&lt;/keyword&gt;&lt;keyword&gt;therapeutics&lt;/keyword&gt;&lt;/keywords&gt;&lt;dates&gt;&lt;year&gt;2015&lt;/year&gt;&lt;/dates&gt;&lt;isbn&gt;1664-3224&lt;/isbn&gt;&lt;accession-num&gt;25999947&lt;/accession-num&gt;&lt;urls&gt;&lt;/urls&gt;&lt;custom2&gt;Pmc4418172&lt;/custom2&gt;&lt;electronic-resource-num&gt;10.3389/fimmu.2015.00203&lt;/electronic-resource-num&gt;&lt;remote-database-provider&gt;NLM&lt;/remote-database-provider&gt;&lt;language&gt;eng&lt;/language&gt;&lt;/record&gt;&lt;/Cite&gt;&lt;/EndNote&gt;</w:instrText>
+      </w:r>
+      <w:r>
+        <w:fldChar w:fldCharType="separate"/>
+      </w:r>
+      <w:r>
+        <w:rPr>
+          <w:noProof/>
+        </w:rPr>
+        <w:t>(De Toro</w:t>
+      </w:r>
+      <w:r>
+        <w:rPr>
+          <w:i/>
+          <w:noProof/>
+        </w:rPr>
+        <w:t xml:space="preserve"> et al.</w:t>
+      </w:r>
+      <w:r>
+        <w:rPr>
+          <w:noProof/>
+        </w:rPr>
+        <w:t xml:space="preserve"> 2015)</w:t>
+      </w:r>
+      <w:r>
+        <w:fldChar w:fldCharType="end"/>
+      </w:r>
+      <w:r>
         <w:t xml:space="preserve">. </w:t>
-      </w:r>
-      <w:r>
-        <w:t xml:space="preserve">Additionally, the selective export of proteins has been well documented as a function in exosomes that allow for a certain level of control over </w:t>
-      </w:r>
-      <w:r>
-        <w:t xml:space="preserve">intracellular </w:t>
-      </w:r>
-      <w:r>
-        <w:t xml:space="preserve">protein concentration. </w:t>
       </w:r>
       <w:r>
         <w:t xml:space="preserve">Hereby, </w:t>
@@ -391,6 +1776,9 @@
       <w:pPr>
         <w:pStyle w:val="NoSpacing"/>
         <w:ind w:firstLine="142"/>
+        <w:rPr>
+          <w:color w:val="FF0000"/>
+        </w:rPr>
       </w:pPr>
       <w:r>
         <w:t xml:space="preserve">The </w:t>
@@ -497,7 +1885,509 @@
         <w:t>unlike</w:t>
       </w:r>
       <w:r>
-        <w:t xml:space="preserve"> CAV2. </w:t>
+        <w:t xml:space="preserve"> </w:t>
+      </w:r>
+      <w:proofErr w:type="gramStart"/>
+      <w:r>
+        <w:t>CAV2</w:t>
+      </w:r>
+      <w:proofErr w:type="gramEnd"/>
+      <w:r>
+        <w:fldChar w:fldCharType="begin">
+          <w:fldData xml:space="preserve">PEVuZE5vdGU+PENpdGU+PEF1dGhvcj5SYXphbmk8L0F1dGhvcj48WWVhcj4yMDAxPC9ZZWFyPjxS
+ZWNOdW0+Mjg8L1JlY051bT48RGlzcGxheVRleHQ+KERyYWI8c3R5bGUgZmFjZT0iaXRhbGljIj4g
+ZXQgYWwuPC9zdHlsZT4gMjAwMSwgR2FsYmlhdGk8c3R5bGUgZmFjZT0iaXRhbGljIj4gZXQgYWwu
+PC9zdHlsZT4gMjAwMSwgUmF6YW5pPHN0eWxlIGZhY2U9Iml0YWxpYyI+IGV0IGFsLjwvc3R5bGU+
+IDIwMDEpPC9EaXNwbGF5VGV4dD48cmVjb3JkPjxyZWMtbnVtYmVyPjI4PC9yZWMtbnVtYmVyPjxm
+b3JlaWduLWtleXM+PGtleSBhcHA9IkVOIiBkYi1pZD0iZnZhdzl2ZDVycmZlejJlcGF2YzVleGVi
+ejAyeHQwdnZ2d3JzIiB0aW1lc3RhbXA9IjE0NTQ5OTAzODMiPjI4PC9rZXk+PC9mb3JlaWduLWtl
+eXM+PHJlZi10eXBlIG5hbWU9IkpvdXJuYWwgQXJ0aWNsZSI+MTc8L3JlZi10eXBlPjxjb250cmli
+dXRvcnM+PGF1dGhvcnM+PGF1dGhvcj5SYXphbmksIEJhYmFrPC9hdXRob3I+PGF1dGhvcj5Fbmdl
+bG1hbiwgSmVmZmVyeSBBLjwvYXV0aG9yPjxhdXRob3I+V2FuZywgWGlhbyBCbzwvYXV0aG9yPjxh
+dXRob3I+U2NodWJlcnQsIFdpbGxpYW08L2F1dGhvcj48YXV0aG9yPlpoYW5nLCBYaWFvIExhbjwv
+YXV0aG9yPjxhdXRob3I+TWFya3MsIENhcm9seW4gQi48L2F1dGhvcj48YXV0aG9yPk1hY2FsdXNv
+LCBGcmFuazwvYXV0aG9yPjxhdXRob3I+UnVzc2VsbCwgUm9iZXJ0IEcuPC9hdXRob3I+PGF1dGhv
+cj5MaSwgTWFvbWk8L2F1dGhvcj48YXV0aG9yPlBlc3RlbGwsIFJpY2hhcmQgRy48L2F1dGhvcj48
+YXV0aG9yPlZpemlvLCBEb2xvcmVzIERpPC9hdXRob3I+PGF1dGhvcj5IYXJyeSwgSG91LCBKci48
+L2F1dGhvcj48YXV0aG9yPktuZWl0eiwgQnVya2hhcmQ8L2F1dGhvcj48YXV0aG9yPkxhZ2F1ZCwg
+R3V5PC9hdXRob3I+PGF1dGhvcj5DaHJpc3QsIEdlb3JnZSBKLjwvYXV0aG9yPjxhdXRob3I+RWRl
+bG1hbm4sIFdpbmZyaWVkPC9hdXRob3I+PGF1dGhvcj5MaXNhbnRpLCBNaWNoYWVsIFAuPC9hdXRo
+b3I+PC9hdXRob3JzPjwvY29udHJpYnV0b3JzPjx0aXRsZXM+PHRpdGxlPkNhdmVvbGluLTEgTnVs
+bCBNaWNlIEFyZSBWaWFibGUgYnV0IFNob3cgRXZpZGVuY2Ugb2YgSHlwZXJwcm9saWZlcmF0aXZl
+IGFuZCBWYXNjdWxhciBBYm5vcm1hbGl0aWVzPC90aXRsZT48c2Vjb25kYXJ5LXRpdGxlPkpvdXJu
+YWwgb2YgQmlvbG9naWNhbCBDaGVtaXN0cnk8L3NlY29uZGFyeS10aXRsZT48L3RpdGxlcz48cGVy
+aW9kaWNhbD48ZnVsbC10aXRsZT5Kb3VybmFsIG9mIEJpb2xvZ2ljYWwgQ2hlbWlzdHJ5PC9mdWxs
+LXRpdGxlPjwvcGVyaW9kaWNhbD48cGFnZXM+MzgxMjEtMzgxMzg8L3BhZ2VzPjx2b2x1bWU+Mjc2
+PC92b2x1bWU+PG51bWJlcj40MTwvbnVtYmVyPjxrZXl3b3Jkcz48a2V5d29yZD5SSUNIIE1FTUJS
+QU5FIERPTUFJTlM8L2tleXdvcmQ+PGtleXdvcmQ+R0lSRExFIE1VU0NVTEFSLURZU1RST1BIWTwv
+a2V5d29yZD48a2V5d29yZD5PTkNPR0VOSUNBTExZIFRSQU5TRk9STUVELUNFTExTPC9rZXl3b3Jk
+PjxrZXl3b3JkPk5JVFJJQy1PWElERSBTWU5USEFTRTwva2V5d29yZD48a2V5d29yZD5SRUNFUFRP
+UiBUWVJPU0lORSBLSU5BU0U8L2tleXdvcmQ+PGtleXdvcmQ+SFVNQU4gQlJFQVNULUNBTkNFUjwv
+a2V5d29yZD48a2V5d29yZD5CSU9DSEVNSVNUUlkgJmFtcDsgTU9MRUNVTEFSIEJJT0xPR1k8L2tl
+eXdvcmQ+PGtleXdvcmQ+Uk9VUy1TQVJDT01BIFZJUlVTPC9rZXl3b3JkPjxrZXl3b3JkPlRVTU9S
+LVNVUFBSRVNTT1IgR0VORTwva2V5d29yZD48a2V5d29yZD5JTi1WSVZPPC9rZXl3b3JkPjxrZXl3
+b3JkPkNZQ0xJTi1ERVBFTkRFTlQgS0lOQVNFUzwva2V5d29yZD48a2V5d29yZD5DYXZlb2xpbnMg
+LSBnZW5ldGljczwva2V5d29yZD48a2V5d29yZD5MdW5nIC0gdWx0cmFzdHJ1Y3R1cmU8L2tleXdv
+cmQ+PGtleXdvcmQ+Tml0cmljIE94aWRlIFN5bnRoYXNlIC0gbWV0YWJvbGlzbTwva2V5d29yZD48
+a2V5d29yZD5BbGJ1bWlucyAtIG1ldGFib2xpc208L2tleXdvcmQ+PGtleXdvcmQ+Q2VsbCBEaXZp
+c2lvbiAtIGdlbmV0aWNzPC9rZXl3b3JkPjxrZXl3b3JkPkNhdmVvbGlucyAtIHBoeXNpb2xvZ3k8
+L2tleXdvcmQ+PGtleXdvcmQ+RW5kb3RoZWxpdW0sIFZhc2N1bGFyIC0gbWV0YWJvbGlzbTwva2V5
+d29yZD48a2V5d29yZD5DYXZlb2xpbnMgLSBtZXRhYm9saXNtPC9rZXl3b3JkPjxrZXl3b3JkPkx1
+bmcgLSBjeXRvbG9neTwva2V5d29yZD48a2V5d29yZD5UcmFuc2ZlcnJpbiAtIG1ldGFib2xpc208
+L2tleXdvcmQ+PGtleXdvcmQ+THVuZyAtIG1ldGFib2xpc208L2tleXdvcmQ+PGtleXdvcmQ+RW5k
+b3RoZWxpdW0sIFZhc2N1bGFyIC0gZW56eW1vbG9neTwva2V5d29yZD48L2tleXdvcmRzPjxkYXRl
+cz48eWVhcj4yMDAxPC95ZWFyPjwvZGF0ZXM+PHB1Yi1sb2NhdGlvbj5CRVRIRVNEQTwvcHViLWxv
+Y2F0aW9uPjxwdWJsaXNoZXI+QW1lcmljYW4gU29jaWV0eSBmb3IgQmlvY2hlbWlzdHJ5IGFuZCBN
+b2xlY3VsYXIgQmlvbG9neTwvcHVibGlzaGVyPjxpc2JuPjAwMjEtOTI1ODwvaXNibj48dXJscz48
+cmVsYXRlZC11cmxzPjx1cmw+aHR0cDovL3VxLnN1bW1vbi5zZXJpYWxzc29sdXRpb25zLmNvbS8y
+LjAuMC9saW5rLzAvZUx2SENYTXdqVjFMVC1Nd0VMWVFXZ2treEM3dkxsVHlBWEVyclIwbmNZX2RD
+TVFGTGp5dWxwOENCQ25RbE1lXzN4a242WllLYWJuR2xpUGJJOC1NX2MzM0VaTHc0MEZ2NFV5d3pn
+azNNSm5RNlNDeldScTBsNW9GcHlGZU1KYnBoZXVQVmhNUlFaYjNwdVlMUnVnMm5NTjlubWQ5d2Zy
+Z2FUZzcxZ1l2Qkd5RmRkUXlSenVfLWxQOE80bEZvNWlITUFTZXlwYTBNUmQ5SFBXY1lid0NMakRL
+d1RHQnZDX3BIRkh3bkZQNmdUVWkwOG1YM2lsNm90T2ZwSzBCYUJFb3MyZnA1X21pbms5RWo5LWUz
+eS15M2dTb2RGUmIxQVpaOHVVbTJScVZrSndfZnRBakdpR2o4UzUtazZ3VXJWemNGakdGZnZXb0FO
+Umo5QUx5V25vT1J4QU00LW5OSFpablVUT3Q2T1h0LUkyMlFxWjBIT2dacE1FdlQ2Z2NGSHpOUVU1
+MTZlaE5nNC1sSTFOaVVQMFFlVi0zeWZYcHlWVngxbXNFSEhxM0xKRlk2d2JKQ3ctSkNCS3lNZzBM
+YnhNSXVlQUQ1TjI1OVV3TzB0VDZSSUFKdUhUSUxUZGNPc096MU9HRGJFaDJ5SnBHb0g5WnhZSkF0
+MGVvUTQ1QjY0VWRPaWswQndzeVJpUkJCcGN6YjRUdWtHNjdmOHJjb2VyWW80SWxWWUtwdUtRZHNs
+dHZxbnFxNlR4VXVfTWRjbGp2OHF5RnF3bFhrVDRWSDBfWk1GZlZld1VETEhSRGNpaUlpeklZWU40
+Nlp1MDFLUkhxRUdDRURQOWgzLWxXTkJ6dHlFMVFfZjdQclBiSmFnVEhSYWpOQVZtdVhxYS1pNFc5
+ZndHeEFnd2Q8L3VybD48L3JlbGF0ZWQtdXJscz48L3VybHM+PGVsZWN0cm9uaWMtcmVzb3VyY2Ut
+bnVtPjEwLjEwNzQvamJjLk0xMDU0MDgyMDA8L2VsZWN0cm9uaWMtcmVzb3VyY2UtbnVtPjwvcmVj
+b3JkPjwvQ2l0ZT48Q2l0ZT48QXV0aG9yPkRyYWI8L0F1dGhvcj48WWVhcj4yMDAxPC9ZZWFyPjxS
+ZWNOdW0+Mjk8L1JlY051bT48cmVjb3JkPjxyZWMtbnVtYmVyPjI5PC9yZWMtbnVtYmVyPjxmb3Jl
+aWduLWtleXM+PGtleSBhcHA9IkVOIiBkYi1pZD0iZnZhdzl2ZDVycmZlejJlcGF2YzVleGViejAy
+eHQwdnZ2d3JzIiB0aW1lc3RhbXA9IjE0NTQ5OTA0NDIiPjI5PC9rZXk+PC9mb3JlaWduLWtleXM+
+PHJlZi10eXBlIG5hbWU9IkpvdXJuYWwgQXJ0aWNsZSI+MTc8L3JlZi10eXBlPjxjb250cmlidXRv
+cnM+PGF1dGhvcnM+PGF1dGhvcj5EcmFiLCBNYXJlazwvYXV0aG9yPjxhdXRob3I+VmVya2FkZSwg
+UGF1bDwvYXV0aG9yPjxhdXRob3I+RWxnZXIsIE1hcmxpZXM8L2F1dGhvcj48YXV0aG9yPkthc3Bl
+ciwgTWljaGFlbDwvYXV0aG9yPjxhdXRob3I+TG9obiwgTWF0dGhpYXM8L2F1dGhvcj48YXV0aG9y
+PkxhdXRlcmJhY2gsIEJpcmdpdDwvYXV0aG9yPjxhdXRob3I+TWVubmUsIEphbjwvYXV0aG9yPjxh
+dXRob3I+TGluZHNjaGF1LCBDYXJzdGVuPC9hdXRob3I+PGF1dGhvcj5NZW5kZSwgRmFubnk8L2F1
+dGhvcj48YXV0aG9yPkx1ZnQsIEZyaWVkcmljaCBDLjwvYXV0aG9yPjxhdXRob3I+U2NoZWRsLCBB
+bmRyZWFzPC9hdXRob3I+PGF1dGhvcj5IYWxsZXIsIEhlcm1hbm48L2F1dGhvcj48YXV0aG9yPkt1
+cnpjaGFsaWEsIFRleW11cmFzIFYuPC9hdXRob3I+PC9hdXRob3JzPjwvY29udHJpYnV0b3JzPjx0
+aXRsZXM+PHRpdGxlPkxvc3Mgb2YgQ2F2ZW9sYWUsIFZhc2N1bGFyIER5c2Z1bmN0aW9uLCBhbmQg
+UHVsbW9uYXJ5IERlZmVjdHMgaW4gQ2F2ZW9saW4tMSBHZW5lLURpc3J1cHRlZCBNaWNlPC90aXRs
+ZT48c2Vjb25kYXJ5LXRpdGxlPlNjaWVuY2U8L3NlY29uZGFyeS10aXRsZT48L3RpdGxlcz48cGVy
+aW9kaWNhbD48ZnVsbC10aXRsZT5TY2llbmNlPC9mdWxsLXRpdGxlPjwvcGVyaW9kaWNhbD48cGFn
+ZXM+MjQ0OS0yNDUyPC9wYWdlcz48dm9sdW1lPjI5Mzwvdm9sdW1lPjxudW1iZXI+NTUzOTwvbnVt
+YmVyPjxrZXl3b3Jkcz48a2V5d29yZD5FTkRPUExBU01JQy1SRVRJQ1VMVU08L2tleXdvcmQ+PGtl
+eXdvcmQ+VFJBTlNQT1JUPC9rZXl3b3JkPjxrZXl3b3JkPk1VU0NMRTwva2V5d29yZD48a2V5d29y
+ZD5WSVAyMS1DQVZFT0xJTjwva2V5d29yZD48a2V5d29yZD5QTEFTTUEtTUVNQlJBTkU8L2tleXdv
+cmQ+PGtleXdvcmQ+UFJPVEVJTjwva2V5d29yZD48a2V5d29yZD5DSE9MRVNURVJPTDwva2V5d29y
+ZD48a2V5d29yZD5NVUxUSURJU0NJUExJTkFSWSBTQ0lFTkNFUzwva2V5d29yZD48a2V5d29yZD5D
+T01QT05FTlQ8L2tleXdvcmQ+PGtleXdvcmQ+Q0VMTFM8L2tleXdvcmQ+PGtleXdvcmQ+SU4tVklW
+Tzwva2V5d29yZD48a2V5d29yZD5BbmltYWxzPC9rZXl3b3JkPjxrZXl3b3JkPkNhdjEgcHJvdGVp
+biwgbW91c2U8L2tleXdvcmQ+PGtleXdvcmQ+TWVtYnJhbmUgTWljcm9kb21haW5zPC9rZXl3b3Jk
+PjxrZXl3b3JkPkFsYnVtaW5zPC9rZXl3b3JkPjxrZXl3b3JkPkxpcGlkczwva2V5d29yZD48a2V5
+d29yZD5QdWxtb25hcnkgRmlicm9zaXM8L2tleXdvcmQ+PGtleXdvcmQ+TWljZSwgS25vY2tvdXQ8
+L2tleXdvcmQ+PGtleXdvcmQ+Q2F2ZW9sYWU8L2tleXdvcmQ+PGtleXdvcmQ+RW5kb3RoZWxpdW08
+L2tleXdvcmQ+PGtleXdvcmQ+Q2VsbHVsYXIgYmlvbG9neTwva2V5d29yZD48a2V5d29yZD5DYXZl
+b2xpbnM8L2tleXdvcmQ+PGtleXdvcmQ+U2lnbmFsIFRyYW5zZHVjdGlvbjwva2V5d29yZD48a2V5
+d29yZD5DYWxjaXVtIFNpZ25hbGluZzwva2V5d29yZD48a2V5d29yZD5Sb2RlbnRzPC9rZXl3b3Jk
+PjxrZXl3b3JkPkNlbGwgRGl2aXNpb248L2tleXdvcmQ+PGtleXdvcmQ+RXhwZXJpbWVudHM8L2tl
+eXdvcmQ+PGtleXdvcmQ+QXN0aGVuaWE8L2tleXdvcmQ+PGtleXdvcmQ+QW9ydGE8L2tleXdvcmQ+
+PGtleXdvcmQ+Q2F2ZW9saW4gMTwva2V5d29yZD48a2V5d29yZD5NaWNlPC9rZXl3b3JkPjxrZXl3
+b3JkPkVuZG90aGVsaXVtLCBWYXNjdWxhcjwva2V5d29yZD48a2V5d29yZD5OaXRyaWMgT3hpZGU8
+L2tleXdvcmQ+PGtleXdvcmQ+THVuZzwva2V5d29yZD48a2V5d29yZD5NdXNjbGUsIFNtb290aCwg
+VmFzY3VsYXI8L2tleXdvcmQ+PGtleXdvcmQ+Q2VsbHMsIEN1bHR1cmVkPC9rZXl3b3JkPjxrZXl3
+b3JkPk1pY2UsIEluYnJlZCBDNTdCTDwva2V5d29yZD48a2V5d29yZD5Qcm90ZWluczwva2V5d29y
+ZD48a2V5d29yZD5NdXNjbGUgQ29udHJhY3Rpb248L2tleXdvcmQ+PGtleXdvcmQ+R2VuZSBUYXJn
+ZXRpbmc8L2tleXdvcmQ+PGtleXdvcmQ+UHVsbW9uYXJ5IEFsdmVvbGk8L2tleXdvcmQ+PGtleXdv
+cmQ+Q2F2ZW9saW5zIC0gZ2VuZXRpY3M8L2tleXdvcmQ+PGtleXdvcmQ+TWVtYnJhbmUgTWljcm9k
+b21haW5zIC0gcGh5c2lvbG9neTwva2V5d29yZD48a2V5d29yZD5DaG9sZXN0ZXJvbCAtIG1ldGFi
+b2xpc208L2tleXdvcmQ+PGtleXdvcmQ+TXVzY2xlLCBTbW9vdGgsIFZhc2N1bGFyIC0gY3l0b2xv
+Z3k8L2tleXdvcmQ+PGtleXdvcmQ+Q2F2ZW9saW5zIC0gcGh5c2lvbG9neTwva2V5d29yZD48a2V5
+d29yZD5FbmRvdGhlbGl1bSwgVmFzY3VsYXIgLSBjeXRvbG9neTwva2V5d29yZD48a2V5d29yZD5B
+c3RoZW5pYSAtIGV0aW9sb2d5PC9rZXl3b3JkPjxrZXl3b3JkPkVuZG90aGVsaXVtIC0gY3l0b2xv
+Z3k8L2tleXdvcmQ+PGtleXdvcmQ+TXVzY2xlLCBTbW9vdGgsIFZhc2N1bGFyIC0gdWx0cmFzdHJ1
+Y3R1cmU8L2tleXdvcmQ+PGtleXdvcmQ+QWxidW1pbnMgLSBjZXJlYnJvc3BpbmFsIGZsdWlkPC9r
+ZXl3b3JkPjxrZXl3b3JkPlB1bG1vbmFyeSBBbHZlb2xpIC0gY3l0b2xvZ3k8L2tleXdvcmQ+PGtl
+eXdvcmQ+THVuZyAtIHVsdHJhc3RydWN0dXJlPC9rZXl3b3JkPjxrZXl3b3JkPk1lbWJyYW5lIE1p
+Y3JvZG9tYWlucyAtIGNoZW1pc3RyeTwva2V5d29yZD48a2V5d29yZD5Bb3J0YSAtIHVsdHJhc3Ry
+dWN0dXJlPC9rZXl3b3JkPjxrZXl3b3JkPk5pdHJpYyBPeGlkZSAtIG1ldGFib2xpc208L2tleXdv
+cmQ+PGtleXdvcmQ+TGlwaWRzIC0gYW5hbHlzaXM8L2tleXdvcmQ+PGtleXdvcmQ+Q2F2ZW9sYWUg
+LSBwaHlzaW9sb2d5PC9rZXl3b3JkPjxrZXl3b3JkPlB1bG1vbmFyeSBBbHZlb2xpIC0gcGF0aG9s
+b2d5PC9rZXl3b3JkPjxrZXl3b3JkPk11c2NsZSwgU21vb3RoLCBWYXNjdWxhciAtIHBoeXNpb2xv
+Z3k8L2tleXdvcmQ+PGtleXdvcmQ+QW9ydGEgLSBwaHlzaW9sb2d5PC9rZXl3b3JkPjxrZXl3b3Jk
+PkNhdmVvbGlucyAtIGRlZmljaWVuY3k8L2tleXdvcmQ+PGtleXdvcmQ+RW5kb3RoZWxpdW0sIFZh
+c2N1bGFyIC0gcGh5c2lvbG9neTwva2V5d29yZD48a2V5d29yZD5QdWxtb25hcnkgRmlicm9zaXMg
+LSBldGlvbG9neTwva2V5d29yZD48a2V5d29yZD5DYXZlb2xhZSAtIHVsdHJhc3RydWN0dXJlPC9r
+ZXl3b3JkPjxrZXl3b3JkPlBsYXNtYSBtZW1icmFuZXM8L2tleXdvcmQ+PGtleXdvcmQ+Q3l0b2xv
+Z3k8L2tleXdvcmQ+PGtleXdvcmQ+THVuZ3M8L2tleXdvcmQ+PGtleXdvcmQ+R2VuZXRpYyByZXNl
+YXJjaDwva2V5d29yZD48a2V5d29yZD5SZXNlYXJjaDwva2V5d29yZD48a2V5d29yZD5DZWxsIHJl
+c2VhcmNoPC9rZXl3b3JkPjxrZXl3b3JkPk1pY2UgYXMgbGFib3JhdG9yeSBhbmltYWxzPC9rZXl3
+b3JkPjxrZXl3b3JkPlRyYW5zZHVjdGlvbjwva2V5d29yZD48a2V5d29yZD5Vc2FnZTwva2V5d29y
+ZD48a2V5d29yZD5Qcm90ZWluIHJlc2VhcmNoPC9rZXl3b3JkPjwva2V5d29yZHM+PGRhdGVzPjx5
+ZWFyPjIwMDE8L3llYXI+PC9kYXRlcz48cHViLWxvY2F0aW9uPldBU0hJTkdUT048L3B1Yi1sb2Nh
+dGlvbj48cHVibGlzaGVyPkFtZXJpY2FuIFNvY2lldHkgZm9yIHRoZSBBZHZhbmNlbWVudCBvZiBT
+Y2llbmNlPC9wdWJsaXNoZXI+PGlzYm4+MDAzNi04MDc1PC9pc2JuPjx1cmxzPjxyZWxhdGVkLXVy
+bHM+PHVybD5odHRwOi8vdXEuc3VtbW9uLnNlcmlhbHNzb2x1dGlvbnMuY29tLzIuMC4wL2xpbmsv
+MC9lTHZIQ1hNd2xWM2RiOU13RUQ4aHBFbElpSDJ3UWRpUV9NRERrQlpvN0tSeG5oQnFtWGdBaVFm
+ZzFYSWNHMVdxMHE1SjBQYmZjeGM3b2EwMkNSNWJ4OWZHZDdvUC0tZmZBUWotYmhMdi1RUmhzeXpU
+UmhLZmVqcHhHQ1JjYVZ3aGpUVGFaZGJ0Ylg4TVRSMEpaTm1qQlBzemZVeVh5cVY5TDRnQ3ZzZ19y
+RzlpYWg1Rmg2eWhrd1o2WXNxWFBiRHZRZXJkblFnVV9MREhJdDZYWlJLRnFGbXR1LWJleU5SSG9l
+dERHT0RDQV9wa1BKSy0yYjdRczBQeS1KX3ZkZ1RQUW9yS1BucWJPb1pIdGo2QkE5LTA4dTRFam9N
+N2FOaGw0S3gtLXh6VUYzeFZ0bkpzcG45YnJKYnRGZnNaTUs1c2Z0ZFE5Q1FMdUdLNnJ0aTNib2tf
+aFgtY3pXMlBKbUdMT2t4YzFISENTR3c4WHpTYmJvMzVNUHVLdnV3VWZseF8tajc3SElmZURiSEJE
+R1lhaTRwaklVaWRUTGliSkpYbEU1Y2JxMHRVZDZKUmRNNUZMZzFWazRWSnRLVWJ2RUxMYkpxV1hB
+dm5DbkVHVHpWaF9PdTJ2d3RZdlFRbU9GcVJTNFNwY0pVcXJKdWN3X1JEOE14UlVwSm1FVndPaWxW
+cno5V2gtaHFIVDFYUUduN0dDazdLQ0M1SThZb1lNR3FDMlB6U1hkT292TUJ3alRWVEJHZGgySzNh
+alRaYkE2ZTl6a2I1UVdFb2I3QWNwVXZhcE1MRlV6eWhRLVlpb1duamNMVmNLcm81ZzRsekdzSDUt
+SDN3SFR1elhuZ2JfUHMyV01fS0xNVjViN3hSamlOY05WejFUSzlaTWNXaU4xWHRiWXNDOWg0VHBC
+VmNNUlN3YmN6anVPZFA0dFM2aUhaT0lrai01YkZab0pNbkdvWDIxUU5MZEE1UFBINnZpTG04Z01m
+dHByT3Y2ZTd4SHp5YlJsRTwvdXJsPjwvcmVsYXRlZC11cmxzPjwvdXJscz48ZWxlY3Ryb25pYy1y
+ZXNvdXJjZS1udW0+MTAuMTEyNi9zY2llbmNlLjEwNjI2ODg8L2VsZWN0cm9uaWMtcmVzb3VyY2Ut
+bnVtPjwvcmVjb3JkPjwvQ2l0ZT48Q2l0ZT48QXV0aG9yPkdhbGJpYXRpPC9BdXRob3I+PFllYXI+
+MjAwMTwvWWVhcj48UmVjTnVtPjMwPC9SZWNOdW0+PHJlY29yZD48cmVjLW51bWJlcj4zMDwvcmVj
+LW51bWJlcj48Zm9yZWlnbi1rZXlzPjxrZXkgYXBwPSJFTiIgZGItaWQ9ImZ2YXc5dmQ1cnJmZXoy
+ZXBhdmM1ZXhlYnowMnh0MHZ2dndycyIgdGltZXN0YW1wPSIxNDU0OTkwNDkxIj4zMDwva2V5Pjwv
+Zm9yZWlnbi1rZXlzPjxyZWYtdHlwZSBuYW1lPSJKb3VybmFsIEFydGljbGUiPjE3PC9yZWYtdHlw
+ZT48Y29udHJpYnV0b3JzPjxhdXRob3JzPjxhdXRob3I+R2FsYmlhdGksIEZlcnJ1Y2NpbzwvYXV0
+aG9yPjxhdXRob3I+RW5nZWxtYW4sIEplZmZyZXkgQS48L2F1dGhvcj48YXV0aG9yPlZvbG9udGUs
+IERhbmllbGE8L2F1dGhvcj48YXV0aG9yPlpoYW5nLCBYaWFvIExhbjwvYXV0aG9yPjxhdXRob3I+
+TWluZXR0aSwgQ2FybG88L2F1dGhvcj48YXV0aG9yPkxpLCBNYW9taTwvYXV0aG9yPjxhdXRob3I+
+SGFycnksIEhvdSwgSnIuPC9hdXRob3I+PGF1dGhvcj5LbmVpdHosIEJ1cmtoYXJkPC9hdXRob3I+
+PGF1dGhvcj5FZGVsbWFubiwgV2luZnJpZWQ8L2F1dGhvcj48YXV0aG9yPkxpc2FudGksIE1pY2hh
+ZWwgUC48L2F1dGhvcj48L2F1dGhvcnM+PC9jb250cmlidXRvcnM+PHRpdGxlcz48dGl0bGU+Q2F2
+ZW9saW4tMyBOdWxsIE1pY2UgU2hvdyBhIExvc3Mgb2YgQ2F2ZW9sYWUsIENoYW5nZXMgaW4gdGhl
+IE1pY3JvZG9tYWluIERpc3RyaWJ1dGlvbiBvZiB0aGUgRHlzdHJvcGhpbi1HbHljb3Byb3RlaW4g
+Q29tcGxleCwgYW5kIFQtdHVidWxlIEFibm9ybWFsaXRpZXM8L3RpdGxlPjxzZWNvbmRhcnktdGl0
+bGU+Sm91cm5hbCBvZiBCaW9sb2dpY2FsIENoZW1pc3RyeTwvc2Vjb25kYXJ5LXRpdGxlPjwvdGl0
+bGVzPjxwZXJpb2RpY2FsPjxmdWxsLXRpdGxlPkpvdXJuYWwgb2YgQmlvbG9naWNhbCBDaGVtaXN0
+cnk8L2Z1bGwtdGl0bGU+PC9wZXJpb2RpY2FsPjxwYWdlcz4yMTQyNS0yMTQzMzwvcGFnZXM+PHZv
+bHVtZT4yNzY8L3ZvbHVtZT48bnVtYmVyPjI0PC9udW1iZXI+PGtleXdvcmRzPjxrZXl3b3JkPlJJ
+Q0ggTUVNQlJBTkUgRE9NQUlOUzwva2V5d29yZD48a2V5d29yZD5OSVRSSUMtT1hJREUgU1lOVEhB
+U0U8L2tleXdvcmQ+PGtleXdvcmQ+T05DT0dFTklDQUxMWSBUUkFOU0ZPUk1FRC1DRUxMUzwva2V5
+d29yZD48a2V5d29yZD5HSVJETEUgTVVTQ1VMQVItRFlTVFJPUEhZPC9rZXl3b3JkPjxrZXl3b3Jk
+Pk1VU0NMRSBESUZGRVJFTlRJQVRJT048L2tleXdvcmQ+PGtleXdvcmQ+QklPQ0hFTUlTVFJZICZh
+bXA7IE1PTEVDVUxBUiBCSU9MT0dZPC9rZXl3b3JkPjxrZXl3b3JkPlJPVVMtU0FSQ09NQSBWSVJV
+Uzwva2V5d29yZD48a2V5d29yZD5QUk9URUlOLUNPTVBPTkVOVDwva2V5d29yZD48a2V5d29yZD5C
+SU9MT0dJQ0FMLU1FTUJSQU5FUzwva2V5d29yZD48a2V5d29yZD5UUkFOU1BPUlQgVkVTSUNMRVM8
+L2tleXdvcmQ+PGtleXdvcmQ+R0VORSBGQU1JTFk8L2tleXdvcmQ+PGtleXdvcmQ+TWljcm90dWJ1
+bGVzIC0gcGF0aG9sb2d5PC9rZXl3b3JkPjxrZXl3b3JkPkNhdmVvbGlucyAtIGdlbmV0aWNzPC9r
+ZXl3b3JkPjxrZXl3b3JkPk11c2NsZSwgU2tlbGV0YWwgLSBtZXRhYm9saXNtPC9rZXl3b3JkPjxr
+ZXl3b3JkPkNhbGNpdW0gQ2hhbm5lbHMsIEwtVHlwZSAtIGdlbmV0aWNzPC9rZXl3b3JkPjxrZXl3
+b3JkPk1lbWJyYW5lIE1pY3JvZG9tYWlucyAtIHBoeXNpb2xvZ3k8L2tleXdvcmQ+PGtleXdvcmQ+
+TWljcm90dWJ1bGVzIC0gdWx0cmFzdHJ1Y3R1cmU8L2tleXdvcmQ+PGtleXdvcmQ+Q2F2ZW9saW5z
+IC0gcGh5c2lvbG9neTwva2V5d29yZD48a2V5d29yZD5EeXN0cm9waGluIC0gbWV0YWJvbGlzbTwv
+a2V5d29yZD48a2V5d29yZD5DYWxjaXVtIENoYW5uZWxzLCBMLVR5cGUgLSBhbmFseXNpczwva2V5
+d29yZD48a2V5d29yZD5NdXNjdWxhciBEeXN0cm9waHksIEFuaW1hbCAtIHBhdGhvbG9neTwva2V5
+d29yZD48a2V5d29yZD5HbHljb3Byb3RlaW5zIC0gbWV0YWJvbGlzbTwva2V5d29yZD48a2V5d29y
+ZD5NdXNjdWxhciBEeXN0cm9waHksIEFuaW1hbCAtIGdlbmV0aWNzPC9rZXl3b3JkPjxrZXl3b3Jk
+PlJ5YW5vZGluZSBSZWNlcHRvciBDYWxjaXVtIFJlbGVhc2UgQ2hhbm5lbCAtIGFuYWx5c2lzPC9r
+ZXl3b3JkPjxrZXl3b3JkPk11c2NsZSBQcm90ZWlucyAtIHBoeXNpb2xvZ3k8L2tleXdvcmQ+PGtl
+eXdvcmQ+TWVtYnJhbmUgTWljcm9kb21haW5zIC0gcGF0aG9sb2d5PC9rZXl3b3JkPjxrZXl3b3Jk
+Pk1pY3JvdHVidWxlcyAtIHBoeXNpb2xvZ3k8L2tleXdvcmQ+PGtleXdvcmQ+TXVzY2xlLCBTa2Vs
+ZXRhbCAtIHBhdGhvbG9neTwva2V5d29yZD48a2V5d29yZD5SeWFub2RpbmUgUmVjZXB0b3IgQ2Fs
+Y2l1bSBSZWxlYXNlIENoYW5uZWwgLSBnZW5ldGljczwva2V5d29yZD48a2V5d29yZD5NdXNjbGUg
+UHJvdGVpbnMgLSBkZWZpY2llbmN5PC9rZXl3b3JkPjxrZXl3b3JkPkNhdmVvbGlucyAtIGRlZmlj
+aWVuY3k8L2tleXdvcmQ+PGtleXdvcmQ+TXVzY2xlIFByb3RlaW5zIC0gZ2VuZXRpY3M8L2tleXdv
+cmQ+PGtleXdvcmQ+TXVzY3VsYXIgRHlzdHJvcGhpZXMgLSBnZW5ldGljczwva2V5d29yZD48L2tl
+eXdvcmRzPjxkYXRlcz48eWVhcj4yMDAxPC95ZWFyPjwvZGF0ZXM+PHB1Yi1sb2NhdGlvbj5CRVRI
+RVNEQTwvcHViLWxvY2F0aW9uPjxwdWJsaXNoZXI+QW1lcmljYW4gU29jaWV0eSBmb3IgQmlvY2hl
+bWlzdHJ5IGFuZCBNb2xlY3VsYXIgQmlvbG9neTwvcHVibGlzaGVyPjxpc2JuPjAwMjEtOTI1ODwv
+aXNibj48dXJscz48cmVsYXRlZC11cmxzPjx1cmw+aHR0cDovL3VxLnN1bW1vbi5zZXJpYWxzc29s
+dXRpb25zLmNvbS8yLjAuMC9saW5rLzAvZUx2SENYTXdqVjNkYjlNd0VEOGhoQVFTNG1Qam84QWtQ
+eUI0V2RiRWNlTDRzV1FNSGhndmxHZkxkaHh0cUUwSFRXSDlUX2h6dVhPU3RodEk3REgxOVJUSFA5
+MmQ3YnZmQWFUOEtJNnUyUVJubmJFdWxiV0tuYXVWVTRuSkZhX3J2RWpSWF94MV9ESDBSS1FreTIt
+MjR3dW0xRzIwdzJNdTh6RVhZNklLeTQ2TXBRTUIxMUlkZFNFSjU5TjM1ZFlTaTc1akhxVWg4S3dZ
+U0J1bEdKUFcweVFRdUNGT2lEb1VQYjBTaWJqcW53Yk80QjNfZElmS1JWYkxmenFxNEpST0hzSlFE
+akFrbzJ4dXFMX3YxdmRjNFh5ODhWUWZ3WU0tVm1XVERseVA0Wlp2OW1CXzB1QS1mYjVtYjFqSUhn
+M0g4bnR3dHh3NngtM0Q3OUw4OU5RTUtFclpaOXppc2xPMFJ1ekwyZUlYTS13VHpwb3RhdGJKR0hf
+SXVnS0hKVHR2R0VhakpJeEdmVEUzLUh4TUd2dU9YUFFuR2o5ZTQyLUxpek5VXzJHMnhxOUVUQk1v
+UzVadDVpOFBtV2txTm8zYWxWM05QSnZZaHFMeVdTQ09mUUpmVDk1UHk0OVIzd0VpY29tVVdhU0VW
+eWxWdlFzTVN3b3BjbWRqOUo4VnQ3STJHVGV4ZEhUUjZqelJsaGxsUktWNEVUdGJpZHdZdW1OOUN2
+Y05WUW8wYmFnb3JKNEQ0N2d0bDNGU2U0ZWIyOXg2RThlbU1sWlltYmlzcnZJUnZCMEFvQzg2eGc4
+ZGJ1cWwwTGhBZW91YUVSd00tTkQybkJxY3pUVXVtZVpDaHlVYndiTU9ORnM5UGNoRzhMcEQwV2FF
+NnlYWGdhazFJNGJHTE5YdFpZc0tyb21sR0FDbS1QNm9ZQmQ5bV9FUXdtUEVLMVVJcGtlUTNFU3M3
+T25naVFhaGZmR2ZXYjJFZTEwZVhoNGwyU3U0M2Y1WS1RT3FJZjREQV9rdml3PC91cmw+PC9yZWxh
+dGVkLXVybHM+PC91cmxzPjxlbGVjdHJvbmljLXJlc291cmNlLW51bT4xMC4xMDc0L2piYy5NMTAw
+ODI4MjAwPC9lbGVjdHJvbmljLXJlc291cmNlLW51bT48L3JlY29yZD48L0NpdGU+PC9FbmROb3Rl
+Pn==
+</w:fldData>
+        </w:fldChar>
+      </w:r>
+      <w:r>
+        <w:instrText xml:space="preserve"> ADDIN EN.CITE </w:instrText>
+      </w:r>
+      <w:r>
+        <w:fldChar w:fldCharType="begin">
+          <w:fldData xml:space="preserve">PEVuZE5vdGU+PENpdGU+PEF1dGhvcj5SYXphbmk8L0F1dGhvcj48WWVhcj4yMDAxPC9ZZWFyPjxS
+ZWNOdW0+Mjg8L1JlY051bT48RGlzcGxheVRleHQ+KERyYWI8c3R5bGUgZmFjZT0iaXRhbGljIj4g
+ZXQgYWwuPC9zdHlsZT4gMjAwMSwgR2FsYmlhdGk8c3R5bGUgZmFjZT0iaXRhbGljIj4gZXQgYWwu
+PC9zdHlsZT4gMjAwMSwgUmF6YW5pPHN0eWxlIGZhY2U9Iml0YWxpYyI+IGV0IGFsLjwvc3R5bGU+
+IDIwMDEpPC9EaXNwbGF5VGV4dD48cmVjb3JkPjxyZWMtbnVtYmVyPjI4PC9yZWMtbnVtYmVyPjxm
+b3JlaWduLWtleXM+PGtleSBhcHA9IkVOIiBkYi1pZD0iZnZhdzl2ZDVycmZlejJlcGF2YzVleGVi
+ejAyeHQwdnZ2d3JzIiB0aW1lc3RhbXA9IjE0NTQ5OTAzODMiPjI4PC9rZXk+PC9mb3JlaWduLWtl
+eXM+PHJlZi10eXBlIG5hbWU9IkpvdXJuYWwgQXJ0aWNsZSI+MTc8L3JlZi10eXBlPjxjb250cmli
+dXRvcnM+PGF1dGhvcnM+PGF1dGhvcj5SYXphbmksIEJhYmFrPC9hdXRob3I+PGF1dGhvcj5Fbmdl
+bG1hbiwgSmVmZmVyeSBBLjwvYXV0aG9yPjxhdXRob3I+V2FuZywgWGlhbyBCbzwvYXV0aG9yPjxh
+dXRob3I+U2NodWJlcnQsIFdpbGxpYW08L2F1dGhvcj48YXV0aG9yPlpoYW5nLCBYaWFvIExhbjwv
+YXV0aG9yPjxhdXRob3I+TWFya3MsIENhcm9seW4gQi48L2F1dGhvcj48YXV0aG9yPk1hY2FsdXNv
+LCBGcmFuazwvYXV0aG9yPjxhdXRob3I+UnVzc2VsbCwgUm9iZXJ0IEcuPC9hdXRob3I+PGF1dGhv
+cj5MaSwgTWFvbWk8L2F1dGhvcj48YXV0aG9yPlBlc3RlbGwsIFJpY2hhcmQgRy48L2F1dGhvcj48
+YXV0aG9yPlZpemlvLCBEb2xvcmVzIERpPC9hdXRob3I+PGF1dGhvcj5IYXJyeSwgSG91LCBKci48
+L2F1dGhvcj48YXV0aG9yPktuZWl0eiwgQnVya2hhcmQ8L2F1dGhvcj48YXV0aG9yPkxhZ2F1ZCwg
+R3V5PC9hdXRob3I+PGF1dGhvcj5DaHJpc3QsIEdlb3JnZSBKLjwvYXV0aG9yPjxhdXRob3I+RWRl
+bG1hbm4sIFdpbmZyaWVkPC9hdXRob3I+PGF1dGhvcj5MaXNhbnRpLCBNaWNoYWVsIFAuPC9hdXRo
+b3I+PC9hdXRob3JzPjwvY29udHJpYnV0b3JzPjx0aXRsZXM+PHRpdGxlPkNhdmVvbGluLTEgTnVs
+bCBNaWNlIEFyZSBWaWFibGUgYnV0IFNob3cgRXZpZGVuY2Ugb2YgSHlwZXJwcm9saWZlcmF0aXZl
+IGFuZCBWYXNjdWxhciBBYm5vcm1hbGl0aWVzPC90aXRsZT48c2Vjb25kYXJ5LXRpdGxlPkpvdXJu
+YWwgb2YgQmlvbG9naWNhbCBDaGVtaXN0cnk8L3NlY29uZGFyeS10aXRsZT48L3RpdGxlcz48cGVy
+aW9kaWNhbD48ZnVsbC10aXRsZT5Kb3VybmFsIG9mIEJpb2xvZ2ljYWwgQ2hlbWlzdHJ5PC9mdWxs
+LXRpdGxlPjwvcGVyaW9kaWNhbD48cGFnZXM+MzgxMjEtMzgxMzg8L3BhZ2VzPjx2b2x1bWU+Mjc2
+PC92b2x1bWU+PG51bWJlcj40MTwvbnVtYmVyPjxrZXl3b3Jkcz48a2V5d29yZD5SSUNIIE1FTUJS
+QU5FIERPTUFJTlM8L2tleXdvcmQ+PGtleXdvcmQ+R0lSRExFIE1VU0NVTEFSLURZU1RST1BIWTwv
+a2V5d29yZD48a2V5d29yZD5PTkNPR0VOSUNBTExZIFRSQU5TRk9STUVELUNFTExTPC9rZXl3b3Jk
+PjxrZXl3b3JkPk5JVFJJQy1PWElERSBTWU5USEFTRTwva2V5d29yZD48a2V5d29yZD5SRUNFUFRP
+UiBUWVJPU0lORSBLSU5BU0U8L2tleXdvcmQ+PGtleXdvcmQ+SFVNQU4gQlJFQVNULUNBTkNFUjwv
+a2V5d29yZD48a2V5d29yZD5CSU9DSEVNSVNUUlkgJmFtcDsgTU9MRUNVTEFSIEJJT0xPR1k8L2tl
+eXdvcmQ+PGtleXdvcmQ+Uk9VUy1TQVJDT01BIFZJUlVTPC9rZXl3b3JkPjxrZXl3b3JkPlRVTU9S
+LVNVUFBSRVNTT1IgR0VORTwva2V5d29yZD48a2V5d29yZD5JTi1WSVZPPC9rZXl3b3JkPjxrZXl3
+b3JkPkNZQ0xJTi1ERVBFTkRFTlQgS0lOQVNFUzwva2V5d29yZD48a2V5d29yZD5DYXZlb2xpbnMg
+LSBnZW5ldGljczwva2V5d29yZD48a2V5d29yZD5MdW5nIC0gdWx0cmFzdHJ1Y3R1cmU8L2tleXdv
+cmQ+PGtleXdvcmQ+Tml0cmljIE94aWRlIFN5bnRoYXNlIC0gbWV0YWJvbGlzbTwva2V5d29yZD48
+a2V5d29yZD5BbGJ1bWlucyAtIG1ldGFib2xpc208L2tleXdvcmQ+PGtleXdvcmQ+Q2VsbCBEaXZp
+c2lvbiAtIGdlbmV0aWNzPC9rZXl3b3JkPjxrZXl3b3JkPkNhdmVvbGlucyAtIHBoeXNpb2xvZ3k8
+L2tleXdvcmQ+PGtleXdvcmQ+RW5kb3RoZWxpdW0sIFZhc2N1bGFyIC0gbWV0YWJvbGlzbTwva2V5
+d29yZD48a2V5d29yZD5DYXZlb2xpbnMgLSBtZXRhYm9saXNtPC9rZXl3b3JkPjxrZXl3b3JkPkx1
+bmcgLSBjeXRvbG9neTwva2V5d29yZD48a2V5d29yZD5UcmFuc2ZlcnJpbiAtIG1ldGFib2xpc208
+L2tleXdvcmQ+PGtleXdvcmQ+THVuZyAtIG1ldGFib2xpc208L2tleXdvcmQ+PGtleXdvcmQ+RW5k
+b3RoZWxpdW0sIFZhc2N1bGFyIC0gZW56eW1vbG9neTwva2V5d29yZD48L2tleXdvcmRzPjxkYXRl
+cz48eWVhcj4yMDAxPC95ZWFyPjwvZGF0ZXM+PHB1Yi1sb2NhdGlvbj5CRVRIRVNEQTwvcHViLWxv
+Y2F0aW9uPjxwdWJsaXNoZXI+QW1lcmljYW4gU29jaWV0eSBmb3IgQmlvY2hlbWlzdHJ5IGFuZCBN
+b2xlY3VsYXIgQmlvbG9neTwvcHVibGlzaGVyPjxpc2JuPjAwMjEtOTI1ODwvaXNibj48dXJscz48
+cmVsYXRlZC11cmxzPjx1cmw+aHR0cDovL3VxLnN1bW1vbi5zZXJpYWxzc29sdXRpb25zLmNvbS8y
+LjAuMC9saW5rLzAvZUx2SENYTXdqVjFMVC1Nd0VMWVFXZ2treEM3dkxsVHlBWEVyclIwbmNZX2RD
+TVFGTGp5dWxwOENCQ25RbE1lXzN4a242WllLYWJuR2xpUGJJOC1NX2MzM0VaTHc0MEZ2NFV5d3pn
+azNNSm5RNlNDeldScTBsNW9GcHlGZU1KYnBoZXVQVmhNUlFaYjNwdVlMUnVnMm5NTjlubWQ5d2Zy
+Z2FUZzcxZ1l2Qkd5RmRkUXlSenVfLWxQOE80bEZvNWlITUFTZXlwYTBNUmQ5SFBXY1lid0NMakRL
+d1RHQnZDX3BIRkh3bkZQNmdUVWkwOG1YM2lsNm90T2ZwSzBCYUJFb3MyZnA1X21pbms5RWo5LWUz
+eS15M2dTb2RGUmIxQVpaOHVVbTJScVZrSndfZnRBakdpR2o4UzUtazZ3VXJWemNGakdGZnZXb0FO
+Umo5QUx5V25vT1J4QU00LW5OSFpablVUT3Q2T1h0LUkyMlFxWjBIT2dacE1FdlQ2Z2NGSHpOUVU1
+MTZlaE5nNC1sSTFOaVVQMFFlVi0zeWZYcHlWVngxbXNFSEhxM0xKRlk2d2JKQ3ctSkNCS3lNZzBM
+YnhNSXVlQUQ1TjI1OVV3TzB0VDZSSUFKdUhUSUxUZGNPc096MU9HRGJFaDJ5SnBHb0g5WnhZSkF0
+MGVvUTQ1QjY0VWRPaWswQndzeVJpUkJCcGN6YjRUdWtHNjdmOHJjb2VyWW80SWxWWUtwdUtRZHNs
+dHZxbnFxNlR4VXVfTWRjbGp2OHF5RnF3bFhrVDRWSDBfWk1GZlZld1VETEhSRGNpaUlpeklZWU40
+Nlp1MDFLUkhxRUdDRURQOWgzLWxXTkJ6dHlFMVFfZjdQclBiSmFnVEhSYWpOQVZtdVhxYS1pNFc5
+ZndHeEFnd2Q8L3VybD48L3JlbGF0ZWQtdXJscz48L3VybHM+PGVsZWN0cm9uaWMtcmVzb3VyY2Ut
+bnVtPjEwLjEwNzQvamJjLk0xMDU0MDgyMDA8L2VsZWN0cm9uaWMtcmVzb3VyY2UtbnVtPjwvcmVj
+b3JkPjwvQ2l0ZT48Q2l0ZT48QXV0aG9yPkRyYWI8L0F1dGhvcj48WWVhcj4yMDAxPC9ZZWFyPjxS
+ZWNOdW0+Mjk8L1JlY051bT48cmVjb3JkPjxyZWMtbnVtYmVyPjI5PC9yZWMtbnVtYmVyPjxmb3Jl
+aWduLWtleXM+PGtleSBhcHA9IkVOIiBkYi1pZD0iZnZhdzl2ZDVycmZlejJlcGF2YzVleGViejAy
+eHQwdnZ2d3JzIiB0aW1lc3RhbXA9IjE0NTQ5OTA0NDIiPjI5PC9rZXk+PC9mb3JlaWduLWtleXM+
+PHJlZi10eXBlIG5hbWU9IkpvdXJuYWwgQXJ0aWNsZSI+MTc8L3JlZi10eXBlPjxjb250cmlidXRv
+cnM+PGF1dGhvcnM+PGF1dGhvcj5EcmFiLCBNYXJlazwvYXV0aG9yPjxhdXRob3I+VmVya2FkZSwg
+UGF1bDwvYXV0aG9yPjxhdXRob3I+RWxnZXIsIE1hcmxpZXM8L2F1dGhvcj48YXV0aG9yPkthc3Bl
+ciwgTWljaGFlbDwvYXV0aG9yPjxhdXRob3I+TG9obiwgTWF0dGhpYXM8L2F1dGhvcj48YXV0aG9y
+PkxhdXRlcmJhY2gsIEJpcmdpdDwvYXV0aG9yPjxhdXRob3I+TWVubmUsIEphbjwvYXV0aG9yPjxh
+dXRob3I+TGluZHNjaGF1LCBDYXJzdGVuPC9hdXRob3I+PGF1dGhvcj5NZW5kZSwgRmFubnk8L2F1
+dGhvcj48YXV0aG9yPkx1ZnQsIEZyaWVkcmljaCBDLjwvYXV0aG9yPjxhdXRob3I+U2NoZWRsLCBB
+bmRyZWFzPC9hdXRob3I+PGF1dGhvcj5IYWxsZXIsIEhlcm1hbm48L2F1dGhvcj48YXV0aG9yPkt1
+cnpjaGFsaWEsIFRleW11cmFzIFYuPC9hdXRob3I+PC9hdXRob3JzPjwvY29udHJpYnV0b3JzPjx0
+aXRsZXM+PHRpdGxlPkxvc3Mgb2YgQ2F2ZW9sYWUsIFZhc2N1bGFyIER5c2Z1bmN0aW9uLCBhbmQg
+UHVsbW9uYXJ5IERlZmVjdHMgaW4gQ2F2ZW9saW4tMSBHZW5lLURpc3J1cHRlZCBNaWNlPC90aXRs
+ZT48c2Vjb25kYXJ5LXRpdGxlPlNjaWVuY2U8L3NlY29uZGFyeS10aXRsZT48L3RpdGxlcz48cGVy
+aW9kaWNhbD48ZnVsbC10aXRsZT5TY2llbmNlPC9mdWxsLXRpdGxlPjwvcGVyaW9kaWNhbD48cGFn
+ZXM+MjQ0OS0yNDUyPC9wYWdlcz48dm9sdW1lPjI5Mzwvdm9sdW1lPjxudW1iZXI+NTUzOTwvbnVt
+YmVyPjxrZXl3b3Jkcz48a2V5d29yZD5FTkRPUExBU01JQy1SRVRJQ1VMVU08L2tleXdvcmQ+PGtl
+eXdvcmQ+VFJBTlNQT1JUPC9rZXl3b3JkPjxrZXl3b3JkPk1VU0NMRTwva2V5d29yZD48a2V5d29y
+ZD5WSVAyMS1DQVZFT0xJTjwva2V5d29yZD48a2V5d29yZD5QTEFTTUEtTUVNQlJBTkU8L2tleXdv
+cmQ+PGtleXdvcmQ+UFJPVEVJTjwva2V5d29yZD48a2V5d29yZD5DSE9MRVNURVJPTDwva2V5d29y
+ZD48a2V5d29yZD5NVUxUSURJU0NJUExJTkFSWSBTQ0lFTkNFUzwva2V5d29yZD48a2V5d29yZD5D
+T01QT05FTlQ8L2tleXdvcmQ+PGtleXdvcmQ+Q0VMTFM8L2tleXdvcmQ+PGtleXdvcmQ+SU4tVklW
+Tzwva2V5d29yZD48a2V5d29yZD5BbmltYWxzPC9rZXl3b3JkPjxrZXl3b3JkPkNhdjEgcHJvdGVp
+biwgbW91c2U8L2tleXdvcmQ+PGtleXdvcmQ+TWVtYnJhbmUgTWljcm9kb21haW5zPC9rZXl3b3Jk
+PjxrZXl3b3JkPkFsYnVtaW5zPC9rZXl3b3JkPjxrZXl3b3JkPkxpcGlkczwva2V5d29yZD48a2V5
+d29yZD5QdWxtb25hcnkgRmlicm9zaXM8L2tleXdvcmQ+PGtleXdvcmQ+TWljZSwgS25vY2tvdXQ8
+L2tleXdvcmQ+PGtleXdvcmQ+Q2F2ZW9sYWU8L2tleXdvcmQ+PGtleXdvcmQ+RW5kb3RoZWxpdW08
+L2tleXdvcmQ+PGtleXdvcmQ+Q2VsbHVsYXIgYmlvbG9neTwva2V5d29yZD48a2V5d29yZD5DYXZl
+b2xpbnM8L2tleXdvcmQ+PGtleXdvcmQ+U2lnbmFsIFRyYW5zZHVjdGlvbjwva2V5d29yZD48a2V5
+d29yZD5DYWxjaXVtIFNpZ25hbGluZzwva2V5d29yZD48a2V5d29yZD5Sb2RlbnRzPC9rZXl3b3Jk
+PjxrZXl3b3JkPkNlbGwgRGl2aXNpb248L2tleXdvcmQ+PGtleXdvcmQ+RXhwZXJpbWVudHM8L2tl
+eXdvcmQ+PGtleXdvcmQ+QXN0aGVuaWE8L2tleXdvcmQ+PGtleXdvcmQ+QW9ydGE8L2tleXdvcmQ+
+PGtleXdvcmQ+Q2F2ZW9saW4gMTwva2V5d29yZD48a2V5d29yZD5NaWNlPC9rZXl3b3JkPjxrZXl3
+b3JkPkVuZG90aGVsaXVtLCBWYXNjdWxhcjwva2V5d29yZD48a2V5d29yZD5OaXRyaWMgT3hpZGU8
+L2tleXdvcmQ+PGtleXdvcmQ+THVuZzwva2V5d29yZD48a2V5d29yZD5NdXNjbGUsIFNtb290aCwg
+VmFzY3VsYXI8L2tleXdvcmQ+PGtleXdvcmQ+Q2VsbHMsIEN1bHR1cmVkPC9rZXl3b3JkPjxrZXl3
+b3JkPk1pY2UsIEluYnJlZCBDNTdCTDwva2V5d29yZD48a2V5d29yZD5Qcm90ZWluczwva2V5d29y
+ZD48a2V5d29yZD5NdXNjbGUgQ29udHJhY3Rpb248L2tleXdvcmQ+PGtleXdvcmQ+R2VuZSBUYXJn
+ZXRpbmc8L2tleXdvcmQ+PGtleXdvcmQ+UHVsbW9uYXJ5IEFsdmVvbGk8L2tleXdvcmQ+PGtleXdv
+cmQ+Q2F2ZW9saW5zIC0gZ2VuZXRpY3M8L2tleXdvcmQ+PGtleXdvcmQ+TWVtYnJhbmUgTWljcm9k
+b21haW5zIC0gcGh5c2lvbG9neTwva2V5d29yZD48a2V5d29yZD5DaG9sZXN0ZXJvbCAtIG1ldGFi
+b2xpc208L2tleXdvcmQ+PGtleXdvcmQ+TXVzY2xlLCBTbW9vdGgsIFZhc2N1bGFyIC0gY3l0b2xv
+Z3k8L2tleXdvcmQ+PGtleXdvcmQ+Q2F2ZW9saW5zIC0gcGh5c2lvbG9neTwva2V5d29yZD48a2V5
+d29yZD5FbmRvdGhlbGl1bSwgVmFzY3VsYXIgLSBjeXRvbG9neTwva2V5d29yZD48a2V5d29yZD5B
+c3RoZW5pYSAtIGV0aW9sb2d5PC9rZXl3b3JkPjxrZXl3b3JkPkVuZG90aGVsaXVtIC0gY3l0b2xv
+Z3k8L2tleXdvcmQ+PGtleXdvcmQ+TXVzY2xlLCBTbW9vdGgsIFZhc2N1bGFyIC0gdWx0cmFzdHJ1
+Y3R1cmU8L2tleXdvcmQ+PGtleXdvcmQ+QWxidW1pbnMgLSBjZXJlYnJvc3BpbmFsIGZsdWlkPC9r
+ZXl3b3JkPjxrZXl3b3JkPlB1bG1vbmFyeSBBbHZlb2xpIC0gY3l0b2xvZ3k8L2tleXdvcmQ+PGtl
+eXdvcmQ+THVuZyAtIHVsdHJhc3RydWN0dXJlPC9rZXl3b3JkPjxrZXl3b3JkPk1lbWJyYW5lIE1p
+Y3JvZG9tYWlucyAtIGNoZW1pc3RyeTwva2V5d29yZD48a2V5d29yZD5Bb3J0YSAtIHVsdHJhc3Ry
+dWN0dXJlPC9rZXl3b3JkPjxrZXl3b3JkPk5pdHJpYyBPeGlkZSAtIG1ldGFib2xpc208L2tleXdv
+cmQ+PGtleXdvcmQ+TGlwaWRzIC0gYW5hbHlzaXM8L2tleXdvcmQ+PGtleXdvcmQ+Q2F2ZW9sYWUg
+LSBwaHlzaW9sb2d5PC9rZXl3b3JkPjxrZXl3b3JkPlB1bG1vbmFyeSBBbHZlb2xpIC0gcGF0aG9s
+b2d5PC9rZXl3b3JkPjxrZXl3b3JkPk11c2NsZSwgU21vb3RoLCBWYXNjdWxhciAtIHBoeXNpb2xv
+Z3k8L2tleXdvcmQ+PGtleXdvcmQ+QW9ydGEgLSBwaHlzaW9sb2d5PC9rZXl3b3JkPjxrZXl3b3Jk
+PkNhdmVvbGlucyAtIGRlZmljaWVuY3k8L2tleXdvcmQ+PGtleXdvcmQ+RW5kb3RoZWxpdW0sIFZh
+c2N1bGFyIC0gcGh5c2lvbG9neTwva2V5d29yZD48a2V5d29yZD5QdWxtb25hcnkgRmlicm9zaXMg
+LSBldGlvbG9neTwva2V5d29yZD48a2V5d29yZD5DYXZlb2xhZSAtIHVsdHJhc3RydWN0dXJlPC9r
+ZXl3b3JkPjxrZXl3b3JkPlBsYXNtYSBtZW1icmFuZXM8L2tleXdvcmQ+PGtleXdvcmQ+Q3l0b2xv
+Z3k8L2tleXdvcmQ+PGtleXdvcmQ+THVuZ3M8L2tleXdvcmQ+PGtleXdvcmQ+R2VuZXRpYyByZXNl
+YXJjaDwva2V5d29yZD48a2V5d29yZD5SZXNlYXJjaDwva2V5d29yZD48a2V5d29yZD5DZWxsIHJl
+c2VhcmNoPC9rZXl3b3JkPjxrZXl3b3JkPk1pY2UgYXMgbGFib3JhdG9yeSBhbmltYWxzPC9rZXl3
+b3JkPjxrZXl3b3JkPlRyYW5zZHVjdGlvbjwva2V5d29yZD48a2V5d29yZD5Vc2FnZTwva2V5d29y
+ZD48a2V5d29yZD5Qcm90ZWluIHJlc2VhcmNoPC9rZXl3b3JkPjwva2V5d29yZHM+PGRhdGVzPjx5
+ZWFyPjIwMDE8L3llYXI+PC9kYXRlcz48cHViLWxvY2F0aW9uPldBU0hJTkdUT048L3B1Yi1sb2Nh
+dGlvbj48cHVibGlzaGVyPkFtZXJpY2FuIFNvY2lldHkgZm9yIHRoZSBBZHZhbmNlbWVudCBvZiBT
+Y2llbmNlPC9wdWJsaXNoZXI+PGlzYm4+MDAzNi04MDc1PC9pc2JuPjx1cmxzPjxyZWxhdGVkLXVy
+bHM+PHVybD5odHRwOi8vdXEuc3VtbW9uLnNlcmlhbHNzb2x1dGlvbnMuY29tLzIuMC4wL2xpbmsv
+MC9lTHZIQ1hNd2xWM2RiOU13RUQ4aHBFbElpSDJ3UWRpUV9NRERrQlpvN0tSeG5oQnFtWGdBaVFm
+ZzFYSWNHMVdxMHE1SjBQYmZjeGM3b2EwMkNSNWJ4OWZHZDdvUC0tZmZBUWotYmhMdi1RUmhzeXpU
+UmhLZmVqcHhHQ1JjYVZ3aGpUVGFaZGJ0Ylg4TVRSMEpaTm1qQlBzemZVeVh5cVY5TDRnQ3ZzZ19y
+RzlpYWg1Rmg2eWhrd1o2WXNxWFBiRHZRZXJkblFnVV9MREhJdDZYWlJLRnFGbXR1LWJleU5SSG9l
+dERHT0RDQV9wa1BKSy0yYjdRczBQeS1KX3ZkZ1RQUW9yS1BucWJPb1pIdGo2QkE5LTA4dTRFam9N
+N2FOaGw0S3gtLXh6VUYzeFZ0bkpzcG45YnJKYnRGZnNaTUs1c2Z0ZFE5Q1FMdUdLNnJ0aTNib2tf
+aFgtY3pXMlBKbUdMT2t4YzFISENTR3c4WHpTYmJvMzVNUHVLdnV3VWZseF8tajc3SElmZURiSEJE
+R1lhaTRwaklVaWRUTGliSkpYbEU1Y2JxMHRVZDZKUmRNNUZMZzFWazRWSnRLVWJ2RUxMYkpxV1hB
+dm5DbkVHVHpWaF9PdTJ2d3RZdlFRbU9GcVJTNFNwY0pVcXJKdWN3X1JEOE14UlVwSm1FVndPaWxW
+cno5V2gtaHFIVDFYUUduN0dDazdLQ0M1SThZb1lNR3FDMlB6U1hkT292TUJ3alRWVEJHZGgySzNh
+alRaYkE2ZTl6a2I1UVdFb2I3QWNwVXZhcE1MRlV6eWhRLVlpb1duamNMVmNLcm81ZzRsekdzSDUt
+SDN3SFR1elhuZ2JfUHMyV01fS0xNVjViN3hSamlOY05WejFUSzlaTWNXaU4xWHRiWXNDOWg0VHBC
+VmNNUlN3YmN6anVPZFA0dFM2aUhaT0lrai01YkZab0pNbkdvWDIxUU5MZEE1UFBINnZpTG04Z01m
+dHByT3Y2ZTd4SHp5YlJsRTwvdXJsPjwvcmVsYXRlZC11cmxzPjwvdXJscz48ZWxlY3Ryb25pYy1y
+ZXNvdXJjZS1udW0+MTAuMTEyNi9zY2llbmNlLjEwNjI2ODg8L2VsZWN0cm9uaWMtcmVzb3VyY2Ut
+bnVtPjwvcmVjb3JkPjwvQ2l0ZT48Q2l0ZT48QXV0aG9yPkdhbGJpYXRpPC9BdXRob3I+PFllYXI+
+MjAwMTwvWWVhcj48UmVjTnVtPjMwPC9SZWNOdW0+PHJlY29yZD48cmVjLW51bWJlcj4zMDwvcmVj
+LW51bWJlcj48Zm9yZWlnbi1rZXlzPjxrZXkgYXBwPSJFTiIgZGItaWQ9ImZ2YXc5dmQ1cnJmZXoy
+ZXBhdmM1ZXhlYnowMnh0MHZ2dndycyIgdGltZXN0YW1wPSIxNDU0OTkwNDkxIj4zMDwva2V5Pjwv
+Zm9yZWlnbi1rZXlzPjxyZWYtdHlwZSBuYW1lPSJKb3VybmFsIEFydGljbGUiPjE3PC9yZWYtdHlw
+ZT48Y29udHJpYnV0b3JzPjxhdXRob3JzPjxhdXRob3I+R2FsYmlhdGksIEZlcnJ1Y2NpbzwvYXV0
+aG9yPjxhdXRob3I+RW5nZWxtYW4sIEplZmZyZXkgQS48L2F1dGhvcj48YXV0aG9yPlZvbG9udGUs
+IERhbmllbGE8L2F1dGhvcj48YXV0aG9yPlpoYW5nLCBYaWFvIExhbjwvYXV0aG9yPjxhdXRob3I+
+TWluZXR0aSwgQ2FybG88L2F1dGhvcj48YXV0aG9yPkxpLCBNYW9taTwvYXV0aG9yPjxhdXRob3I+
+SGFycnksIEhvdSwgSnIuPC9hdXRob3I+PGF1dGhvcj5LbmVpdHosIEJ1cmtoYXJkPC9hdXRob3I+
+PGF1dGhvcj5FZGVsbWFubiwgV2luZnJpZWQ8L2F1dGhvcj48YXV0aG9yPkxpc2FudGksIE1pY2hh
+ZWwgUC48L2F1dGhvcj48L2F1dGhvcnM+PC9jb250cmlidXRvcnM+PHRpdGxlcz48dGl0bGU+Q2F2
+ZW9saW4tMyBOdWxsIE1pY2UgU2hvdyBhIExvc3Mgb2YgQ2F2ZW9sYWUsIENoYW5nZXMgaW4gdGhl
+IE1pY3JvZG9tYWluIERpc3RyaWJ1dGlvbiBvZiB0aGUgRHlzdHJvcGhpbi1HbHljb3Byb3RlaW4g
+Q29tcGxleCwgYW5kIFQtdHVidWxlIEFibm9ybWFsaXRpZXM8L3RpdGxlPjxzZWNvbmRhcnktdGl0
+bGU+Sm91cm5hbCBvZiBCaW9sb2dpY2FsIENoZW1pc3RyeTwvc2Vjb25kYXJ5LXRpdGxlPjwvdGl0
+bGVzPjxwZXJpb2RpY2FsPjxmdWxsLXRpdGxlPkpvdXJuYWwgb2YgQmlvbG9naWNhbCBDaGVtaXN0
+cnk8L2Z1bGwtdGl0bGU+PC9wZXJpb2RpY2FsPjxwYWdlcz4yMTQyNS0yMTQzMzwvcGFnZXM+PHZv
+bHVtZT4yNzY8L3ZvbHVtZT48bnVtYmVyPjI0PC9udW1iZXI+PGtleXdvcmRzPjxrZXl3b3JkPlJJ
+Q0ggTUVNQlJBTkUgRE9NQUlOUzwva2V5d29yZD48a2V5d29yZD5OSVRSSUMtT1hJREUgU1lOVEhB
+U0U8L2tleXdvcmQ+PGtleXdvcmQ+T05DT0dFTklDQUxMWSBUUkFOU0ZPUk1FRC1DRUxMUzwva2V5
+d29yZD48a2V5d29yZD5HSVJETEUgTVVTQ1VMQVItRFlTVFJPUEhZPC9rZXl3b3JkPjxrZXl3b3Jk
+Pk1VU0NMRSBESUZGRVJFTlRJQVRJT048L2tleXdvcmQ+PGtleXdvcmQ+QklPQ0hFTUlTVFJZICZh
+bXA7IE1PTEVDVUxBUiBCSU9MT0dZPC9rZXl3b3JkPjxrZXl3b3JkPlJPVVMtU0FSQ09NQSBWSVJV
+Uzwva2V5d29yZD48a2V5d29yZD5QUk9URUlOLUNPTVBPTkVOVDwva2V5d29yZD48a2V5d29yZD5C
+SU9MT0dJQ0FMLU1FTUJSQU5FUzwva2V5d29yZD48a2V5d29yZD5UUkFOU1BPUlQgVkVTSUNMRVM8
+L2tleXdvcmQ+PGtleXdvcmQ+R0VORSBGQU1JTFk8L2tleXdvcmQ+PGtleXdvcmQ+TWljcm90dWJ1
+bGVzIC0gcGF0aG9sb2d5PC9rZXl3b3JkPjxrZXl3b3JkPkNhdmVvbGlucyAtIGdlbmV0aWNzPC9r
+ZXl3b3JkPjxrZXl3b3JkPk11c2NsZSwgU2tlbGV0YWwgLSBtZXRhYm9saXNtPC9rZXl3b3JkPjxr
+ZXl3b3JkPkNhbGNpdW0gQ2hhbm5lbHMsIEwtVHlwZSAtIGdlbmV0aWNzPC9rZXl3b3JkPjxrZXl3
+b3JkPk1lbWJyYW5lIE1pY3JvZG9tYWlucyAtIHBoeXNpb2xvZ3k8L2tleXdvcmQ+PGtleXdvcmQ+
+TWljcm90dWJ1bGVzIC0gdWx0cmFzdHJ1Y3R1cmU8L2tleXdvcmQ+PGtleXdvcmQ+Q2F2ZW9saW5z
+IC0gcGh5c2lvbG9neTwva2V5d29yZD48a2V5d29yZD5EeXN0cm9waGluIC0gbWV0YWJvbGlzbTwv
+a2V5d29yZD48a2V5d29yZD5DYWxjaXVtIENoYW5uZWxzLCBMLVR5cGUgLSBhbmFseXNpczwva2V5
+d29yZD48a2V5d29yZD5NdXNjdWxhciBEeXN0cm9waHksIEFuaW1hbCAtIHBhdGhvbG9neTwva2V5
+d29yZD48a2V5d29yZD5HbHljb3Byb3RlaW5zIC0gbWV0YWJvbGlzbTwva2V5d29yZD48a2V5d29y
+ZD5NdXNjdWxhciBEeXN0cm9waHksIEFuaW1hbCAtIGdlbmV0aWNzPC9rZXl3b3JkPjxrZXl3b3Jk
+PlJ5YW5vZGluZSBSZWNlcHRvciBDYWxjaXVtIFJlbGVhc2UgQ2hhbm5lbCAtIGFuYWx5c2lzPC9r
+ZXl3b3JkPjxrZXl3b3JkPk11c2NsZSBQcm90ZWlucyAtIHBoeXNpb2xvZ3k8L2tleXdvcmQ+PGtl
+eXdvcmQ+TWVtYnJhbmUgTWljcm9kb21haW5zIC0gcGF0aG9sb2d5PC9rZXl3b3JkPjxrZXl3b3Jk
+Pk1pY3JvdHVidWxlcyAtIHBoeXNpb2xvZ3k8L2tleXdvcmQ+PGtleXdvcmQ+TXVzY2xlLCBTa2Vs
+ZXRhbCAtIHBhdGhvbG9neTwva2V5d29yZD48a2V5d29yZD5SeWFub2RpbmUgUmVjZXB0b3IgQ2Fs
+Y2l1bSBSZWxlYXNlIENoYW5uZWwgLSBnZW5ldGljczwva2V5d29yZD48a2V5d29yZD5NdXNjbGUg
+UHJvdGVpbnMgLSBkZWZpY2llbmN5PC9rZXl3b3JkPjxrZXl3b3JkPkNhdmVvbGlucyAtIGRlZmlj
+aWVuY3k8L2tleXdvcmQ+PGtleXdvcmQ+TXVzY2xlIFByb3RlaW5zIC0gZ2VuZXRpY3M8L2tleXdv
+cmQ+PGtleXdvcmQ+TXVzY3VsYXIgRHlzdHJvcGhpZXMgLSBnZW5ldGljczwva2V5d29yZD48L2tl
+eXdvcmRzPjxkYXRlcz48eWVhcj4yMDAxPC95ZWFyPjwvZGF0ZXM+PHB1Yi1sb2NhdGlvbj5CRVRI
+RVNEQTwvcHViLWxvY2F0aW9uPjxwdWJsaXNoZXI+QW1lcmljYW4gU29jaWV0eSBmb3IgQmlvY2hl
+bWlzdHJ5IGFuZCBNb2xlY3VsYXIgQmlvbG9neTwvcHVibGlzaGVyPjxpc2JuPjAwMjEtOTI1ODwv
+aXNibj48dXJscz48cmVsYXRlZC11cmxzPjx1cmw+aHR0cDovL3VxLnN1bW1vbi5zZXJpYWxzc29s
+dXRpb25zLmNvbS8yLjAuMC9saW5rLzAvZUx2SENYTXdqVjNkYjlNd0VEOGhoQVFTNG1Qam84QWtQ
+eUI0V2RiRWNlTDRzV1FNSGhndmxHZkxkaHh0cUUwSFRXSDlUX2h6dVhPU3RodEk3REgxOVJUSFA5
+MmQ3YnZmQWFUOEtJNnUyUVJubmJFdWxiV0tuYXVWVTRuSkZhX3J2RWpSWF94MV9ESDBSS1FreTIt
+MjR3dW0xRzIwdzJNdTh6RVhZNklLeTQ2TXBRTUIxMUlkZFNFSjU5TjM1ZFlTaTc1akhxVWg4S3dZ
+U0J1bEdKUFcweVFRdUNGT2lEb1VQYjBTaWJqcW53Yk80QjNfZElmS1JWYkxmenFxNEpST0hzSlFE
+akFrbzJ4dXFMX3YxdmRjNFh5ODhWUWZ3WU0tVm1XVERseVA0Wlp2OW1CXzB1QS1mYjVtYjFqSUhn
+M0g4bnR3dHh3NngtM0Q3OUw4OU5RTUtFclpaOXppc2xPMFJ1ekwyZUlYTS13VHpwb3RhdGJKR0hf
+SXVnS0hKVHR2R0VhakpJeEdmVEUzLUh4TUd2dU9YUFFuR2o5ZTQyLUxpek5VXzJHMnhxOUVUQk1v
+UzVadDVpOFBtV2txTm8zYWxWM05QSnZZaHFMeVdTQ09mUUpmVDk1UHk0OVIzd0VpY29tVVdhU0VW
+eWxWdlFzTVN3b3BjbWRqOUo4VnQ3STJHVGV4ZEhUUjZqelJsaGxsUktWNEVUdGJpZHdZdW1OOUN2
+Y05WUW8wYmFnb3JKNEQ0N2d0bDNGU2U0ZWIyOXg2RThlbU1sWlltYmlzcnZJUnZCMEFvQzg2eGc4
+ZGJ1cWwwTGhBZW91YUVSd00tTkQybkJxY3pUVXVtZVpDaHlVYndiTU9ORnM5UGNoRzhMcEQwV2FF
+NnlYWGdhazFJNGJHTE5YdFpZc0tyb21sR0FDbS1QNm9ZQmQ5bV9FUXdtUEVLMVVJcGtlUTNFU3M3
+T25naVFhaGZmR2ZXYjJFZTEwZVhoNGwyU3U0M2Y1WS1RT3FJZjREQV9rdml3PC91cmw+PC9yZWxh
+dGVkLXVybHM+PC91cmxzPjxlbGVjdHJvbmljLXJlc291cmNlLW51bT4xMC4xMDc0L2piYy5NMTAw
+ODI4MjAwPC9lbGVjdHJvbmljLXJlc291cmNlLW51bT48L3JlY29yZD48L0NpdGU+PC9FbmROb3Rl
+Pn==
+</w:fldData>
+        </w:fldChar>
+      </w:r>
+      <w:r>
+        <w:instrText xml:space="preserve"> ADDIN EN.CITE.DATA </w:instrText>
+      </w:r>
+      <w:r>
+        <w:fldChar w:fldCharType="end"/>
+      </w:r>
+      <w:r>
+        <w:fldChar w:fldCharType="separate"/>
+      </w:r>
+      <w:r>
+        <w:rPr>
+          <w:noProof/>
+        </w:rPr>
+        <w:t>(Drab</w:t>
+      </w:r>
+      <w:r>
+        <w:rPr>
+          <w:i/>
+          <w:noProof/>
+        </w:rPr>
+        <w:t xml:space="preserve"> et al.</w:t>
+      </w:r>
+      <w:r>
+        <w:rPr>
+          <w:noProof/>
+        </w:rPr>
+        <w:t xml:space="preserve"> 2001, Galbiati</w:t>
+      </w:r>
+      <w:r>
+        <w:rPr>
+          <w:i/>
+          <w:noProof/>
+        </w:rPr>
+        <w:t xml:space="preserve"> et al.</w:t>
+      </w:r>
+      <w:r>
+        <w:rPr>
+          <w:noProof/>
+        </w:rPr>
+        <w:t xml:space="preserve"> 2001, Razani</w:t>
+      </w:r>
+      <w:r>
+        <w:rPr>
+          <w:i/>
+          <w:noProof/>
+        </w:rPr>
+        <w:t xml:space="preserve"> et al.</w:t>
+      </w:r>
+      <w:r>
+        <w:rPr>
+          <w:noProof/>
+        </w:rPr>
+        <w:t xml:space="preserve"> 2001)</w:t>
+      </w:r>
+      <w:r>
+        <w:fldChar w:fldCharType="end"/>
+      </w:r>
+      <w:r>
+        <w:t xml:space="preserve">. </w:t>
       </w:r>
       <w:r>
         <w:t xml:space="preserve">Furthermore, </w:t>
@@ -517,7 +2407,41 @@
       </w:r>
       <w:proofErr w:type="spellEnd"/>
       <w:r>
-        <w:t xml:space="preserve"> formation in lymphocytes occur following ectopic expression of CAV1. </w:t>
+        <w:t xml:space="preserve"> formation in lymphocytes occur following ectopic expression of CAV1</w:t>
+      </w:r>
+      <w:r>
+        <w:fldChar w:fldCharType="begin"/>
+      </w:r>
+      <w:r>
+        <w:instrText xml:space="preserve"> ADDIN EN.CITE &lt;EndNote&gt;&lt;Cite&gt;&lt;Author&gt;Fra&lt;/Author&gt;&lt;Year&gt;1995&lt;/Year&gt;&lt;RecNum&gt;32&lt;/RecNum&gt;&lt;DisplayText&gt;(Fra&lt;style face="italic"&gt; et al.&lt;/style&gt; 1995)&lt;/DisplayText&gt;&lt;record&gt;&lt;rec-number&gt;32&lt;/rec-number&gt;&lt;foreign-keys&gt;&lt;key app="EN" db-id="fvaw9vd5rrfez2epavc5exebz02xt0vvvwrs" timestamp="1454991168"&gt;32&lt;/key&gt;&lt;/foreign-keys&gt;&lt;ref-type name="Journal Article"&gt;17&lt;/ref-type&gt;&lt;contributors&gt;&lt;authors&gt;&lt;author&gt;Fra, A. M.&lt;/author&gt;&lt;author&gt;Williamson, E.&lt;/author&gt;&lt;author&gt;Simons, K.&lt;/author&gt;&lt;author&gt;Parton, R. G.&lt;/author&gt;&lt;/authors&gt;&lt;/contributors&gt;&lt;titles&gt;&lt;title&gt;De novo formation of caveolae in lymphocytes by expression of VIP21-caveolin&lt;/title&gt;&lt;secondary-title&gt;Proceedings of the National Academy of Sciences of the United States of America&lt;/secondary-title&gt;&lt;/titles&gt;&lt;periodical&gt;&lt;full-title&gt;Proceedings of the National Academy of Sciences of the United States of America&lt;/full-title&gt;&lt;/periodical&gt;&lt;pages&gt;8655-8659&lt;/pages&gt;&lt;volume&gt;92&lt;/volume&gt;&lt;number&gt;19&lt;/number&gt;&lt;dates&gt;&lt;year&gt;1995&lt;/year&gt;&lt;/dates&gt;&lt;isbn&gt;0027-8424&amp;#xD;1091-6490&lt;/isbn&gt;&lt;accession-num&gt;PMC41025&lt;/accession-num&gt;&lt;urls&gt;&lt;related-urls&gt;&lt;url&gt;http://www.ncbi.nlm.nih.gov/pmc/articles/PMC41025/&lt;/url&gt;&lt;/related-urls&gt;&lt;/urls&gt;&lt;remote-database-name&gt;PMC&lt;/remote-database-name&gt;&lt;/record&gt;&lt;/Cite&gt;&lt;/EndNote&gt;</w:instrText>
+      </w:r>
+      <w:r>
+        <w:fldChar w:fldCharType="separate"/>
+      </w:r>
+      <w:r>
+        <w:rPr>
+          <w:noProof/>
+        </w:rPr>
+        <w:t>(Fra</w:t>
+      </w:r>
+      <w:r>
+        <w:rPr>
+          <w:i/>
+          <w:noProof/>
+        </w:rPr>
+        <w:t xml:space="preserve"> et al.</w:t>
+      </w:r>
+      <w:r>
+        <w:rPr>
+          <w:noProof/>
+        </w:rPr>
+        <w:t xml:space="preserve"> 1995)</w:t>
+      </w:r>
+      <w:r>
+        <w:fldChar w:fldCharType="end"/>
+      </w:r>
+      <w:r>
+        <w:t xml:space="preserve">. </w:t>
       </w:r>
       <w:r>
         <w:t xml:space="preserve">This exemplifies the necessity for CAV1 production in </w:t>
@@ -583,7 +2507,41 @@
       </w:r>
       <w:proofErr w:type="spellEnd"/>
       <w:r>
-        <w:t xml:space="preserve"> production on its own. Additionally, non-</w:t>
+        <w:t xml:space="preserve"> production on its own</w:t>
+      </w:r>
+      <w:r>
+        <w:fldChar w:fldCharType="begin"/>
+      </w:r>
+      <w:r>
+        <w:instrText xml:space="preserve"> ADDIN EN.CITE &lt;EndNote&gt;&lt;Cite&gt;&lt;Author&gt;Hill&lt;/Author&gt;&lt;Year&gt;2008&lt;/Year&gt;&lt;RecNum&gt;33&lt;/RecNum&gt;&lt;DisplayText&gt;(Hill&lt;style face="italic"&gt; et al.&lt;/style&gt; 2008)&lt;/DisplayText&gt;&lt;record&gt;&lt;rec-number&gt;33&lt;/rec-number&gt;&lt;foreign-keys&gt;&lt;key app="EN" db-id="fvaw9vd5rrfez2epavc5exebz02xt0vvvwrs" timestamp="1454992568"&gt;33&lt;/key&gt;&lt;/foreign-keys&gt;&lt;ref-type name="Journal Article"&gt;17&lt;/ref-type&gt;&lt;contributors&gt;&lt;authors&gt;&lt;author&gt;Hill, Michelle M.&lt;/author&gt;&lt;author&gt;Bastiani, Michele&lt;/author&gt;&lt;author&gt;Luetterforst, Robert&lt;/author&gt;&lt;author&gt;Kirkham, Matthew&lt;/author&gt;&lt;author&gt;Kirkham, Annika&lt;/author&gt;&lt;author&gt;Nixon, Susan J.&lt;/author&gt;&lt;author&gt;Walser, Piers&lt;/author&gt;&lt;author&gt;Abankwa, Daniel&lt;/author&gt;&lt;author&gt;Oorschot, Viola M. J.&lt;/author&gt;&lt;author&gt;Martin, Sally&lt;/author&gt;&lt;author&gt;Hancock, John F.&lt;/author&gt;&lt;author&gt;Parton, Robert G.&lt;/author&gt;&lt;/authors&gt;&lt;/contributors&gt;&lt;titles&gt;&lt;title&gt;PTRF-Cavin, a Conserved Cytoplasmic Protein Required for Caveola Formation and Function&lt;/title&gt;&lt;secondary-title&gt;Cell&lt;/secondary-title&gt;&lt;/titles&gt;&lt;periodical&gt;&lt;full-title&gt;Cell&lt;/full-title&gt;&lt;/periodical&gt;&lt;pages&gt;113-124&lt;/pages&gt;&lt;volume&gt;132&lt;/volume&gt;&lt;number&gt;1&lt;/number&gt;&lt;keywords&gt;&lt;keyword&gt;CELLBIO&lt;/keyword&gt;&lt;keyword&gt;DEVBIO&lt;/keyword&gt;&lt;keyword&gt;SIGNALING&lt;/keyword&gt;&lt;/keywords&gt;&lt;dates&gt;&lt;year&gt;2008&lt;/year&gt;&lt;pub-dates&gt;&lt;date&gt;1/11/&lt;/date&gt;&lt;/pub-dates&gt;&lt;/dates&gt;&lt;isbn&gt;0092-8674&lt;/isbn&gt;&lt;urls&gt;&lt;related-urls&gt;&lt;url&gt;http://www.sciencedirect.com/science/article/pii/S0092867407015462&lt;/url&gt;&lt;/related-urls&gt;&lt;/urls&gt;&lt;electronic-resource-num&gt;http://dx.doi.org/10.1016/j.cell.2007.11.042&lt;/electronic-resource-num&gt;&lt;/record&gt;&lt;/Cite&gt;&lt;/EndNote&gt;</w:instrText>
+      </w:r>
+      <w:r>
+        <w:fldChar w:fldCharType="separate"/>
+      </w:r>
+      <w:r>
+        <w:rPr>
+          <w:noProof/>
+        </w:rPr>
+        <w:t>(Hill</w:t>
+      </w:r>
+      <w:r>
+        <w:rPr>
+          <w:i/>
+          <w:noProof/>
+        </w:rPr>
+        <w:t xml:space="preserve"> et al.</w:t>
+      </w:r>
+      <w:r>
+        <w:rPr>
+          <w:noProof/>
+        </w:rPr>
+        <w:t xml:space="preserve"> 2008)</w:t>
+      </w:r>
+      <w:r>
+        <w:fldChar w:fldCharType="end"/>
+      </w:r>
+      <w:r>
+        <w:t>. Additionally, non-</w:t>
       </w:r>
       <w:proofErr w:type="spellStart"/>
       <w:r>
@@ -599,13 +2557,57 @@
       </w:r>
       <w:proofErr w:type="spellEnd"/>
       <w:r>
-        <w:t xml:space="preserve"> has been implicated in additional pathways and pathologies. </w:t>
+        <w:t xml:space="preserve"> has been implicated in additional pathways and pathologies</w:t>
+      </w:r>
+      <w:r>
+        <w:fldChar w:fldCharType="begin"/>
+      </w:r>
+      <w:r>
+        <w:instrText xml:space="preserve"> ADDIN EN.CITE &lt;EndNote&gt;&lt;Cite&gt;&lt;Author&gt;Bosch&lt;/Author&gt;&lt;Year&gt;2011&lt;/Year&gt;&lt;RecNum&gt;34&lt;/RecNum&gt;&lt;DisplayText&gt;(Bosch&lt;style face="italic"&gt; et al.&lt;/style&gt; 2011)&lt;/DisplayText&gt;&lt;record&gt;&lt;rec-number&gt;34&lt;/rec-number&gt;&lt;foreign-keys&gt;&lt;key app="EN" db-id="fvaw9vd5rrfez2epavc5exebz02xt0vvvwrs" timestamp="1454992740"&gt;34&lt;/key&gt;&lt;/foreign-keys&gt;&lt;ref-type name="Journal Article"&gt;17&lt;/ref-type&gt;&lt;contributors&gt;&lt;authors&gt;&lt;author&gt;Bosch, Marta&lt;/author&gt;&lt;author&gt;Marí, Montserrat&lt;/author&gt;&lt;author&gt;Gross, Steven P.&lt;/author&gt;&lt;author&gt;Fernández-Checa, José C.&lt;/author&gt;&lt;author&gt;Pol, Albert&lt;/author&gt;&lt;/authors&gt;&lt;/contributors&gt;&lt;titles&gt;&lt;title&gt;Mitochondrial Cholesterol: A Connection Between Caveolin, Metabolism, and Disease&lt;/title&gt;&lt;secondary-title&gt;Traffic&lt;/secondary-title&gt;&lt;/titles&gt;&lt;periodical&gt;&lt;full-title&gt;Traffic&lt;/full-title&gt;&lt;/periodical&gt;&lt;pages&gt;1483-1489&lt;/pages&gt;&lt;volume&gt;12&lt;/volume&gt;&lt;number&gt;11&lt;/number&gt;&lt;keywords&gt;&lt;keyword&gt;caveolae&lt;/keyword&gt;&lt;keyword&gt;caveolin&lt;/keyword&gt;&lt;keyword&gt;cholesterol&lt;/keyword&gt;&lt;keyword&gt;glutathione&lt;/keyword&gt;&lt;keyword&gt;mitochondria&lt;/keyword&gt;&lt;keyword&gt;oxidative stress&lt;/keyword&gt;&lt;/keywords&gt;&lt;dates&gt;&lt;year&gt;2011&lt;/year&gt;&lt;/dates&gt;&lt;publisher&gt;Blackwell Publishing Ltd&lt;/publisher&gt;&lt;isbn&gt;1600-0854&lt;/isbn&gt;&lt;urls&gt;&lt;related-urls&gt;&lt;url&gt;http://dx.doi.org/10.1111/j.1600-0854.2011.01259.x&lt;/url&gt;&lt;/related-urls&gt;&lt;/urls&gt;&lt;electronic-resource-num&gt;10.1111/j.1600-0854.2011.01259.x&lt;/electronic-resource-num&gt;&lt;/record&gt;&lt;/Cite&gt;&lt;/EndNote&gt;</w:instrText>
+      </w:r>
+      <w:r>
+        <w:fldChar w:fldCharType="separate"/>
+      </w:r>
+      <w:r>
+        <w:rPr>
+          <w:noProof/>
+        </w:rPr>
+        <w:t>(Bosch</w:t>
+      </w:r>
+      <w:r>
+        <w:rPr>
+          <w:i/>
+          <w:noProof/>
+        </w:rPr>
+        <w:t xml:space="preserve"> et al.</w:t>
+      </w:r>
+      <w:r>
+        <w:rPr>
+          <w:noProof/>
+        </w:rPr>
+        <w:t xml:space="preserve"> 2011)</w:t>
+      </w:r>
+      <w:r>
+        <w:fldChar w:fldCharType="end"/>
+      </w:r>
+      <w:r>
+        <w:t xml:space="preserve">. </w:t>
+      </w:r>
+      <w:r>
+        <w:rPr>
+          <w:color w:val="FF0000"/>
+          <w:highlight w:val="yellow"/>
+        </w:rPr>
+        <w:t>Need more sources for that statement</w:t>
       </w:r>
     </w:p>
     <w:p>
       <w:pPr>
         <w:pStyle w:val="NoSpacing"/>
         <w:ind w:firstLine="142"/>
+        <w:rPr>
+          <w:color w:val="FF0000"/>
+        </w:rPr>
       </w:pPr>
     </w:p>
     <w:p>
@@ -638,6 +2640,8 @@
       <w:r>
         <w:t>.</w:t>
       </w:r>
+      <w:bookmarkStart w:id="1" w:name="_GoBack"/>
+      <w:bookmarkEnd w:id="1"/>
     </w:p>
     <w:p>
       <w:pPr>
@@ -646,6 +2650,7 @@
       </w:pPr>
       <w:proofErr w:type="spellStart"/>
       <w:r>
+        <w:lastRenderedPageBreak/>
         <w:t>Caveolin</w:t>
       </w:r>
       <w:proofErr w:type="spellEnd"/>
@@ -705,11 +2710,7 @@
         <w:t xml:space="preserve"> oesophageal, breast, renal, brain and lung cancers had also revealed CAV1 to correlate with angiogenesis, cancer recurrence and elevated metastasis, solidifying its tumour promotor function</w:t>
       </w:r>
       <w:r>
-        <w:t xml:space="preserve"> and </w:t>
-      </w:r>
-      <w:r>
-        <w:lastRenderedPageBreak/>
-        <w:t>introducing its potential as a biomarker</w:t>
+        <w:t xml:space="preserve"> and introducing its potential as a biomarker</w:t>
       </w:r>
       <w:r>
         <w:t xml:space="preserve"> for aggressive cancer types</w:t>
@@ -1530,12 +3531,10 @@
         <w:t xml:space="preserve">This change in microRNA, although linked to </w:t>
       </w:r>
       <w:proofErr w:type="spellStart"/>
-      <w:proofErr w:type="gramStart"/>
       <w:r>
         <w:t>cavin</w:t>
       </w:r>
       <w:proofErr w:type="spellEnd"/>
-      <w:proofErr w:type="gramEnd"/>
       <w:r>
         <w:t xml:space="preserve"> presence,</w:t>
       </w:r>
@@ -1618,7 +3617,13 @@
         <w:rPr>
           <w:color w:val="FF0000"/>
         </w:rPr>
-        <w:t>22</w:t>
+        <w:t>5</w:t>
+      </w:r>
+      <w:r>
+        <w:rPr>
+          <w:color w:val="FF0000"/>
+        </w:rPr>
+        <w:t>2</w:t>
       </w:r>
       <w:r>
         <w:rPr>
@@ -1640,6 +3645,7 @@
       </w:pPr>
       <w:proofErr w:type="gramStart"/>
       <w:r>
+        <w:lastRenderedPageBreak/>
         <w:t>microRNAs</w:t>
       </w:r>
       <w:proofErr w:type="gramEnd"/>
@@ -1725,11 +3731,7 @@
         <w:t>. As a single miRNA can target hundreds of target mRNAs for this function, any abnormal miRNA regulation is likely to disrupt many pathways.</w:t>
       </w:r>
       <w:r>
-        <w:t xml:space="preserve"> To exemplify this, overexpression </w:t>
-      </w:r>
-      <w:r>
-        <w:lastRenderedPageBreak/>
-        <w:t>and knockdown studies on multiple miRNAs reveals this detriment on cell function.</w:t>
+        <w:t xml:space="preserve"> To exemplify this, overexpression and knockdown studies on multiple miRNAs reveals this detriment on cell function.</w:t>
       </w:r>
       <w:r>
         <w:t xml:space="preserve"> In particular, the miRNAs that dictate differentiation, replication and adhesion had been </w:t>
@@ -1930,8 +3932,6 @@
       <w:r>
         <w:t>to the miRNAs exported.</w:t>
       </w:r>
-      <w:bookmarkStart w:id="1" w:name="_GoBack"/>
-      <w:bookmarkEnd w:id="1"/>
     </w:p>
     <w:p>
       <w:pPr>
@@ -2237,6 +4237,685 @@
       </w:pPr>
       <w:r>
         <w:t xml:space="preserve">PC3, advanced cancer cell line. </w:t>
+      </w:r>
+    </w:p>
+    <w:p>
+      <w:pPr>
+        <w:pStyle w:val="NoSpacing"/>
+      </w:pPr>
+    </w:p>
+    <w:p>
+      <w:pPr>
+        <w:pStyle w:val="NoSpacing"/>
+      </w:pPr>
+    </w:p>
+    <w:p>
+      <w:pPr>
+        <w:pStyle w:val="NoSpacing"/>
+      </w:pPr>
+      <w:r>
+        <w:t>Bibliography:</w:t>
+      </w:r>
+    </w:p>
+    <w:p>
+      <w:pPr>
+        <w:pStyle w:val="NoSpacing"/>
+      </w:pPr>
+    </w:p>
+    <w:p>
+      <w:pPr>
+        <w:pStyle w:val="EndNoteBibliography"/>
+      </w:pPr>
+      <w:r>
+        <w:fldChar w:fldCharType="begin"/>
+      </w:r>
+      <w:r>
+        <w:instrText xml:space="preserve"> ADDIN EN.REFLIST </w:instrText>
+      </w:r>
+      <w:r>
+        <w:fldChar w:fldCharType="separate"/>
+      </w:r>
+      <w:r>
+        <w:t xml:space="preserve">Bosch, M., et al. (2011). "Mitochondrial Cholesterol: A Connection Between Caveolin, Metabolism, and Disease." </w:t>
+      </w:r>
+      <w:r>
+        <w:rPr>
+          <w:u w:val="single"/>
+        </w:rPr>
+        <w:t>Traffic</w:t>
+      </w:r>
+      <w:r>
+        <w:t xml:space="preserve"> </w:t>
+      </w:r>
+      <w:r>
+        <w:rPr>
+          <w:b/>
+        </w:rPr>
+        <w:t>12</w:t>
+      </w:r>
+      <w:r>
+        <w:t>(11): 1483-1489.</w:t>
+      </w:r>
+    </w:p>
+    <w:p>
+      <w:pPr>
+        <w:pStyle w:val="EndNoteBibliography"/>
+        <w:spacing w:after="0"/>
+      </w:pPr>
+    </w:p>
+    <w:p>
+      <w:pPr>
+        <w:pStyle w:val="EndNoteBibliography"/>
+      </w:pPr>
+      <w:r>
+        <w:t xml:space="preserve">Compagno, D., et al. (2014). "Glycans and galectins in prostate cancer biology, angiogenesis and metastasis." </w:t>
+      </w:r>
+      <w:r>
+        <w:rPr>
+          <w:u w:val="single"/>
+        </w:rPr>
+        <w:t>Glycobiology</w:t>
+      </w:r>
+      <w:r>
+        <w:t xml:space="preserve"> </w:t>
+      </w:r>
+      <w:r>
+        <w:rPr>
+          <w:b/>
+        </w:rPr>
+        <w:t>24</w:t>
+      </w:r>
+      <w:r>
+        <w:t>(10): 899-906.</w:t>
+      </w:r>
+    </w:p>
+    <w:p>
+      <w:pPr>
+        <w:pStyle w:val="EndNoteBibliography"/>
+        <w:spacing w:after="0"/>
+      </w:pPr>
+    </w:p>
+    <w:p>
+      <w:pPr>
+        <w:pStyle w:val="EndNoteBibliography"/>
+      </w:pPr>
+      <w:r>
+        <w:t xml:space="preserve">De Toro, J., et al. (2015). "Emerging roles of exosomes in normal and pathological conditions: new insights for diagnosis and therapeutic applications." </w:t>
+      </w:r>
+      <w:r>
+        <w:rPr>
+          <w:u w:val="single"/>
+        </w:rPr>
+        <w:t>Front Immunol</w:t>
+      </w:r>
+      <w:r>
+        <w:t xml:space="preserve"> </w:t>
+      </w:r>
+      <w:r>
+        <w:rPr>
+          <w:b/>
+        </w:rPr>
+        <w:t>6</w:t>
+      </w:r>
+      <w:r>
+        <w:t>: 203.</w:t>
+      </w:r>
+    </w:p>
+    <w:p>
+      <w:pPr>
+        <w:pStyle w:val="EndNoteBibliography"/>
+        <w:spacing w:after="0"/>
+      </w:pPr>
+    </w:p>
+    <w:p>
+      <w:pPr>
+        <w:pStyle w:val="EndNoteBibliography"/>
+      </w:pPr>
+      <w:r>
+        <w:t xml:space="preserve">Drab, M., et al. (2001). "Loss of Caveolae, Vascular Dysfunction, and Pulmonary Defects in Caveolin-1 Gene-Disrupted Mice." </w:t>
+      </w:r>
+      <w:r>
+        <w:rPr>
+          <w:u w:val="single"/>
+        </w:rPr>
+        <w:t>Science</w:t>
+      </w:r>
+      <w:r>
+        <w:t xml:space="preserve"> </w:t>
+      </w:r>
+      <w:r>
+        <w:rPr>
+          <w:b/>
+        </w:rPr>
+        <w:t>293</w:t>
+      </w:r>
+      <w:r>
+        <w:t>(5539): 2449-2452.</w:t>
+      </w:r>
+    </w:p>
+    <w:p>
+      <w:pPr>
+        <w:pStyle w:val="EndNoteBibliography"/>
+        <w:spacing w:after="0"/>
+      </w:pPr>
+    </w:p>
+    <w:p>
+      <w:pPr>
+        <w:pStyle w:val="EndNoteBibliography"/>
+      </w:pPr>
+      <w:r>
+        <w:t xml:space="preserve">Fra, A. M., et al. (1995). "De novo formation of caveolae in lymphocytes by expression of VIP21-caveolin." </w:t>
+      </w:r>
+      <w:r>
+        <w:rPr>
+          <w:u w:val="single"/>
+        </w:rPr>
+        <w:t>Proceedings of the National Academy of Sciences of the United States of America</w:t>
+      </w:r>
+      <w:r>
+        <w:t xml:space="preserve"> </w:t>
+      </w:r>
+      <w:r>
+        <w:rPr>
+          <w:b/>
+        </w:rPr>
+        <w:t>92</w:t>
+      </w:r>
+      <w:r>
+        <w:t>(19): 8655-8659.</w:t>
+      </w:r>
+    </w:p>
+    <w:p>
+      <w:pPr>
+        <w:pStyle w:val="EndNoteBibliography"/>
+        <w:spacing w:after="0"/>
+      </w:pPr>
+    </w:p>
+    <w:p>
+      <w:pPr>
+        <w:pStyle w:val="EndNoteBibliography"/>
+      </w:pPr>
+      <w:r>
+        <w:t xml:space="preserve">Galbiati, F., et al. (2001). "Caveolin-3 Null Mice Show a Loss of Caveolae, Changes in the Microdomain Distribution of the Dystrophin-Glycoprotein Complex, and T-tubule Abnormalities." </w:t>
+      </w:r>
+      <w:r>
+        <w:rPr>
+          <w:u w:val="single"/>
+        </w:rPr>
+        <w:t>Journal of Biological Chemistry</w:t>
+      </w:r>
+      <w:r>
+        <w:t xml:space="preserve"> </w:t>
+      </w:r>
+      <w:r>
+        <w:rPr>
+          <w:b/>
+        </w:rPr>
+        <w:t>276</w:t>
+      </w:r>
+      <w:r>
+        <w:t>(24): 21425-21433.</w:t>
+      </w:r>
+    </w:p>
+    <w:p>
+      <w:pPr>
+        <w:pStyle w:val="EndNoteBibliography"/>
+        <w:spacing w:after="0"/>
+      </w:pPr>
+    </w:p>
+    <w:p>
+      <w:pPr>
+        <w:pStyle w:val="EndNoteBibliography"/>
+      </w:pPr>
+      <w:r>
+        <w:t xml:space="preserve">Gu, H., et al. (2014). "Exosomes Biogenesis and Potentials in Disease Diagnosis and Drug Delivery." </w:t>
+      </w:r>
+      <w:r>
+        <w:rPr>
+          <w:u w:val="single"/>
+        </w:rPr>
+        <w:t>Nano LIFE</w:t>
+      </w:r>
+      <w:r>
+        <w:t xml:space="preserve"> </w:t>
+      </w:r>
+      <w:r>
+        <w:rPr>
+          <w:b/>
+        </w:rPr>
+        <w:t>04</w:t>
+      </w:r>
+      <w:r>
+        <w:t>(04): 1441017.</w:t>
+      </w:r>
+    </w:p>
+    <w:p>
+      <w:pPr>
+        <w:pStyle w:val="EndNoteBibliography"/>
+        <w:spacing w:after="0"/>
+      </w:pPr>
+    </w:p>
+    <w:p>
+      <w:pPr>
+        <w:pStyle w:val="EndNoteBibliography"/>
+      </w:pPr>
+      <w:r>
+        <w:t xml:space="preserve">Hailstones, D., et al. (1998). "Regulation of caveolin and caveolae by cholesterol in MDCK cells." </w:t>
+      </w:r>
+      <w:r>
+        <w:rPr>
+          <w:u w:val="single"/>
+        </w:rPr>
+        <w:t>Journal of Lipid Research</w:t>
+      </w:r>
+      <w:r>
+        <w:t xml:space="preserve"> </w:t>
+      </w:r>
+      <w:r>
+        <w:rPr>
+          <w:b/>
+        </w:rPr>
+        <w:t>39</w:t>
+      </w:r>
+      <w:r>
+        <w:t>(2): 369-379.</w:t>
+      </w:r>
+    </w:p>
+    <w:p>
+      <w:pPr>
+        <w:pStyle w:val="EndNoteBibliography"/>
+        <w:spacing w:after="0"/>
+      </w:pPr>
+    </w:p>
+    <w:p>
+      <w:pPr>
+        <w:pStyle w:val="EndNoteBibliography"/>
+      </w:pPr>
+      <w:r>
+        <w:t xml:space="preserve">Hill, M. M., et al. (2008). "PTRF-Cavin, a Conserved Cytoplasmic Protein Required for Caveola Formation and Function." </w:t>
+      </w:r>
+      <w:r>
+        <w:rPr>
+          <w:u w:val="single"/>
+        </w:rPr>
+        <w:t>Cell</w:t>
+      </w:r>
+      <w:r>
+        <w:t xml:space="preserve"> </w:t>
+      </w:r>
+      <w:r>
+        <w:rPr>
+          <w:b/>
+        </w:rPr>
+        <w:t>132</w:t>
+      </w:r>
+      <w:r>
+        <w:t>(1): 113-124.</w:t>
+      </w:r>
+    </w:p>
+    <w:p>
+      <w:pPr>
+        <w:pStyle w:val="EndNoteBibliography"/>
+        <w:spacing w:after="0"/>
+      </w:pPr>
+    </w:p>
+    <w:p>
+      <w:pPr>
+        <w:pStyle w:val="EndNoteBibliography"/>
+      </w:pPr>
+      <w:r>
+        <w:t xml:space="preserve">Inder, K. L., et al. (2014). "Cavin-1/PTRF alters prostate cancer cell-derived extracellular vesicle content and internalization to attenuate extracellular vesicle-mediated osteoclastogenesis and osteoblast proliferation." </w:t>
+      </w:r>
+      <w:r>
+        <w:rPr>
+          <w:u w:val="single"/>
+        </w:rPr>
+        <w:t>J Extracell Vesicles</w:t>
+      </w:r>
+      <w:r>
+        <w:t xml:space="preserve"> </w:t>
+      </w:r>
+      <w:r>
+        <w:rPr>
+          <w:b/>
+        </w:rPr>
+        <w:t>3</w:t>
+      </w:r>
+      <w:r>
+        <w:t>.</w:t>
+      </w:r>
+    </w:p>
+    <w:p>
+      <w:pPr>
+        <w:pStyle w:val="EndNoteBibliography"/>
+        <w:spacing w:after="0"/>
+      </w:pPr>
+    </w:p>
+    <w:p>
+      <w:pPr>
+        <w:pStyle w:val="EndNoteBibliography"/>
+      </w:pPr>
+      <w:r>
+        <w:t xml:space="preserve">Inder, K. L., et al. (2012). "Expression of PTRF in PC-3 Cells modulates cholesterol dynamics and the actin cytoskeleton impacting secretion pathways." </w:t>
+      </w:r>
+      <w:r>
+        <w:rPr>
+          <w:u w:val="single"/>
+        </w:rPr>
+        <w:t>Mol Cell Proteomics</w:t>
+      </w:r>
+      <w:r>
+        <w:t xml:space="preserve"> </w:t>
+      </w:r>
+      <w:r>
+        <w:rPr>
+          <w:b/>
+        </w:rPr>
+        <w:t>11</w:t>
+      </w:r>
+      <w:r>
+        <w:t>(2): M111.012245.</w:t>
+      </w:r>
+    </w:p>
+    <w:p>
+      <w:pPr>
+        <w:pStyle w:val="EndNoteBibliography"/>
+        <w:spacing w:after="0"/>
+      </w:pPr>
+    </w:p>
+    <w:p>
+      <w:pPr>
+        <w:pStyle w:val="EndNoteBibliography"/>
+      </w:pPr>
+      <w:r>
+        <w:t xml:space="preserve">Minciacchi, V. R., et al. (2015). "Extracellular Vesicles in Cancer: Exosomes, Microvesicles and the Emerging Role of Large Oncosomes." </w:t>
+      </w:r>
+      <w:r>
+        <w:rPr>
+          <w:u w:val="single"/>
+        </w:rPr>
+        <w:t>Seminars in cell &amp; developmental biology</w:t>
+      </w:r>
+      <w:r>
+        <w:t xml:space="preserve"> </w:t>
+      </w:r>
+      <w:r>
+        <w:rPr>
+          <w:b/>
+        </w:rPr>
+        <w:t>40</w:t>
+      </w:r>
+      <w:r>
+        <w:t>: 41-51.</w:t>
+      </w:r>
+    </w:p>
+    <w:p>
+      <w:pPr>
+        <w:pStyle w:val="EndNoteBibliography"/>
+        <w:spacing w:after="0"/>
+      </w:pPr>
+    </w:p>
+    <w:p>
+      <w:pPr>
+        <w:pStyle w:val="EndNoteBibliography"/>
+      </w:pPr>
+      <w:r>
+        <w:t xml:space="preserve">Moon, H., et al. (2014). "PTRF/cavin-1 neutralizes non-caveolar caveolin-1 microdomains in prostate cancer." </w:t>
+      </w:r>
+      <w:r>
+        <w:rPr>
+          <w:u w:val="single"/>
+        </w:rPr>
+        <w:t>Oncogene</w:t>
+      </w:r>
+      <w:r>
+        <w:t xml:space="preserve"> </w:t>
+      </w:r>
+      <w:r>
+        <w:rPr>
+          <w:b/>
+        </w:rPr>
+        <w:t>33</w:t>
+      </w:r>
+      <w:r>
+        <w:t>(27): 3561-3570.</w:t>
+      </w:r>
+    </w:p>
+    <w:p>
+      <w:pPr>
+        <w:pStyle w:val="EndNoteBibliography"/>
+        <w:spacing w:after="0"/>
+      </w:pPr>
+    </w:p>
+    <w:p>
+      <w:pPr>
+        <w:pStyle w:val="EndNoteBibliography"/>
+      </w:pPr>
+      <w:r>
+        <w:t xml:space="preserve">Nabi, I. R. (2009). "Cavin fever: regulating caveolae." </w:t>
+      </w:r>
+      <w:r>
+        <w:rPr>
+          <w:u w:val="single"/>
+        </w:rPr>
+        <w:t>Nature Cell Biology</w:t>
+      </w:r>
+      <w:r>
+        <w:t xml:space="preserve"> </w:t>
+      </w:r>
+      <w:r>
+        <w:rPr>
+          <w:b/>
+        </w:rPr>
+        <w:t>11</w:t>
+      </w:r>
+      <w:r>
+        <w:t>(7): 789-791.</w:t>
+      </w:r>
+    </w:p>
+    <w:p>
+      <w:pPr>
+        <w:pStyle w:val="EndNoteBibliography"/>
+        <w:spacing w:after="0"/>
+      </w:pPr>
+    </w:p>
+    <w:p>
+      <w:pPr>
+        <w:pStyle w:val="EndNoteBibliography"/>
+      </w:pPr>
+      <w:r>
+        <w:t xml:space="preserve">Parton, R. G., et al. (2006). "Biogenesis of caveolae: A structural model for caveolin-induced domain formation." </w:t>
+      </w:r>
+      <w:r>
+        <w:rPr>
+          <w:u w:val="single"/>
+        </w:rPr>
+        <w:t>Journal of Cell Science</w:t>
+      </w:r>
+      <w:r>
+        <w:t xml:space="preserve"> </w:t>
+      </w:r>
+      <w:r>
+        <w:rPr>
+          <w:b/>
+        </w:rPr>
+        <w:t>119</w:t>
+      </w:r>
+      <w:r>
+        <w:t>(5): 787-796.</w:t>
+      </w:r>
+    </w:p>
+    <w:p>
+      <w:pPr>
+        <w:pStyle w:val="EndNoteBibliography"/>
+        <w:spacing w:after="0"/>
+      </w:pPr>
+    </w:p>
+    <w:p>
+      <w:pPr>
+        <w:pStyle w:val="EndNoteBibliography"/>
+      </w:pPr>
+      <w:r>
+        <w:t xml:space="preserve">Pond, G. R., et al. (2014). "The Prognostic Importance of Metastatic Site in Men with Metastatic Castration-resistant Prostate Cancer." </w:t>
+      </w:r>
+      <w:r>
+        <w:rPr>
+          <w:u w:val="single"/>
+        </w:rPr>
+        <w:t>European urology</w:t>
+      </w:r>
+      <w:r>
+        <w:t xml:space="preserve"> </w:t>
+      </w:r>
+      <w:r>
+        <w:rPr>
+          <w:b/>
+        </w:rPr>
+        <w:t>65</w:t>
+      </w:r>
+      <w:r>
+        <w:t>(1): 3-6.</w:t>
+      </w:r>
+    </w:p>
+    <w:p>
+      <w:pPr>
+        <w:pStyle w:val="EndNoteBibliography"/>
+        <w:spacing w:after="0"/>
+      </w:pPr>
+    </w:p>
+    <w:p>
+      <w:pPr>
+        <w:pStyle w:val="EndNoteBibliography"/>
+      </w:pPr>
+      <w:r>
+        <w:t xml:space="preserve">Razani, B., et al. (2001). "Caveolin-1 Null Mice Are Viable but Show Evidence of Hyperproliferative and Vascular Abnormalities." </w:t>
+      </w:r>
+      <w:r>
+        <w:rPr>
+          <w:u w:val="single"/>
+        </w:rPr>
+        <w:t>Journal of Biological Chemistry</w:t>
+      </w:r>
+      <w:r>
+        <w:t xml:space="preserve"> </w:t>
+      </w:r>
+      <w:r>
+        <w:rPr>
+          <w:b/>
+        </w:rPr>
+        <w:t>276</w:t>
+      </w:r>
+      <w:r>
+        <w:t>(41): 38121-38138.</w:t>
+      </w:r>
+    </w:p>
+    <w:p>
+      <w:pPr>
+        <w:pStyle w:val="EndNoteBibliography"/>
+        <w:spacing w:after="0"/>
+      </w:pPr>
+    </w:p>
+    <w:p>
+      <w:pPr>
+        <w:pStyle w:val="EndNoteBibliography"/>
+      </w:pPr>
+      <w:r>
+        <w:t xml:space="preserve">Robinson, D., et al. (2015). "Integrative Clinical Genomics of Advanced Prostate Cancer." </w:t>
+      </w:r>
+      <w:r>
+        <w:rPr>
+          <w:u w:val="single"/>
+        </w:rPr>
+        <w:t>Cell</w:t>
+      </w:r>
+      <w:r>
+        <w:t xml:space="preserve"> </w:t>
+      </w:r>
+      <w:r>
+        <w:rPr>
+          <w:b/>
+        </w:rPr>
+        <w:t>161</w:t>
+      </w:r>
+      <w:r>
+        <w:t>(5): 1215-1228.</w:t>
+      </w:r>
+    </w:p>
+    <w:p>
+      <w:pPr>
+        <w:pStyle w:val="EndNoteBibliography"/>
+        <w:spacing w:after="0"/>
+      </w:pPr>
+    </w:p>
+    <w:p>
+      <w:pPr>
+        <w:pStyle w:val="EndNoteBibliography"/>
+      </w:pPr>
+      <w:r>
+        <w:t xml:space="preserve">Tan, S. S., et al. (2013). "Therapeutic MSC exosomes are derived from lipid raft microdomains in the plasma membrane." </w:t>
+      </w:r>
+      <w:r>
+        <w:rPr>
+          <w:u w:val="single"/>
+        </w:rPr>
+        <w:t>J Extracell Vesicles</w:t>
+      </w:r>
+      <w:r>
+        <w:t xml:space="preserve"> </w:t>
+      </w:r>
+      <w:r>
+        <w:rPr>
+          <w:b/>
+        </w:rPr>
+        <w:t>2</w:t>
+      </w:r>
+      <w:r>
+        <w:t>(0): 1745.</w:t>
+      </w:r>
+    </w:p>
+    <w:p>
+      <w:pPr>
+        <w:pStyle w:val="EndNoteBibliography"/>
+        <w:spacing w:after="0"/>
+      </w:pPr>
+    </w:p>
+    <w:p>
+      <w:pPr>
+        <w:pStyle w:val="EndNoteBibliography"/>
+      </w:pPr>
+      <w:r>
+        <w:t xml:space="preserve">Torre, L. A. M., et al. (2015). "Global cancer statistics, 2012." </w:t>
+      </w:r>
+      <w:r>
+        <w:rPr>
+          <w:u w:val="single"/>
+        </w:rPr>
+        <w:t>Ca : a Cancer Journal for Clinicians</w:t>
+      </w:r>
+      <w:r>
+        <w:t xml:space="preserve"> </w:t>
+      </w:r>
+      <w:r>
+        <w:rPr>
+          <w:b/>
+        </w:rPr>
+        <w:t>65</w:t>
+      </w:r>
+      <w:r>
+        <w:t>(2): 87.</w:t>
+      </w:r>
+    </w:p>
+    <w:p>
+      <w:pPr>
+        <w:pStyle w:val="EndNoteBibliography"/>
+      </w:pPr>
+    </w:p>
+    <w:p>
+      <w:pPr>
+        <w:pStyle w:val="NoSpacing"/>
+      </w:pPr>
+      <w:r>
+        <w:fldChar w:fldCharType="end"/>
       </w:r>
     </w:p>
     <w:sectPr>
@@ -2802,7 +5481,6 @@
   <w:style w:type="character" w:default="1" w:styleId="DefaultParagraphFont">
     <w:name w:val="Default Paragraph Font"/>
     <w:uiPriority w:val="1"/>
-    <w:semiHidden/>
     <w:unhideWhenUsed/>
   </w:style>
   <w:style w:type="table" w:default="1" w:styleId="TableNormal">
@@ -2828,6 +5506,7 @@
   </w:style>
   <w:style w:type="paragraph" w:styleId="NoSpacing">
     <w:name w:val="No Spacing"/>
+    <w:link w:val="NoSpacingChar"/>
     <w:uiPriority w:val="1"/>
     <w:qFormat/>
     <w:rsid w:val="00721EDB"/>
@@ -2936,6 +5615,64 @@
       <w:rFonts w:ascii="Segoe UI" w:hAnsi="Segoe UI" w:cs="Segoe UI"/>
       <w:sz w:val="18"/>
       <w:szCs w:val="18"/>
+    </w:rPr>
+  </w:style>
+  <w:style w:type="paragraph" w:customStyle="1" w:styleId="EndNoteBibliographyTitle">
+    <w:name w:val="EndNote Bibliography Title"/>
+    <w:basedOn w:val="Normal"/>
+    <w:link w:val="EndNoteBibliographyTitleChar"/>
+    <w:rsid w:val="00325E0B"/>
+    <w:pPr>
+      <w:spacing w:after="0"/>
+      <w:jc w:val="center"/>
+    </w:pPr>
+    <w:rPr>
+      <w:rFonts w:ascii="Calibri" w:hAnsi="Calibri"/>
+      <w:noProof/>
+      <w:lang w:val="en-US"/>
+    </w:rPr>
+  </w:style>
+  <w:style w:type="character" w:customStyle="1" w:styleId="NoSpacingChar">
+    <w:name w:val="No Spacing Char"/>
+    <w:basedOn w:val="DefaultParagraphFont"/>
+    <w:link w:val="NoSpacing"/>
+    <w:uiPriority w:val="1"/>
+    <w:rsid w:val="00325E0B"/>
+  </w:style>
+  <w:style w:type="character" w:customStyle="1" w:styleId="EndNoteBibliographyTitleChar">
+    <w:name w:val="EndNote Bibliography Title Char"/>
+    <w:basedOn w:val="NoSpacingChar"/>
+    <w:link w:val="EndNoteBibliographyTitle"/>
+    <w:rsid w:val="00325E0B"/>
+    <w:rPr>
+      <w:rFonts w:ascii="Calibri" w:hAnsi="Calibri"/>
+      <w:noProof/>
+      <w:lang w:val="en-US"/>
+    </w:rPr>
+  </w:style>
+  <w:style w:type="paragraph" w:customStyle="1" w:styleId="EndNoteBibliography">
+    <w:name w:val="EndNote Bibliography"/>
+    <w:basedOn w:val="Normal"/>
+    <w:link w:val="EndNoteBibliographyChar"/>
+    <w:rsid w:val="00325E0B"/>
+    <w:pPr>
+      <w:spacing w:line="240" w:lineRule="auto"/>
+    </w:pPr>
+    <w:rPr>
+      <w:rFonts w:ascii="Calibri" w:hAnsi="Calibri"/>
+      <w:noProof/>
+      <w:lang w:val="en-US"/>
+    </w:rPr>
+  </w:style>
+  <w:style w:type="character" w:customStyle="1" w:styleId="EndNoteBibliographyChar">
+    <w:name w:val="EndNote Bibliography Char"/>
+    <w:basedOn w:val="NoSpacingChar"/>
+    <w:link w:val="EndNoteBibliography"/>
+    <w:rsid w:val="00325E0B"/>
+    <w:rPr>
+      <w:rFonts w:ascii="Calibri" w:hAnsi="Calibri"/>
+      <w:noProof/>
+      <w:lang w:val="en-US"/>
     </w:rPr>
   </w:style>
 </w:styles>

</xml_diff>

<commit_message>
10/2/16 background, further analysis of better results
</commit_message>
<xml_diff>
--- a/BackgroundInfo/Background.docx
+++ b/BackgroundInfo/Background.docx
@@ -92,7 +92,13 @@
         <w:t xml:space="preserve">total cancer deaths, </w:t>
       </w:r>
       <w:r>
-        <w:t>advanced prostate cancers begin to exhibit additional morbidities that limit survival. These advanced staged</w:t>
+        <w:t>advanced prostate cancers begin to exhibit additional morbidities that limit survival</w:t>
+      </w:r>
+      <w:r>
+        <w:t xml:space="preserve"> further</w:t>
+      </w:r>
+      <w:r>
+        <w:t>. These advanced staged</w:t>
       </w:r>
       <w:r>
         <w:t xml:space="preserve"> tumours </w:t>
@@ -116,8 +122,8 @@
         <w:fldChar w:fldCharType="begin">
           <w:fldData xml:space="preserve">PEVuZE5vdGU+PENpdGU+PEF1dGhvcj5Sb2JpbnNvbjwvQXV0aG9yPjxZZWFyPjIwMTU8L1llYXI+
 PFJlY051bT4xODwvUmVjTnVtPjxEaXNwbGF5VGV4dD4oQ29tcGFnbm88c3R5bGUgZmFjZT0iaXRh
-bGljIj4gZXQgYWwuPC9zdHlsZT4gMjAxNCwgUG9uZDxzdHlsZSBmYWNlPSJpdGFsaWMiPiBldCBh
-bC48L3N0eWxlPiAyMDE0LCBSb2JpbnNvbjxzdHlsZSBmYWNlPSJpdGFsaWMiPiBldCBhbC48L3N0
+bGljIj4gZXQgYWwuPC9zdHlsZT4gMjAxNDsgUG9uZDxzdHlsZSBmYWNlPSJpdGFsaWMiPiBldCBh
+bC48L3N0eWxlPiAyMDE0OyBSb2JpbnNvbjxzdHlsZSBmYWNlPSJpdGFsaWMiPiBldCBhbC48L3N0
 eWxlPiAyMDE1KTwvRGlzcGxheVRleHQ+PHJlY29yZD48cmVjLW51bWJlcj4xODwvcmVjLW51bWJl
 cj48Zm9yZWlnbi1rZXlzPjxrZXkgYXBwPSJFTiIgZGItaWQ9ImZ2YXc5dmQ1cnJmZXoyZXBhdmM1
 ZXhlYnowMnh0MHZ2dndycyIgdGltZXN0YW1wPSIxNDU0OTc4MTkyIj4xODwva2V5PjwvZm9yZWln
@@ -245,8 +251,8 @@
         <w:fldChar w:fldCharType="begin">
           <w:fldData xml:space="preserve">PEVuZE5vdGU+PENpdGU+PEF1dGhvcj5Sb2JpbnNvbjwvQXV0aG9yPjxZZWFyPjIwMTU8L1llYXI+
 PFJlY051bT4xODwvUmVjTnVtPjxEaXNwbGF5VGV4dD4oQ29tcGFnbm88c3R5bGUgZmFjZT0iaXRh
-bGljIj4gZXQgYWwuPC9zdHlsZT4gMjAxNCwgUG9uZDxzdHlsZSBmYWNlPSJpdGFsaWMiPiBldCBh
-bC48L3N0eWxlPiAyMDE0LCBSb2JpbnNvbjxzdHlsZSBmYWNlPSJpdGFsaWMiPiBldCBhbC48L3N0
+bGljIj4gZXQgYWwuPC9zdHlsZT4gMjAxNDsgUG9uZDxzdHlsZSBmYWNlPSJpdGFsaWMiPiBldCBh
+bC48L3N0eWxlPiAyMDE0OyBSb2JpbnNvbjxzdHlsZSBmYWNlPSJpdGFsaWMiPiBldCBhbC48L3N0
 eWxlPiAyMDE1KTwvRGlzcGxheVRleHQ+PHJlY29yZD48cmVjLW51bWJlcj4xODwvcmVjLW51bWJl
 cj48Zm9yZWlnbi1rZXlzPjxrZXkgYXBwPSJFTiIgZGItaWQ9ImZ2YXc5dmQ1cnJmZXoyZXBhdmM1
 ZXhlYnowMnh0MHZ2dndycyIgdGltZXN0YW1wPSIxNDU0OTc4MTkyIj4xODwva2V5PjwvZm9yZWln
@@ -393,7 +399,7 @@
         <w:rPr>
           <w:noProof/>
         </w:rPr>
-        <w:t xml:space="preserve"> 2014, Pond</w:t>
+        <w:t xml:space="preserve"> 2014; Pond</w:t>
       </w:r>
       <w:r>
         <w:rPr>
@@ -406,7 +412,7 @@
         <w:rPr>
           <w:noProof/>
         </w:rPr>
-        <w:t xml:space="preserve"> 2014, Robinson</w:t>
+        <w:t xml:space="preserve"> 2014; Robinson</w:t>
       </w:r>
       <w:r>
         <w:rPr>
@@ -436,7 +442,13 @@
       </w:r>
       <w:proofErr w:type="spellEnd"/>
       <w:r>
-        <w:t xml:space="preserve">, radiation, chemo- and androgen deprivation therapies, the metastatic form faces limited treatment options. </w:t>
+        <w:t>, radiation, chemo- and androgen deprivation therapies, the metastatic form faces limited treatment options.</w:t>
+      </w:r>
+      <w:r>
+        <w:t xml:space="preserve"> Furthermore, undergoing those treatments despite presenting with an advanced form only prolongs life by a year.</w:t>
+      </w:r>
+      <w:r>
+        <w:t xml:space="preserve"> </w:t>
       </w:r>
       <w:r>
         <w:t>This implicates the need for new therapeutic targets for advanced cancers</w:t>
@@ -486,7 +498,7 @@
         <w:fldChar w:fldCharType="begin">
           <w:fldData xml:space="preserve">PEVuZE5vdGU+PENpdGU+PEF1dGhvcj5JbmRlcjwvQXV0aG9yPjxZZWFyPjIwMTI8L1llYXI+PFJl
 Y051bT44PC9SZWNOdW0+PERpc3BsYXlUZXh0PihJbmRlcjxzdHlsZSBmYWNlPSJpdGFsaWMiPiBl
-dCBhbC48L3N0eWxlPiAyMDEyLCBNb29uPHN0eWxlIGZhY2U9Iml0YWxpYyI+IGV0IGFsLjwvc3R5
+dCBhbC48L3N0eWxlPiAyMDEyOyBNb29uPHN0eWxlIGZhY2U9Iml0YWxpYyI+IGV0IGFsLjwvc3R5
 bGU+IDIwMTQpPC9EaXNwbGF5VGV4dD48cmVjb3JkPjxyZWMtbnVtYmVyPjg8L3JlYy1udW1iZXI+
 PGZvcmVpZ24ta2V5cz48a2V5IGFwcD0iRU4iIGRiLWlkPSJmdmF3OXZkNXJyZmV6MmVwYXZjNWV4
 ZWJ6MDJ4dDB2dnZ3cnMiIHRpbWVzdGFtcD0iMTQ1MjEzMzI0NSI+ODwva2V5PjwvZm9yZWlnbi1r
@@ -604,7 +616,7 @@
         <w:fldChar w:fldCharType="begin">
           <w:fldData xml:space="preserve">PEVuZE5vdGU+PENpdGU+PEF1dGhvcj5JbmRlcjwvQXV0aG9yPjxZZWFyPjIwMTI8L1llYXI+PFJl
 Y051bT44PC9SZWNOdW0+PERpc3BsYXlUZXh0PihJbmRlcjxzdHlsZSBmYWNlPSJpdGFsaWMiPiBl
-dCBhbC48L3N0eWxlPiAyMDEyLCBNb29uPHN0eWxlIGZhY2U9Iml0YWxpYyI+IGV0IGFsLjwvc3R5
+dCBhbC48L3N0eWxlPiAyMDEyOyBNb29uPHN0eWxlIGZhY2U9Iml0YWxpYyI+IGV0IGFsLjwvc3R5
 bGU+IDIwMTQpPC9EaXNwbGF5VGV4dD48cmVjb3JkPjxyZWMtbnVtYmVyPjg8L3JlYy1udW1iZXI+
 PGZvcmVpZ24ta2V5cz48a2V5IGFwcD0iRU4iIGRiLWlkPSJmdmF3OXZkNXJyZmV6MmVwYXZjNWV4
 ZWJ6MDJ4dDB2dnZ3cnMiIHRpbWVzdGFtcD0iMTQ1MjEzMzI0NSI+ODwva2V5PjwvZm9yZWlnbi1r
@@ -741,7 +753,7 @@
         <w:rPr>
           <w:noProof/>
         </w:rPr>
-        <w:t xml:space="preserve"> 2012, Moon</w:t>
+        <w:t xml:space="preserve"> 2012; Moon</w:t>
       </w:r>
       <w:r>
         <w:rPr>
@@ -917,16 +929,8 @@
         <w:rPr>
           <w:noProof/>
         </w:rPr>
-        <w:t>(</w:t>
-      </w:r>
-      <w:proofErr w:type="spellStart"/>
-      <w:r>
-        <w:rPr>
-          <w:noProof/>
-        </w:rPr>
-        <w:t>Minciacchi</w:t>
-      </w:r>
-      <w:proofErr w:type="spellEnd"/>
+        <w:t>(Minciacchi</w:t>
+      </w:r>
       <w:r>
         <w:rPr>
           <w:i/>
@@ -958,10 +962,10 @@
         <w:t xml:space="preserve"> body biogenesis require membrane budding proceeding the formation of small invaginations of the membrane</w:t>
       </w:r>
       <w:r>
-        <w:t>. As t</w:t>
-      </w:r>
-      <w:r>
-        <w:t>he membrane composition</w:t>
+        <w:t>. As exosome</w:t>
+      </w:r>
+      <w:r>
+        <w:t xml:space="preserve"> membrane composition</w:t>
       </w:r>
       <w:r>
         <w:t xml:space="preserve"> contains a high density of</w:t>
@@ -1007,7 +1011,7 @@
         <w:fldChar w:fldCharType="begin">
           <w:fldData xml:space="preserve">PEVuZE5vdGU+PENpdGU+PEF1dGhvcj5IYWlsc3RvbmVzPC9BdXRob3I+PFllYXI+MTk5ODwvWWVh
 cj48UmVjTnVtPjIzPC9SZWNOdW0+PERpc3BsYXlUZXh0PihIYWlsc3RvbmVzPHN0eWxlIGZhY2U9
-Iml0YWxpYyI+IGV0IGFsLjwvc3R5bGU+IDE5OTgsIFRhbjxzdHlsZSBmYWNlPSJpdGFsaWMiPiBl
+Iml0YWxpYyI+IGV0IGFsLjwvc3R5bGU+IDE5OTg7IFRhbjxzdHlsZSBmYWNlPSJpdGFsaWMiPiBl
 dCBhbC48L3N0eWxlPiAyMDEzKTwvRGlzcGxheVRleHQ+PHJlY29yZD48cmVjLW51bWJlcj4yMzwv
 cmVjLW51bWJlcj48Zm9yZWlnbi1rZXlzPjxrZXkgYXBwPSJFTiIgZGItaWQ9ImZ2YXc5dmQ1cnJm
 ZXoyZXBhdmM1ZXhlYnowMnh0MHZ2dndycyIgdGltZXN0YW1wPSIxNDU0OTgyOTMxIj4yMzwva2V5
@@ -1052,7 +1056,7 @@
         <w:fldChar w:fldCharType="begin">
           <w:fldData xml:space="preserve">PEVuZE5vdGU+PENpdGU+PEF1dGhvcj5IYWlsc3RvbmVzPC9BdXRob3I+PFllYXI+MTk5ODwvWWVh
 cj48UmVjTnVtPjIzPC9SZWNOdW0+PERpc3BsYXlUZXh0PihIYWlsc3RvbmVzPHN0eWxlIGZhY2U9
-Iml0YWxpYyI+IGV0IGFsLjwvc3R5bGU+IDE5OTgsIFRhbjxzdHlsZSBmYWNlPSJpdGFsaWMiPiBl
+Iml0YWxpYyI+IGV0IGFsLjwvc3R5bGU+IDE5OTg7IFRhbjxzdHlsZSBmYWNlPSJpdGFsaWMiPiBl
 dCBhbC48L3N0eWxlPiAyMDEzKTwvRGlzcGxheVRleHQ+PHJlY29yZD48cmVjLW51bWJlcj4yMzwv
 cmVjLW51bWJlcj48Zm9yZWlnbi1rZXlzPjxrZXkgYXBwPSJFTiIgZGItaWQ9ImZ2YXc5dmQ1cnJm
 ZXoyZXBhdmM1ZXhlYnowMnh0MHZ2dndycyIgdGltZXN0YW1wPSIxNDU0OTgyOTMxIj4yMzwva2V5
@@ -1116,7 +1120,7 @@
         <w:rPr>
           <w:noProof/>
         </w:rPr>
-        <w:t xml:space="preserve"> 1998, Tan</w:t>
+        <w:t xml:space="preserve"> 1998; Tan</w:t>
       </w:r>
       <w:r>
         <w:rPr>
@@ -1475,44 +1479,81 @@
         <w:t>.</w:t>
       </w:r>
       <w:r>
-        <w:t xml:space="preserve"> Furthermore, </w:t>
-      </w:r>
-      <w:r>
+        <w:t xml:space="preserve"> </w:t>
+      </w:r>
+      <w:commentRangeStart w:id="0"/>
+      <w:r>
+        <w:rPr>
+          <w:color w:val="FF0000"/>
+        </w:rPr>
+        <w:t xml:space="preserve">Furthermore, </w:t>
+      </w:r>
+      <w:r>
+        <w:rPr>
+          <w:color w:val="FF0000"/>
+        </w:rPr>
         <w:t>recent</w:t>
       </w:r>
       <w:r>
+        <w:rPr>
+          <w:color w:val="FF0000"/>
+        </w:rPr>
         <w:t xml:space="preserve"> studies investigating this interaction had revealed a significant change in the </w:t>
       </w:r>
       <w:proofErr w:type="spellStart"/>
       <w:r>
+        <w:rPr>
+          <w:color w:val="FF0000"/>
+        </w:rPr>
         <w:t>exosomal</w:t>
       </w:r>
       <w:proofErr w:type="spellEnd"/>
       <w:r>
+        <w:rPr>
+          <w:color w:val="FF0000"/>
+        </w:rPr>
         <w:t xml:space="preserve"> contents depending on the </w:t>
       </w:r>
       <w:proofErr w:type="spellStart"/>
       <w:r>
+        <w:rPr>
+          <w:color w:val="FF0000"/>
+        </w:rPr>
         <w:t>cavin</w:t>
       </w:r>
       <w:proofErr w:type="spellEnd"/>
       <w:r>
+        <w:rPr>
+          <w:color w:val="FF0000"/>
+        </w:rPr>
         <w:t xml:space="preserve"> presence in </w:t>
       </w:r>
       <w:proofErr w:type="spellStart"/>
       <w:r>
+        <w:rPr>
+          <w:color w:val="FF0000"/>
+        </w:rPr>
         <w:t>caveolin</w:t>
       </w:r>
       <w:proofErr w:type="spellEnd"/>
       <w:r>
+        <w:rPr>
+          <w:color w:val="FF0000"/>
+        </w:rPr>
         <w:t xml:space="preserve"> containing </w:t>
       </w:r>
       <w:proofErr w:type="gramStart"/>
       <w:r>
+        <w:rPr>
+          <w:color w:val="FF0000"/>
+        </w:rPr>
         <w:t>cells</w:t>
       </w:r>
       <w:proofErr w:type="gramEnd"/>
       <w:r>
+        <w:rPr>
+          <w:color w:val="FF0000"/>
+        </w:rPr>
         <w:fldChar w:fldCharType="begin">
           <w:fldData xml:space="preserve">PEVuZE5vdGU+PENpdGU+PEF1dGhvcj5JbmRlcjwvQXV0aG9yPjxZZWFyPjIwMTQ8L1llYXI+PFJl
 Y051bT45PC9SZWNOdW0+PERpc3BsYXlUZXh0PihJbmRlcjxzdHlsZSBmYWNlPSJpdGFsaWMiPiBl
@@ -1566,9 +1607,15 @@
         </w:fldChar>
       </w:r>
       <w:r>
+        <w:rPr>
+          <w:color w:val="FF0000"/>
+        </w:rPr>
         <w:instrText xml:space="preserve"> ADDIN EN.CITE </w:instrText>
       </w:r>
       <w:r>
+        <w:rPr>
+          <w:color w:val="FF0000"/>
+        </w:rPr>
         <w:fldChar w:fldCharType="begin">
           <w:fldData xml:space="preserve">PEVuZE5vdGU+PENpdGU+PEF1dGhvcj5JbmRlcjwvQXV0aG9yPjxZZWFyPjIwMTQ8L1llYXI+PFJl
 Y051bT45PC9SZWNOdW0+PERpc3BsYXlUZXh0PihJbmRlcjxzdHlsZSBmYWNlPSJpdGFsaWMiPiBl
@@ -1622,45 +1669,65 @@
         </w:fldChar>
       </w:r>
       <w:r>
+        <w:rPr>
+          <w:color w:val="FF0000"/>
+        </w:rPr>
         <w:instrText xml:space="preserve"> ADDIN EN.CITE.DATA </w:instrText>
       </w:r>
       <w:r>
+        <w:rPr>
+          <w:color w:val="FF0000"/>
+        </w:rPr>
+      </w:r>
+      <w:r>
+        <w:rPr>
+          <w:color w:val="FF0000"/>
+        </w:rPr>
         <w:fldChar w:fldCharType="end"/>
       </w:r>
       <w:r>
+        <w:rPr>
+          <w:color w:val="FF0000"/>
+        </w:rPr>
+      </w:r>
+      <w:r>
+        <w:rPr>
+          <w:color w:val="FF0000"/>
+        </w:rPr>
         <w:fldChar w:fldCharType="separate"/>
       </w:r>
       <w:r>
         <w:rPr>
           <w:noProof/>
-        </w:rPr>
-        <w:t>(</w:t>
-      </w:r>
-      <w:proofErr w:type="spellStart"/>
-      <w:r>
-        <w:rPr>
-          <w:noProof/>
-        </w:rPr>
-        <w:t>Inder</w:t>
-      </w:r>
-      <w:proofErr w:type="spellEnd"/>
+          <w:color w:val="FF0000"/>
+        </w:rPr>
+        <w:t>(Inder</w:t>
+      </w:r>
       <w:r>
         <w:rPr>
           <w:i/>
           <w:noProof/>
+          <w:color w:val="FF0000"/>
         </w:rPr>
         <w:t xml:space="preserve"> et al.</w:t>
       </w:r>
       <w:r>
         <w:rPr>
           <w:noProof/>
+          <w:color w:val="FF0000"/>
         </w:rPr>
         <w:t xml:space="preserve"> 2014)</w:t>
       </w:r>
       <w:r>
+        <w:rPr>
+          <w:color w:val="FF0000"/>
+        </w:rPr>
         <w:fldChar w:fldCharType="end"/>
       </w:r>
       <w:r>
+        <w:rPr>
+          <w:color w:val="FF0000"/>
+        </w:rPr>
         <w:t xml:space="preserve">. This may indicate a cargo sorting role for this system. </w:t>
       </w:r>
       <w:r>
@@ -1673,7 +1740,17 @@
         <w:t xml:space="preserve"> with integral surface proteins</w:t>
       </w:r>
       <w:r>
-        <w:t xml:space="preserve">. </w:t>
+        <w:t>.</w:t>
+      </w:r>
+      <w:commentRangeEnd w:id="0"/>
+      <w:r>
+        <w:rPr>
+          <w:rStyle w:val="CommentReference"/>
+        </w:rPr>
+        <w:commentReference w:id="0"/>
+      </w:r>
+      <w:r>
+        <w:t xml:space="preserve"> </w:t>
       </w:r>
       <w:r>
         <w:t>As such, this secretion facilitates long range intercellular communication, benefiting from homing mechanisms</w:t>
@@ -1789,7 +1866,10 @@
       </w:r>
       <w:proofErr w:type="spellEnd"/>
       <w:r>
-        <w:t xml:space="preserve"> protein family are integral membrane proteins that dictate the formation of </w:t>
+        <w:t xml:space="preserve"> protein family </w:t>
+      </w:r>
+      <w:r>
+        <w:t xml:space="preserve">are integral membrane proteins that dictate the formation of </w:t>
       </w:r>
       <w:proofErr w:type="spellStart"/>
       <w:r>
@@ -1800,92 +1880,124 @@
         <w:t xml:space="preserve"> by </w:t>
       </w:r>
       <w:r>
-        <w:rPr>
-          <w:color w:val="FF0000"/>
-        </w:rPr>
-        <w:t xml:space="preserve">blah </w:t>
-      </w:r>
-      <w:proofErr w:type="spellStart"/>
-      <w:r>
-        <w:rPr>
-          <w:color w:val="FF0000"/>
-        </w:rPr>
-        <w:t>blah</w:t>
-      </w:r>
-      <w:proofErr w:type="spellEnd"/>
-      <w:r>
-        <w:rPr>
-          <w:color w:val="FF0000"/>
-        </w:rPr>
+        <w:t xml:space="preserve">facilitating structural change </w:t>
+      </w:r>
+      <w:r>
+        <w:t xml:space="preserve">of </w:t>
+      </w:r>
+      <w:r>
+        <w:t>membrane curvature</w:t>
+      </w:r>
+      <w:r>
+        <w:fldChar w:fldCharType="begin"/>
+      </w:r>
+      <w:r>
+        <w:instrText xml:space="preserve"> ADDIN EN.CITE &lt;EndNote&gt;&lt;Cite&gt;&lt;Author&gt;Ariotti&lt;/Author&gt;&lt;Year&gt;2015&lt;/Year&gt;&lt;RecNum&gt;2&lt;/RecNum&gt;&lt;DisplayText&gt;(Ariotti&lt;style face="italic"&gt; et al.&lt;/style&gt; 2015)&lt;/DisplayText&gt;&lt;record&gt;&lt;rec-number&gt;2&lt;/rec-number&gt;&lt;foreign-keys&gt;&lt;key app="EN" db-id="fvaw9vd5rrfez2epavc5exebz02xt0vvvwrs" timestamp="1452130423"&gt;2&lt;/key&gt;&lt;/foreign-keys&gt;&lt;ref-type name="Journal Article"&gt;17&lt;/ref-type&gt;&lt;contributors&gt;&lt;authors&gt;&lt;author&gt;Ariotti, Nicholas&lt;/author&gt;&lt;author&gt;Rae, James&lt;/author&gt;&lt;author&gt;Leneva, Natalya&lt;/author&gt;&lt;author&gt;Ferguson, Charles&lt;/author&gt;&lt;author&gt;Loo, Dorothy&lt;/author&gt;&lt;author&gt;Okano, Satomi&lt;/author&gt;&lt;author&gt;Hill, Michelle M.&lt;/author&gt;&lt;author&gt;Walser, Piers&lt;/author&gt;&lt;author&gt;Collins, Brett M.&lt;/author&gt;&lt;author&gt;Parton, Robert G.&lt;/author&gt;&lt;/authors&gt;&lt;/contributors&gt;&lt;titles&gt;&lt;title&gt;Molecular Characterization of Caveolin-induced Membrane Curvature&lt;/title&gt;&lt;secondary-title&gt;Journal of Biological Chemistry&lt;/secondary-title&gt;&lt;/titles&gt;&lt;periodical&gt;&lt;full-title&gt;Journal of Biological Chemistry&lt;/full-title&gt;&lt;/periodical&gt;&lt;pages&gt;24875-24890&lt;/pages&gt;&lt;volume&gt;290&lt;/volume&gt;&lt;number&gt;41&lt;/number&gt;&lt;dates&gt;&lt;year&gt;2015&lt;/year&gt;&lt;pub-dates&gt;&lt;date&gt;October 9, 2015&lt;/date&gt;&lt;/pub-dates&gt;&lt;/dates&gt;&lt;urls&gt;&lt;related-urls&gt;&lt;url&gt;http://www.jbc.org/content/290/41/24875.abstract&lt;/url&gt;&lt;/related-urls&gt;&lt;/urls&gt;&lt;electronic-resource-num&gt;10.1074/jbc.M115.644336&lt;/electronic-resource-num&gt;&lt;/record&gt;&lt;/Cite&gt;&lt;/EndNote&gt;</w:instrText>
+      </w:r>
+      <w:r>
+        <w:fldChar w:fldCharType="separate"/>
+      </w:r>
+      <w:r>
+        <w:rPr>
+          <w:noProof/>
+        </w:rPr>
+        <w:t>(</w:t>
+      </w:r>
+      <w:proofErr w:type="spellStart"/>
+      <w:r>
+        <w:rPr>
+          <w:noProof/>
+        </w:rPr>
+        <w:t>Ariotti</w:t>
+      </w:r>
+      <w:proofErr w:type="spellEnd"/>
+      <w:r>
+        <w:rPr>
+          <w:i/>
+          <w:noProof/>
+        </w:rPr>
+        <w:t xml:space="preserve"> et al.</w:t>
+      </w:r>
+      <w:r>
+        <w:rPr>
+          <w:noProof/>
+        </w:rPr>
+        <w:t xml:space="preserve"> 2015)</w:t>
+      </w:r>
+      <w:r>
+        <w:fldChar w:fldCharType="end"/>
+      </w:r>
+      <w:r>
+        <w:t xml:space="preserve">. </w:t>
+      </w:r>
+      <w:r>
+        <w:t xml:space="preserve">The </w:t>
+      </w:r>
+      <w:r>
+        <w:t xml:space="preserve">three isoforms of </w:t>
+      </w:r>
+      <w:proofErr w:type="spellStart"/>
+      <w:r>
+        <w:t>caveolin</w:t>
+      </w:r>
+      <w:proofErr w:type="spellEnd"/>
+      <w:r>
+        <w:t>, named CAV1-3, are typically expressed in d</w:t>
+      </w:r>
+      <w:r>
+        <w:t xml:space="preserve">ifferent types of tissues. CAV1 and </w:t>
+      </w:r>
+      <w:r>
+        <w:t>2 are expressed in epithelial, endothelial and smooth muscle cells, whereas CAV3 is predominately express</w:t>
+      </w:r>
+      <w:r>
+        <w:t>ed</w:t>
+      </w:r>
+      <w:r>
+        <w:t xml:space="preserve"> in cytoskeletal muscle cells. These proteins </w:t>
+      </w:r>
+      <w:proofErr w:type="spellStart"/>
+      <w:r>
+        <w:t>oligomerise</w:t>
+      </w:r>
+      <w:proofErr w:type="spellEnd"/>
+      <w:r>
+        <w:t xml:space="preserve"> and bind to cholesterol when in proximity within the lipid raft domain. Here, they promote a variety of signalling activities</w:t>
+      </w:r>
+      <w:r>
+        <w:t>, including the mediation of growth, secretion and adhesion</w:t>
+      </w:r>
+      <w:r>
+        <w:t xml:space="preserve">. </w:t>
+      </w:r>
+      <w:r>
+        <w:t>L</w:t>
+      </w:r>
+      <w:r>
+        <w:t xml:space="preserve">ack of CAV1 and 3, </w:t>
+      </w:r>
+      <w:r>
+        <w:t>through genetic ablation, yields</w:t>
+      </w:r>
+      <w:r>
+        <w:t xml:space="preserve"> a loss of </w:t>
+      </w:r>
+      <w:proofErr w:type="spellStart"/>
+      <w:r>
+        <w:t>caveolae</w:t>
+      </w:r>
+      <w:proofErr w:type="spellEnd"/>
+      <w:r>
+        <w:t xml:space="preserve"> formation, </w:t>
+      </w:r>
+      <w:r>
+        <w:t>unlike</w:t>
+      </w:r>
+      <w:r>
         <w:t xml:space="preserve"> </w:t>
       </w:r>
-      <w:proofErr w:type="spellStart"/>
-      <w:r>
-        <w:rPr>
-          <w:color w:val="FF0000"/>
-        </w:rPr>
-        <w:t>blah</w:t>
-      </w:r>
-      <w:proofErr w:type="spellEnd"/>
-      <w:r>
-        <w:t xml:space="preserve">. </w:t>
-      </w:r>
-      <w:r>
-        <w:t xml:space="preserve">The three isoforms of </w:t>
-      </w:r>
-      <w:proofErr w:type="spellStart"/>
-      <w:r>
-        <w:t>caveolin</w:t>
-      </w:r>
-      <w:proofErr w:type="spellEnd"/>
-      <w:r>
-        <w:t>, named CAV1-3, are typically expressed in d</w:t>
-      </w:r>
-      <w:r>
-        <w:t xml:space="preserve">ifferent types of tissues. CAV1 and </w:t>
-      </w:r>
-      <w:r>
-        <w:t>2 are expressed in epithelial, endothelial and smooth muscle cells, whereas CAV3 is predominately express</w:t>
-      </w:r>
-      <w:r>
-        <w:t>ed</w:t>
-      </w:r>
-      <w:r>
-        <w:t xml:space="preserve"> in cytoskeletal muscle cells. These proteins </w:t>
-      </w:r>
-      <w:proofErr w:type="spellStart"/>
-      <w:r>
-        <w:t>oligomerise</w:t>
-      </w:r>
-      <w:proofErr w:type="spellEnd"/>
-      <w:r>
-        <w:t xml:space="preserve"> and bind to cholesterol when in proximity within the lipid raft domain. Here, they promote a variety of signalling activities</w:t>
-      </w:r>
-      <w:r>
-        <w:t>, including the mediation of growth, secretion and adhesion</w:t>
-      </w:r>
-      <w:r>
-        <w:t xml:space="preserve">. </w:t>
-      </w:r>
-      <w:r>
-        <w:t>L</w:t>
-      </w:r>
-      <w:r>
-        <w:t xml:space="preserve">ack of CAV1 and 3, through genetic ablation, causes a loss of </w:t>
-      </w:r>
-      <w:proofErr w:type="spellStart"/>
-      <w:r>
-        <w:t>caveolae</w:t>
-      </w:r>
-      <w:proofErr w:type="spellEnd"/>
-      <w:r>
-        <w:t xml:space="preserve"> formation, </w:t>
-      </w:r>
-      <w:r>
-        <w:t>unlike</w:t>
-      </w:r>
-      <w:r>
-        <w:t xml:space="preserve"> </w:t>
+      <w:r>
+        <w:t xml:space="preserve">loss of </w:t>
       </w:r>
       <w:proofErr w:type="gramStart"/>
       <w:r>
@@ -1896,8 +2008,8 @@
         <w:fldChar w:fldCharType="begin">
           <w:fldData xml:space="preserve">PEVuZE5vdGU+PENpdGU+PEF1dGhvcj5SYXphbmk8L0F1dGhvcj48WWVhcj4yMDAxPC9ZZWFyPjxS
 ZWNOdW0+Mjg8L1JlY051bT48RGlzcGxheVRleHQ+KERyYWI8c3R5bGUgZmFjZT0iaXRhbGljIj4g
-ZXQgYWwuPC9zdHlsZT4gMjAwMSwgR2FsYmlhdGk8c3R5bGUgZmFjZT0iaXRhbGljIj4gZXQgYWwu
-PC9zdHlsZT4gMjAwMSwgUmF6YW5pPHN0eWxlIGZhY2U9Iml0YWxpYyI+IGV0IGFsLjwvc3R5bGU+
+ZXQgYWwuPC9zdHlsZT4gMjAwMTsgR2FsYmlhdGk8c3R5bGUgZmFjZT0iaXRhbGljIj4gZXQgYWwu
+PC9zdHlsZT4gMjAwMTsgUmF6YW5pPHN0eWxlIGZhY2U9Iml0YWxpYyI+IGV0IGFsLjwvc3R5bGU+
 IDIwMDEpPC9EaXNwbGF5VGV4dD48cmVjb3JkPjxyZWMtbnVtYmVyPjI4PC9yZWMtbnVtYmVyPjxm
 b3JlaWduLWtleXM+PGtleSBhcHA9IkVOIiBkYi1pZD0iZnZhdzl2ZDVycmZlejJlcGF2YzVleGVi
 ejAyeHQwdnZ2d3JzIiB0aW1lc3RhbXA9IjE0NTQ5OTAzODMiPjI4PC9rZXk+PC9mb3JlaWduLWtl
@@ -2116,8 +2228,8 @@
         <w:fldChar w:fldCharType="begin">
           <w:fldData xml:space="preserve">PEVuZE5vdGU+PENpdGU+PEF1dGhvcj5SYXphbmk8L0F1dGhvcj48WWVhcj4yMDAxPC9ZZWFyPjxS
 ZWNOdW0+Mjg8L1JlY051bT48RGlzcGxheVRleHQ+KERyYWI8c3R5bGUgZmFjZT0iaXRhbGljIj4g
-ZXQgYWwuPC9zdHlsZT4gMjAwMSwgR2FsYmlhdGk8c3R5bGUgZmFjZT0iaXRhbGljIj4gZXQgYWwu
-PC9zdHlsZT4gMjAwMSwgUmF6YW5pPHN0eWxlIGZhY2U9Iml0YWxpYyI+IGV0IGFsLjwvc3R5bGU+
+ZXQgYWwuPC9zdHlsZT4gMjAwMTsgR2FsYmlhdGk8c3R5bGUgZmFjZT0iaXRhbGljIj4gZXQgYWwu
+PC9zdHlsZT4gMjAwMTsgUmF6YW5pPHN0eWxlIGZhY2U9Iml0YWxpYyI+IGV0IGFsLjwvc3R5bGU+
 IDIwMDEpPC9EaXNwbGF5VGV4dD48cmVjb3JkPjxyZWMtbnVtYmVyPjI4PC9yZWMtbnVtYmVyPjxm
 b3JlaWduLWtleXM+PGtleSBhcHA9IkVOIiBkYi1pZD0iZnZhdzl2ZDVycmZlejJlcGF2YzVleGVi
 ejAyeHQwdnZ2d3JzIiB0aW1lc3RhbXA9IjE0NTQ5OTAzODMiPjI4PC9rZXk+PC9mb3JlaWduLWtl
@@ -2355,7 +2467,7 @@
         <w:rPr>
           <w:noProof/>
         </w:rPr>
-        <w:t xml:space="preserve"> 2001, Galbiati</w:t>
+        <w:t xml:space="preserve"> 2001; Galbiati</w:t>
       </w:r>
       <w:r>
         <w:rPr>
@@ -2368,7 +2480,7 @@
         <w:rPr>
           <w:noProof/>
         </w:rPr>
-        <w:t xml:space="preserve"> 2001, Razani</w:t>
+        <w:t xml:space="preserve"> 2001; Razani</w:t>
       </w:r>
       <w:r>
         <w:rPr>
@@ -2626,22 +2738,20 @@
       <w:r>
         <w:t xml:space="preserve">in tumour </w:t>
       </w:r>
-      <w:commentRangeStart w:id="0"/>
+      <w:commentRangeStart w:id="1"/>
       <w:r>
         <w:t>activity</w:t>
       </w:r>
-      <w:commentRangeEnd w:id="0"/>
+      <w:commentRangeEnd w:id="1"/>
       <w:r>
         <w:rPr>
           <w:rStyle w:val="CommentReference"/>
         </w:rPr>
-        <w:commentReference w:id="0"/>
+        <w:commentReference w:id="1"/>
       </w:r>
       <w:r>
         <w:t>.</w:t>
       </w:r>
-      <w:bookmarkStart w:id="1" w:name="_GoBack"/>
-      <w:bookmarkEnd w:id="1"/>
     </w:p>
     <w:p>
       <w:pPr>
@@ -2698,16 +2808,22 @@
         <w:t xml:space="preserve">Additionally, the absence of CAV-1 in a prostate cancer model had resulted in hindered progression into a highly invasive and metastatic form. Hence, this demonstrates the role of CAV1 in prostate cancer as a tumour promotor. </w:t>
       </w:r>
       <w:r>
-        <w:t xml:space="preserve">Similarly, </w:t>
-      </w:r>
-      <w:r>
-        <w:rPr>
-          <w:color w:val="FF0000"/>
-        </w:rPr>
-        <w:t>some</w:t>
-      </w:r>
-      <w:r>
-        <w:t xml:space="preserve"> oesophageal, breast, renal, brain and lung cancers had also revealed CAV1 to correlate with angiogenesis, cancer recurrence and elevated metastasis, solidifying its tumour promotor function</w:t>
+        <w:t>Similarly,</w:t>
+      </w:r>
+      <w:r>
+        <w:t xml:space="preserve"> </w:t>
+      </w:r>
+      <w:r>
+        <w:t>metastatic</w:t>
+      </w:r>
+      <w:r>
+        <w:t xml:space="preserve"> </w:t>
+      </w:r>
+      <w:r>
+        <w:t>oesophageal</w:t>
+      </w:r>
+      <w:r>
+        <w:t>, renal, brain and lung cancers had also revealed CAV1 to correlate with angiogenesis, cancer recurrence and elevated metastasis, solidifying its tumour promotor function</w:t>
       </w:r>
       <w:r>
         <w:t xml:space="preserve"> and introducing its potential as a biomarker</w:t>
@@ -2716,22 +2832,425 @@
         <w:t xml:space="preserve"> for aggressive cancer types</w:t>
       </w:r>
       <w:r>
+        <w:fldChar w:fldCharType="begin">
+          <w:fldData xml:space="preserve">PEVuZE5vdGU+PENpdGU+PEF1dGhvcj5IbzwvQXV0aG9yPjxZZWFyPjIwMDI8L1llYXI+PFJlY051
+bT4zNTwvUmVjTnVtPjxEaXNwbGF5VGV4dD4oSG88c3R5bGUgZmFjZT0iaXRhbGljIj4gZXQgYWwu
+PC9zdHlsZT4gMjAwMjsgSXRvaDxzdHlsZSBmYWNlPSJpdGFsaWMiPiBldCBhbC48L3N0eWxlPiAy
+MDAyOyBKb288c3R5bGUgZmFjZT0iaXRhbGljIj4gZXQgYWwuPC9zdHlsZT4gMjAwNDsgQmFycmVz
+aTxzdHlsZSBmYWNlPSJpdGFsaWMiPiBldCBhbC48L3N0eWxlPiAyMDA2KTwvRGlzcGxheVRleHQ+
+PHJlY29yZD48cmVjLW51bWJlcj4zNTwvcmVjLW51bWJlcj48Zm9yZWlnbi1rZXlzPjxrZXkgYXBw
+PSJFTiIgZGItaWQ9ImZ2YXc5dmQ1cnJmZXoyZXBhdmM1ZXhlYnowMnh0MHZ2dndycyIgdGltZXN0
+YW1wPSIxNDU1MDYwNzU0Ij4zNTwva2V5PjwvZm9yZWlnbi1rZXlzPjxyZWYtdHlwZSBuYW1lPSJK
+b3VybmFsIEFydGljbGUiPjE3PC9yZWYtdHlwZT48Y29udHJpYnV0b3JzPjxhdXRob3JzPjxhdXRo
+b3I+SG8sIENoYW8tQ2hpPC9hdXRob3I+PGF1dGhvcj5IdWFuZywgUGVpLUhzaW48L2F1dGhvcj48
+YXV0aG9yPkh1YW5nLCBIc2luLVlpPC9hdXRob3I+PGF1dGhvcj5DaGVuLCBZZW4tSG88L2F1dGhv
+cj48YXV0aG9yPllhbmcsIFBhbi1DaHlyPC9hdXRob3I+PGF1dGhvcj5Ic3UsIFN1LU1pbmc8L2F1
+dGhvcj48L2F1dGhvcnM+PC9jb250cmlidXRvcnM+PHRpdGxlcz48dGl0bGU+VXAtUmVndWxhdGVk
+IENhdmVvbGluLTEgQWNjZW50dWF0ZXMgdGhlIE1ldGFzdGFzaXMgQ2FwYWJpbGl0eSBvZiBMdW5n
+IEFkZW5vY2FyY2lub21hIGJ5IEluZHVjaW5nIEZpbG9wb2RpYSBGb3JtYXRpb248L3RpdGxlPjxz
+ZWNvbmRhcnktdGl0bGU+VGhlIEFtZXJpY2FuIEpvdXJuYWwgb2YgUGF0aG9sb2d5PC9zZWNvbmRh
+cnktdGl0bGU+PC90aXRsZXM+PHBlcmlvZGljYWw+PGZ1bGwtdGl0bGU+VGhlIEFtZXJpY2FuIEpv
+dXJuYWwgb2YgUGF0aG9sb2d5PC9mdWxsLXRpdGxlPjwvcGVyaW9kaWNhbD48cGFnZXM+MTY0Ny0x
+NjU2PC9wYWdlcz48dm9sdW1lPjE2MTwvdm9sdW1lPjxudW1iZXI+NTwvbnVtYmVyPjxkYXRlcz48
+eWVhcj4yMDAyPC95ZWFyPjxwdWItZGF0ZXM+PGRhdGU+MDcvMjIvYWNjZXB0ZWQ8L2RhdGU+PC9w
+dWItZGF0ZXM+PC9kYXRlcz48cHVibGlzaGVyPkFtZXJpY2FuIFNvY2lldHkgZm9yIEludmVzdGln
+YXRpdmUgUGF0aG9sb2d5PC9wdWJsaXNoZXI+PGlzYm4+MDAwMi05NDQwJiN4RDsxNTI1LTIxOTE8
+L2lzYm4+PGFjY2Vzc2lvbi1udW0+UE1DMTg1MDgwMDwvYWNjZXNzaW9uLW51bT48dXJscz48cmVs
+YXRlZC11cmxzPjx1cmw+aHR0cDovL3d3dy5uY2JpLm5sbS5uaWguZ292L3BtYy9hcnRpY2xlcy9Q
+TUMxODUwODAwLzwvdXJsPjwvcmVsYXRlZC11cmxzPjwvdXJscz48cmVtb3RlLWRhdGFiYXNlLW5h
+bWU+UE1DPC9yZW1vdGUtZGF0YWJhc2UtbmFtZT48L3JlY29yZD48L0NpdGU+PENpdGU+PEF1dGhv
+cj5Kb288L0F1dGhvcj48WWVhcj4yMDA0PC9ZZWFyPjxSZWNOdW0+MzY8L1JlY051bT48cmVjb3Jk
+PjxyZWMtbnVtYmVyPjM2PC9yZWMtbnVtYmVyPjxmb3JlaWduLWtleXM+PGtleSBhcHA9IkVOIiBk
+Yi1pZD0iZnZhdzl2ZDVycmZlejJlcGF2YzVleGViejAyeHQwdnZ2d3JzIiB0aW1lc3RhbXA9IjE0
+NTUwNjA4OTIiPjM2PC9rZXk+PC9mb3JlaWduLWtleXM+PHJlZi10eXBlIG5hbWU9IkpvdXJuYWwg
+QXJ0aWNsZSI+MTc8L3JlZi10eXBlPjxjb250cmlidXRvcnM+PGF1dGhvcnM+PGF1dGhvcj5Kb28s
+IEguIEouPC9hdXRob3I+PGF1dGhvcj5PaCwgRC4gSy48L2F1dGhvcj48YXV0aG9yPktpbSwgWS4g
+Uy48L2F1dGhvcj48YXV0aG9yPkxlZSwgSy4gQi48L2F1dGhvcj48YXV0aG9yPktpbSwgUy4gSi48
+L2F1dGhvcj48L2F1dGhvcnM+PC9jb250cmlidXRvcnM+PHRpdGxlcz48dGl0bGU+SW5jcmVhc2Vk
+IGV4cHJlc3Npb24gb2YgY2F2ZW9saW4tMSBhbmQgbWljcm92ZXNzZWwgZGVuc2l0eSBjb3JyZWxh
+dGVzIHdpdGggbWV0YXN0YXNpcyBhbmQgcG9vciBwcm9nbm9zaXMgaW4gY2xlYXIgY2VsbCByZW5h
+bCBjZWxsIGNhcmNpbm9tYTwvdGl0bGU+PHNlY29uZGFyeS10aXRsZT5CSlUgSW50ZXJuYXRpb25h
+bDwvc2Vjb25kYXJ5LXRpdGxlPjwvdGl0bGVzPjxwZXJpb2RpY2FsPjxmdWxsLXRpdGxlPkJKVSBJ
+bnRlcm5hdGlvbmFsPC9mdWxsLXRpdGxlPjwvcGVyaW9kaWNhbD48cGFnZXM+MjkxLTI5NjwvcGFn
+ZXM+PHZvbHVtZT45Mzwvdm9sdW1lPjxudW1iZXI+MzwvbnVtYmVyPjxrZXl3b3Jkcz48a2V5d29y
+ZD5jYXZlb2xpbi0xPC9rZXl3b3JkPjxrZXl3b3JkPm1ldGFzdGFzaXM8L2tleXdvcmQ+PGtleXdv
+cmQ+bWljcm92ZXNzZWwgZGVuc2l0eTwva2V5d29yZD48a2V5d29yZD5wcm9nbm9zaXM8L2tleXdv
+cmQ+PGtleXdvcmQ+cmVuYWwgY2VsbCBjYXJjaW5vbWE8L2tleXdvcmQ+PC9rZXl3b3Jkcz48ZGF0
+ZXM+PHllYXI+MjAwNDwveWVhcj48L2RhdGVzPjxwdWJsaXNoZXI+QmxhY2t3ZWxsIFNjaWVuY2Ug
+THRkPC9wdWJsaXNoZXI+PGlzYm4+MTQ2NC00MTBYPC9pc2JuPjx1cmxzPjxyZWxhdGVkLXVybHM+
+PHVybD5odHRwOi8vZHguZG9pLm9yZy8xMC4xMTExL2ouMTQ2NC00MTBYLjIwMDQuMDQ2MDQueDwv
+dXJsPjwvcmVsYXRlZC11cmxzPjwvdXJscz48ZWxlY3Ryb25pYy1yZXNvdXJjZS1udW0+MTAuMTEx
+MS9qLjE0NjQtNDEwWC4yMDA0LjA0NjA0Lng8L2VsZWN0cm9uaWMtcmVzb3VyY2UtbnVtPjwvcmVj
+b3JkPjwvQ2l0ZT48Q2l0ZT48QXV0aG9yPkl0b2g8L0F1dGhvcj48WWVhcj4yMDAyPC9ZZWFyPjxS
+ZWNOdW0+Mzc8L1JlY051bT48cmVjb3JkPjxyZWMtbnVtYmVyPjM3PC9yZWMtbnVtYmVyPjxmb3Jl
+aWduLWtleXM+PGtleSBhcHA9IkVOIiBkYi1pZD0iZnZhdzl2ZDVycmZlejJlcGF2YzVleGViejAy
+eHQwdnZ2d3JzIiB0aW1lc3RhbXA9IjE0NTUwNjA5NTAiPjM3PC9rZXk+PC9mb3JlaWduLWtleXM+
+PHJlZi10eXBlIG5hbWU9IkpvdXJuYWwgQXJ0aWNsZSI+MTc8L3JlZi10eXBlPjxjb250cmlidXRv
+cnM+PGF1dGhvcnM+PGF1dGhvcj5JdG9oLCBUb21vbzwvYXV0aG9yPjxhdXRob3I+U2hpbm9oYXJh
+LCBUb3NoaXlhPC9hdXRob3I+PGF1dGhvcj5NaXlhbW90bywgTWFzYWtpPC9hdXRob3I+PGF1dGhv
+cj5IYXNoaWRhLCBIaWRlYWtpPC9hdXRob3I+PC9hdXRob3JzPjwvY29udHJpYnV0b3JzPjx0aXRs
+ZXM+PHRpdGxlPk92ZXJleHByZXNzaW9uIG9mIGNhdmVvbGluLTEgaW4gZXNvcGhhZ2VhbCBzcXVh
+bW91cyBjZWxsIGNhcmNpbm9tYSBjb3JyZWxhdGVzIHdpdGggbHltcGggbm9kZSBtZXRhc3Rhc2lz
+IGFuZCBwYXRob2xvZ2ljIHN0YWdlPC90aXRsZT48c2Vjb25kYXJ5LXRpdGxlPkNhbmNlcjwvc2Vj
+b25kYXJ5LXRpdGxlPjwvdGl0bGVzPjxwZXJpb2RpY2FsPjxmdWxsLXRpdGxlPkNhbmNlcjwvZnVs
+bC10aXRsZT48L3BlcmlvZGljYWw+PHBhZ2VzPjkyOTwvcGFnZXM+PHZvbHVtZT45NDwvdm9sdW1l
+PjxudW1iZXI+NDwvbnVtYmVyPjxkYXRlcz48eWVhcj4yMDAyPC95ZWFyPjwvZGF0ZXM+PHB1Ymxp
+c2hlcj5Kb2huIFdpbGV5ICZhbXA7IFNvbnMgSW5jPC9wdWJsaXNoZXI+PGlzYm4+MDAwOC01NDNY
+PC9pc2JuPjx1cmxzPjwvdXJscz48L3JlY29yZD48L0NpdGU+PENpdGU+PEF1dGhvcj5CYXJyZXNp
+PC9BdXRob3I+PFllYXI+MjAwNjwvWWVhcj48UmVjTnVtPjM4PC9SZWNOdW0+PHJlY29yZD48cmVj
+LW51bWJlcj4zODwvcmVjLW51bWJlcj48Zm9yZWlnbi1rZXlzPjxrZXkgYXBwPSJFTiIgZGItaWQ9
+ImZ2YXc5dmQ1cnJmZXoyZXBhdmM1ZXhlYnowMnh0MHZ2dndycyIgdGltZXN0YW1wPSIxNDU1MDYx
+MjU2Ij4zODwva2V5PjwvZm9yZWlnbi1rZXlzPjxyZWYtdHlwZSBuYW1lPSJKb3VybmFsIEFydGlj
+bGUiPjE3PC9yZWYtdHlwZT48Y29udHJpYnV0b3JzPjxhdXRob3JzPjxhdXRob3I+QmFycmVzaSwg
+Vi48L2F1dGhvcj48YXV0aG9yPkNlcmFzb2xpLCBTLjwvYXV0aG9yPjxhdXRob3I+UGFpb2xpLCBH
+LjwvYXV0aG9yPjxhdXRob3I+Vml0YXJlbGxpLCBFLjwvYXV0aG9yPjxhdXRob3I+R2l1ZmZyw6gs
+IEcuPC9hdXRob3I+PGF1dGhvcj5HdWlkdWNjaSwgRy48L2F1dGhvcj48YXV0aG9yPlR1Y2Nhcmks
+IEcuPC9hdXRob3I+PGF1dGhvcj5CYXJyZXNpLCBHLjwvYXV0aG9yPjwvYXV0aG9ycz48L2NvbnRy
+aWJ1dG9ycz48dGl0bGVzPjx0aXRsZT5DYXZlb2xpbi0xIGluIG1lbmluZ2lvbWFzOiBleHByZXNz
+aW9uIGFuZCBjbGluaWNvLXBhdGhvbG9naWNhbCBjb3JyZWxhdGlvbnM8L3RpdGxlPjxzZWNvbmRh
+cnktdGl0bGU+QWN0YSBOZXVyb3BhdGhvbG9naWNhPC9zZWNvbmRhcnktdGl0bGU+PC90aXRsZXM+
+PHBlcmlvZGljYWw+PGZ1bGwtdGl0bGU+QWN0YSBOZXVyb3BhdGhvbG9naWNhPC9mdWxsLXRpdGxl
+PjwvcGVyaW9kaWNhbD48cGFnZXM+NjE3LTYyNjwvcGFnZXM+PHZvbHVtZT4xMTI8L3ZvbHVtZT48
+bnVtYmVyPjU8L251bWJlcj48ZGF0ZXM+PHllYXI+MjAwNjwveWVhcj48L2RhdGVzPjxpc2JuPjE0
+MzItMDUzMzwvaXNibj48bGFiZWw+QmFycmVzaTIwMDY8L2xhYmVsPjx3b3JrLXR5cGU+am91cm5h
+bCBhcnRpY2xlPC93b3JrLXR5cGU+PHVybHM+PHJlbGF0ZWQtdXJscz48dXJsPmh0dHA6Ly9keC5k
+b2kub3JnLzEwLjEwMDcvczAwNDAxLTAwNi0wMDk3LTE8L3VybD48L3JlbGF0ZWQtdXJscz48L3Vy
+bHM+PGVsZWN0cm9uaWMtcmVzb3VyY2UtbnVtPjEwLjEwMDcvczAwNDAxLTAwNi0wMDk3LTE8L2Vs
+ZWN0cm9uaWMtcmVzb3VyY2UtbnVtPjwvcmVjb3JkPjwvQ2l0ZT48L0VuZE5vdGU+AG==
+</w:fldData>
+        </w:fldChar>
+      </w:r>
+      <w:r>
+        <w:instrText xml:space="preserve"> ADDIN EN.CITE </w:instrText>
+      </w:r>
+      <w:r>
+        <w:fldChar w:fldCharType="begin">
+          <w:fldData xml:space="preserve">PEVuZE5vdGU+PENpdGU+PEF1dGhvcj5IbzwvQXV0aG9yPjxZZWFyPjIwMDI8L1llYXI+PFJlY051
+bT4zNTwvUmVjTnVtPjxEaXNwbGF5VGV4dD4oSG88c3R5bGUgZmFjZT0iaXRhbGljIj4gZXQgYWwu
+PC9zdHlsZT4gMjAwMjsgSXRvaDxzdHlsZSBmYWNlPSJpdGFsaWMiPiBldCBhbC48L3N0eWxlPiAy
+MDAyOyBKb288c3R5bGUgZmFjZT0iaXRhbGljIj4gZXQgYWwuPC9zdHlsZT4gMjAwNDsgQmFycmVz
+aTxzdHlsZSBmYWNlPSJpdGFsaWMiPiBldCBhbC48L3N0eWxlPiAyMDA2KTwvRGlzcGxheVRleHQ+
+PHJlY29yZD48cmVjLW51bWJlcj4zNTwvcmVjLW51bWJlcj48Zm9yZWlnbi1rZXlzPjxrZXkgYXBw
+PSJFTiIgZGItaWQ9ImZ2YXc5dmQ1cnJmZXoyZXBhdmM1ZXhlYnowMnh0MHZ2dndycyIgdGltZXN0
+YW1wPSIxNDU1MDYwNzU0Ij4zNTwva2V5PjwvZm9yZWlnbi1rZXlzPjxyZWYtdHlwZSBuYW1lPSJK
+b3VybmFsIEFydGljbGUiPjE3PC9yZWYtdHlwZT48Y29udHJpYnV0b3JzPjxhdXRob3JzPjxhdXRo
+b3I+SG8sIENoYW8tQ2hpPC9hdXRob3I+PGF1dGhvcj5IdWFuZywgUGVpLUhzaW48L2F1dGhvcj48
+YXV0aG9yPkh1YW5nLCBIc2luLVlpPC9hdXRob3I+PGF1dGhvcj5DaGVuLCBZZW4tSG88L2F1dGhv
+cj48YXV0aG9yPllhbmcsIFBhbi1DaHlyPC9hdXRob3I+PGF1dGhvcj5Ic3UsIFN1LU1pbmc8L2F1
+dGhvcj48L2F1dGhvcnM+PC9jb250cmlidXRvcnM+PHRpdGxlcz48dGl0bGU+VXAtUmVndWxhdGVk
+IENhdmVvbGluLTEgQWNjZW50dWF0ZXMgdGhlIE1ldGFzdGFzaXMgQ2FwYWJpbGl0eSBvZiBMdW5n
+IEFkZW5vY2FyY2lub21hIGJ5IEluZHVjaW5nIEZpbG9wb2RpYSBGb3JtYXRpb248L3RpdGxlPjxz
+ZWNvbmRhcnktdGl0bGU+VGhlIEFtZXJpY2FuIEpvdXJuYWwgb2YgUGF0aG9sb2d5PC9zZWNvbmRh
+cnktdGl0bGU+PC90aXRsZXM+PHBlcmlvZGljYWw+PGZ1bGwtdGl0bGU+VGhlIEFtZXJpY2FuIEpv
+dXJuYWwgb2YgUGF0aG9sb2d5PC9mdWxsLXRpdGxlPjwvcGVyaW9kaWNhbD48cGFnZXM+MTY0Ny0x
+NjU2PC9wYWdlcz48dm9sdW1lPjE2MTwvdm9sdW1lPjxudW1iZXI+NTwvbnVtYmVyPjxkYXRlcz48
+eWVhcj4yMDAyPC95ZWFyPjxwdWItZGF0ZXM+PGRhdGU+MDcvMjIvYWNjZXB0ZWQ8L2RhdGU+PC9w
+dWItZGF0ZXM+PC9kYXRlcz48cHVibGlzaGVyPkFtZXJpY2FuIFNvY2lldHkgZm9yIEludmVzdGln
+YXRpdmUgUGF0aG9sb2d5PC9wdWJsaXNoZXI+PGlzYm4+MDAwMi05NDQwJiN4RDsxNTI1LTIxOTE8
+L2lzYm4+PGFjY2Vzc2lvbi1udW0+UE1DMTg1MDgwMDwvYWNjZXNzaW9uLW51bT48dXJscz48cmVs
+YXRlZC11cmxzPjx1cmw+aHR0cDovL3d3dy5uY2JpLm5sbS5uaWguZ292L3BtYy9hcnRpY2xlcy9Q
+TUMxODUwODAwLzwvdXJsPjwvcmVsYXRlZC11cmxzPjwvdXJscz48cmVtb3RlLWRhdGFiYXNlLW5h
+bWU+UE1DPC9yZW1vdGUtZGF0YWJhc2UtbmFtZT48L3JlY29yZD48L0NpdGU+PENpdGU+PEF1dGhv
+cj5Kb288L0F1dGhvcj48WWVhcj4yMDA0PC9ZZWFyPjxSZWNOdW0+MzY8L1JlY051bT48cmVjb3Jk
+PjxyZWMtbnVtYmVyPjM2PC9yZWMtbnVtYmVyPjxmb3JlaWduLWtleXM+PGtleSBhcHA9IkVOIiBk
+Yi1pZD0iZnZhdzl2ZDVycmZlejJlcGF2YzVleGViejAyeHQwdnZ2d3JzIiB0aW1lc3RhbXA9IjE0
+NTUwNjA4OTIiPjM2PC9rZXk+PC9mb3JlaWduLWtleXM+PHJlZi10eXBlIG5hbWU9IkpvdXJuYWwg
+QXJ0aWNsZSI+MTc8L3JlZi10eXBlPjxjb250cmlidXRvcnM+PGF1dGhvcnM+PGF1dGhvcj5Kb28s
+IEguIEouPC9hdXRob3I+PGF1dGhvcj5PaCwgRC4gSy48L2F1dGhvcj48YXV0aG9yPktpbSwgWS4g
+Uy48L2F1dGhvcj48YXV0aG9yPkxlZSwgSy4gQi48L2F1dGhvcj48YXV0aG9yPktpbSwgUy4gSi48
+L2F1dGhvcj48L2F1dGhvcnM+PC9jb250cmlidXRvcnM+PHRpdGxlcz48dGl0bGU+SW5jcmVhc2Vk
+IGV4cHJlc3Npb24gb2YgY2F2ZW9saW4tMSBhbmQgbWljcm92ZXNzZWwgZGVuc2l0eSBjb3JyZWxh
+dGVzIHdpdGggbWV0YXN0YXNpcyBhbmQgcG9vciBwcm9nbm9zaXMgaW4gY2xlYXIgY2VsbCByZW5h
+bCBjZWxsIGNhcmNpbm9tYTwvdGl0bGU+PHNlY29uZGFyeS10aXRsZT5CSlUgSW50ZXJuYXRpb25h
+bDwvc2Vjb25kYXJ5LXRpdGxlPjwvdGl0bGVzPjxwZXJpb2RpY2FsPjxmdWxsLXRpdGxlPkJKVSBJ
+bnRlcm5hdGlvbmFsPC9mdWxsLXRpdGxlPjwvcGVyaW9kaWNhbD48cGFnZXM+MjkxLTI5NjwvcGFn
+ZXM+PHZvbHVtZT45Mzwvdm9sdW1lPjxudW1iZXI+MzwvbnVtYmVyPjxrZXl3b3Jkcz48a2V5d29y
+ZD5jYXZlb2xpbi0xPC9rZXl3b3JkPjxrZXl3b3JkPm1ldGFzdGFzaXM8L2tleXdvcmQ+PGtleXdv
+cmQ+bWljcm92ZXNzZWwgZGVuc2l0eTwva2V5d29yZD48a2V5d29yZD5wcm9nbm9zaXM8L2tleXdv
+cmQ+PGtleXdvcmQ+cmVuYWwgY2VsbCBjYXJjaW5vbWE8L2tleXdvcmQ+PC9rZXl3b3Jkcz48ZGF0
+ZXM+PHllYXI+MjAwNDwveWVhcj48L2RhdGVzPjxwdWJsaXNoZXI+QmxhY2t3ZWxsIFNjaWVuY2Ug
+THRkPC9wdWJsaXNoZXI+PGlzYm4+MTQ2NC00MTBYPC9pc2JuPjx1cmxzPjxyZWxhdGVkLXVybHM+
+PHVybD5odHRwOi8vZHguZG9pLm9yZy8xMC4xMTExL2ouMTQ2NC00MTBYLjIwMDQuMDQ2MDQueDwv
+dXJsPjwvcmVsYXRlZC11cmxzPjwvdXJscz48ZWxlY3Ryb25pYy1yZXNvdXJjZS1udW0+MTAuMTEx
+MS9qLjE0NjQtNDEwWC4yMDA0LjA0NjA0Lng8L2VsZWN0cm9uaWMtcmVzb3VyY2UtbnVtPjwvcmVj
+b3JkPjwvQ2l0ZT48Q2l0ZT48QXV0aG9yPkl0b2g8L0F1dGhvcj48WWVhcj4yMDAyPC9ZZWFyPjxS
+ZWNOdW0+Mzc8L1JlY051bT48cmVjb3JkPjxyZWMtbnVtYmVyPjM3PC9yZWMtbnVtYmVyPjxmb3Jl
+aWduLWtleXM+PGtleSBhcHA9IkVOIiBkYi1pZD0iZnZhdzl2ZDVycmZlejJlcGF2YzVleGViejAy
+eHQwdnZ2d3JzIiB0aW1lc3RhbXA9IjE0NTUwNjA5NTAiPjM3PC9rZXk+PC9mb3JlaWduLWtleXM+
+PHJlZi10eXBlIG5hbWU9IkpvdXJuYWwgQXJ0aWNsZSI+MTc8L3JlZi10eXBlPjxjb250cmlidXRv
+cnM+PGF1dGhvcnM+PGF1dGhvcj5JdG9oLCBUb21vbzwvYXV0aG9yPjxhdXRob3I+U2hpbm9oYXJh
+LCBUb3NoaXlhPC9hdXRob3I+PGF1dGhvcj5NaXlhbW90bywgTWFzYWtpPC9hdXRob3I+PGF1dGhv
+cj5IYXNoaWRhLCBIaWRlYWtpPC9hdXRob3I+PC9hdXRob3JzPjwvY29udHJpYnV0b3JzPjx0aXRs
+ZXM+PHRpdGxlPk92ZXJleHByZXNzaW9uIG9mIGNhdmVvbGluLTEgaW4gZXNvcGhhZ2VhbCBzcXVh
+bW91cyBjZWxsIGNhcmNpbm9tYSBjb3JyZWxhdGVzIHdpdGggbHltcGggbm9kZSBtZXRhc3Rhc2lz
+IGFuZCBwYXRob2xvZ2ljIHN0YWdlPC90aXRsZT48c2Vjb25kYXJ5LXRpdGxlPkNhbmNlcjwvc2Vj
+b25kYXJ5LXRpdGxlPjwvdGl0bGVzPjxwZXJpb2RpY2FsPjxmdWxsLXRpdGxlPkNhbmNlcjwvZnVs
+bC10aXRsZT48L3BlcmlvZGljYWw+PHBhZ2VzPjkyOTwvcGFnZXM+PHZvbHVtZT45NDwvdm9sdW1l
+PjxudW1iZXI+NDwvbnVtYmVyPjxkYXRlcz48eWVhcj4yMDAyPC95ZWFyPjwvZGF0ZXM+PHB1Ymxp
+c2hlcj5Kb2huIFdpbGV5ICZhbXA7IFNvbnMgSW5jPC9wdWJsaXNoZXI+PGlzYm4+MDAwOC01NDNY
+PC9pc2JuPjx1cmxzPjwvdXJscz48L3JlY29yZD48L0NpdGU+PENpdGU+PEF1dGhvcj5CYXJyZXNp
+PC9BdXRob3I+PFllYXI+MjAwNjwvWWVhcj48UmVjTnVtPjM4PC9SZWNOdW0+PHJlY29yZD48cmVj
+LW51bWJlcj4zODwvcmVjLW51bWJlcj48Zm9yZWlnbi1rZXlzPjxrZXkgYXBwPSJFTiIgZGItaWQ9
+ImZ2YXc5dmQ1cnJmZXoyZXBhdmM1ZXhlYnowMnh0MHZ2dndycyIgdGltZXN0YW1wPSIxNDU1MDYx
+MjU2Ij4zODwva2V5PjwvZm9yZWlnbi1rZXlzPjxyZWYtdHlwZSBuYW1lPSJKb3VybmFsIEFydGlj
+bGUiPjE3PC9yZWYtdHlwZT48Y29udHJpYnV0b3JzPjxhdXRob3JzPjxhdXRob3I+QmFycmVzaSwg
+Vi48L2F1dGhvcj48YXV0aG9yPkNlcmFzb2xpLCBTLjwvYXV0aG9yPjxhdXRob3I+UGFpb2xpLCBH
+LjwvYXV0aG9yPjxhdXRob3I+Vml0YXJlbGxpLCBFLjwvYXV0aG9yPjxhdXRob3I+R2l1ZmZyw6gs
+IEcuPC9hdXRob3I+PGF1dGhvcj5HdWlkdWNjaSwgRy48L2F1dGhvcj48YXV0aG9yPlR1Y2Nhcmks
+IEcuPC9hdXRob3I+PGF1dGhvcj5CYXJyZXNpLCBHLjwvYXV0aG9yPjwvYXV0aG9ycz48L2NvbnRy
+aWJ1dG9ycz48dGl0bGVzPjx0aXRsZT5DYXZlb2xpbi0xIGluIG1lbmluZ2lvbWFzOiBleHByZXNz
+aW9uIGFuZCBjbGluaWNvLXBhdGhvbG9naWNhbCBjb3JyZWxhdGlvbnM8L3RpdGxlPjxzZWNvbmRh
+cnktdGl0bGU+QWN0YSBOZXVyb3BhdGhvbG9naWNhPC9zZWNvbmRhcnktdGl0bGU+PC90aXRsZXM+
+PHBlcmlvZGljYWw+PGZ1bGwtdGl0bGU+QWN0YSBOZXVyb3BhdGhvbG9naWNhPC9mdWxsLXRpdGxl
+PjwvcGVyaW9kaWNhbD48cGFnZXM+NjE3LTYyNjwvcGFnZXM+PHZvbHVtZT4xMTI8L3ZvbHVtZT48
+bnVtYmVyPjU8L251bWJlcj48ZGF0ZXM+PHllYXI+MjAwNjwveWVhcj48L2RhdGVzPjxpc2JuPjE0
+MzItMDUzMzwvaXNibj48bGFiZWw+QmFycmVzaTIwMDY8L2xhYmVsPjx3b3JrLXR5cGU+am91cm5h
+bCBhcnRpY2xlPC93b3JrLXR5cGU+PHVybHM+PHJlbGF0ZWQtdXJscz48dXJsPmh0dHA6Ly9keC5k
+b2kub3JnLzEwLjEwMDcvczAwNDAxLTAwNi0wMDk3LTE8L3VybD48L3JlbGF0ZWQtdXJscz48L3Vy
+bHM+PGVsZWN0cm9uaWMtcmVzb3VyY2UtbnVtPjEwLjEwMDcvczAwNDAxLTAwNi0wMDk3LTE8L2Vs
+ZWN0cm9uaWMtcmVzb3VyY2UtbnVtPjwvcmVjb3JkPjwvQ2l0ZT48L0VuZE5vdGU+AG==
+</w:fldData>
+        </w:fldChar>
+      </w:r>
+      <w:r>
+        <w:instrText xml:space="preserve"> ADDIN EN.CITE.DATA </w:instrText>
+      </w:r>
+      <w:r>
+        <w:fldChar w:fldCharType="end"/>
+      </w:r>
+      <w:r>
+        <w:fldChar w:fldCharType="separate"/>
+      </w:r>
+      <w:r>
+        <w:rPr>
+          <w:noProof/>
+        </w:rPr>
+        <w:t>(</w:t>
+      </w:r>
+      <w:proofErr w:type="spellStart"/>
+      <w:r>
+        <w:rPr>
+          <w:noProof/>
+        </w:rPr>
+        <w:t>Ho</w:t>
+      </w:r>
+      <w:proofErr w:type="spellEnd"/>
+      <w:r>
+        <w:rPr>
+          <w:i/>
+          <w:noProof/>
+        </w:rPr>
+        <w:t xml:space="preserve"> et al.</w:t>
+      </w:r>
+      <w:r>
+        <w:rPr>
+          <w:noProof/>
+        </w:rPr>
+        <w:t xml:space="preserve"> 2002; Itoh</w:t>
+      </w:r>
+      <w:r>
+        <w:rPr>
+          <w:i/>
+          <w:noProof/>
+        </w:rPr>
+        <w:t xml:space="preserve"> et al.</w:t>
+      </w:r>
+      <w:r>
+        <w:rPr>
+          <w:noProof/>
+        </w:rPr>
+        <w:t xml:space="preserve"> 2002; Joo</w:t>
+      </w:r>
+      <w:r>
+        <w:rPr>
+          <w:i/>
+          <w:noProof/>
+        </w:rPr>
+        <w:t xml:space="preserve"> et al.</w:t>
+      </w:r>
+      <w:r>
+        <w:rPr>
+          <w:noProof/>
+        </w:rPr>
+        <w:t xml:space="preserve"> 2004; Barresi</w:t>
+      </w:r>
+      <w:r>
+        <w:rPr>
+          <w:i/>
+          <w:noProof/>
+        </w:rPr>
+        <w:t xml:space="preserve"> et al.</w:t>
+      </w:r>
+      <w:r>
+        <w:rPr>
+          <w:noProof/>
+        </w:rPr>
+        <w:t xml:space="preserve"> 2006)</w:t>
+      </w:r>
+      <w:r>
+        <w:fldChar w:fldCharType="end"/>
+      </w:r>
+      <w:r>
         <w:t>.</w:t>
       </w:r>
       <w:r>
-        <w:t xml:space="preserve"> The mechanism in which this occurs is said to be due to the CAV1 direct interaction with G-proteins involved with cellular replication and differentiation. </w:t>
-      </w:r>
-      <w:r>
-        <w:t xml:space="preserve">In contrast, </w:t>
-      </w:r>
-      <w:r>
-        <w:rPr>
-          <w:color w:val="FF0000"/>
-        </w:rPr>
-        <w:t>some</w:t>
-      </w:r>
-      <w:r>
-        <w:t xml:space="preserve"> breast and pancreatic cancers revealed a tumour suppressor function where CAV1 deficiency promotes MAPK and PI3K signalling to induce growth. Hereby, the function of CAV1 in cancers appears to be tissue</w:t>
+        <w:t xml:space="preserve"> The mechanism in which this occurs is said to be due to the CAV1 direct interaction with G-proteins inv</w:t>
+      </w:r>
+      <w:r>
+        <w:t>olved with cellular replication, invasion and metastasis</w:t>
+      </w:r>
+      <w:r>
+        <w:t xml:space="preserve">. </w:t>
+      </w:r>
+      <w:r>
+        <w:t xml:space="preserve">In contrast, breast and pancreatic cancers revealed a </w:t>
+      </w:r>
+      <w:r>
+        <w:t xml:space="preserve">potential </w:t>
+      </w:r>
+      <w:r>
+        <w:t xml:space="preserve">tumour suppressor function where CAV1 deficiency promotes MAPK and PI3K signalling to induce </w:t>
+      </w:r>
+      <w:proofErr w:type="gramStart"/>
+      <w:r>
+        <w:t>growth</w:t>
+      </w:r>
+      <w:proofErr w:type="gramEnd"/>
+      <w:r>
+        <w:fldChar w:fldCharType="begin">
+          <w:fldData xml:space="preserve">PEVuZE5vdGU+PENpdGU+PEF1dGhvcj5GZW5nPC9BdXRob3I+PFllYXI+MjAxMDwvWWVhcj48UmVj
+TnVtPjM5PC9SZWNOdW0+PERpc3BsYXlUZXh0PihIYW48c3R5bGUgZmFjZT0iaXRhbGljIj4gZXQg
+YWwuPC9zdHlsZT4gMjAwOTsgRmVuZzxzdHlsZSBmYWNlPSJpdGFsaWMiPiBldCBhbC48L3N0eWxl
+PiAyMDEwKTwvRGlzcGxheVRleHQ+PHJlY29yZD48cmVjLW51bWJlcj4zOTwvcmVjLW51bWJlcj48
+Zm9yZWlnbi1rZXlzPjxrZXkgYXBwPSJFTiIgZGItaWQ9ImZ2YXc5dmQ1cnJmZXoyZXBhdmM1ZXhl
+YnowMnh0MHZ2dndycyIgdGltZXN0YW1wPSIxNDU1MDYxODQxIj4zOTwva2V5PjwvZm9yZWlnbi1r
+ZXlzPjxyZWYtdHlwZSBuYW1lPSJKb3VybmFsIEFydGljbGUiPjE3PC9yZWYtdHlwZT48Y29udHJp
+YnV0b3JzPjxhdXRob3JzPjxhdXRob3I+RmVuZywgU2h1YW5nPC9hdXRob3I+PGF1dGhvcj5XYW5n
+LCBZYW5nPC9hdXRob3I+PGF1dGhvcj5XYW5nLCBYaTwvYXV0aG9yPjxhdXRob3I+V2FuZywgWmhh
+b3lpPC9hdXRob3I+PC9hdXRob3JzPjwvY29udHJpYnV0b3JzPjx0aXRsZXM+PHRpdGxlPkNhdmVv
+bGluLTEgZ2VuZSBzaWxlbmNpbmcgcHJvbW90ZXMgdGhlIGFjdGl2YXRpb24gb2YgUEkzSy9BS1Qg
+ZGVwZW5kZW50IG9uIEVyYWxwaGEzNiBhbmQgdGhlIHRyYW5zZm9ybWF0aW9uIG9mIE1DRjEwQUNF
+PC90aXRsZT48c2Vjb25kYXJ5LXRpdGxlPlNjaWVuY2UgQ2hpbmEuIExpZmUgc2NpZW5jZXM8L3Nl
+Y29uZGFyeS10aXRsZT48L3RpdGxlcz48cGVyaW9kaWNhbD48ZnVsbC10aXRsZT5TY2llbmNlIENo
+aW5hLiBMaWZlIHNjaWVuY2VzPC9mdWxsLXRpdGxlPjwvcGVyaW9kaWNhbD48cGFnZXM+NTk4LTYw
+NTwvcGFnZXM+PHZvbHVtZT41Mzwvdm9sdW1lPjxudW1iZXI+NTwvbnVtYmVyPjxkYXRlcz48eWVh
+cj4yMDEwPC95ZWFyPjwvZGF0ZXM+PHB1Ymxpc2hlcj5TY2llbmNlIENoaW5hIFByZXNzLCBjby1w
+dWJsaXNoZWQgd2l0aCBTcHJpbmdlcjwvcHVibGlzaGVyPjxpc2JuPjE2NzQtNzMwNTwvaXNibj48
+dXJscz48L3VybHM+PGVsZWN0cm9uaWMtcmVzb3VyY2UtbnVtPjEwLjEwMDcvczExNDI3LTAxMC0w
+MTAwLXg8L2VsZWN0cm9uaWMtcmVzb3VyY2UtbnVtPjwvcmVjb3JkPjwvQ2l0ZT48Q2l0ZT48QXV0
+aG9yPkhhbjwvQXV0aG9yPjxZZWFyPjIwMDk8L1llYXI+PFJlY051bT40MDwvUmVjTnVtPjxyZWNv
+cmQ+PHJlYy1udW1iZXI+NDA8L3JlYy1udW1iZXI+PGZvcmVpZ24ta2V5cz48a2V5IGFwcD0iRU4i
+IGRiLWlkPSJmdmF3OXZkNXJyZmV6MmVwYXZjNWV4ZWJ6MDJ4dDB2dnZ3cnMiIHRpbWVzdGFtcD0i
+MTQ1NTA2MTk1MSI+NDA8L2tleT48L2ZvcmVpZ24ta2V5cz48cmVmLXR5cGUgbmFtZT0iSm91cm5h
+bCBBcnRpY2xlIj4xNzwvcmVmLXR5cGU+PGNvbnRyaWJ1dG9ycz48YXV0aG9ycz48YXV0aG9yPkhh
+biwgRmVpPC9hdXRob3I+PGF1dGhvcj5HdSwgRG9uZ2h1YTwvYXV0aG9yPjxhdXRob3I+Q2hlbiwg
+UWk8L2F1dGhvcj48YXV0aG9yPlpodSwgSG9uZ2d1YW5nPC9hdXRob3I+PC9hdXRob3JzPjwvY29u
+dHJpYnV0b3JzPjx0aXRsZXM+PHRpdGxlPkNhdmVvbGluLTEgYWN0cyBhcyBhIHR1bW9yIHN1cHBy
+ZXNzb3IgYnkgZG93bi1yZWd1bGF0aW5nIGVwaWRlcm1hbCBncm93dGggZmFjdG9yIHJlY2VwdG9y
+LW1pdG9nZW4tYWN0aXZhdGVkIHByb3RlaW4ga2luYXNlIHNpZ25hbGluZyBwYXRod2F5IGluIHBh
+bmNyZWF0aWMgY2FyY2lub21hIGNlbGwgbGluZXM8L3RpdGxlPjxzZWNvbmRhcnktdGl0bGU+UGFu
+Y3JlYXM8L3NlY29uZGFyeS10aXRsZT48L3RpdGxlcz48cGVyaW9kaWNhbD48ZnVsbC10aXRsZT5Q
+YW5jcmVhczwvZnVsbC10aXRsZT48L3BlcmlvZGljYWw+PHBhZ2VzPjc2Ni03NzQ8L3BhZ2VzPjx2
+b2x1bWU+Mzg8L3ZvbHVtZT48bnVtYmVyPjc8L251bWJlcj48ZGF0ZXM+PHllYXI+MjAwOTwveWVh
+cj48L2RhdGVzPjxwdWJsaXNoZXI+TGlwcGluY290dCBXaWxsaWFtcyBhbmQgV2lsa2luczwvcHVi
+bGlzaGVyPjxpc2JuPjA4ODUtMzE3NzwvaXNibj48dXJscz48L3VybHM+PGVsZWN0cm9uaWMtcmVz
+b3VyY2UtbnVtPjEwLjEwOTcvTVBBLjBiMDEzZTMxODFiMmJkMTE8L2VsZWN0cm9uaWMtcmVzb3Vy
+Y2UtbnVtPjwvcmVjb3JkPjwvQ2l0ZT48L0VuZE5vdGU+
+</w:fldData>
+        </w:fldChar>
+      </w:r>
+      <w:r>
+        <w:instrText xml:space="preserve"> ADDIN EN.CITE </w:instrText>
+      </w:r>
+      <w:r>
+        <w:fldChar w:fldCharType="begin">
+          <w:fldData xml:space="preserve">PEVuZE5vdGU+PENpdGU+PEF1dGhvcj5GZW5nPC9BdXRob3I+PFllYXI+MjAxMDwvWWVhcj48UmVj
+TnVtPjM5PC9SZWNOdW0+PERpc3BsYXlUZXh0PihIYW48c3R5bGUgZmFjZT0iaXRhbGljIj4gZXQg
+YWwuPC9zdHlsZT4gMjAwOTsgRmVuZzxzdHlsZSBmYWNlPSJpdGFsaWMiPiBldCBhbC48L3N0eWxl
+PiAyMDEwKTwvRGlzcGxheVRleHQ+PHJlY29yZD48cmVjLW51bWJlcj4zOTwvcmVjLW51bWJlcj48
+Zm9yZWlnbi1rZXlzPjxrZXkgYXBwPSJFTiIgZGItaWQ9ImZ2YXc5dmQ1cnJmZXoyZXBhdmM1ZXhl
+YnowMnh0MHZ2dndycyIgdGltZXN0YW1wPSIxNDU1MDYxODQxIj4zOTwva2V5PjwvZm9yZWlnbi1r
+ZXlzPjxyZWYtdHlwZSBuYW1lPSJKb3VybmFsIEFydGljbGUiPjE3PC9yZWYtdHlwZT48Y29udHJp
+YnV0b3JzPjxhdXRob3JzPjxhdXRob3I+RmVuZywgU2h1YW5nPC9hdXRob3I+PGF1dGhvcj5XYW5n
+LCBZYW5nPC9hdXRob3I+PGF1dGhvcj5XYW5nLCBYaTwvYXV0aG9yPjxhdXRob3I+V2FuZywgWmhh
+b3lpPC9hdXRob3I+PC9hdXRob3JzPjwvY29udHJpYnV0b3JzPjx0aXRsZXM+PHRpdGxlPkNhdmVv
+bGluLTEgZ2VuZSBzaWxlbmNpbmcgcHJvbW90ZXMgdGhlIGFjdGl2YXRpb24gb2YgUEkzSy9BS1Qg
+ZGVwZW5kZW50IG9uIEVyYWxwaGEzNiBhbmQgdGhlIHRyYW5zZm9ybWF0aW9uIG9mIE1DRjEwQUNF
+PC90aXRsZT48c2Vjb25kYXJ5LXRpdGxlPlNjaWVuY2UgQ2hpbmEuIExpZmUgc2NpZW5jZXM8L3Nl
+Y29uZGFyeS10aXRsZT48L3RpdGxlcz48cGVyaW9kaWNhbD48ZnVsbC10aXRsZT5TY2llbmNlIENo
+aW5hLiBMaWZlIHNjaWVuY2VzPC9mdWxsLXRpdGxlPjwvcGVyaW9kaWNhbD48cGFnZXM+NTk4LTYw
+NTwvcGFnZXM+PHZvbHVtZT41Mzwvdm9sdW1lPjxudW1iZXI+NTwvbnVtYmVyPjxkYXRlcz48eWVh
+cj4yMDEwPC95ZWFyPjwvZGF0ZXM+PHB1Ymxpc2hlcj5TY2llbmNlIENoaW5hIFByZXNzLCBjby1w
+dWJsaXNoZWQgd2l0aCBTcHJpbmdlcjwvcHVibGlzaGVyPjxpc2JuPjE2NzQtNzMwNTwvaXNibj48
+dXJscz48L3VybHM+PGVsZWN0cm9uaWMtcmVzb3VyY2UtbnVtPjEwLjEwMDcvczExNDI3LTAxMC0w
+MTAwLXg8L2VsZWN0cm9uaWMtcmVzb3VyY2UtbnVtPjwvcmVjb3JkPjwvQ2l0ZT48Q2l0ZT48QXV0
+aG9yPkhhbjwvQXV0aG9yPjxZZWFyPjIwMDk8L1llYXI+PFJlY051bT40MDwvUmVjTnVtPjxyZWNv
+cmQ+PHJlYy1udW1iZXI+NDA8L3JlYy1udW1iZXI+PGZvcmVpZ24ta2V5cz48a2V5IGFwcD0iRU4i
+IGRiLWlkPSJmdmF3OXZkNXJyZmV6MmVwYXZjNWV4ZWJ6MDJ4dDB2dnZ3cnMiIHRpbWVzdGFtcD0i
+MTQ1NTA2MTk1MSI+NDA8L2tleT48L2ZvcmVpZ24ta2V5cz48cmVmLXR5cGUgbmFtZT0iSm91cm5h
+bCBBcnRpY2xlIj4xNzwvcmVmLXR5cGU+PGNvbnRyaWJ1dG9ycz48YXV0aG9ycz48YXV0aG9yPkhh
+biwgRmVpPC9hdXRob3I+PGF1dGhvcj5HdSwgRG9uZ2h1YTwvYXV0aG9yPjxhdXRob3I+Q2hlbiwg
+UWk8L2F1dGhvcj48YXV0aG9yPlpodSwgSG9uZ2d1YW5nPC9hdXRob3I+PC9hdXRob3JzPjwvY29u
+dHJpYnV0b3JzPjx0aXRsZXM+PHRpdGxlPkNhdmVvbGluLTEgYWN0cyBhcyBhIHR1bW9yIHN1cHBy
+ZXNzb3IgYnkgZG93bi1yZWd1bGF0aW5nIGVwaWRlcm1hbCBncm93dGggZmFjdG9yIHJlY2VwdG9y
+LW1pdG9nZW4tYWN0aXZhdGVkIHByb3RlaW4ga2luYXNlIHNpZ25hbGluZyBwYXRod2F5IGluIHBh
+bmNyZWF0aWMgY2FyY2lub21hIGNlbGwgbGluZXM8L3RpdGxlPjxzZWNvbmRhcnktdGl0bGU+UGFu
+Y3JlYXM8L3NlY29uZGFyeS10aXRsZT48L3RpdGxlcz48cGVyaW9kaWNhbD48ZnVsbC10aXRsZT5Q
+YW5jcmVhczwvZnVsbC10aXRsZT48L3BlcmlvZGljYWw+PHBhZ2VzPjc2Ni03NzQ8L3BhZ2VzPjx2
+b2x1bWU+Mzg8L3ZvbHVtZT48bnVtYmVyPjc8L251bWJlcj48ZGF0ZXM+PHllYXI+MjAwOTwveWVh
+cj48L2RhdGVzPjxwdWJsaXNoZXI+TGlwcGluY290dCBXaWxsaWFtcyBhbmQgV2lsa2luczwvcHVi
+bGlzaGVyPjxpc2JuPjA4ODUtMzE3NzwvaXNibj48dXJscz48L3VybHM+PGVsZWN0cm9uaWMtcmVz
+b3VyY2UtbnVtPjEwLjEwOTcvTVBBLjBiMDEzZTMxODFiMmJkMTE8L2VsZWN0cm9uaWMtcmVzb3Vy
+Y2UtbnVtPjwvcmVjb3JkPjwvQ2l0ZT48L0VuZE5vdGU+
+</w:fldData>
+        </w:fldChar>
+      </w:r>
+      <w:r>
+        <w:instrText xml:space="preserve"> ADDIN EN.CITE.DATA </w:instrText>
+      </w:r>
+      <w:r>
+        <w:fldChar w:fldCharType="end"/>
+      </w:r>
+      <w:r>
+        <w:fldChar w:fldCharType="separate"/>
+      </w:r>
+      <w:r>
+        <w:rPr>
+          <w:noProof/>
+        </w:rPr>
+        <w:t>(Han</w:t>
+      </w:r>
+      <w:r>
+        <w:rPr>
+          <w:i/>
+          <w:noProof/>
+        </w:rPr>
+        <w:t xml:space="preserve"> et al.</w:t>
+      </w:r>
+      <w:r>
+        <w:rPr>
+          <w:noProof/>
+        </w:rPr>
+        <w:t xml:space="preserve"> 2009; Feng</w:t>
+      </w:r>
+      <w:r>
+        <w:rPr>
+          <w:i/>
+          <w:noProof/>
+        </w:rPr>
+        <w:t xml:space="preserve"> et al.</w:t>
+      </w:r>
+      <w:r>
+        <w:rPr>
+          <w:noProof/>
+        </w:rPr>
+        <w:t xml:space="preserve"> 2010)</w:t>
+      </w:r>
+      <w:r>
+        <w:fldChar w:fldCharType="end"/>
+      </w:r>
+      <w:r>
+        <w:t>. Hereby, the function of CAV1 in cancers appears to be tissue</w:t>
       </w:r>
       <w:r>
         <w:t xml:space="preserve"> or case</w:t>
@@ -2744,80 +3263,159 @@
       <w:pPr>
         <w:pStyle w:val="NoSpacing"/>
         <w:ind w:firstLine="142"/>
-        <w:rPr>
-          <w:color w:val="FF0000"/>
-        </w:rPr>
-      </w:pPr>
-      <w:r>
-        <w:rPr>
-          <w:color w:val="FF0000"/>
-        </w:rPr>
-        <w:t>^^</w:t>
-      </w:r>
-      <w:r>
-        <w:rPr>
-          <w:color w:val="FF0000"/>
-        </w:rPr>
-        <w:t xml:space="preserve">Total of </w:t>
-      </w:r>
-      <w:r>
-        <w:rPr>
-          <w:color w:val="FF0000"/>
-        </w:rPr>
-        <w:t>821</w:t>
-      </w:r>
-      <w:r>
-        <w:rPr>
-          <w:color w:val="FF0000"/>
-        </w:rPr>
-        <w:t xml:space="preserve"> words thus far (</w:t>
-      </w:r>
-      <w:r>
-        <w:rPr>
-          <w:color w:val="FF0000"/>
-        </w:rPr>
-        <w:t>no references yet</w:t>
-      </w:r>
-      <w:r>
-        <w:rPr>
-          <w:color w:val="FF0000"/>
-        </w:rPr>
-        <w:t>)</w:t>
-      </w:r>
-      <w:r>
-        <w:rPr>
-          <w:color w:val="FF0000"/>
-        </w:rPr>
-        <w:t>.</w:t>
-      </w:r>
-      <w:r>
-        <w:t xml:space="preserve"> </w:t>
-      </w:r>
-      <w:r>
-        <w:rPr>
-          <w:rStyle w:val="doi"/>
-        </w:rPr>
-        <w:t>doi:10.1038/nrurol.2013.168</w:t>
-      </w:r>
+      </w:pPr>
     </w:p>
     <w:p>
       <w:pPr>
         <w:pStyle w:val="NoSpacing"/>
         <w:ind w:firstLine="142"/>
       </w:pPr>
+      <w:proofErr w:type="spellStart"/>
+      <w:r>
+        <w:t>Cavins</w:t>
+      </w:r>
+      <w:proofErr w:type="spellEnd"/>
+      <w:r>
+        <w:t>.</w:t>
+      </w:r>
     </w:p>
     <w:p>
       <w:pPr>
         <w:pStyle w:val="NoSpacing"/>
         <w:ind w:firstLine="142"/>
       </w:pPr>
-      <w:proofErr w:type="spellStart"/>
-      <w:r>
-        <w:t>Cavins</w:t>
-      </w:r>
-      <w:proofErr w:type="spellEnd"/>
-      <w:r>
-        <w:t>.</w:t>
+      <w:r>
+        <w:t xml:space="preserve">In addition to CAV1, </w:t>
+      </w:r>
+      <w:proofErr w:type="spellStart"/>
+      <w:r>
+        <w:t>cavins</w:t>
+      </w:r>
+      <w:proofErr w:type="spellEnd"/>
+      <w:r>
+        <w:t xml:space="preserve"> </w:t>
+      </w:r>
+      <w:r>
+        <w:t xml:space="preserve">are required in </w:t>
+      </w:r>
+      <w:proofErr w:type="spellStart"/>
+      <w:r>
+        <w:t>caveolae</w:t>
+      </w:r>
+      <w:proofErr w:type="spellEnd"/>
+      <w:r>
+        <w:t xml:space="preserve"> production by acting as </w:t>
+      </w:r>
+      <w:proofErr w:type="spellStart"/>
+      <w:r>
+        <w:t>caveolar</w:t>
+      </w:r>
+      <w:proofErr w:type="spellEnd"/>
+      <w:r>
+        <w:t xml:space="preserve"> coat </w:t>
+      </w:r>
+      <w:r>
+        <w:t xml:space="preserve">proteins that stabilise </w:t>
+      </w:r>
+      <w:proofErr w:type="spellStart"/>
+      <w:r>
+        <w:t>caveolin</w:t>
+      </w:r>
+      <w:proofErr w:type="spellEnd"/>
+      <w:r>
+        <w:t xml:space="preserve"> interaction</w:t>
+      </w:r>
+      <w:r>
+        <w:t xml:space="preserve">. The </w:t>
+      </w:r>
+      <w:proofErr w:type="spellStart"/>
+      <w:r>
+        <w:t>cavin</w:t>
+      </w:r>
+      <w:proofErr w:type="spellEnd"/>
+      <w:r>
+        <w:t xml:space="preserve"> family consists of 4 </w:t>
+      </w:r>
+      <w:proofErr w:type="spellStart"/>
+      <w:r>
+        <w:t>cavins</w:t>
+      </w:r>
+      <w:proofErr w:type="spellEnd"/>
+      <w:r>
+        <w:t xml:space="preserve">, named </w:t>
+      </w:r>
+      <w:proofErr w:type="spellStart"/>
+      <w:r>
+        <w:t>cavin</w:t>
+      </w:r>
+      <w:proofErr w:type="spellEnd"/>
+      <w:r>
+        <w:t xml:space="preserve"> 1-4 or </w:t>
+      </w:r>
+      <w:r>
+        <w:rPr>
+          <w:color w:val="FF0000"/>
+        </w:rPr>
+        <w:t xml:space="preserve">PTRF, SDPR, SRBC and MURC </w:t>
+      </w:r>
+      <w:r>
+        <w:t xml:space="preserve">respectively. These proteins are co-expressed and co-distributed with </w:t>
+      </w:r>
+      <w:proofErr w:type="spellStart"/>
+      <w:r>
+        <w:t>caveolin</w:t>
+      </w:r>
+      <w:proofErr w:type="spellEnd"/>
+      <w:r>
+        <w:t xml:space="preserve"> and interact with each other as oligomeric </w:t>
+      </w:r>
+      <w:proofErr w:type="spellStart"/>
+      <w:r>
+        <w:t>cavin</w:t>
+      </w:r>
+      <w:proofErr w:type="spellEnd"/>
+      <w:r>
+        <w:t xml:space="preserve"> complexes</w:t>
+      </w:r>
+      <w:r>
+        <w:t xml:space="preserve"> in healthy cells</w:t>
+      </w:r>
+      <w:r>
+        <w:t xml:space="preserve">. </w:t>
+      </w:r>
+      <w:r>
+        <w:t xml:space="preserve">Interaction with </w:t>
+      </w:r>
+      <w:proofErr w:type="spellStart"/>
+      <w:r>
+        <w:t>caveolin</w:t>
+      </w:r>
+      <w:proofErr w:type="spellEnd"/>
+      <w:r>
+        <w:t xml:space="preserve"> </w:t>
+      </w:r>
+      <w:r>
+        <w:t xml:space="preserve">initiates </w:t>
+      </w:r>
+      <w:proofErr w:type="spellStart"/>
+      <w:r>
+        <w:t>caveolae</w:t>
+      </w:r>
+      <w:proofErr w:type="spellEnd"/>
+      <w:r>
+        <w:t xml:space="preserve"> </w:t>
+      </w:r>
+      <w:r>
+        <w:t>form</w:t>
+      </w:r>
+      <w:r>
+        <w:t>ation</w:t>
+      </w:r>
+      <w:r>
+        <w:t>, morphology and other properties</w:t>
+      </w:r>
+      <w:r>
+        <w:t xml:space="preserve">. </w:t>
       </w:r>
     </w:p>
     <w:p>
@@ -2825,145 +3423,246 @@
         <w:pStyle w:val="NoSpacing"/>
         <w:ind w:firstLine="142"/>
       </w:pPr>
-      <w:r>
-        <w:t xml:space="preserve">In addition to CAV1, </w:t>
-      </w:r>
-      <w:proofErr w:type="spellStart"/>
-      <w:r>
-        <w:t>cavins</w:t>
-      </w:r>
-      <w:proofErr w:type="spellEnd"/>
-      <w:r>
-        <w:t xml:space="preserve"> </w:t>
-      </w:r>
-      <w:r>
-        <w:t xml:space="preserve">are required in </w:t>
-      </w:r>
-      <w:proofErr w:type="spellStart"/>
-      <w:r>
-        <w:t>caveolae</w:t>
-      </w:r>
-      <w:proofErr w:type="spellEnd"/>
-      <w:r>
-        <w:t xml:space="preserve"> production by acting as </w:t>
-      </w:r>
-      <w:proofErr w:type="spellStart"/>
-      <w:r>
-        <w:t>caveolar</w:t>
-      </w:r>
-      <w:proofErr w:type="spellEnd"/>
-      <w:r>
-        <w:t xml:space="preserve"> coat </w:t>
-      </w:r>
-      <w:r>
-        <w:t xml:space="preserve">proteins that stabilise </w:t>
-      </w:r>
-      <w:proofErr w:type="spellStart"/>
-      <w:r>
-        <w:t>caveolin</w:t>
-      </w:r>
-      <w:proofErr w:type="spellEnd"/>
-      <w:r>
-        <w:t xml:space="preserve"> interaction</w:t>
-      </w:r>
-      <w:r>
-        <w:t xml:space="preserve">. The </w:t>
-      </w:r>
-      <w:proofErr w:type="spellStart"/>
-      <w:r>
-        <w:t>cavin</w:t>
-      </w:r>
-      <w:proofErr w:type="spellEnd"/>
-      <w:r>
-        <w:t xml:space="preserve"> family consists of 4 </w:t>
-      </w:r>
-      <w:proofErr w:type="spellStart"/>
-      <w:r>
-        <w:t>cavins</w:t>
-      </w:r>
-      <w:proofErr w:type="spellEnd"/>
-      <w:r>
-        <w:t xml:space="preserve">, named </w:t>
-      </w:r>
-      <w:proofErr w:type="spellStart"/>
-      <w:r>
-        <w:t>cavin</w:t>
-      </w:r>
-      <w:proofErr w:type="spellEnd"/>
-      <w:r>
-        <w:t xml:space="preserve"> 1-4 or </w:t>
-      </w:r>
-      <w:r>
-        <w:rPr>
-          <w:color w:val="FF0000"/>
-        </w:rPr>
-        <w:t xml:space="preserve">PTRF, SDPR, SRBC and MURC </w:t>
-      </w:r>
-      <w:r>
-        <w:t xml:space="preserve">respectively. These proteins are co-expressed and co-distributed with </w:t>
-      </w:r>
-      <w:proofErr w:type="spellStart"/>
-      <w:r>
-        <w:t>caveolin</w:t>
-      </w:r>
-      <w:proofErr w:type="spellEnd"/>
-      <w:r>
-        <w:t xml:space="preserve"> and interact with each other as oligomeric </w:t>
-      </w:r>
-      <w:proofErr w:type="spellStart"/>
-      <w:r>
-        <w:t>cavin</w:t>
-      </w:r>
-      <w:proofErr w:type="spellEnd"/>
-      <w:r>
-        <w:t xml:space="preserve"> complexes</w:t>
-      </w:r>
-      <w:r>
-        <w:t xml:space="preserve"> in healthy cells</w:t>
-      </w:r>
-      <w:r>
-        <w:t xml:space="preserve">. </w:t>
-      </w:r>
-      <w:r>
-        <w:t xml:space="preserve">Interaction with </w:t>
-      </w:r>
-      <w:proofErr w:type="spellStart"/>
-      <w:r>
-        <w:t>caveolin</w:t>
-      </w:r>
-      <w:proofErr w:type="spellEnd"/>
-      <w:r>
-        <w:t xml:space="preserve"> </w:t>
-      </w:r>
-      <w:r>
-        <w:t xml:space="preserve">initiates </w:t>
-      </w:r>
-      <w:proofErr w:type="spellStart"/>
-      <w:r>
-        <w:t>caveolae</w:t>
-      </w:r>
-      <w:proofErr w:type="spellEnd"/>
-      <w:r>
-        <w:t xml:space="preserve"> </w:t>
-      </w:r>
-      <w:r>
-        <w:t>form</w:t>
-      </w:r>
-      <w:r>
-        <w:t>ation</w:t>
-      </w:r>
-      <w:r>
-        <w:t>, morphology and other properties</w:t>
-      </w:r>
-      <w:r>
-        <w:t xml:space="preserve">. </w:t>
-      </w:r>
     </w:p>
     <w:p>
       <w:pPr>
         <w:pStyle w:val="NoSpacing"/>
         <w:ind w:firstLine="142"/>
       </w:pPr>
+      <w:proofErr w:type="spellStart"/>
+      <w:r>
+        <w:t>Cavin</w:t>
+      </w:r>
+      <w:proofErr w:type="spellEnd"/>
+      <w:r>
+        <w:t xml:space="preserve"> roles in </w:t>
+      </w:r>
+      <w:proofErr w:type="spellStart"/>
+      <w:r>
+        <w:t>caveolae</w:t>
+      </w:r>
+      <w:proofErr w:type="spellEnd"/>
+      <w:r>
+        <w:t xml:space="preserve"> formation and function. </w:t>
+      </w:r>
+      <w:r>
+        <w:t xml:space="preserve"> </w:t>
+      </w:r>
+    </w:p>
+    <w:p>
+      <w:pPr>
+        <w:pStyle w:val="NoSpacing"/>
+      </w:pPr>
+      <w:r>
+        <w:t xml:space="preserve">Cavin-1 plays a major role in the formation of </w:t>
+      </w:r>
+      <w:proofErr w:type="spellStart"/>
+      <w:r>
+        <w:t>caveola</w:t>
+      </w:r>
+      <w:r>
+        <w:t>e</w:t>
+      </w:r>
+      <w:proofErr w:type="spellEnd"/>
+      <w:r>
+        <w:t xml:space="preserve">. Expression of cavin-1 in cells with </w:t>
+      </w:r>
+      <w:r>
+        <w:t xml:space="preserve">functional </w:t>
+      </w:r>
+      <w:proofErr w:type="spellStart"/>
+      <w:r>
+        <w:t>caveolin</w:t>
+      </w:r>
+      <w:proofErr w:type="spellEnd"/>
+      <w:r>
+        <w:t xml:space="preserve"> </w:t>
+      </w:r>
+      <w:r>
+        <w:t xml:space="preserve">dramatically increases the </w:t>
+      </w:r>
+      <w:proofErr w:type="spellStart"/>
+      <w:r>
+        <w:t>caveolae</w:t>
+      </w:r>
+      <w:proofErr w:type="spellEnd"/>
+      <w:r>
+        <w:t xml:space="preserve"> density. </w:t>
+      </w:r>
+      <w:r>
+        <w:t>In contrast, cavin-1 knockdown in mice</w:t>
+      </w:r>
+      <w:r>
+        <w:t xml:space="preserve"> yielded a significant decrease in </w:t>
+      </w:r>
+      <w:proofErr w:type="spellStart"/>
+      <w:r>
+        <w:t>caveolae</w:t>
+      </w:r>
+      <w:proofErr w:type="spellEnd"/>
+      <w:r>
+        <w:t xml:space="preserve"> formation. Hereby, cavin-1 must be required for formation of </w:t>
+      </w:r>
+      <w:proofErr w:type="spellStart"/>
+      <w:r>
+        <w:t>caveloae</w:t>
+      </w:r>
+      <w:proofErr w:type="spellEnd"/>
+      <w:r>
+        <w:t xml:space="preserve"> with the presence of CAV1. </w:t>
+      </w:r>
+      <w:r>
+        <w:t>Co-</w:t>
+      </w:r>
+      <w:r>
+        <w:t>immunoprecipitation</w:t>
+      </w:r>
+      <w:r>
+        <w:t xml:space="preserve"> studies with the </w:t>
+      </w:r>
+      <w:proofErr w:type="spellStart"/>
+      <w:r>
+        <w:t>cavin</w:t>
+      </w:r>
+      <w:proofErr w:type="spellEnd"/>
+      <w:r>
+        <w:t xml:space="preserve"> members and CAV1 reveal that </w:t>
+      </w:r>
+      <w:proofErr w:type="spellStart"/>
+      <w:r>
+        <w:t>cavin</w:t>
+      </w:r>
+      <w:proofErr w:type="spellEnd"/>
+      <w:r>
+        <w:t xml:space="preserve"> form distinct complexes. </w:t>
+      </w:r>
+      <w:r>
+        <w:t>These complexes require the presence of</w:t>
+      </w:r>
+      <w:r>
+        <w:t xml:space="preserve"> cavin-1 and either cavin-2 or cavin-3 to </w:t>
+      </w:r>
+      <w:r>
+        <w:t>form and initiate its function</w:t>
+      </w:r>
+      <w:r>
+        <w:t xml:space="preserve">, however these </w:t>
+      </w:r>
+      <w:proofErr w:type="spellStart"/>
+      <w:r>
+        <w:t>cavins</w:t>
+      </w:r>
+      <w:proofErr w:type="spellEnd"/>
+      <w:r>
+        <w:t xml:space="preserve"> have additional functions without being involved in the complexes</w:t>
+      </w:r>
+      <w:r>
+        <w:t>. On</w:t>
+      </w:r>
+      <w:r>
+        <w:t xml:space="preserve">ce associated to CAV1, </w:t>
+      </w:r>
+      <w:proofErr w:type="spellStart"/>
+      <w:r>
+        <w:t>caveolae</w:t>
+      </w:r>
+      <w:proofErr w:type="spellEnd"/>
+      <w:r>
+        <w:t xml:space="preserve"> formation initiates. </w:t>
+      </w:r>
+      <w:r>
+        <w:t xml:space="preserve">While cavin-2 presence is not mandatory, its addition to these </w:t>
+      </w:r>
+      <w:r>
+        <w:t xml:space="preserve">cells </w:t>
+      </w:r>
+      <w:r>
+        <w:t>play roles in</w:t>
+      </w:r>
+      <w:r>
+        <w:t xml:space="preserve"> size and tabulation of </w:t>
+      </w:r>
+      <w:proofErr w:type="spellStart"/>
+      <w:r>
+        <w:t>caveolae</w:t>
+      </w:r>
+      <w:proofErr w:type="spellEnd"/>
+      <w:r>
+        <w:rPr>
+          <w:color w:val="FF0000"/>
+        </w:rPr>
+        <w:t>. PUT IN EVIDENCE.</w:t>
+      </w:r>
+      <w:r>
+        <w:t xml:space="preserve"> This may indicate that cavin-2 recruit differential signalling</w:t>
+      </w:r>
+      <w:r>
+        <w:t xml:space="preserve"> compared</w:t>
+      </w:r>
+      <w:r>
+        <w:t xml:space="preserve"> to cavin-1 </w:t>
+      </w:r>
+      <w:proofErr w:type="spellStart"/>
+      <w:r>
+        <w:t>homomeric</w:t>
+      </w:r>
+      <w:proofErr w:type="spellEnd"/>
+      <w:r>
+        <w:t xml:space="preserve"> </w:t>
+      </w:r>
+      <w:r>
+        <w:t>complexes</w:t>
+      </w:r>
+      <w:r>
+        <w:t xml:space="preserve"> due to this change in morphology. Additionally, cavin-3 has been associated with</w:t>
+      </w:r>
+      <w:r>
+        <w:t xml:space="preserve"> </w:t>
+      </w:r>
+      <w:r>
+        <w:t>internalisation and trafficking by further knockdown and ectopic expression studies.</w:t>
+      </w:r>
+      <w:r>
+        <w:t xml:space="preserve"> </w:t>
+      </w:r>
+      <w:r>
+        <w:t xml:space="preserve">Again, due to the secondary function of cavin-3 in </w:t>
+      </w:r>
+      <w:proofErr w:type="spellStart"/>
+      <w:r>
+        <w:t>cavin</w:t>
+      </w:r>
+      <w:proofErr w:type="spellEnd"/>
+      <w:r>
+        <w:t xml:space="preserve"> complexes, it is likely that its activity facilitates a currently uncharacterised pathway. </w:t>
+      </w:r>
+      <w:r>
+        <w:t xml:space="preserve">Cavin-4 is only present in cardiac and skeletal muscle, </w:t>
+      </w:r>
+      <w:r>
+        <w:t xml:space="preserve">where its specific action in this system had not been as extensively studied. </w:t>
+      </w:r>
+    </w:p>
+    <w:p>
+      <w:pPr>
+        <w:pStyle w:val="NoSpacing"/>
+      </w:pPr>
+      <w:r>
+        <w:t xml:space="preserve">Use PLOS ONE paper with </w:t>
+      </w:r>
+      <w:proofErr w:type="spellStart"/>
+      <w:r>
+        <w:t>Mhill</w:t>
+      </w:r>
+      <w:proofErr w:type="spellEnd"/>
+      <w:r>
+        <w:t xml:space="preserve"> in it for localisation data and migration data. </w:t>
+      </w:r>
+    </w:p>
+    <w:p>
+      <w:pPr>
+        <w:pStyle w:val="NoSpacing"/>
+      </w:pPr>
     </w:p>
     <w:p>
       <w:pPr>
@@ -2972,274 +3671,384 @@
       </w:pPr>
       <w:proofErr w:type="spellStart"/>
       <w:r>
-        <w:t>Cavin</w:t>
-      </w:r>
-      <w:proofErr w:type="spellEnd"/>
-      <w:r>
-        <w:t xml:space="preserve"> roles in </w:t>
-      </w:r>
-      <w:proofErr w:type="spellStart"/>
-      <w:r>
-        <w:t>caveolae</w:t>
-      </w:r>
-      <w:proofErr w:type="spellEnd"/>
-      <w:r>
-        <w:t xml:space="preserve"> formation and function. </w:t>
-      </w:r>
+        <w:t>Cavins</w:t>
+      </w:r>
+      <w:proofErr w:type="spellEnd"/>
       <w:r>
         <w:t xml:space="preserve"> </w:t>
       </w:r>
-    </w:p>
-    <w:p>
-      <w:pPr>
-        <w:pStyle w:val="NoSpacing"/>
-      </w:pPr>
-      <w:r>
-        <w:t xml:space="preserve">Cavin-1 plays a major role in the formation of </w:t>
-      </w:r>
-      <w:proofErr w:type="spellStart"/>
-      <w:r>
-        <w:t>caveola</w:t>
-      </w:r>
-      <w:r>
-        <w:t>e</w:t>
-      </w:r>
-      <w:proofErr w:type="spellEnd"/>
-      <w:r>
-        <w:t xml:space="preserve">. Expression of cavin-1 in cells with </w:t>
-      </w:r>
-      <w:r>
-        <w:t xml:space="preserve">functional </w:t>
-      </w:r>
-      <w:proofErr w:type="spellStart"/>
-      <w:r>
-        <w:t>caveolin</w:t>
-      </w:r>
-      <w:proofErr w:type="spellEnd"/>
-      <w:r>
+      <w:r>
+        <w:t>in cancer</w:t>
+      </w:r>
+      <w:r>
+        <w:t xml:space="preserve">: </w:t>
+      </w:r>
+      <w:r>
+        <w:rPr>
+          <w:color w:val="FF0000"/>
+        </w:rPr>
+        <w:t>282</w:t>
+      </w:r>
+      <w:r>
+        <w:rPr>
+          <w:color w:val="FF0000"/>
+        </w:rPr>
+        <w:t>w</w:t>
+      </w:r>
+      <w:r>
+        <w:rPr>
+          <w:color w:val="FF0000"/>
+        </w:rPr>
         <w:t xml:space="preserve"> </w:t>
       </w:r>
-      <w:r>
-        <w:t xml:space="preserve">dramatically increases the </w:t>
-      </w:r>
-      <w:proofErr w:type="spellStart"/>
-      <w:r>
-        <w:t>caveolae</w:t>
-      </w:r>
-      <w:proofErr w:type="spellEnd"/>
-      <w:r>
-        <w:t xml:space="preserve"> density. </w:t>
-      </w:r>
-      <w:r>
-        <w:t>In contrast, cavin-1 knockdown in mice</w:t>
-      </w:r>
-      <w:r>
-        <w:t xml:space="preserve"> yielded a significant decrease in </w:t>
-      </w:r>
-      <w:proofErr w:type="spellStart"/>
-      <w:r>
-        <w:t>caveolae</w:t>
-      </w:r>
-      <w:proofErr w:type="spellEnd"/>
-      <w:r>
-        <w:t xml:space="preserve"> formation. Hereby, cavin-1 must be required for formation of </w:t>
-      </w:r>
-      <w:proofErr w:type="spellStart"/>
-      <w:r>
-        <w:t>caveloae</w:t>
-      </w:r>
-      <w:proofErr w:type="spellEnd"/>
-      <w:r>
-        <w:t xml:space="preserve"> with the presence of CAV1. </w:t>
-      </w:r>
-      <w:r>
-        <w:t>Co-</w:t>
-      </w:r>
-      <w:r>
-        <w:t>immunoprecipitation</w:t>
-      </w:r>
-      <w:r>
-        <w:t xml:space="preserve"> studies with the </w:t>
-      </w:r>
-      <w:proofErr w:type="spellStart"/>
-      <w:r>
-        <w:t>cavin</w:t>
-      </w:r>
-      <w:proofErr w:type="spellEnd"/>
-      <w:r>
-        <w:t xml:space="preserve"> members and CAV1 reveal that </w:t>
-      </w:r>
-      <w:proofErr w:type="spellStart"/>
-      <w:r>
-        <w:t>cavin</w:t>
-      </w:r>
-      <w:proofErr w:type="spellEnd"/>
-      <w:r>
-        <w:t xml:space="preserve"> form distinct complexes. </w:t>
-      </w:r>
-      <w:r>
-        <w:t>These complexes require the presence of</w:t>
-      </w:r>
-      <w:r>
-        <w:t xml:space="preserve"> cavin-1 and either cavin-2 or cavin-3 to </w:t>
-      </w:r>
-      <w:r>
-        <w:t>form and initiate its function</w:t>
-      </w:r>
-      <w:r>
-        <w:t xml:space="preserve">, however these </w:t>
-      </w:r>
-      <w:proofErr w:type="spellStart"/>
-      <w:r>
-        <w:t>cavins</w:t>
-      </w:r>
-      <w:proofErr w:type="spellEnd"/>
-      <w:r>
-        <w:t xml:space="preserve"> have additional functions without being involved in the complexes</w:t>
-      </w:r>
-      <w:r>
-        <w:t>. On</w:t>
-      </w:r>
-      <w:r>
-        <w:t xml:space="preserve">ce associated to CAV1, </w:t>
-      </w:r>
-      <w:proofErr w:type="spellStart"/>
-      <w:r>
-        <w:t>caveolae</w:t>
-      </w:r>
-      <w:proofErr w:type="spellEnd"/>
-      <w:r>
-        <w:t xml:space="preserve"> formation initiates. </w:t>
-      </w:r>
-      <w:r>
-        <w:t xml:space="preserve">While cavin-2 presence is not mandatory, its addition to these </w:t>
-      </w:r>
-      <w:r>
-        <w:t xml:space="preserve">cells </w:t>
-      </w:r>
-      <w:r>
-        <w:t>play roles in</w:t>
-      </w:r>
-      <w:r>
-        <w:t xml:space="preserve"> size and tabulation of </w:t>
-      </w:r>
-      <w:proofErr w:type="spellStart"/>
-      <w:r>
-        <w:t>caveolae</w:t>
-      </w:r>
-      <w:proofErr w:type="spellEnd"/>
-      <w:r>
-        <w:rPr>
-          <w:color w:val="FF0000"/>
-        </w:rPr>
-        <w:t>. PUT IN EVIDENCE.</w:t>
-      </w:r>
-      <w:r>
-        <w:t xml:space="preserve"> This may indicate that cavin-2 recruit differential signalling</w:t>
-      </w:r>
-      <w:r>
-        <w:t xml:space="preserve"> compared</w:t>
-      </w:r>
-      <w:r>
-        <w:t xml:space="preserve"> to cavin-1 </w:t>
-      </w:r>
-      <w:proofErr w:type="spellStart"/>
-      <w:r>
-        <w:t>homomeric</w:t>
-      </w:r>
-      <w:proofErr w:type="spellEnd"/>
-      <w:r>
-        <w:t xml:space="preserve"> </w:t>
-      </w:r>
-      <w:r>
-        <w:t>complexes</w:t>
-      </w:r>
-      <w:r>
-        <w:t xml:space="preserve"> due to this change in morphology. Additionally, cavin-3 has been associated with</w:t>
-      </w:r>
-      <w:r>
-        <w:t xml:space="preserve"> </w:t>
-      </w:r>
-      <w:r>
-        <w:t>internalisation and trafficking by further knockdown and ectopic expression studies.</w:t>
-      </w:r>
-      <w:r>
-        <w:t xml:space="preserve"> </w:t>
-      </w:r>
-      <w:r>
-        <w:t xml:space="preserve">Again, due to the secondary function of cavin-3 in </w:t>
-      </w:r>
-      <w:proofErr w:type="spellStart"/>
-      <w:r>
-        <w:t>cavin</w:t>
-      </w:r>
-      <w:proofErr w:type="spellEnd"/>
-      <w:r>
-        <w:t xml:space="preserve"> complexes, it is likely that its activity facilitates a currently uncharacterised pathway. </w:t>
-      </w:r>
-      <w:r>
-        <w:t xml:space="preserve">Cavin-4 is only present in cardiac and skeletal muscle, </w:t>
-      </w:r>
-      <w:r>
-        <w:t xml:space="preserve">where its specific action in this system had not been as extensively studied. </w:t>
-      </w:r>
-    </w:p>
-    <w:p>
-      <w:pPr>
-        <w:pStyle w:val="NoSpacing"/>
-      </w:pPr>
-      <w:r>
-        <w:t xml:space="preserve">Use PLOS ONE paper with </w:t>
-      </w:r>
-      <w:proofErr w:type="spellStart"/>
-      <w:r>
-        <w:t>Mhill</w:t>
-      </w:r>
-      <w:proofErr w:type="spellEnd"/>
-      <w:r>
-        <w:t xml:space="preserve"> in it for localisation data and migration data. </w:t>
-      </w:r>
-    </w:p>
-    <w:p>
-      <w:pPr>
-        <w:pStyle w:val="NoSpacing"/>
-      </w:pPr>
     </w:p>
     <w:p>
       <w:pPr>
         <w:pStyle w:val="NoSpacing"/>
         <w:ind w:firstLine="142"/>
       </w:pPr>
-      <w:proofErr w:type="spellStart"/>
-      <w:r>
-        <w:t>Cavins</w:t>
+      <w:r>
+        <w:t xml:space="preserve">As </w:t>
+      </w:r>
+      <w:proofErr w:type="spellStart"/>
+      <w:r>
+        <w:t>cavins</w:t>
+      </w:r>
+      <w:proofErr w:type="spellEnd"/>
+      <w:r>
+        <w:t xml:space="preserve"> are typically co-expressed with </w:t>
+      </w:r>
+      <w:proofErr w:type="spellStart"/>
+      <w:r>
+        <w:t>caveolin</w:t>
+      </w:r>
+      <w:proofErr w:type="spellEnd"/>
+      <w:r>
+        <w:t xml:space="preserve">, the </w:t>
+      </w:r>
+      <w:r>
+        <w:t xml:space="preserve">unusual </w:t>
+      </w:r>
+      <w:r>
+        <w:t>lack of this complete system in cancer has been researched</w:t>
+      </w:r>
+      <w:r>
+        <w:t xml:space="preserve"> as a potential target for therapy</w:t>
+      </w:r>
+      <w:r>
+        <w:t xml:space="preserve">. </w:t>
+      </w:r>
+      <w:r>
+        <w:t xml:space="preserve">It </w:t>
+      </w:r>
+      <w:r>
+        <w:t xml:space="preserve">was found that in some cancers, </w:t>
+      </w:r>
+      <w:proofErr w:type="spellStart"/>
+      <w:r>
+        <w:t>cavin</w:t>
+      </w:r>
+      <w:proofErr w:type="spellEnd"/>
+      <w:r>
+        <w:t xml:space="preserve"> expression had been </w:t>
+      </w:r>
+      <w:r>
+        <w:t xml:space="preserve">reduced </w:t>
+      </w:r>
+      <w:r>
+        <w:t xml:space="preserve">by </w:t>
+      </w:r>
+      <w:proofErr w:type="spellStart"/>
+      <w:r>
+        <w:t>hypermethylation</w:t>
+      </w:r>
+      <w:proofErr w:type="spellEnd"/>
+      <w:r>
+        <w:t xml:space="preserve">, allowing for the establishment a </w:t>
+      </w:r>
+      <w:proofErr w:type="spellStart"/>
+      <w:r>
+        <w:t>caveolin</w:t>
+      </w:r>
+      <w:proofErr w:type="spellEnd"/>
+      <w:r>
+        <w:t>-positive/</w:t>
+      </w:r>
+      <w:proofErr w:type="spellStart"/>
+      <w:r>
+        <w:t>cavin</w:t>
+      </w:r>
+      <w:proofErr w:type="spellEnd"/>
+      <w:r>
+        <w:t xml:space="preserve">-negative cell type, thus permitting for the aforementioned phenotype. </w:t>
+      </w:r>
+      <w:r>
+        <w:t xml:space="preserve">It was found that the addition of </w:t>
+      </w:r>
+      <w:proofErr w:type="spellStart"/>
+      <w:r>
+        <w:t>cavin</w:t>
+      </w:r>
+      <w:proofErr w:type="spellEnd"/>
+      <w:r>
+        <w:t xml:space="preserve"> to non-</w:t>
+      </w:r>
+      <w:proofErr w:type="spellStart"/>
+      <w:r>
+        <w:t>caveolar</w:t>
       </w:r>
       <w:proofErr w:type="spellEnd"/>
       <w:r>
         <w:t xml:space="preserve"> </w:t>
       </w:r>
-      <w:r>
-        <w:t>in cancer</w:t>
-      </w:r>
-      <w:r>
-        <w:t xml:space="preserve">: </w:t>
+      <w:proofErr w:type="spellStart"/>
+      <w:r>
+        <w:t>caveolin</w:t>
+      </w:r>
+      <w:proofErr w:type="spellEnd"/>
+      <w:r>
+        <w:t xml:space="preserve"> re-establishes the normal system and truncates the tumour promoting role of the </w:t>
+      </w:r>
+      <w:proofErr w:type="spellStart"/>
+      <w:r>
+        <w:t>caveolin</w:t>
+      </w:r>
+      <w:proofErr w:type="spellEnd"/>
+      <w:r>
+        <w:t xml:space="preserve">. Reestablishment of functional cavin-1 reinstates the </w:t>
+      </w:r>
+      <w:proofErr w:type="spellStart"/>
+      <w:r>
+        <w:t>caveolae</w:t>
+      </w:r>
+      <w:proofErr w:type="spellEnd"/>
+      <w:r>
+        <w:t xml:space="preserve"> formation in these cells and limits the aggressive behaviour of the </w:t>
+      </w:r>
+      <w:proofErr w:type="spellStart"/>
+      <w:r>
+        <w:t>caveolin</w:t>
+      </w:r>
+      <w:proofErr w:type="spellEnd"/>
+      <w:r>
+        <w:t>. Similarly, cavin-2 expression in PC3 cells (</w:t>
+      </w:r>
+      <w:proofErr w:type="spellStart"/>
+      <w:r>
+        <w:t>caveolin</w:t>
+      </w:r>
+      <w:proofErr w:type="spellEnd"/>
+      <w:r>
+        <w:t xml:space="preserve"> expressive) had reduced the aggressive behaviour despite not producing </w:t>
+      </w:r>
+      <w:proofErr w:type="spellStart"/>
+      <w:r>
+        <w:t>caveolae</w:t>
+      </w:r>
+      <w:proofErr w:type="spellEnd"/>
+      <w:r>
+        <w:t xml:space="preserve">. </w:t>
+      </w:r>
+      <w:r>
+        <w:t xml:space="preserve">Cavin-3 overexpression, too, limited </w:t>
+      </w:r>
+      <w:r>
+        <w:t>tumorigenesis</w:t>
+      </w:r>
+      <w:r>
+        <w:t xml:space="preserve">. </w:t>
+      </w:r>
+      <w:r>
+        <w:t>Several hypotheses are p</w:t>
+      </w:r>
+      <w:r>
+        <w:t xml:space="preserve">roposed </w:t>
+      </w:r>
+      <w:r>
+        <w:t>to explain this occurrence</w:t>
+      </w:r>
+      <w:r>
+        <w:t>. One suggests that the presence</w:t>
+      </w:r>
+      <w:r>
+        <w:t xml:space="preserve"> of the </w:t>
+      </w:r>
+      <w:proofErr w:type="spellStart"/>
+      <w:r>
+        <w:t>cavins</w:t>
+      </w:r>
+      <w:proofErr w:type="spellEnd"/>
+      <w:r>
+        <w:t xml:space="preserve"> truncate the secondary tumour promoting function of the </w:t>
+      </w:r>
+      <w:proofErr w:type="spellStart"/>
+      <w:r>
+        <w:t>caveolin</w:t>
+      </w:r>
+      <w:proofErr w:type="spellEnd"/>
+      <w:r>
+        <w:t xml:space="preserve"> by physically hindering the interaction</w:t>
+      </w:r>
+      <w:r>
+        <w:t xml:space="preserve"> by trapping </w:t>
+      </w:r>
+      <w:proofErr w:type="spellStart"/>
+      <w:r>
+        <w:t>caveolin</w:t>
+      </w:r>
+      <w:proofErr w:type="spellEnd"/>
+      <w:r>
+        <w:t xml:space="preserve"> in </w:t>
+      </w:r>
+      <w:proofErr w:type="spellStart"/>
+      <w:r>
+        <w:t>caveolae</w:t>
+      </w:r>
+      <w:proofErr w:type="spellEnd"/>
+      <w:r>
+        <w:t xml:space="preserve">. </w:t>
+      </w:r>
+      <w:r>
+        <w:t xml:space="preserve">While studies had confirmed that cavin-1 does indeed sequester </w:t>
+      </w:r>
+      <w:proofErr w:type="spellStart"/>
+      <w:r>
+        <w:t>caveolin</w:t>
+      </w:r>
+      <w:proofErr w:type="spellEnd"/>
+      <w:r>
+        <w:t>, this hypothesis is no longer supported when considering cavin-2 and 3 do not exhibit this function</w:t>
+      </w:r>
+      <w:r>
+        <w:t>.</w:t>
+      </w:r>
+      <w:r>
+        <w:t xml:space="preserve"> </w:t>
+      </w:r>
+      <w:r>
+        <w:t xml:space="preserve">Another hypothesis implicates that protein </w:t>
+      </w:r>
+      <w:r>
+        <w:t xml:space="preserve">export by selective sequestering into extracellular vesicles are mediated by the </w:t>
+      </w:r>
+      <w:proofErr w:type="spellStart"/>
+      <w:r>
+        <w:t>cavin</w:t>
+      </w:r>
+      <w:proofErr w:type="spellEnd"/>
+      <w:r>
+        <w:t xml:space="preserve"> </w:t>
+      </w:r>
+      <w:r>
+        <w:t>presence</w:t>
+      </w:r>
+      <w:r>
+        <w:t xml:space="preserve"> to change phenotypic response. </w:t>
       </w:r>
       <w:r>
         <w:rPr>
           <w:color w:val="FF0000"/>
         </w:rPr>
-        <w:t>282</w:t>
-      </w:r>
+        <w:t xml:space="preserve">EVIDENCE (look for rob </w:t>
+      </w:r>
+      <w:proofErr w:type="spellStart"/>
+      <w:proofErr w:type="gramStart"/>
       <w:r>
         <w:rPr>
           <w:color w:val="FF0000"/>
         </w:rPr>
-        <w:t>w</w:t>
-      </w:r>
+        <w:t>patons</w:t>
+      </w:r>
+      <w:proofErr w:type="spellEnd"/>
+      <w:proofErr w:type="gramEnd"/>
       <w:r>
         <w:rPr>
           <w:color w:val="FF0000"/>
         </w:rPr>
+        <w:t xml:space="preserve"> paper)</w:t>
+      </w:r>
+      <w:r>
+        <w:t xml:space="preserve">. Earlier work from our lab revealed that, while proteomic changes were true, additional selective transport of microRNAs had been observed following the </w:t>
+      </w:r>
+      <w:proofErr w:type="spellStart"/>
+      <w:r>
+        <w:t>cavin</w:t>
+      </w:r>
+      <w:proofErr w:type="spellEnd"/>
+      <w:r>
+        <w:t>/</w:t>
+      </w:r>
+      <w:proofErr w:type="spellStart"/>
+      <w:r>
+        <w:t>caveolin</w:t>
+      </w:r>
+      <w:proofErr w:type="spellEnd"/>
+      <w:r>
+        <w:t xml:space="preserve"> interaction. </w:t>
+      </w:r>
+      <w:r>
+        <w:t xml:space="preserve">This change in microRNA, although linked to </w:t>
+      </w:r>
+      <w:proofErr w:type="spellStart"/>
+      <w:r>
+        <w:t>cavin</w:t>
+      </w:r>
+      <w:proofErr w:type="spellEnd"/>
+      <w:r>
+        <w:t xml:space="preserve"> presence,</w:t>
+      </w:r>
+      <w:r>
+        <w:t xml:space="preserve"> did not appear to be the direct mechanism of sorting </w:t>
+      </w:r>
+      <w:r>
+        <w:rPr>
+          <w:color w:val="FF0000"/>
+        </w:rPr>
+        <w:t xml:space="preserve">due to </w:t>
+      </w:r>
+      <w:r>
+        <w:rPr>
+          <w:color w:val="FF0000"/>
+        </w:rPr>
+        <w:t>some reason.</w:t>
+      </w:r>
+      <w:r>
+        <w:t xml:space="preserve"> </w:t>
+      </w:r>
+      <w:r>
+        <w:t xml:space="preserve">Hereby, prior evidence strongly implements that </w:t>
+      </w:r>
+      <w:proofErr w:type="spellStart"/>
+      <w:r>
+        <w:t>cavin</w:t>
+      </w:r>
+      <w:proofErr w:type="spellEnd"/>
+      <w:r>
+        <w:t>/</w:t>
+      </w:r>
+      <w:proofErr w:type="spellStart"/>
+      <w:r>
+        <w:t>caveolin</w:t>
+      </w:r>
+      <w:proofErr w:type="spellEnd"/>
+      <w:r>
+        <w:t xml:space="preserve"> interaction is having an impact on </w:t>
+      </w:r>
+      <w:proofErr w:type="spellStart"/>
+      <w:r>
+        <w:t>exosomal</w:t>
+      </w:r>
+      <w:proofErr w:type="spellEnd"/>
+      <w:r>
+        <w:t xml:space="preserve"> cargo export by selecting for particular protein and, a</w:t>
+      </w:r>
+      <w:r>
+        <w:t xml:space="preserve">s recently suggested, microRNAs, though not being in direct contact. </w:t>
+      </w:r>
+      <w:r>
+        <w:t xml:space="preserve"> </w:t>
+      </w:r>
+      <w:r>
         <w:t xml:space="preserve"> </w:t>
       </w:r>
     </w:p>
@@ -3247,540 +4056,198 @@
       <w:pPr>
         <w:pStyle w:val="NoSpacing"/>
         <w:ind w:firstLine="142"/>
-      </w:pPr>
-      <w:r>
-        <w:t xml:space="preserve">As </w:t>
-      </w:r>
-      <w:proofErr w:type="spellStart"/>
-      <w:r>
-        <w:t>cavins</w:t>
-      </w:r>
-      <w:proofErr w:type="spellEnd"/>
-      <w:r>
-        <w:t xml:space="preserve"> are typically co-expressed with </w:t>
-      </w:r>
-      <w:proofErr w:type="spellStart"/>
-      <w:r>
-        <w:t>caveolin</w:t>
-      </w:r>
-      <w:proofErr w:type="spellEnd"/>
-      <w:r>
-        <w:t xml:space="preserve">, the </w:t>
-      </w:r>
-      <w:r>
-        <w:t xml:space="preserve">unusual </w:t>
-      </w:r>
-      <w:r>
-        <w:t>lack of this complete system in cancer has been researched</w:t>
-      </w:r>
-      <w:r>
-        <w:t xml:space="preserve"> as a potential target for therapy</w:t>
-      </w:r>
-      <w:r>
-        <w:t xml:space="preserve">. </w:t>
-      </w:r>
-      <w:r>
-        <w:t xml:space="preserve">It </w:t>
-      </w:r>
-      <w:r>
-        <w:t xml:space="preserve">was found that in some cancers, </w:t>
-      </w:r>
-      <w:proofErr w:type="spellStart"/>
-      <w:r>
-        <w:t>cavin</w:t>
-      </w:r>
-      <w:proofErr w:type="spellEnd"/>
-      <w:r>
-        <w:t xml:space="preserve"> expression had been </w:t>
-      </w:r>
-      <w:r>
-        <w:t xml:space="preserve">reduced </w:t>
-      </w:r>
-      <w:r>
-        <w:t xml:space="preserve">by </w:t>
-      </w:r>
-      <w:proofErr w:type="spellStart"/>
-      <w:r>
-        <w:t>hypermethylation</w:t>
-      </w:r>
-      <w:proofErr w:type="spellEnd"/>
-      <w:r>
-        <w:t xml:space="preserve">, allowing for the establishment a </w:t>
-      </w:r>
-      <w:proofErr w:type="spellStart"/>
-      <w:r>
-        <w:t>caveolin</w:t>
-      </w:r>
-      <w:proofErr w:type="spellEnd"/>
-      <w:r>
-        <w:t>-positive/</w:t>
-      </w:r>
-      <w:proofErr w:type="spellStart"/>
-      <w:r>
-        <w:t>cavin</w:t>
-      </w:r>
-      <w:proofErr w:type="spellEnd"/>
-      <w:r>
-        <w:t xml:space="preserve">-negative cell type, thus permitting for the aforementioned phenotype. </w:t>
-      </w:r>
-      <w:r>
-        <w:t xml:space="preserve">It was found that the addition of </w:t>
-      </w:r>
-      <w:proofErr w:type="spellStart"/>
-      <w:r>
-        <w:t>cavin</w:t>
-      </w:r>
-      <w:proofErr w:type="spellEnd"/>
-      <w:r>
-        <w:t xml:space="preserve"> to non-</w:t>
-      </w:r>
-      <w:proofErr w:type="spellStart"/>
-      <w:r>
-        <w:t>caveolar</w:t>
-      </w:r>
-      <w:proofErr w:type="spellEnd"/>
-      <w:r>
-        <w:t xml:space="preserve"> </w:t>
-      </w:r>
-      <w:proofErr w:type="spellStart"/>
-      <w:r>
-        <w:t>caveolin</w:t>
-      </w:r>
-      <w:proofErr w:type="spellEnd"/>
-      <w:r>
-        <w:t xml:space="preserve"> re-establishes the normal system and truncates the tumour promoting role of the </w:t>
-      </w:r>
-      <w:proofErr w:type="spellStart"/>
-      <w:r>
-        <w:t>caveolin</w:t>
-      </w:r>
-      <w:proofErr w:type="spellEnd"/>
-      <w:r>
-        <w:t xml:space="preserve">. Reestablishment of functional cavin-1 reinstates the </w:t>
-      </w:r>
-      <w:proofErr w:type="spellStart"/>
-      <w:r>
-        <w:t>caveolae</w:t>
-      </w:r>
-      <w:proofErr w:type="spellEnd"/>
-      <w:r>
-        <w:t xml:space="preserve"> formation in these cells and limits the aggressive behaviour of the </w:t>
-      </w:r>
-      <w:proofErr w:type="spellStart"/>
-      <w:r>
-        <w:t>caveolin</w:t>
-      </w:r>
-      <w:proofErr w:type="spellEnd"/>
-      <w:r>
-        <w:t>. Similarly, cavin-2 expression in PC3 cells (</w:t>
-      </w:r>
-      <w:proofErr w:type="spellStart"/>
-      <w:r>
-        <w:t>caveolin</w:t>
-      </w:r>
-      <w:proofErr w:type="spellEnd"/>
-      <w:r>
-        <w:t xml:space="preserve"> expressive) had reduced the aggressive behaviour despite not producing </w:t>
-      </w:r>
-      <w:proofErr w:type="spellStart"/>
-      <w:r>
-        <w:t>caveolae</w:t>
-      </w:r>
-      <w:proofErr w:type="spellEnd"/>
-      <w:r>
-        <w:t xml:space="preserve">. </w:t>
-      </w:r>
-      <w:r>
-        <w:t xml:space="preserve">Cavin-3 overexpression, too, limited </w:t>
-      </w:r>
-      <w:r>
-        <w:t>tumorigenesis</w:t>
-      </w:r>
-      <w:r>
-        <w:t xml:space="preserve">. </w:t>
-      </w:r>
-      <w:r>
-        <w:t>Several hypotheses are p</w:t>
-      </w:r>
-      <w:r>
-        <w:t xml:space="preserve">roposed </w:t>
-      </w:r>
-      <w:r>
-        <w:t>to explain this occurrence</w:t>
-      </w:r>
-      <w:r>
-        <w:t>. One suggests that the presence</w:t>
-      </w:r>
-      <w:r>
-        <w:t xml:space="preserve"> of the </w:t>
-      </w:r>
-      <w:proofErr w:type="spellStart"/>
-      <w:r>
-        <w:t>cavins</w:t>
-      </w:r>
-      <w:proofErr w:type="spellEnd"/>
-      <w:r>
-        <w:t xml:space="preserve"> truncate the secondary tumour promoting function of the </w:t>
-      </w:r>
-      <w:proofErr w:type="spellStart"/>
-      <w:r>
-        <w:t>caveolin</w:t>
-      </w:r>
-      <w:proofErr w:type="spellEnd"/>
-      <w:r>
-        <w:t xml:space="preserve"> by physically hindering the interaction</w:t>
-      </w:r>
-      <w:r>
-        <w:t xml:space="preserve"> by trapping </w:t>
-      </w:r>
-      <w:proofErr w:type="spellStart"/>
-      <w:r>
-        <w:t>caveolin</w:t>
-      </w:r>
-      <w:proofErr w:type="spellEnd"/>
-      <w:r>
-        <w:t xml:space="preserve"> in </w:t>
-      </w:r>
-      <w:proofErr w:type="spellStart"/>
-      <w:r>
-        <w:t>caveolae</w:t>
-      </w:r>
-      <w:proofErr w:type="spellEnd"/>
-      <w:r>
-        <w:t xml:space="preserve">. </w:t>
-      </w:r>
-      <w:r>
-        <w:t xml:space="preserve">While studies had confirmed that cavin-1 does indeed sequester </w:t>
-      </w:r>
-      <w:proofErr w:type="spellStart"/>
-      <w:r>
-        <w:t>caveolin</w:t>
-      </w:r>
-      <w:proofErr w:type="spellEnd"/>
-      <w:r>
-        <w:t>, this hypothesis is no longer supported when considering cavin-2 and 3 do not exhibit this function</w:t>
-      </w:r>
-      <w:r>
-        <w:t>.</w:t>
-      </w:r>
-      <w:r>
-        <w:t xml:space="preserve"> </w:t>
-      </w:r>
-      <w:r>
-        <w:t xml:space="preserve">Another hypothesis implicates that protein </w:t>
-      </w:r>
-      <w:r>
-        <w:t xml:space="preserve">export by selective sequestering into extracellular vesicles are mediated by the </w:t>
-      </w:r>
-      <w:proofErr w:type="spellStart"/>
-      <w:r>
-        <w:t>cavin</w:t>
-      </w:r>
-      <w:proofErr w:type="spellEnd"/>
-      <w:r>
-        <w:t xml:space="preserve"> </w:t>
-      </w:r>
-      <w:r>
-        <w:t>presence</w:t>
-      </w:r>
-      <w:r>
-        <w:t xml:space="preserve"> to change phenotypic response. </w:t>
-      </w:r>
-      <w:r>
         <w:rPr>
           <w:color w:val="FF0000"/>
         </w:rPr>
-        <w:t xml:space="preserve">EVIDENCE (look for rob </w:t>
-      </w:r>
-      <w:proofErr w:type="spellStart"/>
-      <w:proofErr w:type="gramStart"/>
+      </w:pPr>
       <w:r>
         <w:rPr>
           <w:color w:val="FF0000"/>
         </w:rPr>
-        <w:t>patons</w:t>
-      </w:r>
-      <w:proofErr w:type="spellEnd"/>
-      <w:proofErr w:type="gramEnd"/>
+        <w:t>^^1</w:t>
+      </w:r>
       <w:r>
         <w:rPr>
           <w:color w:val="FF0000"/>
         </w:rPr>
-        <w:t xml:space="preserve"> paper)</w:t>
-      </w:r>
-      <w:r>
-        <w:t xml:space="preserve">. Earlier work from our lab revealed that, while proteomic changes were true, additional selective transport of microRNAs had been observed following the </w:t>
-      </w:r>
-      <w:proofErr w:type="spellStart"/>
-      <w:r>
-        <w:t>cavin</w:t>
-      </w:r>
-      <w:proofErr w:type="spellEnd"/>
-      <w:r>
-        <w:t>/</w:t>
-      </w:r>
-      <w:proofErr w:type="spellStart"/>
-      <w:r>
-        <w:t>caveolin</w:t>
-      </w:r>
-      <w:proofErr w:type="spellEnd"/>
-      <w:r>
-        <w:t xml:space="preserve"> interaction. </w:t>
-      </w:r>
-      <w:r>
-        <w:t xml:space="preserve">This change in microRNA, although linked to </w:t>
-      </w:r>
-      <w:proofErr w:type="spellStart"/>
-      <w:r>
-        <w:t>cavin</w:t>
-      </w:r>
-      <w:proofErr w:type="spellEnd"/>
-      <w:r>
-        <w:t xml:space="preserve"> presence,</w:t>
-      </w:r>
-      <w:r>
-        <w:t xml:space="preserve"> did not appear to be the direct mechanism of sorting </w:t>
+        <w:t>4</w:t>
       </w:r>
       <w:r>
         <w:rPr>
           <w:color w:val="FF0000"/>
         </w:rPr>
-        <w:t xml:space="preserve">due to </w:t>
+        <w:t>5</w:t>
       </w:r>
       <w:r>
         <w:rPr>
           <w:color w:val="FF0000"/>
         </w:rPr>
-        <w:t>some reason.</w:t>
-      </w:r>
-      <w:r>
-        <w:t xml:space="preserve"> </w:t>
-      </w:r>
-      <w:r>
-        <w:t xml:space="preserve">Hereby, prior evidence strongly implements that </w:t>
-      </w:r>
-      <w:proofErr w:type="spellStart"/>
-      <w:r>
-        <w:t>cavin</w:t>
-      </w:r>
-      <w:proofErr w:type="spellEnd"/>
-      <w:r>
-        <w:t>/</w:t>
-      </w:r>
-      <w:proofErr w:type="spellStart"/>
-      <w:r>
-        <w:t>caveolin</w:t>
-      </w:r>
-      <w:proofErr w:type="spellEnd"/>
-      <w:r>
-        <w:t xml:space="preserve"> interaction is having an impact on </w:t>
-      </w:r>
-      <w:proofErr w:type="spellStart"/>
-      <w:r>
-        <w:t>exosomal</w:t>
-      </w:r>
-      <w:proofErr w:type="spellEnd"/>
-      <w:r>
-        <w:t xml:space="preserve"> cargo export by selecting for particular protein and, a</w:t>
-      </w:r>
-      <w:r>
-        <w:t xml:space="preserve">s recently suggested, microRNAs, though not being in direct contact. </w:t>
-      </w:r>
-      <w:r>
-        <w:t xml:space="preserve"> </w:t>
-      </w:r>
-      <w:r>
-        <w:t xml:space="preserve"> </w:t>
+        <w:t>2</w:t>
+      </w:r>
+      <w:r>
+        <w:rPr>
+          <w:color w:val="FF0000"/>
+        </w:rPr>
+        <w:t xml:space="preserve">w currently. </w:t>
       </w:r>
     </w:p>
     <w:p>
       <w:pPr>
         <w:pStyle w:val="NoSpacing"/>
         <w:ind w:firstLine="142"/>
-        <w:rPr>
-          <w:color w:val="FF0000"/>
-        </w:rPr>
-      </w:pPr>
-      <w:r>
-        <w:rPr>
-          <w:color w:val="FF0000"/>
-        </w:rPr>
-        <w:t>^^1</w:t>
-      </w:r>
-      <w:r>
-        <w:rPr>
-          <w:color w:val="FF0000"/>
-        </w:rPr>
-        <w:t>4</w:t>
-      </w:r>
-      <w:r>
-        <w:rPr>
-          <w:color w:val="FF0000"/>
-        </w:rPr>
-        <w:t>5</w:t>
-      </w:r>
-      <w:r>
-        <w:rPr>
-          <w:color w:val="FF0000"/>
-        </w:rPr>
-        <w:t>2</w:t>
-      </w:r>
-      <w:r>
-        <w:rPr>
-          <w:color w:val="FF0000"/>
-        </w:rPr>
-        <w:t xml:space="preserve">w currently. </w:t>
-      </w:r>
+      </w:pPr>
     </w:p>
     <w:p>
       <w:pPr>
         <w:pStyle w:val="NoSpacing"/>
         <w:ind w:firstLine="142"/>
       </w:pPr>
+      <w:proofErr w:type="gramStart"/>
+      <w:r>
+        <w:lastRenderedPageBreak/>
+        <w:t>microRNAs</w:t>
+      </w:r>
+      <w:proofErr w:type="gramEnd"/>
+      <w:r>
+        <w:t xml:space="preserve"> in Cancer</w:t>
+      </w:r>
+      <w:r>
+        <w:t>:</w:t>
+      </w:r>
+      <w:r>
+        <w:t xml:space="preserve"> </w:t>
+      </w:r>
+      <w:r>
+        <w:t>at least 200wds long</w:t>
+      </w:r>
     </w:p>
     <w:p>
       <w:pPr>
         <w:pStyle w:val="NoSpacing"/>
         <w:ind w:firstLine="142"/>
       </w:pPr>
-      <w:proofErr w:type="gramStart"/>
-      <w:r>
-        <w:lastRenderedPageBreak/>
-        <w:t>microRNAs</w:t>
-      </w:r>
-      <w:proofErr w:type="gramEnd"/>
-      <w:r>
-        <w:t xml:space="preserve"> in Cancer</w:t>
-      </w:r>
-      <w:r>
-        <w:t>:</w:t>
-      </w:r>
-      <w:r>
+      <w:r>
+        <w:t xml:space="preserve">The importance of microRNAs (miRNAs) had only been recently suggested as a functional member </w:t>
+      </w:r>
+      <w:r>
+        <w:t>i</w:t>
+      </w:r>
+      <w:r>
+        <w:t xml:space="preserve">n biological processes. </w:t>
+      </w:r>
+      <w:r>
+        <w:t xml:space="preserve">These </w:t>
+      </w:r>
+      <w:r>
+        <w:t>sho</w:t>
+      </w:r>
+      <w:r>
+        <w:t>r</w:t>
+      </w:r>
+      <w:r>
+        <w:t xml:space="preserve">t non-coding </w:t>
+      </w:r>
+      <w:r>
+        <w:t>RNAs</w:t>
+      </w:r>
+      <w:r>
+        <w:t>, usually ranging between 20-24 nucleotides in length,</w:t>
+      </w:r>
+      <w:r>
+        <w:t xml:space="preserve"> for</w:t>
+      </w:r>
+      <w:r>
+        <w:t>m complementary base paring to th</w:t>
+      </w:r>
+      <w:r>
+        <w:t>e 3’ untranslated region of a</w:t>
+      </w:r>
+      <w:r>
+        <w:t xml:space="preserve"> transcribed</w:t>
+      </w:r>
+      <w:r>
+        <w:t xml:space="preserve"> gene</w:t>
+      </w:r>
+      <w:r>
+        <w:t xml:space="preserve"> (messenger RNA) then </w:t>
+      </w:r>
+      <w:r>
+        <w:t>recruit complexes to either degrade the transcript or inhibit its translation</w:t>
+      </w:r>
+      <w:r>
+        <w:t xml:space="preserve">. </w:t>
+      </w:r>
+      <w:r>
+        <w:t>This RNA induced silencing complex (RISC) and associated proteins</w:t>
+      </w:r>
+      <w:r>
+        <w:t xml:space="preserve"> perform</w:t>
+      </w:r>
+      <w:r>
+        <w:t xml:space="preserve"> the degradation depending on the guide miRNA</w:t>
+      </w:r>
+      <w:r>
+        <w:t>. As a single miRNA can target hundreds of target mRNAs for this function, any abnormal miRNA regulation is likely to disrupt many pathways.</w:t>
+      </w:r>
+      <w:r>
+        <w:t xml:space="preserve"> To exemplify this, overexpression and knockdown studies on multiple miRNAs reveals this detriment on cell function.</w:t>
+      </w:r>
+      <w:r>
+        <w:t xml:space="preserve"> In particular, the miRNAs that dictate differentiation, replication and adhesion had been </w:t>
+      </w:r>
+      <w:r>
+        <w:t>implicated in cancer-like properties.</w:t>
+      </w:r>
+      <w:r>
+        <w:rPr>
+          <w:color w:val="FF0000"/>
+        </w:rPr>
         <w:t xml:space="preserve"> </w:t>
       </w:r>
       <w:r>
-        <w:t>at least 200wds long</w:t>
-      </w:r>
+        <w:rPr>
+          <w:color w:val="FF0000"/>
+        </w:rPr>
+        <w:t xml:space="preserve"> Evidence that it facilitates cancer progression. </w:t>
+      </w:r>
+    </w:p>
+    <w:p>
+      <w:pPr>
+        <w:pStyle w:val="NoSpacing"/>
+      </w:pPr>
     </w:p>
     <w:p>
       <w:pPr>
         <w:pStyle w:val="NoSpacing"/>
         <w:ind w:firstLine="142"/>
       </w:pPr>
-      <w:r>
-        <w:t xml:space="preserve">The importance of microRNAs (miRNAs) had only been recently suggested as a functional member </w:t>
-      </w:r>
-      <w:r>
-        <w:t>i</w:t>
-      </w:r>
-      <w:r>
-        <w:t xml:space="preserve">n biological processes. </w:t>
-      </w:r>
-      <w:r>
-        <w:t xml:space="preserve">These </w:t>
-      </w:r>
-      <w:r>
-        <w:t>sho</w:t>
-      </w:r>
-      <w:r>
-        <w:t>r</w:t>
-      </w:r>
-      <w:r>
-        <w:t xml:space="preserve">t non-coding </w:t>
-      </w:r>
-      <w:r>
-        <w:t>RNAs</w:t>
-      </w:r>
-      <w:r>
-        <w:t>, usually ranging between 20-24 nucleotides in length,</w:t>
-      </w:r>
-      <w:r>
-        <w:t xml:space="preserve"> for</w:t>
-      </w:r>
-      <w:r>
-        <w:t>m complementary base paring to th</w:t>
-      </w:r>
-      <w:r>
-        <w:t>e 3’ untranslated region of a</w:t>
-      </w:r>
-      <w:r>
-        <w:t xml:space="preserve"> transcribed</w:t>
-      </w:r>
-      <w:r>
-        <w:t xml:space="preserve"> gene</w:t>
-      </w:r>
-      <w:r>
-        <w:t xml:space="preserve"> (messenger RNA) then </w:t>
-      </w:r>
-      <w:r>
-        <w:t>recruit complexes to either degrade the transcript or inhibit its translation</w:t>
-      </w:r>
-      <w:r>
-        <w:t xml:space="preserve">. </w:t>
-      </w:r>
-      <w:r>
-        <w:t>This RNA induced silencing complex (RISC) and associated proteins</w:t>
-      </w:r>
-      <w:r>
-        <w:t xml:space="preserve"> perform</w:t>
-      </w:r>
-      <w:r>
-        <w:t xml:space="preserve"> the degradation depending on the guide miRNA</w:t>
-      </w:r>
-      <w:r>
-        <w:t>. As a single miRNA can target hundreds of target mRNAs for this function, any abnormal miRNA regulation is likely to disrupt many pathways.</w:t>
-      </w:r>
-      <w:r>
-        <w:t xml:space="preserve"> To exemplify this, overexpression and knockdown studies on multiple miRNAs reveals this detriment on cell function.</w:t>
-      </w:r>
-      <w:r>
-        <w:t xml:space="preserve"> In particular, the miRNAs that dictate differentiation, replication and adhesion had been </w:t>
-      </w:r>
-      <w:r>
-        <w:t>implicated in cancer-like properties.</w:t>
-      </w:r>
-      <w:r>
-        <w:rPr>
-          <w:color w:val="FF0000"/>
-        </w:rPr>
+      <w:proofErr w:type="spellStart"/>
+      <w:r>
+        <w:t>Cavins</w:t>
+      </w:r>
+      <w:proofErr w:type="spellEnd"/>
+      <w:r>
+        <w:t xml:space="preserve"> and miRNAs: 200w</w:t>
+      </w:r>
+      <w:r>
         <w:t xml:space="preserve"> </w:t>
       </w:r>
-      <w:r>
-        <w:rPr>
-          <w:color w:val="FF0000"/>
-        </w:rPr>
-        <w:t xml:space="preserve"> Evidence that it facilitates cancer progression. </w:t>
-      </w:r>
-    </w:p>
-    <w:p>
-      <w:pPr>
-        <w:pStyle w:val="NoSpacing"/>
-      </w:pPr>
     </w:p>
     <w:p>
       <w:pPr>
         <w:pStyle w:val="NoSpacing"/>
         <w:ind w:firstLine="142"/>
       </w:pPr>
-      <w:proofErr w:type="spellStart"/>
-      <w:r>
-        <w:t>Cavins</w:t>
-      </w:r>
-      <w:proofErr w:type="spellEnd"/>
-      <w:r>
-        <w:t xml:space="preserve"> and miRNAs: 200w</w:t>
-      </w:r>
-      <w:r>
-        <w:t xml:space="preserve"> </w:t>
-      </w:r>
-    </w:p>
-    <w:p>
-      <w:pPr>
-        <w:pStyle w:val="NoSpacing"/>
-        <w:ind w:firstLine="142"/>
-      </w:pPr>
-      <w:r>
-        <w:t xml:space="preserve">Include evidence that miRNA148 supports this and that it is selectively exported. That </w:t>
+      <w:r>
+        <w:t>Include evidence that miRNA148</w:t>
+      </w:r>
+      <w:r>
+        <w:t>a</w:t>
+      </w:r>
+      <w:bookmarkStart w:id="2" w:name="_GoBack"/>
+      <w:bookmarkEnd w:id="2"/>
+      <w:r>
+        <w:t xml:space="preserve"> supports this and that it is selectively exported. That </w:t>
       </w:r>
       <w:proofErr w:type="spellStart"/>
       <w:r>
@@ -4276,13 +4743,13 @@
         <w:fldChar w:fldCharType="separate"/>
       </w:r>
       <w:r>
-        <w:t xml:space="preserve">Bosch, M., et al. (2011). "Mitochondrial Cholesterol: A Connection Between Caveolin, Metabolism, and Disease." </w:t>
+        <w:t xml:space="preserve">Ariotti, N., et al. (2015). "Molecular Characterization of Caveolin-induced Membrane Curvature." </w:t>
       </w:r>
       <w:r>
         <w:rPr>
           <w:u w:val="single"/>
         </w:rPr>
-        <w:t>Traffic</w:t>
+        <w:t>Journal of Biological Chemistry</w:t>
       </w:r>
       <w:r>
         <w:t xml:space="preserve"> </w:t>
@@ -4291,10 +4758,10 @@
         <w:rPr>
           <w:b/>
         </w:rPr>
-        <w:t>12</w:t>
-      </w:r>
-      <w:r>
-        <w:t>(11): 1483-1489.</w:t>
+        <w:t>290</w:t>
+      </w:r>
+      <w:r>
+        <w:t>(41): 24875-24890.</w:t>
       </w:r>
     </w:p>
     <w:p>
@@ -4308,13 +4775,13 @@
         <w:pStyle w:val="EndNoteBibliography"/>
       </w:pPr>
       <w:r>
-        <w:t xml:space="preserve">Compagno, D., et al. (2014). "Glycans and galectins in prostate cancer biology, angiogenesis and metastasis." </w:t>
+        <w:t xml:space="preserve">Barresi, V., et al. (2006). "Caveolin-1 in meningiomas: expression and clinico-pathological correlations." </w:t>
       </w:r>
       <w:r>
         <w:rPr>
           <w:u w:val="single"/>
         </w:rPr>
-        <w:t>Glycobiology</w:t>
+        <w:t>Acta Neuropathologica</w:t>
       </w:r>
       <w:r>
         <w:t xml:space="preserve"> </w:t>
@@ -4323,10 +4790,10 @@
         <w:rPr>
           <w:b/>
         </w:rPr>
-        <w:t>24</w:t>
-      </w:r>
-      <w:r>
-        <w:t>(10): 899-906.</w:t>
+        <w:t>112</w:t>
+      </w:r>
+      <w:r>
+        <w:t>(5): 617-626.</w:t>
       </w:r>
     </w:p>
     <w:p>
@@ -4340,13 +4807,13 @@
         <w:pStyle w:val="EndNoteBibliography"/>
       </w:pPr>
       <w:r>
-        <w:t xml:space="preserve">De Toro, J., et al. (2015). "Emerging roles of exosomes in normal and pathological conditions: new insights for diagnosis and therapeutic applications." </w:t>
+        <w:t xml:space="preserve">Bosch, M., et al. (2011). "Mitochondrial Cholesterol: A Connection Between Caveolin, Metabolism, and Disease." </w:t>
       </w:r>
       <w:r>
         <w:rPr>
           <w:u w:val="single"/>
         </w:rPr>
-        <w:t>Front Immunol</w:t>
+        <w:t>Traffic</w:t>
       </w:r>
       <w:r>
         <w:t xml:space="preserve"> </w:t>
@@ -4355,10 +4822,10 @@
         <w:rPr>
           <w:b/>
         </w:rPr>
-        <w:t>6</w:t>
-      </w:r>
-      <w:r>
-        <w:t>: 203.</w:t>
+        <w:t>12</w:t>
+      </w:r>
+      <w:r>
+        <w:t>(11): 1483-1489.</w:t>
       </w:r>
     </w:p>
     <w:p>
@@ -4372,13 +4839,13 @@
         <w:pStyle w:val="EndNoteBibliography"/>
       </w:pPr>
       <w:r>
-        <w:t xml:space="preserve">Drab, M., et al. (2001). "Loss of Caveolae, Vascular Dysfunction, and Pulmonary Defects in Caveolin-1 Gene-Disrupted Mice." </w:t>
+        <w:t xml:space="preserve">Compagno, D., et al. (2014). "Glycans and galectins in prostate cancer biology, angiogenesis and metastasis." </w:t>
       </w:r>
       <w:r>
         <w:rPr>
           <w:u w:val="single"/>
         </w:rPr>
-        <w:t>Science</w:t>
+        <w:t>Glycobiology</w:t>
       </w:r>
       <w:r>
         <w:t xml:space="preserve"> </w:t>
@@ -4387,10 +4854,10 @@
         <w:rPr>
           <w:b/>
         </w:rPr>
-        <w:t>293</w:t>
-      </w:r>
-      <w:r>
-        <w:t>(5539): 2449-2452.</w:t>
+        <w:t>24</w:t>
+      </w:r>
+      <w:r>
+        <w:t>(10): 899-906.</w:t>
       </w:r>
     </w:p>
     <w:p>
@@ -4404,13 +4871,13 @@
         <w:pStyle w:val="EndNoteBibliography"/>
       </w:pPr>
       <w:r>
-        <w:t xml:space="preserve">Fra, A. M., et al. (1995). "De novo formation of caveolae in lymphocytes by expression of VIP21-caveolin." </w:t>
+        <w:t xml:space="preserve">De Toro, J., et al. (2015). "Emerging roles of exosomes in normal and pathological conditions: new insights for diagnosis and therapeutic applications." </w:t>
       </w:r>
       <w:r>
         <w:rPr>
           <w:u w:val="single"/>
         </w:rPr>
-        <w:t>Proceedings of the National Academy of Sciences of the United States of America</w:t>
+        <w:t>Front Immunol</w:t>
       </w:r>
       <w:r>
         <w:t xml:space="preserve"> </w:t>
@@ -4419,10 +4886,10 @@
         <w:rPr>
           <w:b/>
         </w:rPr>
-        <w:t>92</w:t>
-      </w:r>
-      <w:r>
-        <w:t>(19): 8655-8659.</w:t>
+        <w:t>6</w:t>
+      </w:r>
+      <w:r>
+        <w:t>: 203.</w:t>
       </w:r>
     </w:p>
     <w:p>
@@ -4436,13 +4903,13 @@
         <w:pStyle w:val="EndNoteBibliography"/>
       </w:pPr>
       <w:r>
-        <w:t xml:space="preserve">Galbiati, F., et al. (2001). "Caveolin-3 Null Mice Show a Loss of Caveolae, Changes in the Microdomain Distribution of the Dystrophin-Glycoprotein Complex, and T-tubule Abnormalities." </w:t>
+        <w:t xml:space="preserve">Drab, M., et al. (2001). "Loss of Caveolae, Vascular Dysfunction, and Pulmonary Defects in Caveolin-1 Gene-Disrupted Mice." </w:t>
       </w:r>
       <w:r>
         <w:rPr>
           <w:u w:val="single"/>
         </w:rPr>
-        <w:t>Journal of Biological Chemistry</w:t>
+        <w:t>Science</w:t>
       </w:r>
       <w:r>
         <w:t xml:space="preserve"> </w:t>
@@ -4451,10 +4918,10 @@
         <w:rPr>
           <w:b/>
         </w:rPr>
-        <w:t>276</w:t>
-      </w:r>
-      <w:r>
-        <w:t>(24): 21425-21433.</w:t>
+        <w:t>293</w:t>
+      </w:r>
+      <w:r>
+        <w:t>(5539): 2449-2452.</w:t>
       </w:r>
     </w:p>
     <w:p>
@@ -4468,13 +4935,13 @@
         <w:pStyle w:val="EndNoteBibliography"/>
       </w:pPr>
       <w:r>
-        <w:t xml:space="preserve">Gu, H., et al. (2014). "Exosomes Biogenesis and Potentials in Disease Diagnosis and Drug Delivery." </w:t>
+        <w:t xml:space="preserve">Feng, S., et al. (2010). "Caveolin-1 gene silencing promotes the activation of PI3K/AKT dependent on Eralpha36 and the transformation of MCF10ACE." </w:t>
       </w:r>
       <w:r>
         <w:rPr>
           <w:u w:val="single"/>
         </w:rPr>
-        <w:t>Nano LIFE</w:t>
+        <w:t>Science China. Life sciences</w:t>
       </w:r>
       <w:r>
         <w:t xml:space="preserve"> </w:t>
@@ -4483,10 +4950,10 @@
         <w:rPr>
           <w:b/>
         </w:rPr>
-        <w:t>04</w:t>
-      </w:r>
-      <w:r>
-        <w:t>(04): 1441017.</w:t>
+        <w:t>53</w:t>
+      </w:r>
+      <w:r>
+        <w:t>(5): 598-605.</w:t>
       </w:r>
     </w:p>
     <w:p>
@@ -4500,13 +4967,13 @@
         <w:pStyle w:val="EndNoteBibliography"/>
       </w:pPr>
       <w:r>
-        <w:t xml:space="preserve">Hailstones, D., et al. (1998). "Regulation of caveolin and caveolae by cholesterol in MDCK cells." </w:t>
+        <w:t xml:space="preserve">Fra, A. M., et al. (1995). "De novo formation of caveolae in lymphocytes by expression of VIP21-caveolin." </w:t>
       </w:r>
       <w:r>
         <w:rPr>
           <w:u w:val="single"/>
         </w:rPr>
-        <w:t>Journal of Lipid Research</w:t>
+        <w:t>Proceedings of the National Academy of Sciences of the United States of America</w:t>
       </w:r>
       <w:r>
         <w:t xml:space="preserve"> </w:t>
@@ -4515,10 +4982,10 @@
         <w:rPr>
           <w:b/>
         </w:rPr>
-        <w:t>39</w:t>
-      </w:r>
-      <w:r>
-        <w:t>(2): 369-379.</w:t>
+        <w:t>92</w:t>
+      </w:r>
+      <w:r>
+        <w:t>(19): 8655-8659.</w:t>
       </w:r>
     </w:p>
     <w:p>
@@ -4532,13 +4999,13 @@
         <w:pStyle w:val="EndNoteBibliography"/>
       </w:pPr>
       <w:r>
-        <w:t xml:space="preserve">Hill, M. M., et al. (2008). "PTRF-Cavin, a Conserved Cytoplasmic Protein Required for Caveola Formation and Function." </w:t>
+        <w:t xml:space="preserve">Galbiati, F., et al. (2001). "Caveolin-3 Null Mice Show a Loss of Caveolae, Changes in the Microdomain Distribution of the Dystrophin-Glycoprotein Complex, and T-tubule Abnormalities." </w:t>
       </w:r>
       <w:r>
         <w:rPr>
           <w:u w:val="single"/>
         </w:rPr>
-        <w:t>Cell</w:t>
+        <w:t>Journal of Biological Chemistry</w:t>
       </w:r>
       <w:r>
         <w:t xml:space="preserve"> </w:t>
@@ -4547,10 +5014,10 @@
         <w:rPr>
           <w:b/>
         </w:rPr>
-        <w:t>132</w:t>
-      </w:r>
-      <w:r>
-        <w:t>(1): 113-124.</w:t>
+        <w:t>276</w:t>
+      </w:r>
+      <w:r>
+        <w:t>(24): 21425-21433.</w:t>
       </w:r>
     </w:p>
     <w:p>
@@ -4564,13 +5031,13 @@
         <w:pStyle w:val="EndNoteBibliography"/>
       </w:pPr>
       <w:r>
-        <w:t xml:space="preserve">Inder, K. L., et al. (2014). "Cavin-1/PTRF alters prostate cancer cell-derived extracellular vesicle content and internalization to attenuate extracellular vesicle-mediated osteoclastogenesis and osteoblast proliferation." </w:t>
+        <w:t xml:space="preserve">Gu, H., et al. (2014). "Exosomes Biogenesis and Potentials in Disease Diagnosis and Drug Delivery." </w:t>
       </w:r>
       <w:r>
         <w:rPr>
           <w:u w:val="single"/>
         </w:rPr>
-        <w:t>J Extracell Vesicles</w:t>
+        <w:t>Nano LIFE</w:t>
       </w:r>
       <w:r>
         <w:t xml:space="preserve"> </w:t>
@@ -4579,10 +5046,10 @@
         <w:rPr>
           <w:b/>
         </w:rPr>
-        <w:t>3</w:t>
-      </w:r>
-      <w:r>
-        <w:t>.</w:t>
+        <w:t>04</w:t>
+      </w:r>
+      <w:r>
+        <w:t>(04): 1441017.</w:t>
       </w:r>
     </w:p>
     <w:p>
@@ -4596,13 +5063,13 @@
         <w:pStyle w:val="EndNoteBibliography"/>
       </w:pPr>
       <w:r>
-        <w:t xml:space="preserve">Inder, K. L., et al. (2012). "Expression of PTRF in PC-3 Cells modulates cholesterol dynamics and the actin cytoskeleton impacting secretion pathways." </w:t>
+        <w:t xml:space="preserve">Hailstones, D., et al. (1998). "Regulation of caveolin and caveolae by cholesterol in MDCK cells." </w:t>
       </w:r>
       <w:r>
         <w:rPr>
           <w:u w:val="single"/>
         </w:rPr>
-        <w:t>Mol Cell Proteomics</w:t>
+        <w:t>Journal of Lipid Research</w:t>
       </w:r>
       <w:r>
         <w:t xml:space="preserve"> </w:t>
@@ -4611,10 +5078,10 @@
         <w:rPr>
           <w:b/>
         </w:rPr>
-        <w:t>11</w:t>
-      </w:r>
-      <w:r>
-        <w:t>(2): M111.012245.</w:t>
+        <w:t>39</w:t>
+      </w:r>
+      <w:r>
+        <w:t>(2): 369-379.</w:t>
       </w:r>
     </w:p>
     <w:p>
@@ -4628,6 +5095,231 @@
         <w:pStyle w:val="EndNoteBibliography"/>
       </w:pPr>
       <w:r>
+        <w:t xml:space="preserve">Han, F., et al. (2009). "Caveolin-1 acts as a tumor suppressor by down-regulating epidermal growth factor receptor-mitogen-activated protein kinase signaling pathway in pancreatic carcinoma cell lines." </w:t>
+      </w:r>
+      <w:r>
+        <w:rPr>
+          <w:u w:val="single"/>
+        </w:rPr>
+        <w:t>Pancreas</w:t>
+      </w:r>
+      <w:r>
+        <w:t xml:space="preserve"> </w:t>
+      </w:r>
+      <w:r>
+        <w:rPr>
+          <w:b/>
+        </w:rPr>
+        <w:t>38</w:t>
+      </w:r>
+      <w:r>
+        <w:t>(7): 766-774.</w:t>
+      </w:r>
+    </w:p>
+    <w:p>
+      <w:pPr>
+        <w:pStyle w:val="EndNoteBibliography"/>
+        <w:spacing w:after="0"/>
+      </w:pPr>
+    </w:p>
+    <w:p>
+      <w:pPr>
+        <w:pStyle w:val="EndNoteBibliography"/>
+      </w:pPr>
+      <w:r>
+        <w:t xml:space="preserve">Hill, M. M., et al. (2008). "PTRF-Cavin, a Conserved Cytoplasmic Protein Required for Caveola Formation and Function." </w:t>
+      </w:r>
+      <w:r>
+        <w:rPr>
+          <w:u w:val="single"/>
+        </w:rPr>
+        <w:t>Cell</w:t>
+      </w:r>
+      <w:r>
+        <w:t xml:space="preserve"> </w:t>
+      </w:r>
+      <w:r>
+        <w:rPr>
+          <w:b/>
+        </w:rPr>
+        <w:t>132</w:t>
+      </w:r>
+      <w:r>
+        <w:t>(1): 113-124.</w:t>
+      </w:r>
+    </w:p>
+    <w:p>
+      <w:pPr>
+        <w:pStyle w:val="EndNoteBibliography"/>
+        <w:spacing w:after="0"/>
+      </w:pPr>
+    </w:p>
+    <w:p>
+      <w:pPr>
+        <w:pStyle w:val="EndNoteBibliography"/>
+      </w:pPr>
+      <w:r>
+        <w:t xml:space="preserve">Ho, C.-C., et al. (2002). "Up-Regulated Caveolin-1 Accentuates the Metastasis Capability of Lung Adenocarcinoma by Inducing Filopodia Formation." </w:t>
+      </w:r>
+      <w:r>
+        <w:rPr>
+          <w:u w:val="single"/>
+        </w:rPr>
+        <w:t>The American Journal of Pathology</w:t>
+      </w:r>
+      <w:r>
+        <w:t xml:space="preserve"> </w:t>
+      </w:r>
+      <w:r>
+        <w:rPr>
+          <w:b/>
+        </w:rPr>
+        <w:t>161</w:t>
+      </w:r>
+      <w:r>
+        <w:t>(5): 1647-1656.</w:t>
+      </w:r>
+    </w:p>
+    <w:p>
+      <w:pPr>
+        <w:pStyle w:val="EndNoteBibliography"/>
+        <w:spacing w:after="0"/>
+      </w:pPr>
+    </w:p>
+    <w:p>
+      <w:pPr>
+        <w:pStyle w:val="EndNoteBibliography"/>
+      </w:pPr>
+      <w:r>
+        <w:t xml:space="preserve">Inder, K. L., et al. (2014). "Cavin-1/PTRF alters prostate cancer cell-derived extracellular vesicle content and internalization to attenuate extracellular vesicle-mediated osteoclastogenesis and osteoblast proliferation." </w:t>
+      </w:r>
+      <w:r>
+        <w:rPr>
+          <w:u w:val="single"/>
+        </w:rPr>
+        <w:t>J Extracell Vesicles</w:t>
+      </w:r>
+      <w:r>
+        <w:t xml:space="preserve"> </w:t>
+      </w:r>
+      <w:r>
+        <w:rPr>
+          <w:b/>
+        </w:rPr>
+        <w:t>3</w:t>
+      </w:r>
+      <w:r>
+        <w:t>.</w:t>
+      </w:r>
+    </w:p>
+    <w:p>
+      <w:pPr>
+        <w:pStyle w:val="EndNoteBibliography"/>
+        <w:spacing w:after="0"/>
+      </w:pPr>
+    </w:p>
+    <w:p>
+      <w:pPr>
+        <w:pStyle w:val="EndNoteBibliography"/>
+      </w:pPr>
+      <w:r>
+        <w:t xml:space="preserve">Inder, K. L., et al. (2012). "Expression of PTRF in PC-3 Cells modulates cholesterol dynamics and the actin cytoskeleton impacting secretion pathways." </w:t>
+      </w:r>
+      <w:r>
+        <w:rPr>
+          <w:u w:val="single"/>
+        </w:rPr>
+        <w:t>Mol Cell Proteomics</w:t>
+      </w:r>
+      <w:r>
+        <w:t xml:space="preserve"> </w:t>
+      </w:r>
+      <w:r>
+        <w:rPr>
+          <w:b/>
+        </w:rPr>
+        <w:t>11</w:t>
+      </w:r>
+      <w:r>
+        <w:t>(2): M111.012245.</w:t>
+      </w:r>
+    </w:p>
+    <w:p>
+      <w:pPr>
+        <w:pStyle w:val="EndNoteBibliography"/>
+        <w:spacing w:after="0"/>
+      </w:pPr>
+    </w:p>
+    <w:p>
+      <w:pPr>
+        <w:pStyle w:val="EndNoteBibliography"/>
+      </w:pPr>
+      <w:r>
+        <w:t xml:space="preserve">Itoh, T., et al. (2002). "Overexpression of caveolin-1 in esophageal squamous cell carcinoma correlates with lymph node metastasis and pathologic stage." </w:t>
+      </w:r>
+      <w:r>
+        <w:rPr>
+          <w:u w:val="single"/>
+        </w:rPr>
+        <w:t>Cancer</w:t>
+      </w:r>
+      <w:r>
+        <w:t xml:space="preserve"> </w:t>
+      </w:r>
+      <w:r>
+        <w:rPr>
+          <w:b/>
+        </w:rPr>
+        <w:t>94</w:t>
+      </w:r>
+      <w:r>
+        <w:t>(4): 929.</w:t>
+      </w:r>
+    </w:p>
+    <w:p>
+      <w:pPr>
+        <w:pStyle w:val="EndNoteBibliography"/>
+        <w:spacing w:after="0"/>
+      </w:pPr>
+    </w:p>
+    <w:p>
+      <w:pPr>
+        <w:pStyle w:val="EndNoteBibliography"/>
+      </w:pPr>
+      <w:r>
+        <w:t xml:space="preserve">Joo, H. J., et al. (2004). "Increased expression of caveolin-1 and microvessel density correlates with metastasis and poor prognosis in clear cell renal cell carcinoma." </w:t>
+      </w:r>
+      <w:r>
+        <w:rPr>
+          <w:u w:val="single"/>
+        </w:rPr>
+        <w:t>BJU International</w:t>
+      </w:r>
+      <w:r>
+        <w:t xml:space="preserve"> </w:t>
+      </w:r>
+      <w:r>
+        <w:rPr>
+          <w:b/>
+        </w:rPr>
+        <w:t>93</w:t>
+      </w:r>
+      <w:r>
+        <w:t>(3): 291-296.</w:t>
+      </w:r>
+    </w:p>
+    <w:p>
+      <w:pPr>
+        <w:pStyle w:val="EndNoteBibliography"/>
+        <w:spacing w:after="0"/>
+      </w:pPr>
+    </w:p>
+    <w:p>
+      <w:pPr>
+        <w:pStyle w:val="EndNoteBibliography"/>
+      </w:pPr>
+      <w:r>
+        <w:lastRenderedPageBreak/>
         <w:t xml:space="preserve">Minciacchi, V. R., et al. (2015). "Extracellular Vesicles in Cancer: Exosomes, Microvesicles and the Emerging Role of Large Oncosomes." </w:t>
       </w:r>
       <w:r>
@@ -4930,7 +5622,23 @@
 
 <file path=word/comments.xml><?xml version="1.0" encoding="utf-8"?>
 <w:comments xmlns:wpc="http://schemas.microsoft.com/office/word/2010/wordprocessingCanvas" xmlns:mc="http://schemas.openxmlformats.org/markup-compatibility/2006" xmlns:o="urn:schemas-microsoft-com:office:office" xmlns:r="http://schemas.openxmlformats.org/officeDocument/2006/relationships" xmlns:m="http://schemas.openxmlformats.org/officeDocument/2006/math" xmlns:v="urn:schemas-microsoft-com:vml" xmlns:wp14="http://schemas.microsoft.com/office/word/2010/wordprocessingDrawing" xmlns:wp="http://schemas.openxmlformats.org/drawingml/2006/wordprocessingDrawing" xmlns:w10="urn:schemas-microsoft-com:office:word" xmlns:w="http://schemas.openxmlformats.org/wordprocessingml/2006/main" xmlns:w14="http://schemas.microsoft.com/office/word/2010/wordml" xmlns:w15="http://schemas.microsoft.com/office/word/2012/wordml" xmlns:wpg="http://schemas.microsoft.com/office/word/2010/wordprocessingGroup" xmlns:wpi="http://schemas.microsoft.com/office/word/2010/wordprocessingInk" xmlns:wne="http://schemas.microsoft.com/office/word/2006/wordml" xmlns:wps="http://schemas.microsoft.com/office/word/2010/wordprocessingShape" mc:Ignorable="w14 w15 wp14">
-  <w:comment w:id="0" w:author="Harley Robinson " w:date="2016-02-08T11:41:00Z" w:initials="HR">
+  <w:comment w:id="0" w:author="Harley Robinson " w:date="2016-02-10T09:15:00Z" w:initials="HR">
+    <w:p>
+      <w:pPr>
+        <w:pStyle w:val="CommentText"/>
+      </w:pPr>
+      <w:r>
+        <w:rPr>
+          <w:rStyle w:val="CommentReference"/>
+        </w:rPr>
+        <w:annotationRef/>
+      </w:r>
+      <w:r>
+        <w:t xml:space="preserve">May want to put this somewhere else. </w:t>
+      </w:r>
+    </w:p>
+  </w:comment>
+  <w:comment w:id="1" w:author="Harley Robinson " w:date="2016-02-08T11:41:00Z" w:initials="HR">
     <w:p>
       <w:pPr>
         <w:pStyle w:val="CommentText"/>
@@ -4975,6 +5683,7 @@
 
 <file path=word/commentsExtended.xml><?xml version="1.0" encoding="utf-8"?>
 <w15:commentsEx xmlns:wpc="http://schemas.microsoft.com/office/word/2010/wordprocessingCanvas" xmlns:mc="http://schemas.openxmlformats.org/markup-compatibility/2006" xmlns:o="urn:schemas-microsoft-com:office:office" xmlns:r="http://schemas.openxmlformats.org/officeDocument/2006/relationships" xmlns:m="http://schemas.openxmlformats.org/officeDocument/2006/math" xmlns:v="urn:schemas-microsoft-com:vml" xmlns:wp14="http://schemas.microsoft.com/office/word/2010/wordprocessingDrawing" xmlns:wp="http://schemas.openxmlformats.org/drawingml/2006/wordprocessingDrawing" xmlns:w10="urn:schemas-microsoft-com:office:word" xmlns:w="http://schemas.openxmlformats.org/wordprocessingml/2006/main" xmlns:w14="http://schemas.microsoft.com/office/word/2010/wordml" xmlns:w15="http://schemas.microsoft.com/office/word/2012/wordml" xmlns:wpg="http://schemas.microsoft.com/office/word/2010/wordprocessingGroup" xmlns:wpi="http://schemas.microsoft.com/office/word/2010/wordprocessingInk" xmlns:wne="http://schemas.microsoft.com/office/word/2006/wordml" xmlns:wps="http://schemas.microsoft.com/office/word/2010/wordprocessingShape" mc:Ignorable="w14 w15 wp14">
+  <w15:commentEx w15:paraId="4B1A3159" w15:done="0"/>
   <w15:commentEx w15:paraId="358CE062" w15:done="0"/>
 </w15:commentsEx>
 </file>

</xml_diff>

<commit_message>
11/2/16 background, info, qc for sub data
</commit_message>
<xml_diff>
--- a/BackgroundInfo/Background.docx
+++ b/BackgroundInfo/Background.docx
@@ -867,16 +867,8 @@
         <w:rPr>
           <w:noProof/>
         </w:rPr>
-        <w:t>(</w:t>
-      </w:r>
-      <w:proofErr w:type="spellStart"/>
-      <w:r>
-        <w:rPr>
-          <w:noProof/>
-        </w:rPr>
-        <w:t>Gu</w:t>
-      </w:r>
-      <w:proofErr w:type="spellEnd"/>
+        <w:t>(Gu</w:t>
+      </w:r>
       <w:r>
         <w:rPr>
           <w:i/>
@@ -1901,16 +1893,8 @@
         <w:rPr>
           <w:noProof/>
         </w:rPr>
-        <w:t>(</w:t>
-      </w:r>
-      <w:proofErr w:type="spellStart"/>
-      <w:r>
-        <w:rPr>
-          <w:noProof/>
-        </w:rPr>
-        <w:t>Ariotti</w:t>
-      </w:r>
-      <w:proofErr w:type="spellEnd"/>
+        <w:t>(Ariotti</w:t>
+      </w:r>
       <w:r>
         <w:rPr>
           <w:i/>
@@ -3025,16 +3009,8 @@
         <w:rPr>
           <w:noProof/>
         </w:rPr>
-        <w:t>(</w:t>
-      </w:r>
-      <w:proofErr w:type="spellStart"/>
-      <w:r>
-        <w:rPr>
-          <w:noProof/>
-        </w:rPr>
-        <w:t>Ho</w:t>
-      </w:r>
-      <w:proofErr w:type="spellEnd"/>
+        <w:t>(Ho</w:t>
+      </w:r>
       <w:r>
         <w:rPr>
           <w:i/>
@@ -3591,50 +3567,22 @@
         <w:rPr>
           <w:color w:val="FF0000"/>
         </w:rPr>
-        <w:t>. PUT IN EVIDENCE.</w:t>
-      </w:r>
-      <w:r>
-        <w:t xml:space="preserve"> This may indicate that cavin-2 recruit differential signalling</w:t>
-      </w:r>
-      <w:r>
-        <w:t xml:space="preserve"> compared</w:t>
-      </w:r>
-      <w:r>
-        <w:t xml:space="preserve"> to cavin-1 </w:t>
-      </w:r>
-      <w:proofErr w:type="spellStart"/>
-      <w:r>
-        <w:t>homomeric</w:t>
-      </w:r>
-      <w:proofErr w:type="spellEnd"/>
+        <w:t>. PUT IN EVIDENCE</w:t>
+      </w:r>
+      <w:r>
+        <w:t>. Additionally, cavin-3 has been associated with</w:t>
+      </w:r>
       <w:r>
         <w:t xml:space="preserve"> </w:t>
       </w:r>
       <w:r>
-        <w:t>complexes</w:t>
-      </w:r>
-      <w:r>
-        <w:t xml:space="preserve"> due to this change in morphology. Additionally, cavin-3 has been associated with</w:t>
-      </w:r>
-      <w:r>
-        <w:t xml:space="preserve"> </w:t>
-      </w:r>
-      <w:r>
-        <w:t>internalisation and trafficking by further knockdown and ectopic expression studies.</w:t>
-      </w:r>
-      <w:r>
-        <w:t xml:space="preserve"> </w:t>
-      </w:r>
-      <w:r>
-        <w:t xml:space="preserve">Again, due to the secondary function of cavin-3 in </w:t>
-      </w:r>
-      <w:proofErr w:type="spellStart"/>
-      <w:r>
-        <w:t>cavin</w:t>
-      </w:r>
-      <w:proofErr w:type="spellEnd"/>
-      <w:r>
-        <w:t xml:space="preserve"> complexes, it is likely that its activity facilitates a currently uncharacterised pathway. </w:t>
+        <w:t>internalisation and trafficking by further knockdown and ectopic express</w:t>
+      </w:r>
+      <w:r>
+        <w:t>ion studies</w:t>
+      </w:r>
+      <w:r>
+        <w:t xml:space="preserve">. </w:t>
       </w:r>
       <w:r>
         <w:t xml:space="preserve">Cavin-4 is only present in cardiac and skeletal muscle, </w:t>
@@ -3831,7 +3779,13 @@
       </w:r>
       <w:proofErr w:type="spellEnd"/>
       <w:r>
-        <w:t>. Similarly, cavin-2 expression in PC3 cells (</w:t>
+        <w:t xml:space="preserve">. Similarly, cavin-2 </w:t>
+      </w:r>
+      <w:r>
+        <w:t xml:space="preserve">and 3 </w:t>
+      </w:r>
+      <w:r>
+        <w:t>expression in PC3 cells (</w:t>
       </w:r>
       <w:proofErr w:type="spellStart"/>
       <w:r>
@@ -3846,15 +3800,6 @@
         <w:t>caveolae</w:t>
       </w:r>
       <w:proofErr w:type="spellEnd"/>
-      <w:r>
-        <w:t xml:space="preserve">. </w:t>
-      </w:r>
-      <w:r>
-        <w:t xml:space="preserve">Cavin-3 overexpression, too, limited </w:t>
-      </w:r>
-      <w:r>
-        <w:t>tumorigenesis</w:t>
-      </w:r>
       <w:r>
         <w:t xml:space="preserve">. </w:t>
       </w:r>
@@ -4102,23 +4047,8 @@
         <w:pStyle w:val="NoSpacing"/>
         <w:ind w:firstLine="142"/>
       </w:pPr>
-      <w:proofErr w:type="gramStart"/>
-      <w:r>
-        <w:lastRenderedPageBreak/>
-        <w:t>microRNAs</w:t>
-      </w:r>
-      <w:proofErr w:type="gramEnd"/>
-      <w:r>
-        <w:t xml:space="preserve"> in Cancer</w:t>
-      </w:r>
-      <w:r>
-        <w:t>:</w:t>
-      </w:r>
-      <w:r>
-        <w:t xml:space="preserve"> </w:t>
-      </w:r>
-      <w:r>
-        <w:t>at least 200wds long</w:t>
+      <w:r>
+        <w:t xml:space="preserve">Cavin-1 governs export of proteins and miRNAs. </w:t>
       </w:r>
     </w:p>
     <w:p>
@@ -4126,111 +4056,30 @@
         <w:pStyle w:val="NoSpacing"/>
         <w:ind w:firstLine="142"/>
       </w:pPr>
-      <w:r>
-        <w:t xml:space="preserve">The importance of microRNAs (miRNAs) had only been recently suggested as a functional member </w:t>
-      </w:r>
-      <w:r>
-        <w:t>i</w:t>
-      </w:r>
-      <w:r>
-        <w:t xml:space="preserve">n biological processes. </w:t>
-      </w:r>
-      <w:r>
-        <w:t xml:space="preserve">These </w:t>
-      </w:r>
-      <w:r>
-        <w:t>sho</w:t>
-      </w:r>
-      <w:r>
-        <w:t>r</w:t>
-      </w:r>
-      <w:r>
-        <w:t xml:space="preserve">t non-coding </w:t>
-      </w:r>
-      <w:r>
-        <w:t>RNAs</w:t>
-      </w:r>
-      <w:r>
-        <w:t>, usually ranging between 20-24 nucleotides in length,</w:t>
-      </w:r>
-      <w:r>
-        <w:t xml:space="preserve"> for</w:t>
-      </w:r>
-      <w:r>
-        <w:t>m complementary base paring to th</w:t>
-      </w:r>
-      <w:r>
-        <w:t>e 3’ untranslated region of a</w:t>
-      </w:r>
-      <w:r>
-        <w:t xml:space="preserve"> transcribed</w:t>
-      </w:r>
-      <w:r>
-        <w:t xml:space="preserve"> gene</w:t>
-      </w:r>
-      <w:r>
-        <w:t xml:space="preserve"> (messenger RNA) then </w:t>
-      </w:r>
-      <w:r>
-        <w:t>recruit complexes to either degrade the transcript or inhibit its translation</w:t>
-      </w:r>
-      <w:r>
-        <w:t xml:space="preserve">. </w:t>
-      </w:r>
-      <w:r>
-        <w:t>This RNA induced silencing complex (RISC) and associated proteins</w:t>
-      </w:r>
-      <w:r>
-        <w:t xml:space="preserve"> perform</w:t>
-      </w:r>
-      <w:r>
-        <w:t xml:space="preserve"> the degradation depending on the guide miRNA</w:t>
-      </w:r>
-      <w:r>
-        <w:t>. As a single miRNA can target hundreds of target mRNAs for this function, any abnormal miRNA regulation is likely to disrupt many pathways.</w:t>
-      </w:r>
-      <w:r>
-        <w:t xml:space="preserve"> To exemplify this, overexpression and knockdown studies on multiple miRNAs reveals this detriment on cell function.</w:t>
-      </w:r>
-      <w:r>
-        <w:t xml:space="preserve"> In particular, the miRNAs that dictate differentiation, replication and adhesion had been </w:t>
-      </w:r>
-      <w:r>
-        <w:t>implicated in cancer-like properties.</w:t>
-      </w:r>
-      <w:r>
-        <w:rPr>
-          <w:color w:val="FF0000"/>
-        </w:rPr>
-        <w:t xml:space="preserve"> </w:t>
-      </w:r>
-      <w:r>
-        <w:rPr>
-          <w:color w:val="FF0000"/>
-        </w:rPr>
-        <w:t xml:space="preserve"> Evidence that it facilitates cancer progression. </w:t>
-      </w:r>
-    </w:p>
-    <w:p>
-      <w:pPr>
-        <w:pStyle w:val="NoSpacing"/>
-      </w:pPr>
+      <w:bookmarkStart w:id="2" w:name="_GoBack"/>
+      <w:bookmarkEnd w:id="2"/>
     </w:p>
     <w:p>
       <w:pPr>
         <w:pStyle w:val="NoSpacing"/>
         <w:ind w:firstLine="142"/>
       </w:pPr>
-      <w:proofErr w:type="spellStart"/>
-      <w:r>
-        <w:t>Cavins</w:t>
-      </w:r>
-      <w:proofErr w:type="spellEnd"/>
-      <w:r>
-        <w:t xml:space="preserve"> and miRNAs: 200w</w:t>
+      <w:proofErr w:type="gramStart"/>
+      <w:r>
+        <w:t>microRNAs</w:t>
+      </w:r>
+      <w:proofErr w:type="gramEnd"/>
+      <w:r>
+        <w:t xml:space="preserve"> in Cancer</w:t>
+      </w:r>
+      <w:r>
+        <w:t>:</w:t>
       </w:r>
       <w:r>
         <w:t xml:space="preserve"> </w:t>
+      </w:r>
+      <w:r>
+        <w:t>at least 200wds long</w:t>
       </w:r>
     </w:p>
     <w:p>
@@ -4239,13 +4088,124 @@
         <w:ind w:firstLine="142"/>
       </w:pPr>
       <w:r>
+        <w:lastRenderedPageBreak/>
+        <w:t xml:space="preserve">The importance of microRNAs (miRNAs) had only been recently suggested as a functional member </w:t>
+      </w:r>
+      <w:r>
+        <w:t>i</w:t>
+      </w:r>
+      <w:r>
+        <w:t xml:space="preserve">n biological processes. </w:t>
+      </w:r>
+      <w:r>
+        <w:t xml:space="preserve">These </w:t>
+      </w:r>
+      <w:r>
+        <w:t>sho</w:t>
+      </w:r>
+      <w:r>
+        <w:t>r</w:t>
+      </w:r>
+      <w:r>
+        <w:t xml:space="preserve">t non-coding </w:t>
+      </w:r>
+      <w:r>
+        <w:t>RNAs</w:t>
+      </w:r>
+      <w:r>
+        <w:t>, usually ranging between 20-24 nucleotides in length,</w:t>
+      </w:r>
+      <w:r>
+        <w:t xml:space="preserve"> for</w:t>
+      </w:r>
+      <w:r>
+        <w:t>m complementary base paring to th</w:t>
+      </w:r>
+      <w:r>
+        <w:t>e 3’ untranslated region of a</w:t>
+      </w:r>
+      <w:r>
+        <w:t xml:space="preserve"> transcribed</w:t>
+      </w:r>
+      <w:r>
+        <w:t xml:space="preserve"> gene</w:t>
+      </w:r>
+      <w:r>
+        <w:t xml:space="preserve"> (messenger RNA) then </w:t>
+      </w:r>
+      <w:r>
+        <w:t>recruit complexes to either degrade the transcript or inhibit its translation</w:t>
+      </w:r>
+      <w:r>
+        <w:t xml:space="preserve">. </w:t>
+      </w:r>
+      <w:r>
+        <w:t>This RNA induced silencing complex (RISC) and associated proteins</w:t>
+      </w:r>
+      <w:r>
+        <w:t xml:space="preserve"> perform</w:t>
+      </w:r>
+      <w:r>
+        <w:t xml:space="preserve"> the degradation depending on the guide miRNA</w:t>
+      </w:r>
+      <w:r>
+        <w:t>. As a single miRNA can target hundreds of target mRNAs for this function, any abnormal miRNA regulation is likely to disrupt many pathways.</w:t>
+      </w:r>
+      <w:r>
+        <w:t xml:space="preserve"> To exemplify this, overexpression and knockdown studies on multiple miRNAs reveals this detriment on cell function.</w:t>
+      </w:r>
+      <w:r>
+        <w:t xml:space="preserve"> In particular, the miRNAs that dictate differentiation, replication and adhesion had been </w:t>
+      </w:r>
+      <w:r>
+        <w:t>implicated in cancer-like properties.</w:t>
+      </w:r>
+      <w:r>
+        <w:rPr>
+          <w:color w:val="FF0000"/>
+        </w:rPr>
+        <w:t xml:space="preserve"> </w:t>
+      </w:r>
+      <w:r>
+        <w:rPr>
+          <w:color w:val="FF0000"/>
+        </w:rPr>
+        <w:t xml:space="preserve"> Evidence that it facilitates cancer progression. </w:t>
+      </w:r>
+    </w:p>
+    <w:p>
+      <w:pPr>
+        <w:pStyle w:val="NoSpacing"/>
+      </w:pPr>
+    </w:p>
+    <w:p>
+      <w:pPr>
+        <w:pStyle w:val="NoSpacing"/>
+        <w:ind w:firstLine="142"/>
+      </w:pPr>
+      <w:proofErr w:type="spellStart"/>
+      <w:r>
+        <w:t>Cavins</w:t>
+      </w:r>
+      <w:proofErr w:type="spellEnd"/>
+      <w:r>
+        <w:t xml:space="preserve"> and miRNAs: 200w</w:t>
+      </w:r>
+      <w:r>
+        <w:t xml:space="preserve"> </w:t>
+      </w:r>
+    </w:p>
+    <w:p>
+      <w:pPr>
+        <w:pStyle w:val="NoSpacing"/>
+        <w:ind w:firstLine="142"/>
+      </w:pPr>
+      <w:r>
         <w:t>Include evidence that miRNA148</w:t>
       </w:r>
       <w:r>
         <w:t>a</w:t>
       </w:r>
-      <w:bookmarkStart w:id="2" w:name="_GoBack"/>
-      <w:bookmarkEnd w:id="2"/>
       <w:r>
         <w:t xml:space="preserve"> supports this and that it is selectively exported. That </w:t>
       </w:r>
@@ -6190,6 +6150,7 @@
   <w:style w:type="character" w:default="1" w:styleId="DefaultParagraphFont">
     <w:name w:val="Default Paragraph Font"/>
     <w:uiPriority w:val="1"/>
+    <w:semiHidden/>
     <w:unhideWhenUsed/>
   </w:style>
   <w:style w:type="table" w:default="1" w:styleId="TableNormal">

</xml_diff>

<commit_message>
12/2/16 background sources uploaded
</commit_message>
<xml_diff>
--- a/BackgroundInfo/Background.docx
+++ b/BackgroundInfo/Background.docx
@@ -95,7 +95,13 @@
         <w:t>advanced prostate cancers begin to exhibit additional morbidities that limit survival</w:t>
       </w:r>
       <w:r>
-        <w:t xml:space="preserve"> further</w:t>
+        <w:t xml:space="preserve"> </w:t>
+      </w:r>
+      <w:r>
+        <w:t xml:space="preserve">and quality of life </w:t>
+      </w:r>
+      <w:r>
+        <w:t>further</w:t>
       </w:r>
       <w:r>
         <w:t>. These advanced staged</w:t>
@@ -113,7 +119,15 @@
         <w:t xml:space="preserve">increased </w:t>
       </w:r>
       <w:r>
-        <w:t xml:space="preserve">angiogenesis and general metastasis to adjacent bone and lymph </w:t>
+        <w:t>angioge</w:t>
+      </w:r>
+      <w:bookmarkStart w:id="0" w:name="_GoBack"/>
+      <w:r>
+        <w:t>n</w:t>
+      </w:r>
+      <w:bookmarkEnd w:id="0"/>
+      <w:r>
+        <w:t xml:space="preserve">esis and general metastasis to adjacent bone and lymph </w:t>
       </w:r>
       <w:r>
         <w:t xml:space="preserve">nodes </w:t>
@@ -867,8 +881,16 @@
         <w:rPr>
           <w:noProof/>
         </w:rPr>
-        <w:t>(Gu</w:t>
-      </w:r>
+        <w:t>(</w:t>
+      </w:r>
+      <w:proofErr w:type="spellStart"/>
+      <w:r>
+        <w:rPr>
+          <w:noProof/>
+        </w:rPr>
+        <w:t>Gu</w:t>
+      </w:r>
+      <w:proofErr w:type="spellEnd"/>
       <w:r>
         <w:rPr>
           <w:i/>
@@ -1473,7 +1495,7 @@
       <w:r>
         <w:t xml:space="preserve"> </w:t>
       </w:r>
-      <w:commentRangeStart w:id="0"/>
+      <w:commentRangeStart w:id="1"/>
       <w:r>
         <w:rPr>
           <w:color w:val="FF0000"/>
@@ -1734,12 +1756,12 @@
       <w:r>
         <w:t>.</w:t>
       </w:r>
-      <w:commentRangeEnd w:id="0"/>
+      <w:commentRangeEnd w:id="1"/>
       <w:r>
         <w:rPr>
           <w:rStyle w:val="CommentReference"/>
         </w:rPr>
-        <w:commentReference w:id="0"/>
+        <w:commentReference w:id="1"/>
       </w:r>
       <w:r>
         <w:t xml:space="preserve"> </w:t>
@@ -2722,16 +2744,16 @@
       <w:r>
         <w:t xml:space="preserve">in tumour </w:t>
       </w:r>
-      <w:commentRangeStart w:id="1"/>
+      <w:commentRangeStart w:id="2"/>
       <w:r>
         <w:t>activity</w:t>
       </w:r>
-      <w:commentRangeEnd w:id="1"/>
+      <w:commentRangeEnd w:id="2"/>
       <w:r>
         <w:rPr>
           <w:rStyle w:val="CommentReference"/>
         </w:rPr>
-        <w:commentReference w:id="1"/>
+        <w:commentReference w:id="2"/>
       </w:r>
       <w:r>
         <w:t>.</w:t>
@@ -4056,39 +4078,43 @@
         <w:pStyle w:val="NoSpacing"/>
         <w:ind w:firstLine="142"/>
       </w:pPr>
-      <w:bookmarkStart w:id="2" w:name="_GoBack"/>
-      <w:bookmarkEnd w:id="2"/>
     </w:p>
     <w:p>
       <w:pPr>
         <w:pStyle w:val="NoSpacing"/>
         <w:ind w:firstLine="142"/>
       </w:pPr>
-      <w:proofErr w:type="gramStart"/>
-      <w:r>
-        <w:t>microRNAs</w:t>
-      </w:r>
-      <w:proofErr w:type="gramEnd"/>
-      <w:r>
-        <w:t xml:space="preserve"> in Cancer</w:t>
-      </w:r>
-      <w:r>
-        <w:t>:</w:t>
-      </w:r>
-      <w:r>
-        <w:t xml:space="preserve"> </w:t>
-      </w:r>
-      <w:r>
-        <w:t>at least 200wds long</w:t>
-      </w:r>
     </w:p>
     <w:p>
       <w:pPr>
         <w:pStyle w:val="NoSpacing"/>
         <w:ind w:firstLine="142"/>
       </w:pPr>
+      <w:proofErr w:type="gramStart"/>
       <w:r>
         <w:lastRenderedPageBreak/>
+        <w:t>microRNAs</w:t>
+      </w:r>
+      <w:proofErr w:type="gramEnd"/>
+      <w:r>
+        <w:t xml:space="preserve"> in Cancer</w:t>
+      </w:r>
+      <w:r>
+        <w:t>:</w:t>
+      </w:r>
+      <w:r>
+        <w:t xml:space="preserve"> </w:t>
+      </w:r>
+      <w:r>
+        <w:t>at least 200wds long</w:t>
+      </w:r>
+    </w:p>
+    <w:p>
+      <w:pPr>
+        <w:pStyle w:val="NoSpacing"/>
+        <w:ind w:firstLine="142"/>
+      </w:pPr>
+      <w:r>
         <w:t xml:space="preserve">The importance of microRNAs (miRNAs) had only been recently suggested as a functional member </w:t>
       </w:r>
       <w:r>
@@ -5582,7 +5608,7 @@
 
 <file path=word/comments.xml><?xml version="1.0" encoding="utf-8"?>
 <w:comments xmlns:wpc="http://schemas.microsoft.com/office/word/2010/wordprocessingCanvas" xmlns:mc="http://schemas.openxmlformats.org/markup-compatibility/2006" xmlns:o="urn:schemas-microsoft-com:office:office" xmlns:r="http://schemas.openxmlformats.org/officeDocument/2006/relationships" xmlns:m="http://schemas.openxmlformats.org/officeDocument/2006/math" xmlns:v="urn:schemas-microsoft-com:vml" xmlns:wp14="http://schemas.microsoft.com/office/word/2010/wordprocessingDrawing" xmlns:wp="http://schemas.openxmlformats.org/drawingml/2006/wordprocessingDrawing" xmlns:w10="urn:schemas-microsoft-com:office:word" xmlns:w="http://schemas.openxmlformats.org/wordprocessingml/2006/main" xmlns:w14="http://schemas.microsoft.com/office/word/2010/wordml" xmlns:w15="http://schemas.microsoft.com/office/word/2012/wordml" xmlns:wpg="http://schemas.microsoft.com/office/word/2010/wordprocessingGroup" xmlns:wpi="http://schemas.microsoft.com/office/word/2010/wordprocessingInk" xmlns:wne="http://schemas.microsoft.com/office/word/2006/wordml" xmlns:wps="http://schemas.microsoft.com/office/word/2010/wordprocessingShape" mc:Ignorable="w14 w15 wp14">
-  <w:comment w:id="0" w:author="Harley Robinson " w:date="2016-02-10T09:15:00Z" w:initials="HR">
+  <w:comment w:id="1" w:author="Harley Robinson " w:date="2016-02-10T09:15:00Z" w:initials="HR">
     <w:p>
       <w:pPr>
         <w:pStyle w:val="CommentText"/>
@@ -5598,7 +5624,7 @@
       </w:r>
     </w:p>
   </w:comment>
-  <w:comment w:id="1" w:author="Harley Robinson " w:date="2016-02-08T11:41:00Z" w:initials="HR">
+  <w:comment w:id="2" w:author="Harley Robinson " w:date="2016-02-08T11:41:00Z" w:initials="HR">
     <w:p>
       <w:pPr>
         <w:pStyle w:val="CommentText"/>

</xml_diff>

<commit_message>
15/2/16 background and stuff
</commit_message>
<xml_diff>
--- a/BackgroundInfo/Background.docx
+++ b/BackgroundInfo/Background.docx
@@ -6,24 +6,29 @@
       <w:pPr>
         <w:pStyle w:val="NoSpacing"/>
       </w:pPr>
+      <w:r>
+        <w:t>Introduction:</w:t>
+      </w:r>
+      <w:r>
+        <w:t xml:space="preserve"> 200w</w:t>
+      </w:r>
+    </w:p>
+    <w:p>
+      <w:pPr>
+        <w:pStyle w:val="NoSpacing"/>
+      </w:pPr>
     </w:p>
     <w:p>
       <w:pPr>
         <w:pStyle w:val="NoSpacing"/>
         <w:ind w:firstLine="142"/>
       </w:pPr>
-      <w:r>
-        <w:t>Background.</w:t>
-      </w:r>
     </w:p>
     <w:p>
       <w:pPr>
         <w:pStyle w:val="NoSpacing"/>
         <w:ind w:firstLine="142"/>
       </w:pPr>
-      <w:r>
-        <w:t>Prostate cancer</w:t>
-      </w:r>
     </w:p>
     <w:p>
       <w:pPr>
@@ -31,6 +36,24 @@
         <w:ind w:firstLine="142"/>
       </w:pPr>
       <w:r>
+        <w:t>Background.</w:t>
+      </w:r>
+    </w:p>
+    <w:p>
+      <w:pPr>
+        <w:pStyle w:val="NoSpacing"/>
+        <w:ind w:firstLine="142"/>
+      </w:pPr>
+      <w:r>
+        <w:t>Prostate cancer</w:t>
+      </w:r>
+    </w:p>
+    <w:p>
+      <w:pPr>
+        <w:pStyle w:val="NoSpacing"/>
+        <w:ind w:firstLine="142"/>
+      </w:pPr>
+      <w:r>
         <w:t>P</w:t>
       </w:r>
       <w:r>
@@ -119,15 +142,7 @@
         <w:t xml:space="preserve">increased </w:t>
       </w:r>
       <w:r>
-        <w:t>angioge</w:t>
-      </w:r>
-      <w:bookmarkStart w:id="0" w:name="_GoBack"/>
-      <w:r>
-        <w:t>n</w:t>
-      </w:r>
-      <w:bookmarkEnd w:id="0"/>
-      <w:r>
-        <w:t xml:space="preserve">esis and general metastasis to adjacent bone and lymph </w:t>
+        <w:t xml:space="preserve">angiogenesis and general metastasis to adjacent bone and lymph </w:t>
       </w:r>
       <w:r>
         <w:t xml:space="preserve">nodes </w:t>
@@ -943,8 +958,16 @@
         <w:rPr>
           <w:noProof/>
         </w:rPr>
-        <w:t>(Minciacchi</w:t>
-      </w:r>
+        <w:t>(</w:t>
+      </w:r>
+      <w:proofErr w:type="spellStart"/>
+      <w:r>
+        <w:rPr>
+          <w:noProof/>
+        </w:rPr>
+        <w:t>Minciacchi</w:t>
+      </w:r>
+      <w:proofErr w:type="spellEnd"/>
       <w:r>
         <w:rPr>
           <w:i/>
@@ -1495,7 +1518,7 @@
       <w:r>
         <w:t xml:space="preserve"> </w:t>
       </w:r>
-      <w:commentRangeStart w:id="1"/>
+      <w:commentRangeStart w:id="0"/>
       <w:r>
         <w:rPr>
           <w:color w:val="FF0000"/>
@@ -1715,8 +1738,17 @@
           <w:noProof/>
           <w:color w:val="FF0000"/>
         </w:rPr>
-        <w:t>(Inder</w:t>
-      </w:r>
+        <w:t>(</w:t>
+      </w:r>
+      <w:proofErr w:type="spellStart"/>
+      <w:r>
+        <w:rPr>
+          <w:noProof/>
+          <w:color w:val="FF0000"/>
+        </w:rPr>
+        <w:t>Inder</w:t>
+      </w:r>
+      <w:proofErr w:type="spellEnd"/>
       <w:r>
         <w:rPr>
           <w:i/>
@@ -1756,12 +1788,12 @@
       <w:r>
         <w:t>.</w:t>
       </w:r>
-      <w:commentRangeEnd w:id="1"/>
+      <w:commentRangeEnd w:id="0"/>
       <w:r>
         <w:rPr>
           <w:rStyle w:val="CommentReference"/>
         </w:rPr>
-        <w:commentReference w:id="1"/>
+        <w:commentReference w:id="0"/>
       </w:r>
       <w:r>
         <w:t xml:space="preserve"> </w:t>
@@ -1915,8 +1947,16 @@
         <w:rPr>
           <w:noProof/>
         </w:rPr>
-        <w:t>(Ariotti</w:t>
-      </w:r>
+        <w:t>(</w:t>
+      </w:r>
+      <w:proofErr w:type="spellStart"/>
+      <w:r>
+        <w:rPr>
+          <w:noProof/>
+        </w:rPr>
+        <w:t>Ariotti</w:t>
+      </w:r>
+      <w:proofErr w:type="spellEnd"/>
       <w:r>
         <w:rPr>
           <w:i/>
@@ -2625,7 +2665,11 @@
       </w:r>
       <w:proofErr w:type="spellEnd"/>
       <w:r>
-        <w:t xml:space="preserve"> production on its own</w:t>
+        <w:t xml:space="preserve"> production on </w:t>
+      </w:r>
+      <w:r>
+        <w:lastRenderedPageBreak/>
+        <w:t>its own</w:t>
       </w:r>
       <w:r>
         <w:fldChar w:fldCharType="begin"/>
@@ -2744,16 +2788,16 @@
       <w:r>
         <w:t xml:space="preserve">in tumour </w:t>
       </w:r>
-      <w:commentRangeStart w:id="2"/>
+      <w:commentRangeStart w:id="1"/>
       <w:r>
         <w:t>activity</w:t>
       </w:r>
-      <w:commentRangeEnd w:id="2"/>
+      <w:commentRangeEnd w:id="1"/>
       <w:r>
         <w:rPr>
           <w:rStyle w:val="CommentReference"/>
         </w:rPr>
-        <w:commentReference w:id="2"/>
+        <w:commentReference w:id="1"/>
       </w:r>
       <w:r>
         <w:t>.</w:t>
@@ -2766,7 +2810,6 @@
       </w:pPr>
       <w:proofErr w:type="spellStart"/>
       <w:r>
-        <w:lastRenderedPageBreak/>
         <w:t>Caveolin</w:t>
       </w:r>
       <w:proofErr w:type="spellEnd"/>
@@ -3031,8 +3074,16 @@
         <w:rPr>
           <w:noProof/>
         </w:rPr>
-        <w:t>(Ho</w:t>
-      </w:r>
+        <w:t>(</w:t>
+      </w:r>
+      <w:proofErr w:type="spellStart"/>
+      <w:r>
+        <w:rPr>
+          <w:noProof/>
+        </w:rPr>
+        <w:t>Ho</w:t>
+      </w:r>
+      <w:proofErr w:type="spellEnd"/>
       <w:r>
         <w:rPr>
           <w:i/>
@@ -4092,7 +4143,6 @@
       </w:pPr>
       <w:proofErr w:type="gramStart"/>
       <w:r>
-        <w:lastRenderedPageBreak/>
         <w:t>microRNAs</w:t>
       </w:r>
       <w:proofErr w:type="gramEnd"/>
@@ -4339,15 +4389,13 @@
         <w:ind w:firstLine="142"/>
       </w:pPr>
       <w:r>
-        <w:t xml:space="preserve">This project will assess the hypothesis that miRNAs are selectively exported via exosomes, and that </w:t>
-      </w:r>
-      <w:proofErr w:type="spellStart"/>
-      <w:r>
-        <w:t>cavin</w:t>
-      </w:r>
-      <w:proofErr w:type="spellEnd"/>
-      <w:r>
-        <w:t xml:space="preserve"> family members are somewhat responsible for this in a PC3 model. </w:t>
+        <w:t>This project will assess the hypothesis that miRNAs are selectively exported via exos</w:t>
+      </w:r>
+      <w:r>
+        <w:t>omes, and that cavin-1 is</w:t>
+      </w:r>
+      <w:r>
+        <w:t xml:space="preserve"> somewhat responsible for this in a PC3 model. </w:t>
       </w:r>
       <w:r>
         <w:t xml:space="preserve">As the </w:t>
@@ -4372,15 +4420,13 @@
         <w:t xml:space="preserve"> that any found miRNA ESCRT proteins will also be differentially regulated </w:t>
       </w:r>
       <w:r>
-        <w:t xml:space="preserve">in response to the </w:t>
-      </w:r>
-      <w:proofErr w:type="spellStart"/>
-      <w:r>
-        <w:t>cavins</w:t>
-      </w:r>
-      <w:proofErr w:type="spellEnd"/>
-      <w:r>
-        <w:t xml:space="preserve">, similar </w:t>
+        <w:t xml:space="preserve">in response to </w:t>
+      </w:r>
+      <w:r>
+        <w:t>cavin-1</w:t>
+      </w:r>
+      <w:r>
+        <w:t xml:space="preserve"> similar </w:t>
       </w:r>
       <w:r>
         <w:t>to the miRNAs exported.</w:t>
@@ -4428,7 +4474,16 @@
         <w:t>ely exported by ex</w:t>
       </w:r>
       <w:r>
-        <w:t xml:space="preserve">osomes and whether this relationship is robust across cell types (HEK293 and PC3 cells). </w:t>
+        <w:t xml:space="preserve">osomes </w:t>
+      </w:r>
+      <w:r>
+        <w:t xml:space="preserve">in response to Cavin-1 expression </w:t>
+      </w:r>
+      <w:r>
+        <w:rPr>
+          <w:color w:val="FF0000"/>
+        </w:rPr>
+        <w:t xml:space="preserve">and whether this relationship is robust across cell types (HEK293 and PC3 cells). </w:t>
       </w:r>
     </w:p>
     <w:p>
@@ -4496,11 +4551,322 @@
         <w:pStyle w:val="NoSpacing"/>
       </w:pPr>
       <w:r>
-        <w:t xml:space="preserve">Cell type: 200wds, Explain basic set up, why we use PC3 cells and HEK. And expected </w:t>
-      </w:r>
-      <w:proofErr w:type="spellStart"/>
-      <w:r>
-        <w:t>outcoes</w:t>
+        <w:t xml:space="preserve">Cell type: </w:t>
+      </w:r>
+      <w:r>
+        <w:t xml:space="preserve">PC3 cells, advanced cancer cell line. </w:t>
+      </w:r>
+    </w:p>
+    <w:p>
+      <w:pPr>
+        <w:pStyle w:val="NoSpacing"/>
+        <w:ind w:firstLine="142"/>
+        <w:rPr>
+          <w:color w:val="FF0000"/>
+        </w:rPr>
+      </w:pPr>
+      <w:r>
+        <w:t xml:space="preserve">PC3 cell line is a model cell line for advanced prostate cancer. This reflects the characteristic metastatic activity due to expressing caveolin-1, but not cavin-1, 2 or 3. By transformation with lentivirus, this line can establish stable expression of introduced proteins. Here, by this cell line is ideal for assessing the miRNA secretion </w:t>
+      </w:r>
+      <w:r>
+        <w:t xml:space="preserve">mediated by </w:t>
+      </w:r>
+      <w:proofErr w:type="spellStart"/>
+      <w:r>
+        <w:t>cavin</w:t>
+      </w:r>
+      <w:proofErr w:type="spellEnd"/>
+      <w:r>
+        <w:t xml:space="preserve"> introduction, and thus establishing miRNA therapeutic targets</w:t>
+      </w:r>
+      <w:r>
+        <w:t xml:space="preserve">. PC3 expressing GFP and GFP-tagged </w:t>
+      </w:r>
+      <w:proofErr w:type="spellStart"/>
+      <w:r>
+        <w:t>cavin</w:t>
+      </w:r>
+      <w:proofErr w:type="spellEnd"/>
+      <w:r>
+        <w:t xml:space="preserve"> proteins had previously been generated and will be used throughout this project. GFP expressing PC3 cells will be used as a control. It is expected that miRNAs will be differentially excreted by exosome secretion in Cavin-1:</w:t>
+      </w:r>
+      <w:proofErr w:type="gramStart"/>
+      <w:r>
+        <w:t>:GFP</w:t>
+      </w:r>
+      <w:proofErr w:type="gramEnd"/>
+      <w:r>
+        <w:t xml:space="preserve"> PC3 cells compared to control</w:t>
+      </w:r>
+      <w:r>
+        <w:t xml:space="preserve">, where these miRNAs bind to a currently unknown escort or chaperone protein to do so. Moreover, these escort or chaperone proteins are likely to interact with the tagged cavin-1 and </w:t>
+      </w:r>
+      <w:proofErr w:type="spellStart"/>
+      <w:r>
+        <w:t>immunofluoresced</w:t>
+      </w:r>
+      <w:proofErr w:type="spellEnd"/>
+      <w:r>
+        <w:t xml:space="preserve"> miRNA targets to complete this sorting capabilities. </w:t>
+      </w:r>
+      <w:r>
+        <w:rPr>
+          <w:color w:val="FF0000"/>
+        </w:rPr>
+        <w:t xml:space="preserve">Maybe include something about because able to perform live microscopy. </w:t>
+      </w:r>
+    </w:p>
+    <w:p>
+      <w:pPr>
+        <w:pStyle w:val="NoSpacing"/>
+      </w:pPr>
+      <w:r>
+        <w:t xml:space="preserve">Aim 1: </w:t>
+      </w:r>
+      <w:r>
+        <w:t>Which microRNAs are selectively exported?</w:t>
+      </w:r>
+    </w:p>
+    <w:p>
+      <w:pPr>
+        <w:pStyle w:val="NoSpacing"/>
+        <w:ind w:firstLine="142"/>
+      </w:pPr>
+      <w:r>
+        <w:t>Bioinformatics will be employed to assess previously compiled miRNA-</w:t>
+      </w:r>
+      <w:proofErr w:type="spellStart"/>
+      <w:r>
+        <w:t>seq</w:t>
+      </w:r>
+      <w:proofErr w:type="spellEnd"/>
+      <w:r>
+        <w:t xml:space="preserve"> data and later verified by RT-qPCR. RNA was extracted from exosomes excreted from PC3 cells expressing GFP only or cavin-1:</w:t>
+      </w:r>
+      <w:proofErr w:type="gramStart"/>
+      <w:r>
+        <w:t>:GFP</w:t>
+      </w:r>
+      <w:proofErr w:type="gramEnd"/>
+      <w:r>
+        <w:t>. This RNA was then</w:t>
+      </w:r>
+      <w:r>
+        <w:t xml:space="preserve"> filtered for miRNAs, sequenced and aligned to the human genome to find raw counts of miRNA species found in the exosome fraction. Comparing the GFP expressive to the Cavin-1 expressive PC3 cell lines should reveal miRNAs that are selectively exported via exosomes in PC3 model system. </w:t>
+      </w:r>
+    </w:p>
+    <w:p>
+      <w:pPr>
+        <w:pStyle w:val="NoSpacing"/>
+        <w:ind w:firstLine="142"/>
+      </w:pPr>
+      <w:r>
+        <w:t xml:space="preserve">Bioinformatics analysis: </w:t>
+      </w:r>
+      <w:r>
+        <w:t xml:space="preserve"> </w:t>
+      </w:r>
+    </w:p>
+    <w:p>
+      <w:pPr>
+        <w:pStyle w:val="NoSpacing"/>
+        <w:ind w:firstLine="142"/>
+      </w:pPr>
+      <w:r>
+        <w:t xml:space="preserve">The computational analyses will be completed through R, a commonly used programming language used for statistical analyses and graphing of data. </w:t>
+      </w:r>
+      <w:r>
+        <w:t xml:space="preserve">Packages are compiled by </w:t>
+      </w:r>
+      <w:proofErr w:type="spellStart"/>
+      <w:r>
+        <w:t>bioinformations</w:t>
+      </w:r>
+      <w:proofErr w:type="spellEnd"/>
+      <w:r>
+        <w:t xml:space="preserve"> and statisticians that run specific </w:t>
+      </w:r>
+      <w:r>
+        <w:lastRenderedPageBreak/>
+        <w:t xml:space="preserve">formulas related to a certain topic or required analyses. DESeq2 and </w:t>
+      </w:r>
+      <w:proofErr w:type="spellStart"/>
+      <w:r>
+        <w:t>edgeR</w:t>
+      </w:r>
+      <w:proofErr w:type="spellEnd"/>
+      <w:r>
+        <w:t xml:space="preserve"> packages are two of the more commonly used RNA-</w:t>
+      </w:r>
+      <w:proofErr w:type="spellStart"/>
+      <w:r>
+        <w:t>seq</w:t>
+      </w:r>
+      <w:proofErr w:type="spellEnd"/>
+      <w:r>
+        <w:t xml:space="preserve"> and microarray analysing packages t</w:t>
+      </w:r>
+      <w:bookmarkStart w:id="2" w:name="_GoBack"/>
+      <w:bookmarkEnd w:id="2"/>
+      <w:r>
+        <w:t xml:space="preserve">hat integrate quality control assessment of data and assess differential expression. </w:t>
+      </w:r>
+    </w:p>
+    <w:p>
+      <w:pPr>
+        <w:pStyle w:val="NoSpacing"/>
+        <w:ind w:firstLine="142"/>
+      </w:pPr>
+      <w:r>
+        <w:t xml:space="preserve">RT-qPCR: </w:t>
+      </w:r>
+    </w:p>
+    <w:p>
+      <w:pPr>
+        <w:pStyle w:val="NoSpacing"/>
+        <w:ind w:firstLine="142"/>
+      </w:pPr>
+      <w:r>
+        <w:t xml:space="preserve">An experimental confirmation of the miRNA level change will be required to verify valid </w:t>
+      </w:r>
+      <w:proofErr w:type="spellStart"/>
+      <w:r>
+        <w:t>bioinformatic</w:t>
+      </w:r>
+      <w:proofErr w:type="spellEnd"/>
+      <w:r>
+        <w:t xml:space="preserve"> analysis</w:t>
+      </w:r>
+      <w:r>
+        <w:t xml:space="preserve"> and miRNA-</w:t>
+      </w:r>
+      <w:proofErr w:type="spellStart"/>
+      <w:r>
+        <w:t>seq</w:t>
+      </w:r>
+      <w:proofErr w:type="spellEnd"/>
+      <w:r>
+        <w:t xml:space="preserve"> samples</w:t>
+      </w:r>
+      <w:r>
+        <w:t>. A similar preparation process to the miRNA-</w:t>
+      </w:r>
+      <w:proofErr w:type="spellStart"/>
+      <w:r>
+        <w:t>seq</w:t>
+      </w:r>
+      <w:proofErr w:type="spellEnd"/>
+      <w:r>
+        <w:t xml:space="preserve"> experiment will be completed to ensure consistent results. This includes exosome extraction from healthy PC3 cells, RNA extraction using </w:t>
+      </w:r>
+      <w:proofErr w:type="spellStart"/>
+      <w:r>
+        <w:t>miRvana</w:t>
+      </w:r>
+      <w:proofErr w:type="spellEnd"/>
+      <w:r>
+        <w:t xml:space="preserve"> extraction kit, complete with small RNA selection, </w:t>
+      </w:r>
+      <w:proofErr w:type="spellStart"/>
+      <w:r>
+        <w:t>DNAse</w:t>
+      </w:r>
+      <w:proofErr w:type="spellEnd"/>
+      <w:r>
+        <w:t xml:space="preserve"> treatment to avoid contamination and RT-qPCR. As miRNAs are too small to be detected by PCR as is, a poly-A tail will need to be added. This allows for the use of a universal forward primer, as all miRNAs will then contain a poly-A region</w:t>
+      </w:r>
+      <w:r>
+        <w:t xml:space="preserve">, with a miRNA specific reverse primer. All samples will be part of a biological triplet.  </w:t>
+      </w:r>
+      <w:r>
+        <w:rPr>
+          <w:color w:val="FF0000"/>
+        </w:rPr>
+        <w:t>Then what do you expect?</w:t>
+      </w:r>
+      <w:r>
+        <w:rPr>
+          <w:color w:val="FF0000"/>
+        </w:rPr>
+        <w:t xml:space="preserve"> </w:t>
+      </w:r>
+    </w:p>
+    <w:p>
+      <w:pPr>
+        <w:pStyle w:val="NoSpacing"/>
+        <w:ind w:firstLine="142"/>
+      </w:pPr>
+    </w:p>
+    <w:p>
+      <w:pPr>
+        <w:pStyle w:val="NoSpacing"/>
+      </w:pPr>
+      <w:r>
+        <w:t>Aim 2:</w:t>
+      </w:r>
+      <w:r>
+        <w:t xml:space="preserve"> </w:t>
+      </w:r>
+      <w:r>
+        <w:t xml:space="preserve"> </w:t>
+      </w:r>
+    </w:p>
+    <w:p>
+      <w:pPr>
+        <w:pStyle w:val="NoSpacing"/>
+      </w:pPr>
+      <w:r>
+        <w:t xml:space="preserve">300wds, </w:t>
+      </w:r>
+      <w:r>
+        <w:t xml:space="preserve">bioinformatics again. Using pickle prediction file to make lists of interaction partners </w:t>
+      </w:r>
+      <w:proofErr w:type="spellStart"/>
+      <w:r>
+        <w:t>incding</w:t>
+      </w:r>
+      <w:proofErr w:type="spellEnd"/>
+      <w:r>
+        <w:t xml:space="preserve"> rationale. Run </w:t>
+      </w:r>
+      <w:r>
+        <w:t>that with</w:t>
+      </w:r>
+      <w:r>
+        <w:t xml:space="preserve"> expression data collected to find if </w:t>
+      </w:r>
+      <w:proofErr w:type="spellStart"/>
+      <w:r>
+        <w:t>predcted</w:t>
+      </w:r>
+      <w:proofErr w:type="spellEnd"/>
+      <w:r>
+        <w:t xml:space="preserve"> values are there. </w:t>
+      </w:r>
+      <w:r>
+        <w:t xml:space="preserve">Suggest candidates </w:t>
+      </w:r>
+      <w:proofErr w:type="spellStart"/>
+      <w:r>
+        <w:t>bsed</w:t>
+      </w:r>
+      <w:proofErr w:type="spellEnd"/>
+      <w:r>
+        <w:t xml:space="preserve"> on criteria (membrane associated or integrated, </w:t>
+      </w:r>
+      <w:proofErr w:type="spellStart"/>
+      <w:proofErr w:type="gramStart"/>
+      <w:r>
+        <w:t>rna</w:t>
+      </w:r>
+      <w:proofErr w:type="spellEnd"/>
+      <w:proofErr w:type="gramEnd"/>
+      <w:r>
+        <w:t xml:space="preserve"> binding or poly-a tail binding) Analyse the validity with </w:t>
+      </w:r>
+      <w:proofErr w:type="spellStart"/>
+      <w:r>
+        <w:t>rtqpcr</w:t>
       </w:r>
       <w:proofErr w:type="spellEnd"/>
       <w:r>
@@ -4512,123 +4878,52 @@
         <w:pStyle w:val="NoSpacing"/>
       </w:pPr>
       <w:r>
-        <w:t xml:space="preserve">Aim 1: </w:t>
-      </w:r>
-      <w:r>
-        <w:t xml:space="preserve">300wds, </w:t>
+        <w:t xml:space="preserve">Aim 3: 400wds. </w:t>
       </w:r>
       <w:proofErr w:type="gramStart"/>
       <w:r>
-        <w:t>Which</w:t>
+        <w:t>laboratory</w:t>
       </w:r>
       <w:proofErr w:type="gramEnd"/>
       <w:r>
-        <w:t xml:space="preserve"> miRNAs are selectively exported? Mention that this is completely bioinformatics. Go through set up for miRNA-</w:t>
-      </w:r>
-      <w:proofErr w:type="spellStart"/>
-      <w:r>
-        <w:t>seq</w:t>
-      </w:r>
-      <w:proofErr w:type="spellEnd"/>
-      <w:r>
-        <w:t xml:space="preserve"> data. Which packages will be using and what they do and what </w:t>
-      </w:r>
-      <w:proofErr w:type="spellStart"/>
-      <w:r>
-        <w:t>youre</w:t>
-      </w:r>
-      <w:proofErr w:type="spellEnd"/>
-      <w:r>
-        <w:t xml:space="preserve"> hoping to get out of </w:t>
-      </w:r>
-      <w:proofErr w:type="gramStart"/>
-      <w:r>
-        <w:t>it.</w:t>
-      </w:r>
-      <w:proofErr w:type="gramEnd"/>
-      <w:r>
-        <w:t xml:space="preserve"> Validation of </w:t>
-      </w:r>
-      <w:proofErr w:type="spellStart"/>
-      <w:r>
-        <w:t>resuts</w:t>
-      </w:r>
-      <w:proofErr w:type="spellEnd"/>
-      <w:r>
-        <w:t xml:space="preserve"> by </w:t>
-      </w:r>
-      <w:proofErr w:type="spellStart"/>
-      <w:r>
-        <w:t>rt-qpcr</w:t>
-      </w:r>
-      <w:proofErr w:type="spellEnd"/>
-      <w:r>
-        <w:t xml:space="preserve">. </w:t>
+        <w:t xml:space="preserve"> based. </w:t>
+      </w:r>
+      <w:proofErr w:type="spellStart"/>
+      <w:r>
+        <w:t>Expain</w:t>
+      </w:r>
+      <w:proofErr w:type="spellEnd"/>
+      <w:r>
+        <w:t xml:space="preserve"> rationale behind co-</w:t>
+      </w:r>
+      <w:proofErr w:type="spellStart"/>
+      <w:r>
+        <w:t>ip</w:t>
+      </w:r>
+      <w:proofErr w:type="spellEnd"/>
+      <w:r>
+        <w:t xml:space="preserve"> study and that process. Microscopy </w:t>
+      </w:r>
+      <w:proofErr w:type="spellStart"/>
+      <w:r>
+        <w:t>ocationation</w:t>
+      </w:r>
+      <w:proofErr w:type="spellEnd"/>
+      <w:r>
+        <w:t xml:space="preserve"> study </w:t>
       </w:r>
     </w:p>
     <w:p>
       <w:pPr>
         <w:pStyle w:val="NoSpacing"/>
       </w:pPr>
-      <w:r>
-        <w:t xml:space="preserve">Aim 2: </w:t>
-      </w:r>
-      <w:r>
-        <w:t xml:space="preserve">300wds, </w:t>
-      </w:r>
-      <w:r>
-        <w:t xml:space="preserve">bioinformatics again. Using pickle prediction file to make lists of interaction partners </w:t>
-      </w:r>
-      <w:proofErr w:type="spellStart"/>
-      <w:r>
-        <w:t>incding</w:t>
-      </w:r>
-      <w:proofErr w:type="spellEnd"/>
-      <w:r>
-        <w:t xml:space="preserve"> rationale. Run </w:t>
-      </w:r>
-      <w:r>
-        <w:t>that with</w:t>
-      </w:r>
-      <w:r>
-        <w:t xml:space="preserve"> expression data collected to find if </w:t>
-      </w:r>
-      <w:proofErr w:type="spellStart"/>
-      <w:r>
-        <w:t>predcted</w:t>
-      </w:r>
-      <w:proofErr w:type="spellEnd"/>
-      <w:r>
-        <w:t xml:space="preserve"> values are there. </w:t>
-      </w:r>
-      <w:r>
-        <w:t xml:space="preserve">Suggest candidates </w:t>
-      </w:r>
-      <w:proofErr w:type="spellStart"/>
-      <w:r>
-        <w:t>bsed</w:t>
-      </w:r>
-      <w:proofErr w:type="spellEnd"/>
-      <w:r>
-        <w:t xml:space="preserve"> on criteria (membrane associated or integrated, </w:t>
-      </w:r>
-      <w:proofErr w:type="spellStart"/>
-      <w:proofErr w:type="gramStart"/>
-      <w:r>
-        <w:t>rna</w:t>
-      </w:r>
-      <w:proofErr w:type="spellEnd"/>
-      <w:proofErr w:type="gramEnd"/>
-      <w:r>
-        <w:t xml:space="preserve"> binding or poly-a tail binding) Analyse the validity with </w:t>
-      </w:r>
-      <w:proofErr w:type="spellStart"/>
-      <w:r>
-        <w:t>rtqpcr</w:t>
-      </w:r>
-      <w:proofErr w:type="spellEnd"/>
-      <w:r>
-        <w:t xml:space="preserve">. </w:t>
+      <w:proofErr w:type="spellStart"/>
+      <w:r>
+        <w:t>Timeable</w:t>
+      </w:r>
+      <w:proofErr w:type="spellEnd"/>
+      <w:r>
+        <w:t xml:space="preserve"> of events. </w:t>
       </w:r>
     </w:p>
     <w:p>
@@ -4636,62 +4931,1326 @@
         <w:pStyle w:val="NoSpacing"/>
       </w:pPr>
       <w:r>
-        <w:t xml:space="preserve">Aim 3: 400wds. </w:t>
-      </w:r>
-      <w:proofErr w:type="gramStart"/>
-      <w:r>
-        <w:t>laboratory</w:t>
-      </w:r>
-      <w:proofErr w:type="gramEnd"/>
-      <w:r>
-        <w:t xml:space="preserve"> based. </w:t>
-      </w:r>
-      <w:proofErr w:type="spellStart"/>
-      <w:r>
-        <w:t>Expain</w:t>
-      </w:r>
-      <w:proofErr w:type="spellEnd"/>
-      <w:r>
-        <w:t xml:space="preserve"> rationale behind co-</w:t>
-      </w:r>
-      <w:proofErr w:type="spellStart"/>
-      <w:r>
-        <w:t>ip</w:t>
-      </w:r>
-      <w:proofErr w:type="spellEnd"/>
-      <w:r>
-        <w:t xml:space="preserve"> study and that process. Microscopy </w:t>
-      </w:r>
-      <w:proofErr w:type="spellStart"/>
-      <w:r>
-        <w:t>ocationation</w:t>
-      </w:r>
-      <w:proofErr w:type="spellEnd"/>
-      <w:r>
-        <w:t xml:space="preserve"> study </w:t>
+        <w:t xml:space="preserve">PC3, advanced cancer cell line. </w:t>
       </w:r>
     </w:p>
     <w:p>
       <w:pPr>
         <w:pStyle w:val="NoSpacing"/>
       </w:pPr>
-      <w:proofErr w:type="spellStart"/>
-      <w:r>
-        <w:t>Timeable</w:t>
-      </w:r>
-      <w:proofErr w:type="spellEnd"/>
-      <w:r>
-        <w:t xml:space="preserve"> of events. </w:t>
-      </w:r>
-    </w:p>
-    <w:p>
-      <w:pPr>
-        <w:pStyle w:val="NoSpacing"/>
-      </w:pPr>
-      <w:r>
-        <w:t xml:space="preserve">PC3, advanced cancer cell line. </w:t>
-      </w:r>
-    </w:p>
+    </w:p>
+    <w:tbl>
+      <w:tblPr>
+        <w:tblStyle w:val="TableGrid"/>
+        <w:tblW w:w="5000" w:type="pct"/>
+        <w:tblLook w:val="04A0" w:firstRow="1" w:lastRow="0" w:firstColumn="1" w:lastColumn="0" w:noHBand="0" w:noVBand="1"/>
+      </w:tblPr>
+      <w:tblGrid>
+        <w:gridCol w:w="4609"/>
+        <w:gridCol w:w="790"/>
+        <w:gridCol w:w="726"/>
+        <w:gridCol w:w="826"/>
+        <w:gridCol w:w="696"/>
+        <w:gridCol w:w="613"/>
+        <w:gridCol w:w="759"/>
+        <w:gridCol w:w="728"/>
+        <w:gridCol w:w="709"/>
+      </w:tblGrid>
+      <w:tr>
+        <w:trPr>
+          <w:trHeight w:val="340"/>
+        </w:trPr>
+        <w:tc>
+          <w:tcPr>
+            <w:tcW w:w="2204" w:type="pct"/>
+            <w:shd w:val="clear" w:color="auto" w:fill="262626" w:themeFill="text1" w:themeFillTint="D9"/>
+            <w:noWrap/>
+            <w:hideMark/>
+          </w:tcPr>
+          <w:p>
+            <w:pPr>
+              <w:jc w:val="center"/>
+              <w:rPr>
+                <w:rFonts w:ascii="Calibri" w:eastAsia="Times New Roman" w:hAnsi="Calibri" w:cs="Times New Roman"/>
+                <w:b/>
+                <w:bCs/>
+                <w:color w:val="FFFFFF" w:themeColor="background1"/>
+                <w:u w:val="single"/>
+                <w:lang w:eastAsia="en-AU"/>
+              </w:rPr>
+            </w:pPr>
+            <w:r>
+              <w:rPr>
+                <w:rFonts w:ascii="Calibri" w:eastAsia="Times New Roman" w:hAnsi="Calibri" w:cs="Times New Roman"/>
+                <w:b/>
+                <w:bCs/>
+                <w:color w:val="FFFFFF" w:themeColor="background1"/>
+                <w:u w:val="single"/>
+                <w:lang w:eastAsia="en-AU"/>
+              </w:rPr>
+              <w:t>Honours Timeline</w:t>
+            </w:r>
+          </w:p>
+        </w:tc>
+        <w:tc>
+          <w:tcPr>
+            <w:tcW w:w="378" w:type="pct"/>
+            <w:shd w:val="clear" w:color="auto" w:fill="262626" w:themeFill="text1" w:themeFillTint="D9"/>
+            <w:noWrap/>
+            <w:hideMark/>
+          </w:tcPr>
+          <w:p>
+            <w:pPr>
+              <w:rPr>
+                <w:rFonts w:ascii="Calibri" w:eastAsia="Times New Roman" w:hAnsi="Calibri" w:cs="Times New Roman"/>
+                <w:b/>
+                <w:color w:val="FFFFFF" w:themeColor="background1"/>
+                <w:lang w:eastAsia="en-AU"/>
+              </w:rPr>
+            </w:pPr>
+            <w:r>
+              <w:rPr>
+                <w:rFonts w:ascii="Calibri" w:eastAsia="Times New Roman" w:hAnsi="Calibri" w:cs="Times New Roman"/>
+                <w:b/>
+                <w:color w:val="FFFFFF" w:themeColor="background1"/>
+                <w:lang w:eastAsia="en-AU"/>
+              </w:rPr>
+              <w:t>Mar</w:t>
+            </w:r>
+          </w:p>
+        </w:tc>
+        <w:tc>
+          <w:tcPr>
+            <w:tcW w:w="347" w:type="pct"/>
+            <w:shd w:val="clear" w:color="auto" w:fill="262626" w:themeFill="text1" w:themeFillTint="D9"/>
+            <w:noWrap/>
+            <w:hideMark/>
+          </w:tcPr>
+          <w:p>
+            <w:pPr>
+              <w:rPr>
+                <w:rFonts w:ascii="Calibri" w:eastAsia="Times New Roman" w:hAnsi="Calibri" w:cs="Times New Roman"/>
+                <w:b/>
+                <w:color w:val="FFFFFF" w:themeColor="background1"/>
+                <w:lang w:eastAsia="en-AU"/>
+              </w:rPr>
+            </w:pPr>
+            <w:r>
+              <w:rPr>
+                <w:rFonts w:ascii="Calibri" w:eastAsia="Times New Roman" w:hAnsi="Calibri" w:cs="Times New Roman"/>
+                <w:b/>
+                <w:color w:val="FFFFFF" w:themeColor="background1"/>
+                <w:lang w:eastAsia="en-AU"/>
+              </w:rPr>
+              <w:t>Apr</w:t>
+            </w:r>
+          </w:p>
+        </w:tc>
+        <w:tc>
+          <w:tcPr>
+            <w:tcW w:w="395" w:type="pct"/>
+            <w:shd w:val="clear" w:color="auto" w:fill="262626" w:themeFill="text1" w:themeFillTint="D9"/>
+            <w:noWrap/>
+            <w:hideMark/>
+          </w:tcPr>
+          <w:p>
+            <w:pPr>
+              <w:rPr>
+                <w:rFonts w:ascii="Calibri" w:eastAsia="Times New Roman" w:hAnsi="Calibri" w:cs="Times New Roman"/>
+                <w:b/>
+                <w:color w:val="FFFFFF" w:themeColor="background1"/>
+                <w:lang w:eastAsia="en-AU"/>
+              </w:rPr>
+            </w:pPr>
+            <w:r>
+              <w:rPr>
+                <w:rFonts w:ascii="Calibri" w:eastAsia="Times New Roman" w:hAnsi="Calibri" w:cs="Times New Roman"/>
+                <w:b/>
+                <w:color w:val="FFFFFF" w:themeColor="background1"/>
+                <w:lang w:eastAsia="en-AU"/>
+              </w:rPr>
+              <w:t>May</w:t>
+            </w:r>
+          </w:p>
+        </w:tc>
+        <w:tc>
+          <w:tcPr>
+            <w:tcW w:w="333" w:type="pct"/>
+            <w:shd w:val="clear" w:color="auto" w:fill="262626" w:themeFill="text1" w:themeFillTint="D9"/>
+            <w:noWrap/>
+            <w:hideMark/>
+          </w:tcPr>
+          <w:p>
+            <w:pPr>
+              <w:rPr>
+                <w:rFonts w:ascii="Calibri" w:eastAsia="Times New Roman" w:hAnsi="Calibri" w:cs="Times New Roman"/>
+                <w:b/>
+                <w:color w:val="FFFFFF" w:themeColor="background1"/>
+                <w:lang w:eastAsia="en-AU"/>
+              </w:rPr>
+            </w:pPr>
+            <w:r>
+              <w:rPr>
+                <w:rFonts w:ascii="Calibri" w:eastAsia="Times New Roman" w:hAnsi="Calibri" w:cs="Times New Roman"/>
+                <w:b/>
+                <w:color w:val="FFFFFF" w:themeColor="background1"/>
+                <w:lang w:eastAsia="en-AU"/>
+              </w:rPr>
+              <w:t>Jun</w:t>
+            </w:r>
+          </w:p>
+        </w:tc>
+        <w:tc>
+          <w:tcPr>
+            <w:tcW w:w="293" w:type="pct"/>
+            <w:shd w:val="clear" w:color="auto" w:fill="262626" w:themeFill="text1" w:themeFillTint="D9"/>
+            <w:noWrap/>
+            <w:hideMark/>
+          </w:tcPr>
+          <w:p>
+            <w:pPr>
+              <w:rPr>
+                <w:rFonts w:ascii="Calibri" w:eastAsia="Times New Roman" w:hAnsi="Calibri" w:cs="Times New Roman"/>
+                <w:b/>
+                <w:color w:val="FFFFFF" w:themeColor="background1"/>
+                <w:lang w:eastAsia="en-AU"/>
+              </w:rPr>
+            </w:pPr>
+            <w:r>
+              <w:rPr>
+                <w:rFonts w:ascii="Calibri" w:eastAsia="Times New Roman" w:hAnsi="Calibri" w:cs="Times New Roman"/>
+                <w:b/>
+                <w:color w:val="FFFFFF" w:themeColor="background1"/>
+                <w:lang w:eastAsia="en-AU"/>
+              </w:rPr>
+              <w:t>Jul</w:t>
+            </w:r>
+          </w:p>
+        </w:tc>
+        <w:tc>
+          <w:tcPr>
+            <w:tcW w:w="363" w:type="pct"/>
+            <w:shd w:val="clear" w:color="auto" w:fill="262626" w:themeFill="text1" w:themeFillTint="D9"/>
+            <w:noWrap/>
+            <w:hideMark/>
+          </w:tcPr>
+          <w:p>
+            <w:pPr>
+              <w:rPr>
+                <w:rFonts w:ascii="Calibri" w:eastAsia="Times New Roman" w:hAnsi="Calibri" w:cs="Times New Roman"/>
+                <w:b/>
+                <w:color w:val="FFFFFF" w:themeColor="background1"/>
+                <w:lang w:eastAsia="en-AU"/>
+              </w:rPr>
+            </w:pPr>
+            <w:r>
+              <w:rPr>
+                <w:rFonts w:ascii="Calibri" w:eastAsia="Times New Roman" w:hAnsi="Calibri" w:cs="Times New Roman"/>
+                <w:b/>
+                <w:color w:val="FFFFFF" w:themeColor="background1"/>
+                <w:lang w:eastAsia="en-AU"/>
+              </w:rPr>
+              <w:t>Aug</w:t>
+            </w:r>
+          </w:p>
+        </w:tc>
+        <w:tc>
+          <w:tcPr>
+            <w:tcW w:w="348" w:type="pct"/>
+            <w:shd w:val="clear" w:color="auto" w:fill="262626" w:themeFill="text1" w:themeFillTint="D9"/>
+            <w:noWrap/>
+            <w:hideMark/>
+          </w:tcPr>
+          <w:p>
+            <w:pPr>
+              <w:rPr>
+                <w:rFonts w:ascii="Calibri" w:eastAsia="Times New Roman" w:hAnsi="Calibri" w:cs="Times New Roman"/>
+                <w:b/>
+                <w:color w:val="FFFFFF" w:themeColor="background1"/>
+                <w:lang w:eastAsia="en-AU"/>
+              </w:rPr>
+            </w:pPr>
+            <w:r>
+              <w:rPr>
+                <w:rFonts w:ascii="Calibri" w:eastAsia="Times New Roman" w:hAnsi="Calibri" w:cs="Times New Roman"/>
+                <w:b/>
+                <w:color w:val="FFFFFF" w:themeColor="background1"/>
+                <w:lang w:eastAsia="en-AU"/>
+              </w:rPr>
+              <w:t>Sep</w:t>
+            </w:r>
+          </w:p>
+        </w:tc>
+        <w:tc>
+          <w:tcPr>
+            <w:tcW w:w="339" w:type="pct"/>
+            <w:shd w:val="clear" w:color="auto" w:fill="262626" w:themeFill="text1" w:themeFillTint="D9"/>
+            <w:noWrap/>
+            <w:hideMark/>
+          </w:tcPr>
+          <w:p>
+            <w:pPr>
+              <w:rPr>
+                <w:rFonts w:ascii="Calibri" w:eastAsia="Times New Roman" w:hAnsi="Calibri" w:cs="Times New Roman"/>
+                <w:b/>
+                <w:color w:val="FFFFFF" w:themeColor="background1"/>
+                <w:lang w:eastAsia="en-AU"/>
+              </w:rPr>
+            </w:pPr>
+            <w:r>
+              <w:rPr>
+                <w:rFonts w:ascii="Calibri" w:eastAsia="Times New Roman" w:hAnsi="Calibri" w:cs="Times New Roman"/>
+                <w:b/>
+                <w:color w:val="FFFFFF" w:themeColor="background1"/>
+                <w:lang w:eastAsia="en-AU"/>
+              </w:rPr>
+              <w:t>Oct</w:t>
+            </w:r>
+          </w:p>
+        </w:tc>
+      </w:tr>
+      <w:tr>
+        <w:trPr>
+          <w:trHeight w:val="340"/>
+        </w:trPr>
+        <w:tc>
+          <w:tcPr>
+            <w:tcW w:w="5000" w:type="pct"/>
+            <w:gridSpan w:val="9"/>
+            <w:noWrap/>
+            <w:hideMark/>
+          </w:tcPr>
+          <w:p>
+            <w:pPr>
+              <w:pStyle w:val="NoSpacing"/>
+              <w:rPr>
+                <w:b/>
+              </w:rPr>
+            </w:pPr>
+            <w:r>
+              <w:rPr>
+                <w:b/>
+              </w:rPr>
+              <w:t>Aim 1</w:t>
+            </w:r>
+          </w:p>
+        </w:tc>
+      </w:tr>
+      <w:tr>
+        <w:trPr>
+          <w:trHeight w:val="340"/>
+        </w:trPr>
+        <w:tc>
+          <w:tcPr>
+            <w:tcW w:w="2204" w:type="pct"/>
+            <w:noWrap/>
+            <w:hideMark/>
+          </w:tcPr>
+          <w:p>
+            <w:pPr>
+              <w:pStyle w:val="NoSpacing"/>
+            </w:pPr>
+            <w:r>
+              <w:t>miRNA-</w:t>
+            </w:r>
+            <w:proofErr w:type="spellStart"/>
+            <w:r>
+              <w:t>seq</w:t>
+            </w:r>
+            <w:proofErr w:type="spellEnd"/>
+            <w:r>
+              <w:t xml:space="preserve"> Analysis</w:t>
+            </w:r>
+          </w:p>
+        </w:tc>
+        <w:tc>
+          <w:tcPr>
+            <w:tcW w:w="378" w:type="pct"/>
+            <w:shd w:val="clear" w:color="auto" w:fill="000000" w:themeFill="text1"/>
+            <w:noWrap/>
+            <w:hideMark/>
+          </w:tcPr>
+          <w:p>
+            <w:pPr>
+              <w:pStyle w:val="NoSpacing"/>
+              <w:rPr>
+                <w:highlight w:val="black"/>
+              </w:rPr>
+            </w:pPr>
+            <w:r>
+              <w:rPr>
+                <w:highlight w:val="black"/>
+              </w:rPr>
+              <w:t> </w:t>
+            </w:r>
+          </w:p>
+        </w:tc>
+        <w:tc>
+          <w:tcPr>
+            <w:tcW w:w="347" w:type="pct"/>
+            <w:shd w:val="clear" w:color="auto" w:fill="FFFFFF" w:themeFill="background1"/>
+            <w:noWrap/>
+            <w:hideMark/>
+          </w:tcPr>
+          <w:p>
+            <w:pPr>
+              <w:pStyle w:val="NoSpacing"/>
+              <w:rPr>
+                <w:highlight w:val="black"/>
+              </w:rPr>
+            </w:pPr>
+          </w:p>
+        </w:tc>
+        <w:tc>
+          <w:tcPr>
+            <w:tcW w:w="395" w:type="pct"/>
+            <w:noWrap/>
+            <w:hideMark/>
+          </w:tcPr>
+          <w:p>
+            <w:pPr>
+              <w:rPr>
+                <w:rFonts w:ascii="Times New Roman" w:eastAsia="Times New Roman" w:hAnsi="Times New Roman" w:cs="Times New Roman"/>
+                <w:sz w:val="20"/>
+                <w:szCs w:val="20"/>
+                <w:lang w:eastAsia="en-AU"/>
+              </w:rPr>
+            </w:pPr>
+          </w:p>
+        </w:tc>
+        <w:tc>
+          <w:tcPr>
+            <w:tcW w:w="333" w:type="pct"/>
+            <w:noWrap/>
+            <w:hideMark/>
+          </w:tcPr>
+          <w:p>
+            <w:pPr>
+              <w:rPr>
+                <w:rFonts w:ascii="Times New Roman" w:eastAsia="Times New Roman" w:hAnsi="Times New Roman" w:cs="Times New Roman"/>
+                <w:sz w:val="20"/>
+                <w:szCs w:val="20"/>
+                <w:lang w:eastAsia="en-AU"/>
+              </w:rPr>
+            </w:pPr>
+          </w:p>
+        </w:tc>
+        <w:tc>
+          <w:tcPr>
+            <w:tcW w:w="293" w:type="pct"/>
+            <w:noWrap/>
+            <w:hideMark/>
+          </w:tcPr>
+          <w:p>
+            <w:pPr>
+              <w:rPr>
+                <w:rFonts w:ascii="Times New Roman" w:eastAsia="Times New Roman" w:hAnsi="Times New Roman" w:cs="Times New Roman"/>
+                <w:sz w:val="20"/>
+                <w:szCs w:val="20"/>
+                <w:lang w:eastAsia="en-AU"/>
+              </w:rPr>
+            </w:pPr>
+          </w:p>
+        </w:tc>
+        <w:tc>
+          <w:tcPr>
+            <w:tcW w:w="363" w:type="pct"/>
+            <w:noWrap/>
+            <w:hideMark/>
+          </w:tcPr>
+          <w:p>
+            <w:pPr>
+              <w:rPr>
+                <w:rFonts w:ascii="Times New Roman" w:eastAsia="Times New Roman" w:hAnsi="Times New Roman" w:cs="Times New Roman"/>
+                <w:sz w:val="20"/>
+                <w:szCs w:val="20"/>
+                <w:lang w:eastAsia="en-AU"/>
+              </w:rPr>
+            </w:pPr>
+          </w:p>
+        </w:tc>
+        <w:tc>
+          <w:tcPr>
+            <w:tcW w:w="348" w:type="pct"/>
+            <w:noWrap/>
+            <w:hideMark/>
+          </w:tcPr>
+          <w:p>
+            <w:pPr>
+              <w:rPr>
+                <w:rFonts w:ascii="Times New Roman" w:eastAsia="Times New Roman" w:hAnsi="Times New Roman" w:cs="Times New Roman"/>
+                <w:sz w:val="20"/>
+                <w:szCs w:val="20"/>
+                <w:lang w:eastAsia="en-AU"/>
+              </w:rPr>
+            </w:pPr>
+          </w:p>
+        </w:tc>
+        <w:tc>
+          <w:tcPr>
+            <w:tcW w:w="339" w:type="pct"/>
+            <w:noWrap/>
+            <w:hideMark/>
+          </w:tcPr>
+          <w:p>
+            <w:pPr>
+              <w:rPr>
+                <w:rFonts w:ascii="Times New Roman" w:eastAsia="Times New Roman" w:hAnsi="Times New Roman" w:cs="Times New Roman"/>
+                <w:sz w:val="20"/>
+                <w:szCs w:val="20"/>
+                <w:lang w:eastAsia="en-AU"/>
+              </w:rPr>
+            </w:pPr>
+          </w:p>
+        </w:tc>
+      </w:tr>
+      <w:tr>
+        <w:trPr>
+          <w:trHeight w:val="340"/>
+        </w:trPr>
+        <w:tc>
+          <w:tcPr>
+            <w:tcW w:w="2204" w:type="pct"/>
+            <w:noWrap/>
+            <w:hideMark/>
+          </w:tcPr>
+          <w:p>
+            <w:pPr>
+              <w:pStyle w:val="NoSpacing"/>
+            </w:pPr>
+            <w:r>
+              <w:t>RT-qPCR</w:t>
+            </w:r>
+          </w:p>
+        </w:tc>
+        <w:tc>
+          <w:tcPr>
+            <w:tcW w:w="378" w:type="pct"/>
+            <w:noWrap/>
+            <w:hideMark/>
+          </w:tcPr>
+          <w:p>
+            <w:pPr>
+              <w:pStyle w:val="NoSpacing"/>
+            </w:pPr>
+          </w:p>
+        </w:tc>
+        <w:tc>
+          <w:tcPr>
+            <w:tcW w:w="347" w:type="pct"/>
+            <w:shd w:val="clear" w:color="auto" w:fill="000000" w:themeFill="text1"/>
+            <w:noWrap/>
+            <w:hideMark/>
+          </w:tcPr>
+          <w:p>
+            <w:pPr>
+              <w:pStyle w:val="NoSpacing"/>
+            </w:pPr>
+            <w:r>
+              <w:t> </w:t>
+            </w:r>
+          </w:p>
+        </w:tc>
+        <w:tc>
+          <w:tcPr>
+            <w:tcW w:w="395" w:type="pct"/>
+            <w:noWrap/>
+            <w:hideMark/>
+          </w:tcPr>
+          <w:p>
+            <w:pPr>
+              <w:rPr>
+                <w:rFonts w:ascii="Calibri" w:eastAsia="Times New Roman" w:hAnsi="Calibri" w:cs="Times New Roman"/>
+                <w:color w:val="000000"/>
+                <w:lang w:eastAsia="en-AU"/>
+              </w:rPr>
+            </w:pPr>
+          </w:p>
+        </w:tc>
+        <w:tc>
+          <w:tcPr>
+            <w:tcW w:w="333" w:type="pct"/>
+            <w:noWrap/>
+            <w:hideMark/>
+          </w:tcPr>
+          <w:p>
+            <w:pPr>
+              <w:rPr>
+                <w:rFonts w:ascii="Times New Roman" w:eastAsia="Times New Roman" w:hAnsi="Times New Roman" w:cs="Times New Roman"/>
+                <w:sz w:val="20"/>
+                <w:szCs w:val="20"/>
+                <w:lang w:eastAsia="en-AU"/>
+              </w:rPr>
+            </w:pPr>
+          </w:p>
+        </w:tc>
+        <w:tc>
+          <w:tcPr>
+            <w:tcW w:w="293" w:type="pct"/>
+            <w:noWrap/>
+            <w:hideMark/>
+          </w:tcPr>
+          <w:p>
+            <w:pPr>
+              <w:rPr>
+                <w:rFonts w:ascii="Times New Roman" w:eastAsia="Times New Roman" w:hAnsi="Times New Roman" w:cs="Times New Roman"/>
+                <w:sz w:val="20"/>
+                <w:szCs w:val="20"/>
+                <w:lang w:eastAsia="en-AU"/>
+              </w:rPr>
+            </w:pPr>
+          </w:p>
+        </w:tc>
+        <w:tc>
+          <w:tcPr>
+            <w:tcW w:w="363" w:type="pct"/>
+            <w:noWrap/>
+            <w:hideMark/>
+          </w:tcPr>
+          <w:p>
+            <w:pPr>
+              <w:rPr>
+                <w:rFonts w:ascii="Times New Roman" w:eastAsia="Times New Roman" w:hAnsi="Times New Roman" w:cs="Times New Roman"/>
+                <w:sz w:val="20"/>
+                <w:szCs w:val="20"/>
+                <w:lang w:eastAsia="en-AU"/>
+              </w:rPr>
+            </w:pPr>
+          </w:p>
+        </w:tc>
+        <w:tc>
+          <w:tcPr>
+            <w:tcW w:w="348" w:type="pct"/>
+            <w:noWrap/>
+            <w:hideMark/>
+          </w:tcPr>
+          <w:p>
+            <w:pPr>
+              <w:rPr>
+                <w:rFonts w:ascii="Times New Roman" w:eastAsia="Times New Roman" w:hAnsi="Times New Roman" w:cs="Times New Roman"/>
+                <w:sz w:val="20"/>
+                <w:szCs w:val="20"/>
+                <w:lang w:eastAsia="en-AU"/>
+              </w:rPr>
+            </w:pPr>
+          </w:p>
+        </w:tc>
+        <w:tc>
+          <w:tcPr>
+            <w:tcW w:w="339" w:type="pct"/>
+            <w:noWrap/>
+            <w:hideMark/>
+          </w:tcPr>
+          <w:p>
+            <w:pPr>
+              <w:rPr>
+                <w:rFonts w:ascii="Times New Roman" w:eastAsia="Times New Roman" w:hAnsi="Times New Roman" w:cs="Times New Roman"/>
+                <w:sz w:val="20"/>
+                <w:szCs w:val="20"/>
+                <w:lang w:eastAsia="en-AU"/>
+              </w:rPr>
+            </w:pPr>
+          </w:p>
+        </w:tc>
+      </w:tr>
+      <w:tr>
+        <w:trPr>
+          <w:trHeight w:val="340"/>
+        </w:trPr>
+        <w:tc>
+          <w:tcPr>
+            <w:tcW w:w="5000" w:type="pct"/>
+            <w:gridSpan w:val="9"/>
+            <w:noWrap/>
+            <w:hideMark/>
+          </w:tcPr>
+          <w:p>
+            <w:pPr>
+              <w:pStyle w:val="NoSpacing"/>
+              <w:rPr>
+                <w:b/>
+              </w:rPr>
+            </w:pPr>
+            <w:r>
+              <w:rPr>
+                <w:b/>
+              </w:rPr>
+              <w:t>Aim 2</w:t>
+            </w:r>
+          </w:p>
+        </w:tc>
+      </w:tr>
+      <w:tr>
+        <w:trPr>
+          <w:trHeight w:val="340"/>
+        </w:trPr>
+        <w:tc>
+          <w:tcPr>
+            <w:tcW w:w="2204" w:type="pct"/>
+            <w:noWrap/>
+            <w:hideMark/>
+          </w:tcPr>
+          <w:p>
+            <w:pPr>
+              <w:pStyle w:val="NoSpacing"/>
+            </w:pPr>
+            <w:r>
+              <w:t>Partner Prediction</w:t>
+            </w:r>
+          </w:p>
+        </w:tc>
+        <w:tc>
+          <w:tcPr>
+            <w:tcW w:w="378" w:type="pct"/>
+            <w:noWrap/>
+            <w:hideMark/>
+          </w:tcPr>
+          <w:p>
+            <w:pPr>
+              <w:pStyle w:val="NoSpacing"/>
+            </w:pPr>
+          </w:p>
+        </w:tc>
+        <w:tc>
+          <w:tcPr>
+            <w:tcW w:w="347" w:type="pct"/>
+            <w:shd w:val="clear" w:color="auto" w:fill="000000" w:themeFill="text1"/>
+            <w:noWrap/>
+            <w:hideMark/>
+          </w:tcPr>
+          <w:p>
+            <w:pPr>
+              <w:pStyle w:val="NoSpacing"/>
+            </w:pPr>
+          </w:p>
+        </w:tc>
+        <w:tc>
+          <w:tcPr>
+            <w:tcW w:w="395" w:type="pct"/>
+            <w:shd w:val="clear" w:color="auto" w:fill="000000" w:themeFill="text1"/>
+            <w:noWrap/>
+            <w:hideMark/>
+          </w:tcPr>
+          <w:p>
+            <w:pPr>
+              <w:rPr>
+                <w:rFonts w:ascii="Calibri" w:eastAsia="Times New Roman" w:hAnsi="Calibri" w:cs="Times New Roman"/>
+                <w:color w:val="000000"/>
+                <w:lang w:eastAsia="en-AU"/>
+              </w:rPr>
+            </w:pPr>
+            <w:r>
+              <w:rPr>
+                <w:rFonts w:ascii="Calibri" w:eastAsia="Times New Roman" w:hAnsi="Calibri" w:cs="Times New Roman"/>
+                <w:color w:val="000000"/>
+                <w:lang w:eastAsia="en-AU"/>
+              </w:rPr>
+              <w:t> </w:t>
+            </w:r>
+          </w:p>
+        </w:tc>
+        <w:tc>
+          <w:tcPr>
+            <w:tcW w:w="333" w:type="pct"/>
+            <w:noWrap/>
+            <w:hideMark/>
+          </w:tcPr>
+          <w:p>
+            <w:pPr>
+              <w:rPr>
+                <w:rFonts w:ascii="Calibri" w:eastAsia="Times New Roman" w:hAnsi="Calibri" w:cs="Times New Roman"/>
+                <w:color w:val="000000"/>
+                <w:lang w:eastAsia="en-AU"/>
+              </w:rPr>
+            </w:pPr>
+          </w:p>
+        </w:tc>
+        <w:tc>
+          <w:tcPr>
+            <w:tcW w:w="293" w:type="pct"/>
+            <w:noWrap/>
+            <w:hideMark/>
+          </w:tcPr>
+          <w:p>
+            <w:pPr>
+              <w:rPr>
+                <w:rFonts w:ascii="Times New Roman" w:eastAsia="Times New Roman" w:hAnsi="Times New Roman" w:cs="Times New Roman"/>
+                <w:sz w:val="20"/>
+                <w:szCs w:val="20"/>
+                <w:lang w:eastAsia="en-AU"/>
+              </w:rPr>
+            </w:pPr>
+          </w:p>
+        </w:tc>
+        <w:tc>
+          <w:tcPr>
+            <w:tcW w:w="363" w:type="pct"/>
+            <w:noWrap/>
+            <w:hideMark/>
+          </w:tcPr>
+          <w:p>
+            <w:pPr>
+              <w:rPr>
+                <w:rFonts w:ascii="Times New Roman" w:eastAsia="Times New Roman" w:hAnsi="Times New Roman" w:cs="Times New Roman"/>
+                <w:sz w:val="20"/>
+                <w:szCs w:val="20"/>
+                <w:lang w:eastAsia="en-AU"/>
+              </w:rPr>
+            </w:pPr>
+          </w:p>
+        </w:tc>
+        <w:tc>
+          <w:tcPr>
+            <w:tcW w:w="348" w:type="pct"/>
+            <w:noWrap/>
+            <w:hideMark/>
+          </w:tcPr>
+          <w:p>
+            <w:pPr>
+              <w:rPr>
+                <w:rFonts w:ascii="Times New Roman" w:eastAsia="Times New Roman" w:hAnsi="Times New Roman" w:cs="Times New Roman"/>
+                <w:sz w:val="20"/>
+                <w:szCs w:val="20"/>
+                <w:lang w:eastAsia="en-AU"/>
+              </w:rPr>
+            </w:pPr>
+          </w:p>
+        </w:tc>
+        <w:tc>
+          <w:tcPr>
+            <w:tcW w:w="339" w:type="pct"/>
+            <w:noWrap/>
+            <w:hideMark/>
+          </w:tcPr>
+          <w:p>
+            <w:pPr>
+              <w:rPr>
+                <w:rFonts w:ascii="Times New Roman" w:eastAsia="Times New Roman" w:hAnsi="Times New Roman" w:cs="Times New Roman"/>
+                <w:sz w:val="20"/>
+                <w:szCs w:val="20"/>
+                <w:lang w:eastAsia="en-AU"/>
+              </w:rPr>
+            </w:pPr>
+          </w:p>
+        </w:tc>
+      </w:tr>
+      <w:tr>
+        <w:trPr>
+          <w:trHeight w:val="340"/>
+        </w:trPr>
+        <w:tc>
+          <w:tcPr>
+            <w:tcW w:w="2204" w:type="pct"/>
+            <w:noWrap/>
+            <w:hideMark/>
+          </w:tcPr>
+          <w:p>
+            <w:pPr>
+              <w:pStyle w:val="NoSpacing"/>
+            </w:pPr>
+            <w:r>
+              <w:t>RT-qPCR</w:t>
+            </w:r>
+          </w:p>
+        </w:tc>
+        <w:tc>
+          <w:tcPr>
+            <w:tcW w:w="378" w:type="pct"/>
+            <w:noWrap/>
+            <w:hideMark/>
+          </w:tcPr>
+          <w:p>
+            <w:pPr>
+              <w:pStyle w:val="NoSpacing"/>
+            </w:pPr>
+          </w:p>
+        </w:tc>
+        <w:tc>
+          <w:tcPr>
+            <w:tcW w:w="347" w:type="pct"/>
+            <w:noWrap/>
+            <w:hideMark/>
+          </w:tcPr>
+          <w:p>
+            <w:pPr>
+              <w:pStyle w:val="NoSpacing"/>
+            </w:pPr>
+          </w:p>
+        </w:tc>
+        <w:tc>
+          <w:tcPr>
+            <w:tcW w:w="395" w:type="pct"/>
+            <w:noWrap/>
+            <w:hideMark/>
+          </w:tcPr>
+          <w:p>
+            <w:pPr>
+              <w:rPr>
+                <w:rFonts w:ascii="Times New Roman" w:eastAsia="Times New Roman" w:hAnsi="Times New Roman" w:cs="Times New Roman"/>
+                <w:sz w:val="20"/>
+                <w:szCs w:val="20"/>
+                <w:lang w:eastAsia="en-AU"/>
+              </w:rPr>
+            </w:pPr>
+          </w:p>
+        </w:tc>
+        <w:tc>
+          <w:tcPr>
+            <w:tcW w:w="333" w:type="pct"/>
+            <w:shd w:val="clear" w:color="auto" w:fill="000000" w:themeFill="text1"/>
+            <w:noWrap/>
+            <w:hideMark/>
+          </w:tcPr>
+          <w:p>
+            <w:pPr>
+              <w:rPr>
+                <w:rFonts w:ascii="Calibri" w:eastAsia="Times New Roman" w:hAnsi="Calibri" w:cs="Times New Roman"/>
+                <w:color w:val="000000"/>
+                <w:lang w:eastAsia="en-AU"/>
+              </w:rPr>
+            </w:pPr>
+            <w:r>
+              <w:rPr>
+                <w:rFonts w:ascii="Calibri" w:eastAsia="Times New Roman" w:hAnsi="Calibri" w:cs="Times New Roman"/>
+                <w:color w:val="000000"/>
+                <w:lang w:eastAsia="en-AU"/>
+              </w:rPr>
+              <w:t> </w:t>
+            </w:r>
+          </w:p>
+        </w:tc>
+        <w:tc>
+          <w:tcPr>
+            <w:tcW w:w="293" w:type="pct"/>
+            <w:noWrap/>
+            <w:hideMark/>
+          </w:tcPr>
+          <w:p>
+            <w:pPr>
+              <w:rPr>
+                <w:rFonts w:ascii="Calibri" w:eastAsia="Times New Roman" w:hAnsi="Calibri" w:cs="Times New Roman"/>
+                <w:color w:val="000000"/>
+                <w:lang w:eastAsia="en-AU"/>
+              </w:rPr>
+            </w:pPr>
+          </w:p>
+        </w:tc>
+        <w:tc>
+          <w:tcPr>
+            <w:tcW w:w="363" w:type="pct"/>
+            <w:noWrap/>
+            <w:hideMark/>
+          </w:tcPr>
+          <w:p>
+            <w:pPr>
+              <w:rPr>
+                <w:rFonts w:ascii="Times New Roman" w:eastAsia="Times New Roman" w:hAnsi="Times New Roman" w:cs="Times New Roman"/>
+                <w:sz w:val="20"/>
+                <w:szCs w:val="20"/>
+                <w:lang w:eastAsia="en-AU"/>
+              </w:rPr>
+            </w:pPr>
+          </w:p>
+        </w:tc>
+        <w:tc>
+          <w:tcPr>
+            <w:tcW w:w="348" w:type="pct"/>
+            <w:noWrap/>
+            <w:hideMark/>
+          </w:tcPr>
+          <w:p>
+            <w:pPr>
+              <w:rPr>
+                <w:rFonts w:ascii="Times New Roman" w:eastAsia="Times New Roman" w:hAnsi="Times New Roman" w:cs="Times New Roman"/>
+                <w:sz w:val="20"/>
+                <w:szCs w:val="20"/>
+                <w:lang w:eastAsia="en-AU"/>
+              </w:rPr>
+            </w:pPr>
+          </w:p>
+        </w:tc>
+        <w:tc>
+          <w:tcPr>
+            <w:tcW w:w="339" w:type="pct"/>
+            <w:noWrap/>
+            <w:hideMark/>
+          </w:tcPr>
+          <w:p>
+            <w:pPr>
+              <w:rPr>
+                <w:rFonts w:ascii="Times New Roman" w:eastAsia="Times New Roman" w:hAnsi="Times New Roman" w:cs="Times New Roman"/>
+                <w:sz w:val="20"/>
+                <w:szCs w:val="20"/>
+                <w:lang w:eastAsia="en-AU"/>
+              </w:rPr>
+            </w:pPr>
+          </w:p>
+        </w:tc>
+      </w:tr>
+      <w:tr>
+        <w:trPr>
+          <w:trHeight w:val="340"/>
+        </w:trPr>
+        <w:tc>
+          <w:tcPr>
+            <w:tcW w:w="5000" w:type="pct"/>
+            <w:gridSpan w:val="9"/>
+            <w:noWrap/>
+            <w:hideMark/>
+          </w:tcPr>
+          <w:p>
+            <w:pPr>
+              <w:pStyle w:val="NoSpacing"/>
+              <w:rPr>
+                <w:b/>
+              </w:rPr>
+            </w:pPr>
+            <w:r>
+              <w:rPr>
+                <w:b/>
+              </w:rPr>
+              <w:t>Aim 3</w:t>
+            </w:r>
+          </w:p>
+        </w:tc>
+      </w:tr>
+      <w:tr>
+        <w:trPr>
+          <w:trHeight w:val="340"/>
+        </w:trPr>
+        <w:tc>
+          <w:tcPr>
+            <w:tcW w:w="2204" w:type="pct"/>
+            <w:hideMark/>
+          </w:tcPr>
+          <w:p>
+            <w:pPr>
+              <w:pStyle w:val="NoSpacing"/>
+            </w:pPr>
+            <w:r>
+              <w:t xml:space="preserve">Co-localization immunofluorescence </w:t>
+            </w:r>
+          </w:p>
+        </w:tc>
+        <w:tc>
+          <w:tcPr>
+            <w:tcW w:w="378" w:type="pct"/>
+            <w:noWrap/>
+            <w:hideMark/>
+          </w:tcPr>
+          <w:p>
+            <w:pPr>
+              <w:pStyle w:val="NoSpacing"/>
+            </w:pPr>
+          </w:p>
+        </w:tc>
+        <w:tc>
+          <w:tcPr>
+            <w:tcW w:w="347" w:type="pct"/>
+            <w:noWrap/>
+            <w:hideMark/>
+          </w:tcPr>
+          <w:p>
+            <w:pPr>
+              <w:pStyle w:val="NoSpacing"/>
+            </w:pPr>
+          </w:p>
+        </w:tc>
+        <w:tc>
+          <w:tcPr>
+            <w:tcW w:w="395" w:type="pct"/>
+            <w:noWrap/>
+            <w:hideMark/>
+          </w:tcPr>
+          <w:p>
+            <w:pPr>
+              <w:rPr>
+                <w:rFonts w:ascii="Times New Roman" w:eastAsia="Times New Roman" w:hAnsi="Times New Roman" w:cs="Times New Roman"/>
+                <w:sz w:val="20"/>
+                <w:szCs w:val="20"/>
+                <w:lang w:eastAsia="en-AU"/>
+              </w:rPr>
+            </w:pPr>
+          </w:p>
+        </w:tc>
+        <w:tc>
+          <w:tcPr>
+            <w:tcW w:w="333" w:type="pct"/>
+            <w:shd w:val="clear" w:color="auto" w:fill="000000" w:themeFill="text1"/>
+            <w:noWrap/>
+            <w:hideMark/>
+          </w:tcPr>
+          <w:p>
+            <w:pPr>
+              <w:rPr>
+                <w:rFonts w:ascii="Times New Roman" w:eastAsia="Times New Roman" w:hAnsi="Times New Roman" w:cs="Times New Roman"/>
+                <w:sz w:val="20"/>
+                <w:szCs w:val="20"/>
+                <w:lang w:eastAsia="en-AU"/>
+              </w:rPr>
+            </w:pPr>
+          </w:p>
+        </w:tc>
+        <w:tc>
+          <w:tcPr>
+            <w:tcW w:w="293" w:type="pct"/>
+            <w:shd w:val="clear" w:color="auto" w:fill="000000" w:themeFill="text1"/>
+            <w:noWrap/>
+            <w:hideMark/>
+          </w:tcPr>
+          <w:p>
+            <w:pPr>
+              <w:rPr>
+                <w:rFonts w:ascii="Calibri" w:eastAsia="Times New Roman" w:hAnsi="Calibri" w:cs="Times New Roman"/>
+                <w:color w:val="000000"/>
+                <w:lang w:eastAsia="en-AU"/>
+              </w:rPr>
+            </w:pPr>
+            <w:r>
+              <w:rPr>
+                <w:rFonts w:ascii="Calibri" w:eastAsia="Times New Roman" w:hAnsi="Calibri" w:cs="Times New Roman"/>
+                <w:color w:val="000000"/>
+                <w:lang w:eastAsia="en-AU"/>
+              </w:rPr>
+              <w:t> </w:t>
+            </w:r>
+          </w:p>
+        </w:tc>
+        <w:tc>
+          <w:tcPr>
+            <w:tcW w:w="363" w:type="pct"/>
+            <w:shd w:val="clear" w:color="auto" w:fill="000000" w:themeFill="text1"/>
+            <w:noWrap/>
+            <w:hideMark/>
+          </w:tcPr>
+          <w:p>
+            <w:pPr>
+              <w:rPr>
+                <w:rFonts w:ascii="Calibri" w:eastAsia="Times New Roman" w:hAnsi="Calibri" w:cs="Times New Roman"/>
+                <w:color w:val="000000"/>
+                <w:lang w:eastAsia="en-AU"/>
+              </w:rPr>
+            </w:pPr>
+            <w:r>
+              <w:rPr>
+                <w:rFonts w:ascii="Calibri" w:eastAsia="Times New Roman" w:hAnsi="Calibri" w:cs="Times New Roman"/>
+                <w:color w:val="000000"/>
+                <w:lang w:eastAsia="en-AU"/>
+              </w:rPr>
+              <w:t> </w:t>
+            </w:r>
+          </w:p>
+        </w:tc>
+        <w:tc>
+          <w:tcPr>
+            <w:tcW w:w="348" w:type="pct"/>
+            <w:shd w:val="clear" w:color="auto" w:fill="000000" w:themeFill="text1"/>
+            <w:noWrap/>
+            <w:hideMark/>
+          </w:tcPr>
+          <w:p>
+            <w:pPr>
+              <w:rPr>
+                <w:rFonts w:ascii="Calibri" w:eastAsia="Times New Roman" w:hAnsi="Calibri" w:cs="Times New Roman"/>
+                <w:color w:val="000000"/>
+                <w:lang w:eastAsia="en-AU"/>
+              </w:rPr>
+            </w:pPr>
+            <w:r>
+              <w:rPr>
+                <w:rFonts w:ascii="Calibri" w:eastAsia="Times New Roman" w:hAnsi="Calibri" w:cs="Times New Roman"/>
+                <w:color w:val="000000"/>
+                <w:lang w:eastAsia="en-AU"/>
+              </w:rPr>
+              <w:t> </w:t>
+            </w:r>
+          </w:p>
+        </w:tc>
+        <w:tc>
+          <w:tcPr>
+            <w:tcW w:w="339" w:type="pct"/>
+            <w:noWrap/>
+            <w:hideMark/>
+          </w:tcPr>
+          <w:p>
+            <w:pPr>
+              <w:rPr>
+                <w:rFonts w:ascii="Calibri" w:eastAsia="Times New Roman" w:hAnsi="Calibri" w:cs="Times New Roman"/>
+                <w:color w:val="000000"/>
+                <w:lang w:eastAsia="en-AU"/>
+              </w:rPr>
+            </w:pPr>
+          </w:p>
+        </w:tc>
+      </w:tr>
+      <w:tr>
+        <w:trPr>
+          <w:trHeight w:val="340"/>
+        </w:trPr>
+        <w:tc>
+          <w:tcPr>
+            <w:tcW w:w="2204" w:type="pct"/>
+            <w:hideMark/>
+          </w:tcPr>
+          <w:p>
+            <w:pPr>
+              <w:pStyle w:val="NoSpacing"/>
+              <w:rPr>
+                <w:b/>
+              </w:rPr>
+            </w:pPr>
+            <w:r>
+              <w:rPr>
+                <w:b/>
+              </w:rPr>
+              <w:t xml:space="preserve">Thesis Writing </w:t>
+            </w:r>
+          </w:p>
+        </w:tc>
+        <w:tc>
+          <w:tcPr>
+            <w:tcW w:w="378" w:type="pct"/>
+            <w:noWrap/>
+            <w:hideMark/>
+          </w:tcPr>
+          <w:p>
+            <w:pPr>
+              <w:pStyle w:val="NoSpacing"/>
+            </w:pPr>
+          </w:p>
+        </w:tc>
+        <w:tc>
+          <w:tcPr>
+            <w:tcW w:w="347" w:type="pct"/>
+            <w:noWrap/>
+            <w:hideMark/>
+          </w:tcPr>
+          <w:p>
+            <w:pPr>
+              <w:pStyle w:val="NoSpacing"/>
+            </w:pPr>
+          </w:p>
+        </w:tc>
+        <w:tc>
+          <w:tcPr>
+            <w:tcW w:w="395" w:type="pct"/>
+            <w:noWrap/>
+            <w:hideMark/>
+          </w:tcPr>
+          <w:p>
+            <w:pPr>
+              <w:rPr>
+                <w:rFonts w:ascii="Times New Roman" w:eastAsia="Times New Roman" w:hAnsi="Times New Roman" w:cs="Times New Roman"/>
+                <w:sz w:val="20"/>
+                <w:szCs w:val="20"/>
+                <w:lang w:eastAsia="en-AU"/>
+              </w:rPr>
+            </w:pPr>
+          </w:p>
+        </w:tc>
+        <w:tc>
+          <w:tcPr>
+            <w:tcW w:w="333" w:type="pct"/>
+            <w:noWrap/>
+            <w:hideMark/>
+          </w:tcPr>
+          <w:p>
+            <w:pPr>
+              <w:rPr>
+                <w:rFonts w:ascii="Times New Roman" w:eastAsia="Times New Roman" w:hAnsi="Times New Roman" w:cs="Times New Roman"/>
+                <w:sz w:val="20"/>
+                <w:szCs w:val="20"/>
+                <w:lang w:eastAsia="en-AU"/>
+              </w:rPr>
+            </w:pPr>
+          </w:p>
+        </w:tc>
+        <w:tc>
+          <w:tcPr>
+            <w:tcW w:w="293" w:type="pct"/>
+            <w:noWrap/>
+            <w:hideMark/>
+          </w:tcPr>
+          <w:p>
+            <w:pPr>
+              <w:rPr>
+                <w:rFonts w:ascii="Times New Roman" w:eastAsia="Times New Roman" w:hAnsi="Times New Roman" w:cs="Times New Roman"/>
+                <w:sz w:val="20"/>
+                <w:szCs w:val="20"/>
+                <w:lang w:eastAsia="en-AU"/>
+              </w:rPr>
+            </w:pPr>
+          </w:p>
+        </w:tc>
+        <w:tc>
+          <w:tcPr>
+            <w:tcW w:w="363" w:type="pct"/>
+            <w:noWrap/>
+            <w:hideMark/>
+          </w:tcPr>
+          <w:p>
+            <w:pPr>
+              <w:rPr>
+                <w:rFonts w:ascii="Times New Roman" w:eastAsia="Times New Roman" w:hAnsi="Times New Roman" w:cs="Times New Roman"/>
+                <w:sz w:val="20"/>
+                <w:szCs w:val="20"/>
+                <w:lang w:eastAsia="en-AU"/>
+              </w:rPr>
+            </w:pPr>
+          </w:p>
+        </w:tc>
+        <w:tc>
+          <w:tcPr>
+            <w:tcW w:w="348" w:type="pct"/>
+            <w:shd w:val="clear" w:color="auto" w:fill="000000" w:themeFill="text1"/>
+            <w:noWrap/>
+            <w:hideMark/>
+          </w:tcPr>
+          <w:p>
+            <w:pPr>
+              <w:rPr>
+                <w:rFonts w:ascii="Calibri" w:eastAsia="Times New Roman" w:hAnsi="Calibri" w:cs="Times New Roman"/>
+                <w:color w:val="000000"/>
+                <w:lang w:eastAsia="en-AU"/>
+              </w:rPr>
+            </w:pPr>
+            <w:r>
+              <w:rPr>
+                <w:rFonts w:ascii="Calibri" w:eastAsia="Times New Roman" w:hAnsi="Calibri" w:cs="Times New Roman"/>
+                <w:color w:val="000000"/>
+                <w:lang w:eastAsia="en-AU"/>
+              </w:rPr>
+              <w:t> </w:t>
+            </w:r>
+          </w:p>
+        </w:tc>
+        <w:tc>
+          <w:tcPr>
+            <w:tcW w:w="339" w:type="pct"/>
+            <w:shd w:val="clear" w:color="auto" w:fill="000000" w:themeFill="text1"/>
+            <w:noWrap/>
+            <w:hideMark/>
+          </w:tcPr>
+          <w:p>
+            <w:pPr>
+              <w:rPr>
+                <w:rFonts w:ascii="Calibri" w:eastAsia="Times New Roman" w:hAnsi="Calibri" w:cs="Times New Roman"/>
+                <w:color w:val="000000"/>
+                <w:lang w:eastAsia="en-AU"/>
+              </w:rPr>
+            </w:pPr>
+            <w:r>
+              <w:rPr>
+                <w:rFonts w:ascii="Calibri" w:eastAsia="Times New Roman" w:hAnsi="Calibri" w:cs="Times New Roman"/>
+                <w:color w:val="000000"/>
+                <w:lang w:eastAsia="en-AU"/>
+              </w:rPr>
+              <w:t> </w:t>
+            </w:r>
+          </w:p>
+        </w:tc>
+      </w:tr>
+    </w:tbl>
     <w:p>
       <w:pPr>
         <w:pStyle w:val="NoSpacing"/>
@@ -4889,6 +6448,7 @@
         <w:pStyle w:val="EndNoteBibliography"/>
       </w:pPr>
       <w:r>
+        <w:lastRenderedPageBreak/>
         <w:t xml:space="preserve">Drab, M., et al. (2001). "Loss of Caveolae, Vascular Dysfunction, and Pulmonary Defects in Caveolin-1 Gene-Disrupted Mice." </w:t>
       </w:r>
       <w:r>
@@ -5305,7 +6865,6 @@
         <w:pStyle w:val="EndNoteBibliography"/>
       </w:pPr>
       <w:r>
-        <w:lastRenderedPageBreak/>
         <w:t xml:space="preserve">Minciacchi, V. R., et al. (2015). "Extracellular Vesicles in Cancer: Exosomes, Microvesicles and the Emerging Role of Large Oncosomes." </w:t>
       </w:r>
       <w:r>
@@ -5608,7 +7167,7 @@
 
 <file path=word/comments.xml><?xml version="1.0" encoding="utf-8"?>
 <w:comments xmlns:wpc="http://schemas.microsoft.com/office/word/2010/wordprocessingCanvas" xmlns:mc="http://schemas.openxmlformats.org/markup-compatibility/2006" xmlns:o="urn:schemas-microsoft-com:office:office" xmlns:r="http://schemas.openxmlformats.org/officeDocument/2006/relationships" xmlns:m="http://schemas.openxmlformats.org/officeDocument/2006/math" xmlns:v="urn:schemas-microsoft-com:vml" xmlns:wp14="http://schemas.microsoft.com/office/word/2010/wordprocessingDrawing" xmlns:wp="http://schemas.openxmlformats.org/drawingml/2006/wordprocessingDrawing" xmlns:w10="urn:schemas-microsoft-com:office:word" xmlns:w="http://schemas.openxmlformats.org/wordprocessingml/2006/main" xmlns:w14="http://schemas.microsoft.com/office/word/2010/wordml" xmlns:w15="http://schemas.microsoft.com/office/word/2012/wordml" xmlns:wpg="http://schemas.microsoft.com/office/word/2010/wordprocessingGroup" xmlns:wpi="http://schemas.microsoft.com/office/word/2010/wordprocessingInk" xmlns:wne="http://schemas.microsoft.com/office/word/2006/wordml" xmlns:wps="http://schemas.microsoft.com/office/word/2010/wordprocessingShape" mc:Ignorable="w14 w15 wp14">
-  <w:comment w:id="1" w:author="Harley Robinson " w:date="2016-02-10T09:15:00Z" w:initials="HR">
+  <w:comment w:id="0" w:author="Harley Robinson " w:date="2016-02-10T09:15:00Z" w:initials="HR">
     <w:p>
       <w:pPr>
         <w:pStyle w:val="CommentText"/>
@@ -5624,7 +7183,7 @@
       </w:r>
     </w:p>
   </w:comment>
-  <w:comment w:id="2" w:author="Harley Robinson " w:date="2016-02-08T11:41:00Z" w:initials="HR">
+  <w:comment w:id="1" w:author="Harley Robinson " w:date="2016-02-08T11:41:00Z" w:initials="HR">
     <w:p>
       <w:pPr>
         <w:pStyle w:val="CommentText"/>
@@ -6371,6 +7930,25 @@
       <w:lang w:val="en-US"/>
     </w:rPr>
   </w:style>
+  <w:style w:type="table" w:styleId="TableGrid">
+    <w:name w:val="Table Grid"/>
+    <w:basedOn w:val="TableNormal"/>
+    <w:uiPriority w:val="39"/>
+    <w:rsid w:val="00406852"/>
+    <w:pPr>
+      <w:spacing w:after="0" w:line="240" w:lineRule="auto"/>
+    </w:pPr>
+    <w:tblPr>
+      <w:tblBorders>
+        <w:top w:val="single" w:sz="4" w:space="0" w:color="auto"/>
+        <w:left w:val="single" w:sz="4" w:space="0" w:color="auto"/>
+        <w:bottom w:val="single" w:sz="4" w:space="0" w:color="auto"/>
+        <w:right w:val="single" w:sz="4" w:space="0" w:color="auto"/>
+        <w:insideH w:val="single" w:sz="4" w:space="0" w:color="auto"/>
+        <w:insideV w:val="single" w:sz="4" w:space="0" w:color="auto"/>
+      </w:tblBorders>
+    </w:tblPr>
+  </w:style>
 </w:styles>
 </file>
 

</xml_diff>

<commit_message>
15/2/16 work completed at home
</commit_message>
<xml_diff>
--- a/BackgroundInfo/Background.docx
+++ b/BackgroundInfo/Background.docx
@@ -17,6 +17,108 @@
       <w:pPr>
         <w:pStyle w:val="NoSpacing"/>
       </w:pPr>
+      <w:r>
+        <w:t xml:space="preserve">Alike most cancers, metastasis arising from advanced cancers increases mortality rates, recurrences and prolonged treatments which </w:t>
+      </w:r>
+      <w:r>
+        <w:t>further decreases survival</w:t>
+      </w:r>
+      <w:r>
+        <w:t xml:space="preserve">. </w:t>
+      </w:r>
+      <w:r>
+        <w:t xml:space="preserve">A quarter of prostate cancers </w:t>
+      </w:r>
+      <w:r>
+        <w:t>result in mortalities due to this</w:t>
+      </w:r>
+      <w:r>
+        <w:t xml:space="preserve"> aggressive nature of advanced cancers. </w:t>
+      </w:r>
+      <w:r>
+        <w:t xml:space="preserve">Fortunately, a system </w:t>
+      </w:r>
+      <w:r>
+        <w:t xml:space="preserve">that regulates </w:t>
+      </w:r>
+      <w:proofErr w:type="spellStart"/>
+      <w:r>
+        <w:t>caveolae</w:t>
+      </w:r>
+      <w:proofErr w:type="spellEnd"/>
+      <w:r>
+        <w:t xml:space="preserve"> formation and </w:t>
+      </w:r>
+      <w:proofErr w:type="spellStart"/>
+      <w:r>
+        <w:t>exosome</w:t>
+      </w:r>
+      <w:proofErr w:type="spellEnd"/>
+      <w:r>
+        <w:t xml:space="preserve"> sorting had been implicated in advanced prostate cancers which may provide a vantage point for finding therapeutic targets. Caveolin-1 (CAV1) without its accompanying </w:t>
+      </w:r>
+      <w:proofErr w:type="spellStart"/>
+      <w:r>
+        <w:t>cavin</w:t>
+      </w:r>
+      <w:proofErr w:type="spellEnd"/>
+      <w:r>
+        <w:t xml:space="preserve"> family proteins had been </w:t>
+      </w:r>
+      <w:r>
+        <w:t xml:space="preserve">found as a common trend in several cancers, best exemplified in the advanced prostate cancer cell line (PC3). Reinstating the expression of cavin-1 in this system had been found to change the export of a particular microRNA species which also had correlated to a change in cellular activity to a less aggressive cancer. </w:t>
+      </w:r>
+      <w:r>
+        <w:t xml:space="preserve">However, the full extent of the </w:t>
+      </w:r>
+      <w:proofErr w:type="spellStart"/>
+      <w:r>
+        <w:t>miRNA</w:t>
+      </w:r>
+      <w:r>
+        <w:t>s</w:t>
+      </w:r>
+      <w:proofErr w:type="spellEnd"/>
+      <w:r>
+        <w:t xml:space="preserve"> being selectively exported and the mechanisms that mediate this process are mostly unknown.</w:t>
+      </w:r>
+      <w:r>
+        <w:t xml:space="preserve"> </w:t>
+      </w:r>
+      <w:r>
+        <w:t xml:space="preserve">Hereby, </w:t>
+      </w:r>
+      <w:r>
+        <w:t xml:space="preserve">elucidating the list of </w:t>
+      </w:r>
+      <w:proofErr w:type="spellStart"/>
+      <w:r>
+        <w:t>miRNA</w:t>
+      </w:r>
+      <w:proofErr w:type="spellEnd"/>
+      <w:r>
+        <w:t xml:space="preserve"> that are selectively exported based on </w:t>
+      </w:r>
+      <w:proofErr w:type="spellStart"/>
+      <w:r>
+        <w:t>cavin</w:t>
+      </w:r>
+      <w:proofErr w:type="spellEnd"/>
+      <w:r>
+        <w:t xml:space="preserve"> introduction </w:t>
+      </w:r>
+      <w:r>
+        <w:t>and potential chaperone and escort proteins function in this system can reveal therapeutic targets</w:t>
+      </w:r>
+      <w:r>
+        <w:t xml:space="preserve"> to stunt metastasis</w:t>
+      </w:r>
+      <w:r>
+        <w:t xml:space="preserve">. </w:t>
+      </w:r>
+      <w:r>
+        <w:t xml:space="preserve"> </w:t>
+      </w:r>
     </w:p>
     <w:p>
       <w:pPr>
@@ -497,7 +599,15 @@
       </w:r>
       <w:proofErr w:type="spellEnd"/>
       <w:r>
-        <w:t xml:space="preserve"> and exosome formation</w:t>
+        <w:t xml:space="preserve"> and </w:t>
+      </w:r>
+      <w:proofErr w:type="spellStart"/>
+      <w:r>
+        <w:t>exosome</w:t>
+      </w:r>
+      <w:proofErr w:type="spellEnd"/>
+      <w:r>
+        <w:t xml:space="preserve"> formation</w:t>
       </w:r>
       <w:r>
         <w:t xml:space="preserve"> in prostate cancers</w:t>
@@ -849,8 +959,13 @@
         <w:pStyle w:val="NoSpacing"/>
         <w:ind w:firstLine="142"/>
       </w:pPr>
-      <w:r>
-        <w:t xml:space="preserve">Exosomes and </w:t>
+      <w:proofErr w:type="spellStart"/>
+      <w:r>
+        <w:t>Exosomes</w:t>
+      </w:r>
+      <w:proofErr w:type="spellEnd"/>
+      <w:r>
+        <w:t xml:space="preserve"> and </w:t>
       </w:r>
       <w:proofErr w:type="spellStart"/>
       <w:r>
@@ -934,7 +1049,15 @@
       </w:r>
       <w:proofErr w:type="spellEnd"/>
       <w:r>
-        <w:t xml:space="preserve"> differ from exosomes by being released directly from budd</w:t>
+        <w:t xml:space="preserve"> differ from </w:t>
+      </w:r>
+      <w:proofErr w:type="spellStart"/>
+      <w:r>
+        <w:t>exosomes</w:t>
+      </w:r>
+      <w:proofErr w:type="spellEnd"/>
+      <w:r>
+        <w:t xml:space="preserve"> by being released directly from budd</w:t>
       </w:r>
       <w:r>
         <w:t>ing of</w:t>
@@ -958,16 +1081,8 @@
         <w:rPr>
           <w:noProof/>
         </w:rPr>
-        <w:t>(</w:t>
-      </w:r>
-      <w:proofErr w:type="spellStart"/>
-      <w:r>
-        <w:rPr>
-          <w:noProof/>
-        </w:rPr>
-        <w:t>Minciacchi</w:t>
-      </w:r>
-      <w:proofErr w:type="spellEnd"/>
+        <w:t>(Minciacchi</w:t>
+      </w:r>
       <w:r>
         <w:rPr>
           <w:i/>
@@ -1738,17 +1853,8 @@
           <w:noProof/>
           <w:color w:val="FF0000"/>
         </w:rPr>
-        <w:t>(</w:t>
-      </w:r>
-      <w:proofErr w:type="spellStart"/>
-      <w:r>
-        <w:rPr>
-          <w:noProof/>
-          <w:color w:val="FF0000"/>
-        </w:rPr>
-        <w:t>Inder</w:t>
-      </w:r>
-      <w:proofErr w:type="spellEnd"/>
+        <w:t>(Inder</w:t>
+      </w:r>
       <w:r>
         <w:rPr>
           <w:i/>
@@ -1947,16 +2053,8 @@
         <w:rPr>
           <w:noProof/>
         </w:rPr>
-        <w:t>(</w:t>
-      </w:r>
-      <w:proofErr w:type="spellStart"/>
-      <w:r>
-        <w:rPr>
-          <w:noProof/>
-        </w:rPr>
-        <w:t>Ariotti</w:t>
-      </w:r>
-      <w:proofErr w:type="spellEnd"/>
+        <w:t>(Ariotti</w:t>
+      </w:r>
       <w:r>
         <w:rPr>
           <w:i/>
@@ -1994,7 +2092,11 @@
         <w:t xml:space="preserve">ifferent types of tissues. CAV1 and </w:t>
       </w:r>
       <w:r>
-        <w:t>2 are expressed in epithelial, endothelial and smooth muscle cells, whereas CAV3 is predominately express</w:t>
+        <w:t xml:space="preserve">2 are expressed in epithelial, endothelial and smooth </w:t>
+      </w:r>
+      <w:r>
+        <w:lastRenderedPageBreak/>
+        <w:t>muscle cells, whereas CAV3 is predominately express</w:t>
       </w:r>
       <w:r>
         <w:t>ed</w:t>
@@ -2665,11 +2767,7 @@
       </w:r>
       <w:proofErr w:type="spellEnd"/>
       <w:r>
-        <w:t xml:space="preserve"> production on </w:t>
-      </w:r>
-      <w:r>
-        <w:lastRenderedPageBreak/>
-        <w:t>its own</w:t>
+        <w:t xml:space="preserve"> production on its own</w:t>
       </w:r>
       <w:r>
         <w:fldChar w:fldCharType="begin"/>
@@ -3074,16 +3172,8 @@
         <w:rPr>
           <w:noProof/>
         </w:rPr>
-        <w:t>(</w:t>
-      </w:r>
-      <w:proofErr w:type="spellStart"/>
-      <w:r>
-        <w:rPr>
-          <w:noProof/>
-        </w:rPr>
-        <w:t>Ho</w:t>
-      </w:r>
-      <w:proofErr w:type="spellEnd"/>
+        <w:t>(Ho</w:t>
+      </w:r>
       <w:r>
         <w:rPr>
           <w:i/>
@@ -3416,7 +3506,15 @@
       </w:r>
       <w:proofErr w:type="spellEnd"/>
       <w:r>
-        <w:t xml:space="preserve"> and interact with each other as oligomeric </w:t>
+        <w:t xml:space="preserve"> and interact with each other as </w:t>
+      </w:r>
+      <w:proofErr w:type="spellStart"/>
+      <w:r>
+        <w:t>oligomeric</w:t>
+      </w:r>
+      <w:proofErr w:type="spellEnd"/>
+      <w:r>
+        <w:t xml:space="preserve"> </w:t>
       </w:r>
       <w:proofErr w:type="spellStart"/>
       <w:r>
@@ -3935,7 +4033,11 @@
       </w:r>
       <w:proofErr w:type="spellEnd"/>
       <w:r>
-        <w:t>, this hypothesis is no longer supported when considering cavin-2 and 3 do not exhibit this function</w:t>
+        <w:t xml:space="preserve">, this </w:t>
+      </w:r>
+      <w:r>
+        <w:lastRenderedPageBreak/>
+        <w:t>hypothesis is no longer supported when considering cavin-2 and 3 do not exhibit this function</w:t>
       </w:r>
       <w:r>
         <w:t>.</w:t>
@@ -4094,13 +4196,7 @@
         <w:rPr>
           <w:color w:val="FF0000"/>
         </w:rPr>
-        <w:t>5</w:t>
-      </w:r>
-      <w:r>
-        <w:rPr>
-          <w:color w:val="FF0000"/>
-        </w:rPr>
-        <w:t>2</w:t>
+        <w:t>93</w:t>
       </w:r>
       <w:r>
         <w:rPr>
@@ -4129,6 +4225,75 @@
         <w:pStyle w:val="NoSpacing"/>
         <w:ind w:firstLine="142"/>
       </w:pPr>
+      <w:r>
+        <w:t xml:space="preserve">A recent investigation into the cargo loading mechanisms in prostate cancer models was launched. While they had originally aimed to assess selective protein mechanisms in this mechanisms, information regarding </w:t>
+      </w:r>
+      <w:proofErr w:type="spellStart"/>
+      <w:r>
+        <w:t>miRNA</w:t>
+      </w:r>
+      <w:proofErr w:type="spellEnd"/>
+      <w:r>
+        <w:t xml:space="preserve"> export was found. Here only two </w:t>
+      </w:r>
+      <w:proofErr w:type="spellStart"/>
+      <w:r>
+        <w:t>miRNA</w:t>
+      </w:r>
+      <w:proofErr w:type="spellEnd"/>
+      <w:r>
+        <w:t xml:space="preserve"> species were found to be differentially exported upon ectopic expression of cavin-1 in this PC3 model; miR-148a and miR-125a</w:t>
+      </w:r>
+      <w:r>
+        <w:t xml:space="preserve">. As the methods used to assess this change had </w:t>
+      </w:r>
+      <w:r>
+        <w:t xml:space="preserve">been focused on proteins, it is likely that there are more </w:t>
+      </w:r>
+      <w:proofErr w:type="spellStart"/>
+      <w:r>
+        <w:t>miRNAs</w:t>
+      </w:r>
+      <w:proofErr w:type="spellEnd"/>
+      <w:r>
+        <w:t xml:space="preserve"> differentially exported that were not found in this study. Additionally, as cavin-1 fails to have a RNA binding domain and is not known to associate with the </w:t>
+      </w:r>
+      <w:proofErr w:type="spellStart"/>
+      <w:r>
+        <w:t>miRNAs</w:t>
+      </w:r>
+      <w:proofErr w:type="spellEnd"/>
+      <w:r>
+        <w:t xml:space="preserve">, it is likely that this system employs chaperones or escort proteins to fulfil the </w:t>
+      </w:r>
+      <w:r>
+        <w:t xml:space="preserve">sorting function, mediated by the presence of cavin-1. </w:t>
+      </w:r>
+      <w:r>
+        <w:t xml:space="preserve">Currently, </w:t>
+      </w:r>
+      <w:proofErr w:type="spellStart"/>
+      <w:r>
+        <w:t>miRNA</w:t>
+      </w:r>
+      <w:proofErr w:type="spellEnd"/>
+      <w:r>
+        <w:t xml:space="preserve"> sorting processes are </w:t>
+      </w:r>
+      <w:r>
+        <w:t xml:space="preserve">mostly </w:t>
+      </w:r>
+      <w:r>
+        <w:t>unknown</w:t>
+      </w:r>
+      <w:r>
+        <w:t xml:space="preserve"> with a few proposed mechanisms</w:t>
+      </w:r>
+      <w:r>
+        <w:t xml:space="preserve">. </w:t>
+      </w:r>
+      <w:bookmarkStart w:id="2" w:name="_GoBack"/>
+      <w:bookmarkEnd w:id="2"/>
     </w:p>
     <w:p>
       <w:pPr>
@@ -4265,7 +4430,15 @@
       </w:r>
       <w:proofErr w:type="spellEnd"/>
       <w:r>
-        <w:t xml:space="preserve"> and miRNAs: 200w</w:t>
+        <w:t xml:space="preserve"> and </w:t>
+      </w:r>
+      <w:proofErr w:type="spellStart"/>
+      <w:r>
+        <w:t>miRNAs</w:t>
+      </w:r>
+      <w:proofErr w:type="spellEnd"/>
+      <w:r>
+        <w:t>: 200w</w:t>
       </w:r>
       <w:r>
         <w:t xml:space="preserve"> </w:t>
@@ -4409,7 +4582,15 @@
         <w:t xml:space="preserve"> don’t directly mediate the </w:t>
       </w:r>
       <w:r>
-        <w:t xml:space="preserve">export of miRNAs, it is </w:t>
+        <w:t xml:space="preserve">export of </w:t>
+      </w:r>
+      <w:proofErr w:type="spellStart"/>
+      <w:r>
+        <w:t>miRNAs</w:t>
+      </w:r>
+      <w:proofErr w:type="spellEnd"/>
+      <w:r>
+        <w:t xml:space="preserve">, it is </w:t>
       </w:r>
       <w:proofErr w:type="spellStart"/>
       <w:r>
@@ -4527,8 +4708,13 @@
       </w:r>
       <w:proofErr w:type="spellEnd"/>
       <w:r>
-        <w:t xml:space="preserve"> and exosomes</w:t>
-      </w:r>
+        <w:t xml:space="preserve"> and </w:t>
+      </w:r>
+      <w:proofErr w:type="spellStart"/>
+      <w:r>
+        <w:t>exosomes</w:t>
+      </w:r>
+      <w:proofErr w:type="spellEnd"/>
       <w:r>
         <w:t xml:space="preserve">. </w:t>
       </w:r>
@@ -4577,7 +4763,11 @@
       </w:r>
       <w:proofErr w:type="spellEnd"/>
       <w:r>
-        <w:t xml:space="preserve"> introduction, and thus establishing miRNA therapeutic targets</w:t>
+        <w:t xml:space="preserve"> </w:t>
+      </w:r>
+      <w:r>
+        <w:lastRenderedPageBreak/>
+        <w:t>introduction, and thus establishing miRNA therapeutic targets</w:t>
       </w:r>
       <w:r>
         <w:t xml:space="preserve">. PC3 expressing GFP and GFP-tagged </w:t>
@@ -4607,7 +4797,15 @@
       </w:r>
       <w:proofErr w:type="spellEnd"/>
       <w:r>
-        <w:t xml:space="preserve"> miRNA targets to complete this sorting capabilities. </w:t>
+        <w:t xml:space="preserve"> </w:t>
+      </w:r>
+      <w:proofErr w:type="spellStart"/>
+      <w:r>
+        <w:t>miRNA</w:t>
+      </w:r>
+      <w:proofErr w:type="spellEnd"/>
+      <w:r>
+        <w:t xml:space="preserve"> targets to complete this sorting capabilities. </w:t>
       </w:r>
       <w:r>
         <w:rPr>
@@ -4633,11 +4831,11 @@
         <w:ind w:firstLine="142"/>
       </w:pPr>
       <w:r>
-        <w:t>Bioinformatics will be employed to assess previously compiled miRNA-</w:t>
-      </w:r>
-      <w:proofErr w:type="spellStart"/>
-      <w:r>
-        <w:t>seq</w:t>
+        <w:t xml:space="preserve">Bioinformatics will be employed to assess previously compiled </w:t>
+      </w:r>
+      <w:proofErr w:type="spellStart"/>
+      <w:r>
+        <w:t>miRNA-seq</w:t>
       </w:r>
       <w:proofErr w:type="spellEnd"/>
       <w:r>
@@ -4684,11 +4882,7 @@
       </w:r>
       <w:proofErr w:type="spellEnd"/>
       <w:r>
-        <w:t xml:space="preserve"> and statisticians that run specific </w:t>
-      </w:r>
-      <w:r>
-        <w:lastRenderedPageBreak/>
-        <w:t xml:space="preserve">formulas related to a certain topic or required analyses. DESeq2 and </w:t>
+        <w:t xml:space="preserve"> and statisticians that run specific formulas related to a certain topic or required analyses. DESeq2 and </w:t>
       </w:r>
       <w:proofErr w:type="spellStart"/>
       <w:r>
@@ -4704,12 +4898,7 @@
       </w:r>
       <w:proofErr w:type="spellEnd"/>
       <w:r>
-        <w:t xml:space="preserve"> and microarray analysing packages t</w:t>
-      </w:r>
-      <w:bookmarkStart w:id="2" w:name="_GoBack"/>
-      <w:bookmarkEnd w:id="2"/>
-      <w:r>
-        <w:t xml:space="preserve">hat integrate quality control assessment of data and assess differential expression. </w:t>
+        <w:t xml:space="preserve"> and microarray analysing packages that integrate quality control assessment of data and assess differential expression. </w:t>
       </w:r>
     </w:p>
     <w:p>
@@ -4738,22 +4927,22 @@
         <w:t xml:space="preserve"> analysis</w:t>
       </w:r>
       <w:r>
-        <w:t xml:space="preserve"> and miRNA-</w:t>
-      </w:r>
-      <w:proofErr w:type="spellStart"/>
-      <w:r>
-        <w:t>seq</w:t>
+        <w:t xml:space="preserve"> and </w:t>
+      </w:r>
+      <w:proofErr w:type="spellStart"/>
+      <w:r>
+        <w:t>miRNA-seq</w:t>
       </w:r>
       <w:proofErr w:type="spellEnd"/>
       <w:r>
         <w:t xml:space="preserve"> samples</w:t>
       </w:r>
       <w:r>
-        <w:t>. A similar preparation process to the miRNA-</w:t>
-      </w:r>
-      <w:proofErr w:type="spellStart"/>
-      <w:r>
-        <w:t>seq</w:t>
+        <w:t xml:space="preserve">. A similar preparation process to the </w:t>
+      </w:r>
+      <w:proofErr w:type="spellStart"/>
+      <w:r>
+        <w:t>miRNA-seq</w:t>
       </w:r>
       <w:proofErr w:type="spellEnd"/>
       <w:r>
@@ -5250,12 +5439,9 @@
             <w:pPr>
               <w:pStyle w:val="NoSpacing"/>
             </w:pPr>
-            <w:r>
-              <w:t>miRNA-</w:t>
-            </w:r>
             <w:proofErr w:type="spellStart"/>
             <w:r>
-              <w:t>seq</w:t>
+              <w:t>miRNA-seq</w:t>
             </w:r>
             <w:proofErr w:type="spellEnd"/>
             <w:r>
@@ -6448,7 +6634,6 @@
         <w:pStyle w:val="EndNoteBibliography"/>
       </w:pPr>
       <w:r>
-        <w:lastRenderedPageBreak/>
         <w:t xml:space="preserve">Drab, M., et al. (2001). "Loss of Caveolae, Vascular Dysfunction, and Pulmonary Defects in Caveolin-1 Gene-Disrupted Mice." </w:t>
       </w:r>
       <w:r>
@@ -6801,6 +6986,7 @@
         <w:pStyle w:val="EndNoteBibliography"/>
       </w:pPr>
       <w:r>
+        <w:lastRenderedPageBreak/>
         <w:t xml:space="preserve">Itoh, T., et al. (2002). "Overexpression of caveolin-1 in esophageal squamous cell carcinoma correlates with lymph node metastasis and pathologic stage." </w:t>
       </w:r>
       <w:r>
@@ -7167,7 +7353,7 @@
 
 <file path=word/comments.xml><?xml version="1.0" encoding="utf-8"?>
 <w:comments xmlns:wpc="http://schemas.microsoft.com/office/word/2010/wordprocessingCanvas" xmlns:mc="http://schemas.openxmlformats.org/markup-compatibility/2006" xmlns:o="urn:schemas-microsoft-com:office:office" xmlns:r="http://schemas.openxmlformats.org/officeDocument/2006/relationships" xmlns:m="http://schemas.openxmlformats.org/officeDocument/2006/math" xmlns:v="urn:schemas-microsoft-com:vml" xmlns:wp14="http://schemas.microsoft.com/office/word/2010/wordprocessingDrawing" xmlns:wp="http://schemas.openxmlformats.org/drawingml/2006/wordprocessingDrawing" xmlns:w10="urn:schemas-microsoft-com:office:word" xmlns:w="http://schemas.openxmlformats.org/wordprocessingml/2006/main" xmlns:w14="http://schemas.microsoft.com/office/word/2010/wordml" xmlns:w15="http://schemas.microsoft.com/office/word/2012/wordml" xmlns:wpg="http://schemas.microsoft.com/office/word/2010/wordprocessingGroup" xmlns:wpi="http://schemas.microsoft.com/office/word/2010/wordprocessingInk" xmlns:wne="http://schemas.microsoft.com/office/word/2006/wordml" xmlns:wps="http://schemas.microsoft.com/office/word/2010/wordprocessingShape" mc:Ignorable="w14 w15 wp14">
-  <w:comment w:id="0" w:author="Harley Robinson " w:date="2016-02-10T09:15:00Z" w:initials="HR">
+  <w:comment w:id="0" w:author="Harley Robinson" w:date="2016-02-10T09:15:00Z" w:initials="HR">
     <w:p>
       <w:pPr>
         <w:pStyle w:val="CommentText"/>
@@ -7183,7 +7369,7 @@
       </w:r>
     </w:p>
   </w:comment>
-  <w:comment w:id="1" w:author="Harley Robinson " w:date="2016-02-08T11:41:00Z" w:initials="HR">
+  <w:comment w:id="1" w:author="Harley Robinson" w:date="2016-02-08T11:41:00Z" w:initials="HR">
     <w:p>
       <w:pPr>
         <w:pStyle w:val="CommentText"/>
@@ -7219,7 +7405,15 @@
       </w:r>
       <w:proofErr w:type="spellEnd"/>
       <w:r>
-        <w:t xml:space="preserve"> promotor function. </w:t>
+        <w:t xml:space="preserve"> </w:t>
+      </w:r>
+      <w:proofErr w:type="spellStart"/>
+      <w:r>
+        <w:t>promotor</w:t>
+      </w:r>
+      <w:proofErr w:type="spellEnd"/>
+      <w:r>
+        <w:t xml:space="preserve"> function. </w:t>
       </w:r>
     </w:p>
   </w:comment>
@@ -7235,7 +7429,7 @@
 
 <file path=word/numbering.xml><?xml version="1.0" encoding="utf-8"?>
 <w:numbering xmlns:wpc="http://schemas.microsoft.com/office/word/2010/wordprocessingCanvas" xmlns:mc="http://schemas.openxmlformats.org/markup-compatibility/2006" xmlns:o="urn:schemas-microsoft-com:office:office" xmlns:r="http://schemas.openxmlformats.org/officeDocument/2006/relationships" xmlns:m="http://schemas.openxmlformats.org/officeDocument/2006/math" xmlns:v="urn:schemas-microsoft-com:vml" xmlns:wp14="http://schemas.microsoft.com/office/word/2010/wordprocessingDrawing" xmlns:wp="http://schemas.openxmlformats.org/drawingml/2006/wordprocessingDrawing" xmlns:w10="urn:schemas-microsoft-com:office:word" xmlns:w="http://schemas.openxmlformats.org/wordprocessingml/2006/main" xmlns:w14="http://schemas.microsoft.com/office/word/2010/wordml" xmlns:w15="http://schemas.microsoft.com/office/word/2012/wordml" xmlns:wpg="http://schemas.microsoft.com/office/word/2010/wordprocessingGroup" xmlns:wpi="http://schemas.microsoft.com/office/word/2010/wordprocessingInk" xmlns:wne="http://schemas.microsoft.com/office/word/2006/wordml" xmlns:wps="http://schemas.microsoft.com/office/word/2010/wordprocessingShape" mc:Ignorable="w14 w15 wp14">
-  <w:abstractNum w:abstractNumId="0" w15:restartNumberingAfterBreak="0">
+  <w:abstractNum w:abstractNumId="0">
     <w:nsid w:val="37D82A04"/>
     <w:multiLevelType w:val="hybridMultilevel"/>
     <w:tmpl w:val="21D8DF4A"/>
@@ -7332,7 +7526,7 @@
 
 <file path=word/people.xml><?xml version="1.0" encoding="utf-8"?>
 <w15:people xmlns:wpc="http://schemas.microsoft.com/office/word/2010/wordprocessingCanvas" xmlns:mc="http://schemas.openxmlformats.org/markup-compatibility/2006" xmlns:o="urn:schemas-microsoft-com:office:office" xmlns:r="http://schemas.openxmlformats.org/officeDocument/2006/relationships" xmlns:m="http://schemas.openxmlformats.org/officeDocument/2006/math" xmlns:v="urn:schemas-microsoft-com:vml" xmlns:wp14="http://schemas.microsoft.com/office/word/2010/wordprocessingDrawing" xmlns:wp="http://schemas.openxmlformats.org/drawingml/2006/wordprocessingDrawing" xmlns:w10="urn:schemas-microsoft-com:office:word" xmlns:w="http://schemas.openxmlformats.org/wordprocessingml/2006/main" xmlns:w14="http://schemas.microsoft.com/office/word/2010/wordml" xmlns:w15="http://schemas.microsoft.com/office/word/2012/wordml" xmlns:wpg="http://schemas.microsoft.com/office/word/2010/wordprocessingGroup" xmlns:wpi="http://schemas.microsoft.com/office/word/2010/wordprocessingInk" xmlns:wne="http://schemas.microsoft.com/office/word/2006/wordml" xmlns:wps="http://schemas.microsoft.com/office/word/2010/wordprocessingShape" mc:Ignorable="w14 w15 wp14">
-  <w15:person w15:author="Harley Robinson ">
+  <w15:person w15:author="Harley Robinson">
     <w15:presenceInfo w15:providerId="AD" w15:userId="S-1-5-21-157896902-3385474465-166438253-7298"/>
   </w15:person>
 </w15:people>
@@ -7939,6 +8133,7 @@
       <w:spacing w:after="0" w:line="240" w:lineRule="auto"/>
     </w:pPr>
     <w:tblPr>
+      <w:tblInd w:w="0" w:type="dxa"/>
       <w:tblBorders>
         <w:top w:val="single" w:sz="4" w:space="0" w:color="auto"/>
         <w:left w:val="single" w:sz="4" w:space="0" w:color="auto"/>
@@ -7947,6 +8142,12 @@
         <w:insideH w:val="single" w:sz="4" w:space="0" w:color="auto"/>
         <w:insideV w:val="single" w:sz="4" w:space="0" w:color="auto"/>
       </w:tblBorders>
+      <w:tblCellMar>
+        <w:top w:w="0" w:type="dxa"/>
+        <w:left w:w="108" w:type="dxa"/>
+        <w:bottom w:w="0" w:type="dxa"/>
+        <w:right w:w="108" w:type="dxa"/>
+      </w:tblCellMar>
     </w:tblPr>
   </w:style>
 </w:styles>

</xml_diff>

<commit_message>
16/2/16 background, more references
</commit_message>
<xml_diff>
--- a/BackgroundInfo/Background.docx
+++ b/BackgroundInfo/Background.docx
@@ -39,73 +39,46 @@
         <w:t xml:space="preserve">Fortunately, a system </w:t>
       </w:r>
       <w:r>
-        <w:t xml:space="preserve">that regulates </w:t>
-      </w:r>
-      <w:proofErr w:type="spellStart"/>
-      <w:r>
-        <w:t>caveolae</w:t>
-      </w:r>
-      <w:proofErr w:type="spellEnd"/>
-      <w:r>
-        <w:t xml:space="preserve"> formation and </w:t>
-      </w:r>
-      <w:proofErr w:type="spellStart"/>
-      <w:r>
-        <w:t>exosome</w:t>
-      </w:r>
-      <w:proofErr w:type="spellEnd"/>
-      <w:r>
-        <w:t xml:space="preserve"> sorting had been implicated in advanced prostate cancers which may provide a vantage point for finding therapeutic targets. Caveolin-1 (CAV1) without its accompanying </w:t>
-      </w:r>
-      <w:proofErr w:type="spellStart"/>
-      <w:r>
-        <w:t>cavin</w:t>
-      </w:r>
-      <w:proofErr w:type="spellEnd"/>
-      <w:r>
-        <w:t xml:space="preserve"> family proteins had been </w:t>
-      </w:r>
-      <w:r>
-        <w:t xml:space="preserve">found as a common trend in several cancers, best exemplified in the advanced prostate cancer cell line (PC3). Reinstating the expression of cavin-1 in this system had been found to change the export of a particular microRNA species which also had correlated to a change in cellular activity to a less aggressive cancer. </w:t>
-      </w:r>
-      <w:r>
-        <w:t xml:space="preserve">However, the full extent of the </w:t>
-      </w:r>
-      <w:proofErr w:type="spellStart"/>
-      <w:r>
-        <w:t>miRNA</w:t>
-      </w:r>
-      <w:r>
-        <w:t>s</w:t>
-      </w:r>
-      <w:proofErr w:type="spellEnd"/>
-      <w:r>
-        <w:t xml:space="preserve"> being selectively exported and the mechanisms that mediate this process are mostly unknown.</w:t>
+        <w:t xml:space="preserve">that regulates caveolae formation and exosome sorting had been implicated in advanced prostate cancers which may provide a vantage point for finding therapeutic targets. Caveolin-1 (CAV1) without its accompanying cavin family proteins had been </w:t>
+      </w:r>
+      <w:r>
+        <w:t>found as a common trend in several cancers, best exemplified in the advanced prostate cancer cell line (PC3). Reinstating the expression of cavin-1 in this system had been found to change the export of a particular microRNA species</w:t>
+      </w:r>
+      <w:r>
+        <w:t>, alongside proteins,</w:t>
+      </w:r>
+      <w:r>
+        <w:t xml:space="preserve"> which also had correlated </w:t>
+      </w:r>
+      <w:r>
+        <w:t>decrease in aggressive behaviour</w:t>
+      </w:r>
+      <w:r>
+        <w:t xml:space="preserve">. </w:t>
+      </w:r>
+      <w:r>
+        <w:t>However, the full extent of the miRNA</w:t>
+      </w:r>
+      <w:r>
+        <w:t>s being selectively exported and the mechanisms that mediate this process are mostly unknown.</w:t>
       </w:r>
       <w:r>
         <w:t xml:space="preserve"> </w:t>
       </w:r>
       <w:r>
+        <w:t xml:space="preserve">It is expected that miRNAs that stunt proliferation and migration would be increased in exosomes following ectopic cavin-1 expression or a decrease in pro-tumorigenic miRNAs would ensue. Furthermore, chaperone and/or escort proteins that directly bind these miRNAs would be differentially expressed in accordance with cavin-1 expression to exert this activity. </w:t>
+      </w:r>
+      <w:r>
         <w:t xml:space="preserve">Hereby, </w:t>
       </w:r>
       <w:r>
-        <w:t xml:space="preserve">elucidating the list of </w:t>
-      </w:r>
-      <w:proofErr w:type="spellStart"/>
-      <w:r>
-        <w:t>miRNA</w:t>
-      </w:r>
-      <w:proofErr w:type="spellEnd"/>
-      <w:r>
-        <w:t xml:space="preserve"> that are selectively exported based on </w:t>
-      </w:r>
-      <w:proofErr w:type="spellStart"/>
-      <w:r>
-        <w:t>cavin</w:t>
-      </w:r>
-      <w:proofErr w:type="spellEnd"/>
-      <w:r>
-        <w:t xml:space="preserve"> introduction </w:t>
+        <w:t xml:space="preserve">elucidating </w:t>
+      </w:r>
+      <w:r>
+        <w:t>which miRNAs</w:t>
+      </w:r>
+      <w:r>
+        <w:t xml:space="preserve"> are selectively exported based on cavin introduction </w:t>
       </w:r>
       <w:r>
         <w:t>and potential chaperone and escort proteins function in this system can reveal therapeutic targets</w:t>
@@ -114,7 +87,7 @@
         <w:t xml:space="preserve"> to stunt metastasis</w:t>
       </w:r>
       <w:r>
-        <w:t xml:space="preserve">. </w:t>
+        <w:t>.</w:t>
       </w:r>
       <w:r>
         <w:t xml:space="preserve"> </w:t>
@@ -131,6 +104,9 @@
         <w:pStyle w:val="NoSpacing"/>
         <w:ind w:firstLine="142"/>
       </w:pPr>
+      <w:r>
+        <w:t>Background.</w:t>
+      </w:r>
     </w:p>
     <w:p>
       <w:pPr>
@@ -138,7 +114,7 @@
         <w:ind w:firstLine="142"/>
       </w:pPr>
       <w:r>
-        <w:t>Background.</w:t>
+        <w:t>Prostate cancer</w:t>
       </w:r>
     </w:p>
     <w:p>
@@ -147,15 +123,6 @@
         <w:ind w:firstLine="142"/>
       </w:pPr>
       <w:r>
-        <w:t>Prostate cancer</w:t>
-      </w:r>
-    </w:p>
-    <w:p>
-      <w:pPr>
-        <w:pStyle w:val="NoSpacing"/>
-        <w:ind w:firstLine="142"/>
-      </w:pPr>
-      <w:r>
         <w:t>P</w:t>
       </w:r>
       <w:r>
@@ -244,7 +211,7 @@
         <w:t xml:space="preserve">increased </w:t>
       </w:r>
       <w:r>
-        <w:t xml:space="preserve">angiogenesis and general metastasis to adjacent bone and lymph </w:t>
+        <w:t xml:space="preserve">angiogenesis and metastasis to adjacent bone and lymph </w:t>
       </w:r>
       <w:r>
         <w:t xml:space="preserve">nodes </w:t>
@@ -591,23 +558,7 @@
         <w:t xml:space="preserve"> A</w:t>
       </w:r>
       <w:r>
-        <w:t xml:space="preserve">bnormal expression of proteins related to </w:t>
-      </w:r>
-      <w:proofErr w:type="spellStart"/>
-      <w:r>
-        <w:t>caveolae</w:t>
-      </w:r>
-      <w:proofErr w:type="spellEnd"/>
-      <w:r>
-        <w:t xml:space="preserve"> and </w:t>
-      </w:r>
-      <w:proofErr w:type="spellStart"/>
-      <w:r>
-        <w:t>exosome</w:t>
-      </w:r>
-      <w:proofErr w:type="spellEnd"/>
-      <w:r>
-        <w:t xml:space="preserve"> formation</w:t>
+        <w:t>bnormal expression of proteins related to caveolae and exosome formation</w:t>
       </w:r>
       <w:r>
         <w:t xml:space="preserve"> in prostate cancers</w:t>
@@ -920,23 +871,7 @@
         <w:t xml:space="preserve">also </w:t>
       </w:r>
       <w:r>
-        <w:t xml:space="preserve">reveals gaps in knowledge regarding </w:t>
-      </w:r>
-      <w:proofErr w:type="spellStart"/>
-      <w:r>
-        <w:t>caveolae</w:t>
-      </w:r>
-      <w:proofErr w:type="spellEnd"/>
-      <w:r>
-        <w:t xml:space="preserve">, </w:t>
-      </w:r>
-      <w:proofErr w:type="spellStart"/>
-      <w:r>
-        <w:t>caveolae</w:t>
-      </w:r>
-      <w:proofErr w:type="spellEnd"/>
-      <w:r>
-        <w:t xml:space="preserve">-associated proteins and their molecular consequence. </w:t>
+        <w:t xml:space="preserve">reveals gaps in knowledge regarding caveolae, caveolae-associated proteins and their molecular consequence. </w:t>
       </w:r>
       <w:r>
         <w:t xml:space="preserve">Understanding this mechanism benefits </w:t>
@@ -959,13 +894,8 @@
         <w:pStyle w:val="NoSpacing"/>
         <w:ind w:firstLine="142"/>
       </w:pPr>
-      <w:proofErr w:type="spellStart"/>
-      <w:r>
-        <w:t>Exosomes</w:t>
-      </w:r>
-      <w:proofErr w:type="spellEnd"/>
-      <w:r>
-        <w:t xml:space="preserve"> and </w:t>
+      <w:r>
+        <w:t xml:space="preserve">Exosomes and </w:t>
       </w:r>
       <w:proofErr w:type="spellStart"/>
       <w:r>
@@ -1049,15 +979,7 @@
       </w:r>
       <w:proofErr w:type="spellEnd"/>
       <w:r>
-        <w:t xml:space="preserve"> differ from </w:t>
-      </w:r>
-      <w:proofErr w:type="spellStart"/>
-      <w:r>
-        <w:t>exosomes</w:t>
-      </w:r>
-      <w:proofErr w:type="spellEnd"/>
-      <w:r>
-        <w:t xml:space="preserve"> by being released directly from budd</w:t>
+        <w:t xml:space="preserve"> differ from exosomes by being released directly from budd</w:t>
       </w:r>
       <w:r>
         <w:t>ing of</w:t>
@@ -1144,21 +1066,11 @@
         <w:t xml:space="preserve"> to form this structure</w:t>
       </w:r>
       <w:r>
-        <w:t xml:space="preserve">, such as </w:t>
-      </w:r>
-      <w:proofErr w:type="spellStart"/>
-      <w:r>
-        <w:t>caveolae</w:t>
-      </w:r>
-      <w:proofErr w:type="spellEnd"/>
-      <w:r>
-        <w:t xml:space="preserve"> </w:t>
-      </w:r>
-      <w:proofErr w:type="gramStart"/>
-      <w:r>
-        <w:t>formation</w:t>
-      </w:r>
-      <w:proofErr w:type="gramEnd"/>
+        <w:t xml:space="preserve">, such as caveolae </w:t>
+      </w:r>
+      <w:r>
+        <w:t xml:space="preserve">formation </w:t>
+      </w:r>
       <w:r>
         <w:fldChar w:fldCharType="begin">
           <w:fldData xml:space="preserve">PEVuZE5vdGU+PENpdGU+PEF1dGhvcj5IYWlsc3RvbmVzPC9BdXRob3I+PFllYXI+MTk5ODwvWWVh
@@ -1291,26 +1203,10 @@
         <w:fldChar w:fldCharType="end"/>
       </w:r>
       <w:r>
-        <w:t xml:space="preserve">. </w:t>
-      </w:r>
-      <w:proofErr w:type="spellStart"/>
-      <w:r>
-        <w:t>Caveolae</w:t>
-      </w:r>
-      <w:proofErr w:type="spellEnd"/>
-      <w:r>
-        <w:t xml:space="preserve"> are 50-100nm diameter invaginations formed by recruiting</w:t>
-      </w:r>
-      <w:r>
-        <w:t xml:space="preserve"> the </w:t>
-      </w:r>
-      <w:proofErr w:type="spellStart"/>
-      <w:r>
-        <w:t>caveolin</w:t>
-      </w:r>
-      <w:proofErr w:type="spellEnd"/>
-      <w:r>
-        <w:t xml:space="preserve"> family proteins to mediate</w:t>
+        <w:t>. Caveolae are 50-100nm diameter invaginations formed by recruiting</w:t>
+      </w:r>
+      <w:r>
+        <w:t xml:space="preserve"> the caveolin family proteins to mediate</w:t>
       </w:r>
       <w:r>
         <w:t xml:space="preserve"> </w:t>
@@ -1475,23 +1371,10 @@
         <w:t>discovered</w:t>
       </w:r>
       <w:r>
-        <w:t xml:space="preserve"> </w:t>
-      </w:r>
-      <w:proofErr w:type="spellStart"/>
-      <w:r>
-        <w:t>Cavin</w:t>
-      </w:r>
-      <w:proofErr w:type="spellEnd"/>
-      <w:r>
-        <w:t xml:space="preserve"> family, regulate the </w:t>
-      </w:r>
-      <w:proofErr w:type="spellStart"/>
-      <w:r>
-        <w:t>caveolae</w:t>
-      </w:r>
-      <w:proofErr w:type="spellEnd"/>
-      <w:r>
-        <w:t xml:space="preserve"> formation and </w:t>
+        <w:t xml:space="preserve"> Cavin family, regulate the </w:t>
+      </w:r>
+      <w:r>
+        <w:t xml:space="preserve">caveolae formation and </w:t>
       </w:r>
       <w:proofErr w:type="gramStart"/>
       <w:r>
@@ -1664,35 +1547,7 @@
         <w:rPr>
           <w:color w:val="FF0000"/>
         </w:rPr>
-        <w:t xml:space="preserve"> contents depending on the </w:t>
-      </w:r>
-      <w:proofErr w:type="spellStart"/>
-      <w:r>
-        <w:rPr>
-          <w:color w:val="FF0000"/>
-        </w:rPr>
-        <w:t>cavin</w:t>
-      </w:r>
-      <w:proofErr w:type="spellEnd"/>
-      <w:r>
-        <w:rPr>
-          <w:color w:val="FF0000"/>
-        </w:rPr>
-        <w:t xml:space="preserve"> presence in </w:t>
-      </w:r>
-      <w:proofErr w:type="spellStart"/>
-      <w:r>
-        <w:rPr>
-          <w:color w:val="FF0000"/>
-        </w:rPr>
-        <w:t>caveolin</w:t>
-      </w:r>
-      <w:proofErr w:type="spellEnd"/>
-      <w:r>
-        <w:rPr>
-          <w:color w:val="FF0000"/>
-        </w:rPr>
-        <w:t xml:space="preserve"> containing </w:t>
+        <w:t xml:space="preserve"> contents depending on the cavin presence in caveolin containing </w:t>
       </w:r>
       <w:proofErr w:type="gramStart"/>
       <w:r>
@@ -1995,11 +1850,9 @@
         <w:pStyle w:val="NoSpacing"/>
         <w:ind w:firstLine="142"/>
       </w:pPr>
-      <w:proofErr w:type="spellStart"/>
       <w:r>
         <w:t>Caveolin</w:t>
       </w:r>
-      <w:proofErr w:type="spellEnd"/>
     </w:p>
     <w:p>
       <w:pPr>
@@ -2010,24 +1863,12 @@
         </w:rPr>
       </w:pPr>
       <w:r>
-        <w:t xml:space="preserve">The </w:t>
-      </w:r>
-      <w:proofErr w:type="spellStart"/>
-      <w:r>
-        <w:t>caveolin</w:t>
-      </w:r>
-      <w:proofErr w:type="spellEnd"/>
-      <w:r>
-        <w:t xml:space="preserve"> protein family </w:t>
-      </w:r>
-      <w:r>
-        <w:t xml:space="preserve">are integral membrane proteins that dictate the formation of </w:t>
-      </w:r>
-      <w:proofErr w:type="spellStart"/>
-      <w:r>
-        <w:t>caveolae</w:t>
-      </w:r>
-      <w:proofErr w:type="spellEnd"/>
+        <w:lastRenderedPageBreak/>
+        <w:t xml:space="preserve">The caveolin protein family </w:t>
+      </w:r>
+      <w:r>
+        <w:t>are integral membrane proteins that dictate the formation of caveolae</w:t>
+      </w:r>
       <w:r>
         <w:t xml:space="preserve"> by </w:t>
       </w:r>
@@ -2078,38 +1919,26 @@
         <w:t xml:space="preserve">The </w:t>
       </w:r>
       <w:r>
-        <w:t xml:space="preserve">three isoforms of </w:t>
+        <w:t>three isoforms of caveolin, named CAV1-3, are typically expressed in d</w:t>
+      </w:r>
+      <w:r>
+        <w:t xml:space="preserve">ifferent types of tissues. CAV1 and </w:t>
+      </w:r>
+      <w:r>
+        <w:t>2 are expressed in epithelial, endothelial and smooth muscle cells, whereas CAV3 is predominately express</w:t>
+      </w:r>
+      <w:r>
+        <w:t>ed</w:t>
+      </w:r>
+      <w:r>
+        <w:t xml:space="preserve"> in cytoskeletal muscle cells. These proteins </w:t>
       </w:r>
       <w:proofErr w:type="spellStart"/>
       <w:r>
-        <w:t>caveolin</w:t>
+        <w:t>oligomerise</w:t>
       </w:r>
       <w:proofErr w:type="spellEnd"/>
       <w:r>
-        <w:t>, named CAV1-3, are typically expressed in d</w:t>
-      </w:r>
-      <w:r>
-        <w:t xml:space="preserve">ifferent types of tissues. CAV1 and </w:t>
-      </w:r>
-      <w:r>
-        <w:t xml:space="preserve">2 are expressed in epithelial, endothelial and smooth </w:t>
-      </w:r>
-      <w:r>
-        <w:lastRenderedPageBreak/>
-        <w:t>muscle cells, whereas CAV3 is predominately express</w:t>
-      </w:r>
-      <w:r>
-        <w:t>ed</w:t>
-      </w:r>
-      <w:r>
-        <w:t xml:space="preserve"> in cytoskeletal muscle cells. These proteins </w:t>
-      </w:r>
-      <w:proofErr w:type="spellStart"/>
-      <w:r>
-        <w:t>oligomerise</w:t>
-      </w:r>
-      <w:proofErr w:type="spellEnd"/>
-      <w:r>
         <w:t xml:space="preserve"> and bind to cholesterol when in proximity within the lipid raft domain. Here, they promote a variety of signalling activities</w:t>
       </w:r>
       <w:r>
@@ -2128,15 +1957,7 @@
         <w:t>through genetic ablation, yields</w:t>
       </w:r>
       <w:r>
-        <w:t xml:space="preserve"> a loss of </w:t>
-      </w:r>
-      <w:proofErr w:type="spellStart"/>
-      <w:r>
-        <w:t>caveolae</w:t>
-      </w:r>
-      <w:proofErr w:type="spellEnd"/>
-      <w:r>
-        <w:t xml:space="preserve"> formation, </w:t>
+        <w:t xml:space="preserve"> a loss of caveolae formation, </w:t>
       </w:r>
       <w:r>
         <w:t>unlike</w:t>
@@ -2659,15 +2480,7 @@
         <w:t>de novo</w:t>
       </w:r>
       <w:r>
-        <w:t xml:space="preserve"> </w:t>
-      </w:r>
-      <w:proofErr w:type="spellStart"/>
-      <w:r>
-        <w:t>caveolae</w:t>
-      </w:r>
-      <w:proofErr w:type="spellEnd"/>
-      <w:r>
-        <w:t xml:space="preserve"> formation in lymphocytes occur following ectopic expression of CAV1</w:t>
+        <w:t xml:space="preserve"> caveolae formation in lymphocytes occur following ectopic expression of CAV1</w:t>
       </w:r>
       <w:r>
         <w:fldChar w:fldCharType="begin"/>
@@ -2704,70 +2517,33 @@
         <w:t xml:space="preserve">. </w:t>
       </w:r>
       <w:r>
-        <w:t xml:space="preserve">This exemplifies the necessity for CAV1 production in </w:t>
+        <w:t xml:space="preserve">This exemplifies the necessity for CAV1 production in caveolae formation, </w:t>
+      </w:r>
+      <w:r>
+        <w:t>involved in</w:t>
+      </w:r>
+      <w:r>
+        <w:t xml:space="preserve"> exosome production. </w:t>
+      </w:r>
+      <w:r>
+        <w:t>However, it should be noted that these knockdown/over-expression studies were performed in a cell model that still contains other associated proteins</w:t>
+      </w:r>
+      <w:r>
+        <w:t xml:space="preserve"> required to facilitate the formation of caveolae</w:t>
+      </w:r>
+      <w:r>
+        <w:t>.</w:t>
+      </w:r>
+      <w:r>
+        <w:t xml:space="preserve"> As such, the findings that non-</w:t>
       </w:r>
       <w:proofErr w:type="spellStart"/>
       <w:r>
-        <w:t>caveolae</w:t>
+        <w:t>caveolar</w:t>
       </w:r>
       <w:proofErr w:type="spellEnd"/>
       <w:r>
-        <w:t xml:space="preserve"> formation, </w:t>
-      </w:r>
-      <w:r>
-        <w:t>involved in</w:t>
-      </w:r>
-      <w:r>
-        <w:t xml:space="preserve"> exosome production. </w:t>
-      </w:r>
-      <w:r>
-        <w:t>However, it should be noted that these knockdown/over-expression studies were performed in a cell model that still contains other associated proteins</w:t>
-      </w:r>
-      <w:r>
-        <w:t xml:space="preserve"> required to facilitate the formation of </w:t>
-      </w:r>
-      <w:proofErr w:type="spellStart"/>
-      <w:r>
-        <w:t>caveolae</w:t>
-      </w:r>
-      <w:proofErr w:type="spellEnd"/>
-      <w:r>
-        <w:t>.</w:t>
-      </w:r>
-      <w:r>
-        <w:t xml:space="preserve"> As such, the findings that non-</w:t>
-      </w:r>
-      <w:proofErr w:type="spellStart"/>
-      <w:r>
-        <w:t>caveolar</w:t>
-      </w:r>
-      <w:proofErr w:type="spellEnd"/>
-      <w:r>
-        <w:t xml:space="preserve"> </w:t>
-      </w:r>
-      <w:proofErr w:type="spellStart"/>
-      <w:r>
-        <w:t>caveolae</w:t>
-      </w:r>
-      <w:proofErr w:type="spellEnd"/>
-      <w:r>
-        <w:t xml:space="preserve"> exists demonstrates that, while </w:t>
-      </w:r>
-      <w:proofErr w:type="spellStart"/>
-      <w:r>
-        <w:t>caveolin</w:t>
-      </w:r>
-      <w:proofErr w:type="spellEnd"/>
-      <w:r>
-        <w:t xml:space="preserve"> is present, it is not sufficient for </w:t>
-      </w:r>
-      <w:proofErr w:type="spellStart"/>
-      <w:r>
-        <w:t>caveolae</w:t>
-      </w:r>
-      <w:proofErr w:type="spellEnd"/>
-      <w:r>
-        <w:t xml:space="preserve"> production on its own</w:t>
+        <w:t xml:space="preserve"> caveolae exists demonstrates that, while caveolin is present, it is not sufficient for caveolae production on its own</w:t>
       </w:r>
       <w:r>
         <w:fldChar w:fldCharType="begin"/>
@@ -2809,21 +2585,113 @@
       </w:r>
       <w:proofErr w:type="spellEnd"/>
       <w:r>
-        <w:t xml:space="preserve"> </w:t>
-      </w:r>
-      <w:proofErr w:type="spellStart"/>
-      <w:r>
-        <w:t>caveolae</w:t>
-      </w:r>
-      <w:proofErr w:type="spellEnd"/>
-      <w:r>
-        <w:t xml:space="preserve"> has been implicated in additional pathways and pathologies</w:t>
-      </w:r>
-      <w:r>
-        <w:fldChar w:fldCharType="begin"/>
-      </w:r>
-      <w:r>
-        <w:instrText xml:space="preserve"> ADDIN EN.CITE &lt;EndNote&gt;&lt;Cite&gt;&lt;Author&gt;Bosch&lt;/Author&gt;&lt;Year&gt;2011&lt;/Year&gt;&lt;RecNum&gt;34&lt;/RecNum&gt;&lt;DisplayText&gt;(Bosch&lt;style face="italic"&gt; et al.&lt;/style&gt; 2011)&lt;/DisplayText&gt;&lt;record&gt;&lt;rec-number&gt;34&lt;/rec-number&gt;&lt;foreign-keys&gt;&lt;key app="EN" db-id="fvaw9vd5rrfez2epavc5exebz02xt0vvvwrs" timestamp="1454992740"&gt;34&lt;/key&gt;&lt;/foreign-keys&gt;&lt;ref-type name="Journal Article"&gt;17&lt;/ref-type&gt;&lt;contributors&gt;&lt;authors&gt;&lt;author&gt;Bosch, Marta&lt;/author&gt;&lt;author&gt;Marí, Montserrat&lt;/author&gt;&lt;author&gt;Gross, Steven P.&lt;/author&gt;&lt;author&gt;Fernández-Checa, José C.&lt;/author&gt;&lt;author&gt;Pol, Albert&lt;/author&gt;&lt;/authors&gt;&lt;/contributors&gt;&lt;titles&gt;&lt;title&gt;Mitochondrial Cholesterol: A Connection Between Caveolin, Metabolism, and Disease&lt;/title&gt;&lt;secondary-title&gt;Traffic&lt;/secondary-title&gt;&lt;/titles&gt;&lt;periodical&gt;&lt;full-title&gt;Traffic&lt;/full-title&gt;&lt;/periodical&gt;&lt;pages&gt;1483-1489&lt;/pages&gt;&lt;volume&gt;12&lt;/volume&gt;&lt;number&gt;11&lt;/number&gt;&lt;keywords&gt;&lt;keyword&gt;caveolae&lt;/keyword&gt;&lt;keyword&gt;caveolin&lt;/keyword&gt;&lt;keyword&gt;cholesterol&lt;/keyword&gt;&lt;keyword&gt;glutathione&lt;/keyword&gt;&lt;keyword&gt;mitochondria&lt;/keyword&gt;&lt;keyword&gt;oxidative stress&lt;/keyword&gt;&lt;/keywords&gt;&lt;dates&gt;&lt;year&gt;2011&lt;/year&gt;&lt;/dates&gt;&lt;publisher&gt;Blackwell Publishing Ltd&lt;/publisher&gt;&lt;isbn&gt;1600-0854&lt;/isbn&gt;&lt;urls&gt;&lt;related-urls&gt;&lt;url&gt;http://dx.doi.org/10.1111/j.1600-0854.2011.01259.x&lt;/url&gt;&lt;/related-urls&gt;&lt;/urls&gt;&lt;electronic-resource-num&gt;10.1111/j.1600-0854.2011.01259.x&lt;/electronic-resource-num&gt;&lt;/record&gt;&lt;/Cite&gt;&lt;/EndNote&gt;</w:instrText>
+        <w:t xml:space="preserve"> caveolae has been implicated in additional pathways and </w:t>
+      </w:r>
+      <w:proofErr w:type="gramStart"/>
+      <w:r>
+        <w:t>pathologies</w:t>
+      </w:r>
+      <w:proofErr w:type="gramEnd"/>
+      <w:r>
+        <w:fldChar w:fldCharType="begin">
+          <w:fldData xml:space="preserve">PEVuZE5vdGU+PENpdGU+PEF1dGhvcj5Cb3NjaDwvQXV0aG9yPjxZZWFyPjIwMTE8L1llYXI+PFJl
+Y051bT4zNDwvUmVjTnVtPjxEaXNwbGF5VGV4dD4oQm9zY2g8c3R5bGUgZmFjZT0iaXRhbGljIj4g
+ZXQgYWwuPC9zdHlsZT4gMjAxMTsgTG93IGFuZCBOaWNob2xzb24gMjAxNSk8L0Rpc3BsYXlUZXh0
+PjxyZWNvcmQ+PHJlYy1udW1iZXI+MzQ8L3JlYy1udW1iZXI+PGZvcmVpZ24ta2V5cz48a2V5IGFw
+cD0iRU4iIGRiLWlkPSJmdmF3OXZkNXJyZmV6MmVwYXZjNWV4ZWJ6MDJ4dDB2dnZ3cnMiIHRpbWVz
+dGFtcD0iMTQ1NDk5Mjc0MCI+MzQ8L2tleT48L2ZvcmVpZ24ta2V5cz48cmVmLXR5cGUgbmFtZT0i
+Sm91cm5hbCBBcnRpY2xlIj4xNzwvcmVmLXR5cGU+PGNvbnRyaWJ1dG9ycz48YXV0aG9ycz48YXV0
+aG9yPkJvc2NoLCBNYXJ0YTwvYXV0aG9yPjxhdXRob3I+TWFyw60sIE1vbnRzZXJyYXQ8L2F1dGhv
+cj48YXV0aG9yPkdyb3NzLCBTdGV2ZW4gUC48L2F1dGhvcj48YXV0aG9yPkZlcm7DoW5kZXotQ2hl
+Y2EsIEpvc8OpIEMuPC9hdXRob3I+PGF1dGhvcj5Qb2wsIEFsYmVydDwvYXV0aG9yPjwvYXV0aG9y
+cz48L2NvbnRyaWJ1dG9ycz48dGl0bGVzPjx0aXRsZT5NaXRvY2hvbmRyaWFsIENob2xlc3Rlcm9s
+OiBBIENvbm5lY3Rpb24gQmV0d2VlbiBDYXZlb2xpbiwgTWV0YWJvbGlzbSwgYW5kIERpc2Vhc2U8
+L3RpdGxlPjxzZWNvbmRhcnktdGl0bGU+VHJhZmZpYzwvc2Vjb25kYXJ5LXRpdGxlPjwvdGl0bGVz
+PjxwZXJpb2RpY2FsPjxmdWxsLXRpdGxlPlRyYWZmaWM8L2Z1bGwtdGl0bGU+PC9wZXJpb2RpY2Fs
+PjxwYWdlcz4xNDgzLTE0ODk8L3BhZ2VzPjx2b2x1bWU+MTI8L3ZvbHVtZT48bnVtYmVyPjExPC9u
+dW1iZXI+PGtleXdvcmRzPjxrZXl3b3JkPmNhdmVvbGFlPC9rZXl3b3JkPjxrZXl3b3JkPmNhdmVv
+bGluPC9rZXl3b3JkPjxrZXl3b3JkPmNob2xlc3Rlcm9sPC9rZXl3b3JkPjxrZXl3b3JkPmdsdXRh
+dGhpb25lPC9rZXl3b3JkPjxrZXl3b3JkPm1pdG9jaG9uZHJpYTwva2V5d29yZD48a2V5d29yZD5v
+eGlkYXRpdmUgc3RyZXNzPC9rZXl3b3JkPjwva2V5d29yZHM+PGRhdGVzPjx5ZWFyPjIwMTE8L3ll
+YXI+PC9kYXRlcz48cHVibGlzaGVyPkJsYWNrd2VsbCBQdWJsaXNoaW5nIEx0ZDwvcHVibGlzaGVy
+Pjxpc2JuPjE2MDAtMDg1NDwvaXNibj48dXJscz48cmVsYXRlZC11cmxzPjx1cmw+aHR0cDovL2R4
+LmRvaS5vcmcvMTAuMTExMS9qLjE2MDAtMDg1NC4yMDExLjAxMjU5Lng8L3VybD48L3JlbGF0ZWQt
+dXJscz48L3VybHM+PGVsZWN0cm9uaWMtcmVzb3VyY2UtbnVtPjEwLjExMTEvai4xNjAwLTA4NTQu
+MjAxMS4wMTI1OS54PC9lbGVjdHJvbmljLXJlc291cmNlLW51bT48L3JlY29yZD48L0NpdGU+PENp
+dGU+PEF1dGhvcj5Mb3c8L0F1dGhvcj48WWVhcj4yMDE1PC9ZZWFyPjxSZWNOdW0+MTEzPC9SZWNO
+dW0+PHJlY29yZD48cmVjLW51bWJlcj4xMTM8L3JlYy1udW1iZXI+PGZvcmVpZ24ta2V5cz48a2V5
+IGFwcD0iRU4iIGRiLWlkPSJmdmF3OXZkNXJyZmV6MmVwYXZjNWV4ZWJ6MDJ4dDB2dnZ3cnMiIHRp
+bWVzdGFtcD0iMTQ1NTU5NDcyNCI+MTEzPC9rZXk+PC9mb3JlaWduLWtleXM+PHJlZi10eXBlIG5h
+bWU9IkpvdXJuYWwgQXJ0aWNsZSI+MTc8L3JlZi10eXBlPjxjb250cmlidXRvcnM+PGF1dGhvcnM+
+PGF1dGhvcj5Mb3csIEppbi1ZaWg8L2F1dGhvcj48YXV0aG9yPk5pY2hvbHNvbiwgSGVsZW4gRC48
+L2F1dGhvcj48L2F1dGhvcnM+PC9jb250cmlidXRvcnM+PHRpdGxlcz48dGl0bGU+RXBpZ2VuZXRp
+YyBtb2RpZmljYXRpb25zIG9mIGNhdmVvbGFlIGFzc29jaWF0ZWQgcHJvdGVpbnMgaW4gaGVhbHRo
+IGFuZCBkaXNlYXNlPC90aXRsZT48c2Vjb25kYXJ5LXRpdGxlPkJNQyBHZW5ldGljczwvc2Vjb25k
+YXJ5LXRpdGxlPjwvdGl0bGVzPjxwZXJpb2RpY2FsPjxmdWxsLXRpdGxlPkJNQyBHZW5ldGljczwv
+ZnVsbC10aXRsZT48L3BlcmlvZGljYWw+PHBhZ2VzPjEtMTA8L3BhZ2VzPjx2b2x1bWU+MTY8L3Zv
+bHVtZT48bnVtYmVyPjE8L251bWJlcj48ZGF0ZXM+PHllYXI+MjAxNTwveWVhcj48L2RhdGVzPjxp
+c2JuPjE0NzEtMjE1NjwvaXNibj48bGFiZWw+TG93MjAxNTwvbGFiZWw+PHdvcmstdHlwZT5qb3Vy
+bmFsIGFydGljbGU8L3dvcmstdHlwZT48dXJscz48cmVsYXRlZC11cmxzPjx1cmw+aHR0cDovL2R4
+LmRvaS5vcmcvMTAuMTE4Ni9zMTI4NjMtMDE1LTAyMzEteTwvdXJsPjwvcmVsYXRlZC11cmxzPjwv
+dXJscz48ZWxlY3Ryb25pYy1yZXNvdXJjZS1udW0+MTAuMTE4Ni9zMTI4NjMtMDE1LTAyMzEteTwv
+ZWxlY3Ryb25pYy1yZXNvdXJjZS1udW0+PC9yZWNvcmQ+PC9DaXRlPjwvRW5kTm90ZT5=
+</w:fldData>
+        </w:fldChar>
+      </w:r>
+      <w:r>
+        <w:instrText xml:space="preserve"> ADDIN EN.CITE </w:instrText>
+      </w:r>
+      <w:r>
+        <w:fldChar w:fldCharType="begin">
+          <w:fldData xml:space="preserve">PEVuZE5vdGU+PENpdGU+PEF1dGhvcj5Cb3NjaDwvQXV0aG9yPjxZZWFyPjIwMTE8L1llYXI+PFJl
+Y051bT4zNDwvUmVjTnVtPjxEaXNwbGF5VGV4dD4oQm9zY2g8c3R5bGUgZmFjZT0iaXRhbGljIj4g
+ZXQgYWwuPC9zdHlsZT4gMjAxMTsgTG93IGFuZCBOaWNob2xzb24gMjAxNSk8L0Rpc3BsYXlUZXh0
+PjxyZWNvcmQ+PHJlYy1udW1iZXI+MzQ8L3JlYy1udW1iZXI+PGZvcmVpZ24ta2V5cz48a2V5IGFw
+cD0iRU4iIGRiLWlkPSJmdmF3OXZkNXJyZmV6MmVwYXZjNWV4ZWJ6MDJ4dDB2dnZ3cnMiIHRpbWVz
+dGFtcD0iMTQ1NDk5Mjc0MCI+MzQ8L2tleT48L2ZvcmVpZ24ta2V5cz48cmVmLXR5cGUgbmFtZT0i
+Sm91cm5hbCBBcnRpY2xlIj4xNzwvcmVmLXR5cGU+PGNvbnRyaWJ1dG9ycz48YXV0aG9ycz48YXV0
+aG9yPkJvc2NoLCBNYXJ0YTwvYXV0aG9yPjxhdXRob3I+TWFyw60sIE1vbnRzZXJyYXQ8L2F1dGhv
+cj48YXV0aG9yPkdyb3NzLCBTdGV2ZW4gUC48L2F1dGhvcj48YXV0aG9yPkZlcm7DoW5kZXotQ2hl
+Y2EsIEpvc8OpIEMuPC9hdXRob3I+PGF1dGhvcj5Qb2wsIEFsYmVydDwvYXV0aG9yPjwvYXV0aG9y
+cz48L2NvbnRyaWJ1dG9ycz48dGl0bGVzPjx0aXRsZT5NaXRvY2hvbmRyaWFsIENob2xlc3Rlcm9s
+OiBBIENvbm5lY3Rpb24gQmV0d2VlbiBDYXZlb2xpbiwgTWV0YWJvbGlzbSwgYW5kIERpc2Vhc2U8
+L3RpdGxlPjxzZWNvbmRhcnktdGl0bGU+VHJhZmZpYzwvc2Vjb25kYXJ5LXRpdGxlPjwvdGl0bGVz
+PjxwZXJpb2RpY2FsPjxmdWxsLXRpdGxlPlRyYWZmaWM8L2Z1bGwtdGl0bGU+PC9wZXJpb2RpY2Fs
+PjxwYWdlcz4xNDgzLTE0ODk8L3BhZ2VzPjx2b2x1bWU+MTI8L3ZvbHVtZT48bnVtYmVyPjExPC9u
+dW1iZXI+PGtleXdvcmRzPjxrZXl3b3JkPmNhdmVvbGFlPC9rZXl3b3JkPjxrZXl3b3JkPmNhdmVv
+bGluPC9rZXl3b3JkPjxrZXl3b3JkPmNob2xlc3Rlcm9sPC9rZXl3b3JkPjxrZXl3b3JkPmdsdXRh
+dGhpb25lPC9rZXl3b3JkPjxrZXl3b3JkPm1pdG9jaG9uZHJpYTwva2V5d29yZD48a2V5d29yZD5v
+eGlkYXRpdmUgc3RyZXNzPC9rZXl3b3JkPjwva2V5d29yZHM+PGRhdGVzPjx5ZWFyPjIwMTE8L3ll
+YXI+PC9kYXRlcz48cHVibGlzaGVyPkJsYWNrd2VsbCBQdWJsaXNoaW5nIEx0ZDwvcHVibGlzaGVy
+Pjxpc2JuPjE2MDAtMDg1NDwvaXNibj48dXJscz48cmVsYXRlZC11cmxzPjx1cmw+aHR0cDovL2R4
+LmRvaS5vcmcvMTAuMTExMS9qLjE2MDAtMDg1NC4yMDExLjAxMjU5Lng8L3VybD48L3JlbGF0ZWQt
+dXJscz48L3VybHM+PGVsZWN0cm9uaWMtcmVzb3VyY2UtbnVtPjEwLjExMTEvai4xNjAwLTA4NTQu
+MjAxMS4wMTI1OS54PC9lbGVjdHJvbmljLXJlc291cmNlLW51bT48L3JlY29yZD48L0NpdGU+PENp
+dGU+PEF1dGhvcj5Mb3c8L0F1dGhvcj48WWVhcj4yMDE1PC9ZZWFyPjxSZWNOdW0+MTEzPC9SZWNO
+dW0+PHJlY29yZD48cmVjLW51bWJlcj4xMTM8L3JlYy1udW1iZXI+PGZvcmVpZ24ta2V5cz48a2V5
+IGFwcD0iRU4iIGRiLWlkPSJmdmF3OXZkNXJyZmV6MmVwYXZjNWV4ZWJ6MDJ4dDB2dnZ3cnMiIHRp
+bWVzdGFtcD0iMTQ1NTU5NDcyNCI+MTEzPC9rZXk+PC9mb3JlaWduLWtleXM+PHJlZi10eXBlIG5h
+bWU9IkpvdXJuYWwgQXJ0aWNsZSI+MTc8L3JlZi10eXBlPjxjb250cmlidXRvcnM+PGF1dGhvcnM+
+PGF1dGhvcj5Mb3csIEppbi1ZaWg8L2F1dGhvcj48YXV0aG9yPk5pY2hvbHNvbiwgSGVsZW4gRC48
+L2F1dGhvcj48L2F1dGhvcnM+PC9jb250cmlidXRvcnM+PHRpdGxlcz48dGl0bGU+RXBpZ2VuZXRp
+YyBtb2RpZmljYXRpb25zIG9mIGNhdmVvbGFlIGFzc29jaWF0ZWQgcHJvdGVpbnMgaW4gaGVhbHRo
+IGFuZCBkaXNlYXNlPC90aXRsZT48c2Vjb25kYXJ5LXRpdGxlPkJNQyBHZW5ldGljczwvc2Vjb25k
+YXJ5LXRpdGxlPjwvdGl0bGVzPjxwZXJpb2RpY2FsPjxmdWxsLXRpdGxlPkJNQyBHZW5ldGljczwv
+ZnVsbC10aXRsZT48L3BlcmlvZGljYWw+PHBhZ2VzPjEtMTA8L3BhZ2VzPjx2b2x1bWU+MTY8L3Zv
+bHVtZT48bnVtYmVyPjE8L251bWJlcj48ZGF0ZXM+PHllYXI+MjAxNTwveWVhcj48L2RhdGVzPjxp
+c2JuPjE0NzEtMjE1NjwvaXNibj48bGFiZWw+TG93MjAxNTwvbGFiZWw+PHdvcmstdHlwZT5qb3Vy
+bmFsIGFydGljbGU8L3dvcmstdHlwZT48dXJscz48cmVsYXRlZC11cmxzPjx1cmw+aHR0cDovL2R4
+LmRvaS5vcmcvMTAuMTE4Ni9zMTI4NjMtMDE1LTAyMzEteTwvdXJsPjwvcmVsYXRlZC11cmxzPjwv
+dXJscz48ZWxlY3Ryb25pYy1yZXNvdXJjZS1udW0+MTAuMTE4Ni9zMTI4NjMtMDE1LTAyMzEteTwv
+ZWxlY3Ryb25pYy1yZXNvdXJjZS1udW0+PC9yZWNvcmQ+PC9DaXRlPjwvRW5kTm90ZT5=
+</w:fldData>
+        </w:fldChar>
+      </w:r>
+      <w:r>
+        <w:instrText xml:space="preserve"> ADDIN EN.CITE.DATA </w:instrText>
+      </w:r>
+      <w:r>
+        <w:fldChar w:fldCharType="end"/>
       </w:r>
       <w:r>
         <w:fldChar w:fldCharType="separate"/>
@@ -2845,7 +2713,7 @@
         <w:rPr>
           <w:noProof/>
         </w:rPr>
-        <w:t xml:space="preserve"> 2011)</w:t>
+        <w:t xml:space="preserve"> 2011; Low and Nicholson 2015)</w:t>
       </w:r>
       <w:r>
         <w:fldChar w:fldCharType="end"/>
@@ -2875,13 +2743,8 @@
         <w:pStyle w:val="NoSpacing"/>
         <w:ind w:firstLine="142"/>
       </w:pPr>
-      <w:proofErr w:type="spellStart"/>
-      <w:r>
-        <w:t>Caveolin</w:t>
-      </w:r>
-      <w:proofErr w:type="spellEnd"/>
-      <w:r>
-        <w:t xml:space="preserve"> </w:t>
+      <w:r>
+        <w:t xml:space="preserve">Caveolin </w:t>
       </w:r>
       <w:r>
         <w:t xml:space="preserve">in tumour </w:t>
@@ -2906,47 +2769,34 @@
         <w:pStyle w:val="NoSpacing"/>
         <w:ind w:firstLine="142"/>
       </w:pPr>
+      <w:r>
+        <w:t xml:space="preserve">Caveolin 1 expression has been </w:t>
+      </w:r>
+      <w:r>
+        <w:t>associated with aggressive late stage prostate cancer</w:t>
+      </w:r>
+      <w:r>
+        <w:t>.</w:t>
+      </w:r>
+      <w:r>
+        <w:t xml:space="preserve"> This was unveiled by observing its abnormal expression in prostate epithelial cells, where</w:t>
+      </w:r>
+      <w:r>
+        <w:t xml:space="preserve"> CAV-1 expression does not occur</w:t>
+      </w:r>
+      <w:r>
+        <w:t xml:space="preserve"> in previously healthy cells. </w:t>
+      </w:r>
+      <w:r>
+        <w:t>This formation of non-</w:t>
+      </w:r>
       <w:proofErr w:type="spellStart"/>
       <w:r>
-        <w:t>Caveolin</w:t>
+        <w:t>caveolar</w:t>
       </w:r>
       <w:proofErr w:type="spellEnd"/>
       <w:r>
-        <w:t xml:space="preserve"> 1 expression has been </w:t>
-      </w:r>
-      <w:r>
-        <w:t>associated with aggressive late stage prostate cancer</w:t>
-      </w:r>
-      <w:r>
-        <w:t>.</w:t>
-      </w:r>
-      <w:r>
-        <w:t xml:space="preserve"> This was unveiled by observing its abnormal expression in prostate epithelial cells, where</w:t>
-      </w:r>
-      <w:r>
-        <w:t xml:space="preserve"> CAV-1 expression does not occur</w:t>
-      </w:r>
-      <w:r>
-        <w:t xml:space="preserve"> in previously healthy cells. </w:t>
-      </w:r>
-      <w:r>
-        <w:t>This formation of non-</w:t>
-      </w:r>
-      <w:proofErr w:type="spellStart"/>
-      <w:r>
-        <w:t>caveolar</w:t>
-      </w:r>
-      <w:proofErr w:type="spellEnd"/>
-      <w:r>
-        <w:t xml:space="preserve"> </w:t>
-      </w:r>
-      <w:proofErr w:type="spellStart"/>
-      <w:r>
-        <w:t>caveolin</w:t>
-      </w:r>
-      <w:proofErr w:type="spellEnd"/>
-      <w:r>
-        <w:t xml:space="preserve"> was shown to facilitate </w:t>
+        <w:t xml:space="preserve"> caveolin was shown to facilitate </w:t>
       </w:r>
       <w:r>
         <w:t xml:space="preserve">anchorage-independent growth and metastasis. </w:t>
@@ -3409,13 +3259,8 @@
         <w:pStyle w:val="NoSpacing"/>
         <w:ind w:firstLine="142"/>
       </w:pPr>
-      <w:proofErr w:type="spellStart"/>
-      <w:r>
-        <w:t>Cavins</w:t>
-      </w:r>
-      <w:proofErr w:type="spellEnd"/>
-      <w:r>
-        <w:t>.</w:t>
+      <w:r>
+        <w:t>Cavins.</w:t>
       </w:r>
     </w:p>
     <w:p>
@@ -3424,72 +3269,30 @@
         <w:ind w:firstLine="142"/>
       </w:pPr>
       <w:r>
-        <w:t xml:space="preserve">In addition to CAV1, </w:t>
+        <w:t xml:space="preserve">In addition to CAV1, cavins </w:t>
+      </w:r>
+      <w:r>
+        <w:t xml:space="preserve">are required in </w:t>
+      </w:r>
+      <w:r>
+        <w:t>caveolae</w:t>
+      </w:r>
+      <w:r>
+        <w:t xml:space="preserve"> production by acting as </w:t>
       </w:r>
       <w:proofErr w:type="spellStart"/>
       <w:r>
-        <w:t>cavins</w:t>
+        <w:t>caveolar</w:t>
       </w:r>
       <w:proofErr w:type="spellEnd"/>
       <w:r>
-        <w:t xml:space="preserve"> </w:t>
-      </w:r>
-      <w:r>
-        <w:t xml:space="preserve">are required in </w:t>
-      </w:r>
-      <w:proofErr w:type="spellStart"/>
-      <w:r>
-        <w:t>caveolae</w:t>
-      </w:r>
-      <w:proofErr w:type="spellEnd"/>
-      <w:r>
-        <w:t xml:space="preserve"> production by acting as </w:t>
-      </w:r>
-      <w:proofErr w:type="spellStart"/>
-      <w:r>
-        <w:t>caveolar</w:t>
-      </w:r>
-      <w:proofErr w:type="spellEnd"/>
-      <w:r>
         <w:t xml:space="preserve"> coat </w:t>
       </w:r>
       <w:r>
-        <w:t xml:space="preserve">proteins that stabilise </w:t>
-      </w:r>
-      <w:proofErr w:type="spellStart"/>
-      <w:r>
-        <w:t>caveolin</w:t>
-      </w:r>
-      <w:proofErr w:type="spellEnd"/>
-      <w:r>
-        <w:t xml:space="preserve"> interaction</w:t>
-      </w:r>
-      <w:r>
-        <w:t xml:space="preserve">. The </w:t>
-      </w:r>
-      <w:proofErr w:type="spellStart"/>
-      <w:r>
-        <w:t>cavin</w:t>
-      </w:r>
-      <w:proofErr w:type="spellEnd"/>
-      <w:r>
-        <w:t xml:space="preserve"> family consists of 4 </w:t>
-      </w:r>
-      <w:proofErr w:type="spellStart"/>
-      <w:r>
-        <w:t>cavins</w:t>
-      </w:r>
-      <w:proofErr w:type="spellEnd"/>
-      <w:r>
-        <w:t xml:space="preserve">, named </w:t>
-      </w:r>
-      <w:proofErr w:type="spellStart"/>
-      <w:r>
-        <w:t>cavin</w:t>
-      </w:r>
-      <w:proofErr w:type="spellEnd"/>
-      <w:r>
-        <w:t xml:space="preserve"> 1-4 or </w:t>
+        <w:t>proteins that stabilise caveolin interaction</w:t>
+      </w:r>
+      <w:r>
+        <w:t xml:space="preserve">. The cavin family consists of 4 cavins, named cavin 1-4 or </w:t>
       </w:r>
       <w:r>
         <w:rPr>
@@ -3498,31 +3301,10 @@
         <w:t xml:space="preserve">PTRF, SDPR, SRBC and MURC </w:t>
       </w:r>
       <w:r>
-        <w:t xml:space="preserve">respectively. These proteins are co-expressed and co-distributed with </w:t>
-      </w:r>
-      <w:proofErr w:type="spellStart"/>
-      <w:r>
-        <w:t>caveolin</w:t>
-      </w:r>
-      <w:proofErr w:type="spellEnd"/>
-      <w:r>
-        <w:t xml:space="preserve"> and interact with each other as </w:t>
-      </w:r>
-      <w:proofErr w:type="spellStart"/>
-      <w:r>
-        <w:t>oligomeric</w:t>
-      </w:r>
-      <w:proofErr w:type="spellEnd"/>
-      <w:r>
-        <w:t xml:space="preserve"> </w:t>
-      </w:r>
-      <w:proofErr w:type="spellStart"/>
-      <w:r>
-        <w:t>cavin</w:t>
-      </w:r>
-      <w:proofErr w:type="spellEnd"/>
-      <w:r>
-        <w:t xml:space="preserve"> complexes</w:t>
+        <w:t>respectively. These proteins are co-expressed and co-distributed with caveolin</w:t>
+      </w:r>
+      <w:r>
+        <w:t xml:space="preserve"> and interact with each other as oligomeric cavin complexes</w:t>
       </w:r>
       <w:r>
         <w:t xml:space="preserve"> in healthy cells</w:t>
@@ -3531,26 +3313,10 @@
         <w:t xml:space="preserve">. </w:t>
       </w:r>
       <w:r>
-        <w:t xml:space="preserve">Interaction with </w:t>
-      </w:r>
-      <w:proofErr w:type="spellStart"/>
-      <w:r>
-        <w:t>caveolin</w:t>
-      </w:r>
-      <w:proofErr w:type="spellEnd"/>
-      <w:r>
-        <w:t xml:space="preserve"> </w:t>
-      </w:r>
-      <w:r>
-        <w:t xml:space="preserve">initiates </w:t>
-      </w:r>
-      <w:proofErr w:type="spellStart"/>
-      <w:r>
-        <w:t>caveolae</w:t>
-      </w:r>
-      <w:proofErr w:type="spellEnd"/>
-      <w:r>
-        <w:t xml:space="preserve"> </w:t>
+        <w:t xml:space="preserve">Interaction with caveolin </w:t>
+      </w:r>
+      <w:r>
+        <w:t xml:space="preserve">initiates caveolae </w:t>
       </w:r>
       <w:r>
         <w:t>form</w:t>
@@ -3576,21 +3342,8 @@
         <w:pStyle w:val="NoSpacing"/>
         <w:ind w:firstLine="142"/>
       </w:pPr>
-      <w:proofErr w:type="spellStart"/>
-      <w:r>
-        <w:t>Cavin</w:t>
-      </w:r>
-      <w:proofErr w:type="spellEnd"/>
-      <w:r>
-        <w:t xml:space="preserve"> roles in </w:t>
-      </w:r>
-      <w:proofErr w:type="spellStart"/>
-      <w:r>
-        <w:t>caveolae</w:t>
-      </w:r>
-      <w:proofErr w:type="spellEnd"/>
-      <w:r>
-        <w:t xml:space="preserve"> formation and function. </w:t>
+      <w:r>
+        <w:t xml:space="preserve">Cavin roles in caveolae formation and function. </w:t>
       </w:r>
       <w:r>
         <w:t xml:space="preserve"> </w:t>
@@ -3601,139 +3354,86 @@
         <w:pStyle w:val="NoSpacing"/>
       </w:pPr>
       <w:r>
-        <w:t xml:space="preserve">Cavin-1 plays a major role in the formation of </w:t>
-      </w:r>
-      <w:proofErr w:type="spellStart"/>
-      <w:r>
-        <w:t>caveola</w:t>
-      </w:r>
-      <w:r>
-        <w:t>e</w:t>
-      </w:r>
-      <w:proofErr w:type="spellEnd"/>
-      <w:r>
-        <w:t xml:space="preserve">. Expression of cavin-1 in cells with </w:t>
-      </w:r>
-      <w:r>
-        <w:t xml:space="preserve">functional </w:t>
-      </w:r>
-      <w:proofErr w:type="spellStart"/>
-      <w:r>
-        <w:t>caveolin</w:t>
-      </w:r>
-      <w:proofErr w:type="spellEnd"/>
+        <w:t>Cavin-1 plays a major role in the formation of caveola</w:t>
+      </w:r>
+      <w:r>
+        <w:t xml:space="preserve">e. Expression of cavin-1 in cells with </w:t>
+      </w:r>
+      <w:r>
+        <w:t xml:space="preserve">functional caveolin </w:t>
+      </w:r>
+      <w:r>
+        <w:t xml:space="preserve">dramatically increases the caveolae density. </w:t>
+      </w:r>
+      <w:r>
+        <w:t>In contrast, cavin-1 knockdown in mice</w:t>
+      </w:r>
+      <w:r>
+        <w:t xml:space="preserve"> yielded a significant decrease in caveolae formation. Hereby, cavin-1 must be </w:t>
+      </w:r>
+      <w:r>
+        <w:t xml:space="preserve">required for formation of caveolae </w:t>
+      </w:r>
+      <w:r>
+        <w:t xml:space="preserve">with the presence of CAV1. </w:t>
+      </w:r>
+      <w:r>
+        <w:t>Co-</w:t>
+      </w:r>
+      <w:r>
+        <w:t>immunoprecipitation</w:t>
+      </w:r>
+      <w:r>
+        <w:t xml:space="preserve"> studies with the cavin members and CAV1 reveal that cavin form distinct complexes. </w:t>
+      </w:r>
+      <w:r>
+        <w:t>These complexes require the presence of</w:t>
+      </w:r>
+      <w:r>
+        <w:t xml:space="preserve"> cavin-1 and either cavin-2 or cavin-3 to </w:t>
+      </w:r>
+      <w:r>
+        <w:t>form and initiate its function</w:t>
+      </w:r>
+      <w:r>
+        <w:t>, however these cavins have additional functions without being involved in the complexes</w:t>
+      </w:r>
+      <w:r>
+        <w:t>. On</w:t>
+      </w:r>
+      <w:r>
+        <w:t xml:space="preserve">ce </w:t>
+      </w:r>
+      <w:r>
+        <w:t xml:space="preserve">cavin-1 or cavin-1 </w:t>
+      </w:r>
+      <w:r>
+        <w:t>containing</w:t>
+      </w:r>
+      <w:r>
+        <w:t xml:space="preserve"> complexes associate</w:t>
+      </w:r>
+      <w:r>
+        <w:t xml:space="preserve"> to CAV1, </w:t>
+      </w:r>
+      <w:r>
+        <w:t xml:space="preserve">caveolae formation initiates. </w:t>
+      </w:r>
+      <w:r>
+        <w:t xml:space="preserve">While cavin-2 presence is not mandatory, its addition to these </w:t>
+      </w:r>
+      <w:r>
+        <w:t>complexes</w:t>
+      </w:r>
       <w:r>
         <w:t xml:space="preserve"> </w:t>
       </w:r>
       <w:r>
-        <w:t xml:space="preserve">dramatically increases the </w:t>
-      </w:r>
-      <w:proofErr w:type="spellStart"/>
-      <w:r>
-        <w:t>caveolae</w:t>
-      </w:r>
-      <w:proofErr w:type="spellEnd"/>
-      <w:r>
-        <w:t xml:space="preserve"> density. </w:t>
-      </w:r>
-      <w:r>
-        <w:t>In contrast, cavin-1 knockdown in mice</w:t>
-      </w:r>
-      <w:r>
-        <w:t xml:space="preserve"> yielded a significant decrease in </w:t>
-      </w:r>
-      <w:proofErr w:type="spellStart"/>
-      <w:r>
-        <w:t>caveolae</w:t>
-      </w:r>
-      <w:proofErr w:type="spellEnd"/>
-      <w:r>
-        <w:t xml:space="preserve"> formation. Hereby, cavin-1 must be required for formation of </w:t>
-      </w:r>
-      <w:proofErr w:type="spellStart"/>
-      <w:r>
-        <w:t>caveloae</w:t>
-      </w:r>
-      <w:proofErr w:type="spellEnd"/>
-      <w:r>
-        <w:t xml:space="preserve"> with the presence of CAV1. </w:t>
-      </w:r>
-      <w:r>
-        <w:t>Co-</w:t>
-      </w:r>
-      <w:r>
-        <w:t>immunoprecipitation</w:t>
-      </w:r>
-      <w:r>
-        <w:t xml:space="preserve"> studies with the </w:t>
-      </w:r>
-      <w:proofErr w:type="spellStart"/>
-      <w:r>
-        <w:t>cavin</w:t>
-      </w:r>
-      <w:proofErr w:type="spellEnd"/>
-      <w:r>
-        <w:t xml:space="preserve"> members and CAV1 reveal that </w:t>
-      </w:r>
-      <w:proofErr w:type="spellStart"/>
-      <w:r>
-        <w:t>cavin</w:t>
-      </w:r>
-      <w:proofErr w:type="spellEnd"/>
-      <w:r>
-        <w:t xml:space="preserve"> form distinct complexes. </w:t>
-      </w:r>
-      <w:r>
-        <w:t>These complexes require the presence of</w:t>
-      </w:r>
-      <w:r>
-        <w:t xml:space="preserve"> cavin-1 and either cavin-2 or cavin-3 to </w:t>
-      </w:r>
-      <w:r>
-        <w:t>form and initiate its function</w:t>
-      </w:r>
-      <w:r>
-        <w:t xml:space="preserve">, however these </w:t>
-      </w:r>
-      <w:proofErr w:type="spellStart"/>
-      <w:r>
-        <w:t>cavins</w:t>
-      </w:r>
-      <w:proofErr w:type="spellEnd"/>
-      <w:r>
-        <w:t xml:space="preserve"> have additional functions without being involved in the complexes</w:t>
-      </w:r>
-      <w:r>
-        <w:t>. On</w:t>
-      </w:r>
-      <w:r>
-        <w:t xml:space="preserve">ce associated to CAV1, </w:t>
-      </w:r>
-      <w:proofErr w:type="spellStart"/>
-      <w:r>
-        <w:t>caveolae</w:t>
-      </w:r>
-      <w:proofErr w:type="spellEnd"/>
-      <w:r>
-        <w:t xml:space="preserve"> formation initiates. </w:t>
-      </w:r>
-      <w:r>
-        <w:t xml:space="preserve">While cavin-2 presence is not mandatory, its addition to these </w:t>
-      </w:r>
-      <w:r>
-        <w:t xml:space="preserve">cells </w:t>
-      </w:r>
-      <w:r>
-        <w:t>play roles in</w:t>
-      </w:r>
-      <w:r>
-        <w:t xml:space="preserve"> size and tabulation of </w:t>
-      </w:r>
-      <w:proofErr w:type="spellStart"/>
-      <w:r>
-        <w:t>caveolae</w:t>
-      </w:r>
-      <w:proofErr w:type="spellEnd"/>
+        <w:t>affects</w:t>
+      </w:r>
+      <w:r>
+        <w:t xml:space="preserve"> size and tabulation of caveolae</w:t>
+      </w:r>
       <w:r>
         <w:rPr>
           <w:color w:val="FF0000"/>
@@ -3756,7 +3456,13 @@
         <w:t xml:space="preserve">. </w:t>
       </w:r>
       <w:r>
-        <w:t xml:space="preserve">Cavin-4 is only present in cardiac and skeletal muscle, </w:t>
+        <w:t>Cavin-4 is only present in cardiac and skeletal muscle</w:t>
+      </w:r>
+      <w:r>
+        <w:t xml:space="preserve"> and will associate with Caveolin-3</w:t>
+      </w:r>
+      <w:r>
+        <w:t xml:space="preserve">, </w:t>
       </w:r>
       <w:r>
         <w:t xml:space="preserve">where its specific action in this system had not been as extensively studied. </w:t>
@@ -3788,13 +3494,8 @@
         <w:pStyle w:val="NoSpacing"/>
         <w:ind w:firstLine="142"/>
       </w:pPr>
-      <w:proofErr w:type="spellStart"/>
-      <w:r>
-        <w:t>Cavins</w:t>
-      </w:r>
-      <w:proofErr w:type="spellEnd"/>
-      <w:r>
-        <w:t xml:space="preserve"> </w:t>
+      <w:r>
+        <w:t xml:space="preserve">Cavins </w:t>
       </w:r>
       <w:r>
         <w:t>in cancer</w:t>
@@ -3827,382 +3528,446 @@
         <w:ind w:firstLine="142"/>
       </w:pPr>
       <w:r>
-        <w:t xml:space="preserve">As </w:t>
+        <w:t xml:space="preserve">As cavins are typically co-expressed with caveolin, the </w:t>
+      </w:r>
+      <w:r>
+        <w:t xml:space="preserve">unusual </w:t>
+      </w:r>
+      <w:r>
+        <w:t>lack of this complete system in cancer has been researched</w:t>
+      </w:r>
+      <w:r>
+        <w:t xml:space="preserve"> as a potential target for therapy</w:t>
+      </w:r>
+      <w:r>
+        <w:t xml:space="preserve">. </w:t>
+      </w:r>
+      <w:r>
+        <w:t xml:space="preserve">It </w:t>
+      </w:r>
+      <w:r>
+        <w:t xml:space="preserve">was found that in some cancers, cavin expression had been </w:t>
+      </w:r>
+      <w:r>
+        <w:t xml:space="preserve">reduced </w:t>
+      </w:r>
+      <w:r>
+        <w:t xml:space="preserve">by </w:t>
       </w:r>
       <w:proofErr w:type="spellStart"/>
       <w:r>
-        <w:t>cavins</w:t>
+        <w:t>hypermethylation</w:t>
       </w:r>
       <w:proofErr w:type="spellEnd"/>
       <w:r>
-        <w:t xml:space="preserve"> are typically co-expressed with </w:t>
+        <w:t xml:space="preserve">, allowing for the establishment a caveolin-positive/cavin-negative cell type, thus permitting for the aforementioned phenotype. </w:t>
+      </w:r>
+      <w:r>
+        <w:t>It was found that the addition of cavin to non-</w:t>
       </w:r>
       <w:proofErr w:type="spellStart"/>
       <w:r>
-        <w:t>caveolin</w:t>
+        <w:t>caveolar</w:t>
       </w:r>
       <w:proofErr w:type="spellEnd"/>
       <w:r>
-        <w:t xml:space="preserve">, the </w:t>
-      </w:r>
-      <w:r>
-        <w:t xml:space="preserve">unusual </w:t>
-      </w:r>
-      <w:r>
-        <w:t>lack of this complete system in cancer has been researched</w:t>
-      </w:r>
-      <w:r>
-        <w:t xml:space="preserve"> as a potential target for therapy</w:t>
+        <w:t xml:space="preserve"> caveolin re-establishes the normal system and truncates the tumour promoting role of the caveolin. Reestablishment of functional cavin-1 reinstates the caveolae formation in these cells and limits the aggressive behaviour of the caveolin. Similarly, cavin-2 </w:t>
+      </w:r>
+      <w:r>
+        <w:lastRenderedPageBreak/>
+        <w:t xml:space="preserve">and 3 </w:t>
+      </w:r>
+      <w:r>
+        <w:t xml:space="preserve">expression in PC3 cells (caveolin expressive) had reduced the aggressive behaviour despite not producing caveolae. </w:t>
+      </w:r>
+      <w:r>
+        <w:t>Several hypotheses are p</w:t>
+      </w:r>
+      <w:r>
+        <w:t xml:space="preserve">roposed </w:t>
+      </w:r>
+      <w:r>
+        <w:t>to explain this occurrence</w:t>
+      </w:r>
+      <w:r>
+        <w:t>. One suggests that the presence</w:t>
+      </w:r>
+      <w:r>
+        <w:t xml:space="preserve"> of the cavins truncate the secondary tumour promoting function of the caveolin by physically hindering the interaction</w:t>
+      </w:r>
+      <w:r>
+        <w:t xml:space="preserve"> by trapping caveolin in caveolae</w:t>
       </w:r>
       <w:r>
         <w:t xml:space="preserve">. </w:t>
       </w:r>
       <w:r>
-        <w:t xml:space="preserve">It </w:t>
-      </w:r>
-      <w:r>
-        <w:t xml:space="preserve">was found that in some cancers, </w:t>
+        <w:t xml:space="preserve">While studies had confirmed that cavin-1 does indeed sequester caveolin, </w:t>
+      </w:r>
+      <w:r>
+        <w:t>not enough evidence can verify causation</w:t>
+      </w:r>
+      <w:r>
+        <w:t>.</w:t>
+      </w:r>
+      <w:r>
+        <w:t xml:space="preserve"> </w:t>
+      </w:r>
+      <w:r>
+        <w:t xml:space="preserve">Another hypothesis implicates that protein </w:t>
+      </w:r>
+      <w:r>
+        <w:t xml:space="preserve">export by selective sequestering into extracellular vesicles are mediated by the cavin </w:t>
+      </w:r>
+      <w:r>
+        <w:t>presence</w:t>
+      </w:r>
+      <w:r>
+        <w:t xml:space="preserve"> to change phenotypic response. A</w:t>
+      </w:r>
+      <w:r>
+        <w:t>n</w:t>
+      </w:r>
+      <w:r>
+        <w:t xml:space="preserve"> </w:t>
+      </w:r>
+      <w:r>
+        <w:t>earlier</w:t>
+      </w:r>
+      <w:r>
+        <w:t xml:space="preserve"> study had focused on the EV contents in response to cavin-1, which </w:t>
+      </w:r>
+      <w:r>
+        <w:t>revealed a decrease in growth factor protein secretion when cavin-1 was introduced to the PC3 model. As this protein level was increased in the exosomes, but no</w:t>
+      </w:r>
+      <w:r>
+        <w:t>t the cell itself, it strongly indicates that some selection for specific molecules was conducted</w:t>
+      </w:r>
+      <w:r>
+        <w:t xml:space="preserve">. </w:t>
+      </w:r>
+      <w:r>
+        <w:t>In this same study,</w:t>
+      </w:r>
+      <w:r>
+        <w:t xml:space="preserve"> </w:t>
+      </w:r>
+      <w:r>
+        <w:t xml:space="preserve">it was found </w:t>
+      </w:r>
+      <w:r>
+        <w:t xml:space="preserve">that, </w:t>
+      </w:r>
+      <w:r>
+        <w:t>in addition to proteomic changes</w:t>
+      </w:r>
+      <w:r>
+        <w:t xml:space="preserve">, additional selective transport of microRNAs had been observed following the cavin/caveolin interaction. </w:t>
+      </w:r>
+      <w:r>
+        <w:t>This change in microRNA, although linked to cavin</w:t>
+      </w:r>
+      <w:r>
+        <w:t>-1</w:t>
+      </w:r>
+      <w:r>
+        <w:t xml:space="preserve"> presence,</w:t>
+      </w:r>
+      <w:r>
+        <w:t xml:space="preserve"> did not appear to be the direct mechanism of </w:t>
+      </w:r>
+      <w:r>
+        <w:t xml:space="preserve">sorting due to </w:t>
+      </w:r>
+      <w:r>
+        <w:t>cavin-1 not being found inside the exosomes</w:t>
+      </w:r>
+      <w:r>
+        <w:t>.</w:t>
+      </w:r>
+      <w:r>
+        <w:t xml:space="preserve"> </w:t>
+      </w:r>
+      <w:r>
+        <w:t>Hereby</w:t>
+      </w:r>
+      <w:r>
+        <w:t xml:space="preserve">, prior evidence strongly implements that cavin/caveolin interaction is having an impact on </w:t>
       </w:r>
       <w:proofErr w:type="spellStart"/>
       <w:r>
-        <w:t>cavin</w:t>
+        <w:t>exosomal</w:t>
       </w:r>
       <w:proofErr w:type="spellEnd"/>
       <w:r>
-        <w:t xml:space="preserve"> expression had been </w:t>
-      </w:r>
-      <w:r>
-        <w:t xml:space="preserve">reduced </w:t>
-      </w:r>
-      <w:r>
-        <w:t xml:space="preserve">by </w:t>
-      </w:r>
-      <w:proofErr w:type="spellStart"/>
-      <w:r>
-        <w:t>hypermethylation</w:t>
-      </w:r>
-      <w:proofErr w:type="spellEnd"/>
-      <w:r>
-        <w:t xml:space="preserve">, allowing for the establishment a </w:t>
-      </w:r>
-      <w:proofErr w:type="spellStart"/>
-      <w:r>
-        <w:t>caveolin</w:t>
-      </w:r>
-      <w:proofErr w:type="spellEnd"/>
-      <w:r>
-        <w:t>-positive/</w:t>
-      </w:r>
-      <w:proofErr w:type="spellStart"/>
-      <w:r>
-        <w:t>cavin</w:t>
-      </w:r>
-      <w:proofErr w:type="spellEnd"/>
-      <w:r>
-        <w:t xml:space="preserve">-negative cell type, thus permitting for the aforementioned phenotype. </w:t>
-      </w:r>
-      <w:r>
-        <w:t xml:space="preserve">It was found that the addition of </w:t>
-      </w:r>
-      <w:proofErr w:type="spellStart"/>
-      <w:r>
-        <w:t>cavin</w:t>
-      </w:r>
-      <w:proofErr w:type="spellEnd"/>
-      <w:r>
-        <w:t xml:space="preserve"> to non-</w:t>
-      </w:r>
-      <w:proofErr w:type="spellStart"/>
-      <w:r>
-        <w:t>caveolar</w:t>
-      </w:r>
-      <w:proofErr w:type="spellEnd"/>
+        <w:t xml:space="preserve"> cargo export by selecting for particular protein and, a</w:t>
+      </w:r>
+      <w:r>
+        <w:t xml:space="preserve">s recently suggested, microRNAs, though not being in direct contact. </w:t>
+      </w:r>
       <w:r>
         <w:t xml:space="preserve"> </w:t>
       </w:r>
-      <w:proofErr w:type="spellStart"/>
-      <w:r>
-        <w:t>caveolin</w:t>
-      </w:r>
-      <w:proofErr w:type="spellEnd"/>
-      <w:r>
-        <w:t xml:space="preserve"> re-establishes the normal system and truncates the tumour promoting role of the </w:t>
-      </w:r>
-      <w:proofErr w:type="spellStart"/>
-      <w:r>
-        <w:t>caveolin</w:t>
-      </w:r>
-      <w:proofErr w:type="spellEnd"/>
-      <w:r>
-        <w:t xml:space="preserve">. Reestablishment of functional cavin-1 reinstates the </w:t>
-      </w:r>
-      <w:proofErr w:type="spellStart"/>
-      <w:r>
-        <w:t>caveolae</w:t>
-      </w:r>
-      <w:proofErr w:type="spellEnd"/>
-      <w:r>
-        <w:t xml:space="preserve"> formation in these cells and limits the aggressive behaviour of the </w:t>
-      </w:r>
-      <w:proofErr w:type="spellStart"/>
-      <w:r>
-        <w:t>caveolin</w:t>
-      </w:r>
-      <w:proofErr w:type="spellEnd"/>
-      <w:r>
-        <w:t xml:space="preserve">. Similarly, cavin-2 </w:t>
-      </w:r>
-      <w:r>
-        <w:t xml:space="preserve">and 3 </w:t>
-      </w:r>
-      <w:r>
-        <w:t>expression in PC3 cells (</w:t>
-      </w:r>
-      <w:proofErr w:type="spellStart"/>
-      <w:r>
-        <w:t>caveolin</w:t>
-      </w:r>
-      <w:proofErr w:type="spellEnd"/>
-      <w:r>
-        <w:t xml:space="preserve"> expressive) had reduced the aggressive behaviour despite not producing </w:t>
-      </w:r>
-      <w:proofErr w:type="spellStart"/>
-      <w:r>
-        <w:t>caveolae</w:t>
-      </w:r>
-      <w:proofErr w:type="spellEnd"/>
+      <w:r>
+        <w:t xml:space="preserve"> </w:t>
+      </w:r>
+    </w:p>
+    <w:p>
+      <w:pPr>
+        <w:pStyle w:val="NoSpacing"/>
+        <w:ind w:firstLine="142"/>
+        <w:rPr>
+          <w:color w:val="FF0000"/>
+        </w:rPr>
+      </w:pPr>
+      <w:r>
+        <w:rPr>
+          <w:color w:val="FF0000"/>
+        </w:rPr>
+        <w:t>^^1</w:t>
+      </w:r>
+      <w:r>
+        <w:rPr>
+          <w:color w:val="FF0000"/>
+        </w:rPr>
+        <w:t>551</w:t>
+      </w:r>
+      <w:r>
+        <w:rPr>
+          <w:color w:val="FF0000"/>
+        </w:rPr>
+        <w:t xml:space="preserve">w currently. </w:t>
+      </w:r>
+    </w:p>
+    <w:p>
+      <w:pPr>
+        <w:pStyle w:val="NoSpacing"/>
+        <w:ind w:firstLine="142"/>
+      </w:pPr>
+    </w:p>
+    <w:p>
+      <w:pPr>
+        <w:pStyle w:val="NoSpacing"/>
+        <w:ind w:firstLine="142"/>
+      </w:pPr>
+      <w:r>
+        <w:t xml:space="preserve">Cavin-1 governs export of proteins and miRNAs. </w:t>
+      </w:r>
+    </w:p>
+    <w:p>
+      <w:pPr>
+        <w:pStyle w:val="NoSpacing"/>
+        <w:ind w:firstLine="142"/>
+      </w:pPr>
+      <w:r>
+        <w:t>A recent investigation into the cargo loading mechanisms in prostate cancer models was launched. While they had originally aimed to assess selective protein mechanisms in this mechanisms, information regarding miRNA export was found. Here only two miRNA species were found to be differentially exported upon ectopic expression of cavin-1 in this PC3 model; miR-148a and miR-125a</w:t>
+      </w:r>
+      <w:r>
+        <w:t xml:space="preserve">. As the methods used to assess this change had </w:t>
+      </w:r>
+      <w:r>
+        <w:t xml:space="preserve">been focused on proteins, it is likely that there are more miRNAs differentially exported that were not found in this study. Additionally, as cavin-1 fails to </w:t>
+      </w:r>
+      <w:r>
+        <w:t>be present in the exosomes</w:t>
+      </w:r>
+      <w:r>
+        <w:t xml:space="preserve"> and is not known to associate with the miRNAs, it is likely that this system employs chaperones or escort proteins to fulfil the </w:t>
+      </w:r>
+      <w:r>
+        <w:t xml:space="preserve">sorting function, mediated by the presence of cavin-1. </w:t>
+      </w:r>
+      <w:r>
+        <w:t xml:space="preserve">Currently, miRNA sorting processes are </w:t>
+      </w:r>
+      <w:r>
+        <w:t xml:space="preserve">mostly </w:t>
+      </w:r>
+      <w:r>
+        <w:t>unknown</w:t>
+      </w:r>
+      <w:r>
+        <w:t xml:space="preserve"> with a few proposed mechanisms</w:t>
+      </w:r>
+      <w:r>
+        <w:t>.</w:t>
+      </w:r>
+      <w:r>
+        <w:t xml:space="preserve"> </w:t>
+      </w:r>
+      <w:r>
+        <w:t xml:space="preserve"> </w:t>
+      </w:r>
+    </w:p>
+    <w:p>
+      <w:pPr>
+        <w:pStyle w:val="NoSpacing"/>
+        <w:ind w:firstLine="142"/>
+      </w:pPr>
+    </w:p>
+    <w:p>
+      <w:pPr>
+        <w:pStyle w:val="NoSpacing"/>
+        <w:ind w:firstLine="142"/>
+      </w:pPr>
+      <w:proofErr w:type="gramStart"/>
+      <w:r>
+        <w:t>microRNAs</w:t>
+      </w:r>
+      <w:proofErr w:type="gramEnd"/>
+      <w:r>
+        <w:t xml:space="preserve"> in Cancer</w:t>
+      </w:r>
+      <w:r>
+        <w:t>:</w:t>
+      </w:r>
+      <w:r>
+        <w:t xml:space="preserve"> </w:t>
+      </w:r>
+      <w:r>
+        <w:t>at least 200wds long</w:t>
+      </w:r>
+    </w:p>
+    <w:p>
+      <w:pPr>
+        <w:pStyle w:val="NoSpacing"/>
+        <w:ind w:firstLine="142"/>
+      </w:pPr>
+      <w:r>
+        <w:t xml:space="preserve">The importance of microRNAs (miRNAs) had only been recently suggested as a functional member </w:t>
+      </w:r>
+      <w:r>
+        <w:t>i</w:t>
+      </w:r>
+      <w:r>
+        <w:t xml:space="preserve">n biological processes. </w:t>
+      </w:r>
+      <w:r>
+        <w:t xml:space="preserve">These </w:t>
+      </w:r>
+      <w:r>
+        <w:t>sho</w:t>
+      </w:r>
+      <w:r>
+        <w:t>r</w:t>
+      </w:r>
+      <w:r>
+        <w:t xml:space="preserve">t non-coding </w:t>
+      </w:r>
+      <w:r>
+        <w:t>RNAs</w:t>
+      </w:r>
+      <w:r>
+        <w:t>, usually ranging between 20-24 nucleotides in length,</w:t>
+      </w:r>
+      <w:r>
+        <w:t xml:space="preserve"> for</w:t>
+      </w:r>
+      <w:r>
+        <w:t>m complementary base paring to th</w:t>
+      </w:r>
+      <w:r>
+        <w:t>e 3’ untranslated region of a</w:t>
+      </w:r>
+      <w:r>
+        <w:t xml:space="preserve"> transcribed</w:t>
+      </w:r>
+      <w:r>
+        <w:t xml:space="preserve"> gene</w:t>
+      </w:r>
+      <w:r>
+        <w:t xml:space="preserve"> (messenger RNA) then </w:t>
+      </w:r>
+      <w:r>
+        <w:t>recruit complexes to either degrade the transcript or inhibit its translation</w:t>
+      </w:r>
       <w:r>
         <w:t xml:space="preserve">. </w:t>
       </w:r>
       <w:r>
-        <w:t>Several hypotheses are p</w:t>
-      </w:r>
-      <w:r>
-        <w:t xml:space="preserve">roposed </w:t>
-      </w:r>
-      <w:r>
-        <w:t>to explain this occurrence</w:t>
-      </w:r>
-      <w:r>
-        <w:t>. One suggests that the presence</w:t>
-      </w:r>
-      <w:r>
-        <w:t xml:space="preserve"> of the </w:t>
-      </w:r>
-      <w:proofErr w:type="spellStart"/>
-      <w:r>
-        <w:t>cavins</w:t>
-      </w:r>
-      <w:proofErr w:type="spellEnd"/>
-      <w:r>
-        <w:t xml:space="preserve"> truncate the secondary tumour promoting function of the </w:t>
-      </w:r>
-      <w:proofErr w:type="spellStart"/>
-      <w:r>
-        <w:t>caveolin</w:t>
-      </w:r>
-      <w:proofErr w:type="spellEnd"/>
-      <w:r>
-        <w:t xml:space="preserve"> by physically hindering the interaction</w:t>
-      </w:r>
-      <w:r>
-        <w:t xml:space="preserve"> by trapping </w:t>
-      </w:r>
-      <w:proofErr w:type="spellStart"/>
-      <w:r>
-        <w:t>caveolin</w:t>
-      </w:r>
-      <w:proofErr w:type="spellEnd"/>
-      <w:r>
-        <w:t xml:space="preserve"> in </w:t>
-      </w:r>
-      <w:proofErr w:type="spellStart"/>
-      <w:r>
-        <w:t>caveolae</w:t>
-      </w:r>
-      <w:proofErr w:type="spellEnd"/>
-      <w:r>
-        <w:t xml:space="preserve">. </w:t>
-      </w:r>
-      <w:r>
-        <w:t xml:space="preserve">While studies had confirmed that cavin-1 does indeed sequester </w:t>
-      </w:r>
-      <w:proofErr w:type="spellStart"/>
-      <w:r>
-        <w:t>caveolin</w:t>
-      </w:r>
-      <w:proofErr w:type="spellEnd"/>
-      <w:r>
-        <w:t xml:space="preserve">, this </w:t>
-      </w:r>
-      <w:r>
-        <w:lastRenderedPageBreak/>
-        <w:t>hypothesis is no longer supported when considering cavin-2 and 3 do not exhibit this function</w:t>
-      </w:r>
-      <w:r>
-        <w:t>.</w:t>
-      </w:r>
-      <w:r>
+        <w:t>This RNA induced silencing complex (RISC) and associated proteins</w:t>
+      </w:r>
+      <w:r>
+        <w:t xml:space="preserve"> perform</w:t>
+      </w:r>
+      <w:r>
+        <w:t xml:space="preserve"> the degradation depending on the guide miRNA</w:t>
+      </w:r>
+      <w:r>
+        <w:t>. As a single miRNA can target hundreds of target mRNAs for this function, any abnormal miRNA regulation is likely to disrupt many pathways.</w:t>
+      </w:r>
+      <w:r>
+        <w:t xml:space="preserve"> To exemplify this, overexpression and knockdown studies on multiple miRNAs reveals this detriment on cell function.</w:t>
+      </w:r>
+      <w:r>
+        <w:t xml:space="preserve"> In particular, the miRNAs that dictate differentiation, replication and adhesion had been </w:t>
+      </w:r>
+      <w:r>
+        <w:t>implicated in cancer-like properties.</w:t>
+      </w:r>
+      <w:r>
+        <w:rPr>
+          <w:color w:val="FF0000"/>
+        </w:rPr>
         <w:t xml:space="preserve"> </w:t>
       </w:r>
       <w:r>
-        <w:t xml:space="preserve">Another hypothesis implicates that protein </w:t>
-      </w:r>
-      <w:r>
-        <w:t xml:space="preserve">export by selective sequestering into extracellular vesicles are mediated by the </w:t>
-      </w:r>
-      <w:proofErr w:type="spellStart"/>
-      <w:r>
-        <w:t>cavin</w:t>
-      </w:r>
-      <w:proofErr w:type="spellEnd"/>
-      <w:r>
-        <w:t xml:space="preserve"> </w:t>
-      </w:r>
-      <w:r>
-        <w:t>presence</w:t>
-      </w:r>
-      <w:r>
-        <w:t xml:space="preserve"> to change phenotypic response. </w:t>
-      </w:r>
-      <w:r>
         <w:rPr>
           <w:color w:val="FF0000"/>
         </w:rPr>
-        <w:t xml:space="preserve">EVIDENCE (look for rob </w:t>
+        <w:t xml:space="preserve"> Evidence that it facilitates cancer progression. </w:t>
+      </w:r>
+      <w:bookmarkStart w:id="2" w:name="_GoBack"/>
+      <w:bookmarkEnd w:id="2"/>
+    </w:p>
+    <w:p>
+      <w:pPr>
+        <w:pStyle w:val="NoSpacing"/>
+      </w:pPr>
+    </w:p>
+    <w:p>
+      <w:pPr>
+        <w:pStyle w:val="NoSpacing"/>
+      </w:pPr>
+    </w:p>
+    <w:p>
+      <w:pPr>
+        <w:pStyle w:val="NoSpacing"/>
+        <w:ind w:firstLine="142"/>
+      </w:pPr>
+      <w:r>
+        <w:t>INCLUDE CRITICAL REVIEW OF RELAVNT LITERATURE (60% of the report</w:t>
+      </w:r>
+      <w:r>
+        <w:t xml:space="preserve"> so ~2400words</w:t>
+      </w:r>
+      <w:r>
+        <w:t>)</w:t>
+      </w:r>
+      <w:r>
+        <w:t xml:space="preserve"> ^^ 1839w for </w:t>
       </w:r>
       <w:proofErr w:type="spellStart"/>
       <w:proofErr w:type="gramStart"/>
       <w:r>
-        <w:rPr>
-          <w:color w:val="FF0000"/>
-        </w:rPr>
-        <w:t>patons</w:t>
+        <w:t>bg</w:t>
       </w:r>
       <w:proofErr w:type="spellEnd"/>
       <w:proofErr w:type="gramEnd"/>
-      <w:r>
-        <w:rPr>
-          <w:color w:val="FF0000"/>
-        </w:rPr>
-        <w:t xml:space="preserve"> paper)</w:t>
-      </w:r>
-      <w:r>
-        <w:t xml:space="preserve">. Earlier work from our lab revealed that, while proteomic changes were true, additional selective transport of microRNAs had been observed following the </w:t>
-      </w:r>
-      <w:proofErr w:type="spellStart"/>
-      <w:r>
-        <w:t>cavin</w:t>
-      </w:r>
-      <w:proofErr w:type="spellEnd"/>
-      <w:r>
-        <w:t>/</w:t>
-      </w:r>
-      <w:proofErr w:type="spellStart"/>
-      <w:r>
-        <w:t>caveolin</w:t>
-      </w:r>
-      <w:proofErr w:type="spellEnd"/>
-      <w:r>
-        <w:t xml:space="preserve"> interaction. </w:t>
-      </w:r>
-      <w:r>
-        <w:t xml:space="preserve">This change in microRNA, although linked to </w:t>
-      </w:r>
-      <w:proofErr w:type="spellStart"/>
-      <w:r>
-        <w:t>cavin</w:t>
-      </w:r>
-      <w:proofErr w:type="spellEnd"/>
-      <w:r>
-        <w:t xml:space="preserve"> presence,</w:t>
-      </w:r>
-      <w:r>
-        <w:t xml:space="preserve"> did not appear to be the direct mechanism of sorting </w:t>
-      </w:r>
-      <w:r>
-        <w:rPr>
-          <w:color w:val="FF0000"/>
-        </w:rPr>
-        <w:t xml:space="preserve">due to </w:t>
-      </w:r>
-      <w:r>
-        <w:rPr>
-          <w:color w:val="FF0000"/>
-        </w:rPr>
-        <w:t>some reason.</w:t>
-      </w:r>
-      <w:r>
-        <w:t xml:space="preserve"> </w:t>
-      </w:r>
-      <w:r>
-        <w:t xml:space="preserve">Hereby, prior evidence strongly implements that </w:t>
-      </w:r>
-      <w:proofErr w:type="spellStart"/>
-      <w:r>
-        <w:t>cavin</w:t>
-      </w:r>
-      <w:proofErr w:type="spellEnd"/>
-      <w:r>
-        <w:t>/</w:t>
-      </w:r>
-      <w:proofErr w:type="spellStart"/>
-      <w:r>
-        <w:t>caveolin</w:t>
-      </w:r>
-      <w:proofErr w:type="spellEnd"/>
-      <w:r>
-        <w:t xml:space="preserve"> interaction is having an impact on </w:t>
-      </w:r>
-      <w:proofErr w:type="spellStart"/>
-      <w:r>
-        <w:t>exosomal</w:t>
-      </w:r>
-      <w:proofErr w:type="spellEnd"/>
-      <w:r>
-        <w:t xml:space="preserve"> cargo export by selecting for particular protein and, a</w:t>
-      </w:r>
-      <w:r>
-        <w:t xml:space="preserve">s recently suggested, microRNAs, though not being in direct contact. </w:t>
-      </w:r>
-      <w:r>
-        <w:t xml:space="preserve"> </w:t>
-      </w:r>
-      <w:r>
-        <w:t xml:space="preserve"> </w:t>
-      </w:r>
     </w:p>
     <w:p>
       <w:pPr>
         <w:pStyle w:val="NoSpacing"/>
         <w:ind w:firstLine="142"/>
-        <w:rPr>
-          <w:color w:val="FF0000"/>
-        </w:rPr>
-      </w:pPr>
-      <w:r>
-        <w:rPr>
-          <w:color w:val="FF0000"/>
-        </w:rPr>
-        <w:t>^^1</w:t>
-      </w:r>
-      <w:r>
-        <w:rPr>
-          <w:color w:val="FF0000"/>
-        </w:rPr>
-        <w:t>4</w:t>
-      </w:r>
-      <w:r>
-        <w:rPr>
-          <w:color w:val="FF0000"/>
-        </w:rPr>
-        <w:t>93</w:t>
-      </w:r>
-      <w:r>
-        <w:rPr>
-          <w:color w:val="FF0000"/>
-        </w:rPr>
-        <w:t xml:space="preserve">w currently. </w:t>
+      </w:pPr>
+      <w:r>
+        <w:t xml:space="preserve"> ^^ so far: </w:t>
+      </w:r>
+      <w:r>
+        <w:t xml:space="preserve">2059 including intro and some </w:t>
+      </w:r>
+      <w:r>
+        <w:t xml:space="preserve">references. </w:t>
       </w:r>
     </w:p>
     <w:p>
@@ -4217,7 +3982,7 @@
         <w:ind w:firstLine="142"/>
       </w:pPr>
       <w:r>
-        <w:t xml:space="preserve">Cavin-1 governs export of proteins and miRNAs. </w:t>
+        <w:t>Hypothesis:</w:t>
       </w:r>
     </w:p>
     <w:p>
@@ -4226,342 +3991,6 @@
         <w:ind w:firstLine="142"/>
       </w:pPr>
       <w:r>
-        <w:t xml:space="preserve">A recent investigation into the cargo loading mechanisms in prostate cancer models was launched. While they had originally aimed to assess selective protein mechanisms in this mechanisms, information regarding </w:t>
-      </w:r>
-      <w:proofErr w:type="spellStart"/>
-      <w:r>
-        <w:t>miRNA</w:t>
-      </w:r>
-      <w:proofErr w:type="spellEnd"/>
-      <w:r>
-        <w:t xml:space="preserve"> export was found. Here only two </w:t>
-      </w:r>
-      <w:proofErr w:type="spellStart"/>
-      <w:r>
-        <w:t>miRNA</w:t>
-      </w:r>
-      <w:proofErr w:type="spellEnd"/>
-      <w:r>
-        <w:t xml:space="preserve"> species were found to be differentially exported upon ectopic expression of cavin-1 in this PC3 model; miR-148a and miR-125a</w:t>
-      </w:r>
-      <w:r>
-        <w:t xml:space="preserve">. As the methods used to assess this change had </w:t>
-      </w:r>
-      <w:r>
-        <w:t xml:space="preserve">been focused on proteins, it is likely that there are more </w:t>
-      </w:r>
-      <w:proofErr w:type="spellStart"/>
-      <w:r>
-        <w:t>miRNAs</w:t>
-      </w:r>
-      <w:proofErr w:type="spellEnd"/>
-      <w:r>
-        <w:t xml:space="preserve"> differentially exported that were not found in this study. Additionally, as cavin-1 fails to have a RNA binding domain and is not known to associate with the </w:t>
-      </w:r>
-      <w:proofErr w:type="spellStart"/>
-      <w:r>
-        <w:t>miRNAs</w:t>
-      </w:r>
-      <w:proofErr w:type="spellEnd"/>
-      <w:r>
-        <w:t xml:space="preserve">, it is likely that this system employs chaperones or escort proteins to fulfil the </w:t>
-      </w:r>
-      <w:r>
-        <w:t xml:space="preserve">sorting function, mediated by the presence of cavin-1. </w:t>
-      </w:r>
-      <w:r>
-        <w:t xml:space="preserve">Currently, </w:t>
-      </w:r>
-      <w:proofErr w:type="spellStart"/>
-      <w:r>
-        <w:t>miRNA</w:t>
-      </w:r>
-      <w:proofErr w:type="spellEnd"/>
-      <w:r>
-        <w:t xml:space="preserve"> sorting processes are </w:t>
-      </w:r>
-      <w:r>
-        <w:t xml:space="preserve">mostly </w:t>
-      </w:r>
-      <w:r>
-        <w:t>unknown</w:t>
-      </w:r>
-      <w:r>
-        <w:t xml:space="preserve"> with a few proposed mechanisms</w:t>
-      </w:r>
-      <w:r>
-        <w:t xml:space="preserve">. </w:t>
-      </w:r>
-      <w:bookmarkStart w:id="2" w:name="_GoBack"/>
-      <w:bookmarkEnd w:id="2"/>
-    </w:p>
-    <w:p>
-      <w:pPr>
-        <w:pStyle w:val="NoSpacing"/>
-        <w:ind w:firstLine="142"/>
-      </w:pPr>
-    </w:p>
-    <w:p>
-      <w:pPr>
-        <w:pStyle w:val="NoSpacing"/>
-        <w:ind w:firstLine="142"/>
-      </w:pPr>
-      <w:proofErr w:type="gramStart"/>
-      <w:r>
-        <w:t>microRNAs</w:t>
-      </w:r>
-      <w:proofErr w:type="gramEnd"/>
-      <w:r>
-        <w:t xml:space="preserve"> in Cancer</w:t>
-      </w:r>
-      <w:r>
-        <w:t>:</w:t>
-      </w:r>
-      <w:r>
-        <w:t xml:space="preserve"> </w:t>
-      </w:r>
-      <w:r>
-        <w:t>at least 200wds long</w:t>
-      </w:r>
-    </w:p>
-    <w:p>
-      <w:pPr>
-        <w:pStyle w:val="NoSpacing"/>
-        <w:ind w:firstLine="142"/>
-      </w:pPr>
-      <w:r>
-        <w:t xml:space="preserve">The importance of microRNAs (miRNAs) had only been recently suggested as a functional member </w:t>
-      </w:r>
-      <w:r>
-        <w:t>i</w:t>
-      </w:r>
-      <w:r>
-        <w:t xml:space="preserve">n biological processes. </w:t>
-      </w:r>
-      <w:r>
-        <w:t xml:space="preserve">These </w:t>
-      </w:r>
-      <w:r>
-        <w:t>sho</w:t>
-      </w:r>
-      <w:r>
-        <w:t>r</w:t>
-      </w:r>
-      <w:r>
-        <w:t xml:space="preserve">t non-coding </w:t>
-      </w:r>
-      <w:r>
-        <w:t>RNAs</w:t>
-      </w:r>
-      <w:r>
-        <w:t>, usually ranging between 20-24 nucleotides in length,</w:t>
-      </w:r>
-      <w:r>
-        <w:t xml:space="preserve"> for</w:t>
-      </w:r>
-      <w:r>
-        <w:t>m complementary base paring to th</w:t>
-      </w:r>
-      <w:r>
-        <w:t>e 3’ untranslated region of a</w:t>
-      </w:r>
-      <w:r>
-        <w:t xml:space="preserve"> transcribed</w:t>
-      </w:r>
-      <w:r>
-        <w:t xml:space="preserve"> gene</w:t>
-      </w:r>
-      <w:r>
-        <w:t xml:space="preserve"> (messenger RNA) then </w:t>
-      </w:r>
-      <w:r>
-        <w:t>recruit complexes to either degrade the transcript or inhibit its translation</w:t>
-      </w:r>
-      <w:r>
-        <w:t xml:space="preserve">. </w:t>
-      </w:r>
-      <w:r>
-        <w:t>This RNA induced silencing complex (RISC) and associated proteins</w:t>
-      </w:r>
-      <w:r>
-        <w:t xml:space="preserve"> perform</w:t>
-      </w:r>
-      <w:r>
-        <w:t xml:space="preserve"> the degradation depending on the guide miRNA</w:t>
-      </w:r>
-      <w:r>
-        <w:t>. As a single miRNA can target hundreds of target mRNAs for this function, any abnormal miRNA regulation is likely to disrupt many pathways.</w:t>
-      </w:r>
-      <w:r>
-        <w:t xml:space="preserve"> To exemplify this, overexpression and knockdown studies on multiple miRNAs reveals this detriment on cell function.</w:t>
-      </w:r>
-      <w:r>
-        <w:t xml:space="preserve"> In particular, the miRNAs that dictate differentiation, replication and adhesion had been </w:t>
-      </w:r>
-      <w:r>
-        <w:t>implicated in cancer-like properties.</w:t>
-      </w:r>
-      <w:r>
-        <w:rPr>
-          <w:color w:val="FF0000"/>
-        </w:rPr>
-        <w:t xml:space="preserve"> </w:t>
-      </w:r>
-      <w:r>
-        <w:rPr>
-          <w:color w:val="FF0000"/>
-        </w:rPr>
-        <w:t xml:space="preserve"> Evidence that it facilitates cancer progression. </w:t>
-      </w:r>
-    </w:p>
-    <w:p>
-      <w:pPr>
-        <w:pStyle w:val="NoSpacing"/>
-      </w:pPr>
-    </w:p>
-    <w:p>
-      <w:pPr>
-        <w:pStyle w:val="NoSpacing"/>
-        <w:ind w:firstLine="142"/>
-      </w:pPr>
-      <w:proofErr w:type="spellStart"/>
-      <w:r>
-        <w:t>Cavins</w:t>
-      </w:r>
-      <w:proofErr w:type="spellEnd"/>
-      <w:r>
-        <w:t xml:space="preserve"> and </w:t>
-      </w:r>
-      <w:proofErr w:type="spellStart"/>
-      <w:r>
-        <w:t>miRNAs</w:t>
-      </w:r>
-      <w:proofErr w:type="spellEnd"/>
-      <w:r>
-        <w:t>: 200w</w:t>
-      </w:r>
-      <w:r>
-        <w:t xml:space="preserve"> </w:t>
-      </w:r>
-    </w:p>
-    <w:p>
-      <w:pPr>
-        <w:pStyle w:val="NoSpacing"/>
-        <w:ind w:firstLine="142"/>
-      </w:pPr>
-      <w:r>
-        <w:t>Include evidence that miRNA148</w:t>
-      </w:r>
-      <w:r>
-        <w:t>a</w:t>
-      </w:r>
-      <w:r>
-        <w:t xml:space="preserve"> supports this and that it is selectively exported. That </w:t>
-      </w:r>
-      <w:proofErr w:type="spellStart"/>
-      <w:r>
-        <w:t>cavins</w:t>
-      </w:r>
-      <w:proofErr w:type="spellEnd"/>
-      <w:r>
-        <w:t xml:space="preserve"> may be recruit or taking part in selection of exported material. </w:t>
-      </w:r>
-      <w:proofErr w:type="gramStart"/>
-      <w:r>
-        <w:t>add</w:t>
-      </w:r>
-      <w:proofErr w:type="gramEnd"/>
-      <w:r>
-        <w:t xml:space="preserve"> unpublished info about the pellet changes, and that </w:t>
-      </w:r>
-      <w:proofErr w:type="spellStart"/>
-      <w:r>
-        <w:t>cavins</w:t>
-      </w:r>
-      <w:proofErr w:type="spellEnd"/>
-      <w:r>
-        <w:t xml:space="preserve"> are strongly linked to this flux. Follow up with info about why we study the exosomes in respects to </w:t>
-      </w:r>
-      <w:proofErr w:type="spellStart"/>
-      <w:r>
-        <w:t>mirnas</w:t>
-      </w:r>
-      <w:proofErr w:type="spellEnd"/>
-      <w:r>
-        <w:t xml:space="preserve"> and </w:t>
-      </w:r>
-      <w:proofErr w:type="spellStart"/>
-      <w:r>
-        <w:t>cavins</w:t>
-      </w:r>
-      <w:proofErr w:type="spellEnd"/>
-      <w:r>
-        <w:t>. (</w:t>
-      </w:r>
-      <w:proofErr w:type="spellStart"/>
-      <w:proofErr w:type="gramStart"/>
-      <w:r>
-        <w:t>eg</w:t>
-      </w:r>
-      <w:proofErr w:type="spellEnd"/>
-      <w:proofErr w:type="gramEnd"/>
-      <w:r>
-        <w:t xml:space="preserve">. Hereby this may indicate that </w:t>
-      </w:r>
-      <w:proofErr w:type="spellStart"/>
-      <w:r>
-        <w:t>Cavins</w:t>
-      </w:r>
-      <w:proofErr w:type="spellEnd"/>
-      <w:r>
-        <w:t xml:space="preserve"> may play a role in selectivity of miRNA export.)</w:t>
-      </w:r>
-    </w:p>
-    <w:p>
-      <w:pPr>
-        <w:pStyle w:val="NoSpacing"/>
-        <w:ind w:firstLine="142"/>
-      </w:pPr>
-    </w:p>
-    <w:p>
-      <w:pPr>
-        <w:pStyle w:val="NoSpacing"/>
-        <w:ind w:firstLine="142"/>
-      </w:pPr>
-      <w:r>
-        <w:t>INCLUDE CRITICAL REVIEW OF RELAVNT LITERATURE (60% of the report</w:t>
-      </w:r>
-      <w:r>
-        <w:t xml:space="preserve"> so ~2400words</w:t>
-      </w:r>
-      <w:r>
-        <w:t>)</w:t>
-      </w:r>
-      <w:r>
-        <w:t xml:space="preserve"> ^^ so far: 1643wds no references. </w:t>
-      </w:r>
-    </w:p>
-    <w:p>
-      <w:pPr>
-        <w:pStyle w:val="NoSpacing"/>
-        <w:ind w:firstLine="142"/>
-      </w:pPr>
-    </w:p>
-    <w:p>
-      <w:pPr>
-        <w:pStyle w:val="NoSpacing"/>
-        <w:ind w:firstLine="142"/>
-      </w:pPr>
-      <w:r>
-        <w:t>Hypothesis:</w:t>
-      </w:r>
-    </w:p>
-    <w:p>
-      <w:pPr>
-        <w:pStyle w:val="NoSpacing"/>
-        <w:ind w:firstLine="142"/>
-      </w:pPr>
-      <w:r>
         <w:t>This project will assess the hypothesis that miRNAs are selectively exported via exos</w:t>
       </w:r>
       <w:r>
@@ -4571,26 +4000,10 @@
         <w:t xml:space="preserve"> somewhat responsible for this in a PC3 model. </w:t>
       </w:r>
       <w:r>
-        <w:t xml:space="preserve">As the </w:t>
-      </w:r>
-      <w:proofErr w:type="spellStart"/>
-      <w:r>
-        <w:t>cavins</w:t>
-      </w:r>
-      <w:proofErr w:type="spellEnd"/>
-      <w:r>
-        <w:t xml:space="preserve"> don’t directly mediate the </w:t>
-      </w:r>
-      <w:r>
-        <w:t xml:space="preserve">export of </w:t>
-      </w:r>
-      <w:proofErr w:type="spellStart"/>
-      <w:r>
-        <w:t>miRNAs</w:t>
-      </w:r>
-      <w:proofErr w:type="spellEnd"/>
-      <w:r>
-        <w:t xml:space="preserve">, it is </w:t>
+        <w:t xml:space="preserve">As the cavins don’t directly mediate the </w:t>
+      </w:r>
+      <w:r>
+        <w:t xml:space="preserve">export of miRNAs, it is </w:t>
       </w:r>
       <w:proofErr w:type="spellStart"/>
       <w:r>
@@ -4700,21 +4113,8 @@
         <w:t>miRNA escort proteins</w:t>
       </w:r>
       <w:r>
-        <w:t xml:space="preserve"> by observation of localisation with </w:t>
-      </w:r>
-      <w:proofErr w:type="spellStart"/>
-      <w:r>
-        <w:t>Cavins</w:t>
-      </w:r>
-      <w:proofErr w:type="spellEnd"/>
-      <w:r>
-        <w:t xml:space="preserve"> and </w:t>
-      </w:r>
-      <w:proofErr w:type="spellStart"/>
-      <w:r>
-        <w:t>exosomes</w:t>
-      </w:r>
-      <w:proofErr w:type="spellEnd"/>
+        <w:t xml:space="preserve"> by observation of localisation with Cavins and exosomes</w:t>
+      </w:r>
       <w:r>
         <w:t xml:space="preserve">. </w:t>
       </w:r>
@@ -4752,60 +4152,36 @@
         </w:rPr>
       </w:pPr>
       <w:r>
-        <w:t xml:space="preserve">PC3 cell line is a model cell line for advanced prostate cancer. This reflects the characteristic metastatic activity due to expressing caveolin-1, but not cavin-1, 2 or 3. By transformation with lentivirus, this line can establish stable expression of introduced proteins. Here, by this cell line is ideal for assessing the miRNA secretion </w:t>
-      </w:r>
-      <w:r>
-        <w:t xml:space="preserve">mediated by </w:t>
+        <w:t xml:space="preserve">PC3 cell line is a model cell line for advanced prostate cancer. This reflects the characteristic metastatic activity due to expressing caveolin-1, but not cavin-1, 2 or 3. By transformation with lentivirus, this line can establish stable </w:t>
+      </w:r>
+      <w:r>
+        <w:lastRenderedPageBreak/>
+        <w:t xml:space="preserve">expression of introduced proteins. Here, by this cell line is ideal for assessing the miRNA secretion </w:t>
+      </w:r>
+      <w:r>
+        <w:t>mediated by cavin introduction, and thus establishing miRNA therapeutic targets</w:t>
+      </w:r>
+      <w:r>
+        <w:t>. PC3 expressing GFP and GFP-tagged cavin proteins had previously been generated and will be used throughout this project. GFP expressing PC3 cells will be used as a control. It is expected that miRNAs will be differentially excreted by exosome secretion in Cavin-1:</w:t>
+      </w:r>
+      <w:proofErr w:type="gramStart"/>
+      <w:r>
+        <w:t>:GFP</w:t>
+      </w:r>
+      <w:proofErr w:type="gramEnd"/>
+      <w:r>
+        <w:t xml:space="preserve"> PC3 cells compared to control</w:t>
+      </w:r>
+      <w:r>
+        <w:t xml:space="preserve">, where these miRNAs bind to a currently unknown escort or chaperone protein to do so. Moreover, these escort or chaperone proteins are likely to interact with the tagged cavin-1 and </w:t>
       </w:r>
       <w:proofErr w:type="spellStart"/>
       <w:r>
-        <w:t>cavin</w:t>
+        <w:t>immunofluoresced</w:t>
       </w:r>
       <w:proofErr w:type="spellEnd"/>
       <w:r>
-        <w:t xml:space="preserve"> </w:t>
-      </w:r>
-      <w:r>
-        <w:lastRenderedPageBreak/>
-        <w:t>introduction, and thus establishing miRNA therapeutic targets</w:t>
-      </w:r>
-      <w:r>
-        <w:t xml:space="preserve">. PC3 expressing GFP and GFP-tagged </w:t>
-      </w:r>
-      <w:proofErr w:type="spellStart"/>
-      <w:r>
-        <w:t>cavin</w:t>
-      </w:r>
-      <w:proofErr w:type="spellEnd"/>
-      <w:r>
-        <w:t xml:space="preserve"> proteins had previously been generated and will be used throughout this project. GFP expressing PC3 cells will be used as a control. It is expected that miRNAs will be differentially excreted by exosome secretion in Cavin-1:</w:t>
-      </w:r>
-      <w:proofErr w:type="gramStart"/>
-      <w:r>
-        <w:t>:GFP</w:t>
-      </w:r>
-      <w:proofErr w:type="gramEnd"/>
-      <w:r>
-        <w:t xml:space="preserve"> PC3 cells compared to control</w:t>
-      </w:r>
-      <w:r>
-        <w:t xml:space="preserve">, where these miRNAs bind to a currently unknown escort or chaperone protein to do so. Moreover, these escort or chaperone proteins are likely to interact with the tagged cavin-1 and </w:t>
-      </w:r>
-      <w:proofErr w:type="spellStart"/>
-      <w:r>
-        <w:t>immunofluoresced</w:t>
-      </w:r>
-      <w:proofErr w:type="spellEnd"/>
-      <w:r>
-        <w:t xml:space="preserve"> </w:t>
-      </w:r>
-      <w:proofErr w:type="spellStart"/>
-      <w:r>
-        <w:t>miRNA</w:t>
-      </w:r>
-      <w:proofErr w:type="spellEnd"/>
-      <w:r>
-        <w:t xml:space="preserve"> targets to complete this sorting capabilities. </w:t>
+        <w:t xml:space="preserve"> miRNA targets to complete this sorting capabilities. </w:t>
       </w:r>
       <w:r>
         <w:rPr>
@@ -4831,11 +4207,11 @@
         <w:ind w:firstLine="142"/>
       </w:pPr>
       <w:r>
-        <w:t xml:space="preserve">Bioinformatics will be employed to assess previously compiled </w:t>
+        <w:t>Bioinformatics will be employed to assess previously compiled miRNA-</w:t>
       </w:r>
       <w:proofErr w:type="spellStart"/>
       <w:r>
-        <w:t>miRNA-seq</w:t>
+        <w:t>seq</w:t>
       </w:r>
       <w:proofErr w:type="spellEnd"/>
       <w:r>
@@ -4927,22 +4303,22 @@
         <w:t xml:space="preserve"> analysis</w:t>
       </w:r>
       <w:r>
-        <w:t xml:space="preserve"> and </w:t>
+        <w:t xml:space="preserve"> and miRNA-</w:t>
       </w:r>
       <w:proofErr w:type="spellStart"/>
       <w:r>
-        <w:t>miRNA-seq</w:t>
+        <w:t>seq</w:t>
       </w:r>
       <w:proofErr w:type="spellEnd"/>
       <w:r>
         <w:t xml:space="preserve"> samples</w:t>
       </w:r>
       <w:r>
-        <w:t xml:space="preserve">. A similar preparation process to the </w:t>
+        <w:t>. A similar preparation process to the miRNA-</w:t>
       </w:r>
       <w:proofErr w:type="spellStart"/>
       <w:r>
-        <w:t>miRNA-seq</w:t>
+        <w:t>seq</w:t>
       </w:r>
       <w:proofErr w:type="spellEnd"/>
       <w:r>
@@ -5439,9 +4815,12 @@
             <w:pPr>
               <w:pStyle w:val="NoSpacing"/>
             </w:pPr>
+            <w:r>
+              <w:t>miRNA-</w:t>
+            </w:r>
             <w:proofErr w:type="spellStart"/>
             <w:r>
-              <w:t>miRNA-seq</w:t>
+              <w:t>seq</w:t>
             </w:r>
             <w:proofErr w:type="spellEnd"/>
             <w:r>
@@ -7051,6 +6430,38 @@
         <w:pStyle w:val="EndNoteBibliography"/>
       </w:pPr>
       <w:r>
+        <w:t xml:space="preserve">Low, J.-Y. and H. D. Nicholson (2015). "Epigenetic modifications of caveolae associated proteins in health and disease." </w:t>
+      </w:r>
+      <w:r>
+        <w:rPr>
+          <w:u w:val="single"/>
+        </w:rPr>
+        <w:t>BMC Genetics</w:t>
+      </w:r>
+      <w:r>
+        <w:t xml:space="preserve"> </w:t>
+      </w:r>
+      <w:r>
+        <w:rPr>
+          <w:b/>
+        </w:rPr>
+        <w:t>16</w:t>
+      </w:r>
+      <w:r>
+        <w:t>(1): 1-10.</w:t>
+      </w:r>
+    </w:p>
+    <w:p>
+      <w:pPr>
+        <w:pStyle w:val="EndNoteBibliography"/>
+        <w:spacing w:after="0"/>
+      </w:pPr>
+    </w:p>
+    <w:p>
+      <w:pPr>
+        <w:pStyle w:val="EndNoteBibliography"/>
+      </w:pPr>
+      <w:r>
         <w:t xml:space="preserve">Minciacchi, V. R., et al. (2015). "Extracellular Vesicles in Cancer: Exosomes, Microvesicles and the Emerging Role of Large Oncosomes." </w:t>
       </w:r>
       <w:r>
@@ -7353,7 +6764,7 @@
 
 <file path=word/comments.xml><?xml version="1.0" encoding="utf-8"?>
 <w:comments xmlns:wpc="http://schemas.microsoft.com/office/word/2010/wordprocessingCanvas" xmlns:mc="http://schemas.openxmlformats.org/markup-compatibility/2006" xmlns:o="urn:schemas-microsoft-com:office:office" xmlns:r="http://schemas.openxmlformats.org/officeDocument/2006/relationships" xmlns:m="http://schemas.openxmlformats.org/officeDocument/2006/math" xmlns:v="urn:schemas-microsoft-com:vml" xmlns:wp14="http://schemas.microsoft.com/office/word/2010/wordprocessingDrawing" xmlns:wp="http://schemas.openxmlformats.org/drawingml/2006/wordprocessingDrawing" xmlns:w10="urn:schemas-microsoft-com:office:word" xmlns:w="http://schemas.openxmlformats.org/wordprocessingml/2006/main" xmlns:w14="http://schemas.microsoft.com/office/word/2010/wordml" xmlns:w15="http://schemas.microsoft.com/office/word/2012/wordml" xmlns:wpg="http://schemas.microsoft.com/office/word/2010/wordprocessingGroup" xmlns:wpi="http://schemas.microsoft.com/office/word/2010/wordprocessingInk" xmlns:wne="http://schemas.microsoft.com/office/word/2006/wordml" xmlns:wps="http://schemas.microsoft.com/office/word/2010/wordprocessingShape" mc:Ignorable="w14 w15 wp14">
-  <w:comment w:id="0" w:author="Harley Robinson" w:date="2016-02-10T09:15:00Z" w:initials="HR">
+  <w:comment w:id="0" w:author="Harley Robinson " w:date="2016-02-10T09:15:00Z" w:initials="HR">
     <w:p>
       <w:pPr>
         <w:pStyle w:val="CommentText"/>
@@ -7369,7 +6780,7 @@
       </w:r>
     </w:p>
   </w:comment>
-  <w:comment w:id="1" w:author="Harley Robinson" w:date="2016-02-08T11:41:00Z" w:initials="HR">
+  <w:comment w:id="1" w:author="Harley Robinson " w:date="2016-02-08T11:41:00Z" w:initials="HR">
     <w:p>
       <w:pPr>
         <w:pStyle w:val="CommentText"/>
@@ -7405,15 +6816,7 @@
       </w:r>
       <w:proofErr w:type="spellEnd"/>
       <w:r>
-        <w:t xml:space="preserve"> </w:t>
-      </w:r>
-      <w:proofErr w:type="spellStart"/>
-      <w:r>
-        <w:t>promotor</w:t>
-      </w:r>
-      <w:proofErr w:type="spellEnd"/>
-      <w:r>
-        <w:t xml:space="preserve"> function. </w:t>
+        <w:t xml:space="preserve"> promotor function. </w:t>
       </w:r>
     </w:p>
   </w:comment>
@@ -7429,7 +6832,7 @@
 
 <file path=word/numbering.xml><?xml version="1.0" encoding="utf-8"?>
 <w:numbering xmlns:wpc="http://schemas.microsoft.com/office/word/2010/wordprocessingCanvas" xmlns:mc="http://schemas.openxmlformats.org/markup-compatibility/2006" xmlns:o="urn:schemas-microsoft-com:office:office" xmlns:r="http://schemas.openxmlformats.org/officeDocument/2006/relationships" xmlns:m="http://schemas.openxmlformats.org/officeDocument/2006/math" xmlns:v="urn:schemas-microsoft-com:vml" xmlns:wp14="http://schemas.microsoft.com/office/word/2010/wordprocessingDrawing" xmlns:wp="http://schemas.openxmlformats.org/drawingml/2006/wordprocessingDrawing" xmlns:w10="urn:schemas-microsoft-com:office:word" xmlns:w="http://schemas.openxmlformats.org/wordprocessingml/2006/main" xmlns:w14="http://schemas.microsoft.com/office/word/2010/wordml" xmlns:w15="http://schemas.microsoft.com/office/word/2012/wordml" xmlns:wpg="http://schemas.microsoft.com/office/word/2010/wordprocessingGroup" xmlns:wpi="http://schemas.microsoft.com/office/word/2010/wordprocessingInk" xmlns:wne="http://schemas.microsoft.com/office/word/2006/wordml" xmlns:wps="http://schemas.microsoft.com/office/word/2010/wordprocessingShape" mc:Ignorable="w14 w15 wp14">
-  <w:abstractNum w:abstractNumId="0">
+  <w:abstractNum w:abstractNumId="0" w15:restartNumberingAfterBreak="0">
     <w:nsid w:val="37D82A04"/>
     <w:multiLevelType w:val="hybridMultilevel"/>
     <w:tmpl w:val="21D8DF4A"/>
@@ -7526,7 +6929,7 @@
 
 <file path=word/people.xml><?xml version="1.0" encoding="utf-8"?>
 <w15:people xmlns:wpc="http://schemas.microsoft.com/office/word/2010/wordprocessingCanvas" xmlns:mc="http://schemas.openxmlformats.org/markup-compatibility/2006" xmlns:o="urn:schemas-microsoft-com:office:office" xmlns:r="http://schemas.openxmlformats.org/officeDocument/2006/relationships" xmlns:m="http://schemas.openxmlformats.org/officeDocument/2006/math" xmlns:v="urn:schemas-microsoft-com:vml" xmlns:wp14="http://schemas.microsoft.com/office/word/2010/wordprocessingDrawing" xmlns:wp="http://schemas.openxmlformats.org/drawingml/2006/wordprocessingDrawing" xmlns:w10="urn:schemas-microsoft-com:office:word" xmlns:w="http://schemas.openxmlformats.org/wordprocessingml/2006/main" xmlns:w14="http://schemas.microsoft.com/office/word/2010/wordml" xmlns:w15="http://schemas.microsoft.com/office/word/2012/wordml" xmlns:wpg="http://schemas.microsoft.com/office/word/2010/wordprocessingGroup" xmlns:wpi="http://schemas.microsoft.com/office/word/2010/wordprocessingInk" xmlns:wne="http://schemas.microsoft.com/office/word/2006/wordml" xmlns:wps="http://schemas.microsoft.com/office/word/2010/wordprocessingShape" mc:Ignorable="w14 w15 wp14">
-  <w15:person w15:author="Harley Robinson">
+  <w15:person w15:author="Harley Robinson ">
     <w15:presenceInfo w15:providerId="AD" w15:userId="S-1-5-21-157896902-3385474465-166438253-7298"/>
   </w15:person>
 </w15:people>
@@ -7929,7 +7332,6 @@
   <w:style w:type="character" w:default="1" w:styleId="DefaultParagraphFont">
     <w:name w:val="Default Paragraph Font"/>
     <w:uiPriority w:val="1"/>
-    <w:semiHidden/>
     <w:unhideWhenUsed/>
   </w:style>
   <w:style w:type="table" w:default="1" w:styleId="TableNormal">
@@ -8133,7 +7535,6 @@
       <w:spacing w:after="0" w:line="240" w:lineRule="auto"/>
     </w:pPr>
     <w:tblPr>
-      <w:tblInd w:w="0" w:type="dxa"/>
       <w:tblBorders>
         <w:top w:val="single" w:sz="4" w:space="0" w:color="auto"/>
         <w:left w:val="single" w:sz="4" w:space="0" w:color="auto"/>
@@ -8142,12 +7543,6 @@
         <w:insideH w:val="single" w:sz="4" w:space="0" w:color="auto"/>
         <w:insideV w:val="single" w:sz="4" w:space="0" w:color="auto"/>
       </w:tblBorders>
-      <w:tblCellMar>
-        <w:top w:w="0" w:type="dxa"/>
-        <w:left w:w="108" w:type="dxa"/>
-        <w:bottom w:w="0" w:type="dxa"/>
-        <w:right w:w="108" w:type="dxa"/>
-      </w:tblCellMar>
     </w:tblPr>
   </w:style>
 </w:styles>

</xml_diff>

<commit_message>
18/2/16 backgorund update(small) and correlation attempt following meeting
</commit_message>
<xml_diff>
--- a/BackgroundInfo/Background.docx
+++ b/BackgroundInfo/Background.docx
@@ -1491,21 +1491,7 @@
         <w:rPr>
           <w:noProof/>
         </w:rPr>
-        <w:t>(</w:t>
-      </w:r>
-      <w:proofErr w:type="spellStart"/>
-      <w:r>
-        <w:rPr>
-          <w:noProof/>
-        </w:rPr>
-        <w:t>Nabi</w:t>
-      </w:r>
-      <w:proofErr w:type="spellEnd"/>
-      <w:r>
-        <w:rPr>
-          <w:noProof/>
-        </w:rPr>
-        <w:t xml:space="preserve"> 2009)</w:t>
+        <w:t>(Nabi 2009)</w:t>
       </w:r>
       <w:r>
         <w:fldChar w:fldCharType="end"/>
@@ -3917,8 +3903,6 @@
         </w:rPr>
         <w:t xml:space="preserve"> Evidence that it facilitates cancer progression. </w:t>
       </w:r>
-      <w:bookmarkStart w:id="2" w:name="_GoBack"/>
-      <w:bookmarkEnd w:id="2"/>
     </w:p>
     <w:p>
       <w:pPr>
@@ -5019,6 +5003,7 @@
         <w:tc>
           <w:tcPr>
             <w:tcW w:w="395" w:type="pct"/>
+            <w:shd w:val="clear" w:color="auto" w:fill="auto"/>
             <w:noWrap/>
             <w:hideMark/>
           </w:tcPr>
@@ -5030,6 +5015,8 @@
                 <w:lang w:eastAsia="en-AU"/>
               </w:rPr>
             </w:pPr>
+            <w:bookmarkStart w:id="2" w:name="_GoBack"/>
+            <w:bookmarkEnd w:id="2"/>
           </w:p>
         </w:tc>
         <w:tc>
@@ -5512,6 +5499,7 @@
         <w:tc>
           <w:tcPr>
             <w:tcW w:w="347" w:type="pct"/>
+            <w:shd w:val="clear" w:color="auto" w:fill="000000" w:themeFill="text1"/>
             <w:noWrap/>
             <w:hideMark/>
           </w:tcPr>
@@ -5524,6 +5512,7 @@
         <w:tc>
           <w:tcPr>
             <w:tcW w:w="395" w:type="pct"/>
+            <w:shd w:val="clear" w:color="auto" w:fill="000000" w:themeFill="text1"/>
             <w:noWrap/>
             <w:hideMark/>
           </w:tcPr>
@@ -7332,6 +7321,7 @@
   <w:style w:type="character" w:default="1" w:styleId="DefaultParagraphFont">
     <w:name w:val="Default Paragraph Font"/>
     <w:uiPriority w:val="1"/>
+    <w:semiHidden/>
     <w:unhideWhenUsed/>
   </w:style>
   <w:style w:type="table" w:default="1" w:styleId="TableNormal">

</xml_diff>

<commit_message>
dont know where this comes from
</commit_message>
<xml_diff>
--- a/BackgroundInfo/Background.docx
+++ b/BackgroundInfo/Background.docx
@@ -27,7 +27,19 @@
         <w:t xml:space="preserve">. </w:t>
       </w:r>
       <w:r>
-        <w:t xml:space="preserve">A quarter of prostate cancers </w:t>
+        <w:t xml:space="preserve">A </w:t>
+      </w:r>
+      <w:r>
+        <w:rPr>
+          <w:color w:val="FF0000"/>
+        </w:rPr>
+        <w:t>fraction</w:t>
+      </w:r>
+      <w:r>
+        <w:t xml:space="preserve"> </w:t>
+      </w:r>
+      <w:r>
+        <w:t xml:space="preserve">of prostate cancers </w:t>
       </w:r>
       <w:r>
         <w:t>result in mortalities due to this</w:t>
@@ -894,8 +906,13 @@
         <w:pStyle w:val="NoSpacing"/>
         <w:ind w:firstLine="142"/>
       </w:pPr>
-      <w:r>
-        <w:t xml:space="preserve">Exosomes and </w:t>
+      <w:proofErr w:type="spellStart"/>
+      <w:r>
+        <w:t>Exosomes</w:t>
+      </w:r>
+      <w:proofErr w:type="spellEnd"/>
+      <w:r>
+        <w:t xml:space="preserve"> and </w:t>
       </w:r>
       <w:proofErr w:type="spellStart"/>
       <w:r>
@@ -979,7 +996,15 @@
       </w:r>
       <w:proofErr w:type="spellEnd"/>
       <w:r>
-        <w:t xml:space="preserve"> differ from exosomes by being released directly from budd</w:t>
+        <w:t xml:space="preserve"> differ from </w:t>
+      </w:r>
+      <w:proofErr w:type="spellStart"/>
+      <w:r>
+        <w:t>exosomes</w:t>
+      </w:r>
+      <w:proofErr w:type="spellEnd"/>
+      <w:r>
+        <w:t xml:space="preserve"> by being released directly from budd</w:t>
       </w:r>
       <w:r>
         <w:t>ing of</w:t>
@@ -1491,21 +1516,7 @@
         <w:rPr>
           <w:noProof/>
         </w:rPr>
-        <w:t>(</w:t>
-      </w:r>
-      <w:proofErr w:type="spellStart"/>
-      <w:r>
-        <w:rPr>
-          <w:noProof/>
-        </w:rPr>
-        <w:t>Nabi</w:t>
-      </w:r>
-      <w:proofErr w:type="spellEnd"/>
-      <w:r>
-        <w:rPr>
-          <w:noProof/>
-        </w:rPr>
-        <w:t xml:space="preserve"> 2009)</w:t>
+        <w:t>(Nabi 2009)</w:t>
       </w:r>
       <w:r>
         <w:fldChar w:fldCharType="end"/>
@@ -2543,7 +2554,15 @@
       </w:r>
       <w:proofErr w:type="spellEnd"/>
       <w:r>
-        <w:t xml:space="preserve"> caveolae exists demonstrates that, while caveolin is present, it is not sufficient for caveolae production on its own</w:t>
+        <w:t xml:space="preserve"> </w:t>
+      </w:r>
+      <w:proofErr w:type="spellStart"/>
+      <w:r>
+        <w:t>caveolae</w:t>
+      </w:r>
+      <w:proofErr w:type="spellEnd"/>
+      <w:r>
+        <w:t xml:space="preserve"> exists demonstrates that, while caveolin is present, it is not sufficient for caveolae production on its own</w:t>
       </w:r>
       <w:r>
         <w:fldChar w:fldCharType="begin"/>
@@ -2585,7 +2604,15 @@
       </w:r>
       <w:proofErr w:type="spellEnd"/>
       <w:r>
-        <w:t xml:space="preserve"> caveolae has been implicated in additional pathways and </w:t>
+        <w:t xml:space="preserve"> </w:t>
+      </w:r>
+      <w:proofErr w:type="spellStart"/>
+      <w:r>
+        <w:t>caveolae</w:t>
+      </w:r>
+      <w:proofErr w:type="spellEnd"/>
+      <w:r>
+        <w:t xml:space="preserve"> has been implicated in additional pathways and </w:t>
       </w:r>
       <w:proofErr w:type="gramStart"/>
       <w:r>
@@ -2796,7 +2823,15 @@
       </w:r>
       <w:proofErr w:type="spellEnd"/>
       <w:r>
-        <w:t xml:space="preserve"> caveolin was shown to facilitate </w:t>
+        <w:t xml:space="preserve"> </w:t>
+      </w:r>
+      <w:proofErr w:type="spellStart"/>
+      <w:r>
+        <w:t>caveolin</w:t>
+      </w:r>
+      <w:proofErr w:type="spellEnd"/>
+      <w:r>
+        <w:t xml:space="preserve"> was shown to facilitate </w:t>
       </w:r>
       <w:r>
         <w:t xml:space="preserve">anchorage-independent growth and metastasis. </w:t>
@@ -3301,7 +3336,12 @@
         <w:t xml:space="preserve">PTRF, SDPR, SRBC and MURC </w:t>
       </w:r>
       <w:r>
-        <w:t>respectively. These proteins are co-expressed and co-distributed with caveolin</w:t>
+        <w:t>respectively. These proteins are co-expressed and co-distribute</w:t>
+      </w:r>
+      <w:bookmarkStart w:id="2" w:name="_GoBack"/>
+      <w:bookmarkEnd w:id="2"/>
+      <w:r>
+        <w:t>d with caveolin</w:t>
       </w:r>
       <w:r>
         <w:t xml:space="preserve"> and interact with each other as oligomeric cavin complexes</w:t>
@@ -3563,15 +3603,31 @@
         <w:t xml:space="preserve">, allowing for the establishment a caveolin-positive/cavin-negative cell type, thus permitting for the aforementioned phenotype. </w:t>
       </w:r>
       <w:r>
-        <w:t>It was found that the addition of cavin to non-</w:t>
+        <w:t xml:space="preserve">It was found that the addition of </w:t>
       </w:r>
       <w:proofErr w:type="spellStart"/>
       <w:r>
+        <w:t>cavin</w:t>
+      </w:r>
+      <w:proofErr w:type="spellEnd"/>
+      <w:r>
+        <w:t xml:space="preserve"> to non-</w:t>
+      </w:r>
+      <w:proofErr w:type="spellStart"/>
+      <w:r>
         <w:t>caveolar</w:t>
       </w:r>
       <w:proofErr w:type="spellEnd"/>
       <w:r>
-        <w:t xml:space="preserve"> caveolin re-establishes the normal system and truncates the tumour promoting role of the caveolin. Reestablishment of functional cavin-1 reinstates the caveolae formation in these cells and limits the aggressive behaviour of the caveolin. Similarly, cavin-2 </w:t>
+        <w:t xml:space="preserve"> </w:t>
+      </w:r>
+      <w:proofErr w:type="spellStart"/>
+      <w:r>
+        <w:t>caveolin</w:t>
+      </w:r>
+      <w:proofErr w:type="spellEnd"/>
+      <w:r>
+        <w:t xml:space="preserve"> re-establishes the normal system and truncates the tumour promoting role of the caveolin. Reestablishment of functional cavin-1 reinstates the caveolae formation in these cells and limits the aggressive behaviour of the caveolin. Similarly, cavin-2 </w:t>
       </w:r>
       <w:r>
         <w:lastRenderedPageBreak/>
@@ -3917,8 +3973,6 @@
         </w:rPr>
         <w:t xml:space="preserve"> Evidence that it facilitates cancer progression. </w:t>
       </w:r>
-      <w:bookmarkStart w:id="2" w:name="_GoBack"/>
-      <w:bookmarkEnd w:id="2"/>
     </w:p>
     <w:p>
       <w:pPr>
@@ -4003,7 +4057,15 @@
         <w:t xml:space="preserve">As the cavins don’t directly mediate the </w:t>
       </w:r>
       <w:r>
-        <w:t xml:space="preserve">export of miRNAs, it is </w:t>
+        <w:t xml:space="preserve">export of </w:t>
+      </w:r>
+      <w:proofErr w:type="spellStart"/>
+      <w:r>
+        <w:t>miRNAs</w:t>
+      </w:r>
+      <w:proofErr w:type="spellEnd"/>
+      <w:r>
+        <w:t xml:space="preserve">, it is </w:t>
       </w:r>
       <w:proofErr w:type="spellStart"/>
       <w:r>
@@ -4181,7 +4243,15 @@
       </w:r>
       <w:proofErr w:type="spellEnd"/>
       <w:r>
-        <w:t xml:space="preserve"> miRNA targets to complete this sorting capabilities. </w:t>
+        <w:t xml:space="preserve"> </w:t>
+      </w:r>
+      <w:proofErr w:type="spellStart"/>
+      <w:r>
+        <w:t>miRNA</w:t>
+      </w:r>
+      <w:proofErr w:type="spellEnd"/>
+      <w:r>
+        <w:t xml:space="preserve"> targets to complete this sorting capabilities. </w:t>
       </w:r>
       <w:r>
         <w:rPr>
@@ -4207,11 +4277,11 @@
         <w:ind w:firstLine="142"/>
       </w:pPr>
       <w:r>
-        <w:t>Bioinformatics will be employed to assess previously compiled miRNA-</w:t>
+        <w:t xml:space="preserve">Bioinformatics will be employed to assess previously compiled </w:t>
       </w:r>
       <w:proofErr w:type="spellStart"/>
       <w:r>
-        <w:t>seq</w:t>
+        <w:t>miRNA-seq</w:t>
       </w:r>
       <w:proofErr w:type="spellEnd"/>
       <w:r>
@@ -4303,22 +4373,22 @@
         <w:t xml:space="preserve"> analysis</w:t>
       </w:r>
       <w:r>
-        <w:t xml:space="preserve"> and miRNA-</w:t>
+        <w:t xml:space="preserve"> and </w:t>
       </w:r>
       <w:proofErr w:type="spellStart"/>
       <w:r>
-        <w:t>seq</w:t>
+        <w:t>miRNA-seq</w:t>
       </w:r>
       <w:proofErr w:type="spellEnd"/>
       <w:r>
         <w:t xml:space="preserve"> samples</w:t>
       </w:r>
       <w:r>
-        <w:t>. A similar preparation process to the miRNA-</w:t>
+        <w:t xml:space="preserve">. A similar preparation process to the </w:t>
       </w:r>
       <w:proofErr w:type="spellStart"/>
       <w:r>
-        <w:t>seq</w:t>
+        <w:t>miRNA-seq</w:t>
       </w:r>
       <w:proofErr w:type="spellEnd"/>
       <w:r>
@@ -4815,12 +4885,9 @@
             <w:pPr>
               <w:pStyle w:val="NoSpacing"/>
             </w:pPr>
-            <w:r>
-              <w:t>miRNA-</w:t>
-            </w:r>
             <w:proofErr w:type="spellStart"/>
             <w:r>
-              <w:t>seq</w:t>
+              <w:t>miRNA-seq</w:t>
             </w:r>
             <w:proofErr w:type="spellEnd"/>
             <w:r>
@@ -6764,7 +6831,7 @@
 
 <file path=word/comments.xml><?xml version="1.0" encoding="utf-8"?>
 <w:comments xmlns:wpc="http://schemas.microsoft.com/office/word/2010/wordprocessingCanvas" xmlns:mc="http://schemas.openxmlformats.org/markup-compatibility/2006" xmlns:o="urn:schemas-microsoft-com:office:office" xmlns:r="http://schemas.openxmlformats.org/officeDocument/2006/relationships" xmlns:m="http://schemas.openxmlformats.org/officeDocument/2006/math" xmlns:v="urn:schemas-microsoft-com:vml" xmlns:wp14="http://schemas.microsoft.com/office/word/2010/wordprocessingDrawing" xmlns:wp="http://schemas.openxmlformats.org/drawingml/2006/wordprocessingDrawing" xmlns:w10="urn:schemas-microsoft-com:office:word" xmlns:w="http://schemas.openxmlformats.org/wordprocessingml/2006/main" xmlns:w14="http://schemas.microsoft.com/office/word/2010/wordml" xmlns:w15="http://schemas.microsoft.com/office/word/2012/wordml" xmlns:wpg="http://schemas.microsoft.com/office/word/2010/wordprocessingGroup" xmlns:wpi="http://schemas.microsoft.com/office/word/2010/wordprocessingInk" xmlns:wne="http://schemas.microsoft.com/office/word/2006/wordml" xmlns:wps="http://schemas.microsoft.com/office/word/2010/wordprocessingShape" mc:Ignorable="w14 w15 wp14">
-  <w:comment w:id="0" w:author="Harley Robinson " w:date="2016-02-10T09:15:00Z" w:initials="HR">
+  <w:comment w:id="0" w:author="Harley Robinson" w:date="2016-02-10T09:15:00Z" w:initials="HR">
     <w:p>
       <w:pPr>
         <w:pStyle w:val="CommentText"/>
@@ -6780,7 +6847,7 @@
       </w:r>
     </w:p>
   </w:comment>
-  <w:comment w:id="1" w:author="Harley Robinson " w:date="2016-02-08T11:41:00Z" w:initials="HR">
+  <w:comment w:id="1" w:author="Harley Robinson" w:date="2016-02-08T11:41:00Z" w:initials="HR">
     <w:p>
       <w:pPr>
         <w:pStyle w:val="CommentText"/>
@@ -6816,7 +6883,15 @@
       </w:r>
       <w:proofErr w:type="spellEnd"/>
       <w:r>
-        <w:t xml:space="preserve"> promotor function. </w:t>
+        <w:t xml:space="preserve"> </w:t>
+      </w:r>
+      <w:proofErr w:type="spellStart"/>
+      <w:r>
+        <w:t>promotor</w:t>
+      </w:r>
+      <w:proofErr w:type="spellEnd"/>
+      <w:r>
+        <w:t xml:space="preserve"> function. </w:t>
       </w:r>
     </w:p>
   </w:comment>
@@ -6832,7 +6907,7 @@
 
 <file path=word/numbering.xml><?xml version="1.0" encoding="utf-8"?>
 <w:numbering xmlns:wpc="http://schemas.microsoft.com/office/word/2010/wordprocessingCanvas" xmlns:mc="http://schemas.openxmlformats.org/markup-compatibility/2006" xmlns:o="urn:schemas-microsoft-com:office:office" xmlns:r="http://schemas.openxmlformats.org/officeDocument/2006/relationships" xmlns:m="http://schemas.openxmlformats.org/officeDocument/2006/math" xmlns:v="urn:schemas-microsoft-com:vml" xmlns:wp14="http://schemas.microsoft.com/office/word/2010/wordprocessingDrawing" xmlns:wp="http://schemas.openxmlformats.org/drawingml/2006/wordprocessingDrawing" xmlns:w10="urn:schemas-microsoft-com:office:word" xmlns:w="http://schemas.openxmlformats.org/wordprocessingml/2006/main" xmlns:w14="http://schemas.microsoft.com/office/word/2010/wordml" xmlns:w15="http://schemas.microsoft.com/office/word/2012/wordml" xmlns:wpg="http://schemas.microsoft.com/office/word/2010/wordprocessingGroup" xmlns:wpi="http://schemas.microsoft.com/office/word/2010/wordprocessingInk" xmlns:wne="http://schemas.microsoft.com/office/word/2006/wordml" xmlns:wps="http://schemas.microsoft.com/office/word/2010/wordprocessingShape" mc:Ignorable="w14 w15 wp14">
-  <w:abstractNum w:abstractNumId="0" w15:restartNumberingAfterBreak="0">
+  <w:abstractNum w:abstractNumId="0">
     <w:nsid w:val="37D82A04"/>
     <w:multiLevelType w:val="hybridMultilevel"/>
     <w:tmpl w:val="21D8DF4A"/>
@@ -6929,7 +7004,7 @@
 
 <file path=word/people.xml><?xml version="1.0" encoding="utf-8"?>
 <w15:people xmlns:wpc="http://schemas.microsoft.com/office/word/2010/wordprocessingCanvas" xmlns:mc="http://schemas.openxmlformats.org/markup-compatibility/2006" xmlns:o="urn:schemas-microsoft-com:office:office" xmlns:r="http://schemas.openxmlformats.org/officeDocument/2006/relationships" xmlns:m="http://schemas.openxmlformats.org/officeDocument/2006/math" xmlns:v="urn:schemas-microsoft-com:vml" xmlns:wp14="http://schemas.microsoft.com/office/word/2010/wordprocessingDrawing" xmlns:wp="http://schemas.openxmlformats.org/drawingml/2006/wordprocessingDrawing" xmlns:w10="urn:schemas-microsoft-com:office:word" xmlns:w="http://schemas.openxmlformats.org/wordprocessingml/2006/main" xmlns:w14="http://schemas.microsoft.com/office/word/2010/wordml" xmlns:w15="http://schemas.microsoft.com/office/word/2012/wordml" xmlns:wpg="http://schemas.microsoft.com/office/word/2010/wordprocessingGroup" xmlns:wpi="http://schemas.microsoft.com/office/word/2010/wordprocessingInk" xmlns:wne="http://schemas.microsoft.com/office/word/2006/wordml" xmlns:wps="http://schemas.microsoft.com/office/word/2010/wordprocessingShape" mc:Ignorable="w14 w15 wp14">
-  <w15:person w15:author="Harley Robinson ">
+  <w15:person w15:author="Harley Robinson">
     <w15:presenceInfo w15:providerId="AD" w15:userId="S-1-5-21-157896902-3385474465-166438253-7298"/>
   </w15:person>
 </w15:people>
@@ -7332,6 +7407,7 @@
   <w:style w:type="character" w:default="1" w:styleId="DefaultParagraphFont">
     <w:name w:val="Default Paragraph Font"/>
     <w:uiPriority w:val="1"/>
+    <w:semiHidden/>
     <w:unhideWhenUsed/>
   </w:style>
   <w:style w:type="table" w:default="1" w:styleId="TableNormal">
@@ -7535,6 +7611,7 @@
       <w:spacing w:after="0" w:line="240" w:lineRule="auto"/>
     </w:pPr>
     <w:tblPr>
+      <w:tblInd w:w="0" w:type="dxa"/>
       <w:tblBorders>
         <w:top w:val="single" w:sz="4" w:space="0" w:color="auto"/>
         <w:left w:val="single" w:sz="4" w:space="0" w:color="auto"/>
@@ -7543,6 +7620,12 @@
         <w:insideH w:val="single" w:sz="4" w:space="0" w:color="auto"/>
         <w:insideV w:val="single" w:sz="4" w:space="0" w:color="auto"/>
       </w:tblBorders>
+      <w:tblCellMar>
+        <w:top w:w="0" w:type="dxa"/>
+        <w:left w:w="108" w:type="dxa"/>
+        <w:bottom w:w="0" w:type="dxa"/>
+        <w:right w:w="108" w:type="dxa"/>
+      </w:tblCellMar>
     </w:tblPr>
   </w:style>
 </w:styles>

</xml_diff>

<commit_message>
22/2/16, background, and prep for EC1
</commit_message>
<xml_diff>
--- a/BackgroundInfo/Background.docx
+++ b/BackgroundInfo/Background.docx
@@ -5,18 +5,32 @@
     <w:p>
       <w:pPr>
         <w:pStyle w:val="NoSpacing"/>
+        <w:rPr>
+          <w:color w:val="FF0000"/>
+        </w:rPr>
+      </w:pPr>
+      <w:r>
+        <w:rPr>
+          <w:color w:val="FF0000"/>
+        </w:rPr>
+        <w:t>Still needs title page, declaration, conten</w:t>
+      </w:r>
+      <w:r>
+        <w:rPr>
+          <w:color w:val="FF0000"/>
+        </w:rPr>
+        <w:t xml:space="preserve">ts page, list of abbreviations, proper formatting and comprehensive referencing and figures.  </w:t>
+      </w:r>
+    </w:p>
+    <w:p>
+      <w:pPr>
+        <w:pStyle w:val="NoSpacing"/>
       </w:pPr>
       <w:r>
         <w:t>Introduction:</w:t>
       </w:r>
       <w:r>
-        <w:t xml:space="preserve"> 2</w:t>
-      </w:r>
-      <w:r>
-        <w:t>22</w:t>
-      </w:r>
-      <w:r>
-        <w:t>w</w:t>
+        <w:t xml:space="preserve"> </w:t>
       </w:r>
     </w:p>
     <w:p>
@@ -72,16 +86,10 @@
         <w:t>However, the full extent of the miRNA</w:t>
       </w:r>
       <w:r>
-        <w:t>s being selectively exported and the mechanisms that mediate this process are mostly unknown.</w:t>
-      </w:r>
-      <w:r>
-        <w:t xml:space="preserve"> </w:t>
-      </w:r>
-      <w:r>
-        <w:rPr>
-          <w:color w:val="FF0000"/>
-        </w:rPr>
-        <w:t>It is expected that miRNAs that stunt proliferation and migration would be increased in exosomes following ectopic cavin-1 expression or a decrease in pro-tumorigenic miRNAs would ensue. Furthermore, chaperone and/or escort proteins that directly bind these miRNAs would be differentially expressed in accordance with cavin-1 expression to exert this activity</w:t>
+        <w:t>s being selectively exported and the mechanisms that mediate this process are mostly unkn</w:t>
+      </w:r>
+      <w:r>
+        <w:t>own</w:t>
       </w:r>
       <w:r>
         <w:t xml:space="preserve">. </w:t>
@@ -609,7 +617,15 @@
         <w:t xml:space="preserve">. </w:t>
       </w:r>
       <w:r>
-        <w:t>While treating the primary tumour is highly successful through prostectomy, radiation, chemo- and androgen deprivation therapies, the metastatic form faces limited treatment options.</w:t>
+        <w:t xml:space="preserve">While treating the primary tumour is highly successful through </w:t>
+      </w:r>
+      <w:proofErr w:type="spellStart"/>
+      <w:r>
+        <w:t>prostectomy</w:t>
+      </w:r>
+      <w:proofErr w:type="spellEnd"/>
+      <w:r>
+        <w:t>, radiation, chemo- and androgen deprivation therapies, the metastatic form faces limited treatment options.</w:t>
       </w:r>
       <w:r>
         <w:t xml:space="preserve"> Furthermore, undergoing those treatments despite presenting with an advanced form only prolongs life by a year.</w:t>
@@ -992,7 +1008,15 @@
         <w:ind w:firstLine="142"/>
       </w:pPr>
       <w:r>
-        <w:t>Exosomes and microvesicles:</w:t>
+        <w:t xml:space="preserve">Exosomes and </w:t>
+      </w:r>
+      <w:proofErr w:type="spellStart"/>
+      <w:r>
+        <w:t>microvesicles</w:t>
+      </w:r>
+      <w:proofErr w:type="spellEnd"/>
+      <w:r>
+        <w:t>:</w:t>
       </w:r>
       <w:r>
         <w:t xml:space="preserve"> Extracellular vesicles implicated in prostate cancer.</w:t>
@@ -1007,7 +1031,15 @@
         <w:ind w:firstLine="142"/>
       </w:pPr>
       <w:r>
-        <w:t>Exosomes are defined as 40-100nm diameter extracellular vesicles formed by exocytosis of multivesicular bodies</w:t>
+        <w:t xml:space="preserve">Exosomes are defined as 40-100nm diameter extracellular vesicles formed by exocytosis of </w:t>
+      </w:r>
+      <w:proofErr w:type="spellStart"/>
+      <w:r>
+        <w:t>multivesicular</w:t>
+      </w:r>
+      <w:proofErr w:type="spellEnd"/>
+      <w:r>
+        <w:t xml:space="preserve"> bodies</w:t>
       </w:r>
       <w:r>
         <w:fldChar w:fldCharType="begin"/>
@@ -1058,7 +1090,15 @@
         <w:t xml:space="preserve">. </w:t>
       </w:r>
       <w:r>
-        <w:t>Whilst similar in size and biochemical markers, microvesicles differ from exosomes by being released directly from budd</w:t>
+        <w:t xml:space="preserve">Whilst similar in size and biochemical markers, </w:t>
+      </w:r>
+      <w:proofErr w:type="spellStart"/>
+      <w:r>
+        <w:t>microvesicles</w:t>
+      </w:r>
+      <w:proofErr w:type="spellEnd"/>
+      <w:r>
+        <w:t xml:space="preserve"> differ from exosomes by being released directly from budd</w:t>
       </w:r>
       <w:r>
         <w:t>ing of</w:t>
@@ -1120,8 +1160,13 @@
       <w:r>
         <w:t xml:space="preserve"> </w:t>
       </w:r>
-      <w:r>
-        <w:t>Multivesicular body biogenesis require membrane budding proceeding the formation of small invaginations of the membrane</w:t>
+      <w:proofErr w:type="spellStart"/>
+      <w:r>
+        <w:t>Multivesicular</w:t>
+      </w:r>
+      <w:proofErr w:type="spellEnd"/>
+      <w:r>
+        <w:t xml:space="preserve"> body biogenesis require membrane budding proceeding the formation of small invaginations of the membrane</w:t>
       </w:r>
       <w:r>
         <w:t>. As exosome</w:t>
@@ -1328,8 +1373,13 @@
         <w:t xml:space="preserve"> </w:t>
       </w:r>
       <w:r>
-        <w:t>structural changes</w:t>
-      </w:r>
+        <w:t xml:space="preserve">structural </w:t>
+      </w:r>
+      <w:proofErr w:type="gramStart"/>
+      <w:r>
+        <w:t>changes</w:t>
+      </w:r>
+      <w:proofErr w:type="gramEnd"/>
       <w:r>
         <w:fldChar w:fldCharType="begin">
           <w:fldData xml:space="preserve">PEVuZE5vdGU+PENpdGU+PEF1dGhvcj5QYXJ0b248L0F1dGhvcj48WWVhcj4yMDA2PC9ZZWFyPjxS
@@ -1493,8 +1543,13 @@
         <w:t xml:space="preserve">Cavin family, regulate the </w:t>
       </w:r>
       <w:r>
-        <w:t>caveolae formation and morphology</w:t>
-      </w:r>
+        <w:t xml:space="preserve">caveolae formation and </w:t>
+      </w:r>
+      <w:proofErr w:type="gramStart"/>
+      <w:r>
+        <w:t>morphology</w:t>
+      </w:r>
+      <w:proofErr w:type="gramEnd"/>
       <w:r>
         <w:fldChar w:fldCharType="begin">
           <w:fldData xml:space="preserve">PEVuZE5vdGU+PENpdGU+PEF1dGhvcj5OYWJpPC9BdXRob3I+PFllYXI+MjAwOTwvWWVhcj48UmVj
@@ -1835,17 +1890,25 @@
         <w:t xml:space="preserve">ifferent types of tissues. CAV1 and </w:t>
       </w:r>
       <w:r>
-        <w:t xml:space="preserve">2 are expressed in epithelial, endothelial and smooth </w:t>
+        <w:t>2 are expressed in epithelial, endothelial and smooth muscle cells, whereas CAV3 is predominately express</w:t>
+      </w:r>
+      <w:r>
+        <w:t>ed</w:t>
+      </w:r>
+      <w:r>
+        <w:t xml:space="preserve"> in cytoskeletal muscle cells. These proteins </w:t>
+      </w:r>
+      <w:proofErr w:type="spellStart"/>
+      <w:r>
+        <w:t>oligomerise</w:t>
+      </w:r>
+      <w:proofErr w:type="spellEnd"/>
+      <w:r>
+        <w:t xml:space="preserve"> and </w:t>
       </w:r>
       <w:r>
         <w:lastRenderedPageBreak/>
-        <w:t>muscle cells, whereas CAV3 is predominately express</w:t>
-      </w:r>
-      <w:r>
-        <w:t>ed</w:t>
-      </w:r>
-      <w:r>
-        <w:t xml:space="preserve"> in cytoskeletal muscle cells. These proteins oligomerise and bind to cholesterol when in proximity within the lipid raft domain. Here, they promote a variety of signalling activities</w:t>
+        <w:t>bind to cholesterol when in proximity within the lipid raft domain. Here, they promote a variety of signalling activities</w:t>
       </w:r>
       <w:r>
         <w:t>, including the mediation of growth, secretion and adhesion</w:t>
@@ -1874,9 +1937,11 @@
       <w:r>
         <w:t xml:space="preserve">loss of </w:t>
       </w:r>
+      <w:proofErr w:type="gramStart"/>
       <w:r>
         <w:t>CAV2</w:t>
       </w:r>
+      <w:proofErr w:type="gramEnd"/>
       <w:r>
         <w:fldChar w:fldCharType="begin">
           <w:fldData xml:space="preserve">PEVuZE5vdGU+PENpdGU+PEF1dGhvcj5SYXphbmk8L0F1dGhvcj48WWVhcj4yMDAxPC9ZZWFyPjxS
@@ -2495,7 +2560,15 @@
         <w:t>.</w:t>
       </w:r>
       <w:r>
-        <w:t xml:space="preserve"> As such, the findings that non-caveolar caveolae exists demonstrates that, while caveolin is present, it is not sufficient for caveolae production on its own</w:t>
+        <w:t xml:space="preserve"> As such, the findings that non-</w:t>
+      </w:r>
+      <w:proofErr w:type="spellStart"/>
+      <w:r>
+        <w:t>caveolar</w:t>
+      </w:r>
+      <w:proofErr w:type="spellEnd"/>
+      <w:r>
+        <w:t xml:space="preserve"> caveolae exists demonstrates that, while caveolin is present, it is not sufficient for caveolae production on its own</w:t>
       </w:r>
       <w:r>
         <w:fldChar w:fldCharType="begin"/>
@@ -2543,8 +2616,21 @@
         <w:fldChar w:fldCharType="end"/>
       </w:r>
       <w:r>
-        <w:t>. Additionally, non-caveolar caveolae has been implicated in additional pathways and pathologies</w:t>
-      </w:r>
+        <w:t>. Additionally, non-</w:t>
+      </w:r>
+      <w:proofErr w:type="spellStart"/>
+      <w:r>
+        <w:t>caveolar</w:t>
+      </w:r>
+      <w:proofErr w:type="spellEnd"/>
+      <w:r>
+        <w:t xml:space="preserve"> caveolae has been implicated in additional pathways and </w:t>
+      </w:r>
+      <w:proofErr w:type="gramStart"/>
+      <w:r>
+        <w:t>pathologies</w:t>
+      </w:r>
+      <w:proofErr w:type="gramEnd"/>
       <w:r>
         <w:fldChar w:fldCharType="begin">
           <w:fldData xml:space="preserve">PEVuZE5vdGU+PENpdGU+PEF1dGhvcj5Cb3NjaDwvQXV0aG9yPjxZZWFyPjIwMTE8L1llYXI+PFJl
@@ -2748,7 +2834,15 @@
         <w:t xml:space="preserve"> in previously healthy cells. </w:t>
       </w:r>
       <w:r>
-        <w:t xml:space="preserve">This formation of non-caveolar caveolin was shown to facilitate </w:t>
+        <w:t>This formation of non-</w:t>
+      </w:r>
+      <w:proofErr w:type="spellStart"/>
+      <w:r>
+        <w:t>caveolar</w:t>
+      </w:r>
+      <w:proofErr w:type="spellEnd"/>
+      <w:r>
+        <w:t xml:space="preserve"> caveolin was shown to facilitate </w:t>
       </w:r>
       <w:r>
         <w:t xml:space="preserve">anchorage-independent growth and metastasis. </w:t>
@@ -3099,6 +3193,7 @@
       <w:r>
         <w:t xml:space="preserve">. </w:t>
       </w:r>
+      <w:commentRangeStart w:id="0"/>
       <w:r>
         <w:t xml:space="preserve">In contrast, breast and pancreatic cancers revealed a </w:t>
       </w:r>
@@ -3106,8 +3201,13 @@
         <w:t xml:space="preserve">potential </w:t>
       </w:r>
       <w:r>
-        <w:t>tumour suppressor function where CAV1 deficiency promotes MAPK and PI3K signalling to induce growth</w:t>
-      </w:r>
+        <w:t xml:space="preserve">tumour suppressor function where CAV1 deficiency promotes MAPK and PI3K signalling to induce </w:t>
+      </w:r>
+      <w:proofErr w:type="gramStart"/>
+      <w:r>
+        <w:t>growth</w:t>
+      </w:r>
+      <w:proofErr w:type="gramEnd"/>
       <w:r>
         <w:fldChar w:fldCharType="begin">
           <w:fldData xml:space="preserve">PEVuZE5vdGU+PENpdGU+PEF1dGhvcj5GZW5nPC9BdXRob3I+PFllYXI+MjAxMDwvWWVhcj48UmVj
@@ -3278,6 +3378,13 @@
       <w:r>
         <w:t xml:space="preserve"> specific. </w:t>
       </w:r>
+      <w:commentRangeEnd w:id="0"/>
+      <w:r>
+        <w:rPr>
+          <w:rStyle w:val="CommentReference"/>
+        </w:rPr>
+        <w:commentReference w:id="0"/>
+      </w:r>
     </w:p>
     <w:p>
       <w:pPr>
@@ -3309,7 +3416,15 @@
         <w:t>caveolae</w:t>
       </w:r>
       <w:r>
-        <w:t xml:space="preserve"> production by acting as caveolar coat </w:t>
+        <w:t xml:space="preserve"> production by acting as </w:t>
+      </w:r>
+      <w:proofErr w:type="spellStart"/>
+      <w:r>
+        <w:t>caveolar</w:t>
+      </w:r>
+      <w:proofErr w:type="spellEnd"/>
+      <w:r>
+        <w:t xml:space="preserve"> coat </w:t>
       </w:r>
       <w:r>
         <w:t>proteins that stabilise caveolin interaction</w:t>
@@ -3318,8 +3433,12 @@
         <w:t xml:space="preserve">. The cavin family consists of 4 cavins, named </w:t>
       </w:r>
       <w:r>
-        <w:t xml:space="preserve">polymerase I and transcript release factor (PTRF or cavin-1), Serum Deprivation Response (SDPR or cavin-2), </w:t>
-      </w:r>
+        <w:t>Polymerase I and Transcript Release F</w:t>
+      </w:r>
+      <w:r>
+        <w:t xml:space="preserve">actor (PTRF or cavin-1), Serum Deprivation Response (SDPR or cavin-2), </w:t>
+      </w:r>
+      <w:proofErr w:type="spellStart"/>
       <w:r>
         <w:t>S</w:t>
       </w:r>
@@ -3328,7 +3447,15 @@
           <w:color w:val="000000"/>
           <w:shd w:val="clear" w:color="auto" w:fill="FFFFFF"/>
         </w:rPr>
-        <w:t>dr-</w:t>
+        <w:t>dr</w:t>
+      </w:r>
+      <w:proofErr w:type="spellEnd"/>
+      <w:r>
+        <w:rPr>
+          <w:color w:val="000000"/>
+          <w:shd w:val="clear" w:color="auto" w:fill="FFFFFF"/>
+        </w:rPr>
+        <w:t>-</w:t>
       </w:r>
       <w:r>
         <w:rPr>
@@ -3389,24 +3516,19 @@
           <w:color w:val="000000"/>
           <w:shd w:val="clear" w:color="auto" w:fill="FFFFFF"/>
         </w:rPr>
-        <w:t>-kinase</w:t>
-      </w:r>
-      <w:r>
-        <w:rPr>
-          <w:color w:val="000000"/>
-          <w:shd w:val="clear" w:color="auto" w:fill="FFFFFF"/>
-        </w:rPr>
-        <w:t xml:space="preserve"> (SRBC or cavin-3)</w:t>
-      </w:r>
-      <w:r>
-        <w:t xml:space="preserve"> </w:t>
-      </w:r>
-      <w:r>
-        <w:t xml:space="preserve"> and Muscle Related Coiled-Coil protein</w:t>
+        <w:t>-kinase (SRBC or cavin-3)</w:t>
+      </w:r>
+      <w:r>
+        <w:t xml:space="preserve"> and Muscle Related Coiled-Coil </w:t>
+      </w:r>
+      <w:proofErr w:type="gramStart"/>
+      <w:r>
+        <w:t>protein</w:t>
       </w:r>
       <w:r>
         <w:t>(</w:t>
       </w:r>
+      <w:proofErr w:type="gramEnd"/>
       <w:r>
         <w:t>MURC</w:t>
       </w:r>
@@ -3451,143 +3573,28 @@
       <w:pPr>
         <w:pStyle w:val="NoSpacing"/>
         <w:ind w:firstLine="142"/>
-      </w:pPr>
+        <w:rPr>
+          <w:color w:val="FF0000"/>
+        </w:rPr>
+      </w:pPr>
+      <w:r>
+        <w:rPr>
+          <w:color w:val="FF0000"/>
+        </w:rPr>
+        <w:t>Maybe include a figure detailing the above overall process,</w:t>
+      </w:r>
+      <w:r>
+        <w:rPr>
+          <w:color w:val="FF0000"/>
+        </w:rPr>
+        <w:t xml:space="preserve"> including caveolae formation, caveolin and cavins prior to formation of exosomes.</w:t>
+      </w:r>
     </w:p>
     <w:p>
       <w:pPr>
         <w:pStyle w:val="NoSpacing"/>
         <w:ind w:firstLine="142"/>
       </w:pPr>
-      <w:r>
-        <w:t xml:space="preserve">Cavin roles in caveolae formation and function. </w:t>
-      </w:r>
-      <w:r>
-        <w:t xml:space="preserve"> </w:t>
-      </w:r>
-    </w:p>
-    <w:p>
-      <w:pPr>
-        <w:pStyle w:val="NoSpacing"/>
-      </w:pPr>
-      <w:r>
-        <w:t>Cavin-1 plays a major role in the formation of caveola</w:t>
-      </w:r>
-      <w:r>
-        <w:t xml:space="preserve">e. Expression of cavin-1 in cells with </w:t>
-      </w:r>
-      <w:r>
-        <w:t xml:space="preserve">functional caveolin </w:t>
-      </w:r>
-      <w:r>
-        <w:t xml:space="preserve">dramatically increases the caveolae density. </w:t>
-      </w:r>
-      <w:r>
-        <w:t>In contrast, cavin-1 knockdown in mice</w:t>
-      </w:r>
-      <w:r>
-        <w:t xml:space="preserve"> yielded a significant decrease in caveolae formation. Hereby, cavin-1 must be </w:t>
-      </w:r>
-      <w:r>
-        <w:t xml:space="preserve">required for formation of caveolae </w:t>
-      </w:r>
-      <w:r>
-        <w:t xml:space="preserve">with the presence of CAV1. </w:t>
-      </w:r>
-      <w:r>
-        <w:t>Co-</w:t>
-      </w:r>
-      <w:r>
-        <w:t>immunoprecipitation</w:t>
-      </w:r>
-      <w:r>
-        <w:t xml:space="preserve"> studies with the cavin members and CAV1 reveal that cavin form distinct complexes. </w:t>
-      </w:r>
-      <w:r>
-        <w:t>These complexes require the presence of</w:t>
-      </w:r>
-      <w:r>
-        <w:t xml:space="preserve"> cavin-1 and either cavin-2 or cavin-3 to </w:t>
-      </w:r>
-      <w:r>
-        <w:t>form and initiate its function</w:t>
-      </w:r>
-      <w:r>
-        <w:t>, however these cavins have additional functions without being involved in the complexes</w:t>
-      </w:r>
-      <w:r>
-        <w:t>. On</w:t>
-      </w:r>
-      <w:r>
-        <w:t xml:space="preserve">ce </w:t>
-      </w:r>
-      <w:r>
-        <w:t xml:space="preserve">cavin-1 or cavin-1 </w:t>
-      </w:r>
-      <w:r>
-        <w:t>containing</w:t>
-      </w:r>
-      <w:r>
-        <w:t xml:space="preserve"> complexes associate</w:t>
-      </w:r>
-      <w:r>
-        <w:t xml:space="preserve"> to CAV1, </w:t>
-      </w:r>
-      <w:r>
-        <w:t xml:space="preserve">caveolae formation initiates. </w:t>
-      </w:r>
-      <w:r>
-        <w:t xml:space="preserve">While cavin-2 presence is not mandatory, its addition to these </w:t>
-      </w:r>
-      <w:r>
-        <w:t>complexes</w:t>
-      </w:r>
-      <w:r>
-        <w:t xml:space="preserve"> </w:t>
-      </w:r>
-      <w:r>
-        <w:t>affects</w:t>
-      </w:r>
-      <w:r>
-        <w:t xml:space="preserve"> size and tabulation of caveolae</w:t>
-      </w:r>
-      <w:r>
-        <w:rPr>
-          <w:color w:val="FF0000"/>
-        </w:rPr>
-        <w:t>. PUT IN EVIDENCE</w:t>
-      </w:r>
-      <w:r>
-        <w:t>. Additionally, cavin-3 has been associated with</w:t>
-      </w:r>
-      <w:r>
-        <w:t xml:space="preserve"> </w:t>
-      </w:r>
-      <w:r>
-        <w:t>internalisation and trafficking by further knockdown and ectopic express</w:t>
-      </w:r>
-      <w:r>
-        <w:t>ion studies</w:t>
-      </w:r>
-      <w:r>
-        <w:t xml:space="preserve">. </w:t>
-      </w:r>
-      <w:r>
-        <w:t>Cavin-4 is only present in cardiac and skeletal muscle</w:t>
-      </w:r>
-      <w:r>
-        <w:t xml:space="preserve"> and will associate with Caveolin-3</w:t>
-      </w:r>
-      <w:r>
-        <w:t xml:space="preserve">, </w:t>
-      </w:r>
-      <w:r>
-        <w:t xml:space="preserve">where its specific action in this system had not been as extensively studied. </w:t>
-      </w:r>
-    </w:p>
-    <w:p>
-      <w:pPr>
-        <w:pStyle w:val="NoSpacing"/>
-      </w:pPr>
     </w:p>
     <w:p>
       <w:pPr>
@@ -3595,17 +3602,156 @@
         <w:ind w:firstLine="142"/>
       </w:pPr>
       <w:r>
-        <w:t xml:space="preserve">Cavins </w:t>
-      </w:r>
-      <w:r>
-        <w:t>in cancer</w:t>
-      </w:r>
-      <w:r>
-        <w:rPr>
-          <w:color w:val="FF0000"/>
-        </w:rPr>
+        <w:t xml:space="preserve">Cavin roles in caveolae formation and function. </w:t>
+      </w:r>
+      <w:r>
         <w:t xml:space="preserve"> </w:t>
       </w:r>
+    </w:p>
+    <w:p>
+      <w:pPr>
+        <w:pStyle w:val="NoSpacing"/>
+      </w:pPr>
+      <w:r>
+        <w:t>Cavin-1 plays a major role in the formation of caveola</w:t>
+      </w:r>
+      <w:r>
+        <w:t xml:space="preserve">e. Expression of cavin-1 in cells with </w:t>
+      </w:r>
+      <w:r>
+        <w:t xml:space="preserve">functional caveolin </w:t>
+      </w:r>
+      <w:r>
+        <w:t xml:space="preserve">dramatically increases the caveolae density. </w:t>
+      </w:r>
+      <w:r>
+        <w:t>In contrast, cavin-1 knockdown in mice</w:t>
+      </w:r>
+      <w:r>
+        <w:t xml:space="preserve"> yielded a significant decrease in caveolae formation. Hereby, cavin-1 must be </w:t>
+      </w:r>
+      <w:r>
+        <w:t xml:space="preserve">required for formation of caveolae </w:t>
+      </w:r>
+      <w:r>
+        <w:t xml:space="preserve">with the presence of CAV1. </w:t>
+      </w:r>
+      <w:r>
+        <w:t>Co-</w:t>
+      </w:r>
+      <w:r>
+        <w:t>immunoprecipitation</w:t>
+      </w:r>
+      <w:r>
+        <w:t xml:space="preserve"> studies with the cavin members and CAV1 reveal that cavin form distinct complexes. </w:t>
+      </w:r>
+      <w:r>
+        <w:t>These complexes require the presence of</w:t>
+      </w:r>
+      <w:r>
+        <w:t xml:space="preserve"> cavin-1 and either cavin-2 or cavin-3 to </w:t>
+      </w:r>
+      <w:r>
+        <w:t>form and initiate its function</w:t>
+      </w:r>
+      <w:r>
+        <w:t>, however these cavins have additional functions without being involved in the complexes</w:t>
+      </w:r>
+      <w:r>
+        <w:t>. On</w:t>
+      </w:r>
+      <w:r>
+        <w:t xml:space="preserve">ce </w:t>
+      </w:r>
+      <w:r>
+        <w:t xml:space="preserve">cavin-1 or cavin-1 </w:t>
+      </w:r>
+      <w:r>
+        <w:t>containing</w:t>
+      </w:r>
+      <w:r>
+        <w:t xml:space="preserve"> complexes associate</w:t>
+      </w:r>
+      <w:r>
+        <w:t xml:space="preserve"> to CAV1, </w:t>
+      </w:r>
+      <w:r>
+        <w:t>caveolae formation initiates.</w:t>
+      </w:r>
+      <w:r>
+        <w:t xml:space="preserve"> Overexpressing cavin-2 in HeLa cell lines, which includes natural CAV-1, was found to increase membrane tubule formation from the caveolae. So,</w:t>
+      </w:r>
+      <w:r>
+        <w:t xml:space="preserve"> </w:t>
+      </w:r>
+      <w:r>
+        <w:t>w</w:t>
+      </w:r>
+      <w:r>
+        <w:t>hile cavin-2 presence</w:t>
+      </w:r>
+      <w:r>
+        <w:t xml:space="preserve"> may</w:t>
+      </w:r>
+      <w:r>
+        <w:t xml:space="preserve"> not </w:t>
+      </w:r>
+      <w:r>
+        <w:t xml:space="preserve">be </w:t>
+      </w:r>
+      <w:r>
+        <w:t xml:space="preserve">mandatory, its addition to these </w:t>
+      </w:r>
+      <w:r>
+        <w:t>complexes</w:t>
+      </w:r>
+      <w:r>
+        <w:t xml:space="preserve"> </w:t>
+      </w:r>
+      <w:r>
+        <w:t>affects</w:t>
+      </w:r>
+      <w:r>
+        <w:t xml:space="preserve"> size and </w:t>
+      </w:r>
+      <w:r>
+        <w:t>tabulation of caveolae</w:t>
+      </w:r>
+      <w:r>
+        <w:t xml:space="preserve">. </w:t>
+      </w:r>
+      <w:r>
+        <w:t>Additionally, cavin-3 has been associated with</w:t>
+      </w:r>
+      <w:r>
+        <w:t xml:space="preserve"> </w:t>
+      </w:r>
+      <w:r>
+        <w:t>internalisation and trafficking by further knockdown and ectopic express</w:t>
+      </w:r>
+      <w:r>
+        <w:t>ion studies</w:t>
+      </w:r>
+      <w:r>
+        <w:t xml:space="preserve">. </w:t>
+      </w:r>
+      <w:r>
+        <w:t>Cavin-4 is only present in cardiac and skeletal muscle</w:t>
+      </w:r>
+      <w:r>
+        <w:t xml:space="preserve"> and will associate with Caveolin-3</w:t>
+      </w:r>
+      <w:r>
+        <w:t xml:space="preserve">, </w:t>
+      </w:r>
+      <w:r>
+        <w:t xml:space="preserve">where its specific action in this system had not been as extensively studied. </w:t>
+      </w:r>
+    </w:p>
+    <w:p>
+      <w:pPr>
+        <w:pStyle w:val="NoSpacing"/>
+      </w:pPr>
     </w:p>
     <w:p>
       <w:pPr>
@@ -3613,157 +3759,15 @@
         <w:ind w:firstLine="142"/>
       </w:pPr>
       <w:r>
-        <w:t xml:space="preserve">As cavins are typically co-expressed with caveolin, the </w:t>
-      </w:r>
-      <w:r>
-        <w:t xml:space="preserve">unusual </w:t>
-      </w:r>
-      <w:r>
-        <w:t>lack of this complete system in cancer has been researched</w:t>
-      </w:r>
-      <w:r>
-        <w:t xml:space="preserve"> as a potential target for therapy</w:t>
-      </w:r>
-      <w:r>
-        <w:t xml:space="preserve">. </w:t>
-      </w:r>
-      <w:r>
-        <w:t xml:space="preserve">It </w:t>
-      </w:r>
-      <w:r>
-        <w:t xml:space="preserve">was found that in some cancers, cavin expression had been </w:t>
-      </w:r>
-      <w:r>
-        <w:t xml:space="preserve">reduced </w:t>
-      </w:r>
-      <w:r>
-        <w:t>by hypermethylation</w:t>
-      </w:r>
-      <w:r>
-        <w:t xml:space="preserve">, allowing for the establishment a caveolin-positive/cavin-negative cell type, thus permitting for the aforementioned phenotype. </w:t>
-      </w:r>
-      <w:r>
-        <w:t xml:space="preserve">It was found that the addition of cavin to non-caveolar caveolin re-establishes the normal system and truncates the tumour promoting role of the caveolin. Reestablishment of functional cavin-1 reinstates the caveolae formation in these cells and limits the aggressive behaviour of the caveolin. Similarly, cavin-2 </w:t>
-      </w:r>
-      <w:r>
-        <w:t xml:space="preserve">and 3 </w:t>
-      </w:r>
-      <w:r>
-        <w:t xml:space="preserve">expression in PC3 cells (caveolin expressive) had reduced the aggressive behaviour despite not producing caveolae. </w:t>
-      </w:r>
-      <w:r>
-        <w:t>Several hypotheses are p</w:t>
-      </w:r>
-      <w:r>
-        <w:t xml:space="preserve">roposed </w:t>
-      </w:r>
-      <w:r>
-        <w:t>to explain this occurrence</w:t>
-      </w:r>
-      <w:r>
-        <w:t>. One suggests that the presence</w:t>
-      </w:r>
-      <w:r>
-        <w:t xml:space="preserve"> of the cavins truncate the secondary tumour promoting function of the caveolin by physically hindering the interaction</w:t>
-      </w:r>
-      <w:r>
-        <w:t xml:space="preserve"> by </w:t>
-      </w:r>
-      <w:r>
-        <w:lastRenderedPageBreak/>
-        <w:t>trapping caveolin in caveolae</w:t>
-      </w:r>
-      <w:r>
-        <w:t xml:space="preserve">. </w:t>
-      </w:r>
-      <w:r>
-        <w:t xml:space="preserve">Another hypothesis implicates that protein </w:t>
-      </w:r>
-      <w:r>
-        <w:t xml:space="preserve">export by selective sequestering into extracellular vesicles are mediated by the cavin </w:t>
-      </w:r>
-      <w:r>
-        <w:t>presence</w:t>
-      </w:r>
-      <w:r>
-        <w:t xml:space="preserve"> to change phenotypic response. A</w:t>
-      </w:r>
-      <w:r>
-        <w:t>n</w:t>
-      </w:r>
-      <w:r>
-        <w:t xml:space="preserve"> </w:t>
-      </w:r>
-      <w:r>
-        <w:t>earlier</w:t>
-      </w:r>
-      <w:r>
-        <w:t xml:space="preserve"> study had focused on the EV contents in response to cavin-1, which </w:t>
-      </w:r>
-      <w:r>
-        <w:t>revealed a decrease in growth factor protein secretion when cavin-1 was introduced to the PC3 model. As this protein level was increased in the exosomes, but no</w:t>
-      </w:r>
-      <w:r>
-        <w:t>t the cell itself, it strongly indicates that some selection for specific molecules was conducted</w:t>
-      </w:r>
-      <w:r>
-        <w:t xml:space="preserve">. </w:t>
-      </w:r>
-      <w:r>
-        <w:t>In this same study,</w:t>
-      </w:r>
-      <w:r>
-        <w:t xml:space="preserve"> </w:t>
-      </w:r>
-      <w:r>
-        <w:t xml:space="preserve">it was found </w:t>
-      </w:r>
-      <w:r>
-        <w:t xml:space="preserve">that, </w:t>
-      </w:r>
-      <w:r>
-        <w:t>in addition to proteomic changes</w:t>
-      </w:r>
-      <w:r>
-        <w:t xml:space="preserve">, additional selective transport of microRNAs had been observed following the cavin/caveolin interaction. </w:t>
-      </w:r>
-      <w:r>
-        <w:t>This change in microRNA, although linked to cavin</w:t>
-      </w:r>
-      <w:r>
-        <w:t>-1</w:t>
-      </w:r>
-      <w:r>
-        <w:t xml:space="preserve"> presence,</w:t>
-      </w:r>
-      <w:r>
-        <w:t xml:space="preserve"> did not appear to be the direct mechanism of </w:t>
-      </w:r>
-      <w:r>
-        <w:t xml:space="preserve">sorting due to </w:t>
-      </w:r>
-      <w:r>
-        <w:t>cavin-1 not being found inside the exosomes</w:t>
-      </w:r>
-      <w:r>
-        <w:t>.</w:t>
-      </w:r>
-      <w:r>
-        <w:t xml:space="preserve"> </w:t>
-      </w:r>
-      <w:r>
-        <w:t>Hereby</w:t>
-      </w:r>
-      <w:r>
-        <w:t>, prior evidence strongly implements that cavin/caveolin interaction is having an impact on exosomal cargo export by selecting for particular protein and, a</w:t>
-      </w:r>
-      <w:r>
-        <w:t xml:space="preserve">s recently suggested, microRNAs, though not being in direct contact. </w:t>
-      </w:r>
-      <w:r>
-        <w:t xml:space="preserve"> </w:t>
-      </w:r>
-      <w:r>
+        <w:t xml:space="preserve">Cavins </w:t>
+      </w:r>
+      <w:r>
+        <w:t>in cancer</w:t>
+      </w:r>
+      <w:r>
+        <w:rPr>
+          <w:color w:val="FF0000"/>
+        </w:rPr>
         <w:t xml:space="preserve"> </w:t>
       </w:r>
     </w:p>
@@ -3772,15 +3776,188 @@
         <w:pStyle w:val="NoSpacing"/>
         <w:ind w:firstLine="142"/>
       </w:pPr>
+      <w:r>
+        <w:t xml:space="preserve">As cavins are typically co-expressed with caveolin, the </w:t>
+      </w:r>
+      <w:r>
+        <w:t xml:space="preserve">unusual </w:t>
+      </w:r>
+      <w:r>
+        <w:t>lack of this complete system in cancer has been researched</w:t>
+      </w:r>
+      <w:r>
+        <w:t xml:space="preserve"> as a potential target for therapy</w:t>
+      </w:r>
+      <w:r>
+        <w:t xml:space="preserve">. </w:t>
+      </w:r>
+      <w:r>
+        <w:t xml:space="preserve">It </w:t>
+      </w:r>
+      <w:r>
+        <w:t xml:space="preserve">was found that in some cancers, cavin expression had been </w:t>
+      </w:r>
+      <w:r>
+        <w:t xml:space="preserve">reduced </w:t>
+      </w:r>
+      <w:r>
+        <w:t>by hyper</w:t>
+      </w:r>
+      <w:r>
+        <w:t>-</w:t>
+      </w:r>
+      <w:r>
+        <w:t>methylation</w:t>
+      </w:r>
+      <w:r>
+        <w:t xml:space="preserve">, allowing for the establishment a caveolin-positive/cavin-negative cell type, thus permitting for the aforementioned phenotype. </w:t>
+      </w:r>
+      <w:r>
+        <w:t>It was found that the addition of cavin</w:t>
+      </w:r>
+      <w:r>
+        <w:t>-1</w:t>
+      </w:r>
+      <w:r>
+        <w:t xml:space="preserve"> to non-</w:t>
+      </w:r>
+      <w:proofErr w:type="spellStart"/>
+      <w:r>
+        <w:t>caveolar</w:t>
+      </w:r>
+      <w:proofErr w:type="spellEnd"/>
+      <w:r>
+        <w:t xml:space="preserve"> caveolin re-establishes the normal system and truncates the tumour promoting role of the caveolin. Similarly, cavin-2 </w:t>
+      </w:r>
+      <w:r>
+        <w:t xml:space="preserve">and 3 </w:t>
+      </w:r>
+      <w:r>
+        <w:t xml:space="preserve">expression in PC3 cells (caveolin expressive) had reduced the aggressive behaviour despite not producing caveolae. </w:t>
+      </w:r>
+      <w:r>
+        <w:t>Several hypotheses are p</w:t>
+      </w:r>
+      <w:r>
+        <w:t xml:space="preserve">roposed </w:t>
+      </w:r>
+      <w:r>
+        <w:t>to explain this occurrence</w:t>
+      </w:r>
+      <w:r>
+        <w:t>. One suggests that the presence</w:t>
+      </w:r>
+      <w:r>
+        <w:t xml:space="preserve"> of the cavins truncate the secondary </w:t>
+      </w:r>
+      <w:r>
+        <w:lastRenderedPageBreak/>
+        <w:t>tumour promoting function of the caveolin by physically hindering the interaction</w:t>
+      </w:r>
+      <w:r>
+        <w:t xml:space="preserve"> by trapping caveolin in caveolae</w:t>
+      </w:r>
+      <w:r>
+        <w:t xml:space="preserve">. </w:t>
+      </w:r>
+      <w:r>
+        <w:t xml:space="preserve">Another hypothesis implicates that protein </w:t>
+      </w:r>
+      <w:r>
+        <w:t xml:space="preserve">export by selective sequestering into extracellular vesicles are mediated by the cavin </w:t>
+      </w:r>
+      <w:r>
+        <w:t>presence</w:t>
+      </w:r>
+      <w:r>
+        <w:t xml:space="preserve"> to change phenotypic response. A</w:t>
+      </w:r>
+      <w:r>
+        <w:t>n</w:t>
+      </w:r>
+      <w:r>
+        <w:t xml:space="preserve"> </w:t>
+      </w:r>
+      <w:r>
+        <w:t>earlier</w:t>
+      </w:r>
+      <w:r>
+        <w:t xml:space="preserve"> study had focused on the EV contents in response to cavin-1, which </w:t>
+      </w:r>
+      <w:r>
+        <w:t>revealed a decrease in growth factor protein secretion when cavin-1 was introduced to the PC3 model. As this protein level was increased in the exosomes, but no</w:t>
+      </w:r>
+      <w:r>
+        <w:t>t the cell itself, it strongly indicates that some selection for specific molecules was conducted</w:t>
+      </w:r>
+      <w:r>
+        <w:t xml:space="preserve">. </w:t>
+      </w:r>
+      <w:r>
+        <w:t>In this same study,</w:t>
+      </w:r>
+      <w:r>
+        <w:t xml:space="preserve"> </w:t>
+      </w:r>
+      <w:r>
+        <w:t xml:space="preserve">it was found </w:t>
+      </w:r>
+      <w:r>
+        <w:t xml:space="preserve">that, </w:t>
+      </w:r>
+      <w:r>
+        <w:t>in addition to proteomic changes</w:t>
+      </w:r>
+      <w:r>
+        <w:t xml:space="preserve">, additional selective transport of microRNAs had been observed following the cavin/caveolin interaction. </w:t>
+      </w:r>
+      <w:r>
+        <w:t>This change in microRNA, although linked to cavin</w:t>
+      </w:r>
+      <w:r>
+        <w:t>-1</w:t>
+      </w:r>
+      <w:r>
+        <w:t xml:space="preserve"> presence,</w:t>
+      </w:r>
+      <w:r>
+        <w:t xml:space="preserve"> did not appear to be the direct mechanism of </w:t>
+      </w:r>
+      <w:r>
+        <w:t>sorting.</w:t>
+      </w:r>
+      <w:r>
+        <w:t xml:space="preserve"> </w:t>
+      </w:r>
+      <w:r>
+        <w:t>Hereby</w:t>
+      </w:r>
+      <w:r>
+        <w:t xml:space="preserve">, prior evidence strongly implements that cavin/caveolin interaction is having an impact on </w:t>
+      </w:r>
+      <w:proofErr w:type="spellStart"/>
+      <w:r>
+        <w:t>exosomal</w:t>
+      </w:r>
+      <w:proofErr w:type="spellEnd"/>
+      <w:r>
+        <w:t xml:space="preserve"> cargo export by selecting for particular protein and, a</w:t>
+      </w:r>
+      <w:r>
+        <w:t xml:space="preserve">s recently suggested, microRNAs, though not being in direct contact. </w:t>
+      </w:r>
+      <w:r>
+        <w:t xml:space="preserve"> </w:t>
+      </w:r>
+      <w:r>
+        <w:t xml:space="preserve"> </w:t>
+      </w:r>
     </w:p>
     <w:p>
       <w:pPr>
         <w:pStyle w:val="NoSpacing"/>
         <w:ind w:firstLine="142"/>
       </w:pPr>
-      <w:r>
-        <w:t xml:space="preserve">Cavin-1 governs export of proteins and miRNAs. </w:t>
-      </w:r>
     </w:p>
     <w:p>
       <w:pPr>
@@ -3788,82 +3965,7 @@
         <w:ind w:firstLine="142"/>
       </w:pPr>
       <w:r>
-        <w:t>A recent investigation into the cargo loading mechanisms in prostate cancer models was launched. While they had originally aimed to assess selective protein mecha</w:t>
-      </w:r>
-      <w:r>
-        <w:t>nisms in this system</w:t>
-      </w:r>
-      <w:r>
-        <w:t>, information regarding miRNA export was found. Here only two miRNA species were found to be differentially exported upon ectopic expression of cavin-1 in this PC3 model; miR-148a and miR-125a</w:t>
-      </w:r>
-      <w:r>
-        <w:t xml:space="preserve">. As the methods used to assess this change had </w:t>
-      </w:r>
-      <w:r>
-        <w:t xml:space="preserve">been focused on proteins, it is likely that there are more miRNAs differentially exported that were not found in this study. </w:t>
-      </w:r>
-      <w:r>
-        <w:t>A</w:t>
-      </w:r>
-      <w:r>
-        <w:t xml:space="preserve">s cavin-1 fails to </w:t>
-      </w:r>
-      <w:r>
-        <w:t>be present in the exosomes</w:t>
-      </w:r>
-      <w:r>
-        <w:t xml:space="preserve"> and is</w:t>
-      </w:r>
-      <w:r>
-        <w:t xml:space="preserve"> not known to associate with</w:t>
-      </w:r>
-      <w:r>
-        <w:t xml:space="preserve"> miRNAs, it is likely that this system employs chaperones or escort proteins to fulfil the </w:t>
-      </w:r>
-      <w:r>
-        <w:t xml:space="preserve">sorting function, mediated by the presence of cavin-1. </w:t>
-      </w:r>
-      <w:r>
-        <w:t xml:space="preserve">Additionally, while cavin-1 contains RNA binding ability, it appears to be specific to a highly uracil (U) enriched motif, not present in either of those found miRNAs. </w:t>
-      </w:r>
-      <w:r>
-        <w:t xml:space="preserve">Currently, miRNA sorting processes are </w:t>
-      </w:r>
-      <w:r>
-        <w:t xml:space="preserve">mostly </w:t>
-      </w:r>
-      <w:r>
-        <w:t>unknown</w:t>
-      </w:r>
-      <w:r>
-        <w:t xml:space="preserve"> with a few proposed mechanisms</w:t>
-      </w:r>
-      <w:r>
-        <w:t>.</w:t>
-      </w:r>
-      <w:r>
-        <w:t xml:space="preserve"> Due to the density of proteins and RNAs in the cell, some molecules could merely be sampled from the surrounding environment. In this case, miR-125a becomes more abundant in the exosomes upon introduction of cavin-1 to the PC3 system, yet, was also increased in the cellular fraction indicating that this may be due to sampling. </w:t>
-      </w:r>
-      <w:r>
-        <w:t>However, miR-148a was decreased in the exosomes, whilst not changing the cellular abundance upon introduction of cavin-1. This indicated that there is some selective mediati</w:t>
-      </w:r>
-      <w:r>
-        <w:t>on of miRNAs</w:t>
-      </w:r>
-      <w:r>
-        <w:t xml:space="preserve"> into the exosomes when only caveolin-1 is present or prevention of miRNAs</w:t>
-      </w:r>
-      <w:r>
-        <w:t xml:space="preserve"> </w:t>
-      </w:r>
-      <w:r>
-        <w:t>being expo</w:t>
-      </w:r>
-      <w:r>
-        <w:t xml:space="preserve">rted when cavin-1 is </w:t>
-      </w:r>
-      <w:r>
-        <w:t xml:space="preserve">expressed. As these miRNAs had been considered to attribute to the establishment of a pre-metastatic niche, elucidating the mechanisms which allows for their excretion and truncating this to limit its pro-metastatic ability may provide as a new therapy for highly metastatic cancers. </w:t>
+        <w:t>MicroRNAs in Cancer</w:t>
       </w:r>
     </w:p>
     <w:p>
@@ -3871,14 +3973,58 @@
         <w:pStyle w:val="NoSpacing"/>
         <w:ind w:firstLine="142"/>
       </w:pPr>
+      <w:r>
+        <w:t>The importance of microRNAs (miRNAs) have been found to be a functional member in biological processes. These short non-coding RNAs, usually ranging between 17-24 nucleotides in length, form complementary base paring to the 3’ untranslated region of a transcribed gene (messenger RNA) then recruit complexes to either degrade the transcript or inhibit its translation. This RNA induced silencing complex (RISC) and associated proteins perform the degradation depending on the guide miRNA. As a single miRNA can target hundreds of target mRNAs for this function, any abnormal miRNA regulation is likely to disrupt many pathways. To exemplify this, overexpression and knockdown studies on multiple miRNAs reveals this detriment on cell function. In particular, the miRNAs that dictate differentiation, replication and adhesion had been implicated in cancer-like prope</w:t>
+      </w:r>
+      <w:r>
+        <w:t xml:space="preserve">rties. For instance, miR-125a was found to target STAT3, in the JAK/STAT pathway, which regulates growth and invasion. Hereby its overexpression, excretion and absorption into other cells down-regulates pro-cancer activity by degradation of the STAT3 transcript in both the host cell and the recipient. </w:t>
+      </w:r>
+      <w:r>
+        <w:t>Most relevant to this project is the miRNAs found to be reabsorbed after export in other cell types to induce metastasis and angiogenesis</w:t>
+      </w:r>
+      <w:r>
+        <w:t xml:space="preserve">. </w:t>
+      </w:r>
     </w:p>
     <w:p>
       <w:pPr>
         <w:pStyle w:val="NoSpacing"/>
         <w:ind w:firstLine="142"/>
-      </w:pPr>
-      <w:r>
-        <w:t>microRNAs in Cancer</w:t>
+        <w:rPr>
+          <w:color w:val="FF0000"/>
+        </w:rPr>
+      </w:pPr>
+      <w:r>
+        <w:rPr>
+          <w:color w:val="FF0000"/>
+        </w:rPr>
+        <w:t xml:space="preserve">Maybe include a figure showing the process of miRNA excretion and its action in the recipient cell which will also detail its general function. </w:t>
+      </w:r>
+      <w:r>
+        <w:rPr>
+          <w:color w:val="FF0000"/>
+        </w:rPr>
+        <w:t xml:space="preserve">Sort of like </w:t>
+      </w:r>
+      <w:r>
+        <w:rPr>
+          <w:color w:val="FF0000"/>
+        </w:rPr>
+        <w:t xml:space="preserve">the one below by will include more detail of the miRNA </w:t>
+      </w:r>
+      <w:proofErr w:type="spellStart"/>
+      <w:r>
+        <w:rPr>
+          <w:color w:val="FF0000"/>
+        </w:rPr>
+        <w:t>degration</w:t>
+      </w:r>
+      <w:proofErr w:type="spellEnd"/>
+      <w:r>
+        <w:rPr>
+          <w:color w:val="FF0000"/>
+        </w:rPr>
+        <w:t xml:space="preserve"> or inhibition process. </w:t>
       </w:r>
     </w:p>
     <w:p>
@@ -3886,104 +4032,62 @@
         <w:pStyle w:val="NoSpacing"/>
         <w:ind w:firstLine="142"/>
       </w:pPr>
-      <w:r>
-        <w:t>The import</w:t>
-      </w:r>
-      <w:r>
-        <w:t>ance of microRNAs (miRNAs) have been found to be</w:t>
-      </w:r>
-      <w:r>
-        <w:t xml:space="preserve"> a functional member </w:t>
-      </w:r>
-      <w:r>
-        <w:t>i</w:t>
-      </w:r>
-      <w:r>
-        <w:t xml:space="preserve">n biological processes. </w:t>
-      </w:r>
-      <w:r>
-        <w:t xml:space="preserve">These </w:t>
-      </w:r>
-      <w:r>
-        <w:t>sho</w:t>
-      </w:r>
-      <w:r>
-        <w:t>r</w:t>
-      </w:r>
-      <w:r>
-        <w:t xml:space="preserve">t non-coding </w:t>
-      </w:r>
-      <w:r>
-        <w:t>RNAs</w:t>
-      </w:r>
-      <w:r>
-        <w:t>, usually ranging between 20-24 nucleotides in length,</w:t>
-      </w:r>
-      <w:r>
-        <w:t xml:space="preserve"> for</w:t>
-      </w:r>
-      <w:r>
-        <w:t>m complementary base paring to th</w:t>
-      </w:r>
-      <w:r>
-        <w:t>e 3’ untranslated region of a</w:t>
-      </w:r>
-      <w:r>
-        <w:t xml:space="preserve"> transcribed</w:t>
-      </w:r>
-      <w:r>
-        <w:t xml:space="preserve"> gene</w:t>
-      </w:r>
-      <w:r>
-        <w:t xml:space="preserve"> (messenger RNA) then </w:t>
-      </w:r>
-      <w:r>
-        <w:t>recruit complexes to either degrade the transcript or inhibit its translation</w:t>
-      </w:r>
-      <w:r>
-        <w:t xml:space="preserve">. </w:t>
-      </w:r>
-      <w:r>
-        <w:t>This RNA induced silencing complex (RISC) and associated proteins</w:t>
-      </w:r>
-      <w:r>
-        <w:t xml:space="preserve"> perform</w:t>
-      </w:r>
-      <w:r>
-        <w:t xml:space="preserve"> the degradation depending on the guide miRNA</w:t>
-      </w:r>
-      <w:r>
-        <w:t>. As a single miRNA can target hundreds of target mRNAs for this function, any abnormal miRNA regulation is likely to disrupt many pathways.</w:t>
-      </w:r>
-      <w:r>
-        <w:t xml:space="preserve"> To exemplify this, overexpression and knockdown studies on multiple miRNAs reveals this detriment on cell function.</w:t>
-      </w:r>
-      <w:r>
-        <w:t xml:space="preserve"> In particular, the miRNAs that dictate differentiation, replication and adhesion had been </w:t>
-      </w:r>
-      <w:r>
-        <w:t>implicated in cancer-like prope</w:t>
-      </w:r>
-      <w:r>
-        <w:t>rties.</w:t>
-      </w:r>
-      <w:r>
-        <w:t xml:space="preserve"> For instance, miR-125a </w:t>
-      </w:r>
-      <w:r>
-        <w:t xml:space="preserve">was found to target STAT3, in the JAK/STAT pathway, which regulates growth and invasion. Hereby its overexpression, excretion and absorption into other cells down-regulates pro-cancer activity </w:t>
-      </w:r>
-      <w:r>
-        <w:t>by degr</w:t>
-      </w:r>
-      <w:r>
-        <w:t xml:space="preserve">adation of the STAT3 transcript in both the host cell and the recipient. </w:t>
-      </w:r>
-    </w:p>
-    <w:p>
-      <w:pPr>
-        <w:pStyle w:val="NoSpacing"/>
-      </w:pPr>
+      <w:bookmarkStart w:id="1" w:name="_GoBack"/>
+      <w:r>
+        <w:rPr>
+          <w:noProof/>
+          <w:lang w:eastAsia="en-AU"/>
+        </w:rPr>
+        <w:drawing>
+          <wp:inline distT="0" distB="0" distL="0" distR="0" wp14:anchorId="07E287C5" wp14:editId="4968B69B">
+            <wp:extent cx="6645910" cy="5029665"/>
+            <wp:effectExtent l="0" t="0" r="2540" b="0"/>
+            <wp:docPr id="1" name="Picture 1" descr="Ijms 14 14240f1 1024"/>
+            <wp:cNvGraphicFramePr>
+              <a:graphicFrameLocks xmlns:a="http://schemas.openxmlformats.org/drawingml/2006/main" noChangeAspect="1"/>
+            </wp:cNvGraphicFramePr>
+            <a:graphic xmlns:a="http://schemas.openxmlformats.org/drawingml/2006/main">
+              <a:graphicData uri="http://schemas.openxmlformats.org/drawingml/2006/picture">
+                <pic:pic xmlns:pic="http://schemas.openxmlformats.org/drawingml/2006/picture">
+                  <pic:nvPicPr>
+                    <pic:cNvPr id="0" name="Picture 2" descr="Ijms 14 14240f1 1024"/>
+                    <pic:cNvPicPr>
+                      <a:picLocks noChangeAspect="1" noChangeArrowheads="1"/>
+                    </pic:cNvPicPr>
+                  </pic:nvPicPr>
+                  <pic:blipFill>
+                    <a:blip r:embed="rId7">
+                      <a:extLst>
+                        <a:ext uri="{28A0092B-C50C-407E-A947-70E740481C1C}">
+                          <a14:useLocalDpi xmlns:a14="http://schemas.microsoft.com/office/drawing/2010/main" val="0"/>
+                        </a:ext>
+                      </a:extLst>
+                    </a:blip>
+                    <a:srcRect/>
+                    <a:stretch>
+                      <a:fillRect/>
+                    </a:stretch>
+                  </pic:blipFill>
+                  <pic:spPr bwMode="auto">
+                    <a:xfrm>
+                      <a:off x="0" y="0"/>
+                      <a:ext cx="6645910" cy="5029665"/>
+                    </a:xfrm>
+                    <a:prstGeom prst="rect">
+                      <a:avLst/>
+                    </a:prstGeom>
+                    <a:noFill/>
+                    <a:ln>
+                      <a:noFill/>
+                    </a:ln>
+                  </pic:spPr>
+                </pic:pic>
+              </a:graphicData>
+            </a:graphic>
+          </wp:inline>
+        </w:drawing>
+      </w:r>
+      <w:bookmarkEnd w:id="1"/>
     </w:p>
     <w:p>
       <w:pPr>
@@ -3991,7 +4095,8 @@
         <w:ind w:firstLine="142"/>
       </w:pPr>
       <w:r>
-        <w:t>Hypothesis:</w:t>
+        <w:lastRenderedPageBreak/>
+        <w:t xml:space="preserve">Cavin-1 governs export of proteins and miRNAs. </w:t>
       </w:r>
     </w:p>
     <w:p>
@@ -4000,6 +4105,110 @@
         <w:ind w:firstLine="142"/>
       </w:pPr>
       <w:r>
+        <w:t>A recent investigation into the cargo loading mechanisms in prostate cancer models was launched. While they had originally aimed to assess selective protein mecha</w:t>
+      </w:r>
+      <w:r>
+        <w:t>nisms in this system</w:t>
+      </w:r>
+      <w:r>
+        <w:t>, information regarding miRNA export was found. Here only two miRNA species were found to be differentially exported upon ectopic expression of cavin-1 in this PC3 model; miR-148a and miR-125a</w:t>
+      </w:r>
+      <w:r>
+        <w:t xml:space="preserve">. As the methods used to assess this change had </w:t>
+      </w:r>
+      <w:r>
+        <w:t xml:space="preserve">been focused on proteins, it is likely that there are more miRNAs differentially exported that were not found in this study. </w:t>
+      </w:r>
+      <w:r>
+        <w:t>A</w:t>
+      </w:r>
+      <w:r>
+        <w:t xml:space="preserve">s cavin-1 fails to </w:t>
+      </w:r>
+      <w:r>
+        <w:t>be present in the exosomes</w:t>
+      </w:r>
+      <w:r>
+        <w:t xml:space="preserve"> and is</w:t>
+      </w:r>
+      <w:r>
+        <w:t xml:space="preserve"> not known to associate with</w:t>
+      </w:r>
+      <w:r>
+        <w:t xml:space="preserve"> miRNAs, it is likely that this system employs chaperones or escort proteins to fulfil the </w:t>
+      </w:r>
+      <w:r>
+        <w:t xml:space="preserve">sorting function, mediated by the presence of cavin-1. </w:t>
+      </w:r>
+      <w:r>
+        <w:t xml:space="preserve">Additionally, while cavin-1 contains RNA binding ability, it appears to be specific to a highly uracil (U) enriched motif, not present in either of those found miRNAs. </w:t>
+      </w:r>
+      <w:r>
+        <w:t xml:space="preserve">Currently, miRNA sorting processes are </w:t>
+      </w:r>
+      <w:r>
+        <w:t>limited to</w:t>
+      </w:r>
+      <w:r>
+        <w:t xml:space="preserve"> a few proposed mechanisms</w:t>
+      </w:r>
+      <w:r>
+        <w:t>.</w:t>
+      </w:r>
+      <w:r>
+        <w:t xml:space="preserve"> Due to the density of proteins and RNAs in the cell, some molecules could merely be sampled from the surrounding environment. In this case, miR-125a becomes more abundant in the exosomes upon introduction of cavin-1 to the PC3 system, yet, was also increased in the cellular fraction indicating that this may be due to sampling. </w:t>
+      </w:r>
+      <w:r>
+        <w:t>However, miR-148a was decreased in the exosomes, whilst not changing the cellular abundance upon introduction of cavin-1. This indicated that there is some selective mediati</w:t>
+      </w:r>
+      <w:r>
+        <w:t>on of miRNAs</w:t>
+      </w:r>
+      <w:r>
+        <w:t xml:space="preserve"> into the exosomes when only caveolin-1 is present or prevention of miRNAs</w:t>
+      </w:r>
+      <w:r>
+        <w:t xml:space="preserve"> </w:t>
+      </w:r>
+      <w:r>
+        <w:t>being expo</w:t>
+      </w:r>
+      <w:r>
+        <w:t xml:space="preserve">rted when cavin-1 is </w:t>
+      </w:r>
+      <w:r>
+        <w:t xml:space="preserve">expressed. As these miRNAs had been considered to attribute to the establishment of a pre-metastatic niche, elucidating the mechanisms which allows for their excretion and truncating this to limit its pro-metastatic ability may provide as a new therapy for highly metastatic cancers. </w:t>
+      </w:r>
+    </w:p>
+    <w:p>
+      <w:pPr>
+        <w:pStyle w:val="NoSpacing"/>
+        <w:ind w:firstLine="142"/>
+        <w:rPr>
+          <w:color w:val="FF0000"/>
+        </w:rPr>
+      </w:pPr>
+    </w:p>
+    <w:p>
+      <w:pPr>
+        <w:pStyle w:val="NoSpacing"/>
+      </w:pPr>
+    </w:p>
+    <w:p>
+      <w:pPr>
+        <w:pStyle w:val="NoSpacing"/>
+        <w:ind w:firstLine="142"/>
+      </w:pPr>
+      <w:r>
+        <w:t>Hypothesis:</w:t>
+      </w:r>
+    </w:p>
+    <w:p>
+      <w:pPr>
+        <w:pStyle w:val="NoSpacing"/>
+        <w:ind w:firstLine="142"/>
+      </w:pPr>
+      <w:r>
         <w:t>This project will assess the hypothesis that miRNAs are selectively exported via exos</w:t>
       </w:r>
       <w:r>
@@ -4012,7 +4221,15 @@
         <w:t xml:space="preserve">As the cavins don’t directly mediate the </w:t>
       </w:r>
       <w:r>
-        <w:t xml:space="preserve">export of miRNAs, it is hypothesed that any found miRNA ESCRT proteins will also be differentially regulated </w:t>
+        <w:t xml:space="preserve">export of miRNAs, it is </w:t>
+      </w:r>
+      <w:proofErr w:type="spellStart"/>
+      <w:r>
+        <w:t>hypothesed</w:t>
+      </w:r>
+      <w:proofErr w:type="spellEnd"/>
+      <w:r>
+        <w:t xml:space="preserve"> that any found miRNA ESCRT proteins will also be differentially regulated </w:t>
       </w:r>
       <w:r>
         <w:t xml:space="preserve">in response to </w:t>
@@ -4025,6 +4242,21 @@
       </w:r>
       <w:r>
         <w:t>to the miRNAs exported.</w:t>
+      </w:r>
+    </w:p>
+    <w:p>
+      <w:pPr>
+        <w:pStyle w:val="NoSpacing"/>
+        <w:ind w:firstLine="142"/>
+      </w:pPr>
+      <w:r>
+        <w:rPr>
+          <w:color w:val="FF0000"/>
+        </w:rPr>
+        <w:t>Include a figure detailing the proposed mechanism, potentially</w:t>
+      </w:r>
+      <w:r>
+        <w:t xml:space="preserve">. </w:t>
       </w:r>
     </w:p>
     <w:p>
@@ -4177,8 +4409,13 @@
         </w:rPr>
       </w:pPr>
       <w:r>
-        <w:lastRenderedPageBreak/>
-        <w:t xml:space="preserve">PC3 cell line is a model cell line for advanced prostate cancer. This reflects the characteristic metastatic activity due to expressing caveolin-1, but not cavin-1, 2 or 3. By transformation with lentivirus, this line can establish stable expression of introduced proteins. Here, by this cell line is ideal for assessing the miRNA secretion </w:t>
+        <w:t>PC3 cell line is a model cell line for advanced prostate cancer. This reflects the characteristic metastatic activity due to expressing caveolin-1, but not cavin-1, 2 or 3. By transformation with lentivirus, this line can establish stable expression of introduced proteins. Here</w:t>
+      </w:r>
+      <w:r>
+        <w:t>by</w:t>
+      </w:r>
+      <w:r>
+        <w:t xml:space="preserve">, this cell line is ideal for assessing the miRNA secretion </w:t>
       </w:r>
       <w:r>
         <w:t>mediated by cavin introduction, and thus establishing miRNA therapeutic targets</w:t>
@@ -4190,10 +4427,26 @@
         <w:t>reted by exosome secretion in c</w:t>
       </w:r>
       <w:r>
-        <w:t>avin-1::GFP PC3 cells compared to control</w:t>
-      </w:r>
-      <w:r>
-        <w:t xml:space="preserve">, where these miRNAs bind to a currently unknown escort or chaperone protein to do so. Moreover, these escort or chaperone proteins are likely to interact with the tagged cavin-1 and immunofluoresced miRNA targets to complete this sorting capabilities. </w:t>
+        <w:t>avin-1:</w:t>
+      </w:r>
+      <w:proofErr w:type="gramStart"/>
+      <w:r>
+        <w:t>:GFP</w:t>
+      </w:r>
+      <w:proofErr w:type="gramEnd"/>
+      <w:r>
+        <w:t xml:space="preserve"> PC3 cells compared to control</w:t>
+      </w:r>
+      <w:r>
+        <w:t xml:space="preserve">, where these miRNAs bind to a currently unknown escort or chaperone protein to do so. Moreover, these escort or chaperone proteins are likely to interact with the tagged cavin-1 and </w:t>
+      </w:r>
+      <w:proofErr w:type="spellStart"/>
+      <w:r>
+        <w:t>immunofluoresced</w:t>
+      </w:r>
+      <w:proofErr w:type="spellEnd"/>
+      <w:r>
+        <w:t xml:space="preserve"> miRNA targets to complete this sorting capabilities. </w:t>
       </w:r>
       <w:r>
         <w:rPr>
@@ -4209,8 +4462,19 @@
       <w:r>
         <w:t xml:space="preserve">Aim 1: </w:t>
       </w:r>
-      <w:r>
-        <w:t>Which microRNAs are selectively exported?</w:t>
+      <w:commentRangeStart w:id="2"/>
+      <w:r>
+        <w:t>Which</w:t>
+      </w:r>
+      <w:commentRangeEnd w:id="2"/>
+      <w:r>
+        <w:rPr>
+          <w:rStyle w:val="CommentReference"/>
+        </w:rPr>
+        <w:commentReference w:id="2"/>
+      </w:r>
+      <w:r>
+        <w:t xml:space="preserve"> microRNAs are selectively exported?</w:t>
       </w:r>
     </w:p>
     <w:p>
@@ -4219,7 +4483,23 @@
         <w:ind w:firstLine="142"/>
       </w:pPr>
       <w:r>
-        <w:t>Bioinformatics will be employed to assess previously compiled miRNA-seq data and later verified by RT-qPCR. RNA was extracted from exosomes excreted from PC3 cells expressing GFP only or cavin-1::GFP. This RNA was then</w:t>
+        <w:t>Bioinformatics will be employed to assess previously compiled miRNA-</w:t>
+      </w:r>
+      <w:proofErr w:type="spellStart"/>
+      <w:r>
+        <w:t>seq</w:t>
+      </w:r>
+      <w:proofErr w:type="spellEnd"/>
+      <w:r>
+        <w:t xml:space="preserve"> data and later verified by RT-qPCR. RNA was extracted from exosomes excreted from PC3 cells expressing GFP only or cavin-1:</w:t>
+      </w:r>
+      <w:proofErr w:type="gramStart"/>
+      <w:r>
+        <w:t>:GFP</w:t>
+      </w:r>
+      <w:proofErr w:type="gramEnd"/>
+      <w:r>
+        <w:t>. This RNA was then</w:t>
       </w:r>
       <w:r>
         <w:t xml:space="preserve"> filtered for miRNAs, sequenced and aligned to the human genome to find raw counts of miRNA species found in the exosome fraction. Compa</w:t>
@@ -4239,9 +4519,6 @@
       <w:r>
         <w:t xml:space="preserve">Bioinformatics analysis: </w:t>
       </w:r>
-      <w:r>
-        <w:t xml:space="preserve"> </w:t>
-      </w:r>
     </w:p>
     <w:p>
       <w:pPr>
@@ -4255,16 +4532,58 @@
         <w:t>Packag</w:t>
       </w:r>
       <w:r>
-        <w:t>es are compiled by bioinformatia</w:t>
-      </w:r>
-      <w:r>
-        <w:t xml:space="preserve">ns and statisticians that run specific formulas related to a certain topic or required analyses. DESeq2 and edgeR packages are two of the more commonly used RNA-seq and microarray analysing packages that integrate quality control assessment of data and assess differential expression. </w:t>
+        <w:t xml:space="preserve">es are compiled by </w:t>
+      </w:r>
+      <w:proofErr w:type="spellStart"/>
+      <w:r>
+        <w:t>bioinformatia</w:t>
+      </w:r>
+      <w:r>
+        <w:t>ns</w:t>
+      </w:r>
+      <w:proofErr w:type="spellEnd"/>
+      <w:r>
+        <w:t xml:space="preserve"> and statisticians that run specific formulas related to a certain topic or required analyses. </w:t>
+      </w:r>
+      <w:commentRangeStart w:id="3"/>
+      <w:r>
+        <w:t xml:space="preserve">DESeq2 and </w:t>
+      </w:r>
+      <w:proofErr w:type="spellStart"/>
+      <w:r>
+        <w:t>edgeR</w:t>
+      </w:r>
+      <w:proofErr w:type="spellEnd"/>
+      <w:r>
+        <w:t xml:space="preserve"> packages </w:t>
+      </w:r>
+      <w:commentRangeEnd w:id="3"/>
+      <w:r>
+        <w:rPr>
+          <w:rStyle w:val="CommentReference"/>
+        </w:rPr>
+        <w:commentReference w:id="3"/>
+      </w:r>
+      <w:r>
+        <w:t>are two of the more commonly used RNA-</w:t>
+      </w:r>
+      <w:proofErr w:type="spellStart"/>
+      <w:r>
+        <w:t>seq</w:t>
+      </w:r>
+      <w:proofErr w:type="spellEnd"/>
+      <w:r>
+        <w:t xml:space="preserve"> and microarray analysing packages that integrate quality control assessment of data and assess </w:t>
+      </w:r>
+      <w:r>
+        <w:lastRenderedPageBreak/>
+        <w:t xml:space="preserve">differential expression. </w:t>
       </w:r>
       <w:r>
         <w:t>Differentially exported miRNAs for further analysis will be considered based on statistical significance</w:t>
       </w:r>
       <w:r>
-        <w:t xml:space="preserve"> and magnitude of fold change. </w:t>
+        <w:t xml:space="preserve"> and magnitude of fold change.   </w:t>
       </w:r>
       <w:r>
         <w:t xml:space="preserve"> </w:t>
@@ -4285,21 +4604,70 @@
         <w:ind w:firstLine="142"/>
       </w:pPr>
       <w:r>
-        <w:t>An experimental confirmation of the miRNA level change will be required to verify valid bioinformatic analysis</w:t>
-      </w:r>
-      <w:r>
-        <w:t xml:space="preserve"> and miRNA-seq samples</w:t>
-      </w:r>
-      <w:r>
-        <w:t>. A similar preparation process to the miRNA-seq experiment will be completed to ensure consistent results. This includes exosome extraction from healthy PC3 cells, RNA extraction using miRvana extraction kit, complete with small RNA selection, DNAse treatment to avoid contamination and RT-qPCR. As miRNAs are too small to be detected by PCR as is, a poly-A tail will need to be added. Th</w:t>
-      </w:r>
-      <w:bookmarkStart w:id="0" w:name="_GoBack"/>
-      <w:bookmarkEnd w:id="0"/>
-      <w:r>
-        <w:t>is allows for the use of a universal forward primer, as all miRNAs will then contain a poly-A region</w:t>
-      </w:r>
-      <w:r>
-        <w:t xml:space="preserve">, with a miRNA specific reverse primer. All samples will be part of a biological triplet.  </w:t>
+        <w:t xml:space="preserve">An experimental confirmation of the miRNA level change will be required to verify valid </w:t>
+      </w:r>
+      <w:proofErr w:type="spellStart"/>
+      <w:r>
+        <w:t>bioinformatic</w:t>
+      </w:r>
+      <w:proofErr w:type="spellEnd"/>
+      <w:r>
+        <w:t xml:space="preserve"> analysis</w:t>
+      </w:r>
+      <w:r>
+        <w:t xml:space="preserve"> and miRNA-</w:t>
+      </w:r>
+      <w:proofErr w:type="spellStart"/>
+      <w:r>
+        <w:t>seq</w:t>
+      </w:r>
+      <w:proofErr w:type="spellEnd"/>
+      <w:r>
+        <w:t xml:space="preserve"> samples</w:t>
+      </w:r>
+      <w:r>
+        <w:t>. A similar preparation process to the miRNA-</w:t>
+      </w:r>
+      <w:proofErr w:type="spellStart"/>
+      <w:r>
+        <w:t>seq</w:t>
+      </w:r>
+      <w:proofErr w:type="spellEnd"/>
+      <w:r>
+        <w:t xml:space="preserve"> experiment will be completed to ensure consistent results. This includes exosome extraction from healthy PC3 cells, RNA extraction using </w:t>
+      </w:r>
+      <w:proofErr w:type="spellStart"/>
+      <w:r>
+        <w:t>miRvana</w:t>
+      </w:r>
+      <w:proofErr w:type="spellEnd"/>
+      <w:r>
+        <w:t xml:space="preserve"> extraction kit, complete with small RNA selection, </w:t>
+      </w:r>
+      <w:proofErr w:type="spellStart"/>
+      <w:r>
+        <w:t>DNAse</w:t>
+      </w:r>
+      <w:proofErr w:type="spellEnd"/>
+      <w:r>
+        <w:t xml:space="preserve"> treatment to avoid contamination and RT-qPCR. As miRNAs are too small to be detected by PCR as is, a poly-A tail will need to be added. This allows for the use of a universal forward primer, as all miRNAs will then contain a poly-A region</w:t>
+      </w:r>
+      <w:r>
+        <w:t xml:space="preserve">, with a miRNA specific reverse primer. All samples will be part of a biological triplet. </w:t>
+      </w:r>
+      <w:r>
+        <w:t xml:space="preserve">Analysis via delta </w:t>
+      </w:r>
+      <w:proofErr w:type="spellStart"/>
+      <w:r>
+        <w:t>delta</w:t>
+      </w:r>
+      <w:proofErr w:type="spellEnd"/>
+      <w:r>
+        <w:t xml:space="preserve"> Ct?</w:t>
+      </w:r>
+      <w:r>
+        <w:t xml:space="preserve"> </w:t>
       </w:r>
       <w:r>
         <w:rPr>
@@ -4342,7 +4710,13 @@
         <w:pStyle w:val="NoSpacing"/>
       </w:pPr>
       <w:r>
-        <w:t xml:space="preserve">Analysing the differentially exported miRNAs, as per aim 1, based on common binding partners can reveal the escort or chaperone proteins that are mediating export. </w:t>
+        <w:t>Analysing the differentially exported miRNAs, as per aim 1, based on common binding partners can reveal the escort or chaperone proteins that are mediating export.</w:t>
+      </w:r>
+      <w:r>
+        <w:t xml:space="preserve"> This section will find proteins that are present in the lipid raft fraction and exosomes that possess RNA-binding abilities.</w:t>
+      </w:r>
+      <w:r>
+        <w:t xml:space="preserve"> </w:t>
       </w:r>
       <w:r>
         <w:t>This will utilize</w:t>
@@ -4375,42 +4749,233 @@
         <w:ind w:firstLine="142"/>
       </w:pPr>
       <w:r>
+        <w:t>Identify correlated proteins with RNA-binding ability</w:t>
+      </w:r>
+      <w:r>
+        <w:t xml:space="preserve">: </w:t>
+      </w:r>
+    </w:p>
+    <w:p>
+      <w:pPr>
+        <w:pStyle w:val="NoSpacing"/>
+        <w:ind w:firstLine="142"/>
+      </w:pPr>
+      <w:r>
+        <w:t xml:space="preserve">Prep of the proteomic data: Subcellular fractionation for lipid raft? Followed by mass spec? Not sure. </w:t>
+      </w:r>
+    </w:p>
+    <w:p>
+      <w:pPr>
+        <w:pStyle w:val="NoSpacing"/>
+        <w:ind w:firstLine="142"/>
+      </w:pPr>
+      <w:r>
+        <w:t xml:space="preserve">Identify differentially expressed proteins that contain </w:t>
+      </w:r>
+      <w:r>
+        <w:t xml:space="preserve">RNA-binding ability. As chaperones bind to the miRNA and sequester them into the exosome fraction, it would be expected to be more abundantly present in the exosome fraction </w:t>
+      </w:r>
+      <w:r>
+        <w:t xml:space="preserve">when the miRNAs are present. </w:t>
+      </w:r>
+      <w:r>
+        <w:t xml:space="preserve">Performing a gene ontology </w:t>
+      </w:r>
+      <w:r>
+        <w:t>assessment</w:t>
+      </w:r>
+      <w:r>
+        <w:t xml:space="preserve"> for molecular function </w:t>
+      </w:r>
+      <w:r>
+        <w:t>of these differentially found proteins will reveal the molecular properties relating to these, such as RNA-binding ability.</w:t>
+      </w:r>
+    </w:p>
+    <w:p>
+      <w:pPr>
+        <w:pStyle w:val="NoSpacing"/>
+        <w:ind w:firstLine="142"/>
+      </w:pPr>
+      <w:r>
+        <w:t xml:space="preserve">RT-qPCR of mRNA targets: </w:t>
+      </w:r>
+    </w:p>
+    <w:p>
+      <w:pPr>
+        <w:pStyle w:val="NoSpacing"/>
+        <w:ind w:firstLine="142"/>
+        <w:rPr>
+          <w:color w:val="FF0000"/>
+        </w:rPr>
+      </w:pPr>
+      <w:r>
+        <w:rPr>
+          <w:color w:val="FF0000"/>
+        </w:rPr>
+        <w:t>Set up for RT-qPCR</w:t>
+      </w:r>
+      <w:r>
+        <w:rPr>
+          <w:color w:val="FF0000"/>
+        </w:rPr>
+        <w:t xml:space="preserve">, analysis and expectations. Used to verify that the potential binding proteins are in fact present and able to bind. </w:t>
+      </w:r>
+    </w:p>
+    <w:p>
+      <w:pPr>
+        <w:pStyle w:val="NoSpacing"/>
+        <w:ind w:firstLine="142"/>
+        <w:rPr>
+          <w:color w:val="0070C0"/>
+        </w:rPr>
+      </w:pPr>
+      <w:r>
+        <w:rPr>
+          <w:color w:val="0070C0"/>
+        </w:rPr>
+        <w:t>MAYBEEE: Motif discovery of selectively exported miRNAs:</w:t>
+      </w:r>
+    </w:p>
+    <w:p>
+      <w:pPr>
+        <w:pStyle w:val="NoSpacing"/>
+        <w:ind w:firstLine="142"/>
+        <w:rPr>
+          <w:color w:val="0070C0"/>
+        </w:rPr>
+      </w:pPr>
+      <w:r>
+        <w:rPr>
+          <w:color w:val="0070C0"/>
+        </w:rPr>
+        <w:t xml:space="preserve">For the miRNAs to be able to be exported selectively, there would be a specific motif to bind to. If we assume that all the miRNAs bind to the same chaperone/escort, there would need to be a shared motif of the selectively exported miRNAs. </w:t>
+      </w:r>
+    </w:p>
+    <w:p>
+      <w:pPr>
+        <w:pStyle w:val="NoSpacing"/>
+        <w:ind w:firstLine="142"/>
+        <w:rPr>
+          <w:color w:val="FF0000"/>
+        </w:rPr>
+      </w:pPr>
+      <w:r>
+        <w:rPr>
+          <w:color w:val="FF0000"/>
+        </w:rPr>
+        <w:t xml:space="preserve">Many proteins have an identified binding motif which can be compared against the found exported miRNAs to assess the likelihood of binding by position weight matrix. From this a score is established for each miRNA and window on the miRNA to find the motif and how likely it is. Could use that. Alternatively, potential alignment or motif discovery method (such as </w:t>
+      </w:r>
+      <w:proofErr w:type="spellStart"/>
+      <w:proofErr w:type="gramStart"/>
+      <w:r>
+        <w:rPr>
+          <w:color w:val="FF0000"/>
+        </w:rPr>
+        <w:t>gibbs</w:t>
+      </w:r>
+      <w:proofErr w:type="spellEnd"/>
+      <w:proofErr w:type="gramEnd"/>
+      <w:r>
+        <w:rPr>
+          <w:color w:val="FF0000"/>
+        </w:rPr>
+        <w:t xml:space="preserve"> sampling) to find shared </w:t>
+      </w:r>
+      <w:r>
+        <w:rPr>
+          <w:color w:val="FF0000"/>
+        </w:rPr>
+        <w:t>motif on</w:t>
+      </w:r>
+      <w:r>
+        <w:rPr>
+          <w:color w:val="FF0000"/>
+        </w:rPr>
+        <w:t xml:space="preserve"> miRNAs that are selectively exported? It’s not in the application, but it might be beneficial. Then work backwards into the literature to find RNA-binding proteins with that particular, or similar, motif. I will explain the methods/stats/process behind these computational assessment we decide to do them. </w:t>
+      </w:r>
+    </w:p>
+    <w:p>
+      <w:pPr>
+        <w:pStyle w:val="NoSpacing"/>
+        <w:ind w:firstLine="142"/>
+      </w:pPr>
+    </w:p>
+    <w:p>
+      <w:pPr>
+        <w:pStyle w:val="NoSpacing"/>
+      </w:pPr>
+      <w:r>
+        <w:t xml:space="preserve">Aim 3: </w:t>
+      </w:r>
+      <w:r>
+        <w:t xml:space="preserve">Assessing the relationship between predicted RNA-binding chaperone and the exported miRNA. </w:t>
+      </w:r>
+    </w:p>
+    <w:p>
+      <w:pPr>
+        <w:pStyle w:val="NoSpacing"/>
+        <w:ind w:firstLine="142"/>
+        <w:rPr>
+          <w:color w:val="FF0000"/>
+        </w:rPr>
+      </w:pPr>
+      <w:r>
+        <w:t xml:space="preserve">To verify the activity as a chaperone protein, </w:t>
+      </w:r>
+      <w:r>
+        <w:t xml:space="preserve">co-localisation immunofluorescence confocal microscopy will be performed. </w:t>
+      </w:r>
+      <w:r>
+        <w:rPr>
+          <w:color w:val="FF0000"/>
+        </w:rPr>
+        <w:t xml:space="preserve">I feel like there should be a second method here, such as co-purification or a pull down. </w:t>
+      </w:r>
+    </w:p>
+    <w:p>
+      <w:pPr>
+        <w:pStyle w:val="NoSpacing"/>
+        <w:ind w:firstLine="142"/>
+      </w:pPr>
+      <w:r>
+        <w:rPr>
+          <w:color w:val="FF0000"/>
+        </w:rPr>
+        <w:t xml:space="preserve">I need to look up how to do these. </w:t>
+      </w:r>
+    </w:p>
+    <w:p>
+      <w:pPr>
+        <w:pStyle w:val="NoSpacing"/>
+      </w:pPr>
+      <w:r>
         <w:t xml:space="preserve"> </w:t>
       </w:r>
-      <w:r>
-        <w:t xml:space="preserve">Bioinformatics: </w:t>
-      </w:r>
     </w:p>
     <w:p>
       <w:pPr>
         <w:pStyle w:val="NoSpacing"/>
-      </w:pPr>
-    </w:p>
-    <w:p>
-      <w:pPr>
-        <w:pStyle w:val="NoSpacing"/>
-      </w:pPr>
-      <w:r>
-        <w:t xml:space="preserve">candidates bsed on criteria (membrane associated or integrated, rna binding or poly-a tail binding) Analyse the validity with rtqpcr. </w:t>
-      </w:r>
-    </w:p>
-    <w:p>
-      <w:pPr>
-        <w:pStyle w:val="NoSpacing"/>
-      </w:pPr>
-      <w:r>
-        <w:t xml:space="preserve">Aim 3: 400wds. laboratory based. Expain rationale behind co-ip study and that process. Microscopy ocationation study </w:t>
-      </w:r>
-    </w:p>
-    <w:p>
-      <w:pPr>
-        <w:pStyle w:val="NoSpacing"/>
-      </w:pPr>
-      <w:r>
+        <w:rPr>
+          <w:color w:val="FF0000"/>
+        </w:rPr>
+      </w:pPr>
+      <w:r>
+        <w:rPr>
+          <w:color w:val="FF0000"/>
+        </w:rPr>
         <w:t>Timetable</w:t>
       </w:r>
       <w:r>
+        <w:rPr>
+          <w:color w:val="FF0000"/>
+        </w:rPr>
         <w:t xml:space="preserve"> of events. </w:t>
+      </w:r>
+      <w:r>
+        <w:rPr>
+          <w:color w:val="FF0000"/>
+        </w:rPr>
+        <w:t xml:space="preserve">Needs to be updated if proposed methods are added. </w:t>
       </w:r>
     </w:p>
     <w:tbl>
@@ -4725,7 +5290,15 @@
               <w:pStyle w:val="NoSpacing"/>
             </w:pPr>
             <w:r>
-              <w:t>miRNA-seq Analysis</w:t>
+              <w:t>miRNA-</w:t>
+            </w:r>
+            <w:proofErr w:type="spellStart"/>
+            <w:r>
+              <w:t>seq</w:t>
+            </w:r>
+            <w:proofErr w:type="spellEnd"/>
+            <w:r>
+              <w:t xml:space="preserve"> Analysis</w:t>
             </w:r>
           </w:p>
         </w:tc>
@@ -5725,11 +6298,93 @@
     <w:p>
       <w:pPr>
         <w:pStyle w:val="NoSpacing"/>
-      </w:pPr>
+        <w:rPr>
+          <w:color w:val="FF0000"/>
+        </w:rPr>
+      </w:pPr>
+      <w:r>
+        <w:rPr>
+          <w:color w:val="FF0000"/>
+        </w:rPr>
+        <w:lastRenderedPageBreak/>
+        <w:t xml:space="preserve">Significance and overall expectations: </w:t>
+      </w:r>
     </w:p>
     <w:p>
       <w:pPr>
         <w:pStyle w:val="NoSpacing"/>
+        <w:rPr>
+          <w:color w:val="FF0000"/>
+        </w:rPr>
+      </w:pPr>
+      <w:r>
+        <w:rPr>
+          <w:color w:val="FF0000"/>
+        </w:rPr>
+        <w:t xml:space="preserve">It’s been scattered throughout the proposal; will need to remove it and put more emphasis on the significance here. </w:t>
+      </w:r>
+    </w:p>
+    <w:p>
+      <w:pPr>
+        <w:pStyle w:val="NoSpacing"/>
+        <w:rPr>
+          <w:color w:val="FF0000"/>
+        </w:rPr>
+      </w:pPr>
+      <w:r>
+        <w:rPr>
+          <w:color w:val="FF0000"/>
+        </w:rPr>
+        <w:t xml:space="preserve">Mention the significance in relation to prostate cancer, with a potential translation to other metastasising </w:t>
+      </w:r>
+      <w:r>
+        <w:rPr>
+          <w:color w:val="FF0000"/>
+        </w:rPr>
+        <w:t xml:space="preserve">cancers due to the occurrence of this system (caveolin positive, non-cavin expression). </w:t>
+      </w:r>
+    </w:p>
+    <w:p>
+      <w:pPr>
+        <w:pStyle w:val="NoSpacing"/>
+        <w:rPr>
+          <w:color w:val="FF0000"/>
+        </w:rPr>
+      </w:pPr>
+      <w:r>
+        <w:rPr>
+          <w:color w:val="FF0000"/>
+        </w:rPr>
+        <w:t xml:space="preserve">Talk about relevance in terms of the cellular/molecular systems, IE miRNA export and </w:t>
+      </w:r>
+      <w:proofErr w:type="spellStart"/>
+      <w:r>
+        <w:rPr>
+          <w:color w:val="FF0000"/>
+        </w:rPr>
+        <w:t>exosomal</w:t>
+      </w:r>
+      <w:proofErr w:type="spellEnd"/>
+      <w:r>
+        <w:rPr>
+          <w:color w:val="FF0000"/>
+        </w:rPr>
+        <w:t xml:space="preserve"> regulation is mostly unknown, despite being important for cancers and other processes.  </w:t>
+      </w:r>
+    </w:p>
+    <w:p>
+      <w:pPr>
+        <w:pStyle w:val="NoSpacing"/>
+      </w:pPr>
+    </w:p>
+    <w:p>
+      <w:pPr>
+        <w:pStyle w:val="NoSpacing"/>
+      </w:pPr>
+    </w:p>
+    <w:p>
+      <w:pPr>
+        <w:pStyle w:val="NoSpacing"/>
       </w:pPr>
       <w:r>
         <w:t>Bibliography:</w:t>
@@ -5753,7 +6408,7 @@
       <w:r>
         <w:fldChar w:fldCharType="separate"/>
       </w:r>
-      <w:bookmarkStart w:id="1" w:name="_ENREF_1"/>
+      <w:bookmarkStart w:id="4" w:name="_ENREF_1"/>
       <w:r>
         <w:t xml:space="preserve">Ariotti, N., et al. (2015). "Molecular Characterization of Caveolin-induced Membrane Curvature." </w:t>
       </w:r>
@@ -5776,7 +6431,7 @@
         <w:t>(41): 24875-24890.</w:t>
       </w:r>
     </w:p>
-    <w:bookmarkEnd w:id="1"/>
+    <w:bookmarkEnd w:id="4"/>
     <w:p>
       <w:pPr>
         <w:pStyle w:val="EndNoteBibliography"/>
@@ -5787,7 +6442,7 @@
       <w:pPr>
         <w:pStyle w:val="EndNoteBibliography"/>
       </w:pPr>
-      <w:bookmarkStart w:id="2" w:name="_ENREF_2"/>
+      <w:bookmarkStart w:id="5" w:name="_ENREF_2"/>
       <w:r>
         <w:t xml:space="preserve">Barresi, V., et al. (2006). "Caveolin-1 in meningiomas: expression and clinico-pathological correlations." </w:t>
       </w:r>
@@ -5810,7 +6465,7 @@
         <w:t>(5): 617-626.</w:t>
       </w:r>
     </w:p>
-    <w:bookmarkEnd w:id="2"/>
+    <w:bookmarkEnd w:id="5"/>
     <w:p>
       <w:pPr>
         <w:pStyle w:val="EndNoteBibliography"/>
@@ -5821,7 +6476,7 @@
       <w:pPr>
         <w:pStyle w:val="EndNoteBibliography"/>
       </w:pPr>
-      <w:bookmarkStart w:id="3" w:name="_ENREF_3"/>
+      <w:bookmarkStart w:id="6" w:name="_ENREF_3"/>
       <w:r>
         <w:t xml:space="preserve">Bosch, M., et al. (2011). "Mitochondrial Cholesterol: A Connection Between Caveolin, Metabolism, and Disease." </w:t>
       </w:r>
@@ -5844,7 +6499,7 @@
         <w:t>(11): 1483-1489.</w:t>
       </w:r>
     </w:p>
-    <w:bookmarkEnd w:id="3"/>
+    <w:bookmarkEnd w:id="6"/>
     <w:p>
       <w:pPr>
         <w:pStyle w:val="EndNoteBibliography"/>
@@ -5855,7 +6510,7 @@
       <w:pPr>
         <w:pStyle w:val="EndNoteBibliography"/>
       </w:pPr>
-      <w:bookmarkStart w:id="4" w:name="_ENREF_4"/>
+      <w:bookmarkStart w:id="7" w:name="_ENREF_4"/>
       <w:r>
         <w:t xml:space="preserve">Compagno, D., et al. (2014). "Glycans and galectins in prostate cancer biology, angiogenesis and metastasis." </w:t>
       </w:r>
@@ -5878,7 +6533,7 @@
         <w:t>(10): 899-906.</w:t>
       </w:r>
     </w:p>
-    <w:bookmarkEnd w:id="4"/>
+    <w:bookmarkEnd w:id="7"/>
     <w:p>
       <w:pPr>
         <w:pStyle w:val="EndNoteBibliography"/>
@@ -5889,7 +6544,7 @@
       <w:pPr>
         <w:pStyle w:val="EndNoteBibliography"/>
       </w:pPr>
-      <w:bookmarkStart w:id="5" w:name="_ENREF_5"/>
+      <w:bookmarkStart w:id="8" w:name="_ENREF_5"/>
       <w:r>
         <w:t xml:space="preserve">De Toro, J., et al. (2015). "Emerging roles of exosomes in normal and pathological conditions: new insights for diagnosis and therapeutic applications." </w:t>
       </w:r>
@@ -5912,7 +6567,7 @@
         <w:t>: 203.</w:t>
       </w:r>
     </w:p>
-    <w:bookmarkEnd w:id="5"/>
+    <w:bookmarkEnd w:id="8"/>
     <w:p>
       <w:pPr>
         <w:pStyle w:val="EndNoteBibliography"/>
@@ -5923,7 +6578,7 @@
       <w:pPr>
         <w:pStyle w:val="EndNoteBibliography"/>
       </w:pPr>
-      <w:bookmarkStart w:id="6" w:name="_ENREF_6"/>
+      <w:bookmarkStart w:id="9" w:name="_ENREF_6"/>
       <w:r>
         <w:t xml:space="preserve">Drab, M., et al. (2001). "Loss of Caveolae, Vascular Dysfunction, and Pulmonary Defects in Caveolin-1 Gene-Disrupted Mice." </w:t>
       </w:r>
@@ -5946,7 +6601,7 @@
         <w:t>(5539): 2449-2452.</w:t>
       </w:r>
     </w:p>
-    <w:bookmarkEnd w:id="6"/>
+    <w:bookmarkEnd w:id="9"/>
     <w:p>
       <w:pPr>
         <w:pStyle w:val="EndNoteBibliography"/>
@@ -5957,7 +6612,7 @@
       <w:pPr>
         <w:pStyle w:val="EndNoteBibliography"/>
       </w:pPr>
-      <w:bookmarkStart w:id="7" w:name="_ENREF_7"/>
+      <w:bookmarkStart w:id="10" w:name="_ENREF_7"/>
       <w:r>
         <w:t xml:space="preserve">Feng, S., et al. (2010). "Caveolin-1 gene silencing promotes the activation of PI3K/AKT dependent on Eralpha36 and the transformation of MCF10ACE." </w:t>
       </w:r>
@@ -5980,7 +6635,7 @@
         <w:t>(5): 598-605.</w:t>
       </w:r>
     </w:p>
-    <w:bookmarkEnd w:id="7"/>
+    <w:bookmarkEnd w:id="10"/>
     <w:p>
       <w:pPr>
         <w:pStyle w:val="EndNoteBibliography"/>
@@ -5991,7 +6646,7 @@
       <w:pPr>
         <w:pStyle w:val="EndNoteBibliography"/>
       </w:pPr>
-      <w:bookmarkStart w:id="8" w:name="_ENREF_8"/>
+      <w:bookmarkStart w:id="11" w:name="_ENREF_8"/>
       <w:r>
         <w:t xml:space="preserve">Fra, A. M., et al. (1995). "De novo formation of caveolae in lymphocytes by expression of VIP21-caveolin." </w:t>
       </w:r>
@@ -6014,7 +6669,7 @@
         <w:t>(19): 8655-8659.</w:t>
       </w:r>
     </w:p>
-    <w:bookmarkEnd w:id="8"/>
+    <w:bookmarkEnd w:id="11"/>
     <w:p>
       <w:pPr>
         <w:pStyle w:val="EndNoteBibliography"/>
@@ -6025,7 +6680,7 @@
       <w:pPr>
         <w:pStyle w:val="EndNoteBibliography"/>
       </w:pPr>
-      <w:bookmarkStart w:id="9" w:name="_ENREF_9"/>
+      <w:bookmarkStart w:id="12" w:name="_ENREF_9"/>
       <w:r>
         <w:t xml:space="preserve">Galbiati, F., et al. (2001). "Caveolin-3 Null Mice Show a Loss of Caveolae, Changes in the Microdomain Distribution of the Dystrophin-Glycoprotein Complex, and T-tubule Abnormalities." </w:t>
       </w:r>
@@ -6048,7 +6703,7 @@
         <w:t>(24): 21425-21433.</w:t>
       </w:r>
     </w:p>
-    <w:bookmarkEnd w:id="9"/>
+    <w:bookmarkEnd w:id="12"/>
     <w:p>
       <w:pPr>
         <w:pStyle w:val="EndNoteBibliography"/>
@@ -6059,7 +6714,7 @@
       <w:pPr>
         <w:pStyle w:val="EndNoteBibliography"/>
       </w:pPr>
-      <w:bookmarkStart w:id="10" w:name="_ENREF_10"/>
+      <w:bookmarkStart w:id="13" w:name="_ENREF_10"/>
       <w:r>
         <w:t xml:space="preserve">Gu, H., et al. (2014). "Exosomes Biogenesis and Potentials in Disease Diagnosis and Drug Delivery." </w:t>
       </w:r>
@@ -6082,7 +6737,7 @@
         <w:t>(04): 1441017.</w:t>
       </w:r>
     </w:p>
-    <w:bookmarkEnd w:id="10"/>
+    <w:bookmarkEnd w:id="13"/>
     <w:p>
       <w:pPr>
         <w:pStyle w:val="EndNoteBibliography"/>
@@ -6093,7 +6748,7 @@
       <w:pPr>
         <w:pStyle w:val="EndNoteBibliography"/>
       </w:pPr>
-      <w:bookmarkStart w:id="11" w:name="_ENREF_11"/>
+      <w:bookmarkStart w:id="14" w:name="_ENREF_11"/>
       <w:r>
         <w:t xml:space="preserve">Hailstones, D., et al. (1998). "Regulation of caveolin and caveolae by cholesterol in MDCK cells." </w:t>
       </w:r>
@@ -6116,7 +6771,7 @@
         <w:t>(2): 369-379.</w:t>
       </w:r>
     </w:p>
-    <w:bookmarkEnd w:id="11"/>
+    <w:bookmarkEnd w:id="14"/>
     <w:p>
       <w:pPr>
         <w:pStyle w:val="EndNoteBibliography"/>
@@ -6127,7 +6782,7 @@
       <w:pPr>
         <w:pStyle w:val="EndNoteBibliography"/>
       </w:pPr>
-      <w:bookmarkStart w:id="12" w:name="_ENREF_12"/>
+      <w:bookmarkStart w:id="15" w:name="_ENREF_12"/>
       <w:r>
         <w:t xml:space="preserve">Han, F., et al. (2009). "Caveolin-1 acts as a tumor suppressor by down-regulating epidermal growth factor receptor-mitogen-activated protein kinase signaling pathway in pancreatic carcinoma cell lines." </w:t>
       </w:r>
@@ -6150,7 +6805,7 @@
         <w:t>(7): 766-774.</w:t>
       </w:r>
     </w:p>
-    <w:bookmarkEnd w:id="12"/>
+    <w:bookmarkEnd w:id="15"/>
     <w:p>
       <w:pPr>
         <w:pStyle w:val="EndNoteBibliography"/>
@@ -6161,7 +6816,7 @@
       <w:pPr>
         <w:pStyle w:val="EndNoteBibliography"/>
       </w:pPr>
-      <w:bookmarkStart w:id="13" w:name="_ENREF_13"/>
+      <w:bookmarkStart w:id="16" w:name="_ENREF_13"/>
       <w:r>
         <w:t xml:space="preserve">Hill, M. M., et al. (2008). "PTRF-Cavin, a Conserved Cytoplasmic Protein Required for Caveola Formation and Function." </w:t>
       </w:r>
@@ -6184,7 +6839,7 @@
         <w:t>(1): 113-124.</w:t>
       </w:r>
     </w:p>
-    <w:bookmarkEnd w:id="13"/>
+    <w:bookmarkEnd w:id="16"/>
     <w:p>
       <w:pPr>
         <w:pStyle w:val="EndNoteBibliography"/>
@@ -6195,7 +6850,7 @@
       <w:pPr>
         <w:pStyle w:val="EndNoteBibliography"/>
       </w:pPr>
-      <w:bookmarkStart w:id="14" w:name="_ENREF_14"/>
+      <w:bookmarkStart w:id="17" w:name="_ENREF_14"/>
       <w:r>
         <w:t xml:space="preserve">Ho, C.-C., et al. (2002). "Up-Regulated Caveolin-1 Accentuates the Metastasis Capability of Lung Adenocarcinoma by Inducing Filopodia Formation." </w:t>
       </w:r>
@@ -6218,7 +6873,7 @@
         <w:t>(5): 1647-1656.</w:t>
       </w:r>
     </w:p>
-    <w:bookmarkEnd w:id="14"/>
+    <w:bookmarkEnd w:id="17"/>
     <w:p>
       <w:pPr>
         <w:pStyle w:val="EndNoteBibliography"/>
@@ -6229,7 +6884,7 @@
       <w:pPr>
         <w:pStyle w:val="EndNoteBibliography"/>
       </w:pPr>
-      <w:bookmarkStart w:id="15" w:name="_ENREF_15"/>
+      <w:bookmarkStart w:id="18" w:name="_ENREF_15"/>
       <w:r>
         <w:t xml:space="preserve">Inder, K. L., et al. (2012). "Expression of PTRF in PC-3 Cells modulates cholesterol dynamics and the actin cytoskeleton impacting secretion pathways." </w:t>
       </w:r>
@@ -6252,7 +6907,7 @@
         <w:t>(2): M111.012245.</w:t>
       </w:r>
     </w:p>
-    <w:bookmarkEnd w:id="15"/>
+    <w:bookmarkEnd w:id="18"/>
     <w:p>
       <w:pPr>
         <w:pStyle w:val="EndNoteBibliography"/>
@@ -6263,7 +6918,7 @@
       <w:pPr>
         <w:pStyle w:val="EndNoteBibliography"/>
       </w:pPr>
-      <w:bookmarkStart w:id="16" w:name="_ENREF_16"/>
+      <w:bookmarkStart w:id="19" w:name="_ENREF_16"/>
       <w:r>
         <w:t xml:space="preserve">Itoh, T., et al. (2002). "Overexpression of caveolin-1 in esophageal squamous cell carcinoma correlates with lymph node metastasis and pathologic stage." </w:t>
       </w:r>
@@ -6286,7 +6941,7 @@
         <w:t>(4): 929.</w:t>
       </w:r>
     </w:p>
-    <w:bookmarkEnd w:id="16"/>
+    <w:bookmarkEnd w:id="19"/>
     <w:p>
       <w:pPr>
         <w:pStyle w:val="EndNoteBibliography"/>
@@ -6297,7 +6952,7 @@
       <w:pPr>
         <w:pStyle w:val="EndNoteBibliography"/>
       </w:pPr>
-      <w:bookmarkStart w:id="17" w:name="_ENREF_17"/>
+      <w:bookmarkStart w:id="20" w:name="_ENREF_17"/>
       <w:r>
         <w:t xml:space="preserve">Joo, H. J., et al. (2004). "Increased expression of caveolin-1 and microvessel density correlates with metastasis and poor prognosis in clear cell renal cell carcinoma." </w:t>
       </w:r>
@@ -6320,7 +6975,7 @@
         <w:t>(3): 291-296.</w:t>
       </w:r>
     </w:p>
-    <w:bookmarkEnd w:id="17"/>
+    <w:bookmarkEnd w:id="20"/>
     <w:p>
       <w:pPr>
         <w:pStyle w:val="EndNoteBibliography"/>
@@ -6331,7 +6986,7 @@
       <w:pPr>
         <w:pStyle w:val="EndNoteBibliography"/>
       </w:pPr>
-      <w:bookmarkStart w:id="18" w:name="_ENREF_18"/>
+      <w:bookmarkStart w:id="21" w:name="_ENREF_18"/>
       <w:r>
         <w:t xml:space="preserve">Low, J.-Y. and H. D. Nicholson (2015). "Epigenetic modifications of caveolae associated proteins in health and disease." </w:t>
       </w:r>
@@ -6354,7 +7009,7 @@
         <w:t>(1): 1-10.</w:t>
       </w:r>
     </w:p>
-    <w:bookmarkEnd w:id="18"/>
+    <w:bookmarkEnd w:id="21"/>
     <w:p>
       <w:pPr>
         <w:pStyle w:val="EndNoteBibliography"/>
@@ -6365,7 +7020,7 @@
       <w:pPr>
         <w:pStyle w:val="EndNoteBibliography"/>
       </w:pPr>
-      <w:bookmarkStart w:id="19" w:name="_ENREF_19"/>
+      <w:bookmarkStart w:id="22" w:name="_ENREF_19"/>
       <w:r>
         <w:t xml:space="preserve">Minciacchi, V. R., et al. (2015). "Extracellular Vesicles in Cancer: Exosomes, Microvesicles and the Emerging Role of Large Oncosomes." </w:t>
       </w:r>
@@ -6388,7 +7043,7 @@
         <w:t>: 41-51.</w:t>
       </w:r>
     </w:p>
-    <w:bookmarkEnd w:id="19"/>
+    <w:bookmarkEnd w:id="22"/>
     <w:p>
       <w:pPr>
         <w:pStyle w:val="EndNoteBibliography"/>
@@ -6399,7 +7054,7 @@
       <w:pPr>
         <w:pStyle w:val="EndNoteBibliography"/>
       </w:pPr>
-      <w:bookmarkStart w:id="20" w:name="_ENREF_20"/>
+      <w:bookmarkStart w:id="23" w:name="_ENREF_20"/>
       <w:r>
         <w:t xml:space="preserve">Moon, H., et al. (2014). "PTRF/cavin-1 neutralizes non-caveolar caveolin-1 microdomains in prostate cancer." </w:t>
       </w:r>
@@ -6422,7 +7077,7 @@
         <w:t>(27): 3561-3570.</w:t>
       </w:r>
     </w:p>
-    <w:bookmarkEnd w:id="20"/>
+    <w:bookmarkEnd w:id="23"/>
     <w:p>
       <w:pPr>
         <w:pStyle w:val="EndNoteBibliography"/>
@@ -6433,7 +7088,7 @@
       <w:pPr>
         <w:pStyle w:val="EndNoteBibliography"/>
       </w:pPr>
-      <w:bookmarkStart w:id="21" w:name="_ENREF_21"/>
+      <w:bookmarkStart w:id="24" w:name="_ENREF_21"/>
       <w:r>
         <w:t xml:space="preserve">Nabi, I. R. (2009). "Cavin fever: regulating caveolae." </w:t>
       </w:r>
@@ -6456,7 +7111,7 @@
         <w:t>(7): 789-791.</w:t>
       </w:r>
     </w:p>
-    <w:bookmarkEnd w:id="21"/>
+    <w:bookmarkEnd w:id="24"/>
     <w:p>
       <w:pPr>
         <w:pStyle w:val="EndNoteBibliography"/>
@@ -6467,7 +7122,7 @@
       <w:pPr>
         <w:pStyle w:val="EndNoteBibliography"/>
       </w:pPr>
-      <w:bookmarkStart w:id="22" w:name="_ENREF_22"/>
+      <w:bookmarkStart w:id="25" w:name="_ENREF_22"/>
       <w:r>
         <w:t xml:space="preserve">Parton, R. G., et al. (2006). "Biogenesis of caveolae: A structural model for caveolin-induced domain formation." </w:t>
       </w:r>
@@ -6490,7 +7145,7 @@
         <w:t>(5): 787-796.</w:t>
       </w:r>
     </w:p>
-    <w:bookmarkEnd w:id="22"/>
+    <w:bookmarkEnd w:id="25"/>
     <w:p>
       <w:pPr>
         <w:pStyle w:val="EndNoteBibliography"/>
@@ -6501,7 +7156,7 @@
       <w:pPr>
         <w:pStyle w:val="EndNoteBibliography"/>
       </w:pPr>
-      <w:bookmarkStart w:id="23" w:name="_ENREF_23"/>
+      <w:bookmarkStart w:id="26" w:name="_ENREF_23"/>
       <w:r>
         <w:t xml:space="preserve">Pond, G. R., et al. (2014). "The Prognostic Importance of Metastatic Site in Men with Metastatic Castration-resistant Prostate Cancer." </w:t>
       </w:r>
@@ -6524,7 +7179,7 @@
         <w:t>(1): 3-6.</w:t>
       </w:r>
     </w:p>
-    <w:bookmarkEnd w:id="23"/>
+    <w:bookmarkEnd w:id="26"/>
     <w:p>
       <w:pPr>
         <w:pStyle w:val="EndNoteBibliography"/>
@@ -6535,7 +7190,7 @@
       <w:pPr>
         <w:pStyle w:val="EndNoteBibliography"/>
       </w:pPr>
-      <w:bookmarkStart w:id="24" w:name="_ENREF_24"/>
+      <w:bookmarkStart w:id="27" w:name="_ENREF_24"/>
       <w:r>
         <w:t xml:space="preserve">Razani, B., et al. (2001). "Caveolin-1 Null Mice Are Viable but Show Evidence of Hyperproliferative and Vascular Abnormalities." </w:t>
       </w:r>
@@ -6558,7 +7213,7 @@
         <w:t>(41): 38121-38138.</w:t>
       </w:r>
     </w:p>
-    <w:bookmarkEnd w:id="24"/>
+    <w:bookmarkEnd w:id="27"/>
     <w:p>
       <w:pPr>
         <w:pStyle w:val="EndNoteBibliography"/>
@@ -6569,7 +7224,7 @@
       <w:pPr>
         <w:pStyle w:val="EndNoteBibliography"/>
       </w:pPr>
-      <w:bookmarkStart w:id="25" w:name="_ENREF_25"/>
+      <w:bookmarkStart w:id="28" w:name="_ENREF_25"/>
       <w:r>
         <w:t xml:space="preserve">Robinson, D., et al. (2015). "Integrative Clinical Genomics of Advanced Prostate Cancer." </w:t>
       </w:r>
@@ -6592,7 +7247,7 @@
         <w:t>(5): 1215-1228.</w:t>
       </w:r>
     </w:p>
-    <w:bookmarkEnd w:id="25"/>
+    <w:bookmarkEnd w:id="28"/>
     <w:p>
       <w:pPr>
         <w:pStyle w:val="EndNoteBibliography"/>
@@ -6603,7 +7258,7 @@
       <w:pPr>
         <w:pStyle w:val="EndNoteBibliography"/>
       </w:pPr>
-      <w:bookmarkStart w:id="26" w:name="_ENREF_26"/>
+      <w:bookmarkStart w:id="29" w:name="_ENREF_26"/>
       <w:r>
         <w:t xml:space="preserve">Tan, S. S., et al. (2013). "Therapeutic MSC exosomes are derived from lipid raft microdomains in the plasma membrane." </w:t>
       </w:r>
@@ -6626,7 +7281,7 @@
         <w:t>(0): 1745.</w:t>
       </w:r>
     </w:p>
-    <w:bookmarkEnd w:id="26"/>
+    <w:bookmarkEnd w:id="29"/>
     <w:p>
       <w:pPr>
         <w:pStyle w:val="EndNoteBibliography"/>
@@ -6637,7 +7292,7 @@
       <w:pPr>
         <w:pStyle w:val="EndNoteBibliography"/>
       </w:pPr>
-      <w:bookmarkStart w:id="27" w:name="_ENREF_27"/>
+      <w:bookmarkStart w:id="30" w:name="_ENREF_27"/>
       <w:r>
         <w:t xml:space="preserve">Torre, L. A. M., et al. (2015). "Global cancer statistics, 2012." </w:t>
       </w:r>
@@ -6660,7 +7315,7 @@
         <w:t>(2): 87.</w:t>
       </w:r>
     </w:p>
-    <w:bookmarkEnd w:id="27"/>
+    <w:bookmarkEnd w:id="30"/>
     <w:p>
       <w:pPr>
         <w:pStyle w:val="EndNoteBibliography"/>
@@ -6684,9 +7339,78 @@
 </w:document>
 </file>
 
+<file path=word/comments.xml><?xml version="1.0" encoding="utf-8"?>
+<w:comments xmlns:wpc="http://schemas.microsoft.com/office/word/2010/wordprocessingCanvas" xmlns:mc="http://schemas.openxmlformats.org/markup-compatibility/2006" xmlns:o="urn:schemas-microsoft-com:office:office" xmlns:r="http://schemas.openxmlformats.org/officeDocument/2006/relationships" xmlns:m="http://schemas.openxmlformats.org/officeDocument/2006/math" xmlns:v="urn:schemas-microsoft-com:vml" xmlns:wp14="http://schemas.microsoft.com/office/word/2010/wordprocessingDrawing" xmlns:wp="http://schemas.openxmlformats.org/drawingml/2006/wordprocessingDrawing" xmlns:w10="urn:schemas-microsoft-com:office:word" xmlns:w="http://schemas.openxmlformats.org/wordprocessingml/2006/main" xmlns:w14="http://schemas.microsoft.com/office/word/2010/wordml" xmlns:w15="http://schemas.microsoft.com/office/word/2012/wordml" xmlns:wpg="http://schemas.microsoft.com/office/word/2010/wordprocessingGroup" xmlns:wpi="http://schemas.microsoft.com/office/word/2010/wordprocessingInk" xmlns:wne="http://schemas.microsoft.com/office/word/2006/wordml" xmlns:wps="http://schemas.microsoft.com/office/word/2010/wordprocessingShape" mc:Ignorable="w14 w15 wp14">
+  <w:comment w:id="0" w:author="Harley Robinson " w:date="2016-02-22T08:33:00Z" w:initials="HR">
+    <w:p>
+      <w:pPr>
+        <w:pStyle w:val="CommentText"/>
+      </w:pPr>
+      <w:r>
+        <w:rPr>
+          <w:rStyle w:val="CommentReference"/>
+        </w:rPr>
+        <w:annotationRef/>
+      </w:r>
+      <w:r>
+        <w:t>I don’t even know if I should include this.</w:t>
+      </w:r>
+    </w:p>
+  </w:comment>
+  <w:comment w:id="2" w:author="Harley Robinson " w:date="2016-02-22T11:24:00Z" w:initials="HR">
+    <w:p>
+      <w:pPr>
+        <w:pStyle w:val="CommentText"/>
+      </w:pPr>
+      <w:r>
+        <w:rPr>
+          <w:rStyle w:val="CommentReference"/>
+        </w:rPr>
+        <w:annotationRef/>
+      </w:r>
+      <w:r>
+        <w:t>Should I include a comparison between miRNAs in the cell vs in the exosomes to make sure they are in fact selectively exported and not just sampled?</w:t>
+      </w:r>
+    </w:p>
+  </w:comment>
+  <w:comment w:id="3" w:author="Harley Robinson " w:date="2016-02-22T09:52:00Z" w:initials="HR">
+    <w:p>
+      <w:pPr>
+        <w:pStyle w:val="CommentText"/>
+      </w:pPr>
+      <w:r>
+        <w:rPr>
+          <w:rStyle w:val="CommentReference"/>
+        </w:rPr>
+        <w:annotationRef/>
+      </w:r>
+      <w:r>
+        <w:t xml:space="preserve">Should I provide a reason why </w:t>
+      </w:r>
+      <w:proofErr w:type="spellStart"/>
+      <w:r>
+        <w:t>Im</w:t>
+      </w:r>
+      <w:proofErr w:type="spellEnd"/>
+      <w:r>
+        <w:t xml:space="preserve"> using both?</w:t>
+      </w:r>
+    </w:p>
+  </w:comment>
+</w:comments>
+</file>
+
+<file path=word/commentsExtended.xml><?xml version="1.0" encoding="utf-8"?>
+<w15:commentsEx xmlns:wpc="http://schemas.microsoft.com/office/word/2010/wordprocessingCanvas" xmlns:mc="http://schemas.openxmlformats.org/markup-compatibility/2006" xmlns:o="urn:schemas-microsoft-com:office:office" xmlns:r="http://schemas.openxmlformats.org/officeDocument/2006/relationships" xmlns:m="http://schemas.openxmlformats.org/officeDocument/2006/math" xmlns:v="urn:schemas-microsoft-com:vml" xmlns:wp14="http://schemas.microsoft.com/office/word/2010/wordprocessingDrawing" xmlns:wp="http://schemas.openxmlformats.org/drawingml/2006/wordprocessingDrawing" xmlns:w10="urn:schemas-microsoft-com:office:word" xmlns:w="http://schemas.openxmlformats.org/wordprocessingml/2006/main" xmlns:w14="http://schemas.microsoft.com/office/word/2010/wordml" xmlns:w15="http://schemas.microsoft.com/office/word/2012/wordml" xmlns:wpg="http://schemas.microsoft.com/office/word/2010/wordprocessingGroup" xmlns:wpi="http://schemas.microsoft.com/office/word/2010/wordprocessingInk" xmlns:wne="http://schemas.microsoft.com/office/word/2006/wordml" xmlns:wps="http://schemas.microsoft.com/office/word/2010/wordprocessingShape" mc:Ignorable="w14 w15 wp14">
+  <w15:commentEx w15:paraId="3101FAC2" w15:done="0"/>
+  <w15:commentEx w15:paraId="5751147F" w15:done="0"/>
+  <w15:commentEx w15:paraId="7C217466" w15:done="0"/>
+</w15:commentsEx>
+</file>
+
 <file path=word/numbering.xml><?xml version="1.0" encoding="utf-8"?>
 <w:numbering xmlns:wpc="http://schemas.microsoft.com/office/word/2010/wordprocessingCanvas" xmlns:mc="http://schemas.openxmlformats.org/markup-compatibility/2006" xmlns:o="urn:schemas-microsoft-com:office:office" xmlns:r="http://schemas.openxmlformats.org/officeDocument/2006/relationships" xmlns:m="http://schemas.openxmlformats.org/officeDocument/2006/math" xmlns:v="urn:schemas-microsoft-com:vml" xmlns:wp14="http://schemas.microsoft.com/office/word/2010/wordprocessingDrawing" xmlns:wp="http://schemas.openxmlformats.org/drawingml/2006/wordprocessingDrawing" xmlns:w10="urn:schemas-microsoft-com:office:word" xmlns:w="http://schemas.openxmlformats.org/wordprocessingml/2006/main" xmlns:w14="http://schemas.microsoft.com/office/word/2010/wordml" xmlns:w15="http://schemas.microsoft.com/office/word/2012/wordml" xmlns:wpg="http://schemas.microsoft.com/office/word/2010/wordprocessingGroup" xmlns:wpi="http://schemas.microsoft.com/office/word/2010/wordprocessingInk" xmlns:wne="http://schemas.microsoft.com/office/word/2006/wordml" xmlns:wps="http://schemas.microsoft.com/office/word/2010/wordprocessingShape" mc:Ignorable="w14 w15 wp14">
-  <w:abstractNum w:abstractNumId="0">
+  <w:abstractNum w:abstractNumId="0" w15:restartNumberingAfterBreak="0">
     <w:nsid w:val="37D82A04"/>
     <w:multiLevelType w:val="hybridMultilevel"/>
     <w:tmpl w:val="21D8DF4A"/>
@@ -6779,6 +7503,14 @@
     <w:abstractNumId w:val="0"/>
   </w:num>
 </w:numbering>
+</file>
+
+<file path=word/people.xml><?xml version="1.0" encoding="utf-8"?>
+<w15:people xmlns:wpc="http://schemas.microsoft.com/office/word/2010/wordprocessingCanvas" xmlns:mc="http://schemas.openxmlformats.org/markup-compatibility/2006" xmlns:o="urn:schemas-microsoft-com:office:office" xmlns:r="http://schemas.openxmlformats.org/officeDocument/2006/relationships" xmlns:m="http://schemas.openxmlformats.org/officeDocument/2006/math" xmlns:v="urn:schemas-microsoft-com:vml" xmlns:wp14="http://schemas.microsoft.com/office/word/2010/wordprocessingDrawing" xmlns:wp="http://schemas.openxmlformats.org/drawingml/2006/wordprocessingDrawing" xmlns:w10="urn:schemas-microsoft-com:office:word" xmlns:w="http://schemas.openxmlformats.org/wordprocessingml/2006/main" xmlns:w14="http://schemas.microsoft.com/office/word/2010/wordml" xmlns:w15="http://schemas.microsoft.com/office/word/2012/wordml" xmlns:wpg="http://schemas.microsoft.com/office/word/2010/wordprocessingGroup" xmlns:wpi="http://schemas.microsoft.com/office/word/2010/wordprocessingInk" xmlns:wne="http://schemas.microsoft.com/office/word/2006/wordml" xmlns:wps="http://schemas.microsoft.com/office/word/2010/wordprocessingShape" mc:Ignorable="w14 w15 wp14">
+  <w15:person w15:author="Harley Robinson ">
+    <w15:presenceInfo w15:providerId="AD" w15:userId="S-1-5-21-157896902-3385474465-166438253-7298"/>
+  </w15:person>
+</w15:people>
 </file>
 
 <file path=word/styles.xml><?xml version="1.0" encoding="utf-8"?>
@@ -7178,6 +7910,7 @@
   <w:style w:type="character" w:default="1" w:styleId="DefaultParagraphFont">
     <w:name w:val="Default Paragraph Font"/>
     <w:uiPriority w:val="1"/>
+    <w:semiHidden/>
     <w:unhideWhenUsed/>
   </w:style>
   <w:style w:type="table" w:default="1" w:styleId="TableNormal">
@@ -7381,7 +8114,6 @@
       <w:spacing w:after="0" w:line="240" w:lineRule="auto"/>
     </w:pPr>
     <w:tblPr>
-      <w:tblInd w:w="0" w:type="dxa"/>
       <w:tblBorders>
         <w:top w:val="single" w:sz="4" w:space="0" w:color="auto"/>
         <w:left w:val="single" w:sz="4" w:space="0" w:color="auto"/>
@@ -7390,12 +8122,6 @@
         <w:insideH w:val="single" w:sz="4" w:space="0" w:color="auto"/>
         <w:insideV w:val="single" w:sz="4" w:space="0" w:color="auto"/>
       </w:tblBorders>
-      <w:tblCellMar>
-        <w:top w:w="0" w:type="dxa"/>
-        <w:left w:w="108" w:type="dxa"/>
-        <w:bottom w:w="0" w:type="dxa"/>
-        <w:right w:w="108" w:type="dxa"/>
-      </w:tblCellMar>
     </w:tblPr>
   </w:style>
   <w:style w:type="character" w:styleId="Hyperlink">

</xml_diff>